<commit_message>
Backup. Added some comments about DBC example.
</commit_message>
<xml_diff>
--- a/SheafSystem Programmers Guide.docx
+++ b/SheafSystem Programmers Guide.docx
@@ -6,24 +6,47 @@
       <w:pPr>
         <w:pStyle w:val="Title"/>
       </w:pPr>
-      <w:fldSimple w:instr=" TITLE \* MERGEFORMAT ">
-        <w:r>
-          <w:t>SheafSystem Programmer's Guide</w:t>
-        </w:r>
-      </w:fldSimple>
+      <w:r>
+        <w:fldChar w:fldCharType="begin"/>
+      </w:r>
+      <w:r>
+        <w:instrText xml:space="preserve"> TITLE \* MERGEFORMAT </w:instrText>
+      </w:r>
+      <w:r>
+        <w:fldChar w:fldCharType="separate"/>
+      </w:r>
+      <w:r>
+        <w:t>SheafSystem Programmer's Guide</w:t>
+      </w:r>
+      <w:r>
+        <w:fldChar w:fldCharType="end"/>
+      </w:r>
     </w:p>
     <w:p>
       <w:pPr>
         <w:pStyle w:val="author"/>
       </w:pPr>
-      <w:fldSimple w:instr=" AUTHOR  \* MERGEFORMAT ">
-        <w:r>
-          <w:rPr>
-            <w:noProof/>
-          </w:rPr>
-          <w:t>David M. Butler</w:t>
-        </w:r>
-      </w:fldSimple>
+      <w:r>
+        <w:fldChar w:fldCharType="begin"/>
+      </w:r>
+      <w:r>
+        <w:instrText xml:space="preserve"> AUTHOR  \* MERGEFORMAT </w:instrText>
+      </w:r>
+      <w:r>
+        <w:fldChar w:fldCharType="separate"/>
+      </w:r>
+      <w:r>
+        <w:rPr>
+          <w:noProof/>
+        </w:rPr>
+        <w:t>David M. Butler</w:t>
+      </w:r>
+      <w:r>
+        <w:rPr>
+          <w:noProof/>
+        </w:rPr>
+        <w:fldChar w:fldCharType="end"/>
+      </w:r>
     </w:p>
     <w:p>
       <w:pPr>
@@ -47,11 +70,21 @@
         <w:ind w:left="720" w:right="720"/>
         <w:jc w:val="center"/>
       </w:pPr>
-      <w:fldSimple w:instr=" COMMENTS  \* MERGEFORMAT ">
-        <w:r>
-          <w:t>This document shows how to use key features of the SheafSystem.</w:t>
-        </w:r>
-      </w:fldSimple>
+      <w:r>
+        <w:fldChar w:fldCharType="begin"/>
+      </w:r>
+      <w:r>
+        <w:instrText xml:space="preserve"> COMMENTS  \* MERGEFORMAT </w:instrText>
+      </w:r>
+      <w:r>
+        <w:fldChar w:fldCharType="separate"/>
+      </w:r>
+      <w:r>
+        <w:t>This document shows how to use key features of the SheafSystem.</w:t>
+      </w:r>
+      <w:r>
+        <w:fldChar w:fldCharType="end"/>
+      </w:r>
     </w:p>
     <w:p>
       <w:pPr>
@@ -200,233 +233,238 @@
       </w:r>
     </w:p>
     <w:p>
-      <w:pPr>
-        <w:pStyle w:val="Heading2"/>
-      </w:pPr>
       <w:r>
         <w:lastRenderedPageBreak/>
-        <w:t>Concurrency control</w:t>
-      </w:r>
-    </w:p>
-    <w:p>
-      <w:r>
-        <w:t>Example: name(bool) function on namespace.</w:t>
-      </w:r>
-    </w:p>
-    <w:p>
-      <w:pPr>
-        <w:pStyle w:val="Heading2"/>
-      </w:pPr>
-      <w:r>
-        <w:t>Index spaces and scoped indices, part 1</w:t>
-      </w:r>
-    </w:p>
-    <w:p>
-      <w:pPr>
-        <w:pStyle w:val="Heading2"/>
-      </w:pPr>
-      <w:r>
-        <w:t>Index spaces</w:t>
-      </w:r>
-    </w:p>
-    <w:p>
-      <w:r>
-        <w:t>Basic notion, iterators.</w:t>
-      </w:r>
-    </w:p>
-    <w:p>
-      <w:r>
-        <w:t>Example: iterating over members of name space.</w:t>
-      </w:r>
-    </w:p>
-    <w:p>
-      <w:pPr>
-        <w:pStyle w:val="Heading2"/>
-      </w:pPr>
-      <w:r>
-        <w:t>Scoped ids</w:t>
-      </w:r>
-    </w:p>
-    <w:p>
-      <w:r>
-        <w:t xml:space="preserve">Basic notion. </w:t>
-      </w:r>
-      <w:r>
-        <w:t xml:space="preserve"> Examples using namespace member functions.</w:t>
-      </w:r>
-    </w:p>
-    <w:p>
-      <w:pPr>
-        <w:pStyle w:val="Heading1"/>
-      </w:pPr>
-      <w:r>
-        <w:t>Storage_agent</w:t>
-      </w:r>
-    </w:p>
-    <w:p>
-      <w:r>
-        <w:t>Basic idea. Example, write namespace to file.</w:t>
-      </w:r>
-    </w:p>
-    <w:p>
-      <w:pPr>
-        <w:pStyle w:val="Heading1"/>
-      </w:pPr>
-      <w:r>
-        <w:t>Viewing Namespaces</w:t>
-      </w:r>
-    </w:p>
-    <w:p>
-      <w:pPr>
-        <w:pStyle w:val="Heading2"/>
-      </w:pPr>
-      <w:r>
-        <w:t>SheafScope</w:t>
-      </w:r>
-    </w:p>
-    <w:p>
-      <w:r>
-        <w:t>Example: view namespace with SheafScope</w:t>
-      </w:r>
-    </w:p>
-    <w:p>
-      <w:pPr>
-        <w:pStyle w:val="Heading2"/>
-      </w:pPr>
-      <w:r>
-        <w:t>Stream insertion operator</w:t>
-      </w:r>
-    </w:p>
-    <w:p>
-      <w:r>
-        <w:t>Example: write namespace to cout.</w:t>
-      </w:r>
-    </w:p>
-    <w:p>
-      <w:pPr>
-        <w:pStyle w:val="Heading1"/>
-      </w:pPr>
-      <w:r>
-        <w:t>Posets</w:t>
-      </w:r>
-    </w:p>
-    <w:p>
-      <w:pPr>
-        <w:pStyle w:val="Heading2"/>
-      </w:pPr>
-      <w:r>
-        <w:t>Creating posets</w:t>
-      </w:r>
-    </w:p>
-    <w:p>
-      <w:r>
-        <w:t>Create a poset, write to cout.</w:t>
-      </w:r>
-    </w:p>
-    <w:p>
-      <w:pPr>
-        <w:pStyle w:val="Heading2"/>
-      </w:pPr>
-      <w:r>
-        <w:t>Accessing posets</w:t>
-      </w:r>
-    </w:p>
-    <w:p>
-      <w:r>
-        <w:t>Three common signatures, poset path</w:t>
-      </w:r>
-    </w:p>
-    <w:p>
-      <w:r>
-        <w:t>Example: access poset and write to cout.</w:t>
-      </w:r>
-    </w:p>
-    <w:p>
-      <w:pPr>
-        <w:pStyle w:val="Heading2"/>
-      </w:pPr>
-      <w:r>
-        <w:t>Deleteing posets</w:t>
-      </w:r>
-    </w:p>
-    <w:p>
-      <w:r>
-        <w:t>Delete the poset.</w:t>
-      </w:r>
-    </w:p>
-    <w:p>
-      <w:pPr>
-        <w:pStyle w:val="Heading1"/>
-      </w:pPr>
-      <w:r>
-        <w:t>Poset members</w:t>
-      </w:r>
-    </w:p>
-    <w:p>
-      <w:pPr>
-        <w:pStyle w:val="Heading2"/>
-      </w:pPr>
-      <w:r>
-        <w:t>Creating poset members</w:t>
-      </w:r>
-    </w:p>
-    <w:p>
-      <w:r>
-        <w:t>Create a jim</w:t>
-      </w:r>
-    </w:p>
-    <w:p>
-      <w:pPr>
-        <w:pStyle w:val="Heading2"/>
-      </w:pPr>
-      <w:r>
-        <w:t>Accessing poset members</w:t>
-      </w:r>
-    </w:p>
-    <w:p>
-      <w:r>
-        <w:t>Naming, various queries</w:t>
-      </w:r>
-    </w:p>
-    <w:p>
-      <w:pPr>
-        <w:pStyle w:val="Heading2"/>
-      </w:pPr>
-      <w:r>
-        <w:t>Ordering poset members</w:t>
-      </w:r>
-    </w:p>
-    <w:p/>
-    <w:p>
-      <w:pPr>
-        <w:pStyle w:val="Heading2"/>
-      </w:pPr>
-      <w:r>
-        <w:t>Deleting poset members</w:t>
-      </w:r>
-    </w:p>
-    <w:p>
-      <w:pPr>
-        <w:pStyle w:val="Heading2"/>
-      </w:pPr>
-      <w:r>
-        <w:t>Handles</w:t>
-      </w:r>
-    </w:p>
-    <w:p>
-      <w:r>
-        <w:t>Repeat all the same examples with handles</w:t>
-      </w:r>
-    </w:p>
-    <w:p>
-      <w:pPr>
-        <w:pStyle w:val="Heading2"/>
-      </w:pPr>
-      <w:r>
-        <w:t>Schema posets</w:t>
+        <w:t>Namespace_poset ctor has pre and post conditions that aren't propagated to sheaves namespace. Has invariant as well.</w:t>
       </w:r>
       <w:bookmarkStart w:id="0" w:name="_GoBack"/>
       <w:bookmarkEnd w:id="0"/>
+    </w:p>
+    <w:p>
+      <w:pPr>
+        <w:pStyle w:val="Heading2"/>
+      </w:pPr>
+      <w:r>
+        <w:t>Concurrency control</w:t>
+      </w:r>
+    </w:p>
+    <w:p>
+      <w:r>
+        <w:t>Example: name(bool) function on namespace.</w:t>
+      </w:r>
+    </w:p>
+    <w:p>
+      <w:pPr>
+        <w:pStyle w:val="Heading2"/>
+      </w:pPr>
+      <w:r>
+        <w:t>Index spaces and scoped indices, part 1</w:t>
+      </w:r>
+    </w:p>
+    <w:p>
+      <w:pPr>
+        <w:pStyle w:val="Heading2"/>
+      </w:pPr>
+      <w:r>
+        <w:t>Index spaces</w:t>
+      </w:r>
+    </w:p>
+    <w:p>
+      <w:r>
+        <w:t>Basic notion, iterators.</w:t>
+      </w:r>
+    </w:p>
+    <w:p>
+      <w:r>
+        <w:t>Example: iterating over members of name space.</w:t>
+      </w:r>
+    </w:p>
+    <w:p>
+      <w:pPr>
+        <w:pStyle w:val="Heading2"/>
+      </w:pPr>
+      <w:r>
+        <w:t>Scoped ids</w:t>
+      </w:r>
+    </w:p>
+    <w:p>
+      <w:r>
+        <w:t xml:space="preserve">Basic notion. </w:t>
+      </w:r>
+      <w:r>
+        <w:t xml:space="preserve"> Examples using namespace member functions.</w:t>
+      </w:r>
+    </w:p>
+    <w:p>
+      <w:pPr>
+        <w:pStyle w:val="Heading1"/>
+      </w:pPr>
+      <w:r>
+        <w:t>Storage_agent</w:t>
+      </w:r>
+    </w:p>
+    <w:p>
+      <w:r>
+        <w:t>Basic idea. Example, write namespace to file.</w:t>
+      </w:r>
+    </w:p>
+    <w:p>
+      <w:pPr>
+        <w:pStyle w:val="Heading1"/>
+      </w:pPr>
+      <w:r>
+        <w:t>Viewing Namespaces</w:t>
+      </w:r>
+    </w:p>
+    <w:p>
+      <w:pPr>
+        <w:pStyle w:val="Heading2"/>
+      </w:pPr>
+      <w:r>
+        <w:t>SheafScope</w:t>
+      </w:r>
+    </w:p>
+    <w:p>
+      <w:r>
+        <w:t>Example: view namespace with SheafScope</w:t>
+      </w:r>
+    </w:p>
+    <w:p>
+      <w:pPr>
+        <w:pStyle w:val="Heading2"/>
+      </w:pPr>
+      <w:r>
+        <w:t>Stream insertion operator</w:t>
+      </w:r>
+    </w:p>
+    <w:p>
+      <w:r>
+        <w:t>Example: write namespace to cout.</w:t>
+      </w:r>
+    </w:p>
+    <w:p>
+      <w:pPr>
+        <w:pStyle w:val="Heading1"/>
+      </w:pPr>
+      <w:r>
+        <w:t>Posets</w:t>
+      </w:r>
+    </w:p>
+    <w:p>
+      <w:pPr>
+        <w:pStyle w:val="Heading2"/>
+      </w:pPr>
+      <w:r>
+        <w:t>Creating posets</w:t>
+      </w:r>
+    </w:p>
+    <w:p>
+      <w:r>
+        <w:t>Create a poset, write to cout.</w:t>
+      </w:r>
+    </w:p>
+    <w:p>
+      <w:pPr>
+        <w:pStyle w:val="Heading2"/>
+      </w:pPr>
+      <w:r>
+        <w:t>Accessing posets</w:t>
+      </w:r>
+    </w:p>
+    <w:p>
+      <w:r>
+        <w:t>Three common signatures, poset path</w:t>
+      </w:r>
+    </w:p>
+    <w:p>
+      <w:r>
+        <w:t>Example: access poset and write to cout.</w:t>
+      </w:r>
+    </w:p>
+    <w:p>
+      <w:pPr>
+        <w:pStyle w:val="Heading2"/>
+      </w:pPr>
+      <w:r>
+        <w:t>Deleteing posets</w:t>
+      </w:r>
+    </w:p>
+    <w:p>
+      <w:r>
+        <w:t>Delete the poset.</w:t>
+      </w:r>
+    </w:p>
+    <w:p>
+      <w:pPr>
+        <w:pStyle w:val="Heading1"/>
+      </w:pPr>
+      <w:r>
+        <w:t>Poset members</w:t>
+      </w:r>
+    </w:p>
+    <w:p>
+      <w:pPr>
+        <w:pStyle w:val="Heading2"/>
+      </w:pPr>
+      <w:r>
+        <w:t>Creating poset members</w:t>
+      </w:r>
+    </w:p>
+    <w:p>
+      <w:r>
+        <w:t>Create a jim</w:t>
+      </w:r>
+    </w:p>
+    <w:p>
+      <w:pPr>
+        <w:pStyle w:val="Heading2"/>
+      </w:pPr>
+      <w:r>
+        <w:t>Accessing poset members</w:t>
+      </w:r>
+    </w:p>
+    <w:p>
+      <w:r>
+        <w:t>Naming, various queries</w:t>
+      </w:r>
+    </w:p>
+    <w:p>
+      <w:pPr>
+        <w:pStyle w:val="Heading2"/>
+      </w:pPr>
+      <w:r>
+        <w:t>Ordering poset members</w:t>
+      </w:r>
+    </w:p>
+    <w:p/>
+    <w:p>
+      <w:pPr>
+        <w:pStyle w:val="Heading2"/>
+      </w:pPr>
+      <w:r>
+        <w:t>Deleting poset members</w:t>
+      </w:r>
+    </w:p>
+    <w:p>
+      <w:pPr>
+        <w:pStyle w:val="Heading2"/>
+      </w:pPr>
+      <w:r>
+        <w:t>Handles</w:t>
+      </w:r>
+    </w:p>
+    <w:p>
+      <w:r>
+        <w:t>Repeat all the same examples with handles</w:t>
+      </w:r>
+    </w:p>
+    <w:p>
+      <w:pPr>
+        <w:pStyle w:val="Heading2"/>
+      </w:pPr>
+      <w:r>
+        <w:t>Schema posets</w:t>
+      </w:r>
     </w:p>
     <w:p/>
     <w:p>
@@ -493,14 +531,27 @@
     <w:r>
       <w:t xml:space="preserve">Working Draft Version </w:t>
     </w:r>
-    <w:fldSimple w:instr=" REVNUM  \* MERGEFORMAT ">
-      <w:r>
-        <w:rPr>
-          <w:noProof/>
-        </w:rPr>
-        <w:t>1</w:t>
-      </w:r>
-    </w:fldSimple>
+    <w:r>
+      <w:fldChar w:fldCharType="begin"/>
+    </w:r>
+    <w:r>
+      <w:instrText xml:space="preserve"> REVNUM  \* MERGEFORMAT </w:instrText>
+    </w:r>
+    <w:r>
+      <w:fldChar w:fldCharType="separate"/>
+    </w:r>
+    <w:r>
+      <w:rPr>
+        <w:noProof/>
+      </w:rPr>
+      <w:t>1</w:t>
+    </w:r>
+    <w:r>
+      <w:rPr>
+        <w:noProof/>
+      </w:rPr>
+      <w:fldChar w:fldCharType="end"/>
+    </w:r>
     <w:r>
       <w:tab/>
     </w:r>
@@ -541,37 +592,13 @@
       </w:rPr>
       <w:t xml:space="preserve"> of </w:t>
     </w:r>
-    <w:fldSimple w:instr=" NUMPAGES  \* MERGEFORMAT ">
-      <w:r>
-        <w:rPr>
-          <w:rStyle w:val="PageNumber"/>
-          <w:noProof/>
-        </w:rPr>
-        <w:t>1</w:t>
-      </w:r>
-    </w:fldSimple>
-    <w:r>
-      <w:rPr>
-        <w:rStyle w:val="PageNumber"/>
-      </w:rPr>
-      <w:tab/>
-    </w:r>
-    <w:r>
-      <w:rPr>
-        <w:rStyle w:val="PageNumber"/>
-      </w:rPr>
+    <w:r>
       <w:fldChar w:fldCharType="begin"/>
     </w:r>
     <w:r>
-      <w:rPr>
-        <w:rStyle w:val="PageNumber"/>
-      </w:rPr>
-      <w:instrText xml:space="preserve"> DATE  \l </w:instrText>
-    </w:r>
-    <w:r>
-      <w:rPr>
-        <w:rStyle w:val="PageNumber"/>
-      </w:rPr>
+      <w:instrText xml:space="preserve"> NUMPAGES  \* MERGEFORMAT </w:instrText>
+    </w:r>
+    <w:r>
       <w:fldChar w:fldCharType="separate"/>
     </w:r>
     <w:r>
@@ -579,44 +606,82 @@
         <w:rStyle w:val="PageNumber"/>
         <w:noProof/>
       </w:rPr>
-      <w:t>12/7/2012</w:t>
-    </w:r>
-    <w:r>
-      <w:rPr>
-        <w:rStyle w:val="PageNumber"/>
-      </w:rPr>
-      <w:fldChar w:fldCharType="end"/>
-    </w:r>
-    <w:r>
-      <w:rPr>
-        <w:rStyle w:val="PageNumber"/>
-      </w:rPr>
-      <w:t xml:space="preserve"> </w:t>
-    </w:r>
-    <w:r>
-      <w:rPr>
-        <w:rStyle w:val="PageNumber"/>
-      </w:rPr>
-      <w:fldChar w:fldCharType="begin"/>
-    </w:r>
-    <w:r>
-      <w:rPr>
-        <w:rStyle w:val="PageNumber"/>
-      </w:rPr>
-      <w:instrText xml:space="preserve"> TIME </w:instrText>
-    </w:r>
-    <w:r>
-      <w:rPr>
-        <w:rStyle w:val="PageNumber"/>
-      </w:rPr>
-      <w:fldChar w:fldCharType="separate"/>
+      <w:t>1</w:t>
     </w:r>
     <w:r>
       <w:rPr>
         <w:rStyle w:val="PageNumber"/>
         <w:noProof/>
       </w:rPr>
-      <w:t>8:50 PM</w:t>
+      <w:fldChar w:fldCharType="end"/>
+    </w:r>
+    <w:r>
+      <w:rPr>
+        <w:rStyle w:val="PageNumber"/>
+      </w:rPr>
+      <w:tab/>
+    </w:r>
+    <w:r>
+      <w:rPr>
+        <w:rStyle w:val="PageNumber"/>
+      </w:rPr>
+      <w:fldChar w:fldCharType="begin"/>
+    </w:r>
+    <w:r>
+      <w:rPr>
+        <w:rStyle w:val="PageNumber"/>
+      </w:rPr>
+      <w:instrText xml:space="preserve"> DATE  \l </w:instrText>
+    </w:r>
+    <w:r>
+      <w:rPr>
+        <w:rStyle w:val="PageNumber"/>
+      </w:rPr>
+      <w:fldChar w:fldCharType="separate"/>
+    </w:r>
+    <w:r>
+      <w:rPr>
+        <w:rStyle w:val="PageNumber"/>
+        <w:noProof/>
+      </w:rPr>
+      <w:t>12/12/2012</w:t>
+    </w:r>
+    <w:r>
+      <w:rPr>
+        <w:rStyle w:val="PageNumber"/>
+      </w:rPr>
+      <w:fldChar w:fldCharType="end"/>
+    </w:r>
+    <w:r>
+      <w:rPr>
+        <w:rStyle w:val="PageNumber"/>
+      </w:rPr>
+      <w:t xml:space="preserve"> </w:t>
+    </w:r>
+    <w:r>
+      <w:rPr>
+        <w:rStyle w:val="PageNumber"/>
+      </w:rPr>
+      <w:fldChar w:fldCharType="begin"/>
+    </w:r>
+    <w:r>
+      <w:rPr>
+        <w:rStyle w:val="PageNumber"/>
+      </w:rPr>
+      <w:instrText xml:space="preserve"> TIME </w:instrText>
+    </w:r>
+    <w:r>
+      <w:rPr>
+        <w:rStyle w:val="PageNumber"/>
+      </w:rPr>
+      <w:fldChar w:fldCharType="separate"/>
+    </w:r>
+    <w:r>
+      <w:rPr>
+        <w:rStyle w:val="PageNumber"/>
+        <w:noProof/>
+      </w:rPr>
+      <w:t>10:59 PM</w:t>
     </w:r>
     <w:r>
       <w:rPr>
@@ -659,25 +724,48 @@
     <w:pPr>
       <w:pStyle w:val="Header"/>
     </w:pPr>
-    <w:fldSimple w:instr=" TITLE  \* MERGEFORMAT ">
-      <w:r>
-        <w:t>Title - change in file/properties/title</w:t>
-      </w:r>
-    </w:fldSimple>
+    <w:r>
+      <w:fldChar w:fldCharType="begin"/>
+    </w:r>
+    <w:r>
+      <w:instrText xml:space="preserve"> TITLE  \* MERGEFORMAT </w:instrText>
+    </w:r>
+    <w:r>
+      <w:fldChar w:fldCharType="separate"/>
+    </w:r>
+    <w:r>
+      <w:t>Title - change in file/properties/title</w:t>
+    </w:r>
+    <w:r>
+      <w:fldChar w:fldCharType="end"/>
+    </w:r>
     <w:r>
       <w:tab/>
     </w:r>
     <w:r>
       <w:tab/>
     </w:r>
-    <w:fldSimple w:instr=" AUTHOR  \* MERGEFORMAT ">
-      <w:r>
-        <w:rPr>
-          <w:noProof/>
-        </w:rPr>
-        <w:t>David M. Butler</w:t>
-      </w:r>
-    </w:fldSimple>
+    <w:r>
+      <w:fldChar w:fldCharType="begin"/>
+    </w:r>
+    <w:r>
+      <w:instrText xml:space="preserve"> AUTHOR  \* MERGEFORMAT </w:instrText>
+    </w:r>
+    <w:r>
+      <w:fldChar w:fldCharType="separate"/>
+    </w:r>
+    <w:r>
+      <w:rPr>
+        <w:noProof/>
+      </w:rPr>
+      <w:t>David M. Butler</w:t>
+    </w:r>
+    <w:r>
+      <w:rPr>
+        <w:noProof/>
+      </w:rPr>
+      <w:fldChar w:fldCharType="end"/>
+    </w:r>
   </w:p>
 </w:hdr>
 </file>
@@ -3108,7 +3196,7 @@
 </file>
 
 <file path=customXml/itemProps1.xml><?xml version="1.0" encoding="utf-8"?>
-<ds:datastoreItem xmlns:ds="http://schemas.openxmlformats.org/officeDocument/2006/customXml" ds:itemID="{AE38A4A6-C20C-478E-90DC-C69079FD4CEB}">
+<ds:datastoreItem xmlns:ds="http://schemas.openxmlformats.org/officeDocument/2006/customXml" ds:itemID="{4B8B12D4-08BD-4F07-993D-0E79C0B88C91}">
   <ds:schemaRefs>
     <ds:schemaRef ds:uri="http://schemas.openxmlformats.org/officeDocument/2006/bibliography"/>
   </ds:schemaRefs>

</xml_diff>

<commit_message>
Finished sheaf component. Ready to start merging usage notes.
</commit_message>
<xml_diff>
--- a/SheafSystem Programmers Guide.docx
+++ b/SheafSystem Programmers Guide.docx
@@ -2521,7 +2521,7 @@
           <v:shape id="_x0000_i1025" type="#_x0000_t75" style="width:321.75pt;height:267.75pt" o:ole="">
             <v:imagedata r:id="rId21" o:title=""/>
           </v:shape>
-          <o:OLEObject Type="Embed" ProgID="Visio.Drawing.11" ShapeID="_x0000_i1025" DrawAspect="Content" ObjectID="_1424520078" r:id="rId22"/>
+          <o:OLEObject Type="Embed" ProgID="Visio.Drawing.11" ShapeID="_x0000_i1025" DrawAspect="Content" ObjectID="_1424550713" r:id="rId22"/>
         </w:object>
       </w:r>
     </w:p>
@@ -7356,7 +7356,7 @@
           <v:shape id="_x0000_i1026" type="#_x0000_t75" style="width:119.25pt;height:245.25pt" o:ole="">
             <v:imagedata r:id="rId24" o:title=""/>
           </v:shape>
-          <o:OLEObject Type="Embed" ProgID="Visio.Drawing.11" ShapeID="_x0000_i1026" DrawAspect="Content" ObjectID="_1424520079" r:id="rId25"/>
+          <o:OLEObject Type="Embed" ProgID="Visio.Drawing.11" ShapeID="_x0000_i1026" DrawAspect="Content" ObjectID="_1424550714" r:id="rId25"/>
         </w:object>
       </w:r>
     </w:p>
@@ -8836,7 +8836,7 @@
           <v:shape id="_x0000_i1027" type="#_x0000_t75" style="width:119.25pt;height:299.25pt" o:ole="">
             <v:imagedata r:id="rId26" o:title=""/>
           </v:shape>
-          <o:OLEObject Type="Embed" ProgID="Visio.Drawing.11" ShapeID="_x0000_i1027" DrawAspect="Content" ObjectID="_1424520080" r:id="rId27"/>
+          <o:OLEObject Type="Embed" ProgID="Visio.Drawing.11" ShapeID="_x0000_i1027" DrawAspect="Content" ObjectID="_1424550715" r:id="rId27"/>
         </w:object>
       </w:r>
     </w:p>
@@ -11948,7 +11948,13 @@
         <w:pStyle w:val="sourcecode"/>
       </w:pPr>
       <w:r>
-        <w:t xml:space="preserve">  cout &lt;&lt; "SheafSystemProgrammersGuide Example15:" &lt;&lt; endl;</w:t>
+        <w:t xml:space="preserve">  cout &lt;&lt; "Sheaf</w:t>
+      </w:r>
+      <w:r>
+        <w:t>SystemProgrammersGuide Example12</w:t>
+      </w:r>
+      <w:r>
+        <w:t>:" &lt;&lt; endl;</w:t>
       </w:r>
     </w:p>
     <w:p>
@@ -11980,7 +11986,13 @@
         <w:pStyle w:val="sourcecode"/>
       </w:pPr>
       <w:r>
-        <w:t xml:space="preserve">  sheaves_namespace lns("Example15");</w:t>
+        <w:t xml:space="preserve">  </w:t>
+      </w:r>
+      <w:r>
+        <w:t>sheaves_namespace lns("Example12</w:t>
+      </w:r>
+      <w:r>
+        <w:t>");</w:t>
       </w:r>
     </w:p>
     <w:p>
@@ -13908,7 +13920,7 @@
           <v:shape id="_x0000_i1028" type="#_x0000_t75" style="width:191.25pt;height:137.25pt" o:ole="">
             <v:imagedata r:id="rId28" o:title=""/>
           </v:shape>
-          <o:OLEObject Type="Embed" ProgID="Visio.Drawing.11" ShapeID="_x0000_i1028" DrawAspect="Content" ObjectID="_1424520081" r:id="rId29"/>
+          <o:OLEObject Type="Embed" ProgID="Visio.Drawing.11" ShapeID="_x0000_i1028" DrawAspect="Content" ObjectID="_1424550716" r:id="rId29"/>
         </w:object>
       </w:r>
     </w:p>
@@ -14173,7 +14185,38 @@
     </w:p>
     <w:p>
       <w:r>
-        <w:t xml:space="preserve">Actually, there is not much special about a schema poset. It is just an ordinary poset, except for one property. The schema of a schema poset has to be the "schema schema", the top member of the primitives_schema poset. </w:t>
+        <w:t xml:space="preserve">Actually, there is not much special about a schema poset. It is just an ordinary poset, except </w:t>
+      </w:r>
+      <w:r>
+        <w:t xml:space="preserve">the </w:t>
+      </w:r>
+      <w:r>
+        <w:t xml:space="preserve">schema of a schema poset has to be the "schema schema", the top member </w:t>
+      </w:r>
+      <w:r>
+        <w:t>of the primitives_schema poset, and it has to have a couple of specific subposets created in it. But the programmer doesn't have to worry about these details because the the namespace_poset has a factory method for making sche</w:t>
+      </w:r>
+      <w:r>
+        <w:t>ma</w:t>
+      </w:r>
+      <w:r>
+        <w:t xml:space="preserve"> posets:</w:t>
+      </w:r>
+    </w:p>
+    <w:p>
+      <w:pPr>
+        <w:pStyle w:val="dbcheading"/>
+      </w:pPr>
+      <w:r>
+        <w:t>poset &amp; new_schema_poset (const string &amp;xname, bool xauto_access)</w:t>
+      </w:r>
+    </w:p>
+    <w:p>
+      <w:pPr>
+        <w:pStyle w:val="dbcdescription"/>
+      </w:pPr>
+      <w:r>
+        <w:t>Creates a new schema poset with name xname.</w:t>
       </w:r>
     </w:p>
     <w:p>
@@ -14207,7 +14250,7 @@
           <v:shape id="_x0000_i1029" type="#_x0000_t75" style="width:443.25pt;height:245.25pt" o:ole="">
             <v:imagedata r:id="rId30" o:title=""/>
           </v:shape>
-          <o:OLEObject Type="Embed" ProgID="Visio.Drawing.11" ShapeID="_x0000_i1029" DrawAspect="Content" ObjectID="_1424520082" r:id="rId31"/>
+          <o:OLEObject Type="Embed" ProgID="Visio.Drawing.11" ShapeID="_x0000_i1029" DrawAspect="Content" ObjectID="_1424550717" r:id="rId31"/>
         </w:object>
       </w:r>
     </w:p>
@@ -14234,49 +14277,43 @@
     </w:p>
     <w:p>
       <w:r>
-        <w:t>We ca</w:t>
-      </w:r>
-      <w:r>
-        <w:t>n get the "schema schema" from the name space:</w:t>
-      </w:r>
-    </w:p>
-    <w:p>
-      <w:r>
-        <w:t>poset_path lschema_schema_path = lns.primitives_schema().top().path();</w:t>
-      </w:r>
-    </w:p>
-    <w:p>
-      <w:r>
-        <w:t>Now we can create the cell schema poset</w:t>
-      </w:r>
-      <w:r>
-        <w:t>:</w:t>
-      </w:r>
-    </w:p>
-    <w:p>
-      <w:pPr>
-        <w:pStyle w:val="sourcecode"/>
-      </w:pPr>
-    </w:p>
-    <w:p>
-      <w:pPr>
-        <w:pStyle w:val="sourcecode"/>
-      </w:pPr>
-      <w:r>
-        <w:t xml:space="preserve">poset&amp; lcell_schema = </w:t>
-      </w:r>
-    </w:p>
-    <w:p>
-      <w:pPr>
-        <w:pStyle w:val="sourcecode"/>
-      </w:pPr>
-      <w:r>
-        <w:t xml:space="preserve">   lns.new_member_poset("cell_schema", lschema_schema_path, "", true);</w:t>
-      </w:r>
-    </w:p>
-    <w:p>
-      <w:r>
-        <w:t>Once we've got a poset, its time to create some members. The class schema_poset_member is a specialized poset member handle for creating and m</w:t>
+        <w:t xml:space="preserve">Using the factory method, </w:t>
+      </w:r>
+      <w:r>
+        <w:t>we can create the cell schema poset</w:t>
+      </w:r>
+      <w:r>
+        <w:t xml:space="preserve"> in a single line:</w:t>
+      </w:r>
+    </w:p>
+    <w:p>
+      <w:pPr>
+        <w:pStyle w:val="sourcecode"/>
+      </w:pPr>
+    </w:p>
+    <w:p>
+      <w:pPr>
+        <w:pStyle w:val="sourcecode"/>
+        <w:tabs>
+          <w:tab w:val="left" w:pos="7545"/>
+        </w:tabs>
+      </w:pPr>
+      <w:r>
+        <w:t>poset&amp; lcell_schema = lns.new_</w:t>
+      </w:r>
+      <w:r>
+        <w:t>schema_poset</w:t>
+      </w:r>
+      <w:r>
+        <w:t>("cell_schema", true);</w:t>
+      </w:r>
+    </w:p>
+    <w:p>
+      <w:r>
+        <w:t>Once we've got the schema</w:t>
+      </w:r>
+      <w:r>
+        <w:t xml:space="preserve"> poset, its time to create some members. The class schema_poset_member is a specialized poset member handle for creating and m</w:t>
       </w:r>
       <w:r>
         <w:t>anipulating schema members. Typ</w:t>
@@ -14388,10 +14425,46 @@
     </w:p>
     <w:p>
       <w:r>
-        <w:t xml:space="preserve">This constructor supports single inheritance. The xparent_path argument specifies the path to a single base class for the type being defined. The xdof_space argument </w:t>
-      </w:r>
-      <w:r>
-        <w:t>specifies any additional data members. Class schema_descriptor is essentially a struct with members for the name, type, and is_tbl properties of an attribute. The wsv_block template is essentially an array with features for easily entering elements as strings. Together, they make it easy to define the schena for individual attributes. The easiest way to explain how they work is with an example. Recall the cell class hierarchy from the Part Space tutorial:</w:t>
+        <w:t>This constructor supports single inheritance. The xparent_path a</w:t>
+      </w:r>
+      <w:r>
+        <w:t xml:space="preserve">rgument specifies the path to the </w:t>
+      </w:r>
+      <w:r>
+        <w:t xml:space="preserve">base class for the type being defined. The xdof_space argument </w:t>
+      </w:r>
+      <w:r>
+        <w:t xml:space="preserve">specifies any additional data members. Class schema_descriptor is essentially a struct with members for the name, type, and is_tbl properties of an attribute. </w:t>
+      </w:r>
+      <w:r>
+        <w:t xml:space="preserve">The </w:t>
+      </w:r>
+      <w:r>
+        <w:t xml:space="preserve">"wsv" </w:t>
+      </w:r>
+      <w:r>
+        <w:t xml:space="preserve">in wsv_block </w:t>
+      </w:r>
+      <w:r>
+        <w:t>stands for "whitespace separated value"</w:t>
+      </w:r>
+      <w:r>
+        <w:t xml:space="preserve"> and t</w:t>
+      </w:r>
+      <w:r>
+        <w:t>he wsv_block template is essentially an array with features for easily ente</w:t>
+      </w:r>
+      <w:r>
+        <w:t>ring elements as strings</w:t>
+      </w:r>
+      <w:r>
+        <w:t xml:space="preserve">. </w:t>
+      </w:r>
+      <w:r>
+        <w:t xml:space="preserve">Both define appropriate constructors and implicit conversions to </w:t>
+      </w:r>
+      <w:r>
+        <w:t>make it easy to define the schena for individual attributes. The easiest way to explain how they work is with an example. Recall the cell class hierarchy from the Part Space tutorial:</w:t>
       </w:r>
     </w:p>
     <w:p>
@@ -14489,18 +14562,1068 @@
     </w:p>
     <w:p>
       <w:r>
-        <w:t xml:space="preserve">Let's first create the spatial_structure schema. </w:t>
-      </w:r>
+        <w:t>Class cell inherits class spatial_structure, so</w:t>
+      </w:r>
+      <w:r>
+        <w:t xml:space="preserve"> first </w:t>
+      </w:r>
+      <w:r>
+        <w:t xml:space="preserve">we </w:t>
+      </w:r>
+      <w:r>
+        <w:t xml:space="preserve">create the spatial_structure schema. </w:t>
+      </w:r>
+      <w:r>
+        <w:t xml:space="preserve">It doesn't inherit anything, so </w:t>
+      </w:r>
+      <w:r>
+        <w:t>we specify bottom as the parent. Poset_path has a constructor that takes a string literal, so we can specifiy the path</w:t>
+      </w:r>
+      <w:r>
+        <w:t xml:space="preserve"> using a string literal and relying on implicit conversion to</w:t>
+      </w:r>
+      <w:r>
+        <w:t xml:space="preserve"> poset_path. Spatial_structure</w:t>
+      </w:r>
+      <w:r>
+        <w:t xml:space="preserve"> has one data</w:t>
+      </w:r>
+      <w:r>
+        <w:t xml:space="preserve"> member, name "d", type "INT", </w:t>
+      </w:r>
+      <w:r>
+        <w:t xml:space="preserve"> not a table attribute.</w:t>
+      </w:r>
+      <w:r>
+        <w:t xml:space="preserve"> The wsv_block&lt;schema_descriptor&gt; combination let's you just string the attribute specifications together, separated by white space. So the spec for the only data member of spatail structure is "d INT false". </w:t>
+      </w:r>
+      <w:r>
+        <w:t>For more attributes, just string them together, separated by whitespace. So the call to create spatial_structure is:</w:t>
+      </w:r>
+    </w:p>
+    <w:p>
+      <w:pPr>
+        <w:pStyle w:val="sourcecode"/>
+      </w:pPr>
+    </w:p>
+    <w:p>
+      <w:pPr>
+        <w:pStyle w:val="sourcecode"/>
+      </w:pPr>
+      <w:r>
+        <w:t>schema_poset_member lspatial(lns, "spatial_structure", "cell_schema_poset/bottom", "d INT false", false, true);</w:t>
+      </w:r>
+    </w:p>
+    <w:p>
+      <w:pPr>
+        <w:pStyle w:val="sourcecode"/>
+      </w:pPr>
+    </w:p>
+    <w:p>
       <w:bookmarkStart w:id="12" w:name="_GoBack"/>
       <w:bookmarkEnd w:id="12"/>
-    </w:p>
-    <w:p/>
-    <w:p/>
-    <w:p/>
-    <w:p/>
-    <w:p/>
-    <w:p/>
-    <w:p/>
+      <w:r>
+        <w:t xml:space="preserve">Cell inherits spatial_structure and adds one data member, name cell_type, type C_STRING, not a table </w:t>
+      </w:r>
+      <w:r>
+        <w:t>attribute:</w:t>
+      </w:r>
+    </w:p>
+    <w:p>
+      <w:pPr>
+        <w:pStyle w:val="sourcecode"/>
+      </w:pPr>
+    </w:p>
+    <w:p>
+      <w:pPr>
+        <w:pStyle w:val="sourcecode"/>
+      </w:pPr>
+      <w:r>
+        <w:t>schema_poset_member lcell(lns, "cel</w:t>
+      </w:r>
+      <w:r>
+        <w:t xml:space="preserve">l", lspatial.path(), </w:t>
+      </w:r>
+    </w:p>
+    <w:p>
+      <w:pPr>
+        <w:pStyle w:val="sourcecode"/>
+      </w:pPr>
+      <w:r>
+        <w:tab/>
+        <w:t xml:space="preserve">"cell_type </w:t>
+      </w:r>
+      <w:r>
+        <w:t>C_STRING false", false, true);</w:t>
+      </w:r>
+    </w:p>
+    <w:p>
+      <w:r>
+        <w:t>So now we've created the schema for the spatial_structure and cell types, with cell inheriting spatial_structure. Let's check that cell inherits spatial_structure. We do that with:</w:t>
+      </w:r>
+    </w:p>
+    <w:p>
+      <w:pPr>
+        <w:pStyle w:val="dbcheading"/>
+      </w:pPr>
+      <w:r>
+        <w:t>bool sheaf::schema_poset_member::</w:t>
+      </w:r>
+    </w:p>
+    <w:p>
+      <w:pPr>
+        <w:pStyle w:val="dbcheading"/>
+        <w:spacing w:before="0"/>
+      </w:pPr>
+      <w:r>
+        <w:t>conforms_to(</w:t>
+      </w:r>
+      <w:r>
+        <w:t xml:space="preserve">const schema_poset_member &amp; </w:t>
+      </w:r>
+      <w:r>
+        <w:t>xother</w:t>
+      </w:r>
+      <w:r>
+        <w:tab/>
+        <w:t>)</w:t>
+      </w:r>
+      <w:r>
+        <w:t xml:space="preserve"> </w:t>
+      </w:r>
+      <w:r>
+        <w:t>const</w:t>
+      </w:r>
+    </w:p>
+    <w:p>
+      <w:pPr>
+        <w:pStyle w:val="dbcdescription"/>
+      </w:pPr>
+      <w:r>
+        <w:t>True if the dofs defined by this agree in type and in order with the dofs defined by xother. (This schema may contain additional dofs as well.)</w:t>
+      </w:r>
+    </w:p>
+    <w:p>
+      <w:r>
+        <w:t>So we can test whether lcell inherits lspatial with:</w:t>
+      </w:r>
+    </w:p>
+    <w:p>
+      <w:pPr>
+        <w:pStyle w:val="sourcecode"/>
+      </w:pPr>
+    </w:p>
+    <w:p>
+      <w:pPr>
+        <w:pStyle w:val="sourcecode"/>
+      </w:pPr>
+      <w:r>
+        <w:t>cout &lt;&lt; "cell conforms to spatial_structure= ";</w:t>
+      </w:r>
+    </w:p>
+    <w:p>
+      <w:pPr>
+        <w:pStyle w:val="sourcecode"/>
+      </w:pPr>
+      <w:r>
+        <w:t>cout &lt;&lt; boolalpha &lt;&lt; lcell.conforms_to(lspatial);</w:t>
+      </w:r>
+    </w:p>
+    <w:p>
+      <w:pPr>
+        <w:pStyle w:val="sourcecode"/>
+      </w:pPr>
+      <w:r>
+        <w:t>cout &lt;&lt; endl;</w:t>
+      </w:r>
+    </w:p>
+    <w:p>
+      <w:r>
+        <w:t>Each schema member defines an id space for its row attributes and an id space for its table attributes. We can use ids from the attribute id space to access the properties of the attributes using, for instance:</w:t>
+      </w:r>
+    </w:p>
+    <w:p>
+      <w:pPr>
+        <w:pStyle w:val="dbcheading"/>
+      </w:pPr>
+      <w:r>
+        <w:t>sheaf::size_type sheaf::schema_poset_member::</w:t>
+      </w:r>
+    </w:p>
+    <w:p>
+      <w:pPr>
+        <w:pStyle w:val="dbcheading"/>
+        <w:spacing w:before="0"/>
+      </w:pPr>
+      <w:r>
+        <w:t>size(pod_index_type xdof_id,</w:t>
+      </w:r>
+      <w:r>
+        <w:t xml:space="preserve"> </w:t>
+      </w:r>
+      <w:r>
+        <w:t>bool xis_table_dof</w:t>
+      </w:r>
+      <w:r>
+        <w:t>) const</w:t>
+      </w:r>
+    </w:p>
+    <w:p>
+      <w:pPr>
+        <w:pStyle w:val="dbcdescription"/>
+      </w:pPr>
+      <w:r>
+        <w:t>The number of bytes in the table dof (xis_table_dof true) or row dof referred to by xdof_id in the schema defined by this.</w:t>
+      </w:r>
+    </w:p>
+    <w:p>
+      <w:r>
+        <w:t>There are similar accessors for name, type, alignment, and offset.</w:t>
+      </w:r>
+    </w:p>
+    <w:p>
+      <w:r>
+        <w:t xml:space="preserve">We demonstrate the use of all of these features and more in </w:t>
+      </w:r>
+      <w:fldSimple w:instr=" REF _Ref350807014 ">
+        <w:r>
+          <w:t xml:space="preserve">Example </w:t>
+        </w:r>
+        <w:r>
+          <w:rPr>
+            <w:noProof/>
+          </w:rPr>
+          <w:t>15</w:t>
+        </w:r>
+      </w:fldSimple>
+      <w:r>
+        <w:t>.</w:t>
+      </w:r>
+    </w:p>
+    <w:p>
+      <w:pPr>
+        <w:pStyle w:val="Heading2"/>
+      </w:pPr>
+      <w:bookmarkStart w:id="13" w:name="_Ref350807014"/>
+      <w:r>
+        <w:t xml:space="preserve">Example </w:t>
+      </w:r>
+      <w:fldSimple w:instr=" SEQ Example \* ARABIC ">
+        <w:r>
+          <w:rPr>
+            <w:noProof/>
+          </w:rPr>
+          <w:t>15</w:t>
+        </w:r>
+      </w:fldSimple>
+      <w:bookmarkEnd w:id="13"/>
+      <w:r>
+        <w:t>: Schema poset</w:t>
+      </w:r>
+    </w:p>
+    <w:p>
+      <w:pPr>
+        <w:pStyle w:val="sourcecode"/>
+      </w:pPr>
+    </w:p>
+    <w:p>
+      <w:pPr>
+        <w:pStyle w:val="sourcecode"/>
+      </w:pPr>
+      <w:r>
+        <w:t>#include "index_space_iterator.h"</w:t>
+      </w:r>
+    </w:p>
+    <w:p>
+      <w:pPr>
+        <w:pStyle w:val="sourcecode"/>
+      </w:pPr>
+      <w:r>
+        <w:t>#include "schema_poset_member.h"</w:t>
+      </w:r>
+    </w:p>
+    <w:p>
+      <w:pPr>
+        <w:pStyle w:val="sourcecode"/>
+      </w:pPr>
+      <w:r>
+        <w:t>#include "sheaves_namespace.h"</w:t>
+      </w:r>
+    </w:p>
+    <w:p>
+      <w:pPr>
+        <w:pStyle w:val="sourcecode"/>
+      </w:pPr>
+      <w:r>
+        <w:t>#include "std_iostream.h"</w:t>
+      </w:r>
+    </w:p>
+    <w:p>
+      <w:pPr>
+        <w:pStyle w:val="sourcecode"/>
+      </w:pPr>
+      <w:r>
+        <w:t>#include "storage_agent.h"</w:t>
+      </w:r>
+    </w:p>
+    <w:p>
+      <w:pPr>
+        <w:pStyle w:val="sourcecode"/>
+      </w:pPr>
+      <w:r>
+        <w:t>#include "wsv_block.h"</w:t>
+      </w:r>
+    </w:p>
+    <w:p>
+      <w:pPr>
+        <w:pStyle w:val="sourcecode"/>
+      </w:pPr>
+    </w:p>
+    <w:p>
+      <w:pPr>
+        <w:pStyle w:val="sourcecode"/>
+      </w:pPr>
+      <w:r>
+        <w:t>using namespace sheaf;</w:t>
+      </w:r>
+    </w:p>
+    <w:p>
+      <w:pPr>
+        <w:pStyle w:val="sourcecode"/>
+      </w:pPr>
+    </w:p>
+    <w:p>
+      <w:pPr>
+        <w:pStyle w:val="sourcecode"/>
+      </w:pPr>
+      <w:r>
+        <w:t>int main( int argc, char* argv[])</w:t>
+      </w:r>
+    </w:p>
+    <w:p>
+      <w:pPr>
+        <w:pStyle w:val="sourcecode"/>
+      </w:pPr>
+      <w:r>
+        <w:t>{</w:t>
+      </w:r>
+    </w:p>
+    <w:p>
+      <w:pPr>
+        <w:pStyle w:val="sourcecode"/>
+      </w:pPr>
+      <w:r>
+        <w:t xml:space="preserve">  cout &lt;&lt; "SheafSystemProgrammersGuide Example15:" &lt;&lt; endl;</w:t>
+      </w:r>
+    </w:p>
+    <w:p>
+      <w:pPr>
+        <w:pStyle w:val="sourcecode"/>
+      </w:pPr>
+      <w:r>
+        <w:t xml:space="preserve">  </w:t>
+      </w:r>
+    </w:p>
+    <w:p>
+      <w:pPr>
+        <w:pStyle w:val="sourcecode"/>
+      </w:pPr>
+      <w:r>
+        <w:t xml:space="preserve">  // Create a namespace.</w:t>
+      </w:r>
+    </w:p>
+    <w:p>
+      <w:pPr>
+        <w:pStyle w:val="sourcecode"/>
+      </w:pPr>
+      <w:r>
+        <w:t xml:space="preserve">  </w:t>
+      </w:r>
+    </w:p>
+    <w:p>
+      <w:pPr>
+        <w:pStyle w:val="sourcecode"/>
+      </w:pPr>
+      <w:r>
+        <w:t xml:space="preserve">  sheaves_namespace lns("Example15");</w:t>
+      </w:r>
+    </w:p>
+    <w:p>
+      <w:pPr>
+        <w:pStyle w:val="sourcecode"/>
+      </w:pPr>
+      <w:r>
+        <w:t xml:space="preserve">  </w:t>
+      </w:r>
+    </w:p>
+    <w:p>
+      <w:pPr>
+        <w:pStyle w:val="sourcecode"/>
+      </w:pPr>
+      <w:r>
+        <w:t xml:space="preserve">  // Create the cell schema poset.</w:t>
+      </w:r>
+    </w:p>
+    <w:p>
+      <w:pPr>
+        <w:pStyle w:val="sourcecode"/>
+      </w:pPr>
+      <w:r>
+        <w:t xml:space="preserve">  </w:t>
+      </w:r>
+    </w:p>
+    <w:p>
+      <w:pPr>
+        <w:pStyle w:val="sourcecode"/>
+      </w:pPr>
+      <w:r>
+        <w:t xml:space="preserve">  poset&amp; lposet = lns.new_schema_poset("cell_schema_poset", true);</w:t>
+      </w:r>
+    </w:p>
+    <w:p>
+      <w:pPr>
+        <w:pStyle w:val="sourcecode"/>
+      </w:pPr>
+      <w:r>
+        <w:t xml:space="preserve">  </w:t>
+      </w:r>
+    </w:p>
+    <w:p>
+      <w:pPr>
+        <w:pStyle w:val="sourcecode"/>
+      </w:pPr>
+      <w:r>
+        <w:t xml:space="preserve">  // Create the schema for spatial_structure. </w:t>
+      </w:r>
+    </w:p>
+    <w:p>
+      <w:pPr>
+        <w:pStyle w:val="sourcecode"/>
+      </w:pPr>
+      <w:r>
+        <w:t xml:space="preserve">  // </w:t>
+      </w:r>
+      <w:r>
+        <w:t>It doesn't inherit anything,</w:t>
+      </w:r>
+      <w:r>
+        <w:t xml:space="preserve"> </w:t>
+      </w:r>
+      <w:r>
+        <w:t>s</w:t>
+      </w:r>
+      <w:r>
+        <w:t>o specify bottom as the parent.</w:t>
+      </w:r>
+    </w:p>
+    <w:p>
+      <w:pPr>
+        <w:pStyle w:val="sourcecode"/>
+      </w:pPr>
+      <w:r>
+        <w:t xml:space="preserve">  // </w:t>
+      </w:r>
+      <w:r>
+        <w:t xml:space="preserve">It has one data member, name "d", type "INT", </w:t>
+      </w:r>
+      <w:r>
+        <w:t>not a table</w:t>
+      </w:r>
+    </w:p>
+    <w:p>
+      <w:pPr>
+        <w:pStyle w:val="sourcecode"/>
+      </w:pPr>
+      <w:r>
+        <w:t xml:space="preserve">  // attribute</w:t>
+      </w:r>
+    </w:p>
+    <w:p>
+      <w:pPr>
+        <w:pStyle w:val="sourcecode"/>
+      </w:pPr>
+      <w:r>
+        <w:t xml:space="preserve">  </w:t>
+      </w:r>
+    </w:p>
+    <w:p>
+      <w:pPr>
+        <w:pStyle w:val="sourcecode"/>
+      </w:pPr>
+      <w:r>
+        <w:t xml:space="preserve">  schema_poset_member lspatial(lns, "spatial_structure", </w:t>
+      </w:r>
+      <w:r>
+        <w:tab/>
+      </w:r>
+      <w:r>
+        <w:t>"cell_schema_poset/bottom", "d INT false", false, true);</w:t>
+      </w:r>
+    </w:p>
+    <w:p>
+      <w:pPr>
+        <w:pStyle w:val="sourcecode"/>
+      </w:pPr>
+      <w:r>
+        <w:t xml:space="preserve">  </w:t>
+      </w:r>
+    </w:p>
+    <w:p>
+      <w:pPr>
+        <w:pStyle w:val="sourcecode"/>
+      </w:pPr>
+      <w:r>
+        <w:t xml:space="preserve">  // Cell inherits spatial_structure and adds one data member, </w:t>
+      </w:r>
+    </w:p>
+    <w:p>
+      <w:pPr>
+        <w:pStyle w:val="sourcecode"/>
+      </w:pPr>
+      <w:r>
+        <w:t xml:space="preserve">  // name cell_type, type C_STRING, not a table attribute.</w:t>
+      </w:r>
+    </w:p>
+    <w:p>
+      <w:pPr>
+        <w:pStyle w:val="sourcecode"/>
+      </w:pPr>
+      <w:r>
+        <w:t xml:space="preserve">  </w:t>
+      </w:r>
+    </w:p>
+    <w:p>
+      <w:pPr>
+        <w:pStyle w:val="sourcecode"/>
+      </w:pPr>
+      <w:r>
+        <w:t xml:space="preserve">  schema_poset_member lcel</w:t>
+      </w:r>
+      <w:r>
+        <w:t>l(lns, "cell", lspatial.path(),</w:t>
+      </w:r>
+    </w:p>
+    <w:p>
+      <w:pPr>
+        <w:pStyle w:val="sourcecode"/>
+      </w:pPr>
+      <w:r>
+        <w:tab/>
+      </w:r>
+      <w:r>
+        <w:t>"cell_type C_STRING false", false, true);</w:t>
+      </w:r>
+    </w:p>
+    <w:p>
+      <w:pPr>
+        <w:pStyle w:val="sourcecode"/>
+      </w:pPr>
+      <w:r>
+        <w:t xml:space="preserve">  </w:t>
+      </w:r>
+    </w:p>
+    <w:p>
+      <w:pPr>
+        <w:pStyle w:val="sourcecode"/>
+      </w:pPr>
+      <w:r>
+        <w:t xml:space="preserve">  // Test cell for conformance to spatial_structure.</w:t>
+      </w:r>
+    </w:p>
+    <w:p>
+      <w:pPr>
+        <w:pStyle w:val="sourcecode"/>
+      </w:pPr>
+      <w:r>
+        <w:t xml:space="preserve">  </w:t>
+      </w:r>
+    </w:p>
+    <w:p>
+      <w:pPr>
+        <w:pStyle w:val="sourcecode"/>
+      </w:pPr>
+      <w:r>
+        <w:t xml:space="preserve">  cout &lt;&lt; endl;</w:t>
+      </w:r>
+    </w:p>
+    <w:p>
+      <w:pPr>
+        <w:pStyle w:val="sourcecode"/>
+      </w:pPr>
+      <w:r>
+        <w:t xml:space="preserve">  cout &lt;&lt; "cell conforms to spatial_structure= ";</w:t>
+      </w:r>
+    </w:p>
+    <w:p>
+      <w:pPr>
+        <w:pStyle w:val="sourcecode"/>
+      </w:pPr>
+      <w:r>
+        <w:t xml:space="preserve">  cout &lt;&lt; boolalpha &lt;&lt; lcell.conforms_to(lspatial);</w:t>
+      </w:r>
+    </w:p>
+    <w:p>
+      <w:pPr>
+        <w:pStyle w:val="sourcecode"/>
+      </w:pPr>
+      <w:r>
+        <w:t xml:space="preserve">  cout &lt;&lt; endl;</w:t>
+      </w:r>
+    </w:p>
+    <w:p>
+      <w:pPr>
+        <w:pStyle w:val="sourcecode"/>
+      </w:pPr>
+      <w:r>
+        <w:t xml:space="preserve">  </w:t>
+      </w:r>
+    </w:p>
+    <w:p>
+      <w:pPr>
+        <w:pStyle w:val="sourcecode"/>
+      </w:pPr>
+      <w:r>
+        <w:t xml:space="preserve">  // Get an iterator for the row attribute id space of the cell schema.</w:t>
+      </w:r>
+    </w:p>
+    <w:p>
+      <w:pPr>
+        <w:pStyle w:val="sourcecode"/>
+      </w:pPr>
+      <w:r>
+        <w:t xml:space="preserve">  </w:t>
+      </w:r>
+    </w:p>
+    <w:p>
+      <w:pPr>
+        <w:pStyle w:val="sourcecode"/>
+      </w:pPr>
+      <w:r>
+        <w:t xml:space="preserve">  index_space_iterator&amp; litr = </w:t>
+      </w:r>
+      <w:r>
+        <w:tab/>
+      </w:r>
+      <w:r>
+        <w:t>lcell.dof_id_space(false).get_iterator();</w:t>
+      </w:r>
+    </w:p>
+    <w:p>
+      <w:pPr>
+        <w:pStyle w:val="sourcecode"/>
+      </w:pPr>
+      <w:r>
+        <w:t xml:space="preserve">  cout &lt;&lt; endl;</w:t>
+      </w:r>
+    </w:p>
+    <w:p>
+      <w:pPr>
+        <w:pStyle w:val="sourcecode"/>
+      </w:pPr>
+      <w:r>
+        <w:t xml:space="preserve">  while(!litr.is_done())</w:t>
+      </w:r>
+    </w:p>
+    <w:p>
+      <w:pPr>
+        <w:pStyle w:val="sourcecode"/>
+      </w:pPr>
+      <w:r>
+        <w:t xml:space="preserve">  {</w:t>
+      </w:r>
+    </w:p>
+    <w:p>
+      <w:pPr>
+        <w:pStyle w:val="sourcecode"/>
+      </w:pPr>
+      <w:r>
+        <w:t xml:space="preserve">    // Print attribute info.</w:t>
+      </w:r>
+    </w:p>
+    <w:p>
+      <w:pPr>
+        <w:pStyle w:val="sourcecode"/>
+      </w:pPr>
+      <w:r>
+        <w:t xml:space="preserve">    </w:t>
+      </w:r>
+    </w:p>
+    <w:p>
+      <w:pPr>
+        <w:pStyle w:val="sourcecode"/>
+      </w:pPr>
+      <w:r>
+        <w:t xml:space="preserve">    pod_index_type latt_pod = litr.pod();</w:t>
+      </w:r>
+    </w:p>
+    <w:p>
+      <w:pPr>
+        <w:pStyle w:val="sourcecode"/>
+      </w:pPr>
+      <w:r>
+        <w:t xml:space="preserve">    </w:t>
+      </w:r>
+    </w:p>
+    <w:p>
+      <w:pPr>
+        <w:pStyle w:val="sourcecode"/>
+      </w:pPr>
+      <w:r>
+        <w:t xml:space="preserve">    cout &lt;&lt; "name: " &lt;&lt; lcell.name(latt_pod, false);</w:t>
+      </w:r>
+    </w:p>
+    <w:p>
+      <w:pPr>
+        <w:pStyle w:val="sourcecode"/>
+      </w:pPr>
+      <w:r>
+        <w:t xml:space="preserve">    cout &lt;&lt; " size: " &lt;&lt; lcell.size(latt_pod, false);</w:t>
+      </w:r>
+    </w:p>
+    <w:p>
+      <w:pPr>
+        <w:pStyle w:val="sourcecode"/>
+      </w:pPr>
+      <w:r>
+        <w:t xml:space="preserve">    cout &lt;&lt; " alignment: " &lt;&lt; lcell.alignment(latt_pod, false);</w:t>
+      </w:r>
+    </w:p>
+    <w:p>
+      <w:pPr>
+        <w:pStyle w:val="sourcecode"/>
+      </w:pPr>
+      <w:r>
+        <w:t xml:space="preserve">    cout &lt;&lt; " type: " &lt;&lt; lcell.type(latt_pod, false);</w:t>
+      </w:r>
+    </w:p>
+    <w:p>
+      <w:pPr>
+        <w:pStyle w:val="sourcecode"/>
+      </w:pPr>
+      <w:r>
+        <w:t xml:space="preserve">    cout &lt;&lt; " offset: " &lt;&lt; lcell.offset(latt_pod, false);</w:t>
+      </w:r>
+    </w:p>
+    <w:p>
+      <w:pPr>
+        <w:pStyle w:val="sourcecode"/>
+      </w:pPr>
+      <w:r>
+        <w:t xml:space="preserve">    cout &lt;&lt; endl;</w:t>
+      </w:r>
+    </w:p>
+    <w:p>
+      <w:pPr>
+        <w:pStyle w:val="sourcecode"/>
+      </w:pPr>
+      <w:r>
+        <w:t xml:space="preserve">    </w:t>
+      </w:r>
+    </w:p>
+    <w:p>
+      <w:pPr>
+        <w:pStyle w:val="sourcecode"/>
+      </w:pPr>
+      <w:r>
+        <w:t xml:space="preserve">    litr.next();</w:t>
+      </w:r>
+    </w:p>
+    <w:p>
+      <w:pPr>
+        <w:pStyle w:val="sourcecode"/>
+      </w:pPr>
+      <w:r>
+        <w:t xml:space="preserve">  }</w:t>
+      </w:r>
+    </w:p>
+    <w:p>
+      <w:pPr>
+        <w:pStyle w:val="sourcecode"/>
+      </w:pPr>
+      <w:r>
+        <w:t xml:space="preserve">  </w:t>
+      </w:r>
+    </w:p>
+    <w:p>
+      <w:pPr>
+        <w:pStyle w:val="sourcecode"/>
+      </w:pPr>
+      <w:r>
+        <w:t xml:space="preserve">  // Print out the schema.</w:t>
+      </w:r>
+    </w:p>
+    <w:p>
+      <w:pPr>
+        <w:pStyle w:val="sourcecode"/>
+      </w:pPr>
+      <w:r>
+        <w:t xml:space="preserve">  </w:t>
+      </w:r>
+    </w:p>
+    <w:p>
+      <w:pPr>
+        <w:pStyle w:val="sourcecode"/>
+      </w:pPr>
+      <w:r>
+        <w:t xml:space="preserve">  cout &lt;&lt; lposet &lt;&lt; endl;</w:t>
+      </w:r>
+    </w:p>
+    <w:p>
+      <w:pPr>
+        <w:pStyle w:val="sourcecode"/>
+      </w:pPr>
+      <w:r>
+        <w:t xml:space="preserve">  </w:t>
+      </w:r>
+    </w:p>
+    <w:p>
+      <w:pPr>
+        <w:pStyle w:val="sourcecode"/>
+      </w:pPr>
+      <w:r>
+        <w:t xml:space="preserve">  // Test the schema by creating a poset using it.</w:t>
+      </w:r>
+    </w:p>
+    <w:p>
+      <w:pPr>
+        <w:pStyle w:val="sourcecode"/>
+      </w:pPr>
+      <w:r>
+        <w:t xml:space="preserve">  </w:t>
+      </w:r>
+    </w:p>
+    <w:p>
+      <w:pPr>
+        <w:pStyle w:val="sourcecode"/>
+      </w:pPr>
+      <w:r>
+        <w:t xml:space="preserve">  poset&amp; ltest = lns.new_member_poset&lt;poset&gt;("test", lcell.path(), "", true);</w:t>
+      </w:r>
+    </w:p>
+    <w:p>
+      <w:pPr>
+        <w:pStyle w:val="sourcecode"/>
+      </w:pPr>
+      <w:r>
+        <w:t xml:space="preserve">  </w:t>
+      </w:r>
+    </w:p>
+    <w:p>
+      <w:pPr>
+        <w:pStyle w:val="sourcecode"/>
+      </w:pPr>
+      <w:r>
+        <w:t xml:space="preserve">  ltest.begin_jim_edit_mode(true);</w:t>
+      </w:r>
+    </w:p>
+    <w:p>
+      <w:pPr>
+        <w:pStyle w:val="sourcecode"/>
+      </w:pPr>
+      <w:r>
+        <w:t xml:space="preserve">  pod_index_type lmbr0 = ltest.new_member(true);</w:t>
+      </w:r>
+    </w:p>
+    <w:p>
+      <w:pPr>
+        <w:pStyle w:val="sourcecode"/>
+      </w:pPr>
+      <w:r>
+        <w:t xml:space="preserve">  pod_index_type lmbr1 = ltest.new_member(true);</w:t>
+      </w:r>
+    </w:p>
+    <w:p>
+      <w:pPr>
+        <w:pStyle w:val="sourcecode"/>
+      </w:pPr>
+      <w:r>
+        <w:t xml:space="preserve">  pod_index_type lmbr2 = ltest.new_member(true);</w:t>
+      </w:r>
+    </w:p>
+    <w:p>
+      <w:pPr>
+        <w:pStyle w:val="sourcecode"/>
+      </w:pPr>
+      <w:r>
+        <w:t xml:space="preserve">  ltest.end_jim_edit_mode(true, true);</w:t>
+      </w:r>
+    </w:p>
+    <w:p>
+      <w:pPr>
+        <w:pStyle w:val="sourcecode"/>
+      </w:pPr>
+      <w:r>
+        <w:t xml:space="preserve">  </w:t>
+      </w:r>
+    </w:p>
+    <w:p>
+      <w:pPr>
+        <w:pStyle w:val="sourcecode"/>
+      </w:pPr>
+      <w:r>
+        <w:t xml:space="preserve">  ltest.put_member_name(lmbr0, "v0", true, false);</w:t>
+      </w:r>
+    </w:p>
+    <w:p>
+      <w:pPr>
+        <w:pStyle w:val="sourcecode"/>
+      </w:pPr>
+      <w:r>
+        <w:t xml:space="preserve">  ltest.member_dof_map(lmbr0, true).put_dof("d", int(0));</w:t>
+      </w:r>
+    </w:p>
+    <w:p>
+      <w:pPr>
+        <w:pStyle w:val="sourcecode"/>
+      </w:pPr>
+      <w:r>
+        <w:t xml:space="preserve">  ltest.member_dof_map(lmbr0, true).put_dof("cell_type", "vertex");</w:t>
+      </w:r>
+    </w:p>
+    <w:p>
+      <w:pPr>
+        <w:pStyle w:val="sourcecode"/>
+      </w:pPr>
+      <w:r>
+        <w:t xml:space="preserve">  </w:t>
+      </w:r>
+    </w:p>
+    <w:p>
+      <w:pPr>
+        <w:pStyle w:val="sourcecode"/>
+      </w:pPr>
+      <w:r>
+        <w:t xml:space="preserve">  ltest.put_member_name(lmbr1, "v1", true, false);</w:t>
+      </w:r>
+    </w:p>
+    <w:p>
+      <w:pPr>
+        <w:pStyle w:val="sourcecode"/>
+      </w:pPr>
+      <w:r>
+        <w:t xml:space="preserve">  ltest.member_dof_map(lmbr1, true).put_dof("d", int(0));</w:t>
+      </w:r>
+    </w:p>
+    <w:p>
+      <w:pPr>
+        <w:pStyle w:val="sourcecode"/>
+      </w:pPr>
+      <w:r>
+        <w:t xml:space="preserve">  ltest.member_dof_map(lmbr1, true).put_dof("cell_type", "vertex");</w:t>
+      </w:r>
+    </w:p>
+    <w:p>
+      <w:pPr>
+        <w:pStyle w:val="sourcecode"/>
+      </w:pPr>
+      <w:r>
+        <w:t xml:space="preserve">  </w:t>
+      </w:r>
+    </w:p>
+    <w:p>
+      <w:pPr>
+        <w:pStyle w:val="sourcecode"/>
+      </w:pPr>
+      <w:r>
+        <w:t xml:space="preserve">  ltest.put_member_name(lmbr2, "s0", true, false);</w:t>
+      </w:r>
+    </w:p>
+    <w:p>
+      <w:pPr>
+        <w:pStyle w:val="sourcecode"/>
+      </w:pPr>
+      <w:r>
+        <w:t xml:space="preserve">  ltest.member_dof_map(lmbr2, true).put_dof("d", int(1));</w:t>
+      </w:r>
+    </w:p>
+    <w:p>
+      <w:pPr>
+        <w:pStyle w:val="sourcecode"/>
+      </w:pPr>
+      <w:r>
+        <w:t xml:space="preserve">  ltest.member_dof_map(lmbr2, true).put_dof("cell_type", "segment");</w:t>
+      </w:r>
+    </w:p>
+    <w:p>
+      <w:pPr>
+        <w:pStyle w:val="sourcecode"/>
+      </w:pPr>
+      <w:r>
+        <w:t xml:space="preserve">  </w:t>
+      </w:r>
+    </w:p>
+    <w:p>
+      <w:pPr>
+        <w:pStyle w:val="sourcecode"/>
+      </w:pPr>
+      <w:r>
+        <w:t xml:space="preserve">  cout &lt;&lt; ltest &lt;&lt; endl;</w:t>
+      </w:r>
+    </w:p>
+    <w:p>
+      <w:pPr>
+        <w:pStyle w:val="sourcecode"/>
+      </w:pPr>
+      <w:r>
+        <w:t xml:space="preserve">  </w:t>
+      </w:r>
+    </w:p>
+    <w:p>
+      <w:pPr>
+        <w:pStyle w:val="sourcecode"/>
+      </w:pPr>
+      <w:r>
+        <w:t xml:space="preserve">  lspatial.detach_from_state();</w:t>
+      </w:r>
+    </w:p>
+    <w:p>
+      <w:pPr>
+        <w:pStyle w:val="sourcecode"/>
+      </w:pPr>
+      <w:r>
+        <w:t xml:space="preserve">  lcell.detach_from_state();</w:t>
+      </w:r>
+    </w:p>
+    <w:p>
+      <w:pPr>
+        <w:pStyle w:val="sourcecode"/>
+      </w:pPr>
+      <w:r>
+        <w:t xml:space="preserve">  </w:t>
+      </w:r>
+    </w:p>
+    <w:p>
+      <w:pPr>
+        <w:pStyle w:val="sourcecode"/>
+      </w:pPr>
+      <w:r>
+        <w:t xml:space="preserve">  // Exit:</w:t>
+      </w:r>
+    </w:p>
+    <w:p>
+      <w:pPr>
+        <w:pStyle w:val="sourcecode"/>
+      </w:pPr>
+      <w:r>
+        <w:t xml:space="preserve">  </w:t>
+      </w:r>
+    </w:p>
+    <w:p>
+      <w:pPr>
+        <w:pStyle w:val="sourcecode"/>
+      </w:pPr>
+      <w:r>
+        <w:t xml:space="preserve">  return 0;</w:t>
+      </w:r>
+    </w:p>
+    <w:p>
+      <w:pPr>
+        <w:pStyle w:val="sourcecode"/>
+      </w:pPr>
+      <w:r>
+        <w:t>}</w:t>
+      </w:r>
+    </w:p>
     <w:p/>
     <w:p/>
     <w:p/>
@@ -14528,14 +15651,14 @@
       <w:pPr>
         <w:pStyle w:val="Appendix1"/>
       </w:pPr>
-      <w:bookmarkStart w:id="13" w:name="_Ref346660403"/>
+      <w:bookmarkStart w:id="14" w:name="_Ref346660403"/>
       <w:r>
         <w:t>Concurrency</w:t>
       </w:r>
       <w:r>
         <w:t xml:space="preserve"> control</w:t>
       </w:r>
-      <w:bookmarkEnd w:id="13"/>
+      <w:bookmarkEnd w:id="14"/>
       <w:r>
         <w:t xml:space="preserve"> examples</w:t>
       </w:r>
@@ -15517,11 +16640,11 @@
       <w:pPr>
         <w:pStyle w:val="Appendix1"/>
       </w:pPr>
-      <w:bookmarkStart w:id="14" w:name="_Ref350507268"/>
+      <w:bookmarkStart w:id="15" w:name="_Ref350507268"/>
       <w:r>
         <w:t>Join equivalent members and lexicographic ordering</w:t>
       </w:r>
-      <w:bookmarkEnd w:id="14"/>
+      <w:bookmarkEnd w:id="15"/>
     </w:p>
     <w:p>
       <w:r>
@@ -15768,7 +16891,7 @@
         <w:rStyle w:val="PageNumber"/>
         <w:noProof/>
       </w:rPr>
-      <w:t>10:22 AM</w:t>
+      <w:t>9:53 PM</w:t>
     </w:r>
     <w:r>
       <w:rPr>
@@ -17750,7 +18873,7 @@
     <w:name w:val="Normal"/>
     <w:uiPriority w:val="5"/>
     <w:qFormat/>
-    <w:rsid w:val="002E5F78"/>
+    <w:rsid w:val="00C23F86"/>
     <w:pPr>
       <w:spacing w:before="240"/>
       <w:jc w:val="both"/>
@@ -17765,7 +18888,7 @@
     <w:basedOn w:val="heading"/>
     <w:link w:val="Heading1Char"/>
     <w:uiPriority w:val="6"/>
-    <w:rsid w:val="002E5F78"/>
+    <w:rsid w:val="00C23F86"/>
     <w:pPr>
       <w:numPr>
         <w:numId w:val="11"/>
@@ -17783,7 +18906,7 @@
     <w:basedOn w:val="heading"/>
     <w:link w:val="Heading2Char"/>
     <w:uiPriority w:val="6"/>
-    <w:rsid w:val="002E5F78"/>
+    <w:rsid w:val="00C23F86"/>
     <w:pPr>
       <w:numPr>
         <w:ilvl w:val="1"/>
@@ -17801,7 +18924,7 @@
     <w:basedOn w:val="heading"/>
     <w:link w:val="Heading3Char"/>
     <w:uiPriority w:val="6"/>
-    <w:rsid w:val="002E5F78"/>
+    <w:rsid w:val="00C23F86"/>
     <w:pPr>
       <w:numPr>
         <w:ilvl w:val="2"/>
@@ -17818,7 +18941,7 @@
     <w:basedOn w:val="heading"/>
     <w:link w:val="Heading4Char"/>
     <w:uiPriority w:val="6"/>
-    <w:rsid w:val="002E5F78"/>
+    <w:rsid w:val="00C23F86"/>
     <w:pPr>
       <w:numPr>
         <w:ilvl w:val="3"/>
@@ -17835,7 +18958,7 @@
     <w:basedOn w:val="heading"/>
     <w:link w:val="Heading5Char"/>
     <w:uiPriority w:val="6"/>
-    <w:rsid w:val="002E5F78"/>
+    <w:rsid w:val="00C23F86"/>
     <w:pPr>
       <w:numPr>
         <w:ilvl w:val="4"/>
@@ -17852,7 +18975,7 @@
     <w:basedOn w:val="heading"/>
     <w:link w:val="Heading6Char"/>
     <w:uiPriority w:val="6"/>
-    <w:rsid w:val="002E5F78"/>
+    <w:rsid w:val="00C23F86"/>
     <w:pPr>
       <w:numPr>
         <w:ilvl w:val="5"/>
@@ -17869,7 +18992,7 @@
     <w:basedOn w:val="heading"/>
     <w:link w:val="Heading7Char"/>
     <w:uiPriority w:val="6"/>
-    <w:rsid w:val="002E5F78"/>
+    <w:rsid w:val="00C23F86"/>
     <w:pPr>
       <w:numPr>
         <w:ilvl w:val="6"/>
@@ -17886,7 +19009,7 @@
     <w:basedOn w:val="heading"/>
     <w:link w:val="Heading8Char"/>
     <w:uiPriority w:val="6"/>
-    <w:rsid w:val="002E5F78"/>
+    <w:rsid w:val="00C23F86"/>
     <w:pPr>
       <w:numPr>
         <w:ilvl w:val="7"/>
@@ -17903,7 +19026,7 @@
     <w:basedOn w:val="heading"/>
     <w:link w:val="Heading9Char"/>
     <w:uiPriority w:val="6"/>
-    <w:rsid w:val="002E5F78"/>
+    <w:rsid w:val="00C23F86"/>
     <w:pPr>
       <w:numPr>
         <w:ilvl w:val="8"/>
@@ -17918,9 +19041,8 @@
   <w:style w:type="character" w:default="1" w:styleId="DefaultParagraphFont">
     <w:name w:val="Default Paragraph Font"/>
     <w:uiPriority w:val="1"/>
-    <w:semiHidden/>
     <w:unhideWhenUsed/>
-    <w:rsid w:val="002E5F78"/>
+    <w:rsid w:val="00C23F86"/>
   </w:style>
   <w:style w:type="table" w:default="1" w:styleId="TableNormal">
     <w:name w:val="Normal Table"/>
@@ -17942,12 +19064,12 @@
     <w:uiPriority w:val="99"/>
     <w:semiHidden/>
     <w:unhideWhenUsed/>
-    <w:rsid w:val="002E5F78"/>
+    <w:rsid w:val="00C23F86"/>
   </w:style>
   <w:style w:type="paragraph" w:customStyle="1" w:styleId="heading">
     <w:name w:val="heading"/>
     <w:basedOn w:val="Normal"/>
-    <w:rsid w:val="002E5F78"/>
+    <w:rsid w:val="00C23F86"/>
     <w:pPr>
       <w:keepNext/>
     </w:pPr>
@@ -17956,7 +19078,7 @@
     <w:name w:val="footer"/>
     <w:basedOn w:val="Normal"/>
     <w:semiHidden/>
-    <w:rsid w:val="002E5F78"/>
+    <w:rsid w:val="00C23F86"/>
     <w:pPr>
       <w:tabs>
         <w:tab w:val="center" w:pos="4320"/>
@@ -17968,7 +19090,7 @@
     <w:name w:val="header"/>
     <w:basedOn w:val="Normal"/>
     <w:semiHidden/>
-    <w:rsid w:val="002E5F78"/>
+    <w:rsid w:val="00C23F86"/>
     <w:pPr>
       <w:tabs>
         <w:tab w:val="center" w:pos="4320"/>
@@ -17980,7 +19102,7 @@
     <w:name w:val="footnote reference"/>
     <w:basedOn w:val="DefaultParagraphFont"/>
     <w:semiHidden/>
-    <w:rsid w:val="002E5F78"/>
+    <w:rsid w:val="00C23F86"/>
     <w:rPr>
       <w:position w:val="6"/>
       <w:sz w:val="16"/>
@@ -17990,7 +19112,7 @@
     <w:name w:val="footnote text"/>
     <w:basedOn w:val="Normal"/>
     <w:semiHidden/>
-    <w:rsid w:val="002E5F78"/>
+    <w:rsid w:val="00C23F86"/>
     <w:rPr>
       <w:sz w:val="20"/>
     </w:rPr>
@@ -17999,7 +19121,7 @@
     <w:name w:val="Normal Indent"/>
     <w:basedOn w:val="Normal"/>
     <w:semiHidden/>
-    <w:rsid w:val="002E5F78"/>
+    <w:rsid w:val="00C23F86"/>
     <w:pPr>
       <w:ind w:left="720"/>
     </w:pPr>
@@ -18009,7 +19131,7 @@
     <w:basedOn w:val="Normal"/>
     <w:next w:val="authoraffiliation"/>
     <w:uiPriority w:val="4"/>
-    <w:rsid w:val="002E5F78"/>
+    <w:rsid w:val="00C23F86"/>
     <w:pPr>
       <w:spacing w:before="480"/>
       <w:jc w:val="center"/>
@@ -18019,7 +19141,7 @@
     <w:name w:val="author affiliation"/>
     <w:basedOn w:val="Normal"/>
     <w:uiPriority w:val="4"/>
-    <w:rsid w:val="002E5F78"/>
+    <w:rsid w:val="00C23F86"/>
     <w:pPr>
       <w:spacing w:before="120"/>
       <w:jc w:val="center"/>
@@ -18029,7 +19151,7 @@
     <w:name w:val="summary"/>
     <w:basedOn w:val="Normal"/>
     <w:uiPriority w:val="4"/>
-    <w:rsid w:val="002E5F78"/>
+    <w:rsid w:val="00C23F86"/>
     <w:pPr>
       <w:ind w:left="1440" w:right="1440"/>
     </w:pPr>
@@ -18039,7 +19161,7 @@
     <w:basedOn w:val="Normal"/>
     <w:next w:val="summary"/>
     <w:uiPriority w:val="4"/>
-    <w:rsid w:val="002E5F78"/>
+    <w:rsid w:val="00C23F86"/>
     <w:pPr>
       <w:spacing w:before="480"/>
       <w:ind w:left="1440" w:right="1440"/>
@@ -18054,7 +19176,7 @@
     <w:basedOn w:val="Heading1"/>
     <w:next w:val="BlockText"/>
     <w:autoRedefine/>
-    <w:rsid w:val="002E5F78"/>
+    <w:rsid w:val="00C23F86"/>
     <w:pPr>
       <w:numPr>
         <w:numId w:val="0"/>
@@ -18066,7 +19188,7 @@
     <w:basedOn w:val="Normal"/>
     <w:next w:val="Normal"/>
     <w:qFormat/>
-    <w:rsid w:val="002E5F78"/>
+    <w:rsid w:val="00C23F86"/>
     <w:pPr>
       <w:keepNext/>
       <w:widowControl w:val="0"/>
@@ -18077,7 +19199,7 @@
     <w:name w:val="Block Text"/>
     <w:basedOn w:val="Normal"/>
     <w:semiHidden/>
-    <w:rsid w:val="002E5F78"/>
+    <w:rsid w:val="00C23F86"/>
     <w:pPr>
       <w:spacing w:after="120"/>
       <w:ind w:left="1440" w:right="1440"/>
@@ -18087,13 +19209,13 @@
     <w:name w:val="page number"/>
     <w:basedOn w:val="DefaultParagraphFont"/>
     <w:semiHidden/>
-    <w:rsid w:val="002E5F78"/>
+    <w:rsid w:val="00C23F86"/>
   </w:style>
   <w:style w:type="character" w:styleId="EndnoteReference">
     <w:name w:val="endnote reference"/>
     <w:basedOn w:val="DefaultParagraphFont"/>
     <w:semiHidden/>
-    <w:rsid w:val="002E5F78"/>
+    <w:rsid w:val="00C23F86"/>
     <w:rPr>
       <w:vertAlign w:val="baseline"/>
     </w:rPr>
@@ -18102,13 +19224,13 @@
     <w:name w:val="endnote text"/>
     <w:basedOn w:val="Normal"/>
     <w:semiHidden/>
-    <w:rsid w:val="002E5F78"/>
+    <w:rsid w:val="00C23F86"/>
   </w:style>
   <w:style w:type="character" w:customStyle="1" w:styleId="definition">
     <w:name w:val="definition"/>
     <w:basedOn w:val="DefaultParagraphFont"/>
     <w:qFormat/>
-    <w:rsid w:val="002E5F78"/>
+    <w:rsid w:val="00C23F86"/>
     <w:rPr>
       <w:u w:val="words"/>
     </w:rPr>
@@ -18118,7 +19240,7 @@
     <w:basedOn w:val="DefaultParagraphFont"/>
     <w:uiPriority w:val="20"/>
     <w:qFormat/>
-    <w:rsid w:val="002E5F78"/>
+    <w:rsid w:val="00C23F86"/>
     <w:rPr>
       <w:i/>
     </w:rPr>
@@ -18128,7 +19250,7 @@
     <w:basedOn w:val="Normal"/>
     <w:uiPriority w:val="4"/>
     <w:qFormat/>
-    <w:rsid w:val="002E5F78"/>
+    <w:rsid w:val="00C23F86"/>
     <w:pPr>
       <w:tabs>
         <w:tab w:val="right" w:pos="8640"/>
@@ -18142,7 +19264,7 @@
     <w:basedOn w:val="DefaultParagraphFont"/>
     <w:uiPriority w:val="3"/>
     <w:qFormat/>
-    <w:rsid w:val="002E5F78"/>
+    <w:rsid w:val="00C23F86"/>
     <w:rPr>
       <w:rFonts w:ascii="MathematicalPi 2" w:hAnsi="MathematicalPi 2"/>
     </w:rPr>
@@ -18150,7 +19272,7 @@
   <w:style w:type="character" w:customStyle="1" w:styleId="subscript">
     <w:name w:val="subscript"/>
     <w:qFormat/>
-    <w:rsid w:val="002E5F78"/>
+    <w:rsid w:val="00C23F86"/>
     <w:rPr>
       <w:spacing w:val="0"/>
       <w:w w:val="100"/>
@@ -18162,7 +19284,7 @@
   <w:style w:type="character" w:customStyle="1" w:styleId="superscript">
     <w:name w:val="superscript"/>
     <w:qFormat/>
-    <w:rsid w:val="002E5F78"/>
+    <w:rsid w:val="00C23F86"/>
     <w:rPr>
       <w:spacing w:val="0"/>
       <w:w w:val="100"/>
@@ -18176,7 +19298,7 @@
     <w:basedOn w:val="DefaultParagraphFont"/>
     <w:uiPriority w:val="1"/>
     <w:qFormat/>
-    <w:rsid w:val="002E5F78"/>
+    <w:rsid w:val="00C23F86"/>
     <w:rPr>
       <w:rFonts w:ascii="Symbol" w:hAnsi="Symbol"/>
     </w:rPr>
@@ -18186,7 +19308,7 @@
     <w:basedOn w:val="DefaultParagraphFont"/>
     <w:uiPriority w:val="1"/>
     <w:qFormat/>
-    <w:rsid w:val="002E5F78"/>
+    <w:rsid w:val="00C23F86"/>
     <w:rPr>
       <w:rFonts w:ascii="Times New Roman" w:hAnsi="Times New Roman"/>
       <w:i/>
@@ -18197,7 +19319,7 @@
     <w:basedOn w:val="DefaultParagraphFont"/>
     <w:uiPriority w:val="3"/>
     <w:qFormat/>
-    <w:rsid w:val="002E5F78"/>
+    <w:rsid w:val="00C23F86"/>
     <w:rPr>
       <w:rFonts w:ascii="MathematicalPi 2" w:hAnsi="MathematicalPi 2"/>
     </w:rPr>
@@ -18206,7 +19328,7 @@
     <w:name w:val="lattice"/>
     <w:uiPriority w:val="1"/>
     <w:qFormat/>
-    <w:rsid w:val="002E5F78"/>
+    <w:rsid w:val="00C23F86"/>
     <w:rPr>
       <w:rFonts w:ascii="French Script MT" w:hAnsi="French Script MT"/>
       <w:b w:val="0"/>
@@ -18219,7 +19341,7 @@
     <w:next w:val="Normal"/>
     <w:uiPriority w:val="4"/>
     <w:qFormat/>
-    <w:rsid w:val="002E5F78"/>
+    <w:rsid w:val="00C23F86"/>
     <w:pPr>
       <w:spacing w:before="120" w:after="120"/>
       <w:jc w:val="center"/>
@@ -18233,7 +19355,7 @@
     <w:basedOn w:val="DefaultParagraphFont"/>
     <w:uiPriority w:val="1"/>
     <w:qFormat/>
-    <w:rsid w:val="002E5F78"/>
+    <w:rsid w:val="00C23F86"/>
     <w:rPr>
       <w:b/>
     </w:rPr>
@@ -18243,7 +19365,7 @@
     <w:basedOn w:val="DefaultParagraphFont"/>
     <w:uiPriority w:val="3"/>
     <w:qFormat/>
-    <w:rsid w:val="002E5F78"/>
+    <w:rsid w:val="00C23F86"/>
     <w:rPr>
       <w:rFonts w:ascii="Monotype Corsiva" w:hAnsi="Monotype Corsiva"/>
     </w:rPr>
@@ -18253,7 +19375,7 @@
     <w:basedOn w:val="DefaultParagraphFont"/>
     <w:uiPriority w:val="4"/>
     <w:qFormat/>
-    <w:rsid w:val="002E5F78"/>
+    <w:rsid w:val="00C23F86"/>
     <w:rPr>
       <w:rFonts w:ascii="Courier New" w:hAnsi="Courier New" w:cs="Courier New"/>
       <w:sz w:val="20"/>
@@ -18264,7 +19386,7 @@
     <w:basedOn w:val="Normal"/>
     <w:uiPriority w:val="4"/>
     <w:qFormat/>
-    <w:rsid w:val="002E5F78"/>
+    <w:rsid w:val="00C23F86"/>
     <w:pPr>
       <w:tabs>
         <w:tab w:val="left" w:pos="1890"/>
@@ -18282,7 +19404,7 @@
     <w:basedOn w:val="Heading1"/>
     <w:next w:val="Normal"/>
     <w:uiPriority w:val="7"/>
-    <w:rsid w:val="002E5F78"/>
+    <w:rsid w:val="00C23F86"/>
     <w:pPr>
       <w:numPr>
         <w:numId w:val="3"/>
@@ -18295,7 +19417,7 @@
     <w:next w:val="Subtitle"/>
     <w:link w:val="TitleChar"/>
     <w:uiPriority w:val="4"/>
-    <w:rsid w:val="002E5F78"/>
+    <w:rsid w:val="00C23F86"/>
     <w:pPr>
       <w:spacing w:before="480"/>
       <w:jc w:val="center"/>
@@ -18314,7 +19436,7 @@
     <w:basedOn w:val="Normal"/>
     <w:link w:val="SubtitleChar"/>
     <w:uiPriority w:val="4"/>
-    <w:rsid w:val="002E5F78"/>
+    <w:rsid w:val="00C23F86"/>
     <w:pPr>
       <w:spacing w:before="480"/>
       <w:jc w:val="center"/>
@@ -18330,7 +19452,7 @@
     <w:basedOn w:val="Normal"/>
     <w:link w:val="BodyTextChar"/>
     <w:semiHidden/>
-    <w:rsid w:val="002E5F78"/>
+    <w:rsid w:val="00C23F86"/>
     <w:pPr>
       <w:spacing w:after="120"/>
     </w:pPr>
@@ -18340,7 +19462,7 @@
     <w:basedOn w:val="Heading2"/>
     <w:next w:val="Normal"/>
     <w:uiPriority w:val="7"/>
-    <w:rsid w:val="002E5F78"/>
+    <w:rsid w:val="00C23F86"/>
     <w:pPr>
       <w:numPr>
         <w:numId w:val="3"/>
@@ -18355,7 +19477,7 @@
     <w:basedOn w:val="Heading3"/>
     <w:next w:val="Normal"/>
     <w:uiPriority w:val="7"/>
-    <w:rsid w:val="002E5F78"/>
+    <w:rsid w:val="00C23F86"/>
     <w:pPr>
       <w:numPr>
         <w:numId w:val="3"/>
@@ -18367,7 +19489,7 @@
     <w:basedOn w:val="Heading4"/>
     <w:next w:val="Normal"/>
     <w:uiPriority w:val="7"/>
-    <w:rsid w:val="002E5F78"/>
+    <w:rsid w:val="00C23F86"/>
     <w:pPr>
       <w:numPr>
         <w:numId w:val="3"/>
@@ -18379,7 +19501,7 @@
     <w:basedOn w:val="Heading5"/>
     <w:next w:val="Normal"/>
     <w:uiPriority w:val="7"/>
-    <w:rsid w:val="002E5F78"/>
+    <w:rsid w:val="00C23F86"/>
     <w:pPr>
       <w:numPr>
         <w:numId w:val="3"/>
@@ -18391,7 +19513,7 @@
     <w:basedOn w:val="Heading6"/>
     <w:next w:val="Normal"/>
     <w:uiPriority w:val="7"/>
-    <w:rsid w:val="002E5F78"/>
+    <w:rsid w:val="00C23F86"/>
     <w:pPr>
       <w:numPr>
         <w:numId w:val="3"/>
@@ -18403,7 +19525,7 @@
     <w:basedOn w:val="Heading7"/>
     <w:next w:val="Normal"/>
     <w:uiPriority w:val="7"/>
-    <w:rsid w:val="002E5F78"/>
+    <w:rsid w:val="00C23F86"/>
     <w:pPr>
       <w:numPr>
         <w:numId w:val="3"/>
@@ -18415,7 +19537,7 @@
     <w:basedOn w:val="Heading8"/>
     <w:next w:val="Normal"/>
     <w:uiPriority w:val="7"/>
-    <w:rsid w:val="002E5F78"/>
+    <w:rsid w:val="00C23F86"/>
     <w:pPr>
       <w:numPr>
         <w:numId w:val="3"/>
@@ -18427,7 +19549,7 @@
     <w:basedOn w:val="Heading9"/>
     <w:next w:val="Normal"/>
     <w:uiPriority w:val="7"/>
-    <w:rsid w:val="002E5F78"/>
+    <w:rsid w:val="00C23F86"/>
     <w:pPr>
       <w:numPr>
         <w:numId w:val="3"/>
@@ -18438,7 +19560,7 @@
     <w:name w:val="antichain"/>
     <w:basedOn w:val="poset"/>
     <w:uiPriority w:val="3"/>
-    <w:rsid w:val="002E5F78"/>
+    <w:rsid w:val="00C23F86"/>
     <w:rPr>
       <w:rFonts w:ascii="Swis721 BlkOul BT" w:hAnsi="Swis721 BlkOul BT"/>
       <w:i/>
@@ -18448,7 +19570,7 @@
     <w:name w:val="List Paragraph"/>
     <w:basedOn w:val="Normal"/>
     <w:uiPriority w:val="5"/>
-    <w:rsid w:val="002E5F78"/>
+    <w:rsid w:val="00C23F86"/>
     <w:pPr>
       <w:ind w:left="720"/>
     </w:pPr>
@@ -18457,7 +19579,7 @@
     <w:name w:val="Book Title"/>
     <w:basedOn w:val="DefaultParagraphFont"/>
     <w:uiPriority w:val="33"/>
-    <w:rsid w:val="002E5F78"/>
+    <w:rsid w:val="00C23F86"/>
     <w:rPr>
       <w:b/>
       <w:bCs/>
@@ -18469,7 +19591,7 @@
     <w:name w:val="Intense Emphasis"/>
     <w:basedOn w:val="DefaultParagraphFont"/>
     <w:uiPriority w:val="21"/>
-    <w:rsid w:val="002E5F78"/>
+    <w:rsid w:val="00C23F86"/>
     <w:rPr>
       <w:b/>
       <w:bCs/>
@@ -18482,7 +19604,7 @@
     <w:name w:val="Intense Reference"/>
     <w:basedOn w:val="DefaultParagraphFont"/>
     <w:uiPriority w:val="32"/>
-    <w:rsid w:val="002E5F78"/>
+    <w:rsid w:val="00C23F86"/>
     <w:rPr>
       <w:b/>
       <w:bCs/>
@@ -18496,7 +19618,7 @@
     <w:name w:val="Strong"/>
     <w:basedOn w:val="DefaultParagraphFont"/>
     <w:uiPriority w:val="22"/>
-    <w:rsid w:val="002E5F78"/>
+    <w:rsid w:val="00C23F86"/>
     <w:rPr>
       <w:b/>
       <w:bCs/>
@@ -18508,7 +19630,7 @@
     <w:next w:val="Normal"/>
     <w:link w:val="QuoteChar"/>
     <w:uiPriority w:val="29"/>
-    <w:rsid w:val="002E5F78"/>
+    <w:rsid w:val="00C23F86"/>
     <w:rPr>
       <w:i/>
       <w:iCs/>
@@ -18520,7 +19642,7 @@
     <w:basedOn w:val="DefaultParagraphFont"/>
     <w:link w:val="Quote"/>
     <w:uiPriority w:val="29"/>
-    <w:rsid w:val="002E5F78"/>
+    <w:rsid w:val="00C23F86"/>
     <w:rPr>
       <w:rFonts w:ascii="Times New Roman" w:hAnsi="Times New Roman"/>
       <w:i/>
@@ -18535,7 +19657,7 @@
     <w:next w:val="Normal"/>
     <w:link w:val="IntenseQuoteChar"/>
     <w:uiPriority w:val="30"/>
-    <w:rsid w:val="002E5F78"/>
+    <w:rsid w:val="00C23F86"/>
     <w:pPr>
       <w:pBdr>
         <w:bottom w:val="single" w:sz="4" w:space="4" w:color="4F81BD" w:themeColor="accent1"/>
@@ -18556,7 +19678,7 @@
     <w:basedOn w:val="DefaultParagraphFont"/>
     <w:link w:val="IntenseQuote"/>
     <w:uiPriority w:val="30"/>
-    <w:rsid w:val="002E5F78"/>
+    <w:rsid w:val="00C23F86"/>
     <w:rPr>
       <w:rFonts w:ascii="Times New Roman" w:hAnsi="Times New Roman"/>
       <w:b/>
@@ -18571,7 +19693,7 @@
     <w:name w:val="Subtle Reference"/>
     <w:basedOn w:val="DefaultParagraphFont"/>
     <w:uiPriority w:val="31"/>
-    <w:rsid w:val="002E5F78"/>
+    <w:rsid w:val="00C23F86"/>
     <w:rPr>
       <w:smallCaps/>
       <w:color w:val="C0504D" w:themeColor="accent2"/>
@@ -18581,7 +19703,7 @@
   <w:style w:type="character" w:styleId="SubtleEmphasis">
     <w:name w:val="Subtle Emphasis"/>
     <w:uiPriority w:val="19"/>
-    <w:rsid w:val="002E5F78"/>
+    <w:rsid w:val="00C23F86"/>
     <w:rPr>
       <w:i/>
       <w:iCs/>
@@ -18592,7 +19714,7 @@
     <w:name w:val="No Spacing"/>
     <w:basedOn w:val="Normal"/>
     <w:uiPriority w:val="1"/>
-    <w:rsid w:val="002E5F78"/>
+    <w:rsid w:val="00C23F86"/>
     <w:pPr>
       <w:spacing w:before="0"/>
     </w:pPr>
@@ -18602,7 +19724,7 @@
     <w:basedOn w:val="DefaultParagraphFont"/>
     <w:link w:val="Heading1"/>
     <w:uiPriority w:val="6"/>
-    <w:rsid w:val="002E5F78"/>
+    <w:rsid w:val="00C23F86"/>
     <w:rPr>
       <w:rFonts w:ascii="Times New Roman" w:eastAsiaTheme="majorEastAsia" w:hAnsi="Times New Roman" w:cstheme="majorBidi"/>
       <w:b/>
@@ -18615,7 +19737,7 @@
     <w:basedOn w:val="DefaultParagraphFont"/>
     <w:link w:val="Heading2"/>
     <w:uiPriority w:val="6"/>
-    <w:rsid w:val="002E5F78"/>
+    <w:rsid w:val="00C23F86"/>
     <w:rPr>
       <w:rFonts w:ascii="Times New Roman" w:eastAsiaTheme="majorEastAsia" w:hAnsi="Times New Roman" w:cstheme="majorBidi"/>
       <w:b/>
@@ -18627,7 +19749,7 @@
     <w:basedOn w:val="DefaultParagraphFont"/>
     <w:link w:val="Heading3"/>
     <w:uiPriority w:val="6"/>
-    <w:rsid w:val="002E5F78"/>
+    <w:rsid w:val="00C23F86"/>
     <w:rPr>
       <w:rFonts w:ascii="Times New Roman" w:eastAsiaTheme="majorEastAsia" w:hAnsi="Times New Roman" w:cstheme="majorBidi"/>
       <w:sz w:val="24"/>
@@ -18638,7 +19760,7 @@
     <w:basedOn w:val="DefaultParagraphFont"/>
     <w:link w:val="Heading4"/>
     <w:uiPriority w:val="6"/>
-    <w:rsid w:val="002E5F78"/>
+    <w:rsid w:val="00C23F86"/>
     <w:rPr>
       <w:rFonts w:ascii="Times New Roman" w:hAnsi="Times New Roman" w:cstheme="majorBidi"/>
       <w:sz w:val="24"/>
@@ -18649,7 +19771,7 @@
     <w:basedOn w:val="DefaultParagraphFont"/>
     <w:link w:val="Heading5"/>
     <w:uiPriority w:val="6"/>
-    <w:rsid w:val="002E5F78"/>
+    <w:rsid w:val="00C23F86"/>
     <w:rPr>
       <w:rFonts w:ascii="Times New Roman" w:hAnsi="Times New Roman" w:cstheme="majorBidi"/>
       <w:sz w:val="24"/>
@@ -18660,7 +19782,7 @@
     <w:basedOn w:val="DefaultParagraphFont"/>
     <w:link w:val="Heading6"/>
     <w:uiPriority w:val="6"/>
-    <w:rsid w:val="002E5F78"/>
+    <w:rsid w:val="00C23F86"/>
     <w:rPr>
       <w:rFonts w:ascii="Times New Roman" w:hAnsi="Times New Roman" w:cstheme="majorBidi"/>
       <w:sz w:val="24"/>
@@ -18671,7 +19793,7 @@
     <w:basedOn w:val="DefaultParagraphFont"/>
     <w:link w:val="Heading7"/>
     <w:uiPriority w:val="6"/>
-    <w:rsid w:val="002E5F78"/>
+    <w:rsid w:val="00C23F86"/>
     <w:rPr>
       <w:rFonts w:ascii="Times New Roman" w:hAnsi="Times New Roman" w:cstheme="majorBidi"/>
       <w:sz w:val="24"/>
@@ -18682,7 +19804,7 @@
     <w:basedOn w:val="DefaultParagraphFont"/>
     <w:link w:val="Heading8"/>
     <w:uiPriority w:val="6"/>
-    <w:rsid w:val="002E5F78"/>
+    <w:rsid w:val="00C23F86"/>
     <w:rPr>
       <w:rFonts w:ascii="Times New Roman" w:hAnsi="Times New Roman" w:cstheme="majorBidi"/>
       <w:sz w:val="24"/>
@@ -18693,7 +19815,7 @@
     <w:basedOn w:val="DefaultParagraphFont"/>
     <w:link w:val="Heading9"/>
     <w:uiPriority w:val="6"/>
-    <w:rsid w:val="002E5F78"/>
+    <w:rsid w:val="00C23F86"/>
     <w:rPr>
       <w:rFonts w:ascii="Times New Roman" w:eastAsiaTheme="majorEastAsia" w:hAnsi="Times New Roman" w:cstheme="majorBidi"/>
       <w:sz w:val="24"/>
@@ -18704,7 +19826,7 @@
     <w:basedOn w:val="DefaultParagraphFont"/>
     <w:link w:val="Title"/>
     <w:uiPriority w:val="4"/>
-    <w:rsid w:val="002E5F78"/>
+    <w:rsid w:val="00C23F86"/>
     <w:rPr>
       <w:rFonts w:ascii="Arial" w:eastAsiaTheme="majorEastAsia" w:hAnsi="Arial" w:cs="Arial"/>
       <w:b/>
@@ -18719,7 +19841,7 @@
     <w:basedOn w:val="DefaultParagraphFont"/>
     <w:link w:val="Subtitle"/>
     <w:uiPriority w:val="4"/>
-    <w:rsid w:val="002E5F78"/>
+    <w:rsid w:val="00C23F86"/>
     <w:rPr>
       <w:rFonts w:ascii="Arial" w:eastAsiaTheme="majorEastAsia" w:hAnsi="Arial" w:cs="Arial"/>
       <w:sz w:val="28"/>
@@ -18734,7 +19856,7 @@
     <w:semiHidden/>
     <w:unhideWhenUsed/>
     <w:qFormat/>
-    <w:rsid w:val="002E5F78"/>
+    <w:rsid w:val="00C23F86"/>
     <w:pPr>
       <w:numPr>
         <w:numId w:val="0"/>
@@ -18758,7 +19880,7 @@
     <w:uiPriority w:val="99"/>
     <w:semiHidden/>
     <w:unhideWhenUsed/>
-    <w:rsid w:val="002E5F78"/>
+    <w:rsid w:val="00C23F86"/>
     <w:pPr>
       <w:spacing w:before="0"/>
     </w:pPr>
@@ -18774,7 +19896,7 @@
     <w:link w:val="BalloonText"/>
     <w:uiPriority w:val="99"/>
     <w:semiHidden/>
-    <w:rsid w:val="002E5F78"/>
+    <w:rsid w:val="00C23F86"/>
     <w:rPr>
       <w:rFonts w:ascii="Tahoma" w:hAnsi="Tahoma" w:cs="Tahoma"/>
       <w:sz w:val="16"/>
@@ -18788,7 +19910,7 @@
     <w:uiPriority w:val="99"/>
     <w:semiHidden/>
     <w:unhideWhenUsed/>
-    <w:rsid w:val="002E5F78"/>
+    <w:rsid w:val="00C23F86"/>
     <w:pPr>
       <w:spacing w:before="0"/>
     </w:pPr>
@@ -18804,7 +19926,7 @@
     <w:link w:val="DocumentMap"/>
     <w:uiPriority w:val="99"/>
     <w:semiHidden/>
-    <w:rsid w:val="002E5F78"/>
+    <w:rsid w:val="00C23F86"/>
     <w:rPr>
       <w:rFonts w:ascii="Tahoma" w:hAnsi="Tahoma" w:cs="Tahoma"/>
       <w:sz w:val="16"/>
@@ -18816,7 +19938,7 @@
     <w:basedOn w:val="DefaultParagraphFont"/>
     <w:link w:val="BodyText"/>
     <w:semiHidden/>
-    <w:rsid w:val="002E5F78"/>
+    <w:rsid w:val="00C23F86"/>
     <w:rPr>
       <w:rFonts w:ascii="Times New Roman" w:hAnsi="Times New Roman"/>
       <w:sz w:val="24"/>
@@ -18827,7 +19949,7 @@
     <w:basedOn w:val="DefaultParagraphFont"/>
     <w:uiPriority w:val="1"/>
     <w:qFormat/>
-    <w:rsid w:val="002E5F78"/>
+    <w:rsid w:val="00C23F86"/>
     <w:rPr>
       <w:u w:val="words"/>
     </w:rPr>
@@ -18836,7 +19958,7 @@
     <w:name w:val="abstract"/>
     <w:uiPriority w:val="1"/>
     <w:qFormat/>
-    <w:rsid w:val="002E5F78"/>
+    <w:rsid w:val="00C23F86"/>
     <w:rPr>
       <w:rFonts w:ascii="Swis721 BdOul BT" w:hAnsi="Swis721 BdOul BT"/>
       <w:b/>
@@ -18846,7 +19968,7 @@
     <w:name w:val="rep"/>
     <w:uiPriority w:val="1"/>
     <w:qFormat/>
-    <w:rsid w:val="002E5F78"/>
+    <w:rsid w:val="00C23F86"/>
     <w:rPr>
       <w:rFonts w:ascii="Arial" w:hAnsi="Arial"/>
     </w:rPr>
@@ -18855,7 +19977,7 @@
     <w:name w:val="rel"/>
     <w:uiPriority w:val="1"/>
     <w:qFormat/>
-    <w:rsid w:val="002E5F78"/>
+    <w:rsid w:val="00C23F86"/>
     <w:rPr>
       <w:rFonts w:ascii="Times New Roman" w:hAnsi="Times New Roman" w:cs="Arial"/>
     </w:rPr>
@@ -18865,14 +19987,14 @@
     <w:basedOn w:val="Normal"/>
     <w:link w:val="CommentTextChar"/>
     <w:semiHidden/>
-    <w:rsid w:val="002E5F78"/>
+    <w:rsid w:val="00C23F86"/>
   </w:style>
   <w:style w:type="character" w:customStyle="1" w:styleId="CommentTextChar">
     <w:name w:val="Comment Text Char"/>
     <w:basedOn w:val="DefaultParagraphFont"/>
     <w:link w:val="CommentText"/>
     <w:semiHidden/>
-    <w:rsid w:val="002E5F78"/>
+    <w:rsid w:val="00C23F86"/>
     <w:rPr>
       <w:rFonts w:ascii="Times New Roman" w:hAnsi="Times New Roman"/>
       <w:sz w:val="24"/>
@@ -18882,7 +20004,7 @@
     <w:name w:val="annotation reference"/>
     <w:basedOn w:val="DefaultParagraphFont"/>
     <w:semiHidden/>
-    <w:rsid w:val="002E5F78"/>
+    <w:rsid w:val="00C23F86"/>
     <w:rPr>
       <w:sz w:val="24"/>
       <w:szCs w:val="16"/>
@@ -18893,7 +20015,7 @@
     <w:basedOn w:val="Normal"/>
     <w:uiPriority w:val="99"/>
     <w:semiHidden/>
-    <w:rsid w:val="002E5F78"/>
+    <w:rsid w:val="00C23F86"/>
     <w:pPr>
       <w:spacing w:before="100" w:beforeAutospacing="1" w:after="115"/>
     </w:pPr>
@@ -18909,7 +20031,7 @@
     <w:uiPriority w:val="99"/>
     <w:semiHidden/>
     <w:unhideWhenUsed/>
-    <w:rsid w:val="002E5F78"/>
+    <w:rsid w:val="00C23F86"/>
     <w:rPr>
       <w:b/>
       <w:bCs/>
@@ -18921,7 +20043,7 @@
     <w:link w:val="CommentSubject"/>
     <w:uiPriority w:val="99"/>
     <w:semiHidden/>
-    <w:rsid w:val="002E5F78"/>
+    <w:rsid w:val="00C23F86"/>
     <w:rPr>
       <w:rFonts w:ascii="Times New Roman" w:hAnsi="Times New Roman"/>
       <w:b/>
@@ -18935,7 +20057,7 @@
     <w:next w:val="Normal"/>
     <w:uiPriority w:val="5"/>
     <w:qFormat/>
-    <w:rsid w:val="002E5F78"/>
+    <w:rsid w:val="00C23F86"/>
     <w:rPr>
       <w:u w:val="single"/>
     </w:rPr>
@@ -18945,7 +20067,7 @@
     <w:basedOn w:val="Normal"/>
     <w:uiPriority w:val="5"/>
     <w:qFormat/>
-    <w:rsid w:val="002E5F78"/>
+    <w:rsid w:val="00C23F86"/>
     <w:pPr>
       <w:spacing w:before="0"/>
     </w:pPr>
@@ -18959,7 +20081,7 @@
     <w:basedOn w:val="DefaultParagraphFont"/>
     <w:uiPriority w:val="99"/>
     <w:unhideWhenUsed/>
-    <w:rsid w:val="002E5F78"/>
+    <w:rsid w:val="00C23F86"/>
     <w:rPr>
       <w:color w:val="0000FF"/>
       <w:u w:val="single"/>
@@ -18968,12 +20090,12 @@
   <w:style w:type="character" w:customStyle="1" w:styleId="mlabel">
     <w:name w:val="mlabel"/>
     <w:basedOn w:val="DefaultParagraphFont"/>
-    <w:rsid w:val="002E5F78"/>
+    <w:rsid w:val="00C23F86"/>
   </w:style>
   <w:style w:type="paragraph" w:customStyle="1" w:styleId="code">
     <w:name w:val="code"/>
     <w:basedOn w:val="Normal"/>
-    <w:rsid w:val="002E5F78"/>
+    <w:rsid w:val="00C23F86"/>
     <w:pPr>
       <w:tabs>
         <w:tab w:val="left" w:pos="360"/>
@@ -18993,7 +20115,7 @@
   <w:style w:type="paragraph" w:customStyle="1" w:styleId="codecomment">
     <w:name w:val="code comment"/>
     <w:basedOn w:val="code"/>
-    <w:rsid w:val="002E5F78"/>
+    <w:rsid w:val="00C23F86"/>
     <w:rPr>
       <w:i/>
     </w:rPr>
@@ -19003,7 +20125,7 @@
     <w:basedOn w:val="Normal"/>
     <w:uiPriority w:val="5"/>
     <w:qFormat/>
-    <w:rsid w:val="002E5F78"/>
+    <w:rsid w:val="00C23F86"/>
     <w:pPr>
       <w:numPr>
         <w:numId w:val="5"/>
@@ -19020,7 +20142,7 @@
     <w:basedOn w:val="Normal"/>
     <w:uiPriority w:val="5"/>
     <w:qFormat/>
-    <w:rsid w:val="002E5F78"/>
+    <w:rsid w:val="00C23F86"/>
     <w:rPr>
       <w:rFonts w:asciiTheme="minorHAnsi" w:hAnsiTheme="minorHAnsi"/>
       <w:b/>
@@ -19033,7 +20155,7 @@
     <w:basedOn w:val="Normal"/>
     <w:uiPriority w:val="5"/>
     <w:qFormat/>
-    <w:rsid w:val="002E5F78"/>
+    <w:rsid w:val="00C23F86"/>
     <w:pPr>
       <w:spacing w:before="120"/>
       <w:ind w:left="288"/>
@@ -19084,7 +20206,7 @@
     <w:name w:val="abs"/>
     <w:uiPriority w:val="1"/>
     <w:qFormat/>
-    <w:rsid w:val="002E5F78"/>
+    <w:rsid w:val="00C23F86"/>
     <w:rPr>
       <w:rFonts w:ascii="Swis721 BdOul BT" w:hAnsi="Swis721 BdOul BT"/>
       <w:b/>
@@ -19095,7 +20217,7 @@
     <w:basedOn w:val="Normal"/>
     <w:uiPriority w:val="5"/>
     <w:qFormat/>
-    <w:rsid w:val="002E5F78"/>
+    <w:rsid w:val="00C23F86"/>
     <w:pPr>
       <w:spacing w:before="0"/>
     </w:pPr>
@@ -19105,7 +20227,7 @@
     <w:basedOn w:val="Normal"/>
     <w:uiPriority w:val="5"/>
     <w:qFormat/>
-    <w:rsid w:val="002E5F78"/>
+    <w:rsid w:val="00C23F86"/>
     <w:pPr>
       <w:ind w:left="288"/>
     </w:pPr>
@@ -19294,7 +20416,7 @@
     <w:name w:val="Normal"/>
     <w:uiPriority w:val="5"/>
     <w:qFormat/>
-    <w:rsid w:val="002E5F78"/>
+    <w:rsid w:val="00C23F86"/>
     <w:pPr>
       <w:spacing w:before="240"/>
       <w:jc w:val="both"/>
@@ -19309,7 +20431,7 @@
     <w:basedOn w:val="heading"/>
     <w:link w:val="Heading1Char"/>
     <w:uiPriority w:val="6"/>
-    <w:rsid w:val="002E5F78"/>
+    <w:rsid w:val="00C23F86"/>
     <w:pPr>
       <w:numPr>
         <w:numId w:val="11"/>
@@ -19327,7 +20449,7 @@
     <w:basedOn w:val="heading"/>
     <w:link w:val="Heading2Char"/>
     <w:uiPriority w:val="6"/>
-    <w:rsid w:val="002E5F78"/>
+    <w:rsid w:val="00C23F86"/>
     <w:pPr>
       <w:numPr>
         <w:ilvl w:val="1"/>
@@ -19345,7 +20467,7 @@
     <w:basedOn w:val="heading"/>
     <w:link w:val="Heading3Char"/>
     <w:uiPriority w:val="6"/>
-    <w:rsid w:val="002E5F78"/>
+    <w:rsid w:val="00C23F86"/>
     <w:pPr>
       <w:numPr>
         <w:ilvl w:val="2"/>
@@ -19362,7 +20484,7 @@
     <w:basedOn w:val="heading"/>
     <w:link w:val="Heading4Char"/>
     <w:uiPriority w:val="6"/>
-    <w:rsid w:val="002E5F78"/>
+    <w:rsid w:val="00C23F86"/>
     <w:pPr>
       <w:numPr>
         <w:ilvl w:val="3"/>
@@ -19379,7 +20501,7 @@
     <w:basedOn w:val="heading"/>
     <w:link w:val="Heading5Char"/>
     <w:uiPriority w:val="6"/>
-    <w:rsid w:val="002E5F78"/>
+    <w:rsid w:val="00C23F86"/>
     <w:pPr>
       <w:numPr>
         <w:ilvl w:val="4"/>
@@ -19396,7 +20518,7 @@
     <w:basedOn w:val="heading"/>
     <w:link w:val="Heading6Char"/>
     <w:uiPriority w:val="6"/>
-    <w:rsid w:val="002E5F78"/>
+    <w:rsid w:val="00C23F86"/>
     <w:pPr>
       <w:numPr>
         <w:ilvl w:val="5"/>
@@ -19413,7 +20535,7 @@
     <w:basedOn w:val="heading"/>
     <w:link w:val="Heading7Char"/>
     <w:uiPriority w:val="6"/>
-    <w:rsid w:val="002E5F78"/>
+    <w:rsid w:val="00C23F86"/>
     <w:pPr>
       <w:numPr>
         <w:ilvl w:val="6"/>
@@ -19430,7 +20552,7 @@
     <w:basedOn w:val="heading"/>
     <w:link w:val="Heading8Char"/>
     <w:uiPriority w:val="6"/>
-    <w:rsid w:val="002E5F78"/>
+    <w:rsid w:val="00C23F86"/>
     <w:pPr>
       <w:numPr>
         <w:ilvl w:val="7"/>
@@ -19447,7 +20569,7 @@
     <w:basedOn w:val="heading"/>
     <w:link w:val="Heading9Char"/>
     <w:uiPriority w:val="6"/>
-    <w:rsid w:val="002E5F78"/>
+    <w:rsid w:val="00C23F86"/>
     <w:pPr>
       <w:numPr>
         <w:ilvl w:val="8"/>
@@ -19462,9 +20584,8 @@
   <w:style w:type="character" w:default="1" w:styleId="DefaultParagraphFont">
     <w:name w:val="Default Paragraph Font"/>
     <w:uiPriority w:val="1"/>
-    <w:semiHidden/>
     <w:unhideWhenUsed/>
-    <w:rsid w:val="002E5F78"/>
+    <w:rsid w:val="00C23F86"/>
   </w:style>
   <w:style w:type="table" w:default="1" w:styleId="TableNormal">
     <w:name w:val="Normal Table"/>
@@ -19486,12 +20607,12 @@
     <w:uiPriority w:val="99"/>
     <w:semiHidden/>
     <w:unhideWhenUsed/>
-    <w:rsid w:val="002E5F78"/>
+    <w:rsid w:val="00C23F86"/>
   </w:style>
   <w:style w:type="paragraph" w:customStyle="1" w:styleId="heading">
     <w:name w:val="heading"/>
     <w:basedOn w:val="Normal"/>
-    <w:rsid w:val="002E5F78"/>
+    <w:rsid w:val="00C23F86"/>
     <w:pPr>
       <w:keepNext/>
     </w:pPr>
@@ -19500,7 +20621,7 @@
     <w:name w:val="footer"/>
     <w:basedOn w:val="Normal"/>
     <w:semiHidden/>
-    <w:rsid w:val="002E5F78"/>
+    <w:rsid w:val="00C23F86"/>
     <w:pPr>
       <w:tabs>
         <w:tab w:val="center" w:pos="4320"/>
@@ -19512,7 +20633,7 @@
     <w:name w:val="header"/>
     <w:basedOn w:val="Normal"/>
     <w:semiHidden/>
-    <w:rsid w:val="002E5F78"/>
+    <w:rsid w:val="00C23F86"/>
     <w:pPr>
       <w:tabs>
         <w:tab w:val="center" w:pos="4320"/>
@@ -19524,7 +20645,7 @@
     <w:name w:val="footnote reference"/>
     <w:basedOn w:val="DefaultParagraphFont"/>
     <w:semiHidden/>
-    <w:rsid w:val="002E5F78"/>
+    <w:rsid w:val="00C23F86"/>
     <w:rPr>
       <w:position w:val="6"/>
       <w:sz w:val="16"/>
@@ -19534,7 +20655,7 @@
     <w:name w:val="footnote text"/>
     <w:basedOn w:val="Normal"/>
     <w:semiHidden/>
-    <w:rsid w:val="002E5F78"/>
+    <w:rsid w:val="00C23F86"/>
     <w:rPr>
       <w:sz w:val="20"/>
     </w:rPr>
@@ -19543,7 +20664,7 @@
     <w:name w:val="Normal Indent"/>
     <w:basedOn w:val="Normal"/>
     <w:semiHidden/>
-    <w:rsid w:val="002E5F78"/>
+    <w:rsid w:val="00C23F86"/>
     <w:pPr>
       <w:ind w:left="720"/>
     </w:pPr>
@@ -19553,7 +20674,7 @@
     <w:basedOn w:val="Normal"/>
     <w:next w:val="authoraffiliation"/>
     <w:uiPriority w:val="4"/>
-    <w:rsid w:val="002E5F78"/>
+    <w:rsid w:val="00C23F86"/>
     <w:pPr>
       <w:spacing w:before="480"/>
       <w:jc w:val="center"/>
@@ -19563,7 +20684,7 @@
     <w:name w:val="author affiliation"/>
     <w:basedOn w:val="Normal"/>
     <w:uiPriority w:val="4"/>
-    <w:rsid w:val="002E5F78"/>
+    <w:rsid w:val="00C23F86"/>
     <w:pPr>
       <w:spacing w:before="120"/>
       <w:jc w:val="center"/>
@@ -19573,7 +20694,7 @@
     <w:name w:val="summary"/>
     <w:basedOn w:val="Normal"/>
     <w:uiPriority w:val="4"/>
-    <w:rsid w:val="002E5F78"/>
+    <w:rsid w:val="00C23F86"/>
     <w:pPr>
       <w:ind w:left="1440" w:right="1440"/>
     </w:pPr>
@@ -19583,7 +20704,7 @@
     <w:basedOn w:val="Normal"/>
     <w:next w:val="summary"/>
     <w:uiPriority w:val="4"/>
-    <w:rsid w:val="002E5F78"/>
+    <w:rsid w:val="00C23F86"/>
     <w:pPr>
       <w:spacing w:before="480"/>
       <w:ind w:left="1440" w:right="1440"/>
@@ -19598,7 +20719,7 @@
     <w:basedOn w:val="Heading1"/>
     <w:next w:val="BlockText"/>
     <w:autoRedefine/>
-    <w:rsid w:val="002E5F78"/>
+    <w:rsid w:val="00C23F86"/>
     <w:pPr>
       <w:numPr>
         <w:numId w:val="0"/>
@@ -19610,7 +20731,7 @@
     <w:basedOn w:val="Normal"/>
     <w:next w:val="Normal"/>
     <w:qFormat/>
-    <w:rsid w:val="002E5F78"/>
+    <w:rsid w:val="00C23F86"/>
     <w:pPr>
       <w:keepNext/>
       <w:widowControl w:val="0"/>
@@ -19621,7 +20742,7 @@
     <w:name w:val="Block Text"/>
     <w:basedOn w:val="Normal"/>
     <w:semiHidden/>
-    <w:rsid w:val="002E5F78"/>
+    <w:rsid w:val="00C23F86"/>
     <w:pPr>
       <w:spacing w:after="120"/>
       <w:ind w:left="1440" w:right="1440"/>
@@ -19631,13 +20752,13 @@
     <w:name w:val="page number"/>
     <w:basedOn w:val="DefaultParagraphFont"/>
     <w:semiHidden/>
-    <w:rsid w:val="002E5F78"/>
+    <w:rsid w:val="00C23F86"/>
   </w:style>
   <w:style w:type="character" w:styleId="EndnoteReference">
     <w:name w:val="endnote reference"/>
     <w:basedOn w:val="DefaultParagraphFont"/>
     <w:semiHidden/>
-    <w:rsid w:val="002E5F78"/>
+    <w:rsid w:val="00C23F86"/>
     <w:rPr>
       <w:vertAlign w:val="baseline"/>
     </w:rPr>
@@ -19646,13 +20767,13 @@
     <w:name w:val="endnote text"/>
     <w:basedOn w:val="Normal"/>
     <w:semiHidden/>
-    <w:rsid w:val="002E5F78"/>
+    <w:rsid w:val="00C23F86"/>
   </w:style>
   <w:style w:type="character" w:customStyle="1" w:styleId="definition">
     <w:name w:val="definition"/>
     <w:basedOn w:val="DefaultParagraphFont"/>
     <w:qFormat/>
-    <w:rsid w:val="002E5F78"/>
+    <w:rsid w:val="00C23F86"/>
     <w:rPr>
       <w:u w:val="words"/>
     </w:rPr>
@@ -19662,7 +20783,7 @@
     <w:basedOn w:val="DefaultParagraphFont"/>
     <w:uiPriority w:val="20"/>
     <w:qFormat/>
-    <w:rsid w:val="002E5F78"/>
+    <w:rsid w:val="00C23F86"/>
     <w:rPr>
       <w:i/>
     </w:rPr>
@@ -19672,7 +20793,7 @@
     <w:basedOn w:val="Normal"/>
     <w:uiPriority w:val="4"/>
     <w:qFormat/>
-    <w:rsid w:val="002E5F78"/>
+    <w:rsid w:val="00C23F86"/>
     <w:pPr>
       <w:tabs>
         <w:tab w:val="right" w:pos="8640"/>
@@ -19686,7 +20807,7 @@
     <w:basedOn w:val="DefaultParagraphFont"/>
     <w:uiPriority w:val="3"/>
     <w:qFormat/>
-    <w:rsid w:val="002E5F78"/>
+    <w:rsid w:val="00C23F86"/>
     <w:rPr>
       <w:rFonts w:ascii="MathematicalPi 2" w:hAnsi="MathematicalPi 2"/>
     </w:rPr>
@@ -19694,7 +20815,7 @@
   <w:style w:type="character" w:customStyle="1" w:styleId="subscript">
     <w:name w:val="subscript"/>
     <w:qFormat/>
-    <w:rsid w:val="002E5F78"/>
+    <w:rsid w:val="00C23F86"/>
     <w:rPr>
       <w:spacing w:val="0"/>
       <w:w w:val="100"/>
@@ -19706,7 +20827,7 @@
   <w:style w:type="character" w:customStyle="1" w:styleId="superscript">
     <w:name w:val="superscript"/>
     <w:qFormat/>
-    <w:rsid w:val="002E5F78"/>
+    <w:rsid w:val="00C23F86"/>
     <w:rPr>
       <w:spacing w:val="0"/>
       <w:w w:val="100"/>
@@ -19720,7 +20841,7 @@
     <w:basedOn w:val="DefaultParagraphFont"/>
     <w:uiPriority w:val="1"/>
     <w:qFormat/>
-    <w:rsid w:val="002E5F78"/>
+    <w:rsid w:val="00C23F86"/>
     <w:rPr>
       <w:rFonts w:ascii="Symbol" w:hAnsi="Symbol"/>
     </w:rPr>
@@ -19730,7 +20851,7 @@
     <w:basedOn w:val="DefaultParagraphFont"/>
     <w:uiPriority w:val="1"/>
     <w:qFormat/>
-    <w:rsid w:val="002E5F78"/>
+    <w:rsid w:val="00C23F86"/>
     <w:rPr>
       <w:rFonts w:ascii="Times New Roman" w:hAnsi="Times New Roman"/>
       <w:i/>
@@ -19741,7 +20862,7 @@
     <w:basedOn w:val="DefaultParagraphFont"/>
     <w:uiPriority w:val="3"/>
     <w:qFormat/>
-    <w:rsid w:val="002E5F78"/>
+    <w:rsid w:val="00C23F86"/>
     <w:rPr>
       <w:rFonts w:ascii="MathematicalPi 2" w:hAnsi="MathematicalPi 2"/>
     </w:rPr>
@@ -19750,7 +20871,7 @@
     <w:name w:val="lattice"/>
     <w:uiPriority w:val="1"/>
     <w:qFormat/>
-    <w:rsid w:val="002E5F78"/>
+    <w:rsid w:val="00C23F86"/>
     <w:rPr>
       <w:rFonts w:ascii="French Script MT" w:hAnsi="French Script MT"/>
       <w:b w:val="0"/>
@@ -19763,7 +20884,7 @@
     <w:next w:val="Normal"/>
     <w:uiPriority w:val="4"/>
     <w:qFormat/>
-    <w:rsid w:val="002E5F78"/>
+    <w:rsid w:val="00C23F86"/>
     <w:pPr>
       <w:spacing w:before="120" w:after="120"/>
       <w:jc w:val="center"/>
@@ -19777,7 +20898,7 @@
     <w:basedOn w:val="DefaultParagraphFont"/>
     <w:uiPriority w:val="1"/>
     <w:qFormat/>
-    <w:rsid w:val="002E5F78"/>
+    <w:rsid w:val="00C23F86"/>
     <w:rPr>
       <w:b/>
     </w:rPr>
@@ -19787,7 +20908,7 @@
     <w:basedOn w:val="DefaultParagraphFont"/>
     <w:uiPriority w:val="3"/>
     <w:qFormat/>
-    <w:rsid w:val="002E5F78"/>
+    <w:rsid w:val="00C23F86"/>
     <w:rPr>
       <w:rFonts w:ascii="Monotype Corsiva" w:hAnsi="Monotype Corsiva"/>
     </w:rPr>
@@ -19797,7 +20918,7 @@
     <w:basedOn w:val="DefaultParagraphFont"/>
     <w:uiPriority w:val="4"/>
     <w:qFormat/>
-    <w:rsid w:val="002E5F78"/>
+    <w:rsid w:val="00C23F86"/>
     <w:rPr>
       <w:rFonts w:ascii="Courier New" w:hAnsi="Courier New" w:cs="Courier New"/>
       <w:sz w:val="20"/>
@@ -19808,7 +20929,7 @@
     <w:basedOn w:val="Normal"/>
     <w:uiPriority w:val="4"/>
     <w:qFormat/>
-    <w:rsid w:val="002E5F78"/>
+    <w:rsid w:val="00C23F86"/>
     <w:pPr>
       <w:tabs>
         <w:tab w:val="left" w:pos="1890"/>
@@ -19826,7 +20947,7 @@
     <w:basedOn w:val="Heading1"/>
     <w:next w:val="Normal"/>
     <w:uiPriority w:val="7"/>
-    <w:rsid w:val="002E5F78"/>
+    <w:rsid w:val="00C23F86"/>
     <w:pPr>
       <w:numPr>
         <w:numId w:val="3"/>
@@ -19839,7 +20960,7 @@
     <w:next w:val="Subtitle"/>
     <w:link w:val="TitleChar"/>
     <w:uiPriority w:val="4"/>
-    <w:rsid w:val="002E5F78"/>
+    <w:rsid w:val="00C23F86"/>
     <w:pPr>
       <w:spacing w:before="480"/>
       <w:jc w:val="center"/>
@@ -19858,7 +20979,7 @@
     <w:basedOn w:val="Normal"/>
     <w:link w:val="SubtitleChar"/>
     <w:uiPriority w:val="4"/>
-    <w:rsid w:val="002E5F78"/>
+    <w:rsid w:val="00C23F86"/>
     <w:pPr>
       <w:spacing w:before="480"/>
       <w:jc w:val="center"/>
@@ -19874,7 +20995,7 @@
     <w:basedOn w:val="Normal"/>
     <w:link w:val="BodyTextChar"/>
     <w:semiHidden/>
-    <w:rsid w:val="002E5F78"/>
+    <w:rsid w:val="00C23F86"/>
     <w:pPr>
       <w:spacing w:after="120"/>
     </w:pPr>
@@ -19884,7 +21005,7 @@
     <w:basedOn w:val="Heading2"/>
     <w:next w:val="Normal"/>
     <w:uiPriority w:val="7"/>
-    <w:rsid w:val="002E5F78"/>
+    <w:rsid w:val="00C23F86"/>
     <w:pPr>
       <w:numPr>
         <w:numId w:val="3"/>
@@ -19899,7 +21020,7 @@
     <w:basedOn w:val="Heading3"/>
     <w:next w:val="Normal"/>
     <w:uiPriority w:val="7"/>
-    <w:rsid w:val="002E5F78"/>
+    <w:rsid w:val="00C23F86"/>
     <w:pPr>
       <w:numPr>
         <w:numId w:val="3"/>
@@ -19911,7 +21032,7 @@
     <w:basedOn w:val="Heading4"/>
     <w:next w:val="Normal"/>
     <w:uiPriority w:val="7"/>
-    <w:rsid w:val="002E5F78"/>
+    <w:rsid w:val="00C23F86"/>
     <w:pPr>
       <w:numPr>
         <w:numId w:val="3"/>
@@ -19923,7 +21044,7 @@
     <w:basedOn w:val="Heading5"/>
     <w:next w:val="Normal"/>
     <w:uiPriority w:val="7"/>
-    <w:rsid w:val="002E5F78"/>
+    <w:rsid w:val="00C23F86"/>
     <w:pPr>
       <w:numPr>
         <w:numId w:val="3"/>
@@ -19935,7 +21056,7 @@
     <w:basedOn w:val="Heading6"/>
     <w:next w:val="Normal"/>
     <w:uiPriority w:val="7"/>
-    <w:rsid w:val="002E5F78"/>
+    <w:rsid w:val="00C23F86"/>
     <w:pPr>
       <w:numPr>
         <w:numId w:val="3"/>
@@ -19947,7 +21068,7 @@
     <w:basedOn w:val="Heading7"/>
     <w:next w:val="Normal"/>
     <w:uiPriority w:val="7"/>
-    <w:rsid w:val="002E5F78"/>
+    <w:rsid w:val="00C23F86"/>
     <w:pPr>
       <w:numPr>
         <w:numId w:val="3"/>
@@ -19959,7 +21080,7 @@
     <w:basedOn w:val="Heading8"/>
     <w:next w:val="Normal"/>
     <w:uiPriority w:val="7"/>
-    <w:rsid w:val="002E5F78"/>
+    <w:rsid w:val="00C23F86"/>
     <w:pPr>
       <w:numPr>
         <w:numId w:val="3"/>
@@ -19971,7 +21092,7 @@
     <w:basedOn w:val="Heading9"/>
     <w:next w:val="Normal"/>
     <w:uiPriority w:val="7"/>
-    <w:rsid w:val="002E5F78"/>
+    <w:rsid w:val="00C23F86"/>
     <w:pPr>
       <w:numPr>
         <w:numId w:val="3"/>
@@ -19982,7 +21103,7 @@
     <w:name w:val="antichain"/>
     <w:basedOn w:val="poset"/>
     <w:uiPriority w:val="3"/>
-    <w:rsid w:val="002E5F78"/>
+    <w:rsid w:val="00C23F86"/>
     <w:rPr>
       <w:rFonts w:ascii="Swis721 BlkOul BT" w:hAnsi="Swis721 BlkOul BT"/>
       <w:i/>
@@ -19992,7 +21113,7 @@
     <w:name w:val="List Paragraph"/>
     <w:basedOn w:val="Normal"/>
     <w:uiPriority w:val="5"/>
-    <w:rsid w:val="002E5F78"/>
+    <w:rsid w:val="00C23F86"/>
     <w:pPr>
       <w:ind w:left="720"/>
     </w:pPr>
@@ -20001,7 +21122,7 @@
     <w:name w:val="Book Title"/>
     <w:basedOn w:val="DefaultParagraphFont"/>
     <w:uiPriority w:val="33"/>
-    <w:rsid w:val="002E5F78"/>
+    <w:rsid w:val="00C23F86"/>
     <w:rPr>
       <w:b/>
       <w:bCs/>
@@ -20013,7 +21134,7 @@
     <w:name w:val="Intense Emphasis"/>
     <w:basedOn w:val="DefaultParagraphFont"/>
     <w:uiPriority w:val="21"/>
-    <w:rsid w:val="002E5F78"/>
+    <w:rsid w:val="00C23F86"/>
     <w:rPr>
       <w:b/>
       <w:bCs/>
@@ -20026,7 +21147,7 @@
     <w:name w:val="Intense Reference"/>
     <w:basedOn w:val="DefaultParagraphFont"/>
     <w:uiPriority w:val="32"/>
-    <w:rsid w:val="002E5F78"/>
+    <w:rsid w:val="00C23F86"/>
     <w:rPr>
       <w:b/>
       <w:bCs/>
@@ -20040,7 +21161,7 @@
     <w:name w:val="Strong"/>
     <w:basedOn w:val="DefaultParagraphFont"/>
     <w:uiPriority w:val="22"/>
-    <w:rsid w:val="002E5F78"/>
+    <w:rsid w:val="00C23F86"/>
     <w:rPr>
       <w:b/>
       <w:bCs/>
@@ -20052,7 +21173,7 @@
     <w:next w:val="Normal"/>
     <w:link w:val="QuoteChar"/>
     <w:uiPriority w:val="29"/>
-    <w:rsid w:val="002E5F78"/>
+    <w:rsid w:val="00C23F86"/>
     <w:rPr>
       <w:i/>
       <w:iCs/>
@@ -20064,7 +21185,7 @@
     <w:basedOn w:val="DefaultParagraphFont"/>
     <w:link w:val="Quote"/>
     <w:uiPriority w:val="29"/>
-    <w:rsid w:val="002E5F78"/>
+    <w:rsid w:val="00C23F86"/>
     <w:rPr>
       <w:rFonts w:ascii="Times New Roman" w:hAnsi="Times New Roman"/>
       <w:i/>
@@ -20079,7 +21200,7 @@
     <w:next w:val="Normal"/>
     <w:link w:val="IntenseQuoteChar"/>
     <w:uiPriority w:val="30"/>
-    <w:rsid w:val="002E5F78"/>
+    <w:rsid w:val="00C23F86"/>
     <w:pPr>
       <w:pBdr>
         <w:bottom w:val="single" w:sz="4" w:space="4" w:color="4F81BD" w:themeColor="accent1"/>
@@ -20100,7 +21221,7 @@
     <w:basedOn w:val="DefaultParagraphFont"/>
     <w:link w:val="IntenseQuote"/>
     <w:uiPriority w:val="30"/>
-    <w:rsid w:val="002E5F78"/>
+    <w:rsid w:val="00C23F86"/>
     <w:rPr>
       <w:rFonts w:ascii="Times New Roman" w:hAnsi="Times New Roman"/>
       <w:b/>
@@ -20115,7 +21236,7 @@
     <w:name w:val="Subtle Reference"/>
     <w:basedOn w:val="DefaultParagraphFont"/>
     <w:uiPriority w:val="31"/>
-    <w:rsid w:val="002E5F78"/>
+    <w:rsid w:val="00C23F86"/>
     <w:rPr>
       <w:smallCaps/>
       <w:color w:val="C0504D" w:themeColor="accent2"/>
@@ -20125,7 +21246,7 @@
   <w:style w:type="character" w:styleId="SubtleEmphasis">
     <w:name w:val="Subtle Emphasis"/>
     <w:uiPriority w:val="19"/>
-    <w:rsid w:val="002E5F78"/>
+    <w:rsid w:val="00C23F86"/>
     <w:rPr>
       <w:i/>
       <w:iCs/>
@@ -20136,7 +21257,7 @@
     <w:name w:val="No Spacing"/>
     <w:basedOn w:val="Normal"/>
     <w:uiPriority w:val="1"/>
-    <w:rsid w:val="002E5F78"/>
+    <w:rsid w:val="00C23F86"/>
     <w:pPr>
       <w:spacing w:before="0"/>
     </w:pPr>
@@ -20146,7 +21267,7 @@
     <w:basedOn w:val="DefaultParagraphFont"/>
     <w:link w:val="Heading1"/>
     <w:uiPriority w:val="6"/>
-    <w:rsid w:val="002E5F78"/>
+    <w:rsid w:val="00C23F86"/>
     <w:rPr>
       <w:rFonts w:ascii="Times New Roman" w:eastAsiaTheme="majorEastAsia" w:hAnsi="Times New Roman" w:cstheme="majorBidi"/>
       <w:b/>
@@ -20159,7 +21280,7 @@
     <w:basedOn w:val="DefaultParagraphFont"/>
     <w:link w:val="Heading2"/>
     <w:uiPriority w:val="6"/>
-    <w:rsid w:val="002E5F78"/>
+    <w:rsid w:val="00C23F86"/>
     <w:rPr>
       <w:rFonts w:ascii="Times New Roman" w:eastAsiaTheme="majorEastAsia" w:hAnsi="Times New Roman" w:cstheme="majorBidi"/>
       <w:b/>
@@ -20171,7 +21292,7 @@
     <w:basedOn w:val="DefaultParagraphFont"/>
     <w:link w:val="Heading3"/>
     <w:uiPriority w:val="6"/>
-    <w:rsid w:val="002E5F78"/>
+    <w:rsid w:val="00C23F86"/>
     <w:rPr>
       <w:rFonts w:ascii="Times New Roman" w:eastAsiaTheme="majorEastAsia" w:hAnsi="Times New Roman" w:cstheme="majorBidi"/>
       <w:sz w:val="24"/>
@@ -20182,7 +21303,7 @@
     <w:basedOn w:val="DefaultParagraphFont"/>
     <w:link w:val="Heading4"/>
     <w:uiPriority w:val="6"/>
-    <w:rsid w:val="002E5F78"/>
+    <w:rsid w:val="00C23F86"/>
     <w:rPr>
       <w:rFonts w:ascii="Times New Roman" w:hAnsi="Times New Roman" w:cstheme="majorBidi"/>
       <w:sz w:val="24"/>
@@ -20193,7 +21314,7 @@
     <w:basedOn w:val="DefaultParagraphFont"/>
     <w:link w:val="Heading5"/>
     <w:uiPriority w:val="6"/>
-    <w:rsid w:val="002E5F78"/>
+    <w:rsid w:val="00C23F86"/>
     <w:rPr>
       <w:rFonts w:ascii="Times New Roman" w:hAnsi="Times New Roman" w:cstheme="majorBidi"/>
       <w:sz w:val="24"/>
@@ -20204,7 +21325,7 @@
     <w:basedOn w:val="DefaultParagraphFont"/>
     <w:link w:val="Heading6"/>
     <w:uiPriority w:val="6"/>
-    <w:rsid w:val="002E5F78"/>
+    <w:rsid w:val="00C23F86"/>
     <w:rPr>
       <w:rFonts w:ascii="Times New Roman" w:hAnsi="Times New Roman" w:cstheme="majorBidi"/>
       <w:sz w:val="24"/>
@@ -20215,7 +21336,7 @@
     <w:basedOn w:val="DefaultParagraphFont"/>
     <w:link w:val="Heading7"/>
     <w:uiPriority w:val="6"/>
-    <w:rsid w:val="002E5F78"/>
+    <w:rsid w:val="00C23F86"/>
     <w:rPr>
       <w:rFonts w:ascii="Times New Roman" w:hAnsi="Times New Roman" w:cstheme="majorBidi"/>
       <w:sz w:val="24"/>
@@ -20226,7 +21347,7 @@
     <w:basedOn w:val="DefaultParagraphFont"/>
     <w:link w:val="Heading8"/>
     <w:uiPriority w:val="6"/>
-    <w:rsid w:val="002E5F78"/>
+    <w:rsid w:val="00C23F86"/>
     <w:rPr>
       <w:rFonts w:ascii="Times New Roman" w:hAnsi="Times New Roman" w:cstheme="majorBidi"/>
       <w:sz w:val="24"/>
@@ -20237,7 +21358,7 @@
     <w:basedOn w:val="DefaultParagraphFont"/>
     <w:link w:val="Heading9"/>
     <w:uiPriority w:val="6"/>
-    <w:rsid w:val="002E5F78"/>
+    <w:rsid w:val="00C23F86"/>
     <w:rPr>
       <w:rFonts w:ascii="Times New Roman" w:eastAsiaTheme="majorEastAsia" w:hAnsi="Times New Roman" w:cstheme="majorBidi"/>
       <w:sz w:val="24"/>
@@ -20248,7 +21369,7 @@
     <w:basedOn w:val="DefaultParagraphFont"/>
     <w:link w:val="Title"/>
     <w:uiPriority w:val="4"/>
-    <w:rsid w:val="002E5F78"/>
+    <w:rsid w:val="00C23F86"/>
     <w:rPr>
       <w:rFonts w:ascii="Arial" w:eastAsiaTheme="majorEastAsia" w:hAnsi="Arial" w:cs="Arial"/>
       <w:b/>
@@ -20263,7 +21384,7 @@
     <w:basedOn w:val="DefaultParagraphFont"/>
     <w:link w:val="Subtitle"/>
     <w:uiPriority w:val="4"/>
-    <w:rsid w:val="002E5F78"/>
+    <w:rsid w:val="00C23F86"/>
     <w:rPr>
       <w:rFonts w:ascii="Arial" w:eastAsiaTheme="majorEastAsia" w:hAnsi="Arial" w:cs="Arial"/>
       <w:sz w:val="28"/>
@@ -20278,7 +21399,7 @@
     <w:semiHidden/>
     <w:unhideWhenUsed/>
     <w:qFormat/>
-    <w:rsid w:val="002E5F78"/>
+    <w:rsid w:val="00C23F86"/>
     <w:pPr>
       <w:numPr>
         <w:numId w:val="0"/>
@@ -20302,7 +21423,7 @@
     <w:uiPriority w:val="99"/>
     <w:semiHidden/>
     <w:unhideWhenUsed/>
-    <w:rsid w:val="002E5F78"/>
+    <w:rsid w:val="00C23F86"/>
     <w:pPr>
       <w:spacing w:before="0"/>
     </w:pPr>
@@ -20318,7 +21439,7 @@
     <w:link w:val="BalloonText"/>
     <w:uiPriority w:val="99"/>
     <w:semiHidden/>
-    <w:rsid w:val="002E5F78"/>
+    <w:rsid w:val="00C23F86"/>
     <w:rPr>
       <w:rFonts w:ascii="Tahoma" w:hAnsi="Tahoma" w:cs="Tahoma"/>
       <w:sz w:val="16"/>
@@ -20332,7 +21453,7 @@
     <w:uiPriority w:val="99"/>
     <w:semiHidden/>
     <w:unhideWhenUsed/>
-    <w:rsid w:val="002E5F78"/>
+    <w:rsid w:val="00C23F86"/>
     <w:pPr>
       <w:spacing w:before="0"/>
     </w:pPr>
@@ -20348,7 +21469,7 @@
     <w:link w:val="DocumentMap"/>
     <w:uiPriority w:val="99"/>
     <w:semiHidden/>
-    <w:rsid w:val="002E5F78"/>
+    <w:rsid w:val="00C23F86"/>
     <w:rPr>
       <w:rFonts w:ascii="Tahoma" w:hAnsi="Tahoma" w:cs="Tahoma"/>
       <w:sz w:val="16"/>
@@ -20360,7 +21481,7 @@
     <w:basedOn w:val="DefaultParagraphFont"/>
     <w:link w:val="BodyText"/>
     <w:semiHidden/>
-    <w:rsid w:val="002E5F78"/>
+    <w:rsid w:val="00C23F86"/>
     <w:rPr>
       <w:rFonts w:ascii="Times New Roman" w:hAnsi="Times New Roman"/>
       <w:sz w:val="24"/>
@@ -20371,7 +21492,7 @@
     <w:basedOn w:val="DefaultParagraphFont"/>
     <w:uiPriority w:val="1"/>
     <w:qFormat/>
-    <w:rsid w:val="002E5F78"/>
+    <w:rsid w:val="00C23F86"/>
     <w:rPr>
       <w:u w:val="words"/>
     </w:rPr>
@@ -20380,7 +21501,7 @@
     <w:name w:val="abstract"/>
     <w:uiPriority w:val="1"/>
     <w:qFormat/>
-    <w:rsid w:val="002E5F78"/>
+    <w:rsid w:val="00C23F86"/>
     <w:rPr>
       <w:rFonts w:ascii="Swis721 BdOul BT" w:hAnsi="Swis721 BdOul BT"/>
       <w:b/>
@@ -20390,7 +21511,7 @@
     <w:name w:val="rep"/>
     <w:uiPriority w:val="1"/>
     <w:qFormat/>
-    <w:rsid w:val="002E5F78"/>
+    <w:rsid w:val="00C23F86"/>
     <w:rPr>
       <w:rFonts w:ascii="Arial" w:hAnsi="Arial"/>
     </w:rPr>
@@ -20399,7 +21520,7 @@
     <w:name w:val="rel"/>
     <w:uiPriority w:val="1"/>
     <w:qFormat/>
-    <w:rsid w:val="002E5F78"/>
+    <w:rsid w:val="00C23F86"/>
     <w:rPr>
       <w:rFonts w:ascii="Times New Roman" w:hAnsi="Times New Roman" w:cs="Arial"/>
     </w:rPr>
@@ -20409,14 +21530,14 @@
     <w:basedOn w:val="Normal"/>
     <w:link w:val="CommentTextChar"/>
     <w:semiHidden/>
-    <w:rsid w:val="002E5F78"/>
+    <w:rsid w:val="00C23F86"/>
   </w:style>
   <w:style w:type="character" w:customStyle="1" w:styleId="CommentTextChar">
     <w:name w:val="Comment Text Char"/>
     <w:basedOn w:val="DefaultParagraphFont"/>
     <w:link w:val="CommentText"/>
     <w:semiHidden/>
-    <w:rsid w:val="002E5F78"/>
+    <w:rsid w:val="00C23F86"/>
     <w:rPr>
       <w:rFonts w:ascii="Times New Roman" w:hAnsi="Times New Roman"/>
       <w:sz w:val="24"/>
@@ -20426,7 +21547,7 @@
     <w:name w:val="annotation reference"/>
     <w:basedOn w:val="DefaultParagraphFont"/>
     <w:semiHidden/>
-    <w:rsid w:val="002E5F78"/>
+    <w:rsid w:val="00C23F86"/>
     <w:rPr>
       <w:sz w:val="24"/>
       <w:szCs w:val="16"/>
@@ -20437,7 +21558,7 @@
     <w:basedOn w:val="Normal"/>
     <w:uiPriority w:val="99"/>
     <w:semiHidden/>
-    <w:rsid w:val="002E5F78"/>
+    <w:rsid w:val="00C23F86"/>
     <w:pPr>
       <w:spacing w:before="100" w:beforeAutospacing="1" w:after="115"/>
     </w:pPr>
@@ -20453,7 +21574,7 @@
     <w:uiPriority w:val="99"/>
     <w:semiHidden/>
     <w:unhideWhenUsed/>
-    <w:rsid w:val="002E5F78"/>
+    <w:rsid w:val="00C23F86"/>
     <w:rPr>
       <w:b/>
       <w:bCs/>
@@ -20465,7 +21586,7 @@
     <w:link w:val="CommentSubject"/>
     <w:uiPriority w:val="99"/>
     <w:semiHidden/>
-    <w:rsid w:val="002E5F78"/>
+    <w:rsid w:val="00C23F86"/>
     <w:rPr>
       <w:rFonts w:ascii="Times New Roman" w:hAnsi="Times New Roman"/>
       <w:b/>
@@ -20479,7 +21600,7 @@
     <w:next w:val="Normal"/>
     <w:uiPriority w:val="5"/>
     <w:qFormat/>
-    <w:rsid w:val="002E5F78"/>
+    <w:rsid w:val="00C23F86"/>
     <w:rPr>
       <w:u w:val="single"/>
     </w:rPr>
@@ -20489,7 +21610,7 @@
     <w:basedOn w:val="Normal"/>
     <w:uiPriority w:val="5"/>
     <w:qFormat/>
-    <w:rsid w:val="002E5F78"/>
+    <w:rsid w:val="00C23F86"/>
     <w:pPr>
       <w:spacing w:before="0"/>
     </w:pPr>
@@ -20503,7 +21624,7 @@
     <w:basedOn w:val="DefaultParagraphFont"/>
     <w:uiPriority w:val="99"/>
     <w:unhideWhenUsed/>
-    <w:rsid w:val="002E5F78"/>
+    <w:rsid w:val="00C23F86"/>
     <w:rPr>
       <w:color w:val="0000FF"/>
       <w:u w:val="single"/>
@@ -20512,12 +21633,12 @@
   <w:style w:type="character" w:customStyle="1" w:styleId="mlabel">
     <w:name w:val="mlabel"/>
     <w:basedOn w:val="DefaultParagraphFont"/>
-    <w:rsid w:val="002E5F78"/>
+    <w:rsid w:val="00C23F86"/>
   </w:style>
   <w:style w:type="paragraph" w:customStyle="1" w:styleId="code">
     <w:name w:val="code"/>
     <w:basedOn w:val="Normal"/>
-    <w:rsid w:val="002E5F78"/>
+    <w:rsid w:val="00C23F86"/>
     <w:pPr>
       <w:tabs>
         <w:tab w:val="left" w:pos="360"/>
@@ -20537,7 +21658,7 @@
   <w:style w:type="paragraph" w:customStyle="1" w:styleId="codecomment">
     <w:name w:val="code comment"/>
     <w:basedOn w:val="code"/>
-    <w:rsid w:val="002E5F78"/>
+    <w:rsid w:val="00C23F86"/>
     <w:rPr>
       <w:i/>
     </w:rPr>
@@ -20547,7 +21668,7 @@
     <w:basedOn w:val="Normal"/>
     <w:uiPriority w:val="5"/>
     <w:qFormat/>
-    <w:rsid w:val="002E5F78"/>
+    <w:rsid w:val="00C23F86"/>
     <w:pPr>
       <w:numPr>
         <w:numId w:val="5"/>
@@ -20564,7 +21685,7 @@
     <w:basedOn w:val="Normal"/>
     <w:uiPriority w:val="5"/>
     <w:qFormat/>
-    <w:rsid w:val="002E5F78"/>
+    <w:rsid w:val="00C23F86"/>
     <w:rPr>
       <w:rFonts w:asciiTheme="minorHAnsi" w:hAnsiTheme="minorHAnsi"/>
       <w:b/>
@@ -20577,7 +21698,7 @@
     <w:basedOn w:val="Normal"/>
     <w:uiPriority w:val="5"/>
     <w:qFormat/>
-    <w:rsid w:val="002E5F78"/>
+    <w:rsid w:val="00C23F86"/>
     <w:pPr>
       <w:spacing w:before="120"/>
       <w:ind w:left="288"/>
@@ -20628,7 +21749,7 @@
     <w:name w:val="abs"/>
     <w:uiPriority w:val="1"/>
     <w:qFormat/>
-    <w:rsid w:val="002E5F78"/>
+    <w:rsid w:val="00C23F86"/>
     <w:rPr>
       <w:rFonts w:ascii="Swis721 BdOul BT" w:hAnsi="Swis721 BdOul BT"/>
       <w:b/>
@@ -20639,7 +21760,7 @@
     <w:basedOn w:val="Normal"/>
     <w:uiPriority w:val="5"/>
     <w:qFormat/>
-    <w:rsid w:val="002E5F78"/>
+    <w:rsid w:val="00C23F86"/>
     <w:pPr>
       <w:spacing w:before="0"/>
     </w:pPr>
@@ -20649,7 +21770,7 @@
     <w:basedOn w:val="Normal"/>
     <w:uiPriority w:val="5"/>
     <w:qFormat/>
-    <w:rsid w:val="002E5F78"/>
+    <w:rsid w:val="00C23F86"/>
     <w:pPr>
       <w:ind w:left="288"/>
     </w:pPr>
@@ -20960,7 +22081,7 @@
 </file>
 
 <file path=customXml/itemProps1.xml><?xml version="1.0" encoding="utf-8"?>
-<ds:datastoreItem xmlns:ds="http://schemas.openxmlformats.org/officeDocument/2006/customXml" ds:itemID="{EF76B658-EBE9-4757-8360-8337EB814C07}">
+<ds:datastoreItem xmlns:ds="http://schemas.openxmlformats.org/officeDocument/2006/customXml" ds:itemID="{B9CCABE7-B71E-4C7D-AAA9-48620A54E818}">
   <ds:schemaRefs>
     <ds:schemaRef ds:uri="http://schemas.openxmlformats.org/officeDocument/2006/bibliography"/>
   </ds:schemaRefs>

</xml_diff>

<commit_message>
Sheaf component finished, interim release to Shell.
</commit_message>
<xml_diff>
--- a/SheafSystem Programmers Guide.docx
+++ b/SheafSystem Programmers Guide.docx
@@ -8,9 +8,30 @@
       </w:pPr>
       <w:fldSimple w:instr=" TITLE \* MERGEFORMAT ">
         <w:r>
-          <w:t>SheafSystem Programmer's Guide</w:t>
+          <w:t>SheafSystem™ Programmer's Guide</w:t>
         </w:r>
       </w:fldSimple>
+    </w:p>
+    <w:p>
+      <w:pPr>
+        <w:pStyle w:val="Subtitle"/>
+        <w:ind w:left="1080" w:right="1080"/>
+      </w:pPr>
+      <w:r>
+        <w:fldChar w:fldCharType="begin"/>
+      </w:r>
+      <w:r>
+        <w:instrText xml:space="preserve"> SUBJECT \* MERGEFORMAT </w:instrText>
+      </w:r>
+      <w:r>
+        <w:fldChar w:fldCharType="separate"/>
+      </w:r>
+      <w:r>
+        <w:t>A Guided Tour of the SheafSystem™ Libraries</w:t>
+      </w:r>
+      <w:r>
+        <w:fldChar w:fldCharType="end"/>
+      </w:r>
     </w:p>
     <w:p>
       <w:pPr>
@@ -228,6 +249,7 @@
     </w:p>
     <w:p>
       <w:r>
+        <w:lastRenderedPageBreak/>
         <w:t>&lt;sheaf</w:t>
       </w:r>
       <w:r>
@@ -242,7 +264,6 @@
     </w:p>
     <w:p>
       <w:r>
-        <w:lastRenderedPageBreak/>
         <w:t>Wherever you see &lt;sheaf_dir&gt; in this document, mentally replace it with the full path to your SheafSystem installation.</w:t>
       </w:r>
     </w:p>
@@ -316,13 +337,25 @@
     </w:p>
     <w:p>
       <w:r>
-        <w:t>The PartSpace document describes the fundamental concepts of the SheafSystem in non-mathematical terms using the common notion of basic and composite parts, tables, and table schema. This document assumes the reader is famil</w:t>
+        <w:t>The Part</w:t>
+      </w:r>
+      <w:r>
+        <w:t xml:space="preserve"> </w:t>
+      </w:r>
+      <w:r>
+        <w:t>Space document describes the fundamental concepts of the SheafSystem in non-mathematical terms using the common notion of basic and composite parts, tables, and table schema. This document assumes the reader is famil</w:t>
       </w:r>
       <w:r>
         <w:t>i</w:t>
       </w:r>
       <w:r>
-        <w:t>ar with the PartSpace metaphor.</w:t>
+        <w:t>ar with the Part</w:t>
+      </w:r>
+      <w:r>
+        <w:t xml:space="preserve"> </w:t>
+      </w:r>
+      <w:r>
+        <w:t>Space metaphor.</w:t>
       </w:r>
     </w:p>
     <w:p>
@@ -338,7 +371,13 @@
     </w:p>
     <w:p>
       <w:r>
-        <w:t xml:space="preserve">As described in the PartSpace document, a SheafSystem database is a collection of tables. Each table is equipped with a covering relation graph describing the lattice order of its rows and another graph describing the lattice order of its columns. Each such object table has an associated table called its schema table and the row graph of the schema table defines the column graph of the object table. </w:t>
+        <w:t>As described in the Part</w:t>
+      </w:r>
+      <w:r>
+        <w:t xml:space="preserve"> </w:t>
+      </w:r>
+      <w:r>
+        <w:t xml:space="preserve">Space document, a SheafSystem database is a collection of tables. Each table is equipped with a covering relation graph describing the lattice order of its rows and another graph describing the lattice order of its columns. Each such object table has an associated table called its schema table and the row graph of the schema table defines the column graph of the object table. </w:t>
       </w:r>
       <w:r>
         <w:t>A member of the row lattice is represented by a node in the row graph. A member also has a corresponding row in the table if and only if it is a basic part</w:t>
@@ -1577,7 +1616,13 @@
         <w:t xml:space="preserve">can be read </w:t>
       </w:r>
       <w:r>
-        <w:t>"x implies y", that is, x can be either true or false, but if is true, then y must be true as well. If x is false, there is no condition on y.</w:t>
+        <w:t>"x implies y", that is, x can be either true or false, but if</w:t>
+      </w:r>
+      <w:r>
+        <w:t xml:space="preserve"> x</w:t>
+      </w:r>
+      <w:r>
+        <w:t xml:space="preserve"> is true, then y must be true as well. If x is false, there is no condition on y.</w:t>
       </w:r>
     </w:p>
     <w:p>
@@ -2273,7 +2318,13 @@
         <w:t xml:space="preserve">Lattice </w:t>
       </w:r>
       <w:r>
-        <w:t xml:space="preserve">members are a prime example. Many of the objects exported by the interface are not however stored as explict objects internally. Both memory and performance efficiency often require that such objects be implicit - stored as disjoint data items in bulk arrays. The problem of how to present an </w:t>
+        <w:t xml:space="preserve">members are a prime example. Many of the objects exported by the interface are not however stored as </w:t>
+      </w:r>
+      <w:r>
+        <w:t>explicit</w:t>
+      </w:r>
+      <w:r>
+        <w:t xml:space="preserve"> objects internally. Both memory and performance efficiency often require that such objects be implicit - stored as disjoint data items in bulk arrays. The problem of how to present an </w:t>
       </w:r>
       <w:r>
         <w:t>external</w:t>
@@ -2288,13 +2339,25 @@
         <w:t xml:space="preserve">explicit object interface to </w:t>
       </w:r>
       <w:r>
-        <w:t xml:space="preserve">an internally implict object is a common software design problem and several </w:t>
+        <w:t xml:space="preserve">an internally </w:t>
+      </w:r>
+      <w:r>
+        <w:t>implicit</w:t>
+      </w:r>
+      <w:r>
+        <w:t xml:space="preserve"> object is a common software design problem and several </w:t>
       </w:r>
       <w:r>
         <w:t>similar design patterns - flywei</w:t>
       </w:r>
       <w:r>
-        <w:t xml:space="preserve">ght, proxy, surrogate, etc, have been developed to address this problem. In the Sheaf System, we call such a surrogate object a </w:t>
+        <w:t xml:space="preserve">ght, proxy, surrogate, </w:t>
+      </w:r>
+      <w:r>
+        <w:t>etc.</w:t>
+      </w:r>
+      <w:r>
+        <w:t xml:space="preserve">, have been developed to address this problem. In the Sheaf System, we call such a surrogate object a </w:t>
       </w:r>
       <w:r>
         <w:rPr>
@@ -2521,7 +2584,7 @@
           <v:shape id="_x0000_i1025" type="#_x0000_t75" style="width:321.75pt;height:267.75pt" o:ole="">
             <v:imagedata r:id="rId21" o:title=""/>
           </v:shape>
-          <o:OLEObject Type="Embed" ProgID="Visio.Drawing.11" ShapeID="_x0000_i1025" DrawAspect="Content" ObjectID="_1424550713" r:id="rId22"/>
+          <o:OLEObject Type="Embed" ProgID="Visio.Drawing.11" ShapeID="_x0000_i1025" DrawAspect="Content" ObjectID="_1424601978" r:id="rId22"/>
         </w:object>
       </w:r>
     </w:p>
@@ -3026,7 +3089,13 @@
         <w:pStyle w:val="sourcecode"/>
       </w:pPr>
       <w:r>
-        <w:t xml:space="preserve">  cout &lt;&lt; "begining at " &lt;&lt; lmbr_ids.begin();</w:t>
+        <w:t xml:space="preserve">  cout &lt;&lt; "</w:t>
+      </w:r>
+      <w:r>
+        <w:t>beginning</w:t>
+      </w:r>
+      <w:r>
+        <w:t xml:space="preserve"> at " &lt;&lt; lmbr_ids.begin();</w:t>
       </w:r>
     </w:p>
     <w:p>
@@ -3593,7 +3662,10 @@
         <w:pStyle w:val="Cshline"/>
       </w:pPr>
       <w:r>
-        <w:t>begining at 0 and ending at 6 gathered</w:t>
+        <w:t>beginning</w:t>
+      </w:r>
+      <w:r>
+        <w:t xml:space="preserve"> at 0 and ending at 6 gathered</w:t>
       </w:r>
     </w:p>
     <w:p>
@@ -3974,7 +4046,7 @@
         <w:t xml:space="preserve"> A scoped_index</w:t>
       </w:r>
       <w:r>
-        <w:t xml:space="preserve"> is a a pair (id, scope). </w:t>
+        <w:t xml:space="preserve"> is a pair (id, scope). </w:t>
       </w:r>
       <w:r>
         <w:t>Most member functions that require an id as input are available in two signatures;</w:t>
@@ -4251,7 +4323,13 @@
         <w:pStyle w:val="sourcecode"/>
       </w:pPr>
       <w:r>
-        <w:t xml:space="preserve">  cout &lt;&lt; "begining at " &lt;&lt; lmbr_ids.begin();</w:t>
+        <w:t xml:space="preserve">  cout &lt;&lt; "</w:t>
+      </w:r>
+      <w:r>
+        <w:t>beginning</w:t>
+      </w:r>
+      <w:r>
+        <w:t xml:space="preserve"> at " &lt;&lt; lmbr_ids.begin();</w:t>
       </w:r>
     </w:p>
     <w:p>
@@ -4816,7 +4894,13 @@
         <w:pStyle w:val="sourcecode"/>
       </w:pPr>
       <w:r>
-        <w:t xml:space="preserve">    // Assigment is overloaded, so you can also say:</w:t>
+        <w:t xml:space="preserve">    // </w:t>
+      </w:r>
+      <w:r>
+        <w:t>Assignment</w:t>
+      </w:r>
+      <w:r>
+        <w:t xml:space="preserve"> is overloaded, so you can also say:</w:t>
       </w:r>
     </w:p>
     <w:p>
@@ -5025,7 +5109,10 @@
         <w:pStyle w:val="Cshline"/>
       </w:pPr>
       <w:r>
-        <w:t>begining at 0 and ending at 3 gathered</w:t>
+        <w:t>beginning</w:t>
+      </w:r>
+      <w:r>
+        <w:t xml:space="preserve"> at 0 and ending at 3 gathered</w:t>
       </w:r>
     </w:p>
     <w:p>
@@ -5366,7 +5453,13 @@
     </w:p>
     <w:p>
       <w:r>
-        <w:t xml:space="preserve">If we build and run example5, it writes the file named in the storage_agent constructior, </w:t>
+        <w:t xml:space="preserve">If we build and run example5, it writes the file named in the storage_agent </w:t>
+      </w:r>
+      <w:r>
+        <w:t>constructor</w:t>
+      </w:r>
+      <w:r>
+        <w:t xml:space="preserve">, </w:t>
       </w:r>
       <w:r>
         <w:t>"</w:t>
@@ -5440,7 +5533,19 @@
     </w:p>
     <w:p>
       <w:r>
-        <w:t xml:space="preserve">The base class for namespaces, namespace_poset, has a stream instertion operator for writing the contents of the namespace to a stream. The insertion operator is most commonly used for dumping a namesapce to cout </w:t>
+        <w:t xml:space="preserve">The base class for namespaces, namespace_poset, has a stream </w:t>
+      </w:r>
+      <w:r>
+        <w:t>insertion</w:t>
+      </w:r>
+      <w:r>
+        <w:t xml:space="preserve"> operator for writing the contents of the namespace to a stream. The insertion operator is most commonly used for dumping a </w:t>
+      </w:r>
+      <w:r>
+        <w:t>namespace</w:t>
+      </w:r>
+      <w:r>
+        <w:t xml:space="preserve"> to cout </w:t>
       </w:r>
       <w:r>
         <w:t xml:space="preserve">for </w:t>
@@ -5630,7 +5735,13 @@
     </w:p>
     <w:p>
       <w:r>
-        <w:t>When we execute example6, it creates quite a lost of output, even for sheaves_namespace, which is as close to being empty as a namespace can get. We won't include it here, but the reader should examine the file example6.cout in the same directory with example6.cc.</w:t>
+        <w:t xml:space="preserve">When we execute example6, it creates quite a </w:t>
+      </w:r>
+      <w:r>
+        <w:t>lot</w:t>
+      </w:r>
+      <w:r>
+        <w:t xml:space="preserve"> of output, even for sheaves_namespace, which is as close to being empty as a namespace can get. We won't include it here, but the reader should examine the file example6.cout in the same directory with example6.cc.</w:t>
       </w:r>
     </w:p>
     <w:p>
@@ -5970,7 +6081,13 @@
         <w:pStyle w:val="dbcdescription"/>
       </w:pPr>
       <w:r>
-        <w:t>Creates a new poset with name xname, schema specified by xschema_path, and table attributes initialzied by xargs.</w:t>
+        <w:t xml:space="preserve">Creates a new poset with name xname, schema specified by xschema_path, and table attributes </w:t>
+      </w:r>
+      <w:r>
+        <w:t>initialized</w:t>
+      </w:r>
+      <w:r>
+        <w:t xml:space="preserve"> by xargs.</w:t>
       </w:r>
     </w:p>
     <w:p>
@@ -6105,7 +6222,13 @@
         <w:t>Some types of poset</w:t>
       </w:r>
       <w:r>
-        <w:t xml:space="preserve"> can not be default constructed, so the factory method </w:t>
+        <w:t xml:space="preserve"> </w:t>
+      </w:r>
+      <w:r>
+        <w:t>cannot</w:t>
+      </w:r>
+      <w:r>
+        <w:t xml:space="preserve"> be default constructed, so the factory method </w:t>
       </w:r>
       <w:r>
         <w:t>require</w:t>
@@ -6228,7 +6351,13 @@
     </w:p>
     <w:p>
       <w:r>
-        <w:t xml:space="preserve">In the mean time, what </w:t>
+        <w:t xml:space="preserve">In the </w:t>
+      </w:r>
+      <w:r>
+        <w:t>meantime</w:t>
+      </w:r>
+      <w:r>
+        <w:t xml:space="preserve">, what </w:t>
       </w:r>
       <w:r>
         <w:t>i</w:t>
@@ -6481,7 +6610,10 @@
         <w:pStyle w:val="Heading2"/>
       </w:pPr>
       <w:r>
-        <w:t>Deleteing posets</w:t>
+        <w:t>Deleting</w:t>
+      </w:r>
+      <w:r>
+        <w:t xml:space="preserve"> posets</w:t>
       </w:r>
     </w:p>
     <w:p>
@@ -6688,7 +6820,13 @@
         <w:pStyle w:val="sourcecode"/>
       </w:pPr>
       <w:r>
-        <w:t xml:space="preserve">  // The contructor for the ordinary poset class </w:t>
+        <w:t xml:space="preserve">  // The </w:t>
+      </w:r>
+      <w:r>
+        <w:t>constructor</w:t>
+      </w:r>
+      <w:r>
+        <w:t xml:space="preserve"> for the ordinary poset class </w:t>
       </w:r>
     </w:p>
     <w:p>
@@ -7046,7 +7184,13 @@
         <w:t xml:space="preserve">We can't create any interesting jrms until we have some jims, so we'll start by creating some jims. A poset has a special editing mode, called "jim_edit_mode", for creating jims. Jrms can be created at any time, but to create a jim you have to put the poset into jim_edit_mode. </w:t>
       </w:r>
       <w:r>
-        <w:t>Jim edit mode allows you to directly edit the row graph, creating or deleting members and cover links. Once the jims poset has been defined, you can create composite parts either directly by creating the members and links or algebraicly, using the join and meet operations.</w:t>
+        <w:t xml:space="preserve">Jim edit mode allows you to directly edit the row graph, creating or deleting members and cover links. Once the jims poset has been defined, you can create composite parts either directly by creating the members and links or </w:t>
+      </w:r>
+      <w:r>
+        <w:t>algebraically</w:t>
+      </w:r>
+      <w:r>
+        <w:t>, using the join and meet operations.</w:t>
       </w:r>
     </w:p>
     <w:p>
@@ -7198,7 +7342,7 @@
               <w:t>Technology Roadmap</w:t>
             </w:r>
             <w:r>
-              <w:t>:.</w:t>
+              <w:t xml:space="preserve">: </w:t>
             </w:r>
             <w:r>
               <w:t xml:space="preserve">"Dof" is an acronym for "degree of freedom" but it means "attribute". </w:t>
@@ -7356,7 +7500,7 @@
           <v:shape id="_x0000_i1026" type="#_x0000_t75" style="width:119.25pt;height:245.25pt" o:ole="">
             <v:imagedata r:id="rId24" o:title=""/>
           </v:shape>
-          <o:OLEObject Type="Embed" ProgID="Visio.Drawing.11" ShapeID="_x0000_i1026" DrawAspect="Content" ObjectID="_1424550714" r:id="rId25"/>
+          <o:OLEObject Type="Embed" ProgID="Visio.Drawing.11" ShapeID="_x0000_i1026" DrawAspect="Content" ObjectID="_1424601979" r:id="rId25"/>
         </w:object>
       </w:r>
     </w:p>
@@ -7918,7 +8062,13 @@
         <w:t>For instance</w:t>
       </w:r>
       <w:r>
-        <w:t>, the row atttribute id space for our example is:</w:t>
+        <w:t xml:space="preserve">, the row </w:t>
+      </w:r>
+      <w:r>
+        <w:t>attribute</w:t>
+      </w:r>
+      <w:r>
+        <w:t xml:space="preserve"> id space for our example is:</w:t>
       </w:r>
     </w:p>
     <w:p>
@@ -8598,7 +8748,7 @@
         <w:t xml:space="preserve">at any time, whether we're in jim_edit_mode or not. </w:t>
       </w:r>
       <w:r>
-        <w:t>We'll finish the poset corresponding to To create a jrm, j</w:t>
+        <w:t>To create a jrm, j</w:t>
       </w:r>
       <w:r>
         <w:t>ust set the xis_jim argument to false in new_m</w:t>
@@ -8836,7 +8986,7 @@
           <v:shape id="_x0000_i1027" type="#_x0000_t75" style="width:119.25pt;height:299.25pt" o:ole="">
             <v:imagedata r:id="rId26" o:title=""/>
           </v:shape>
-          <o:OLEObject Type="Embed" ProgID="Visio.Drawing.11" ShapeID="_x0000_i1027" DrawAspect="Content" ObjectID="_1424550715" r:id="rId27"/>
+          <o:OLEObject Type="Embed" ProgID="Visio.Drawing.11" ShapeID="_x0000_i1027" DrawAspect="Content" ObjectID="_1424601980" r:id="rId27"/>
         </w:object>
       </w:r>
     </w:p>
@@ -10450,7 +10600,13 @@
     </w:p>
     <w:p>
       <w:r>
-        <w:t xml:space="preserve">In addition, the poset member classes provde several operations not available (yet) in the poset interface. </w:t>
+        <w:t xml:space="preserve">In addition, the poset member classes </w:t>
+      </w:r>
+      <w:r>
+        <w:t>provide</w:t>
+      </w:r>
+      <w:r>
+        <w:t xml:space="preserve"> several operations not available (yet) in the poset interface. </w:t>
       </w:r>
       <w:r>
         <w:t>In particular, it provides the lattice algebra operations, join and meet:</w:t>
@@ -10955,7 +11111,15 @@
         <w:pStyle w:val="sourcecode"/>
       </w:pPr>
       <w:r>
-        <w:t xml:space="preserve">  lmbr.detach_from_state();</w:t>
+        <w:t xml:space="preserve">  lmbr.</w:t>
+      </w:r>
+      <w:bookmarkStart w:id="10" w:name="_GoBack"/>
+      <w:r>
+        <w:t>detach_</w:t>
+      </w:r>
+      <w:bookmarkEnd w:id="10"/>
+      <w:r>
+        <w:t>from_state();</w:t>
       </w:r>
     </w:p>
     <w:p>
@@ -11674,62 +11838,6 @@
       </w:r>
       <w:r>
         <w:t xml:space="preserve"> &lt;&lt; endl;</w:t>
-      </w:r>
-    </w:p>
-    <w:p>
-      <w:pPr>
-        <w:pStyle w:val="sourcecode"/>
-      </w:pPr>
-      <w:r>
-        <w:t xml:space="preserve">  </w:t>
-      </w:r>
-    </w:p>
-    <w:p>
-      <w:pPr>
-        <w:pStyle w:val="sourcecode"/>
-      </w:pPr>
-      <w:r>
-        <w:t xml:space="preserve">  // Clean up.</w:t>
-      </w:r>
-    </w:p>
-    <w:p>
-      <w:pPr>
-        <w:pStyle w:val="sourcecode"/>
-      </w:pPr>
-      <w:r>
-        <w:t xml:space="preserve">  </w:t>
-      </w:r>
-    </w:p>
-    <w:p>
-      <w:pPr>
-        <w:pStyle w:val="sourcecode"/>
-      </w:pPr>
-      <w:r>
-        <w:t xml:space="preserve">  lv0.detach_from_state();</w:t>
-      </w:r>
-    </w:p>
-    <w:p>
-      <w:pPr>
-        <w:pStyle w:val="sourcecode"/>
-      </w:pPr>
-      <w:r>
-        <w:t xml:space="preserve">  lv1.detach_from_state();</w:t>
-      </w:r>
-    </w:p>
-    <w:p>
-      <w:pPr>
-        <w:pStyle w:val="sourcecode"/>
-      </w:pPr>
-      <w:r>
-        <w:t xml:space="preserve">  ls0.detach_from_state();</w:t>
-      </w:r>
-    </w:p>
-    <w:p>
-      <w:pPr>
-        <w:pStyle w:val="sourcecode"/>
-      </w:pPr>
-      <w:r>
-        <w:t xml:space="preserve">  lc0-&gt;detach_from_state();</w:t>
       </w:r>
     </w:p>
     <w:p>
@@ -12712,7 +12820,13 @@
     </w:p>
     <w:p>
       <w:r>
-        <w:t>As always, if you get_ it you have to release_ it when your finished with it.</w:t>
+        <w:t xml:space="preserve">As always, if you get_ it you have to release_ it when </w:t>
+      </w:r>
+      <w:r>
+        <w:t>you're</w:t>
+      </w:r>
+      <w:r>
+        <w:t xml:space="preserve"> finished with it.</w:t>
       </w:r>
     </w:p>
     <w:p>
@@ -13826,7 +13940,13 @@
     </w:p>
     <w:p>
       <w:r>
-        <w:t>Global searches, over the larger protions of a graph than the immediate neighborhood of a single member are accomplished using the depth_first_itr family of iterators. As implied by the name, these iterator</w:t>
+        <w:t>Glob</w:t>
+      </w:r>
+      <w:r>
+        <w:t>al searches, over the larger por</w:t>
+      </w:r>
+      <w:r>
+        <w:t>tions of a graph than the immediate neighborhood of a single member are accomplished using the depth_first_itr family of iterators. As implied by the name, these iterator</w:t>
       </w:r>
       <w:r>
         <w:t>s</w:t>
@@ -13902,13 +14022,25 @@
         <w:t xml:space="preserve"> for p</w:t>
       </w:r>
       <w:r>
+        <w:t xml:space="preserve"> with p as the current member of the iteration</w:t>
+      </w:r>
+      <w:r>
         <w:t>. The link action for a given child occurs</w:t>
       </w:r>
       <w:r>
         <w:t xml:space="preserve"> "on the link"</w:t>
       </w:r>
       <w:r>
-        <w:t>, immediately after visting the child.</w:t>
+        <w:t xml:space="preserve">, immediately after </w:t>
+      </w:r>
+      <w:r>
+        <w:t>visiting</w:t>
+      </w:r>
+      <w:r>
+        <w:t xml:space="preserve"> the child.</w:t>
+      </w:r>
+      <w:r>
+        <w:t xml:space="preserve"> The link action for a child, with the parent as current member, occurs immediately after the postvisit action for the child, with the child as current member. So a link action can still affect a node after the postvisit action on that node has occurred.</w:t>
       </w:r>
     </w:p>
     <w:p>
@@ -13920,7 +14052,7 @@
           <v:shape id="_x0000_i1028" type="#_x0000_t75" style="width:191.25pt;height:137.25pt" o:ole="">
             <v:imagedata r:id="rId28" o:title=""/>
           </v:shape>
-          <o:OLEObject Type="Embed" ProgID="Visio.Drawing.11" ShapeID="_x0000_i1028" DrawAspect="Content" ObjectID="_1424550716" r:id="rId29"/>
+          <o:OLEObject Type="Embed" ProgID="Visio.Drawing.11" ShapeID="_x0000_i1028" DrawAspect="Content" ObjectID="_1424601981" r:id="rId29"/>
         </w:object>
       </w:r>
     </w:p>
@@ -13928,7 +14060,7 @@
       <w:pPr>
         <w:pStyle w:val="Caption"/>
       </w:pPr>
-      <w:bookmarkStart w:id="10" w:name="_Ref350713867"/>
+      <w:bookmarkStart w:id="11" w:name="_Ref350713867"/>
       <w:r>
         <w:t xml:space="preserve">Figure </w:t>
       </w:r>
@@ -13940,14 +14072,26 @@
           <w:t>4</w:t>
         </w:r>
       </w:fldSimple>
-      <w:bookmarkEnd w:id="10"/>
-      <w:r>
-        <w:t>: Actions in depth first searach.</w:t>
-      </w:r>
-    </w:p>
-    <w:p>
-      <w:r>
-        <w:t>The members of the depth_first_itr hierarchy differentiate on which of the action opportinuties are exposed to the client. Class preorder_itr returns control to the user only in the previsit position, immediately before iterating over the links. Class postorder_itr returns control to the client only in the postvisit position</w:t>
+      <w:bookmarkEnd w:id="11"/>
+      <w:r>
+        <w:t xml:space="preserve">: Actions in depth first </w:t>
+      </w:r>
+      <w:r>
+        <w:t>search</w:t>
+      </w:r>
+      <w:r>
+        <w:t>.</w:t>
+      </w:r>
+    </w:p>
+    <w:p>
+      <w:r>
+        <w:t xml:space="preserve">The members of the depth_first_itr hierarchy differentiate on which of the action </w:t>
+      </w:r>
+      <w:r>
+        <w:t>opportunities</w:t>
+      </w:r>
+      <w:r>
+        <w:t xml:space="preserve"> are exposed to the client. Class preorder_itr returns control to the user only in the previsit position, immediately before iterating over the links. Class postorder_itr returns control to the client only in the postvisit position</w:t>
       </w:r>
       <w:r>
         <w:t>, after visiting all the children</w:t>
@@ -13971,7 +14115,16 @@
         <w:t>postvisit positions. Class link</w:t>
       </w:r>
       <w:r>
-        <w:t>order_itr exposes all the action opportunities.</w:t>
+        <w:t xml:space="preserve">order_itr exposes the </w:t>
+      </w:r>
+      <w:r>
+        <w:t xml:space="preserve">link </w:t>
+      </w:r>
+      <w:r>
+        <w:t>action opportunities.</w:t>
+      </w:r>
+      <w:r>
+        <w:t xml:space="preserve"> Class triorder_itr exposes all the action opportunities.</w:t>
       </w:r>
     </w:p>
     <w:p>
@@ -13987,12 +14140,27 @@
         <w:t xml:space="preserve"> visiting all the children, tran</w:t>
       </w:r>
       <w:r>
-        <w:t>sitively, iteration can forced to jump over the children to the next sibling. This is useful for finding maximal and minmal members of some subset, as we'll see in the example.</w:t>
-      </w:r>
-    </w:p>
-    <w:p>
-      <w:r>
-        <w:t xml:space="preserve">Biorder_itr and linkorder_itr are useful for advanced algorithms, </w:t>
+        <w:t xml:space="preserve">sitively, iteration can forced to jump over the children to the next sibling. This is useful for finding maximal and </w:t>
+      </w:r>
+      <w:r>
+        <w:t>minimal</w:t>
+      </w:r>
+      <w:r>
+        <w:t xml:space="preserve"> members of some subset, as we'll see in the example.</w:t>
+      </w:r>
+    </w:p>
+    <w:p>
+      <w:r>
+        <w:t xml:space="preserve">Biorder_itr, </w:t>
+      </w:r>
+      <w:r>
+        <w:t>linkorder_itr</w:t>
+      </w:r>
+      <w:r>
+        <w:t>, and triorder_itr</w:t>
+      </w:r>
+      <w:r>
+        <w:t xml:space="preserve"> are useful for advanced algorithms, </w:t>
       </w:r>
       <w:r>
         <w:t xml:space="preserve">especially </w:t>
@@ -14006,7 +14174,13 @@
     </w:p>
     <w:p>
       <w:r>
-        <w:t>All four of these classe</w:t>
+        <w:t xml:space="preserve">All </w:t>
+      </w:r>
+      <w:r>
+        <w:t xml:space="preserve">five </w:t>
+      </w:r>
+      <w:r>
+        <w:t>of these classe</w:t>
       </w:r>
       <w:r>
         <w:t>s are actually class templates, f</w:t>
@@ -14033,16 +14207,61 @@
     </w:p>
     <w:p>
       <w:r>
-        <w:t xml:space="preserve">The parameter specifies the type of data structure used to track which nodes in the graph have already been visited. Three specialization are provided: zn_to_bool (a bit vector type), set, and hash set. </w:t>
-      </w:r>
-      <w:r>
-        <w:t xml:space="preserve">The specializations are provided because they have different perfomrance characteristics. Let N be the number of node in the graph and M be the number visited in a given traversal. Zn_to_bool uses O(1) time to check if a node has been visited already, but uses one bit per node and hence is O(N) memory, independent of how much of the graph is begin searched. Zn_to_bool is most efficient for traversal of the entire graph, but the O(N) memory means it takes O(N) time to initialze the marker structure, a serious problem for repeated small searches. Set uses O(log(M)) time to check if a node has been visited and O(M) memory, so it is better for </w:t>
-      </w:r>
-      <w:r>
-        <w:t xml:space="preserve">small searches. Hash_set uses O(1) time and O(M) smemory, so it is very good for small searches, but uses more memry than zn_to_bool when applied to the whole graph. </w:t>
-      </w:r>
-      <w:r>
-        <w:t>Typedefs are provided for the threee specializations:</w:t>
+        <w:t>The parameter specifies the type of data structure used to track which nodes in the graph have already been visited. Three specialization</w:t>
+      </w:r>
+      <w:r>
+        <w:t>s</w:t>
+      </w:r>
+      <w:r>
+        <w:t xml:space="preserve"> are provided: zn_to_bool (a bit vector type), set, and hash set. </w:t>
+      </w:r>
+      <w:r>
+        <w:t>The specializations are provided bec</w:t>
+      </w:r>
+      <w:r>
+        <w:t>ause they have different perform</w:t>
+      </w:r>
+      <w:r>
+        <w:t>ance characteristics. Let N be the number of node</w:t>
+      </w:r>
+      <w:r>
+        <w:t>s</w:t>
+      </w:r>
+      <w:r>
+        <w:t xml:space="preserve"> in the graph and M be the number visited in a given traversal. Zn_to_bool uses O(1) time to check if a node has been visited already, but us</w:t>
+      </w:r>
+      <w:r>
+        <w:t>es one bit per node and hence uses</w:t>
+      </w:r>
+      <w:r>
+        <w:t xml:space="preserve"> O(N) memory, independent of how much of the graph is begin searched. Zn_to_bool is most efficient for traversal of the entire graph, but the O(N) memory means it takes O(N) time to </w:t>
+      </w:r>
+      <w:r>
+        <w:t>initialize</w:t>
+      </w:r>
+      <w:r>
+        <w:t xml:space="preserve"> the marker structure, a serious problem for repeated small searches. Set uses O(log(M)) time to check if a node has been visited and O(M) memory, so it is better for </w:t>
+      </w:r>
+      <w:r>
+        <w:t>small searches. Hash_set uses O(1) time and O(M) memory, so it is very good for small searches, but uses more mem</w:t>
+      </w:r>
+      <w:r>
+        <w:t>o</w:t>
+      </w:r>
+      <w:r>
+        <w:t xml:space="preserve">ry than zn_to_bool when applied to the whole graph. </w:t>
+      </w:r>
+      <w:r>
+        <w:t>Typedefs are provided</w:t>
+      </w:r>
+      <w:r>
+        <w:t xml:space="preserve"> for the </w:t>
+      </w:r>
+      <w:r>
+        <w:t>three</w:t>
+      </w:r>
+      <w:r>
+        <w:t xml:space="preserve"> specializations, for instance:</w:t>
       </w:r>
     </w:p>
     <w:p>
@@ -14156,6 +14375,547 @@
     </w:p>
     <w:p>
       <w:pPr>
+        <w:pStyle w:val="sourcecode"/>
+      </w:pPr>
+    </w:p>
+    <w:p>
+      <w:pPr>
+        <w:pStyle w:val="sourcecode"/>
+      </w:pPr>
+      <w:r>
+        <w:t>#include "poset.h"</w:t>
+      </w:r>
+    </w:p>
+    <w:p>
+      <w:pPr>
+        <w:pStyle w:val="sourcecode"/>
+      </w:pPr>
+      <w:r>
+        <w:t>#include "postorder_itr.h"</w:t>
+      </w:r>
+    </w:p>
+    <w:p>
+      <w:pPr>
+        <w:pStyle w:val="sourcecode"/>
+      </w:pPr>
+      <w:r>
+        <w:t>#include "preorder_itr.h"</w:t>
+      </w:r>
+    </w:p>
+    <w:p>
+      <w:pPr>
+        <w:pStyle w:val="sourcecode"/>
+      </w:pPr>
+      <w:r>
+        <w:t>#include "sheaves_namespace.h"</w:t>
+      </w:r>
+    </w:p>
+    <w:p>
+      <w:pPr>
+        <w:pStyle w:val="sourcecode"/>
+      </w:pPr>
+      <w:r>
+        <w:t>#include "std_iostream.h"</w:t>
+      </w:r>
+    </w:p>
+    <w:p>
+      <w:pPr>
+        <w:pStyle w:val="sourcecode"/>
+      </w:pPr>
+      <w:r>
+        <w:t>#include "storage_agent.h"</w:t>
+      </w:r>
+    </w:p>
+    <w:p>
+      <w:pPr>
+        <w:pStyle w:val="sourcecode"/>
+      </w:pPr>
+      <w:r>
+        <w:t>#include "total_poset_member.h"</w:t>
+      </w:r>
+    </w:p>
+    <w:p>
+      <w:pPr>
+        <w:pStyle w:val="sourcecode"/>
+      </w:pPr>
+    </w:p>
+    <w:p>
+      <w:pPr>
+        <w:pStyle w:val="sourcecode"/>
+      </w:pPr>
+      <w:r>
+        <w:t>using namespace sheaf;</w:t>
+      </w:r>
+    </w:p>
+    <w:p>
+      <w:pPr>
+        <w:pStyle w:val="sourcecode"/>
+      </w:pPr>
+    </w:p>
+    <w:p>
+      <w:pPr>
+        <w:pStyle w:val="sourcecode"/>
+      </w:pPr>
+      <w:r>
+        <w:t>int main( int argc, char* argv[])</w:t>
+      </w:r>
+    </w:p>
+    <w:p>
+      <w:pPr>
+        <w:pStyle w:val="sourcecode"/>
+      </w:pPr>
+      <w:r>
+        <w:t>{</w:t>
+      </w:r>
+    </w:p>
+    <w:p>
+      <w:pPr>
+        <w:pStyle w:val="sourcecode"/>
+      </w:pPr>
+      <w:r>
+        <w:t xml:space="preserve">  cout &lt;&lt; "SheafSystemProgrammersGuide Example14:" &lt;&lt; endl;</w:t>
+      </w:r>
+    </w:p>
+    <w:p>
+      <w:pPr>
+        <w:pStyle w:val="sourcecode"/>
+      </w:pPr>
+      <w:r>
+        <w:t xml:space="preserve">  </w:t>
+      </w:r>
+    </w:p>
+    <w:p>
+      <w:pPr>
+        <w:pStyle w:val="sourcecode"/>
+      </w:pPr>
+      <w:r>
+        <w:t xml:space="preserve">  // Create a namespace.</w:t>
+      </w:r>
+    </w:p>
+    <w:p>
+      <w:pPr>
+        <w:pStyle w:val="sourcecode"/>
+      </w:pPr>
+      <w:r>
+        <w:t xml:space="preserve">  </w:t>
+      </w:r>
+    </w:p>
+    <w:p>
+      <w:pPr>
+        <w:pStyle w:val="sourcecode"/>
+      </w:pPr>
+      <w:r>
+        <w:t xml:space="preserve">  sheaves_namespace lns("Example14");</w:t>
+      </w:r>
+    </w:p>
+    <w:p>
+      <w:pPr>
+        <w:pStyle w:val="sourcecode"/>
+      </w:pPr>
+      <w:r>
+        <w:t xml:space="preserve">  </w:t>
+      </w:r>
+    </w:p>
+    <w:p>
+      <w:pPr>
+        <w:pStyle w:val="sourcecode"/>
+      </w:pPr>
+      <w:r>
+        <w:t xml:space="preserve">  // Populate the namespace from the file we wrote in example10.</w:t>
+      </w:r>
+    </w:p>
+    <w:p>
+      <w:pPr>
+        <w:pStyle w:val="sourcecode"/>
+      </w:pPr>
+      <w:r>
+        <w:t xml:space="preserve">  // Retrieves the simple_poset example.</w:t>
+      </w:r>
+    </w:p>
+    <w:p>
+      <w:pPr>
+        <w:pStyle w:val="sourcecode"/>
+      </w:pPr>
+      <w:r>
+        <w:t xml:space="preserve">  </w:t>
+      </w:r>
+    </w:p>
+    <w:p>
+      <w:pPr>
+        <w:pStyle w:val="sourcecode"/>
+      </w:pPr>
+      <w:r>
+        <w:t xml:space="preserve">  storage_agent lsa_read("example10.hdf", sheaf_file::READ_ONLY);</w:t>
+      </w:r>
+    </w:p>
+    <w:p>
+      <w:pPr>
+        <w:pStyle w:val="sourcecode"/>
+      </w:pPr>
+      <w:r>
+        <w:t xml:space="preserve">  lsa_read.read_entire(lns);</w:t>
+      </w:r>
+    </w:p>
+    <w:p>
+      <w:pPr>
+        <w:pStyle w:val="sourcecode"/>
+      </w:pPr>
+      <w:r>
+        <w:t xml:space="preserve">  </w:t>
+      </w:r>
+    </w:p>
+    <w:p>
+      <w:pPr>
+        <w:pStyle w:val="sourcecode"/>
+      </w:pPr>
+      <w:r>
+        <w:t xml:space="preserve">  // Get a reference to the poset "simple_poset".</w:t>
+      </w:r>
+    </w:p>
+    <w:p>
+      <w:pPr>
+        <w:pStyle w:val="sourcecode"/>
+      </w:pPr>
+      <w:r>
+        <w:t xml:space="preserve">  </w:t>
+      </w:r>
+    </w:p>
+    <w:p>
+      <w:pPr>
+        <w:pStyle w:val="sourcecode"/>
+      </w:pPr>
+      <w:r>
+        <w:t xml:space="preserve">  poset_path lpath("simple_poset");</w:t>
+      </w:r>
+    </w:p>
+    <w:p>
+      <w:pPr>
+        <w:pStyle w:val="sourcecode"/>
+      </w:pPr>
+      <w:r>
+        <w:t xml:space="preserve">  poset&amp; lposet = lns.member_poset&lt;poset&gt;(lpath, true);</w:t>
+      </w:r>
+    </w:p>
+    <w:p>
+      <w:pPr>
+        <w:pStyle w:val="sourcecode"/>
+      </w:pPr>
+      <w:r>
+        <w:t xml:space="preserve">  </w:t>
+      </w:r>
+    </w:p>
+    <w:p>
+      <w:pPr>
+        <w:pStyle w:val="sourcecode"/>
+      </w:pPr>
+      <w:r>
+        <w:t xml:space="preserve">  // Create a postorder iterator for the down set of top.</w:t>
+      </w:r>
+    </w:p>
+    <w:p>
+      <w:pPr>
+        <w:pStyle w:val="sourcecode"/>
+      </w:pPr>
+      <w:r>
+        <w:t xml:space="preserve">  // Filter with the jims subposet.</w:t>
+      </w:r>
+    </w:p>
+    <w:p>
+      <w:pPr>
+        <w:pStyle w:val="sourcecode"/>
+      </w:pPr>
+      <w:r>
+        <w:t xml:space="preserve">  // DOWN and UP are enums for true and false, respectively.</w:t>
+      </w:r>
+    </w:p>
+    <w:p>
+      <w:pPr>
+        <w:pStyle w:val="sourcecode"/>
+      </w:pPr>
+      <w:r>
+        <w:t xml:space="preserve">  // Include the anchor itself in the search.</w:t>
+      </w:r>
+    </w:p>
+    <w:p>
+      <w:pPr>
+        <w:pStyle w:val="sourcecode"/>
+      </w:pPr>
+      <w:r>
+        <w:t xml:space="preserve">  </w:t>
+      </w:r>
+    </w:p>
+    <w:p>
+      <w:pPr>
+        <w:pStyle w:val="sourcecode"/>
+      </w:pPr>
+      <w:r>
+        <w:t xml:space="preserve">  zn_to_bool_postorder_itr </w:t>
+      </w:r>
+    </w:p>
+    <w:p>
+      <w:pPr>
+        <w:pStyle w:val="sourcecode"/>
+      </w:pPr>
+      <w:r>
+        <w:t xml:space="preserve">  </w:t>
+      </w:r>
+      <w:r>
+        <w:t>lpost_itr(lposet.top(), JIMS_INDEX, DOWN, NOT_STRICT);</w:t>
+      </w:r>
+    </w:p>
+    <w:p>
+      <w:pPr>
+        <w:pStyle w:val="sourcecode"/>
+      </w:pPr>
+      <w:r>
+        <w:t xml:space="preserve">  </w:t>
+      </w:r>
+    </w:p>
+    <w:p>
+      <w:pPr>
+        <w:pStyle w:val="sourcecode"/>
+      </w:pPr>
+      <w:r>
+        <w:t xml:space="preserve">  // Find all the jims.</w:t>
+      </w:r>
+    </w:p>
+    <w:p>
+      <w:pPr>
+        <w:pStyle w:val="sourcecode"/>
+      </w:pPr>
+      <w:r>
+        <w:t xml:space="preserve">  </w:t>
+      </w:r>
+    </w:p>
+    <w:p>
+      <w:pPr>
+        <w:pStyle w:val="sourcecode"/>
+      </w:pPr>
+      <w:r>
+        <w:t xml:space="preserve">  while(!lpost_itr.is_done())</w:t>
+      </w:r>
+    </w:p>
+    <w:p>
+      <w:pPr>
+        <w:pStyle w:val="sourcecode"/>
+      </w:pPr>
+      <w:r>
+        <w:t xml:space="preserve">  {</w:t>
+      </w:r>
+    </w:p>
+    <w:p>
+      <w:pPr>
+        <w:pStyle w:val="sourcecode"/>
+      </w:pPr>
+      <w:r>
+        <w:t xml:space="preserve">    cout &lt;&lt; lposet.member_name(lpost_itr.index(), false)</w:t>
+      </w:r>
+      <w:r>
+        <w:t>;</w:t>
+      </w:r>
+    </w:p>
+    <w:p>
+      <w:pPr>
+        <w:pStyle w:val="sourcecode"/>
+      </w:pPr>
+      <w:r>
+        <w:t xml:space="preserve">    cout</w:t>
+      </w:r>
+      <w:r>
+        <w:t xml:space="preserve"> &lt;&lt; " is a jim"</w:t>
+      </w:r>
+      <w:r>
+        <w:t>;</w:t>
+      </w:r>
+    </w:p>
+    <w:p>
+      <w:pPr>
+        <w:pStyle w:val="sourcecode"/>
+      </w:pPr>
+      <w:r>
+        <w:t xml:space="preserve">    cout</w:t>
+      </w:r>
+      <w:r>
+        <w:t xml:space="preserve"> &lt;&lt; endl;</w:t>
+      </w:r>
+    </w:p>
+    <w:p>
+      <w:pPr>
+        <w:pStyle w:val="sourcecode"/>
+      </w:pPr>
+      <w:r>
+        <w:t xml:space="preserve">    lpost_itr.next();</w:t>
+      </w:r>
+    </w:p>
+    <w:p>
+      <w:pPr>
+        <w:pStyle w:val="sourcecode"/>
+      </w:pPr>
+      <w:r>
+        <w:t xml:space="preserve">  }</w:t>
+      </w:r>
+    </w:p>
+    <w:p>
+      <w:pPr>
+        <w:pStyle w:val="sourcecode"/>
+      </w:pPr>
+      <w:r>
+        <w:t xml:space="preserve">  </w:t>
+      </w:r>
+    </w:p>
+    <w:p>
+      <w:pPr>
+        <w:pStyle w:val="sourcecode"/>
+      </w:pPr>
+      <w:r>
+        <w:t xml:space="preserve">  // Find just the minimal jims (atoms).</w:t>
+      </w:r>
+    </w:p>
+    <w:p>
+      <w:pPr>
+        <w:pStyle w:val="sourcecode"/>
+      </w:pPr>
+      <w:r>
+        <w:t xml:space="preserve">  // Iterate up from the bottom and truncate when we find something.</w:t>
+      </w:r>
+    </w:p>
+    <w:p>
+      <w:pPr>
+        <w:pStyle w:val="sourcecode"/>
+      </w:pPr>
+      <w:r>
+        <w:t xml:space="preserve">  </w:t>
+      </w:r>
+    </w:p>
+    <w:p>
+      <w:pPr>
+        <w:pStyle w:val="sourcecode"/>
+      </w:pPr>
+      <w:r>
+        <w:t xml:space="preserve">  zn_to_bool_preorder_itr </w:t>
+      </w:r>
+    </w:p>
+    <w:p>
+      <w:pPr>
+        <w:pStyle w:val="sourcecode"/>
+      </w:pPr>
+      <w:r>
+        <w:t xml:space="preserve">    </w:t>
+      </w:r>
+      <w:r>
+        <w:t xml:space="preserve">lpre_itr(lposet.bottom(), JIMS_INDEX, UP, NOT_STRICT);  </w:t>
+      </w:r>
+    </w:p>
+    <w:p>
+      <w:pPr>
+        <w:pStyle w:val="sourcecode"/>
+      </w:pPr>
+      <w:r>
+        <w:t xml:space="preserve">  while(!lpre_itr.is_done())</w:t>
+      </w:r>
+    </w:p>
+    <w:p>
+      <w:pPr>
+        <w:pStyle w:val="sourcecode"/>
+      </w:pPr>
+      <w:r>
+        <w:t xml:space="preserve">  {</w:t>
+      </w:r>
+    </w:p>
+    <w:p>
+      <w:pPr>
+        <w:pStyle w:val="sourcecode"/>
+      </w:pPr>
+      <w:r>
+        <w:t xml:space="preserve">    cout &lt;&lt; lposet.member_name(lpre_itr.index(), false)</w:t>
+      </w:r>
+      <w:r>
+        <w:t>;</w:t>
+      </w:r>
+    </w:p>
+    <w:p>
+      <w:pPr>
+        <w:pStyle w:val="sourcecode"/>
+      </w:pPr>
+      <w:r>
+        <w:t xml:space="preserve">    cout</w:t>
+      </w:r>
+      <w:r>
+        <w:t xml:space="preserve"> &lt;&lt; " is an atom"</w:t>
+      </w:r>
+      <w:r>
+        <w:t>;</w:t>
+      </w:r>
+    </w:p>
+    <w:p>
+      <w:pPr>
+        <w:pStyle w:val="sourcecode"/>
+      </w:pPr>
+      <w:r>
+        <w:t xml:space="preserve">    cout</w:t>
+      </w:r>
+      <w:r>
+        <w:t xml:space="preserve"> &lt;&lt; endl;</w:t>
+      </w:r>
+    </w:p>
+    <w:p>
+      <w:pPr>
+        <w:pStyle w:val="sourcecode"/>
+      </w:pPr>
+      <w:r>
+        <w:t xml:space="preserve">    lpre_itr.truncate();</w:t>
+      </w:r>
+    </w:p>
+    <w:p>
+      <w:pPr>
+        <w:pStyle w:val="sourcecode"/>
+      </w:pPr>
+      <w:r>
+        <w:t xml:space="preserve">  }</w:t>
+      </w:r>
+    </w:p>
+    <w:p>
+      <w:pPr>
+        <w:pStyle w:val="sourcecode"/>
+      </w:pPr>
+      <w:r>
+        <w:t xml:space="preserve">  </w:t>
+      </w:r>
+    </w:p>
+    <w:p>
+      <w:pPr>
+        <w:pStyle w:val="sourcecode"/>
+      </w:pPr>
+      <w:r>
+        <w:t xml:space="preserve">  // Exit:</w:t>
+      </w:r>
+    </w:p>
+    <w:p>
+      <w:pPr>
+        <w:pStyle w:val="sourcecode"/>
+      </w:pPr>
+      <w:r>
+        <w:t xml:space="preserve">  </w:t>
+      </w:r>
+    </w:p>
+    <w:p>
+      <w:pPr>
+        <w:pStyle w:val="sourcecode"/>
+      </w:pPr>
+      <w:r>
+        <w:t xml:space="preserve">  return 0;</w:t>
+      </w:r>
+    </w:p>
+    <w:p>
+      <w:pPr>
+        <w:pStyle w:val="sourcecode"/>
+      </w:pPr>
+      <w:r>
+        <w:t>}</w:t>
+      </w:r>
+    </w:p>
+    <w:p>
+      <w:pPr>
         <w:pStyle w:val="Heading1"/>
       </w:pPr>
       <w:r>
@@ -14194,7 +14954,7 @@
         <w:t xml:space="preserve">schema of a schema poset has to be the "schema schema", the top member </w:t>
       </w:r>
       <w:r>
-        <w:t>of the primitives_schema poset, and it has to have a couple of specific subposets created in it. But the programmer doesn't have to worry about these details because the the namespace_poset has a factory method for making sche</w:t>
+        <w:t>of the primitives_schema poset, and it has to have a couple of specific subposets created in it. But the programmer doesn't have to worry about these details because the namespace_poset has a factory method for making sche</w:t>
       </w:r>
       <w:r>
         <w:t>ma</w:t>
@@ -14221,7 +14981,13 @@
     </w:p>
     <w:p>
       <w:r>
-        <w:t xml:space="preserve">So lets create </w:t>
+        <w:t xml:space="preserve">So </w:t>
+      </w:r>
+      <w:r>
+        <w:t>let's</w:t>
+      </w:r>
+      <w:r>
+        <w:t xml:space="preserve"> create </w:t>
       </w:r>
       <w:r>
         <w:t xml:space="preserve">the cell schema that was used for the line segment example in the Part Space tutorial. The cell schema is shown in </w:t>
@@ -14242,6 +15008,38 @@
       </w:r>
     </w:p>
     <w:p>
+      <w:r>
+        <w:t>Using the factory method, we can create the cell schema poset in a single line:</w:t>
+      </w:r>
+    </w:p>
+    <w:p>
+      <w:pPr>
+        <w:pStyle w:val="sourcecode"/>
+      </w:pPr>
+    </w:p>
+    <w:p>
+      <w:pPr>
+        <w:pStyle w:val="sourcecode"/>
+        <w:tabs>
+          <w:tab w:val="left" w:pos="7545"/>
+        </w:tabs>
+      </w:pPr>
+      <w:r>
+        <w:t>poset&amp; lcell_schema = lns.new_schema_poset("cell_schema", true);</w:t>
+      </w:r>
+    </w:p>
+    <w:p>
+      <w:r>
+        <w:t xml:space="preserve">Once we've got the schema poset, </w:t>
+      </w:r>
+      <w:r>
+        <w:t>it's</w:t>
+      </w:r>
+      <w:r>
+        <w:t xml:space="preserve"> time to create some members. The class schema_poset_member is a specialized poset member handle for creating and manipulating schema members. Typically the most convenient way to construct a schema member is with:</w:t>
+      </w:r>
+    </w:p>
+    <w:p>
       <w:pPr>
         <w:pStyle w:val="figure"/>
       </w:pPr>
@@ -14250,7 +15048,7 @@
           <v:shape id="_x0000_i1029" type="#_x0000_t75" style="width:443.25pt;height:245.25pt" o:ole="">
             <v:imagedata r:id="rId30" o:title=""/>
           </v:shape>
-          <o:OLEObject Type="Embed" ProgID="Visio.Drawing.11" ShapeID="_x0000_i1029" DrawAspect="Content" ObjectID="_1424550717" r:id="rId31"/>
+          <o:OLEObject Type="Embed" ProgID="Visio.Drawing.11" ShapeID="_x0000_i1029" DrawAspect="Content" ObjectID="_1424601982" r:id="rId31"/>
         </w:object>
       </w:r>
     </w:p>
@@ -14258,7 +15056,7 @@
       <w:pPr>
         <w:pStyle w:val="Caption"/>
       </w:pPr>
-      <w:bookmarkStart w:id="11" w:name="_Ref350770252"/>
+      <w:bookmarkStart w:id="12" w:name="_Ref350770252"/>
       <w:r>
         <w:t xml:space="preserve">Figure </w:t>
       </w:r>
@@ -14270,56 +15068,9 @@
           <w:t>5</w:t>
         </w:r>
       </w:fldSimple>
-      <w:bookmarkEnd w:id="11"/>
+      <w:bookmarkEnd w:id="12"/>
       <w:r>
         <w:t>: The cell schema table copied from the Part Space tutorial, Figure 14.</w:t>
-      </w:r>
-    </w:p>
-    <w:p>
-      <w:r>
-        <w:t xml:space="preserve">Using the factory method, </w:t>
-      </w:r>
-      <w:r>
-        <w:t>we can create the cell schema poset</w:t>
-      </w:r>
-      <w:r>
-        <w:t xml:space="preserve"> in a single line:</w:t>
-      </w:r>
-    </w:p>
-    <w:p>
-      <w:pPr>
-        <w:pStyle w:val="sourcecode"/>
-      </w:pPr>
-    </w:p>
-    <w:p>
-      <w:pPr>
-        <w:pStyle w:val="sourcecode"/>
-        <w:tabs>
-          <w:tab w:val="left" w:pos="7545"/>
-        </w:tabs>
-      </w:pPr>
-      <w:r>
-        <w:t>poset&amp; lcell_schema = lns.new_</w:t>
-      </w:r>
-      <w:r>
-        <w:t>schema_poset</w:t>
-      </w:r>
-      <w:r>
-        <w:t>("cell_schema", true);</w:t>
-      </w:r>
-    </w:p>
-    <w:p>
-      <w:r>
-        <w:t>Once we've got the schema</w:t>
-      </w:r>
-      <w:r>
-        <w:t xml:space="preserve"> poset, its time to create some members. The class schema_poset_member is a specialized poset member handle for creating and m</w:t>
-      </w:r>
-      <w:r>
-        <w:t>anipulating schema members. Typ</w:t>
-      </w:r>
-      <w:r>
-        <w:t>ically the most convenient way to construct a schema member is with:</w:t>
       </w:r>
     </w:p>
     <w:p>
@@ -14437,19 +15188,7 @@
         <w:t xml:space="preserve">specifies any additional data members. Class schema_descriptor is essentially a struct with members for the name, type, and is_tbl properties of an attribute. </w:t>
       </w:r>
       <w:r>
-        <w:t xml:space="preserve">The </w:t>
-      </w:r>
-      <w:r>
-        <w:t xml:space="preserve">"wsv" </w:t>
-      </w:r>
-      <w:r>
-        <w:t xml:space="preserve">in wsv_block </w:t>
-      </w:r>
-      <w:r>
-        <w:t>stands for "whitespace separated value"</w:t>
-      </w:r>
-      <w:r>
-        <w:t xml:space="preserve"> and t</w:t>
+        <w:t>The "wsv" in wsv_block stands for "whitespace separated value" and t</w:t>
       </w:r>
       <w:r>
         <w:t>he wsv_block template is essentially an array with features for easily ente</w:t>
@@ -14464,7 +15203,13 @@
         <w:t xml:space="preserve">Both define appropriate constructors and implicit conversions to </w:t>
       </w:r>
       <w:r>
-        <w:t>make it easy to define the schena for individual attributes. The easiest way to explain how they work is with an example. Recall the cell class hierarchy from the Part Space tutorial:</w:t>
+        <w:t xml:space="preserve">make it easy to define the </w:t>
+      </w:r>
+      <w:r>
+        <w:t>schema</w:t>
+      </w:r>
+      <w:r>
+        <w:t xml:space="preserve"> for individual attributes. The easiest way to explain how they work is with an example. Recall the cell class hierarchy from the Part Space tutorial:</w:t>
       </w:r>
     </w:p>
     <w:p>
@@ -14577,10 +15322,22 @@
         <w:t xml:space="preserve">It doesn't inherit anything, so </w:t>
       </w:r>
       <w:r>
-        <w:t>we specify bottom as the parent. Poset_path has a constructor that takes a string literal, so we can specifiy the path</w:t>
-      </w:r>
-      <w:r>
-        <w:t xml:space="preserve"> using a string literal and relying on implicit conversion to</w:t>
+        <w:t xml:space="preserve">we specify bottom as the parent. Poset_path has a constructor that takes a string literal, so we can </w:t>
+      </w:r>
+      <w:r>
+        <w:t>specify</w:t>
+      </w:r>
+      <w:r>
+        <w:t xml:space="preserve"> the path</w:t>
+      </w:r>
+      <w:r>
+        <w:t xml:space="preserve"> us</w:t>
+      </w:r>
+      <w:r>
+        <w:t>ing a string literal and rely</w:t>
+      </w:r>
+      <w:r>
+        <w:t xml:space="preserve"> on implicit conversion to</w:t>
       </w:r>
       <w:r>
         <w:t xml:space="preserve"> poset_path. Spatial_structure</w:t>
@@ -14589,13 +15346,40 @@
         <w:t xml:space="preserve"> has one data</w:t>
       </w:r>
       <w:r>
-        <w:t xml:space="preserve"> member, name "d", type "INT", </w:t>
-      </w:r>
-      <w:r>
-        <w:t xml:space="preserve"> not a table attribute.</w:t>
-      </w:r>
-      <w:r>
-        <w:t xml:space="preserve"> The wsv_block&lt;schema_descriptor&gt; combination let's you just string the attribute specifications together, separated by white space. So the spec for the only data member of spatail structure is "d INT false". </w:t>
+        <w:t xml:space="preserve"> member, name "d", type int</w:t>
+      </w:r>
+      <w:r>
+        <w:t xml:space="preserve">, </w:t>
+      </w:r>
+      <w:r>
+        <w:t>not a table attribute.</w:t>
+      </w:r>
+      <w:r>
+        <w:t xml:space="preserve"> The wsv_block&lt;schema_descriptor&gt; combination </w:t>
+      </w:r>
+      <w:r>
+        <w:t>lets</w:t>
+      </w:r>
+      <w:r>
+        <w:t xml:space="preserve"> you just string the attribute specifications together, separated by white space. </w:t>
+      </w:r>
+      <w:r>
+        <w:t xml:space="preserve">The set of possible primitives types is specified in the enum primitive_type in file primitive_types.h in the include directory of the SheafSystem installation. The </w:t>
+      </w:r>
+      <w:r>
+        <w:t xml:space="preserve">enumerator </w:t>
+      </w:r>
+      <w:r>
+        <w:t xml:space="preserve">for type int is "INT". </w:t>
+      </w:r>
+      <w:r>
+        <w:t>So the spec fo</w:t>
+      </w:r>
+      <w:r>
+        <w:t>r the only data member of spatia</w:t>
+      </w:r>
+      <w:r>
+        <w:t xml:space="preserve">l structure is "d INT false". </w:t>
       </w:r>
       <w:r>
         <w:t>For more attributes, just string them together, separated by whitespace. So the call to create spatial_structure is:</w:t>
@@ -14620,13 +15404,17 @@
       </w:pPr>
     </w:p>
     <w:p>
-      <w:bookmarkStart w:id="12" w:name="_GoBack"/>
-      <w:bookmarkEnd w:id="12"/>
-      <w:r>
-        <w:t xml:space="preserve">Cell inherits spatial_structure and adds one data member, name cell_type, type C_STRING, not a table </w:t>
-      </w:r>
-      <w:r>
-        <w:t>attribute:</w:t>
+      <w:r>
+        <w:t>Cell inherits spatial_structure and adds one data</w:t>
+      </w:r>
+      <w:r>
+        <w:t xml:space="preserve"> member, name cell_type, type string</w:t>
+      </w:r>
+      <w:r>
+        <w:t xml:space="preserve">, not a table </w:t>
+      </w:r>
+      <w:r>
+        <w:t>attribute. The primitive type corresponding to a C++ string object is a C string, with enumerator C_STRING, so we create the cell schema with:</w:t>
       </w:r>
     </w:p>
     <w:p>
@@ -14659,7 +15447,13 @@
     </w:p>
     <w:p>
       <w:r>
-        <w:t>So now we've created the schema for the spatial_structure and cell types, with cell inheriting spatial_structure. Let's check that cell inherits spatial_structure. We do that with:</w:t>
+        <w:t xml:space="preserve">So now we've created the schema for the spatial_structure and cell types, with cell inheriting spatial_structure. Let's </w:t>
+      </w:r>
+      <w:r>
+        <w:t xml:space="preserve">verify </w:t>
+      </w:r>
+      <w:r>
+        <w:t>that cell inherits spatial_structure. We do that with:</w:t>
       </w:r>
     </w:p>
     <w:p>
@@ -14676,23 +15470,13 @@
         <w:spacing w:before="0"/>
       </w:pPr>
       <w:r>
-        <w:t>conforms_to(</w:t>
-      </w:r>
-      <w:r>
-        <w:t xml:space="preserve">const schema_poset_member &amp; </w:t>
-      </w:r>
-      <w:r>
-        <w:t>xother</w:t>
-      </w:r>
-      <w:r>
-        <w:tab/>
-        <w:t>)</w:t>
-      </w:r>
-      <w:r>
-        <w:t xml:space="preserve"> </w:t>
-      </w:r>
-      <w:r>
-        <w:t>const</w:t>
+        <w:t>conforms_to(const schema_poset_member &amp; xo</w:t>
+      </w:r>
+      <w:r>
+        <w:t>ther</w:t>
+      </w:r>
+      <w:r>
+        <w:t>) const</w:t>
       </w:r>
     </w:p>
     <w:p>
@@ -14756,16 +15540,7 @@
         <w:spacing w:before="0"/>
       </w:pPr>
       <w:r>
-        <w:t>size(pod_index_type xdof_id,</w:t>
-      </w:r>
-      <w:r>
-        <w:t xml:space="preserve"> </w:t>
-      </w:r>
-      <w:r>
-        <w:t>bool xis_table_dof</w:t>
-      </w:r>
-      <w:r>
-        <w:t>) const</w:t>
+        <w:t>size(pod_index_type xdof_id, bool xis_table_dof) const</w:t>
       </w:r>
     </w:p>
     <w:p>
@@ -15001,33 +15776,15 @@
         <w:pStyle w:val="sourcecode"/>
       </w:pPr>
       <w:r>
-        <w:t xml:space="preserve">  // </w:t>
-      </w:r>
-      <w:r>
-        <w:t>It doesn't inherit anything,</w:t>
-      </w:r>
-      <w:r>
-        <w:t xml:space="preserve"> </w:t>
-      </w:r>
-      <w:r>
-        <w:t>s</w:t>
-      </w:r>
-      <w:r>
-        <w:t>o specify bottom as the parent.</w:t>
-      </w:r>
-    </w:p>
-    <w:p>
-      <w:pPr>
-        <w:pStyle w:val="sourcecode"/>
-      </w:pPr>
-      <w:r>
-        <w:t xml:space="preserve">  // </w:t>
-      </w:r>
-      <w:r>
-        <w:t xml:space="preserve">It has one data member, name "d", type "INT", </w:t>
-      </w:r>
-      <w:r>
-        <w:t>not a table</w:t>
+        <w:t xml:space="preserve">  // It doesn't inherit anything, so specify bottom as the parent.</w:t>
+      </w:r>
+    </w:p>
+    <w:p>
+      <w:pPr>
+        <w:pStyle w:val="sourcecode"/>
+      </w:pPr>
+      <w:r>
+        <w:t xml:space="preserve">  // It has one data member, name "d", type "INT", not a table</w:t>
       </w:r>
     </w:p>
     <w:p>
@@ -15051,10 +15808,18 @@
         <w:pStyle w:val="sourcecode"/>
       </w:pPr>
       <w:r>
-        <w:t xml:space="preserve">  schema_poset_member lspatial(lns, "spatial_structure", </w:t>
-      </w:r>
-      <w:r>
-        <w:tab/>
+        <w:t xml:space="preserve">  schema_poset_member lsp</w:t>
+      </w:r>
+      <w:r>
+        <w:t>atial(lns, "spatial_structure",</w:t>
+      </w:r>
+    </w:p>
+    <w:p>
+      <w:pPr>
+        <w:pStyle w:val="sourcecode"/>
+      </w:pPr>
+      <w:r>
+        <w:t xml:space="preserve">    </w:t>
       </w:r>
       <w:r>
         <w:t>"cell_schema_poset/bottom", "d INT false", false, true);</w:t>
@@ -15097,7 +15862,10 @@
         <w:pStyle w:val="sourcecode"/>
       </w:pPr>
       <w:r>
-        <w:t xml:space="preserve">  schema_poset_member lcel</w:t>
+        <w:t xml:space="preserve">  schema_poset_member </w:t>
+      </w:r>
+      <w:r>
+        <w:t>lcel</w:t>
       </w:r>
       <w:r>
         <w:t>l(lns, "cell", lspatial.path(),</w:t>
@@ -15108,7 +15876,7 @@
         <w:pStyle w:val="sourcecode"/>
       </w:pPr>
       <w:r>
-        <w:tab/>
+        <w:t xml:space="preserve">    </w:t>
       </w:r>
       <w:r>
         <w:t>"cell_type C_STRING false", false, true);</w:t>
@@ -15127,7 +15895,16 @@
         <w:pStyle w:val="sourcecode"/>
       </w:pPr>
       <w:r>
-        <w:t xml:space="preserve">  // Test cell for conformance to spatial_structure.</w:t>
+        <w:t xml:space="preserve">  // Verify that</w:t>
+      </w:r>
+      <w:r>
+        <w:t xml:space="preserve"> cell </w:t>
+      </w:r>
+      <w:r>
+        <w:t xml:space="preserve">inherits </w:t>
+      </w:r>
+      <w:r>
+        <w:t>spatial_structure.</w:t>
       </w:r>
     </w:p>
     <w:p>
@@ -15175,6 +15952,14 @@
         <w:pStyle w:val="sourcecode"/>
       </w:pPr>
       <w:r>
+        <w:t xml:space="preserve">  cout &lt;&lt; endl;</w:t>
+      </w:r>
+    </w:p>
+    <w:p>
+      <w:pPr>
+        <w:pStyle w:val="sourcecode"/>
+      </w:pPr>
+      <w:r>
         <w:t xml:space="preserve">  </w:t>
       </w:r>
     </w:p>
@@ -15199,10 +15984,15 @@
         <w:pStyle w:val="sourcecode"/>
       </w:pPr>
       <w:r>
-        <w:t xml:space="preserve">  index_space_iterator&amp; litr = </w:t>
-      </w:r>
-      <w:r>
-        <w:tab/>
+        <w:t xml:space="preserve">  index_space_iterator&amp; litr =</w:t>
+      </w:r>
+    </w:p>
+    <w:p>
+      <w:pPr>
+        <w:pStyle w:val="sourcecode"/>
+      </w:pPr>
+      <w:r>
+        <w:t xml:space="preserve">    </w:t>
       </w:r>
       <w:r>
         <w:t>lcell.dof_id_space(false).get_iterator();</w:t>
@@ -15213,14 +16003,6 @@
         <w:pStyle w:val="sourcecode"/>
       </w:pPr>
       <w:r>
-        <w:t xml:space="preserve">  cout &lt;&lt; endl;</w:t>
-      </w:r>
-    </w:p>
-    <w:p>
-      <w:pPr>
-        <w:pStyle w:val="sourcecode"/>
-      </w:pPr>
-      <w:r>
         <w:t xml:space="preserve">  while(!litr.is_done())</w:t>
       </w:r>
     </w:p>
@@ -15343,6 +16125,17 @@
       <w:r>
         <w:t xml:space="preserve">  </w:t>
       </w:r>
+      <w:r>
+        <w:t>lcell.dof_id_space(false).release_iterator(litr);</w:t>
+      </w:r>
+    </w:p>
+    <w:p>
+      <w:pPr>
+        <w:pStyle w:val="sourcecode"/>
+      </w:pPr>
+      <w:r>
+        <w:t xml:space="preserve">  </w:t>
+      </w:r>
     </w:p>
     <w:p>
       <w:pPr>
@@ -15397,7 +16190,18 @@
         <w:pStyle w:val="sourcecode"/>
       </w:pPr>
       <w:r>
-        <w:t xml:space="preserve">  poset&amp; ltest = lns.new_member_poset&lt;poset&gt;("test", lcell.path(), "", true);</w:t>
+        <w:t xml:space="preserve">  poset&amp; ltest = </w:t>
+      </w:r>
+    </w:p>
+    <w:p>
+      <w:pPr>
+        <w:pStyle w:val="sourcecode"/>
+      </w:pPr>
+      <w:r>
+        <w:t xml:space="preserve">    </w:t>
+      </w:r>
+      <w:r>
+        <w:t>lns.new_member_poset&lt;poset&gt;("test", lcell.path(), "", true);</w:t>
       </w:r>
     </w:p>
     <w:p>
@@ -15573,30 +16377,6 @@
         <w:pStyle w:val="sourcecode"/>
       </w:pPr>
       <w:r>
-        <w:t xml:space="preserve">  lspatial.detach_from_state();</w:t>
-      </w:r>
-    </w:p>
-    <w:p>
-      <w:pPr>
-        <w:pStyle w:val="sourcecode"/>
-      </w:pPr>
-      <w:r>
-        <w:t xml:space="preserve">  lcell.detach_from_state();</w:t>
-      </w:r>
-    </w:p>
-    <w:p>
-      <w:pPr>
-        <w:pStyle w:val="sourcecode"/>
-      </w:pPr>
-      <w:r>
-        <w:t xml:space="preserve">  </w:t>
-      </w:r>
-    </w:p>
-    <w:p>
-      <w:pPr>
-        <w:pStyle w:val="sourcecode"/>
-      </w:pPr>
-      <w:r>
         <w:t xml:space="preserve">  // Exit:</w:t>
       </w:r>
     </w:p>
@@ -15624,10 +16404,6 @@
         <w:t>}</w:t>
       </w:r>
     </w:p>
-    <w:p/>
-    <w:p/>
-    <w:p/>
-    <w:p/>
     <w:p/>
     <w:p/>
     <w:p>
@@ -15641,9 +16417,12 @@
         <w:sectPr>
           <w:headerReference w:type="default" r:id="rId32"/>
           <w:footerReference w:type="default" r:id="rId33"/>
+          <w:footerReference w:type="first" r:id="rId34"/>
           <w:pgSz w:w="12240" w:h="15840"/>
           <w:pgMar w:top="1440" w:right="1800" w:bottom="1440" w:left="1800" w:header="720" w:footer="720" w:gutter="0"/>
           <w:cols w:space="720"/>
+          <w:titlePg/>
+          <w:docGrid w:linePitch="326"/>
         </w:sectPr>
       </w:pPr>
     </w:p>
@@ -16181,7 +16960,13 @@
         <w:pStyle w:val="sourcecode"/>
       </w:pPr>
       <w:r>
-        <w:t xml:space="preserve">  // can not be proper and release access.</w:t>
+        <w:t xml:space="preserve">  // </w:t>
+      </w:r>
+      <w:r>
+        <w:t>cannot</w:t>
+      </w:r>
+      <w:r>
+        <w:t xml:space="preserve"> be proper and release access.</w:t>
       </w:r>
     </w:p>
     <w:p>
@@ -16648,7 +17433,16 @@
     </w:p>
     <w:p>
       <w:r>
-        <w:t>Is is legal to have a jrm with a single member in its lower cover? The answer is no, in an ordinary finite distributive lattice as defined in the text books, but yes, in a SheafSystem lattice. In the mathematical view, the lattice is fully instantiated, the order relation fully enumerated, and a member is a jim if and only if it has a single member in its lower cover. So c1 couldn't be a jrm. In this view, the join operator is a query that finds the member which is the least upper bound of the joinands. The Birkhoff representation theorem is a consequence of the order releation and it, in turn, implies two additional facts. First, for lattice members p and p', the set of jims in the downset of p is included in the set of jims of p'</w:t>
+        <w:t>Is it</w:t>
+      </w:r>
+      <w:r>
+        <w:t xml:space="preserve"> legal to have a jrm with a single member in its lower cover? The answer is no, in an ordinary finite distributive lattice as defined in the text books, but yes, in a SheafSystem lattice. In the mathematical view, the lattice is fully instantiated, the order relation fully enumerated, and a member is a jim if and only if it has a single member in its lower cover. So c1 couldn't be a jrm. In this view, the join operator is a query that finds the member which is the least upper bound of the joinands. The Birkhoff representation theorem is a consequence of the order </w:t>
+      </w:r>
+      <w:r>
+        <w:t>relation</w:t>
+      </w:r>
+      <w:r>
+        <w:t xml:space="preserve"> and it, in turn, implies two additional facts. First, for lattice members p and p', the set of jims in the downset of p is included in the set of jims of p'</w:t>
       </w:r>
       <w:r>
         <w:t xml:space="preserve"> </w:t>
@@ -16684,7 +17478,25 @@
     </w:p>
     <w:p>
       <w:r>
-        <w:t>But what if we join the same set of joinands twice? We can interpret the second operation in two ways. Either the join operator finds the existing join and returns it as the result, or it constructs a second member, with the same jims in its downset as the first join. The SheafSystem supports both approaches, but in the latter case, where should the second join be placed in the order relation?  The set of jims of the second join is equal to the set of jims of the first, so the order relation says they are equal, but they are not the same object. The SheafSystem breaks the tie by extending its definition of the order relation to what is called a lexicographical order. A lexicographical order is a generalization of ordinary dictionary order. To place words in order, first we sort on the first letter. If two words have the same first letter, we sort on the second letter, and so on. The SheafSystem uses a lexicographical order in which the first letter is the set of jims in the down set and the second letter is the order of creation. So when we construct the second join, it has the same set of jims but it was constructed after the first join, so it is greater than the first join. The second join is thus linked immediately above the first join. A third copy would be linked above the second copy, and so on.</w:t>
+        <w:t xml:space="preserve">But what if we join the same set of joinands twice? We can interpret the second operation in two ways. Either the join operator finds the existing join and returns it as the result, or it constructs a second member, with the same jims in its downset as the first join. The SheafSystem supports both approaches, but in the latter case, where should the second join be placed in the order relation?  The set of jims of the second join is equal to the set of jims of the first, so the order relation says they are equal, but they are not the same object. The SheafSystem breaks the tie by extending its definition of the order relation to </w:t>
+      </w:r>
+      <w:r>
+        <w:t>what is called a lexicographic</w:t>
+      </w:r>
+      <w:r>
+        <w:t xml:space="preserve"> order. A le</w:t>
+      </w:r>
+      <w:r>
+        <w:t>xicographic</w:t>
+      </w:r>
+      <w:r>
+        <w:t xml:space="preserve"> order is a generalization of ordinary dictionary order. To place words in order, first we sort on the first letter. If two words have the same first letter, we sort on the second letter, and so on. The Sh</w:t>
+      </w:r>
+      <w:r>
+        <w:t>eafSystem uses a lexicographic</w:t>
+      </w:r>
+      <w:r>
+        <w:t xml:space="preserve"> order in which the first letter is the set of jims in the down set and the second letter is the order of creation. So when we construct the second join, it has the same set of jims but it was constructed after the first join, so it is greater than the first join. The second join is thus linked immediately above the first join. A third copy would be linked above the second copy, and so on.</w:t>
       </w:r>
     </w:p>
     <w:p/>
@@ -16776,6 +17588,163 @@
         <w:t>1</w:t>
       </w:r>
     </w:fldSimple>
+    <w:r>
+      <w:tab/>
+    </w:r>
+    <w:r>
+      <w:rPr>
+        <w:rStyle w:val="PageNumber"/>
+      </w:rPr>
+      <w:fldChar w:fldCharType="begin"/>
+    </w:r>
+    <w:r>
+      <w:rPr>
+        <w:rStyle w:val="PageNumber"/>
+      </w:rPr>
+      <w:instrText xml:space="preserve"> PAGE </w:instrText>
+    </w:r>
+    <w:r>
+      <w:rPr>
+        <w:rStyle w:val="PageNumber"/>
+      </w:rPr>
+      <w:fldChar w:fldCharType="separate"/>
+    </w:r>
+    <w:r>
+      <w:rPr>
+        <w:rStyle w:val="PageNumber"/>
+        <w:noProof/>
+      </w:rPr>
+      <w:t>38</w:t>
+    </w:r>
+    <w:r>
+      <w:rPr>
+        <w:rStyle w:val="PageNumber"/>
+      </w:rPr>
+      <w:fldChar w:fldCharType="end"/>
+    </w:r>
+    <w:r>
+      <w:rPr>
+        <w:rStyle w:val="PageNumber"/>
+      </w:rPr>
+      <w:t xml:space="preserve"> of </w:t>
+    </w:r>
+    <w:fldSimple w:instr=" NUMPAGES  \* MERGEFORMAT ">
+      <w:r>
+        <w:rPr>
+          <w:rStyle w:val="PageNumber"/>
+          <w:noProof/>
+        </w:rPr>
+        <w:t>56</w:t>
+      </w:r>
+    </w:fldSimple>
+    <w:r>
+      <w:rPr>
+        <w:rStyle w:val="PageNumber"/>
+      </w:rPr>
+      <w:tab/>
+    </w:r>
+    <w:r>
+      <w:rPr>
+        <w:rStyle w:val="PageNumber"/>
+      </w:rPr>
+      <w:fldChar w:fldCharType="begin"/>
+    </w:r>
+    <w:r>
+      <w:rPr>
+        <w:rStyle w:val="PageNumber"/>
+      </w:rPr>
+      <w:instrText xml:space="preserve"> DATE  \l </w:instrText>
+    </w:r>
+    <w:r>
+      <w:rPr>
+        <w:rStyle w:val="PageNumber"/>
+      </w:rPr>
+      <w:fldChar w:fldCharType="separate"/>
+    </w:r>
+    <w:r>
+      <w:rPr>
+        <w:rStyle w:val="PageNumber"/>
+        <w:noProof/>
+      </w:rPr>
+      <w:t>3/12/2013</w:t>
+    </w:r>
+    <w:r>
+      <w:rPr>
+        <w:rStyle w:val="PageNumber"/>
+      </w:rPr>
+      <w:fldChar w:fldCharType="end"/>
+    </w:r>
+    <w:r>
+      <w:rPr>
+        <w:rStyle w:val="PageNumber"/>
+      </w:rPr>
+      <w:t xml:space="preserve"> </w:t>
+    </w:r>
+    <w:r>
+      <w:rPr>
+        <w:rStyle w:val="PageNumber"/>
+      </w:rPr>
+      <w:fldChar w:fldCharType="begin"/>
+    </w:r>
+    <w:r>
+      <w:rPr>
+        <w:rStyle w:val="PageNumber"/>
+      </w:rPr>
+      <w:instrText xml:space="preserve"> TIME </w:instrText>
+    </w:r>
+    <w:r>
+      <w:rPr>
+        <w:rStyle w:val="PageNumber"/>
+      </w:rPr>
+      <w:fldChar w:fldCharType="separate"/>
+    </w:r>
+    <w:r>
+      <w:rPr>
+        <w:rStyle w:val="PageNumber"/>
+        <w:noProof/>
+      </w:rPr>
+      <w:t>11:23 AM</w:t>
+    </w:r>
+    <w:r>
+      <w:rPr>
+        <w:rStyle w:val="PageNumber"/>
+      </w:rPr>
+      <w:fldChar w:fldCharType="end"/>
+    </w:r>
+  </w:p>
+</w:ftr>
+</file>
+
+<file path=word/footer2.xml><?xml version="1.0" encoding="utf-8"?>
+<w:ftr xmlns:wpc="http://schemas.microsoft.com/office/word/2010/wordprocessingCanvas" xmlns:mc="http://schemas.openxmlformats.org/markup-compatibility/2006" xmlns:o="urn:schemas-microsoft-com:office:office" xmlns:r="http://schemas.openxmlformats.org/officeDocument/2006/relationships" xmlns:m="http://schemas.openxmlformats.org/officeDocument/2006/math" xmlns:v="urn:schemas-microsoft-com:vml" xmlns:wp14="http://schemas.microsoft.com/office/word/2010/wordprocessingDrawing" xmlns:wp="http://schemas.openxmlformats.org/drawingml/2006/wordprocessingDrawing" xmlns:w10="urn:schemas-microsoft-com:office:word" xmlns:w="http://schemas.openxmlformats.org/wordprocessingml/2006/main" xmlns:w14="http://schemas.microsoft.com/office/word/2010/wordml" xmlns:wpg="http://schemas.microsoft.com/office/word/2010/wordprocessingGroup" xmlns:wpi="http://schemas.microsoft.com/office/word/2010/wordprocessingInk" xmlns:wne="http://schemas.microsoft.com/office/word/2006/wordml" xmlns:wps="http://schemas.microsoft.com/office/word/2010/wordprocessingShape" mc:Ignorable="w14 wp14">
+  <w:p>
+    <w:pPr>
+      <w:pStyle w:val="Footer"/>
+    </w:pPr>
+    <w:r>
+      <w:t xml:space="preserve">Working Draft Version </w:t>
+    </w:r>
+    <w:r>
+      <w:fldChar w:fldCharType="begin"/>
+    </w:r>
+    <w:r>
+      <w:instrText xml:space="preserve"> REVNUM  \* MERGEFORMAT </w:instrText>
+    </w:r>
+    <w:r>
+      <w:fldChar w:fldCharType="separate"/>
+    </w:r>
+    <w:r>
+      <w:rPr>
+        <w:noProof/>
+      </w:rPr>
+      <w:t>1</w:t>
+    </w:r>
+    <w:r>
+      <w:rPr>
+        <w:noProof/>
+      </w:rPr>
+      <w:fldChar w:fldCharType="end"/>
+    </w:r>
     <w:r>
       <w:tab/>
     </w:r>
@@ -16816,15 +17785,29 @@
       </w:rPr>
       <w:t xml:space="preserve"> of </w:t>
     </w:r>
-    <w:fldSimple w:instr=" NUMPAGES  \* MERGEFORMAT ">
-      <w:r>
-        <w:rPr>
-          <w:rStyle w:val="PageNumber"/>
-          <w:noProof/>
-        </w:rPr>
-        <w:t>1</w:t>
-      </w:r>
-    </w:fldSimple>
+    <w:r>
+      <w:fldChar w:fldCharType="begin"/>
+    </w:r>
+    <w:r>
+      <w:instrText xml:space="preserve"> NUMPAGES  \* MERGEFORMAT </w:instrText>
+    </w:r>
+    <w:r>
+      <w:fldChar w:fldCharType="separate"/>
+    </w:r>
+    <w:r>
+      <w:rPr>
+        <w:rStyle w:val="PageNumber"/>
+        <w:noProof/>
+      </w:rPr>
+      <w:t>1</w:t>
+    </w:r>
+    <w:r>
+      <w:rPr>
+        <w:rStyle w:val="PageNumber"/>
+        <w:noProof/>
+      </w:rPr>
+      <w:fldChar w:fldCharType="end"/>
+    </w:r>
     <w:r>
       <w:rPr>
         <w:rStyle w:val="PageNumber"/>
@@ -16854,7 +17837,7 @@
         <w:rStyle w:val="PageNumber"/>
         <w:noProof/>
       </w:rPr>
-      <w:t>3/11/2013</w:t>
+      <w:t>3/12/2013</w:t>
     </w:r>
     <w:r>
       <w:rPr>
@@ -16891,7 +17874,7 @@
         <w:rStyle w:val="PageNumber"/>
         <w:noProof/>
       </w:rPr>
-      <w:t>9:53 PM</w:t>
+      <w:t>11:23 AM</w:t>
     </w:r>
     <w:r>
       <w:rPr>
@@ -16936,7 +17919,7 @@
     </w:pPr>
     <w:fldSimple w:instr=" TITLE  \* MERGEFORMAT ">
       <w:r>
-        <w:t>Title - change in file/properties/title</w:t>
+        <w:t>SheafSystem Programmer's Guide</w:t>
       </w:r>
     </w:fldSimple>
     <w:r>
@@ -18752,7 +19735,7 @@
     <w:lsdException w:name="Title" w:semiHidden="0" w:uiPriority="4" w:unhideWhenUsed="0"/>
     <w:lsdException w:name="Default Paragraph Font" w:uiPriority="1"/>
     <w:lsdException w:name="Body Text" w:uiPriority="0"/>
-    <w:lsdException w:name="Subtitle" w:semiHidden="0" w:uiPriority="4" w:unhideWhenUsed="0"/>
+    <w:lsdException w:name="Subtitle" w:semiHidden="0" w:uiPriority="0" w:unhideWhenUsed="0"/>
     <w:lsdException w:name="Block Text" w:uiPriority="0"/>
     <w:lsdException w:name="Strong" w:semiHidden="0" w:uiPriority="22" w:unhideWhenUsed="0" w:qFormat="1"/>
     <w:lsdException w:name="Emphasis" w:semiHidden="0" w:uiPriority="20" w:unhideWhenUsed="0" w:qFormat="1"/>
@@ -18873,7 +19856,7 @@
     <w:name w:val="Normal"/>
     <w:uiPriority w:val="5"/>
     <w:qFormat/>
-    <w:rsid w:val="00C23F86"/>
+    <w:rsid w:val="00026B5A"/>
     <w:pPr>
       <w:spacing w:before="240"/>
       <w:jc w:val="both"/>
@@ -18888,7 +19871,7 @@
     <w:basedOn w:val="heading"/>
     <w:link w:val="Heading1Char"/>
     <w:uiPriority w:val="6"/>
-    <w:rsid w:val="00C23F86"/>
+    <w:rsid w:val="00026B5A"/>
     <w:pPr>
       <w:numPr>
         <w:numId w:val="11"/>
@@ -18906,7 +19889,7 @@
     <w:basedOn w:val="heading"/>
     <w:link w:val="Heading2Char"/>
     <w:uiPriority w:val="6"/>
-    <w:rsid w:val="00C23F86"/>
+    <w:rsid w:val="00026B5A"/>
     <w:pPr>
       <w:numPr>
         <w:ilvl w:val="1"/>
@@ -18924,7 +19907,7 @@
     <w:basedOn w:val="heading"/>
     <w:link w:val="Heading3Char"/>
     <w:uiPriority w:val="6"/>
-    <w:rsid w:val="00C23F86"/>
+    <w:rsid w:val="00026B5A"/>
     <w:pPr>
       <w:numPr>
         <w:ilvl w:val="2"/>
@@ -18941,7 +19924,7 @@
     <w:basedOn w:val="heading"/>
     <w:link w:val="Heading4Char"/>
     <w:uiPriority w:val="6"/>
-    <w:rsid w:val="00C23F86"/>
+    <w:rsid w:val="00026B5A"/>
     <w:pPr>
       <w:numPr>
         <w:ilvl w:val="3"/>
@@ -18958,7 +19941,7 @@
     <w:basedOn w:val="heading"/>
     <w:link w:val="Heading5Char"/>
     <w:uiPriority w:val="6"/>
-    <w:rsid w:val="00C23F86"/>
+    <w:rsid w:val="00026B5A"/>
     <w:pPr>
       <w:numPr>
         <w:ilvl w:val="4"/>
@@ -18975,7 +19958,7 @@
     <w:basedOn w:val="heading"/>
     <w:link w:val="Heading6Char"/>
     <w:uiPriority w:val="6"/>
-    <w:rsid w:val="00C23F86"/>
+    <w:rsid w:val="00026B5A"/>
     <w:pPr>
       <w:numPr>
         <w:ilvl w:val="5"/>
@@ -18992,7 +19975,7 @@
     <w:basedOn w:val="heading"/>
     <w:link w:val="Heading7Char"/>
     <w:uiPriority w:val="6"/>
-    <w:rsid w:val="00C23F86"/>
+    <w:rsid w:val="00026B5A"/>
     <w:pPr>
       <w:numPr>
         <w:ilvl w:val="6"/>
@@ -19009,7 +19992,7 @@
     <w:basedOn w:val="heading"/>
     <w:link w:val="Heading8Char"/>
     <w:uiPriority w:val="6"/>
-    <w:rsid w:val="00C23F86"/>
+    <w:rsid w:val="00026B5A"/>
     <w:pPr>
       <w:numPr>
         <w:ilvl w:val="7"/>
@@ -19026,7 +20009,7 @@
     <w:basedOn w:val="heading"/>
     <w:link w:val="Heading9Char"/>
     <w:uiPriority w:val="6"/>
-    <w:rsid w:val="00C23F86"/>
+    <w:rsid w:val="00026B5A"/>
     <w:pPr>
       <w:numPr>
         <w:ilvl w:val="8"/>
@@ -19041,8 +20024,9 @@
   <w:style w:type="character" w:default="1" w:styleId="DefaultParagraphFont">
     <w:name w:val="Default Paragraph Font"/>
     <w:uiPriority w:val="1"/>
+    <w:semiHidden/>
     <w:unhideWhenUsed/>
-    <w:rsid w:val="00C23F86"/>
+    <w:rsid w:val="00026B5A"/>
   </w:style>
   <w:style w:type="table" w:default="1" w:styleId="TableNormal">
     <w:name w:val="Normal Table"/>
@@ -19064,12 +20048,12 @@
     <w:uiPriority w:val="99"/>
     <w:semiHidden/>
     <w:unhideWhenUsed/>
-    <w:rsid w:val="00C23F86"/>
+    <w:rsid w:val="00026B5A"/>
   </w:style>
   <w:style w:type="paragraph" w:customStyle="1" w:styleId="heading">
     <w:name w:val="heading"/>
     <w:basedOn w:val="Normal"/>
-    <w:rsid w:val="00C23F86"/>
+    <w:rsid w:val="00026B5A"/>
     <w:pPr>
       <w:keepNext/>
     </w:pPr>
@@ -19078,7 +20062,7 @@
     <w:name w:val="footer"/>
     <w:basedOn w:val="Normal"/>
     <w:semiHidden/>
-    <w:rsid w:val="00C23F86"/>
+    <w:rsid w:val="00026B5A"/>
     <w:pPr>
       <w:tabs>
         <w:tab w:val="center" w:pos="4320"/>
@@ -19090,7 +20074,7 @@
     <w:name w:val="header"/>
     <w:basedOn w:val="Normal"/>
     <w:semiHidden/>
-    <w:rsid w:val="00C23F86"/>
+    <w:rsid w:val="00026B5A"/>
     <w:pPr>
       <w:tabs>
         <w:tab w:val="center" w:pos="4320"/>
@@ -19102,7 +20086,7 @@
     <w:name w:val="footnote reference"/>
     <w:basedOn w:val="DefaultParagraphFont"/>
     <w:semiHidden/>
-    <w:rsid w:val="00C23F86"/>
+    <w:rsid w:val="00026B5A"/>
     <w:rPr>
       <w:position w:val="6"/>
       <w:sz w:val="16"/>
@@ -19112,7 +20096,7 @@
     <w:name w:val="footnote text"/>
     <w:basedOn w:val="Normal"/>
     <w:semiHidden/>
-    <w:rsid w:val="00C23F86"/>
+    <w:rsid w:val="00026B5A"/>
     <w:rPr>
       <w:sz w:val="20"/>
     </w:rPr>
@@ -19121,7 +20105,7 @@
     <w:name w:val="Normal Indent"/>
     <w:basedOn w:val="Normal"/>
     <w:semiHidden/>
-    <w:rsid w:val="00C23F86"/>
+    <w:rsid w:val="00026B5A"/>
     <w:pPr>
       <w:ind w:left="720"/>
     </w:pPr>
@@ -19131,7 +20115,7 @@
     <w:basedOn w:val="Normal"/>
     <w:next w:val="authoraffiliation"/>
     <w:uiPriority w:val="4"/>
-    <w:rsid w:val="00C23F86"/>
+    <w:rsid w:val="00026B5A"/>
     <w:pPr>
       <w:spacing w:before="480"/>
       <w:jc w:val="center"/>
@@ -19141,7 +20125,7 @@
     <w:name w:val="author affiliation"/>
     <w:basedOn w:val="Normal"/>
     <w:uiPriority w:val="4"/>
-    <w:rsid w:val="00C23F86"/>
+    <w:rsid w:val="00026B5A"/>
     <w:pPr>
       <w:spacing w:before="120"/>
       <w:jc w:val="center"/>
@@ -19151,7 +20135,7 @@
     <w:name w:val="summary"/>
     <w:basedOn w:val="Normal"/>
     <w:uiPriority w:val="4"/>
-    <w:rsid w:val="00C23F86"/>
+    <w:rsid w:val="00026B5A"/>
     <w:pPr>
       <w:ind w:left="1440" w:right="1440"/>
     </w:pPr>
@@ -19161,7 +20145,7 @@
     <w:basedOn w:val="Normal"/>
     <w:next w:val="summary"/>
     <w:uiPriority w:val="4"/>
-    <w:rsid w:val="00C23F86"/>
+    <w:rsid w:val="00026B5A"/>
     <w:pPr>
       <w:spacing w:before="480"/>
       <w:ind w:left="1440" w:right="1440"/>
@@ -19176,7 +20160,7 @@
     <w:basedOn w:val="Heading1"/>
     <w:next w:val="BlockText"/>
     <w:autoRedefine/>
-    <w:rsid w:val="00C23F86"/>
+    <w:rsid w:val="00026B5A"/>
     <w:pPr>
       <w:numPr>
         <w:numId w:val="0"/>
@@ -19188,7 +20172,7 @@
     <w:basedOn w:val="Normal"/>
     <w:next w:val="Normal"/>
     <w:qFormat/>
-    <w:rsid w:val="00C23F86"/>
+    <w:rsid w:val="00026B5A"/>
     <w:pPr>
       <w:keepNext/>
       <w:widowControl w:val="0"/>
@@ -19199,7 +20183,7 @@
     <w:name w:val="Block Text"/>
     <w:basedOn w:val="Normal"/>
     <w:semiHidden/>
-    <w:rsid w:val="00C23F86"/>
+    <w:rsid w:val="00026B5A"/>
     <w:pPr>
       <w:spacing w:after="120"/>
       <w:ind w:left="1440" w:right="1440"/>
@@ -19209,13 +20193,13 @@
     <w:name w:val="page number"/>
     <w:basedOn w:val="DefaultParagraphFont"/>
     <w:semiHidden/>
-    <w:rsid w:val="00C23F86"/>
+    <w:rsid w:val="00026B5A"/>
   </w:style>
   <w:style w:type="character" w:styleId="EndnoteReference">
     <w:name w:val="endnote reference"/>
     <w:basedOn w:val="DefaultParagraphFont"/>
     <w:semiHidden/>
-    <w:rsid w:val="00C23F86"/>
+    <w:rsid w:val="00026B5A"/>
     <w:rPr>
       <w:vertAlign w:val="baseline"/>
     </w:rPr>
@@ -19224,13 +20208,13 @@
     <w:name w:val="endnote text"/>
     <w:basedOn w:val="Normal"/>
     <w:semiHidden/>
-    <w:rsid w:val="00C23F86"/>
+    <w:rsid w:val="00026B5A"/>
   </w:style>
   <w:style w:type="character" w:customStyle="1" w:styleId="definition">
     <w:name w:val="definition"/>
     <w:basedOn w:val="DefaultParagraphFont"/>
     <w:qFormat/>
-    <w:rsid w:val="00C23F86"/>
+    <w:rsid w:val="00026B5A"/>
     <w:rPr>
       <w:u w:val="words"/>
     </w:rPr>
@@ -19240,7 +20224,7 @@
     <w:basedOn w:val="DefaultParagraphFont"/>
     <w:uiPriority w:val="20"/>
     <w:qFormat/>
-    <w:rsid w:val="00C23F86"/>
+    <w:rsid w:val="00026B5A"/>
     <w:rPr>
       <w:i/>
     </w:rPr>
@@ -19250,7 +20234,7 @@
     <w:basedOn w:val="Normal"/>
     <w:uiPriority w:val="4"/>
     <w:qFormat/>
-    <w:rsid w:val="00C23F86"/>
+    <w:rsid w:val="00026B5A"/>
     <w:pPr>
       <w:tabs>
         <w:tab w:val="right" w:pos="8640"/>
@@ -19264,7 +20248,7 @@
     <w:basedOn w:val="DefaultParagraphFont"/>
     <w:uiPriority w:val="3"/>
     <w:qFormat/>
-    <w:rsid w:val="00C23F86"/>
+    <w:rsid w:val="00026B5A"/>
     <w:rPr>
       <w:rFonts w:ascii="MathematicalPi 2" w:hAnsi="MathematicalPi 2"/>
     </w:rPr>
@@ -19272,7 +20256,7 @@
   <w:style w:type="character" w:customStyle="1" w:styleId="subscript">
     <w:name w:val="subscript"/>
     <w:qFormat/>
-    <w:rsid w:val="00C23F86"/>
+    <w:rsid w:val="00026B5A"/>
     <w:rPr>
       <w:spacing w:val="0"/>
       <w:w w:val="100"/>
@@ -19284,7 +20268,7 @@
   <w:style w:type="character" w:customStyle="1" w:styleId="superscript">
     <w:name w:val="superscript"/>
     <w:qFormat/>
-    <w:rsid w:val="00C23F86"/>
+    <w:rsid w:val="00026B5A"/>
     <w:rPr>
       <w:spacing w:val="0"/>
       <w:w w:val="100"/>
@@ -19298,7 +20282,7 @@
     <w:basedOn w:val="DefaultParagraphFont"/>
     <w:uiPriority w:val="1"/>
     <w:qFormat/>
-    <w:rsid w:val="00C23F86"/>
+    <w:rsid w:val="00026B5A"/>
     <w:rPr>
       <w:rFonts w:ascii="Symbol" w:hAnsi="Symbol"/>
     </w:rPr>
@@ -19308,7 +20292,7 @@
     <w:basedOn w:val="DefaultParagraphFont"/>
     <w:uiPriority w:val="1"/>
     <w:qFormat/>
-    <w:rsid w:val="00C23F86"/>
+    <w:rsid w:val="00026B5A"/>
     <w:rPr>
       <w:rFonts w:ascii="Times New Roman" w:hAnsi="Times New Roman"/>
       <w:i/>
@@ -19319,7 +20303,7 @@
     <w:basedOn w:val="DefaultParagraphFont"/>
     <w:uiPriority w:val="3"/>
     <w:qFormat/>
-    <w:rsid w:val="00C23F86"/>
+    <w:rsid w:val="00026B5A"/>
     <w:rPr>
       <w:rFonts w:ascii="MathematicalPi 2" w:hAnsi="MathematicalPi 2"/>
     </w:rPr>
@@ -19328,7 +20312,7 @@
     <w:name w:val="lattice"/>
     <w:uiPriority w:val="1"/>
     <w:qFormat/>
-    <w:rsid w:val="00C23F86"/>
+    <w:rsid w:val="00026B5A"/>
     <w:rPr>
       <w:rFonts w:ascii="French Script MT" w:hAnsi="French Script MT"/>
       <w:b w:val="0"/>
@@ -19341,7 +20325,7 @@
     <w:next w:val="Normal"/>
     <w:uiPriority w:val="4"/>
     <w:qFormat/>
-    <w:rsid w:val="00C23F86"/>
+    <w:rsid w:val="00026B5A"/>
     <w:pPr>
       <w:spacing w:before="120" w:after="120"/>
       <w:jc w:val="center"/>
@@ -19355,7 +20339,7 @@
     <w:basedOn w:val="DefaultParagraphFont"/>
     <w:uiPriority w:val="1"/>
     <w:qFormat/>
-    <w:rsid w:val="00C23F86"/>
+    <w:rsid w:val="00026B5A"/>
     <w:rPr>
       <w:b/>
     </w:rPr>
@@ -19365,7 +20349,7 @@
     <w:basedOn w:val="DefaultParagraphFont"/>
     <w:uiPriority w:val="3"/>
     <w:qFormat/>
-    <w:rsid w:val="00C23F86"/>
+    <w:rsid w:val="00026B5A"/>
     <w:rPr>
       <w:rFonts w:ascii="Monotype Corsiva" w:hAnsi="Monotype Corsiva"/>
     </w:rPr>
@@ -19375,7 +20359,7 @@
     <w:basedOn w:val="DefaultParagraphFont"/>
     <w:uiPriority w:val="4"/>
     <w:qFormat/>
-    <w:rsid w:val="00C23F86"/>
+    <w:rsid w:val="00026B5A"/>
     <w:rPr>
       <w:rFonts w:ascii="Courier New" w:hAnsi="Courier New" w:cs="Courier New"/>
       <w:sz w:val="20"/>
@@ -19386,7 +20370,7 @@
     <w:basedOn w:val="Normal"/>
     <w:uiPriority w:val="4"/>
     <w:qFormat/>
-    <w:rsid w:val="00C23F86"/>
+    <w:rsid w:val="00026B5A"/>
     <w:pPr>
       <w:tabs>
         <w:tab w:val="left" w:pos="1890"/>
@@ -19404,7 +20388,7 @@
     <w:basedOn w:val="Heading1"/>
     <w:next w:val="Normal"/>
     <w:uiPriority w:val="7"/>
-    <w:rsid w:val="00C23F86"/>
+    <w:rsid w:val="00026B5A"/>
     <w:pPr>
       <w:numPr>
         <w:numId w:val="3"/>
@@ -19417,7 +20401,7 @@
     <w:next w:val="Subtitle"/>
     <w:link w:val="TitleChar"/>
     <w:uiPriority w:val="4"/>
-    <w:rsid w:val="00C23F86"/>
+    <w:rsid w:val="00026B5A"/>
     <w:pPr>
       <w:spacing w:before="480"/>
       <w:jc w:val="center"/>
@@ -19435,8 +20419,7 @@
     <w:name w:val="Subtitle"/>
     <w:basedOn w:val="Normal"/>
     <w:link w:val="SubtitleChar"/>
-    <w:uiPriority w:val="4"/>
-    <w:rsid w:val="00C23F86"/>
+    <w:rsid w:val="00026B5A"/>
     <w:pPr>
       <w:spacing w:before="480"/>
       <w:jc w:val="center"/>
@@ -19452,7 +20435,7 @@
     <w:basedOn w:val="Normal"/>
     <w:link w:val="BodyTextChar"/>
     <w:semiHidden/>
-    <w:rsid w:val="00C23F86"/>
+    <w:rsid w:val="00026B5A"/>
     <w:pPr>
       <w:spacing w:after="120"/>
     </w:pPr>
@@ -19462,7 +20445,7 @@
     <w:basedOn w:val="Heading2"/>
     <w:next w:val="Normal"/>
     <w:uiPriority w:val="7"/>
-    <w:rsid w:val="00C23F86"/>
+    <w:rsid w:val="00026B5A"/>
     <w:pPr>
       <w:numPr>
         <w:numId w:val="3"/>
@@ -19477,7 +20460,7 @@
     <w:basedOn w:val="Heading3"/>
     <w:next w:val="Normal"/>
     <w:uiPriority w:val="7"/>
-    <w:rsid w:val="00C23F86"/>
+    <w:rsid w:val="00026B5A"/>
     <w:pPr>
       <w:numPr>
         <w:numId w:val="3"/>
@@ -19489,7 +20472,7 @@
     <w:basedOn w:val="Heading4"/>
     <w:next w:val="Normal"/>
     <w:uiPriority w:val="7"/>
-    <w:rsid w:val="00C23F86"/>
+    <w:rsid w:val="00026B5A"/>
     <w:pPr>
       <w:numPr>
         <w:numId w:val="3"/>
@@ -19501,7 +20484,7 @@
     <w:basedOn w:val="Heading5"/>
     <w:next w:val="Normal"/>
     <w:uiPriority w:val="7"/>
-    <w:rsid w:val="00C23F86"/>
+    <w:rsid w:val="00026B5A"/>
     <w:pPr>
       <w:numPr>
         <w:numId w:val="3"/>
@@ -19513,7 +20496,7 @@
     <w:basedOn w:val="Heading6"/>
     <w:next w:val="Normal"/>
     <w:uiPriority w:val="7"/>
-    <w:rsid w:val="00C23F86"/>
+    <w:rsid w:val="00026B5A"/>
     <w:pPr>
       <w:numPr>
         <w:numId w:val="3"/>
@@ -19525,7 +20508,7 @@
     <w:basedOn w:val="Heading7"/>
     <w:next w:val="Normal"/>
     <w:uiPriority w:val="7"/>
-    <w:rsid w:val="00C23F86"/>
+    <w:rsid w:val="00026B5A"/>
     <w:pPr>
       <w:numPr>
         <w:numId w:val="3"/>
@@ -19537,7 +20520,7 @@
     <w:basedOn w:val="Heading8"/>
     <w:next w:val="Normal"/>
     <w:uiPriority w:val="7"/>
-    <w:rsid w:val="00C23F86"/>
+    <w:rsid w:val="00026B5A"/>
     <w:pPr>
       <w:numPr>
         <w:numId w:val="3"/>
@@ -19549,7 +20532,7 @@
     <w:basedOn w:val="Heading9"/>
     <w:next w:val="Normal"/>
     <w:uiPriority w:val="7"/>
-    <w:rsid w:val="00C23F86"/>
+    <w:rsid w:val="00026B5A"/>
     <w:pPr>
       <w:numPr>
         <w:numId w:val="3"/>
@@ -19560,7 +20543,7 @@
     <w:name w:val="antichain"/>
     <w:basedOn w:val="poset"/>
     <w:uiPriority w:val="3"/>
-    <w:rsid w:val="00C23F86"/>
+    <w:rsid w:val="00026B5A"/>
     <w:rPr>
       <w:rFonts w:ascii="Swis721 BlkOul BT" w:hAnsi="Swis721 BlkOul BT"/>
       <w:i/>
@@ -19570,7 +20553,7 @@
     <w:name w:val="List Paragraph"/>
     <w:basedOn w:val="Normal"/>
     <w:uiPriority w:val="5"/>
-    <w:rsid w:val="00C23F86"/>
+    <w:rsid w:val="00026B5A"/>
     <w:pPr>
       <w:ind w:left="720"/>
     </w:pPr>
@@ -19579,7 +20562,7 @@
     <w:name w:val="Book Title"/>
     <w:basedOn w:val="DefaultParagraphFont"/>
     <w:uiPriority w:val="33"/>
-    <w:rsid w:val="00C23F86"/>
+    <w:rsid w:val="00026B5A"/>
     <w:rPr>
       <w:b/>
       <w:bCs/>
@@ -19591,7 +20574,7 @@
     <w:name w:val="Intense Emphasis"/>
     <w:basedOn w:val="DefaultParagraphFont"/>
     <w:uiPriority w:val="21"/>
-    <w:rsid w:val="00C23F86"/>
+    <w:rsid w:val="00026B5A"/>
     <w:rPr>
       <w:b/>
       <w:bCs/>
@@ -19604,7 +20587,7 @@
     <w:name w:val="Intense Reference"/>
     <w:basedOn w:val="DefaultParagraphFont"/>
     <w:uiPriority w:val="32"/>
-    <w:rsid w:val="00C23F86"/>
+    <w:rsid w:val="00026B5A"/>
     <w:rPr>
       <w:b/>
       <w:bCs/>
@@ -19618,7 +20601,7 @@
     <w:name w:val="Strong"/>
     <w:basedOn w:val="DefaultParagraphFont"/>
     <w:uiPriority w:val="22"/>
-    <w:rsid w:val="00C23F86"/>
+    <w:rsid w:val="00026B5A"/>
     <w:rPr>
       <w:b/>
       <w:bCs/>
@@ -19630,7 +20613,7 @@
     <w:next w:val="Normal"/>
     <w:link w:val="QuoteChar"/>
     <w:uiPriority w:val="29"/>
-    <w:rsid w:val="00C23F86"/>
+    <w:rsid w:val="00026B5A"/>
     <w:rPr>
       <w:i/>
       <w:iCs/>
@@ -19642,7 +20625,7 @@
     <w:basedOn w:val="DefaultParagraphFont"/>
     <w:link w:val="Quote"/>
     <w:uiPriority w:val="29"/>
-    <w:rsid w:val="00C23F86"/>
+    <w:rsid w:val="00026B5A"/>
     <w:rPr>
       <w:rFonts w:ascii="Times New Roman" w:hAnsi="Times New Roman"/>
       <w:i/>
@@ -19657,7 +20640,7 @@
     <w:next w:val="Normal"/>
     <w:link w:val="IntenseQuoteChar"/>
     <w:uiPriority w:val="30"/>
-    <w:rsid w:val="00C23F86"/>
+    <w:rsid w:val="00026B5A"/>
     <w:pPr>
       <w:pBdr>
         <w:bottom w:val="single" w:sz="4" w:space="4" w:color="4F81BD" w:themeColor="accent1"/>
@@ -19678,7 +20661,7 @@
     <w:basedOn w:val="DefaultParagraphFont"/>
     <w:link w:val="IntenseQuote"/>
     <w:uiPriority w:val="30"/>
-    <w:rsid w:val="00C23F86"/>
+    <w:rsid w:val="00026B5A"/>
     <w:rPr>
       <w:rFonts w:ascii="Times New Roman" w:hAnsi="Times New Roman"/>
       <w:b/>
@@ -19693,7 +20676,7 @@
     <w:name w:val="Subtle Reference"/>
     <w:basedOn w:val="DefaultParagraphFont"/>
     <w:uiPriority w:val="31"/>
-    <w:rsid w:val="00C23F86"/>
+    <w:rsid w:val="00026B5A"/>
     <w:rPr>
       <w:smallCaps/>
       <w:color w:val="C0504D" w:themeColor="accent2"/>
@@ -19703,7 +20686,7 @@
   <w:style w:type="character" w:styleId="SubtleEmphasis">
     <w:name w:val="Subtle Emphasis"/>
     <w:uiPriority w:val="19"/>
-    <w:rsid w:val="00C23F86"/>
+    <w:rsid w:val="00026B5A"/>
     <w:rPr>
       <w:i/>
       <w:iCs/>
@@ -19714,7 +20697,7 @@
     <w:name w:val="No Spacing"/>
     <w:basedOn w:val="Normal"/>
     <w:uiPriority w:val="1"/>
-    <w:rsid w:val="00C23F86"/>
+    <w:rsid w:val="00026B5A"/>
     <w:pPr>
       <w:spacing w:before="0"/>
     </w:pPr>
@@ -19724,7 +20707,7 @@
     <w:basedOn w:val="DefaultParagraphFont"/>
     <w:link w:val="Heading1"/>
     <w:uiPriority w:val="6"/>
-    <w:rsid w:val="00C23F86"/>
+    <w:rsid w:val="00026B5A"/>
     <w:rPr>
       <w:rFonts w:ascii="Times New Roman" w:eastAsiaTheme="majorEastAsia" w:hAnsi="Times New Roman" w:cstheme="majorBidi"/>
       <w:b/>
@@ -19737,7 +20720,7 @@
     <w:basedOn w:val="DefaultParagraphFont"/>
     <w:link w:val="Heading2"/>
     <w:uiPriority w:val="6"/>
-    <w:rsid w:val="00C23F86"/>
+    <w:rsid w:val="00026B5A"/>
     <w:rPr>
       <w:rFonts w:ascii="Times New Roman" w:eastAsiaTheme="majorEastAsia" w:hAnsi="Times New Roman" w:cstheme="majorBidi"/>
       <w:b/>
@@ -19749,7 +20732,7 @@
     <w:basedOn w:val="DefaultParagraphFont"/>
     <w:link w:val="Heading3"/>
     <w:uiPriority w:val="6"/>
-    <w:rsid w:val="00C23F86"/>
+    <w:rsid w:val="00026B5A"/>
     <w:rPr>
       <w:rFonts w:ascii="Times New Roman" w:eastAsiaTheme="majorEastAsia" w:hAnsi="Times New Roman" w:cstheme="majorBidi"/>
       <w:sz w:val="24"/>
@@ -19760,7 +20743,7 @@
     <w:basedOn w:val="DefaultParagraphFont"/>
     <w:link w:val="Heading4"/>
     <w:uiPriority w:val="6"/>
-    <w:rsid w:val="00C23F86"/>
+    <w:rsid w:val="00026B5A"/>
     <w:rPr>
       <w:rFonts w:ascii="Times New Roman" w:hAnsi="Times New Roman" w:cstheme="majorBidi"/>
       <w:sz w:val="24"/>
@@ -19771,7 +20754,7 @@
     <w:basedOn w:val="DefaultParagraphFont"/>
     <w:link w:val="Heading5"/>
     <w:uiPriority w:val="6"/>
-    <w:rsid w:val="00C23F86"/>
+    <w:rsid w:val="00026B5A"/>
     <w:rPr>
       <w:rFonts w:ascii="Times New Roman" w:hAnsi="Times New Roman" w:cstheme="majorBidi"/>
       <w:sz w:val="24"/>
@@ -19782,7 +20765,7 @@
     <w:basedOn w:val="DefaultParagraphFont"/>
     <w:link w:val="Heading6"/>
     <w:uiPriority w:val="6"/>
-    <w:rsid w:val="00C23F86"/>
+    <w:rsid w:val="00026B5A"/>
     <w:rPr>
       <w:rFonts w:ascii="Times New Roman" w:hAnsi="Times New Roman" w:cstheme="majorBidi"/>
       <w:sz w:val="24"/>
@@ -19793,7 +20776,7 @@
     <w:basedOn w:val="DefaultParagraphFont"/>
     <w:link w:val="Heading7"/>
     <w:uiPriority w:val="6"/>
-    <w:rsid w:val="00C23F86"/>
+    <w:rsid w:val="00026B5A"/>
     <w:rPr>
       <w:rFonts w:ascii="Times New Roman" w:hAnsi="Times New Roman" w:cstheme="majorBidi"/>
       <w:sz w:val="24"/>
@@ -19804,7 +20787,7 @@
     <w:basedOn w:val="DefaultParagraphFont"/>
     <w:link w:val="Heading8"/>
     <w:uiPriority w:val="6"/>
-    <w:rsid w:val="00C23F86"/>
+    <w:rsid w:val="00026B5A"/>
     <w:rPr>
       <w:rFonts w:ascii="Times New Roman" w:hAnsi="Times New Roman" w:cstheme="majorBidi"/>
       <w:sz w:val="24"/>
@@ -19815,7 +20798,7 @@
     <w:basedOn w:val="DefaultParagraphFont"/>
     <w:link w:val="Heading9"/>
     <w:uiPriority w:val="6"/>
-    <w:rsid w:val="00C23F86"/>
+    <w:rsid w:val="00026B5A"/>
     <w:rPr>
       <w:rFonts w:ascii="Times New Roman" w:eastAsiaTheme="majorEastAsia" w:hAnsi="Times New Roman" w:cstheme="majorBidi"/>
       <w:sz w:val="24"/>
@@ -19826,7 +20809,7 @@
     <w:basedOn w:val="DefaultParagraphFont"/>
     <w:link w:val="Title"/>
     <w:uiPriority w:val="4"/>
-    <w:rsid w:val="00C23F86"/>
+    <w:rsid w:val="00026B5A"/>
     <w:rPr>
       <w:rFonts w:ascii="Arial" w:eastAsiaTheme="majorEastAsia" w:hAnsi="Arial" w:cs="Arial"/>
       <w:b/>
@@ -19841,7 +20824,7 @@
     <w:basedOn w:val="DefaultParagraphFont"/>
     <w:link w:val="Subtitle"/>
     <w:uiPriority w:val="4"/>
-    <w:rsid w:val="00C23F86"/>
+    <w:rsid w:val="00026B5A"/>
     <w:rPr>
       <w:rFonts w:ascii="Arial" w:eastAsiaTheme="majorEastAsia" w:hAnsi="Arial" w:cs="Arial"/>
       <w:sz w:val="28"/>
@@ -19856,7 +20839,7 @@
     <w:semiHidden/>
     <w:unhideWhenUsed/>
     <w:qFormat/>
-    <w:rsid w:val="00C23F86"/>
+    <w:rsid w:val="00026B5A"/>
     <w:pPr>
       <w:numPr>
         <w:numId w:val="0"/>
@@ -19880,7 +20863,7 @@
     <w:uiPriority w:val="99"/>
     <w:semiHidden/>
     <w:unhideWhenUsed/>
-    <w:rsid w:val="00C23F86"/>
+    <w:rsid w:val="00026B5A"/>
     <w:pPr>
       <w:spacing w:before="0"/>
     </w:pPr>
@@ -19896,7 +20879,7 @@
     <w:link w:val="BalloonText"/>
     <w:uiPriority w:val="99"/>
     <w:semiHidden/>
-    <w:rsid w:val="00C23F86"/>
+    <w:rsid w:val="00026B5A"/>
     <w:rPr>
       <w:rFonts w:ascii="Tahoma" w:hAnsi="Tahoma" w:cs="Tahoma"/>
       <w:sz w:val="16"/>
@@ -19910,7 +20893,7 @@
     <w:uiPriority w:val="99"/>
     <w:semiHidden/>
     <w:unhideWhenUsed/>
-    <w:rsid w:val="00C23F86"/>
+    <w:rsid w:val="00026B5A"/>
     <w:pPr>
       <w:spacing w:before="0"/>
     </w:pPr>
@@ -19926,7 +20909,7 @@
     <w:link w:val="DocumentMap"/>
     <w:uiPriority w:val="99"/>
     <w:semiHidden/>
-    <w:rsid w:val="00C23F86"/>
+    <w:rsid w:val="00026B5A"/>
     <w:rPr>
       <w:rFonts w:ascii="Tahoma" w:hAnsi="Tahoma" w:cs="Tahoma"/>
       <w:sz w:val="16"/>
@@ -19938,7 +20921,7 @@
     <w:basedOn w:val="DefaultParagraphFont"/>
     <w:link w:val="BodyText"/>
     <w:semiHidden/>
-    <w:rsid w:val="00C23F86"/>
+    <w:rsid w:val="00026B5A"/>
     <w:rPr>
       <w:rFonts w:ascii="Times New Roman" w:hAnsi="Times New Roman"/>
       <w:sz w:val="24"/>
@@ -19949,7 +20932,7 @@
     <w:basedOn w:val="DefaultParagraphFont"/>
     <w:uiPriority w:val="1"/>
     <w:qFormat/>
-    <w:rsid w:val="00C23F86"/>
+    <w:rsid w:val="00026B5A"/>
     <w:rPr>
       <w:u w:val="words"/>
     </w:rPr>
@@ -19958,7 +20941,7 @@
     <w:name w:val="abstract"/>
     <w:uiPriority w:val="1"/>
     <w:qFormat/>
-    <w:rsid w:val="00C23F86"/>
+    <w:rsid w:val="00026B5A"/>
     <w:rPr>
       <w:rFonts w:ascii="Swis721 BdOul BT" w:hAnsi="Swis721 BdOul BT"/>
       <w:b/>
@@ -19968,7 +20951,7 @@
     <w:name w:val="rep"/>
     <w:uiPriority w:val="1"/>
     <w:qFormat/>
-    <w:rsid w:val="00C23F86"/>
+    <w:rsid w:val="00026B5A"/>
     <w:rPr>
       <w:rFonts w:ascii="Arial" w:hAnsi="Arial"/>
     </w:rPr>
@@ -19977,7 +20960,7 @@
     <w:name w:val="rel"/>
     <w:uiPriority w:val="1"/>
     <w:qFormat/>
-    <w:rsid w:val="00C23F86"/>
+    <w:rsid w:val="00026B5A"/>
     <w:rPr>
       <w:rFonts w:ascii="Times New Roman" w:hAnsi="Times New Roman" w:cs="Arial"/>
     </w:rPr>
@@ -19987,14 +20970,14 @@
     <w:basedOn w:val="Normal"/>
     <w:link w:val="CommentTextChar"/>
     <w:semiHidden/>
-    <w:rsid w:val="00C23F86"/>
+    <w:rsid w:val="00026B5A"/>
   </w:style>
   <w:style w:type="character" w:customStyle="1" w:styleId="CommentTextChar">
     <w:name w:val="Comment Text Char"/>
     <w:basedOn w:val="DefaultParagraphFont"/>
     <w:link w:val="CommentText"/>
     <w:semiHidden/>
-    <w:rsid w:val="00C23F86"/>
+    <w:rsid w:val="00026B5A"/>
     <w:rPr>
       <w:rFonts w:ascii="Times New Roman" w:hAnsi="Times New Roman"/>
       <w:sz w:val="24"/>
@@ -20004,7 +20987,7 @@
     <w:name w:val="annotation reference"/>
     <w:basedOn w:val="DefaultParagraphFont"/>
     <w:semiHidden/>
-    <w:rsid w:val="00C23F86"/>
+    <w:rsid w:val="00026B5A"/>
     <w:rPr>
       <w:sz w:val="24"/>
       <w:szCs w:val="16"/>
@@ -20015,7 +20998,7 @@
     <w:basedOn w:val="Normal"/>
     <w:uiPriority w:val="99"/>
     <w:semiHidden/>
-    <w:rsid w:val="00C23F86"/>
+    <w:rsid w:val="00026B5A"/>
     <w:pPr>
       <w:spacing w:before="100" w:beforeAutospacing="1" w:after="115"/>
     </w:pPr>
@@ -20031,7 +21014,7 @@
     <w:uiPriority w:val="99"/>
     <w:semiHidden/>
     <w:unhideWhenUsed/>
-    <w:rsid w:val="00C23F86"/>
+    <w:rsid w:val="00026B5A"/>
     <w:rPr>
       <w:b/>
       <w:bCs/>
@@ -20043,7 +21026,7 @@
     <w:link w:val="CommentSubject"/>
     <w:uiPriority w:val="99"/>
     <w:semiHidden/>
-    <w:rsid w:val="00C23F86"/>
+    <w:rsid w:val="00026B5A"/>
     <w:rPr>
       <w:rFonts w:ascii="Times New Roman" w:hAnsi="Times New Roman"/>
       <w:b/>
@@ -20057,7 +21040,7 @@
     <w:next w:val="Normal"/>
     <w:uiPriority w:val="5"/>
     <w:qFormat/>
-    <w:rsid w:val="00C23F86"/>
+    <w:rsid w:val="00026B5A"/>
     <w:rPr>
       <w:u w:val="single"/>
     </w:rPr>
@@ -20067,7 +21050,7 @@
     <w:basedOn w:val="Normal"/>
     <w:uiPriority w:val="5"/>
     <w:qFormat/>
-    <w:rsid w:val="00C23F86"/>
+    <w:rsid w:val="00026B5A"/>
     <w:pPr>
       <w:spacing w:before="0"/>
     </w:pPr>
@@ -20081,7 +21064,7 @@
     <w:basedOn w:val="DefaultParagraphFont"/>
     <w:uiPriority w:val="99"/>
     <w:unhideWhenUsed/>
-    <w:rsid w:val="00C23F86"/>
+    <w:rsid w:val="00026B5A"/>
     <w:rPr>
       <w:color w:val="0000FF"/>
       <w:u w:val="single"/>
@@ -20090,12 +21073,12 @@
   <w:style w:type="character" w:customStyle="1" w:styleId="mlabel">
     <w:name w:val="mlabel"/>
     <w:basedOn w:val="DefaultParagraphFont"/>
-    <w:rsid w:val="00C23F86"/>
+    <w:rsid w:val="00026B5A"/>
   </w:style>
   <w:style w:type="paragraph" w:customStyle="1" w:styleId="code">
     <w:name w:val="code"/>
     <w:basedOn w:val="Normal"/>
-    <w:rsid w:val="00C23F86"/>
+    <w:rsid w:val="00026B5A"/>
     <w:pPr>
       <w:tabs>
         <w:tab w:val="left" w:pos="360"/>
@@ -20115,7 +21098,7 @@
   <w:style w:type="paragraph" w:customStyle="1" w:styleId="codecomment">
     <w:name w:val="code comment"/>
     <w:basedOn w:val="code"/>
-    <w:rsid w:val="00C23F86"/>
+    <w:rsid w:val="00026B5A"/>
     <w:rPr>
       <w:i/>
     </w:rPr>
@@ -20125,7 +21108,7 @@
     <w:basedOn w:val="Normal"/>
     <w:uiPriority w:val="5"/>
     <w:qFormat/>
-    <w:rsid w:val="00C23F86"/>
+    <w:rsid w:val="00026B5A"/>
     <w:pPr>
       <w:numPr>
         <w:numId w:val="5"/>
@@ -20142,7 +21125,7 @@
     <w:basedOn w:val="Normal"/>
     <w:uiPriority w:val="5"/>
     <w:qFormat/>
-    <w:rsid w:val="00C23F86"/>
+    <w:rsid w:val="00026B5A"/>
     <w:rPr>
       <w:rFonts w:asciiTheme="minorHAnsi" w:hAnsiTheme="minorHAnsi"/>
       <w:b/>
@@ -20155,7 +21138,7 @@
     <w:basedOn w:val="Normal"/>
     <w:uiPriority w:val="5"/>
     <w:qFormat/>
-    <w:rsid w:val="00C23F86"/>
+    <w:rsid w:val="00026B5A"/>
     <w:pPr>
       <w:spacing w:before="120"/>
       <w:ind w:left="288"/>
@@ -20206,7 +21189,7 @@
     <w:name w:val="abs"/>
     <w:uiPriority w:val="1"/>
     <w:qFormat/>
-    <w:rsid w:val="00C23F86"/>
+    <w:rsid w:val="00026B5A"/>
     <w:rPr>
       <w:rFonts w:ascii="Swis721 BdOul BT" w:hAnsi="Swis721 BdOul BT"/>
       <w:b/>
@@ -20217,7 +21200,7 @@
     <w:basedOn w:val="Normal"/>
     <w:uiPriority w:val="5"/>
     <w:qFormat/>
-    <w:rsid w:val="00C23F86"/>
+    <w:rsid w:val="00026B5A"/>
     <w:pPr>
       <w:spacing w:before="0"/>
     </w:pPr>
@@ -20227,7 +21210,7 @@
     <w:basedOn w:val="Normal"/>
     <w:uiPriority w:val="5"/>
     <w:qFormat/>
-    <w:rsid w:val="00C23F86"/>
+    <w:rsid w:val="00026B5A"/>
     <w:pPr>
       <w:ind w:left="288"/>
     </w:pPr>
@@ -20295,7 +21278,7 @@
     <w:lsdException w:name="Title" w:semiHidden="0" w:uiPriority="4" w:unhideWhenUsed="0"/>
     <w:lsdException w:name="Default Paragraph Font" w:uiPriority="1"/>
     <w:lsdException w:name="Body Text" w:uiPriority="0"/>
-    <w:lsdException w:name="Subtitle" w:semiHidden="0" w:uiPriority="4" w:unhideWhenUsed="0"/>
+    <w:lsdException w:name="Subtitle" w:semiHidden="0" w:uiPriority="0" w:unhideWhenUsed="0"/>
     <w:lsdException w:name="Block Text" w:uiPriority="0"/>
     <w:lsdException w:name="Strong" w:semiHidden="0" w:uiPriority="22" w:unhideWhenUsed="0" w:qFormat="1"/>
     <w:lsdException w:name="Emphasis" w:semiHidden="0" w:uiPriority="20" w:unhideWhenUsed="0" w:qFormat="1"/>
@@ -20416,7 +21399,7 @@
     <w:name w:val="Normal"/>
     <w:uiPriority w:val="5"/>
     <w:qFormat/>
-    <w:rsid w:val="00C23F86"/>
+    <w:rsid w:val="00026B5A"/>
     <w:pPr>
       <w:spacing w:before="240"/>
       <w:jc w:val="both"/>
@@ -20431,7 +21414,7 @@
     <w:basedOn w:val="heading"/>
     <w:link w:val="Heading1Char"/>
     <w:uiPriority w:val="6"/>
-    <w:rsid w:val="00C23F86"/>
+    <w:rsid w:val="00026B5A"/>
     <w:pPr>
       <w:numPr>
         <w:numId w:val="11"/>
@@ -20449,7 +21432,7 @@
     <w:basedOn w:val="heading"/>
     <w:link w:val="Heading2Char"/>
     <w:uiPriority w:val="6"/>
-    <w:rsid w:val="00C23F86"/>
+    <w:rsid w:val="00026B5A"/>
     <w:pPr>
       <w:numPr>
         <w:ilvl w:val="1"/>
@@ -20467,7 +21450,7 @@
     <w:basedOn w:val="heading"/>
     <w:link w:val="Heading3Char"/>
     <w:uiPriority w:val="6"/>
-    <w:rsid w:val="00C23F86"/>
+    <w:rsid w:val="00026B5A"/>
     <w:pPr>
       <w:numPr>
         <w:ilvl w:val="2"/>
@@ -20484,7 +21467,7 @@
     <w:basedOn w:val="heading"/>
     <w:link w:val="Heading4Char"/>
     <w:uiPriority w:val="6"/>
-    <w:rsid w:val="00C23F86"/>
+    <w:rsid w:val="00026B5A"/>
     <w:pPr>
       <w:numPr>
         <w:ilvl w:val="3"/>
@@ -20501,7 +21484,7 @@
     <w:basedOn w:val="heading"/>
     <w:link w:val="Heading5Char"/>
     <w:uiPriority w:val="6"/>
-    <w:rsid w:val="00C23F86"/>
+    <w:rsid w:val="00026B5A"/>
     <w:pPr>
       <w:numPr>
         <w:ilvl w:val="4"/>
@@ -20518,7 +21501,7 @@
     <w:basedOn w:val="heading"/>
     <w:link w:val="Heading6Char"/>
     <w:uiPriority w:val="6"/>
-    <w:rsid w:val="00C23F86"/>
+    <w:rsid w:val="00026B5A"/>
     <w:pPr>
       <w:numPr>
         <w:ilvl w:val="5"/>
@@ -20535,7 +21518,7 @@
     <w:basedOn w:val="heading"/>
     <w:link w:val="Heading7Char"/>
     <w:uiPriority w:val="6"/>
-    <w:rsid w:val="00C23F86"/>
+    <w:rsid w:val="00026B5A"/>
     <w:pPr>
       <w:numPr>
         <w:ilvl w:val="6"/>
@@ -20552,7 +21535,7 @@
     <w:basedOn w:val="heading"/>
     <w:link w:val="Heading8Char"/>
     <w:uiPriority w:val="6"/>
-    <w:rsid w:val="00C23F86"/>
+    <w:rsid w:val="00026B5A"/>
     <w:pPr>
       <w:numPr>
         <w:ilvl w:val="7"/>
@@ -20569,7 +21552,7 @@
     <w:basedOn w:val="heading"/>
     <w:link w:val="Heading9Char"/>
     <w:uiPriority w:val="6"/>
-    <w:rsid w:val="00C23F86"/>
+    <w:rsid w:val="00026B5A"/>
     <w:pPr>
       <w:numPr>
         <w:ilvl w:val="8"/>
@@ -20584,8 +21567,9 @@
   <w:style w:type="character" w:default="1" w:styleId="DefaultParagraphFont">
     <w:name w:val="Default Paragraph Font"/>
     <w:uiPriority w:val="1"/>
+    <w:semiHidden/>
     <w:unhideWhenUsed/>
-    <w:rsid w:val="00C23F86"/>
+    <w:rsid w:val="00026B5A"/>
   </w:style>
   <w:style w:type="table" w:default="1" w:styleId="TableNormal">
     <w:name w:val="Normal Table"/>
@@ -20607,12 +21591,12 @@
     <w:uiPriority w:val="99"/>
     <w:semiHidden/>
     <w:unhideWhenUsed/>
-    <w:rsid w:val="00C23F86"/>
+    <w:rsid w:val="00026B5A"/>
   </w:style>
   <w:style w:type="paragraph" w:customStyle="1" w:styleId="heading">
     <w:name w:val="heading"/>
     <w:basedOn w:val="Normal"/>
-    <w:rsid w:val="00C23F86"/>
+    <w:rsid w:val="00026B5A"/>
     <w:pPr>
       <w:keepNext/>
     </w:pPr>
@@ -20621,7 +21605,7 @@
     <w:name w:val="footer"/>
     <w:basedOn w:val="Normal"/>
     <w:semiHidden/>
-    <w:rsid w:val="00C23F86"/>
+    <w:rsid w:val="00026B5A"/>
     <w:pPr>
       <w:tabs>
         <w:tab w:val="center" w:pos="4320"/>
@@ -20633,7 +21617,7 @@
     <w:name w:val="header"/>
     <w:basedOn w:val="Normal"/>
     <w:semiHidden/>
-    <w:rsid w:val="00C23F86"/>
+    <w:rsid w:val="00026B5A"/>
     <w:pPr>
       <w:tabs>
         <w:tab w:val="center" w:pos="4320"/>
@@ -20645,7 +21629,7 @@
     <w:name w:val="footnote reference"/>
     <w:basedOn w:val="DefaultParagraphFont"/>
     <w:semiHidden/>
-    <w:rsid w:val="00C23F86"/>
+    <w:rsid w:val="00026B5A"/>
     <w:rPr>
       <w:position w:val="6"/>
       <w:sz w:val="16"/>
@@ -20655,7 +21639,7 @@
     <w:name w:val="footnote text"/>
     <w:basedOn w:val="Normal"/>
     <w:semiHidden/>
-    <w:rsid w:val="00C23F86"/>
+    <w:rsid w:val="00026B5A"/>
     <w:rPr>
       <w:sz w:val="20"/>
     </w:rPr>
@@ -20664,7 +21648,7 @@
     <w:name w:val="Normal Indent"/>
     <w:basedOn w:val="Normal"/>
     <w:semiHidden/>
-    <w:rsid w:val="00C23F86"/>
+    <w:rsid w:val="00026B5A"/>
     <w:pPr>
       <w:ind w:left="720"/>
     </w:pPr>
@@ -20674,7 +21658,7 @@
     <w:basedOn w:val="Normal"/>
     <w:next w:val="authoraffiliation"/>
     <w:uiPriority w:val="4"/>
-    <w:rsid w:val="00C23F86"/>
+    <w:rsid w:val="00026B5A"/>
     <w:pPr>
       <w:spacing w:before="480"/>
       <w:jc w:val="center"/>
@@ -20684,7 +21668,7 @@
     <w:name w:val="author affiliation"/>
     <w:basedOn w:val="Normal"/>
     <w:uiPriority w:val="4"/>
-    <w:rsid w:val="00C23F86"/>
+    <w:rsid w:val="00026B5A"/>
     <w:pPr>
       <w:spacing w:before="120"/>
       <w:jc w:val="center"/>
@@ -20694,7 +21678,7 @@
     <w:name w:val="summary"/>
     <w:basedOn w:val="Normal"/>
     <w:uiPriority w:val="4"/>
-    <w:rsid w:val="00C23F86"/>
+    <w:rsid w:val="00026B5A"/>
     <w:pPr>
       <w:ind w:left="1440" w:right="1440"/>
     </w:pPr>
@@ -20704,7 +21688,7 @@
     <w:basedOn w:val="Normal"/>
     <w:next w:val="summary"/>
     <w:uiPriority w:val="4"/>
-    <w:rsid w:val="00C23F86"/>
+    <w:rsid w:val="00026B5A"/>
     <w:pPr>
       <w:spacing w:before="480"/>
       <w:ind w:left="1440" w:right="1440"/>
@@ -20719,7 +21703,7 @@
     <w:basedOn w:val="Heading1"/>
     <w:next w:val="BlockText"/>
     <w:autoRedefine/>
-    <w:rsid w:val="00C23F86"/>
+    <w:rsid w:val="00026B5A"/>
     <w:pPr>
       <w:numPr>
         <w:numId w:val="0"/>
@@ -20731,7 +21715,7 @@
     <w:basedOn w:val="Normal"/>
     <w:next w:val="Normal"/>
     <w:qFormat/>
-    <w:rsid w:val="00C23F86"/>
+    <w:rsid w:val="00026B5A"/>
     <w:pPr>
       <w:keepNext/>
       <w:widowControl w:val="0"/>
@@ -20742,7 +21726,7 @@
     <w:name w:val="Block Text"/>
     <w:basedOn w:val="Normal"/>
     <w:semiHidden/>
-    <w:rsid w:val="00C23F86"/>
+    <w:rsid w:val="00026B5A"/>
     <w:pPr>
       <w:spacing w:after="120"/>
       <w:ind w:left="1440" w:right="1440"/>
@@ -20752,13 +21736,13 @@
     <w:name w:val="page number"/>
     <w:basedOn w:val="DefaultParagraphFont"/>
     <w:semiHidden/>
-    <w:rsid w:val="00C23F86"/>
+    <w:rsid w:val="00026B5A"/>
   </w:style>
   <w:style w:type="character" w:styleId="EndnoteReference">
     <w:name w:val="endnote reference"/>
     <w:basedOn w:val="DefaultParagraphFont"/>
     <w:semiHidden/>
-    <w:rsid w:val="00C23F86"/>
+    <w:rsid w:val="00026B5A"/>
     <w:rPr>
       <w:vertAlign w:val="baseline"/>
     </w:rPr>
@@ -20767,13 +21751,13 @@
     <w:name w:val="endnote text"/>
     <w:basedOn w:val="Normal"/>
     <w:semiHidden/>
-    <w:rsid w:val="00C23F86"/>
+    <w:rsid w:val="00026B5A"/>
   </w:style>
   <w:style w:type="character" w:customStyle="1" w:styleId="definition">
     <w:name w:val="definition"/>
     <w:basedOn w:val="DefaultParagraphFont"/>
     <w:qFormat/>
-    <w:rsid w:val="00C23F86"/>
+    <w:rsid w:val="00026B5A"/>
     <w:rPr>
       <w:u w:val="words"/>
     </w:rPr>
@@ -20783,7 +21767,7 @@
     <w:basedOn w:val="DefaultParagraphFont"/>
     <w:uiPriority w:val="20"/>
     <w:qFormat/>
-    <w:rsid w:val="00C23F86"/>
+    <w:rsid w:val="00026B5A"/>
     <w:rPr>
       <w:i/>
     </w:rPr>
@@ -20793,7 +21777,7 @@
     <w:basedOn w:val="Normal"/>
     <w:uiPriority w:val="4"/>
     <w:qFormat/>
-    <w:rsid w:val="00C23F86"/>
+    <w:rsid w:val="00026B5A"/>
     <w:pPr>
       <w:tabs>
         <w:tab w:val="right" w:pos="8640"/>
@@ -20807,7 +21791,7 @@
     <w:basedOn w:val="DefaultParagraphFont"/>
     <w:uiPriority w:val="3"/>
     <w:qFormat/>
-    <w:rsid w:val="00C23F86"/>
+    <w:rsid w:val="00026B5A"/>
     <w:rPr>
       <w:rFonts w:ascii="MathematicalPi 2" w:hAnsi="MathematicalPi 2"/>
     </w:rPr>
@@ -20815,7 +21799,7 @@
   <w:style w:type="character" w:customStyle="1" w:styleId="subscript">
     <w:name w:val="subscript"/>
     <w:qFormat/>
-    <w:rsid w:val="00C23F86"/>
+    <w:rsid w:val="00026B5A"/>
     <w:rPr>
       <w:spacing w:val="0"/>
       <w:w w:val="100"/>
@@ -20827,7 +21811,7 @@
   <w:style w:type="character" w:customStyle="1" w:styleId="superscript">
     <w:name w:val="superscript"/>
     <w:qFormat/>
-    <w:rsid w:val="00C23F86"/>
+    <w:rsid w:val="00026B5A"/>
     <w:rPr>
       <w:spacing w:val="0"/>
       <w:w w:val="100"/>
@@ -20841,7 +21825,7 @@
     <w:basedOn w:val="DefaultParagraphFont"/>
     <w:uiPriority w:val="1"/>
     <w:qFormat/>
-    <w:rsid w:val="00C23F86"/>
+    <w:rsid w:val="00026B5A"/>
     <w:rPr>
       <w:rFonts w:ascii="Symbol" w:hAnsi="Symbol"/>
     </w:rPr>
@@ -20851,7 +21835,7 @@
     <w:basedOn w:val="DefaultParagraphFont"/>
     <w:uiPriority w:val="1"/>
     <w:qFormat/>
-    <w:rsid w:val="00C23F86"/>
+    <w:rsid w:val="00026B5A"/>
     <w:rPr>
       <w:rFonts w:ascii="Times New Roman" w:hAnsi="Times New Roman"/>
       <w:i/>
@@ -20862,7 +21846,7 @@
     <w:basedOn w:val="DefaultParagraphFont"/>
     <w:uiPriority w:val="3"/>
     <w:qFormat/>
-    <w:rsid w:val="00C23F86"/>
+    <w:rsid w:val="00026B5A"/>
     <w:rPr>
       <w:rFonts w:ascii="MathematicalPi 2" w:hAnsi="MathematicalPi 2"/>
     </w:rPr>
@@ -20871,7 +21855,7 @@
     <w:name w:val="lattice"/>
     <w:uiPriority w:val="1"/>
     <w:qFormat/>
-    <w:rsid w:val="00C23F86"/>
+    <w:rsid w:val="00026B5A"/>
     <w:rPr>
       <w:rFonts w:ascii="French Script MT" w:hAnsi="French Script MT"/>
       <w:b w:val="0"/>
@@ -20884,7 +21868,7 @@
     <w:next w:val="Normal"/>
     <w:uiPriority w:val="4"/>
     <w:qFormat/>
-    <w:rsid w:val="00C23F86"/>
+    <w:rsid w:val="00026B5A"/>
     <w:pPr>
       <w:spacing w:before="120" w:after="120"/>
       <w:jc w:val="center"/>
@@ -20898,7 +21882,7 @@
     <w:basedOn w:val="DefaultParagraphFont"/>
     <w:uiPriority w:val="1"/>
     <w:qFormat/>
-    <w:rsid w:val="00C23F86"/>
+    <w:rsid w:val="00026B5A"/>
     <w:rPr>
       <w:b/>
     </w:rPr>
@@ -20908,7 +21892,7 @@
     <w:basedOn w:val="DefaultParagraphFont"/>
     <w:uiPriority w:val="3"/>
     <w:qFormat/>
-    <w:rsid w:val="00C23F86"/>
+    <w:rsid w:val="00026B5A"/>
     <w:rPr>
       <w:rFonts w:ascii="Monotype Corsiva" w:hAnsi="Monotype Corsiva"/>
     </w:rPr>
@@ -20918,7 +21902,7 @@
     <w:basedOn w:val="DefaultParagraphFont"/>
     <w:uiPriority w:val="4"/>
     <w:qFormat/>
-    <w:rsid w:val="00C23F86"/>
+    <w:rsid w:val="00026B5A"/>
     <w:rPr>
       <w:rFonts w:ascii="Courier New" w:hAnsi="Courier New" w:cs="Courier New"/>
       <w:sz w:val="20"/>
@@ -20929,7 +21913,7 @@
     <w:basedOn w:val="Normal"/>
     <w:uiPriority w:val="4"/>
     <w:qFormat/>
-    <w:rsid w:val="00C23F86"/>
+    <w:rsid w:val="00026B5A"/>
     <w:pPr>
       <w:tabs>
         <w:tab w:val="left" w:pos="1890"/>
@@ -20947,7 +21931,7 @@
     <w:basedOn w:val="Heading1"/>
     <w:next w:val="Normal"/>
     <w:uiPriority w:val="7"/>
-    <w:rsid w:val="00C23F86"/>
+    <w:rsid w:val="00026B5A"/>
     <w:pPr>
       <w:numPr>
         <w:numId w:val="3"/>
@@ -20960,7 +21944,7 @@
     <w:next w:val="Subtitle"/>
     <w:link w:val="TitleChar"/>
     <w:uiPriority w:val="4"/>
-    <w:rsid w:val="00C23F86"/>
+    <w:rsid w:val="00026B5A"/>
     <w:pPr>
       <w:spacing w:before="480"/>
       <w:jc w:val="center"/>
@@ -20978,8 +21962,7 @@
     <w:name w:val="Subtitle"/>
     <w:basedOn w:val="Normal"/>
     <w:link w:val="SubtitleChar"/>
-    <w:uiPriority w:val="4"/>
-    <w:rsid w:val="00C23F86"/>
+    <w:rsid w:val="00026B5A"/>
     <w:pPr>
       <w:spacing w:before="480"/>
       <w:jc w:val="center"/>
@@ -20995,7 +21978,7 @@
     <w:basedOn w:val="Normal"/>
     <w:link w:val="BodyTextChar"/>
     <w:semiHidden/>
-    <w:rsid w:val="00C23F86"/>
+    <w:rsid w:val="00026B5A"/>
     <w:pPr>
       <w:spacing w:after="120"/>
     </w:pPr>
@@ -21005,7 +21988,7 @@
     <w:basedOn w:val="Heading2"/>
     <w:next w:val="Normal"/>
     <w:uiPriority w:val="7"/>
-    <w:rsid w:val="00C23F86"/>
+    <w:rsid w:val="00026B5A"/>
     <w:pPr>
       <w:numPr>
         <w:numId w:val="3"/>
@@ -21020,7 +22003,7 @@
     <w:basedOn w:val="Heading3"/>
     <w:next w:val="Normal"/>
     <w:uiPriority w:val="7"/>
-    <w:rsid w:val="00C23F86"/>
+    <w:rsid w:val="00026B5A"/>
     <w:pPr>
       <w:numPr>
         <w:numId w:val="3"/>
@@ -21032,7 +22015,7 @@
     <w:basedOn w:val="Heading4"/>
     <w:next w:val="Normal"/>
     <w:uiPriority w:val="7"/>
-    <w:rsid w:val="00C23F86"/>
+    <w:rsid w:val="00026B5A"/>
     <w:pPr>
       <w:numPr>
         <w:numId w:val="3"/>
@@ -21044,7 +22027,7 @@
     <w:basedOn w:val="Heading5"/>
     <w:next w:val="Normal"/>
     <w:uiPriority w:val="7"/>
-    <w:rsid w:val="00C23F86"/>
+    <w:rsid w:val="00026B5A"/>
     <w:pPr>
       <w:numPr>
         <w:numId w:val="3"/>
@@ -21056,7 +22039,7 @@
     <w:basedOn w:val="Heading6"/>
     <w:next w:val="Normal"/>
     <w:uiPriority w:val="7"/>
-    <w:rsid w:val="00C23F86"/>
+    <w:rsid w:val="00026B5A"/>
     <w:pPr>
       <w:numPr>
         <w:numId w:val="3"/>
@@ -21068,7 +22051,7 @@
     <w:basedOn w:val="Heading7"/>
     <w:next w:val="Normal"/>
     <w:uiPriority w:val="7"/>
-    <w:rsid w:val="00C23F86"/>
+    <w:rsid w:val="00026B5A"/>
     <w:pPr>
       <w:numPr>
         <w:numId w:val="3"/>
@@ -21080,7 +22063,7 @@
     <w:basedOn w:val="Heading8"/>
     <w:next w:val="Normal"/>
     <w:uiPriority w:val="7"/>
-    <w:rsid w:val="00C23F86"/>
+    <w:rsid w:val="00026B5A"/>
     <w:pPr>
       <w:numPr>
         <w:numId w:val="3"/>
@@ -21092,7 +22075,7 @@
     <w:basedOn w:val="Heading9"/>
     <w:next w:val="Normal"/>
     <w:uiPriority w:val="7"/>
-    <w:rsid w:val="00C23F86"/>
+    <w:rsid w:val="00026B5A"/>
     <w:pPr>
       <w:numPr>
         <w:numId w:val="3"/>
@@ -21103,7 +22086,7 @@
     <w:name w:val="antichain"/>
     <w:basedOn w:val="poset"/>
     <w:uiPriority w:val="3"/>
-    <w:rsid w:val="00C23F86"/>
+    <w:rsid w:val="00026B5A"/>
     <w:rPr>
       <w:rFonts w:ascii="Swis721 BlkOul BT" w:hAnsi="Swis721 BlkOul BT"/>
       <w:i/>
@@ -21113,7 +22096,7 @@
     <w:name w:val="List Paragraph"/>
     <w:basedOn w:val="Normal"/>
     <w:uiPriority w:val="5"/>
-    <w:rsid w:val="00C23F86"/>
+    <w:rsid w:val="00026B5A"/>
     <w:pPr>
       <w:ind w:left="720"/>
     </w:pPr>
@@ -21122,7 +22105,7 @@
     <w:name w:val="Book Title"/>
     <w:basedOn w:val="DefaultParagraphFont"/>
     <w:uiPriority w:val="33"/>
-    <w:rsid w:val="00C23F86"/>
+    <w:rsid w:val="00026B5A"/>
     <w:rPr>
       <w:b/>
       <w:bCs/>
@@ -21134,7 +22117,7 @@
     <w:name w:val="Intense Emphasis"/>
     <w:basedOn w:val="DefaultParagraphFont"/>
     <w:uiPriority w:val="21"/>
-    <w:rsid w:val="00C23F86"/>
+    <w:rsid w:val="00026B5A"/>
     <w:rPr>
       <w:b/>
       <w:bCs/>
@@ -21147,7 +22130,7 @@
     <w:name w:val="Intense Reference"/>
     <w:basedOn w:val="DefaultParagraphFont"/>
     <w:uiPriority w:val="32"/>
-    <w:rsid w:val="00C23F86"/>
+    <w:rsid w:val="00026B5A"/>
     <w:rPr>
       <w:b/>
       <w:bCs/>
@@ -21161,7 +22144,7 @@
     <w:name w:val="Strong"/>
     <w:basedOn w:val="DefaultParagraphFont"/>
     <w:uiPriority w:val="22"/>
-    <w:rsid w:val="00C23F86"/>
+    <w:rsid w:val="00026B5A"/>
     <w:rPr>
       <w:b/>
       <w:bCs/>
@@ -21173,7 +22156,7 @@
     <w:next w:val="Normal"/>
     <w:link w:val="QuoteChar"/>
     <w:uiPriority w:val="29"/>
-    <w:rsid w:val="00C23F86"/>
+    <w:rsid w:val="00026B5A"/>
     <w:rPr>
       <w:i/>
       <w:iCs/>
@@ -21185,7 +22168,7 @@
     <w:basedOn w:val="DefaultParagraphFont"/>
     <w:link w:val="Quote"/>
     <w:uiPriority w:val="29"/>
-    <w:rsid w:val="00C23F86"/>
+    <w:rsid w:val="00026B5A"/>
     <w:rPr>
       <w:rFonts w:ascii="Times New Roman" w:hAnsi="Times New Roman"/>
       <w:i/>
@@ -21200,7 +22183,7 @@
     <w:next w:val="Normal"/>
     <w:link w:val="IntenseQuoteChar"/>
     <w:uiPriority w:val="30"/>
-    <w:rsid w:val="00C23F86"/>
+    <w:rsid w:val="00026B5A"/>
     <w:pPr>
       <w:pBdr>
         <w:bottom w:val="single" w:sz="4" w:space="4" w:color="4F81BD" w:themeColor="accent1"/>
@@ -21221,7 +22204,7 @@
     <w:basedOn w:val="DefaultParagraphFont"/>
     <w:link w:val="IntenseQuote"/>
     <w:uiPriority w:val="30"/>
-    <w:rsid w:val="00C23F86"/>
+    <w:rsid w:val="00026B5A"/>
     <w:rPr>
       <w:rFonts w:ascii="Times New Roman" w:hAnsi="Times New Roman"/>
       <w:b/>
@@ -21236,7 +22219,7 @@
     <w:name w:val="Subtle Reference"/>
     <w:basedOn w:val="DefaultParagraphFont"/>
     <w:uiPriority w:val="31"/>
-    <w:rsid w:val="00C23F86"/>
+    <w:rsid w:val="00026B5A"/>
     <w:rPr>
       <w:smallCaps/>
       <w:color w:val="C0504D" w:themeColor="accent2"/>
@@ -21246,7 +22229,7 @@
   <w:style w:type="character" w:styleId="SubtleEmphasis">
     <w:name w:val="Subtle Emphasis"/>
     <w:uiPriority w:val="19"/>
-    <w:rsid w:val="00C23F86"/>
+    <w:rsid w:val="00026B5A"/>
     <w:rPr>
       <w:i/>
       <w:iCs/>
@@ -21257,7 +22240,7 @@
     <w:name w:val="No Spacing"/>
     <w:basedOn w:val="Normal"/>
     <w:uiPriority w:val="1"/>
-    <w:rsid w:val="00C23F86"/>
+    <w:rsid w:val="00026B5A"/>
     <w:pPr>
       <w:spacing w:before="0"/>
     </w:pPr>
@@ -21267,7 +22250,7 @@
     <w:basedOn w:val="DefaultParagraphFont"/>
     <w:link w:val="Heading1"/>
     <w:uiPriority w:val="6"/>
-    <w:rsid w:val="00C23F86"/>
+    <w:rsid w:val="00026B5A"/>
     <w:rPr>
       <w:rFonts w:ascii="Times New Roman" w:eastAsiaTheme="majorEastAsia" w:hAnsi="Times New Roman" w:cstheme="majorBidi"/>
       <w:b/>
@@ -21280,7 +22263,7 @@
     <w:basedOn w:val="DefaultParagraphFont"/>
     <w:link w:val="Heading2"/>
     <w:uiPriority w:val="6"/>
-    <w:rsid w:val="00C23F86"/>
+    <w:rsid w:val="00026B5A"/>
     <w:rPr>
       <w:rFonts w:ascii="Times New Roman" w:eastAsiaTheme="majorEastAsia" w:hAnsi="Times New Roman" w:cstheme="majorBidi"/>
       <w:b/>
@@ -21292,7 +22275,7 @@
     <w:basedOn w:val="DefaultParagraphFont"/>
     <w:link w:val="Heading3"/>
     <w:uiPriority w:val="6"/>
-    <w:rsid w:val="00C23F86"/>
+    <w:rsid w:val="00026B5A"/>
     <w:rPr>
       <w:rFonts w:ascii="Times New Roman" w:eastAsiaTheme="majorEastAsia" w:hAnsi="Times New Roman" w:cstheme="majorBidi"/>
       <w:sz w:val="24"/>
@@ -21303,7 +22286,7 @@
     <w:basedOn w:val="DefaultParagraphFont"/>
     <w:link w:val="Heading4"/>
     <w:uiPriority w:val="6"/>
-    <w:rsid w:val="00C23F86"/>
+    <w:rsid w:val="00026B5A"/>
     <w:rPr>
       <w:rFonts w:ascii="Times New Roman" w:hAnsi="Times New Roman" w:cstheme="majorBidi"/>
       <w:sz w:val="24"/>
@@ -21314,7 +22297,7 @@
     <w:basedOn w:val="DefaultParagraphFont"/>
     <w:link w:val="Heading5"/>
     <w:uiPriority w:val="6"/>
-    <w:rsid w:val="00C23F86"/>
+    <w:rsid w:val="00026B5A"/>
     <w:rPr>
       <w:rFonts w:ascii="Times New Roman" w:hAnsi="Times New Roman" w:cstheme="majorBidi"/>
       <w:sz w:val="24"/>
@@ -21325,7 +22308,7 @@
     <w:basedOn w:val="DefaultParagraphFont"/>
     <w:link w:val="Heading6"/>
     <w:uiPriority w:val="6"/>
-    <w:rsid w:val="00C23F86"/>
+    <w:rsid w:val="00026B5A"/>
     <w:rPr>
       <w:rFonts w:ascii="Times New Roman" w:hAnsi="Times New Roman" w:cstheme="majorBidi"/>
       <w:sz w:val="24"/>
@@ -21336,7 +22319,7 @@
     <w:basedOn w:val="DefaultParagraphFont"/>
     <w:link w:val="Heading7"/>
     <w:uiPriority w:val="6"/>
-    <w:rsid w:val="00C23F86"/>
+    <w:rsid w:val="00026B5A"/>
     <w:rPr>
       <w:rFonts w:ascii="Times New Roman" w:hAnsi="Times New Roman" w:cstheme="majorBidi"/>
       <w:sz w:val="24"/>
@@ -21347,7 +22330,7 @@
     <w:basedOn w:val="DefaultParagraphFont"/>
     <w:link w:val="Heading8"/>
     <w:uiPriority w:val="6"/>
-    <w:rsid w:val="00C23F86"/>
+    <w:rsid w:val="00026B5A"/>
     <w:rPr>
       <w:rFonts w:ascii="Times New Roman" w:hAnsi="Times New Roman" w:cstheme="majorBidi"/>
       <w:sz w:val="24"/>
@@ -21358,7 +22341,7 @@
     <w:basedOn w:val="DefaultParagraphFont"/>
     <w:link w:val="Heading9"/>
     <w:uiPriority w:val="6"/>
-    <w:rsid w:val="00C23F86"/>
+    <w:rsid w:val="00026B5A"/>
     <w:rPr>
       <w:rFonts w:ascii="Times New Roman" w:eastAsiaTheme="majorEastAsia" w:hAnsi="Times New Roman" w:cstheme="majorBidi"/>
       <w:sz w:val="24"/>
@@ -21369,7 +22352,7 @@
     <w:basedOn w:val="DefaultParagraphFont"/>
     <w:link w:val="Title"/>
     <w:uiPriority w:val="4"/>
-    <w:rsid w:val="00C23F86"/>
+    <w:rsid w:val="00026B5A"/>
     <w:rPr>
       <w:rFonts w:ascii="Arial" w:eastAsiaTheme="majorEastAsia" w:hAnsi="Arial" w:cs="Arial"/>
       <w:b/>
@@ -21384,7 +22367,7 @@
     <w:basedOn w:val="DefaultParagraphFont"/>
     <w:link w:val="Subtitle"/>
     <w:uiPriority w:val="4"/>
-    <w:rsid w:val="00C23F86"/>
+    <w:rsid w:val="00026B5A"/>
     <w:rPr>
       <w:rFonts w:ascii="Arial" w:eastAsiaTheme="majorEastAsia" w:hAnsi="Arial" w:cs="Arial"/>
       <w:sz w:val="28"/>
@@ -21399,7 +22382,7 @@
     <w:semiHidden/>
     <w:unhideWhenUsed/>
     <w:qFormat/>
-    <w:rsid w:val="00C23F86"/>
+    <w:rsid w:val="00026B5A"/>
     <w:pPr>
       <w:numPr>
         <w:numId w:val="0"/>
@@ -21423,7 +22406,7 @@
     <w:uiPriority w:val="99"/>
     <w:semiHidden/>
     <w:unhideWhenUsed/>
-    <w:rsid w:val="00C23F86"/>
+    <w:rsid w:val="00026B5A"/>
     <w:pPr>
       <w:spacing w:before="0"/>
     </w:pPr>
@@ -21439,7 +22422,7 @@
     <w:link w:val="BalloonText"/>
     <w:uiPriority w:val="99"/>
     <w:semiHidden/>
-    <w:rsid w:val="00C23F86"/>
+    <w:rsid w:val="00026B5A"/>
     <w:rPr>
       <w:rFonts w:ascii="Tahoma" w:hAnsi="Tahoma" w:cs="Tahoma"/>
       <w:sz w:val="16"/>
@@ -21453,7 +22436,7 @@
     <w:uiPriority w:val="99"/>
     <w:semiHidden/>
     <w:unhideWhenUsed/>
-    <w:rsid w:val="00C23F86"/>
+    <w:rsid w:val="00026B5A"/>
     <w:pPr>
       <w:spacing w:before="0"/>
     </w:pPr>
@@ -21469,7 +22452,7 @@
     <w:link w:val="DocumentMap"/>
     <w:uiPriority w:val="99"/>
     <w:semiHidden/>
-    <w:rsid w:val="00C23F86"/>
+    <w:rsid w:val="00026B5A"/>
     <w:rPr>
       <w:rFonts w:ascii="Tahoma" w:hAnsi="Tahoma" w:cs="Tahoma"/>
       <w:sz w:val="16"/>
@@ -21481,7 +22464,7 @@
     <w:basedOn w:val="DefaultParagraphFont"/>
     <w:link w:val="BodyText"/>
     <w:semiHidden/>
-    <w:rsid w:val="00C23F86"/>
+    <w:rsid w:val="00026B5A"/>
     <w:rPr>
       <w:rFonts w:ascii="Times New Roman" w:hAnsi="Times New Roman"/>
       <w:sz w:val="24"/>
@@ -21492,7 +22475,7 @@
     <w:basedOn w:val="DefaultParagraphFont"/>
     <w:uiPriority w:val="1"/>
     <w:qFormat/>
-    <w:rsid w:val="00C23F86"/>
+    <w:rsid w:val="00026B5A"/>
     <w:rPr>
       <w:u w:val="words"/>
     </w:rPr>
@@ -21501,7 +22484,7 @@
     <w:name w:val="abstract"/>
     <w:uiPriority w:val="1"/>
     <w:qFormat/>
-    <w:rsid w:val="00C23F86"/>
+    <w:rsid w:val="00026B5A"/>
     <w:rPr>
       <w:rFonts w:ascii="Swis721 BdOul BT" w:hAnsi="Swis721 BdOul BT"/>
       <w:b/>
@@ -21511,7 +22494,7 @@
     <w:name w:val="rep"/>
     <w:uiPriority w:val="1"/>
     <w:qFormat/>
-    <w:rsid w:val="00C23F86"/>
+    <w:rsid w:val="00026B5A"/>
     <w:rPr>
       <w:rFonts w:ascii="Arial" w:hAnsi="Arial"/>
     </w:rPr>
@@ -21520,7 +22503,7 @@
     <w:name w:val="rel"/>
     <w:uiPriority w:val="1"/>
     <w:qFormat/>
-    <w:rsid w:val="00C23F86"/>
+    <w:rsid w:val="00026B5A"/>
     <w:rPr>
       <w:rFonts w:ascii="Times New Roman" w:hAnsi="Times New Roman" w:cs="Arial"/>
     </w:rPr>
@@ -21530,14 +22513,14 @@
     <w:basedOn w:val="Normal"/>
     <w:link w:val="CommentTextChar"/>
     <w:semiHidden/>
-    <w:rsid w:val="00C23F86"/>
+    <w:rsid w:val="00026B5A"/>
   </w:style>
   <w:style w:type="character" w:customStyle="1" w:styleId="CommentTextChar">
     <w:name w:val="Comment Text Char"/>
     <w:basedOn w:val="DefaultParagraphFont"/>
     <w:link w:val="CommentText"/>
     <w:semiHidden/>
-    <w:rsid w:val="00C23F86"/>
+    <w:rsid w:val="00026B5A"/>
     <w:rPr>
       <w:rFonts w:ascii="Times New Roman" w:hAnsi="Times New Roman"/>
       <w:sz w:val="24"/>
@@ -21547,7 +22530,7 @@
     <w:name w:val="annotation reference"/>
     <w:basedOn w:val="DefaultParagraphFont"/>
     <w:semiHidden/>
-    <w:rsid w:val="00C23F86"/>
+    <w:rsid w:val="00026B5A"/>
     <w:rPr>
       <w:sz w:val="24"/>
       <w:szCs w:val="16"/>
@@ -21558,7 +22541,7 @@
     <w:basedOn w:val="Normal"/>
     <w:uiPriority w:val="99"/>
     <w:semiHidden/>
-    <w:rsid w:val="00C23F86"/>
+    <w:rsid w:val="00026B5A"/>
     <w:pPr>
       <w:spacing w:before="100" w:beforeAutospacing="1" w:after="115"/>
     </w:pPr>
@@ -21574,7 +22557,7 @@
     <w:uiPriority w:val="99"/>
     <w:semiHidden/>
     <w:unhideWhenUsed/>
-    <w:rsid w:val="00C23F86"/>
+    <w:rsid w:val="00026B5A"/>
     <w:rPr>
       <w:b/>
       <w:bCs/>
@@ -21586,7 +22569,7 @@
     <w:link w:val="CommentSubject"/>
     <w:uiPriority w:val="99"/>
     <w:semiHidden/>
-    <w:rsid w:val="00C23F86"/>
+    <w:rsid w:val="00026B5A"/>
     <w:rPr>
       <w:rFonts w:ascii="Times New Roman" w:hAnsi="Times New Roman"/>
       <w:b/>
@@ -21600,7 +22583,7 @@
     <w:next w:val="Normal"/>
     <w:uiPriority w:val="5"/>
     <w:qFormat/>
-    <w:rsid w:val="00C23F86"/>
+    <w:rsid w:val="00026B5A"/>
     <w:rPr>
       <w:u w:val="single"/>
     </w:rPr>
@@ -21610,7 +22593,7 @@
     <w:basedOn w:val="Normal"/>
     <w:uiPriority w:val="5"/>
     <w:qFormat/>
-    <w:rsid w:val="00C23F86"/>
+    <w:rsid w:val="00026B5A"/>
     <w:pPr>
       <w:spacing w:before="0"/>
     </w:pPr>
@@ -21624,7 +22607,7 @@
     <w:basedOn w:val="DefaultParagraphFont"/>
     <w:uiPriority w:val="99"/>
     <w:unhideWhenUsed/>
-    <w:rsid w:val="00C23F86"/>
+    <w:rsid w:val="00026B5A"/>
     <w:rPr>
       <w:color w:val="0000FF"/>
       <w:u w:val="single"/>
@@ -21633,12 +22616,12 @@
   <w:style w:type="character" w:customStyle="1" w:styleId="mlabel">
     <w:name w:val="mlabel"/>
     <w:basedOn w:val="DefaultParagraphFont"/>
-    <w:rsid w:val="00C23F86"/>
+    <w:rsid w:val="00026B5A"/>
   </w:style>
   <w:style w:type="paragraph" w:customStyle="1" w:styleId="code">
     <w:name w:val="code"/>
     <w:basedOn w:val="Normal"/>
-    <w:rsid w:val="00C23F86"/>
+    <w:rsid w:val="00026B5A"/>
     <w:pPr>
       <w:tabs>
         <w:tab w:val="left" w:pos="360"/>
@@ -21658,7 +22641,7 @@
   <w:style w:type="paragraph" w:customStyle="1" w:styleId="codecomment">
     <w:name w:val="code comment"/>
     <w:basedOn w:val="code"/>
-    <w:rsid w:val="00C23F86"/>
+    <w:rsid w:val="00026B5A"/>
     <w:rPr>
       <w:i/>
     </w:rPr>
@@ -21668,7 +22651,7 @@
     <w:basedOn w:val="Normal"/>
     <w:uiPriority w:val="5"/>
     <w:qFormat/>
-    <w:rsid w:val="00C23F86"/>
+    <w:rsid w:val="00026B5A"/>
     <w:pPr>
       <w:numPr>
         <w:numId w:val="5"/>
@@ -21685,7 +22668,7 @@
     <w:basedOn w:val="Normal"/>
     <w:uiPriority w:val="5"/>
     <w:qFormat/>
-    <w:rsid w:val="00C23F86"/>
+    <w:rsid w:val="00026B5A"/>
     <w:rPr>
       <w:rFonts w:asciiTheme="minorHAnsi" w:hAnsiTheme="minorHAnsi"/>
       <w:b/>
@@ -21698,7 +22681,7 @@
     <w:basedOn w:val="Normal"/>
     <w:uiPriority w:val="5"/>
     <w:qFormat/>
-    <w:rsid w:val="00C23F86"/>
+    <w:rsid w:val="00026B5A"/>
     <w:pPr>
       <w:spacing w:before="120"/>
       <w:ind w:left="288"/>
@@ -21749,7 +22732,7 @@
     <w:name w:val="abs"/>
     <w:uiPriority w:val="1"/>
     <w:qFormat/>
-    <w:rsid w:val="00C23F86"/>
+    <w:rsid w:val="00026B5A"/>
     <w:rPr>
       <w:rFonts w:ascii="Swis721 BdOul BT" w:hAnsi="Swis721 BdOul BT"/>
       <w:b/>
@@ -21760,7 +22743,7 @@
     <w:basedOn w:val="Normal"/>
     <w:uiPriority w:val="5"/>
     <w:qFormat/>
-    <w:rsid w:val="00C23F86"/>
+    <w:rsid w:val="00026B5A"/>
     <w:pPr>
       <w:spacing w:before="0"/>
     </w:pPr>
@@ -21770,7 +22753,7 @@
     <w:basedOn w:val="Normal"/>
     <w:uiPriority w:val="5"/>
     <w:qFormat/>
-    <w:rsid w:val="00C23F86"/>
+    <w:rsid w:val="00026B5A"/>
     <w:pPr>
       <w:ind w:left="288"/>
     </w:pPr>
@@ -22081,7 +23064,7 @@
 </file>
 
 <file path=customXml/itemProps1.xml><?xml version="1.0" encoding="utf-8"?>
-<ds:datastoreItem xmlns:ds="http://schemas.openxmlformats.org/officeDocument/2006/customXml" ds:itemID="{B9CCABE7-B71E-4C7D-AAA9-48620A54E818}">
+<ds:datastoreItem xmlns:ds="http://schemas.openxmlformats.org/officeDocument/2006/customXml" ds:itemID="{19E9317B-6B21-4E42-BC0A-18B1BEAC43FB}">
   <ds:schemaRefs>
     <ds:schemaRef ds:uri="http://schemas.openxmlformats.org/officeDocument/2006/bibliography"/>
   </ds:schemaRefs>

</xml_diff>

<commit_message>
Removed comments about paths to dumpsheaf and SheafScope. Changed "Technology Roadmap" to Historical note. Added reference to Index Spaces.
</commit_message>
<xml_diff>
--- a/SheafSystem Programmers Guide.docx
+++ b/SheafSystem Programmers Guide.docx
@@ -17,21 +17,11 @@
         <w:pStyle w:val="Subtitle"/>
         <w:ind w:left="1080" w:right="1080"/>
       </w:pPr>
-      <w:r>
-        <w:fldChar w:fldCharType="begin"/>
-      </w:r>
-      <w:r>
-        <w:instrText xml:space="preserve"> SUBJECT \* MERGEFORMAT </w:instrText>
-      </w:r>
-      <w:r>
-        <w:fldChar w:fldCharType="separate"/>
-      </w:r>
-      <w:r>
-        <w:t>A Guided Tour of the SheafSystem™ Libraries</w:t>
-      </w:r>
-      <w:r>
-        <w:fldChar w:fldCharType="end"/>
-      </w:r>
+      <w:fldSimple w:instr=" SUBJECT \* MERGEFORMAT ">
+        <w:r>
+          <w:t>A Guided Tour of the SheafSystem™ Libraries</w:t>
+        </w:r>
+      </w:fldSimple>
     </w:p>
     <w:p>
       <w:pPr>
@@ -2584,7 +2574,7 @@
           <v:shape id="_x0000_i1025" type="#_x0000_t75" style="width:321.75pt;height:267.75pt" o:ole="">
             <v:imagedata r:id="rId21" o:title=""/>
           </v:shape>
-          <o:OLEObject Type="Embed" ProgID="Visio.Drawing.11" ShapeID="_x0000_i1025" DrawAspect="Content" ObjectID="_1424601978" r:id="rId22"/>
+          <o:OLEObject Type="Embed" ProgID="Visio.Drawing.11" ShapeID="_x0000_i1025" DrawAspect="Content" ObjectID="_1424675925" r:id="rId22"/>
         </w:object>
       </w:r>
     </w:p>
@@ -2766,10 +2756,16 @@
         <w:t>d</w:t>
       </w:r>
       <w:r>
-        <w:t xml:space="preserve"> even two hub id spaces, the "unglued" and "glued" versions. We'll describe this structure</w:t>
-      </w:r>
-      <w:r>
-        <w:t xml:space="preserve"> and how to create and modify id spaces later</w:t>
+        <w:t xml:space="preserve"> even two hub id spaces, the "unglued" and "glued" versions. </w:t>
+      </w:r>
+      <w:r>
+        <w:t xml:space="preserve">For a detailed discussion of </w:t>
+      </w:r>
+      <w:r>
+        <w:t>this structure</w:t>
+      </w:r>
+      <w:r>
+        <w:t xml:space="preserve"> see the document "Index Spaces"</w:t>
       </w:r>
       <w:r>
         <w:t>. For the moment,</w:t>
@@ -5818,6 +5814,11 @@
       </w:r>
     </w:p>
     <w:p>
+      <w:r>
+        <w:t>First, make sure you have set your environment using the set_env_vars script in the build directory of your Programmer's Guide installation:</w:t>
+      </w:r>
+    </w:p>
+    <w:p>
       <w:pPr>
         <w:pStyle w:val="Cshline"/>
       </w:pPr>
@@ -5827,22 +5828,31 @@
         <w:pStyle w:val="Cshline"/>
       </w:pPr>
       <w:r>
-        <w:t>&gt;dump_</w:t>
-      </w:r>
-      <w:commentRangeStart w:id="2"/>
-      <w:r>
-        <w:t>shf</w:t>
-      </w:r>
-      <w:commentRangeEnd w:id="2"/>
-      <w:r>
-        <w:rPr>
-          <w:rStyle w:val="CommentReference"/>
-          <w:rFonts w:ascii="Times New Roman" w:hAnsi="Times New Roman"/>
-        </w:rPr>
-        <w:commentReference w:id="2"/>
-      </w:r>
-      <w:r>
-        <w:t xml:space="preserve"> example5.hdf</w:t>
+        <w:t>&gt;</w:t>
+      </w:r>
+      <w:r>
+        <w:t>source set_env_vars.csh</w:t>
+      </w:r>
+    </w:p>
+    <w:p>
+      <w:r>
+        <w:t>Then run the dumpsheaf utility in the bin directory of the SheafSystem installation:</w:t>
+      </w:r>
+    </w:p>
+    <w:p>
+      <w:pPr>
+        <w:pStyle w:val="Cshline"/>
+      </w:pPr>
+    </w:p>
+    <w:p>
+      <w:pPr>
+        <w:pStyle w:val="Cshline"/>
+      </w:pPr>
+      <w:r>
+        <w:t>&lt;sheaf_dir&gt;/Debug_contracts/bin/dumpsheaf e</w:t>
+      </w:r>
+      <w:r>
+        <w:t>xample5.hdf</w:t>
       </w:r>
     </w:p>
     <w:p>
@@ -5893,6 +5903,11 @@
       </w:r>
     </w:p>
     <w:p>
+      <w:r>
+        <w:t>Make sure you've set your envornoment with the set_env_vars script as shown above, then run the SheafScope.</w:t>
+      </w:r>
+    </w:p>
+    <w:p>
       <w:pPr>
         <w:pStyle w:val="Cshline"/>
       </w:pPr>
@@ -5902,19 +5917,22 @@
         <w:pStyle w:val="Cshline"/>
       </w:pPr>
       <w:r>
-        <w:t xml:space="preserve">&gt;java </w:t>
-      </w:r>
-      <w:commentRangeStart w:id="3"/>
+        <w:t>&gt;java</w:t>
+      </w:r>
+      <w:r>
+        <w:t xml:space="preserve"> </w:t>
+      </w:r>
+      <w:r>
+        <w:t xml:space="preserve"> </w:t>
+      </w:r>
+      <w:r>
+        <w:t xml:space="preserve">-jar </w:t>
+      </w:r>
       <w:r>
         <w:t>SheafScope</w:t>
       </w:r>
-      <w:commentRangeEnd w:id="3"/>
-      <w:r>
-        <w:rPr>
-          <w:rStyle w:val="CommentReference"/>
-          <w:rFonts w:ascii="Times New Roman" w:hAnsi="Times New Roman"/>
-        </w:rPr>
-        <w:commentReference w:id="3"/>
+      <w:r>
+        <w:t>.jar</w:t>
       </w:r>
       <w:r>
         <w:t xml:space="preserve"> example5</w:t>
@@ -5976,7 +5994,7 @@
         <w:tblStyle w:val="TableGrid"/>
         <w:tblW w:w="0" w:type="auto"/>
         <w:jc w:val="center"/>
-        <w:shd w:val="clear" w:color="auto" w:fill="A6A6A6" w:themeFill="background1" w:themeFillShade="A6"/>
+        <w:shd w:val="clear" w:color="auto" w:fill="D9D9D9" w:themeFill="background1" w:themeFillShade="D9"/>
         <w:tblLook w:val="04A0" w:firstRow="1" w:lastRow="0" w:firstColumn="1" w:lastColumn="0" w:noHBand="0" w:noVBand="1"/>
       </w:tblPr>
       <w:tblGrid>
@@ -5989,7 +6007,7 @@
         <w:tc>
           <w:tcPr>
             <w:tcW w:w="8856" w:type="dxa"/>
-            <w:shd w:val="clear" w:color="auto" w:fill="A6A6A6" w:themeFill="background1" w:themeFillShade="A6"/>
+            <w:shd w:val="clear" w:color="auto" w:fill="D9D9D9" w:themeFill="background1" w:themeFillShade="D9"/>
           </w:tcPr>
           <w:p>
             <w:pPr>
@@ -5999,10 +6017,16 @@
               <w:rPr>
                 <w:b/>
               </w:rPr>
-              <w:t>Technology Roadmap</w:t>
+              <w:t>Historical note</w:t>
             </w:r>
             <w:r>
-              <w:t>: Poset_state_handle, the abstract base class for all poset types, is as its name says, a handle. But this is a historical artifact. There is no longer any reason for it to be a handle, the state of a poset is an explicit object, and the various handle features are in fact protected so they can't be used. The poset_state_handle class will be renamed and refactored in a future release to eliminate the handle features.</w:t>
+              <w:t xml:space="preserve">: Poset_state_handle, the abstract base class for all poset types, is as its name says, a handle. But this is a historical artifact. There is no longer any reason for it to be a handle, the state of a poset is an explicit object, and the various handle features are in fact </w:t>
+            </w:r>
+            <w:r>
+              <w:t>protected so they can't be used</w:t>
+            </w:r>
+            <w:r>
+              <w:t>.</w:t>
             </w:r>
           </w:p>
         </w:tc>
@@ -6012,11 +6036,11 @@
       <w:pPr>
         <w:pStyle w:val="Heading2"/>
       </w:pPr>
-      <w:bookmarkStart w:id="4" w:name="_Ref350769019"/>
+      <w:bookmarkStart w:id="2" w:name="_Ref350769019"/>
       <w:r>
         <w:t>Creating posets</w:t>
       </w:r>
-      <w:bookmarkEnd w:id="4"/>
+      <w:bookmarkEnd w:id="2"/>
     </w:p>
     <w:p>
       <w:r>
@@ -6663,7 +6687,7 @@
       <w:pPr>
         <w:pStyle w:val="Heading2"/>
       </w:pPr>
-      <w:bookmarkStart w:id="5" w:name="_Ref350254663"/>
+      <w:bookmarkStart w:id="3" w:name="_Ref350254663"/>
       <w:r>
         <w:t xml:space="preserve">Example </w:t>
       </w:r>
@@ -6675,7 +6699,7 @@
           <w:t>9</w:t>
         </w:r>
       </w:fldSimple>
-      <w:bookmarkEnd w:id="5"/>
+      <w:bookmarkEnd w:id="3"/>
       <w:r>
         <w:t>: Creating, accessing, and deleting posets.</w:t>
       </w:r>
@@ -7316,7 +7340,7 @@
         <w:tblStyle w:val="TableGrid"/>
         <w:tblW w:w="0" w:type="auto"/>
         <w:jc w:val="center"/>
-        <w:shd w:val="clear" w:color="auto" w:fill="A6A6A6" w:themeFill="background1" w:themeFillShade="A6"/>
+        <w:shd w:val="clear" w:color="auto" w:fill="D9D9D9" w:themeFill="background1" w:themeFillShade="D9"/>
         <w:tblLook w:val="04A0" w:firstRow="1" w:lastRow="0" w:firstColumn="1" w:lastColumn="0" w:noHBand="0" w:noVBand="1"/>
       </w:tblPr>
       <w:tblGrid>
@@ -7329,7 +7353,7 @@
         <w:tc>
           <w:tcPr>
             <w:tcW w:w="8856" w:type="dxa"/>
-            <w:shd w:val="clear" w:color="auto" w:fill="A6A6A6" w:themeFill="background1" w:themeFillShade="A6"/>
+            <w:shd w:val="clear" w:color="auto" w:fill="D9D9D9" w:themeFill="background1" w:themeFillShade="D9"/>
           </w:tcPr>
           <w:p>
             <w:pPr>
@@ -7339,7 +7363,7 @@
               <w:rPr>
                 <w:b/>
               </w:rPr>
-              <w:t>Technology Roadmap</w:t>
+              <w:t>Historical note</w:t>
             </w:r>
             <w:r>
               <w:t xml:space="preserve">: </w:t>
@@ -7348,7 +7372,12 @@
               <w:t xml:space="preserve">"Dof" is an acronym for "degree of freedom" but it means "attribute". </w:t>
             </w:r>
             <w:r>
-              <w:t xml:space="preserve">A "dof_map" is a tuple. Both are </w:t>
+              <w:t>A "dof_map" is a</w:t>
+            </w:r>
+            <w:bookmarkStart w:id="4" w:name="_GoBack"/>
+            <w:bookmarkEnd w:id="4"/>
+            <w:r>
+              <w:t xml:space="preserve"> tuple. Both are </w:t>
             </w:r>
             <w:r>
               <w:t>historical artifact</w:t>
@@ -7357,25 +7386,10 @@
               <w:t>s</w:t>
             </w:r>
             <w:r>
-              <w:t xml:space="preserve">, originating in early attempts to interpret fields as relational tuples. </w:t>
+              <w:t>, originating in early attempts to interpr</w:t>
             </w:r>
             <w:r>
-              <w:t>W</w:t>
-            </w:r>
-            <w:r>
-              <w:t xml:space="preserve">e expect to replace the "dof" </w:t>
-            </w:r>
-            <w:r>
-              <w:t xml:space="preserve">and "dof_map" </w:t>
-            </w:r>
-            <w:r>
-              <w:t xml:space="preserve">nomenclature with the more standard "attribute" </w:t>
-            </w:r>
-            <w:r>
-              <w:t xml:space="preserve">and "tuple" </w:t>
-            </w:r>
-            <w:r>
-              <w:t>nomenclature in some future release.</w:t>
+              <w:t>et fields as relational tuples.</w:t>
             </w:r>
           </w:p>
         </w:tc>
@@ -7498,9 +7512,9 @@
       <w:r>
         <w:object w:dxaOrig="2385" w:dyaOrig="4906">
           <v:shape id="_x0000_i1026" type="#_x0000_t75" style="width:119.25pt;height:245.25pt" o:ole="">
-            <v:imagedata r:id="rId24" o:title=""/>
+            <v:imagedata r:id="rId23" o:title=""/>
           </v:shape>
-          <o:OLEObject Type="Embed" ProgID="Visio.Drawing.11" ShapeID="_x0000_i1026" DrawAspect="Content" ObjectID="_1424601979" r:id="rId25"/>
+          <o:OLEObject Type="Embed" ProgID="Visio.Drawing.11" ShapeID="_x0000_i1026" DrawAspect="Content" ObjectID="_1424675926" r:id="rId24"/>
         </w:object>
       </w:r>
     </w:p>
@@ -7508,7 +7522,7 @@
       <w:pPr>
         <w:pStyle w:val="Caption"/>
       </w:pPr>
-      <w:bookmarkStart w:id="6" w:name="_Ref350458932"/>
+      <w:bookmarkStart w:id="5" w:name="_Ref350458932"/>
       <w:r>
         <w:t xml:space="preserve">Figure </w:t>
       </w:r>
@@ -7520,7 +7534,7 @@
           <w:t>2</w:t>
         </w:r>
       </w:fldSimple>
-      <w:bookmarkEnd w:id="6"/>
+      <w:bookmarkEnd w:id="5"/>
       <w:r>
         <w:t xml:space="preserve">: </w:t>
       </w:r>
@@ -8984,9 +8998,9 @@
       <w:r>
         <w:object w:dxaOrig="2385" w:dyaOrig="5985">
           <v:shape id="_x0000_i1027" type="#_x0000_t75" style="width:119.25pt;height:299.25pt" o:ole="">
-            <v:imagedata r:id="rId26" o:title=""/>
+            <v:imagedata r:id="rId25" o:title=""/>
           </v:shape>
-          <o:OLEObject Type="Embed" ProgID="Visio.Drawing.11" ShapeID="_x0000_i1027" DrawAspect="Content" ObjectID="_1424601980" r:id="rId27"/>
+          <o:OLEObject Type="Embed" ProgID="Visio.Drawing.11" ShapeID="_x0000_i1027" DrawAspect="Content" ObjectID="_1424675927" r:id="rId26"/>
         </w:object>
       </w:r>
     </w:p>
@@ -8994,7 +9008,7 @@
       <w:pPr>
         <w:pStyle w:val="Caption"/>
       </w:pPr>
-      <w:bookmarkStart w:id="7" w:name="_Ref350461926"/>
+      <w:bookmarkStart w:id="6" w:name="_Ref350461926"/>
       <w:r>
         <w:t xml:space="preserve">Figure </w:t>
       </w:r>
@@ -9006,7 +9020,7 @@
           <w:t>3</w:t>
         </w:r>
       </w:fldSimple>
-      <w:bookmarkEnd w:id="7"/>
+      <w:bookmarkEnd w:id="6"/>
       <w:r>
         <w:t>: A join equivalent member.</w:t>
       </w:r>
@@ -9176,7 +9190,7 @@
       <w:pPr>
         <w:pStyle w:val="Heading2"/>
       </w:pPr>
-      <w:bookmarkStart w:id="8" w:name="_Ref350551861"/>
+      <w:bookmarkStart w:id="7" w:name="_Ref350551861"/>
       <w:r>
         <w:t xml:space="preserve">Example </w:t>
       </w:r>
@@ -9188,7 +9202,7 @@
           <w:t>10</w:t>
         </w:r>
       </w:fldSimple>
-      <w:bookmarkEnd w:id="8"/>
+      <w:bookmarkEnd w:id="7"/>
       <w:r>
         <w:t xml:space="preserve">:  </w:t>
       </w:r>
@@ -10337,14 +10351,14 @@
       <w:pPr>
         <w:pStyle w:val="Heading1"/>
       </w:pPr>
-      <w:bookmarkStart w:id="9" w:name="_Ref350507955"/>
+      <w:bookmarkStart w:id="8" w:name="_Ref350507955"/>
       <w:r>
         <w:t>Poset member h</w:t>
       </w:r>
       <w:r>
         <w:t>andles</w:t>
       </w:r>
-      <w:bookmarkEnd w:id="9"/>
+      <w:bookmarkEnd w:id="8"/>
     </w:p>
     <w:p>
       <w:r>
@@ -11111,15 +11125,7 @@
         <w:pStyle w:val="sourcecode"/>
       </w:pPr>
       <w:r>
-        <w:t xml:space="preserve">  lmbr.</w:t>
-      </w:r>
-      <w:bookmarkStart w:id="10" w:name="_GoBack"/>
-      <w:r>
-        <w:t>detach_</w:t>
-      </w:r>
-      <w:bookmarkEnd w:id="10"/>
-      <w:r>
-        <w:t>from_state();</w:t>
+        <w:t xml:space="preserve">  lmbr.detach_from_state();</w:t>
       </w:r>
     </w:p>
     <w:p>
@@ -14050,9 +14056,9 @@
       <w:r>
         <w:object w:dxaOrig="3826" w:dyaOrig="2746">
           <v:shape id="_x0000_i1028" type="#_x0000_t75" style="width:191.25pt;height:137.25pt" o:ole="">
-            <v:imagedata r:id="rId28" o:title=""/>
+            <v:imagedata r:id="rId27" o:title=""/>
           </v:shape>
-          <o:OLEObject Type="Embed" ProgID="Visio.Drawing.11" ShapeID="_x0000_i1028" DrawAspect="Content" ObjectID="_1424601981" r:id="rId29"/>
+          <o:OLEObject Type="Embed" ProgID="Visio.Drawing.11" ShapeID="_x0000_i1028" DrawAspect="Content" ObjectID="_1424675928" r:id="rId28"/>
         </w:object>
       </w:r>
     </w:p>
@@ -14060,7 +14066,7 @@
       <w:pPr>
         <w:pStyle w:val="Caption"/>
       </w:pPr>
-      <w:bookmarkStart w:id="11" w:name="_Ref350713867"/>
+      <w:bookmarkStart w:id="9" w:name="_Ref350713867"/>
       <w:r>
         <w:t xml:space="preserve">Figure </w:t>
       </w:r>
@@ -14072,7 +14078,7 @@
           <w:t>4</w:t>
         </w:r>
       </w:fldSimple>
-      <w:bookmarkEnd w:id="11"/>
+      <w:bookmarkEnd w:id="9"/>
       <w:r>
         <w:t xml:space="preserve">: Actions in depth first </w:t>
       </w:r>
@@ -15046,9 +15052,9 @@
       <w:r>
         <w:object w:dxaOrig="8866" w:dyaOrig="4906">
           <v:shape id="_x0000_i1029" type="#_x0000_t75" style="width:443.25pt;height:245.25pt" o:ole="">
-            <v:imagedata r:id="rId30" o:title=""/>
+            <v:imagedata r:id="rId29" o:title=""/>
           </v:shape>
-          <o:OLEObject Type="Embed" ProgID="Visio.Drawing.11" ShapeID="_x0000_i1029" DrawAspect="Content" ObjectID="_1424601982" r:id="rId31"/>
+          <o:OLEObject Type="Embed" ProgID="Visio.Drawing.11" ShapeID="_x0000_i1029" DrawAspect="Content" ObjectID="_1424675929" r:id="rId30"/>
         </w:object>
       </w:r>
     </w:p>
@@ -15056,7 +15062,7 @@
       <w:pPr>
         <w:pStyle w:val="Caption"/>
       </w:pPr>
-      <w:bookmarkStart w:id="12" w:name="_Ref350770252"/>
+      <w:bookmarkStart w:id="10" w:name="_Ref350770252"/>
       <w:r>
         <w:t xml:space="preserve">Figure </w:t>
       </w:r>
@@ -15068,7 +15074,7 @@
           <w:t>5</w:t>
         </w:r>
       </w:fldSimple>
-      <w:bookmarkEnd w:id="12"/>
+      <w:bookmarkEnd w:id="10"/>
       <w:r>
         <w:t>: The cell schema table copied from the Part Space tutorial, Figure 14.</w:t>
       </w:r>
@@ -15579,7 +15585,7 @@
       <w:pPr>
         <w:pStyle w:val="Heading2"/>
       </w:pPr>
-      <w:bookmarkStart w:id="13" w:name="_Ref350807014"/>
+      <w:bookmarkStart w:id="11" w:name="_Ref350807014"/>
       <w:r>
         <w:t xml:space="preserve">Example </w:t>
       </w:r>
@@ -15591,7 +15597,7 @@
           <w:t>15</w:t>
         </w:r>
       </w:fldSimple>
-      <w:bookmarkEnd w:id="13"/>
+      <w:bookmarkEnd w:id="11"/>
       <w:r>
         <w:t>: Schema poset</w:t>
       </w:r>
@@ -16415,9 +16421,9 @@
         </w:numPr>
         <w:ind w:left="432" w:hanging="432"/>
         <w:sectPr>
-          <w:headerReference w:type="default" r:id="rId32"/>
-          <w:footerReference w:type="default" r:id="rId33"/>
-          <w:footerReference w:type="first" r:id="rId34"/>
+          <w:headerReference w:type="default" r:id="rId31"/>
+          <w:footerReference w:type="default" r:id="rId32"/>
+          <w:footerReference w:type="first" r:id="rId33"/>
           <w:pgSz w:w="12240" w:h="15840"/>
           <w:pgMar w:top="1440" w:right="1800" w:bottom="1440" w:left="1800" w:header="720" w:footer="720" w:gutter="0"/>
           <w:cols w:space="720"/>
@@ -16430,14 +16436,14 @@
       <w:pPr>
         <w:pStyle w:val="Appendix1"/>
       </w:pPr>
-      <w:bookmarkStart w:id="14" w:name="_Ref346660403"/>
+      <w:bookmarkStart w:id="12" w:name="_Ref346660403"/>
       <w:r>
         <w:t>Concurrency</w:t>
       </w:r>
       <w:r>
         <w:t xml:space="preserve"> control</w:t>
       </w:r>
-      <w:bookmarkEnd w:id="14"/>
+      <w:bookmarkEnd w:id="12"/>
       <w:r>
         <w:t xml:space="preserve"> examples</w:t>
       </w:r>
@@ -17425,11 +17431,11 @@
       <w:pPr>
         <w:pStyle w:val="Appendix1"/>
       </w:pPr>
-      <w:bookmarkStart w:id="15" w:name="_Ref350507268"/>
+      <w:bookmarkStart w:id="13" w:name="_Ref350507268"/>
       <w:r>
         <w:t>Join equivalent members and lexicographic ordering</w:t>
       </w:r>
-      <w:bookmarkEnd w:id="15"/>
+      <w:bookmarkEnd w:id="13"/>
     </w:p>
     <w:p>
       <w:r>
@@ -17507,43 +17513,6 @@
     </w:sectPr>
   </w:body>
 </w:document>
-</file>
-
-<file path=word/comments.xml><?xml version="1.0" encoding="utf-8"?>
-<w:comments xmlns:wpc="http://schemas.microsoft.com/office/word/2010/wordprocessingCanvas" xmlns:mc="http://schemas.openxmlformats.org/markup-compatibility/2006" xmlns:o="urn:schemas-microsoft-com:office:office" xmlns:r="http://schemas.openxmlformats.org/officeDocument/2006/relationships" xmlns:m="http://schemas.openxmlformats.org/officeDocument/2006/math" xmlns:v="urn:schemas-microsoft-com:vml" xmlns:wp14="http://schemas.microsoft.com/office/word/2010/wordprocessingDrawing" xmlns:wp="http://schemas.openxmlformats.org/drawingml/2006/wordprocessingDrawing" xmlns:w10="urn:schemas-microsoft-com:office:word" xmlns:w="http://schemas.openxmlformats.org/wordprocessingml/2006/main" xmlns:w14="http://schemas.microsoft.com/office/word/2010/wordml" xmlns:wpg="http://schemas.microsoft.com/office/word/2010/wordprocessingGroup" xmlns:wpi="http://schemas.microsoft.com/office/word/2010/wordprocessingInk" xmlns:wne="http://schemas.microsoft.com/office/word/2006/wordml" xmlns:wps="http://schemas.microsoft.com/office/word/2010/wordprocessingShape" mc:Ignorable="w14 wp14">
-  <w:comment w:id="2" w:author="David M. Butler" w:date="2013-03-04T22:49:00Z" w:initials="dmb">
-    <w:p>
-      <w:pPr>
-        <w:pStyle w:val="CommentText"/>
-      </w:pPr>
-      <w:r>
-        <w:rPr>
-          <w:rStyle w:val="CommentReference"/>
-        </w:rPr>
-        <w:annotationRef/>
-      </w:r>
-      <w:r>
-        <w:t>Where's dump_sheaf?</w:t>
-      </w:r>
-    </w:p>
-  </w:comment>
-  <w:comment w:id="3" w:author="David M. Butler" w:date="2013-03-04T22:49:00Z" w:initials="dmb">
-    <w:p>
-      <w:pPr>
-        <w:pStyle w:val="CommentText"/>
-      </w:pPr>
-      <w:r>
-        <w:rPr>
-          <w:rStyle w:val="CommentReference"/>
-        </w:rPr>
-        <w:annotationRef/>
-      </w:r>
-      <w:r>
-        <w:t>Where's the SheafScope?</w:t>
-      </w:r>
-    </w:p>
-  </w:comment>
-</w:comments>
 </file>
 
 <file path=word/endnotes.xml><?xml version="1.0" encoding="utf-8"?>
@@ -17614,7 +17583,7 @@
         <w:rStyle w:val="PageNumber"/>
         <w:noProof/>
       </w:rPr>
-      <w:t>38</w:t>
+      <w:t>24</w:t>
     </w:r>
     <w:r>
       <w:rPr>
@@ -17666,7 +17635,7 @@
         <w:rStyle w:val="PageNumber"/>
         <w:noProof/>
       </w:rPr>
-      <w:t>3/12/2013</w:t>
+      <w:t>3/13/2013</w:t>
     </w:r>
     <w:r>
       <w:rPr>
@@ -17703,7 +17672,7 @@
         <w:rStyle w:val="PageNumber"/>
         <w:noProof/>
       </w:rPr>
-      <w:t>11:23 AM</w:t>
+      <w:t>10:14 AM</w:t>
     </w:r>
     <w:r>
       <w:rPr>
@@ -17724,27 +17693,14 @@
     <w:r>
       <w:t xml:space="preserve">Working Draft Version </w:t>
     </w:r>
-    <w:r>
-      <w:fldChar w:fldCharType="begin"/>
-    </w:r>
-    <w:r>
-      <w:instrText xml:space="preserve"> REVNUM  \* MERGEFORMAT </w:instrText>
-    </w:r>
-    <w:r>
-      <w:fldChar w:fldCharType="separate"/>
-    </w:r>
-    <w:r>
-      <w:rPr>
-        <w:noProof/>
-      </w:rPr>
-      <w:t>1</w:t>
-    </w:r>
-    <w:r>
-      <w:rPr>
-        <w:noProof/>
-      </w:rPr>
-      <w:fldChar w:fldCharType="end"/>
-    </w:r>
+    <w:fldSimple w:instr=" REVNUM  \* MERGEFORMAT ">
+      <w:r>
+        <w:rPr>
+          <w:noProof/>
+        </w:rPr>
+        <w:t>1</w:t>
+      </w:r>
+    </w:fldSimple>
     <w:r>
       <w:tab/>
     </w:r>
@@ -17785,29 +17741,15 @@
       </w:rPr>
       <w:t xml:space="preserve"> of </w:t>
     </w:r>
-    <w:r>
-      <w:fldChar w:fldCharType="begin"/>
-    </w:r>
-    <w:r>
-      <w:instrText xml:space="preserve"> NUMPAGES  \* MERGEFORMAT </w:instrText>
-    </w:r>
-    <w:r>
-      <w:fldChar w:fldCharType="separate"/>
-    </w:r>
-    <w:r>
-      <w:rPr>
-        <w:rStyle w:val="PageNumber"/>
-        <w:noProof/>
-      </w:rPr>
-      <w:t>1</w:t>
-    </w:r>
-    <w:r>
-      <w:rPr>
-        <w:rStyle w:val="PageNumber"/>
-        <w:noProof/>
-      </w:rPr>
-      <w:fldChar w:fldCharType="end"/>
-    </w:r>
+    <w:fldSimple w:instr=" NUMPAGES  \* MERGEFORMAT ">
+      <w:r>
+        <w:rPr>
+          <w:rStyle w:val="PageNumber"/>
+          <w:noProof/>
+        </w:rPr>
+        <w:t>1</w:t>
+      </w:r>
+    </w:fldSimple>
     <w:r>
       <w:rPr>
         <w:rStyle w:val="PageNumber"/>
@@ -17837,7 +17779,7 @@
         <w:rStyle w:val="PageNumber"/>
         <w:noProof/>
       </w:rPr>
-      <w:t>3/12/2013</w:t>
+      <w:t>3/13/2013</w:t>
     </w:r>
     <w:r>
       <w:rPr>
@@ -17874,7 +17816,7 @@
         <w:rStyle w:val="PageNumber"/>
         <w:noProof/>
       </w:rPr>
-      <w:t>11:23 AM</w:t>
+      <w:t>10:14 AM</w:t>
     </w:r>
     <w:r>
       <w:rPr>
@@ -19735,7 +19677,7 @@
     <w:lsdException w:name="Title" w:semiHidden="0" w:uiPriority="4" w:unhideWhenUsed="0"/>
     <w:lsdException w:name="Default Paragraph Font" w:uiPriority="1"/>
     <w:lsdException w:name="Body Text" w:uiPriority="0"/>
-    <w:lsdException w:name="Subtitle" w:semiHidden="0" w:uiPriority="0" w:unhideWhenUsed="0"/>
+    <w:lsdException w:name="Subtitle" w:semiHidden="0" w:uiPriority="4" w:unhideWhenUsed="0"/>
     <w:lsdException w:name="Block Text" w:uiPriority="0"/>
     <w:lsdException w:name="Strong" w:semiHidden="0" w:uiPriority="22" w:unhideWhenUsed="0" w:qFormat="1"/>
     <w:lsdException w:name="Emphasis" w:semiHidden="0" w:uiPriority="20" w:unhideWhenUsed="0" w:qFormat="1"/>
@@ -19856,7 +19798,7 @@
     <w:name w:val="Normal"/>
     <w:uiPriority w:val="5"/>
     <w:qFormat/>
-    <w:rsid w:val="00026B5A"/>
+    <w:rsid w:val="00253A9F"/>
     <w:pPr>
       <w:spacing w:before="240"/>
       <w:jc w:val="both"/>
@@ -19871,7 +19813,7 @@
     <w:basedOn w:val="heading"/>
     <w:link w:val="Heading1Char"/>
     <w:uiPriority w:val="6"/>
-    <w:rsid w:val="00026B5A"/>
+    <w:rsid w:val="00253A9F"/>
     <w:pPr>
       <w:numPr>
         <w:numId w:val="11"/>
@@ -19889,7 +19831,7 @@
     <w:basedOn w:val="heading"/>
     <w:link w:val="Heading2Char"/>
     <w:uiPriority w:val="6"/>
-    <w:rsid w:val="00026B5A"/>
+    <w:rsid w:val="00253A9F"/>
     <w:pPr>
       <w:numPr>
         <w:ilvl w:val="1"/>
@@ -19907,7 +19849,7 @@
     <w:basedOn w:val="heading"/>
     <w:link w:val="Heading3Char"/>
     <w:uiPriority w:val="6"/>
-    <w:rsid w:val="00026B5A"/>
+    <w:rsid w:val="00253A9F"/>
     <w:pPr>
       <w:numPr>
         <w:ilvl w:val="2"/>
@@ -19924,7 +19866,7 @@
     <w:basedOn w:val="heading"/>
     <w:link w:val="Heading4Char"/>
     <w:uiPriority w:val="6"/>
-    <w:rsid w:val="00026B5A"/>
+    <w:rsid w:val="00253A9F"/>
     <w:pPr>
       <w:numPr>
         <w:ilvl w:val="3"/>
@@ -19941,7 +19883,7 @@
     <w:basedOn w:val="heading"/>
     <w:link w:val="Heading5Char"/>
     <w:uiPriority w:val="6"/>
-    <w:rsid w:val="00026B5A"/>
+    <w:rsid w:val="00253A9F"/>
     <w:pPr>
       <w:numPr>
         <w:ilvl w:val="4"/>
@@ -19958,7 +19900,7 @@
     <w:basedOn w:val="heading"/>
     <w:link w:val="Heading6Char"/>
     <w:uiPriority w:val="6"/>
-    <w:rsid w:val="00026B5A"/>
+    <w:rsid w:val="00253A9F"/>
     <w:pPr>
       <w:numPr>
         <w:ilvl w:val="5"/>
@@ -19975,7 +19917,7 @@
     <w:basedOn w:val="heading"/>
     <w:link w:val="Heading7Char"/>
     <w:uiPriority w:val="6"/>
-    <w:rsid w:val="00026B5A"/>
+    <w:rsid w:val="00253A9F"/>
     <w:pPr>
       <w:numPr>
         <w:ilvl w:val="6"/>
@@ -19992,7 +19934,7 @@
     <w:basedOn w:val="heading"/>
     <w:link w:val="Heading8Char"/>
     <w:uiPriority w:val="6"/>
-    <w:rsid w:val="00026B5A"/>
+    <w:rsid w:val="00253A9F"/>
     <w:pPr>
       <w:numPr>
         <w:ilvl w:val="7"/>
@@ -20009,7 +19951,7 @@
     <w:basedOn w:val="heading"/>
     <w:link w:val="Heading9Char"/>
     <w:uiPriority w:val="6"/>
-    <w:rsid w:val="00026B5A"/>
+    <w:rsid w:val="00253A9F"/>
     <w:pPr>
       <w:numPr>
         <w:ilvl w:val="8"/>
@@ -20026,7 +19968,7 @@
     <w:uiPriority w:val="1"/>
     <w:semiHidden/>
     <w:unhideWhenUsed/>
-    <w:rsid w:val="00026B5A"/>
+    <w:rsid w:val="00253A9F"/>
   </w:style>
   <w:style w:type="table" w:default="1" w:styleId="TableNormal">
     <w:name w:val="Normal Table"/>
@@ -20048,12 +19990,12 @@
     <w:uiPriority w:val="99"/>
     <w:semiHidden/>
     <w:unhideWhenUsed/>
-    <w:rsid w:val="00026B5A"/>
+    <w:rsid w:val="00253A9F"/>
   </w:style>
   <w:style w:type="paragraph" w:customStyle="1" w:styleId="heading">
     <w:name w:val="heading"/>
     <w:basedOn w:val="Normal"/>
-    <w:rsid w:val="00026B5A"/>
+    <w:rsid w:val="00253A9F"/>
     <w:pPr>
       <w:keepNext/>
     </w:pPr>
@@ -20062,7 +20004,7 @@
     <w:name w:val="footer"/>
     <w:basedOn w:val="Normal"/>
     <w:semiHidden/>
-    <w:rsid w:val="00026B5A"/>
+    <w:rsid w:val="00253A9F"/>
     <w:pPr>
       <w:tabs>
         <w:tab w:val="center" w:pos="4320"/>
@@ -20074,7 +20016,7 @@
     <w:name w:val="header"/>
     <w:basedOn w:val="Normal"/>
     <w:semiHidden/>
-    <w:rsid w:val="00026B5A"/>
+    <w:rsid w:val="00253A9F"/>
     <w:pPr>
       <w:tabs>
         <w:tab w:val="center" w:pos="4320"/>
@@ -20086,7 +20028,7 @@
     <w:name w:val="footnote reference"/>
     <w:basedOn w:val="DefaultParagraphFont"/>
     <w:semiHidden/>
-    <w:rsid w:val="00026B5A"/>
+    <w:rsid w:val="00253A9F"/>
     <w:rPr>
       <w:position w:val="6"/>
       <w:sz w:val="16"/>
@@ -20096,7 +20038,7 @@
     <w:name w:val="footnote text"/>
     <w:basedOn w:val="Normal"/>
     <w:semiHidden/>
-    <w:rsid w:val="00026B5A"/>
+    <w:rsid w:val="00253A9F"/>
     <w:rPr>
       <w:sz w:val="20"/>
     </w:rPr>
@@ -20105,7 +20047,7 @@
     <w:name w:val="Normal Indent"/>
     <w:basedOn w:val="Normal"/>
     <w:semiHidden/>
-    <w:rsid w:val="00026B5A"/>
+    <w:rsid w:val="00253A9F"/>
     <w:pPr>
       <w:ind w:left="720"/>
     </w:pPr>
@@ -20115,7 +20057,7 @@
     <w:basedOn w:val="Normal"/>
     <w:next w:val="authoraffiliation"/>
     <w:uiPriority w:val="4"/>
-    <w:rsid w:val="00026B5A"/>
+    <w:rsid w:val="00253A9F"/>
     <w:pPr>
       <w:spacing w:before="480"/>
       <w:jc w:val="center"/>
@@ -20125,7 +20067,7 @@
     <w:name w:val="author affiliation"/>
     <w:basedOn w:val="Normal"/>
     <w:uiPriority w:val="4"/>
-    <w:rsid w:val="00026B5A"/>
+    <w:rsid w:val="00253A9F"/>
     <w:pPr>
       <w:spacing w:before="120"/>
       <w:jc w:val="center"/>
@@ -20135,7 +20077,7 @@
     <w:name w:val="summary"/>
     <w:basedOn w:val="Normal"/>
     <w:uiPriority w:val="4"/>
-    <w:rsid w:val="00026B5A"/>
+    <w:rsid w:val="00253A9F"/>
     <w:pPr>
       <w:ind w:left="1440" w:right="1440"/>
     </w:pPr>
@@ -20145,7 +20087,7 @@
     <w:basedOn w:val="Normal"/>
     <w:next w:val="summary"/>
     <w:uiPriority w:val="4"/>
-    <w:rsid w:val="00026B5A"/>
+    <w:rsid w:val="00253A9F"/>
     <w:pPr>
       <w:spacing w:before="480"/>
       <w:ind w:left="1440" w:right="1440"/>
@@ -20160,7 +20102,7 @@
     <w:basedOn w:val="Heading1"/>
     <w:next w:val="BlockText"/>
     <w:autoRedefine/>
-    <w:rsid w:val="00026B5A"/>
+    <w:rsid w:val="00253A9F"/>
     <w:pPr>
       <w:numPr>
         <w:numId w:val="0"/>
@@ -20172,7 +20114,7 @@
     <w:basedOn w:val="Normal"/>
     <w:next w:val="Normal"/>
     <w:qFormat/>
-    <w:rsid w:val="00026B5A"/>
+    <w:rsid w:val="00253A9F"/>
     <w:pPr>
       <w:keepNext/>
       <w:widowControl w:val="0"/>
@@ -20183,7 +20125,7 @@
     <w:name w:val="Block Text"/>
     <w:basedOn w:val="Normal"/>
     <w:semiHidden/>
-    <w:rsid w:val="00026B5A"/>
+    <w:rsid w:val="00253A9F"/>
     <w:pPr>
       <w:spacing w:after="120"/>
       <w:ind w:left="1440" w:right="1440"/>
@@ -20193,13 +20135,13 @@
     <w:name w:val="page number"/>
     <w:basedOn w:val="DefaultParagraphFont"/>
     <w:semiHidden/>
-    <w:rsid w:val="00026B5A"/>
+    <w:rsid w:val="00253A9F"/>
   </w:style>
   <w:style w:type="character" w:styleId="EndnoteReference">
     <w:name w:val="endnote reference"/>
     <w:basedOn w:val="DefaultParagraphFont"/>
     <w:semiHidden/>
-    <w:rsid w:val="00026B5A"/>
+    <w:rsid w:val="00253A9F"/>
     <w:rPr>
       <w:vertAlign w:val="baseline"/>
     </w:rPr>
@@ -20208,13 +20150,13 @@
     <w:name w:val="endnote text"/>
     <w:basedOn w:val="Normal"/>
     <w:semiHidden/>
-    <w:rsid w:val="00026B5A"/>
+    <w:rsid w:val="00253A9F"/>
   </w:style>
   <w:style w:type="character" w:customStyle="1" w:styleId="definition">
     <w:name w:val="definition"/>
     <w:basedOn w:val="DefaultParagraphFont"/>
     <w:qFormat/>
-    <w:rsid w:val="00026B5A"/>
+    <w:rsid w:val="00253A9F"/>
     <w:rPr>
       <w:u w:val="words"/>
     </w:rPr>
@@ -20224,7 +20166,7 @@
     <w:basedOn w:val="DefaultParagraphFont"/>
     <w:uiPriority w:val="20"/>
     <w:qFormat/>
-    <w:rsid w:val="00026B5A"/>
+    <w:rsid w:val="00253A9F"/>
     <w:rPr>
       <w:i/>
     </w:rPr>
@@ -20234,7 +20176,7 @@
     <w:basedOn w:val="Normal"/>
     <w:uiPriority w:val="4"/>
     <w:qFormat/>
-    <w:rsid w:val="00026B5A"/>
+    <w:rsid w:val="00253A9F"/>
     <w:pPr>
       <w:tabs>
         <w:tab w:val="right" w:pos="8640"/>
@@ -20248,7 +20190,7 @@
     <w:basedOn w:val="DefaultParagraphFont"/>
     <w:uiPriority w:val="3"/>
     <w:qFormat/>
-    <w:rsid w:val="00026B5A"/>
+    <w:rsid w:val="00253A9F"/>
     <w:rPr>
       <w:rFonts w:ascii="MathematicalPi 2" w:hAnsi="MathematicalPi 2"/>
     </w:rPr>
@@ -20256,7 +20198,7 @@
   <w:style w:type="character" w:customStyle="1" w:styleId="subscript">
     <w:name w:val="subscript"/>
     <w:qFormat/>
-    <w:rsid w:val="00026B5A"/>
+    <w:rsid w:val="00253A9F"/>
     <w:rPr>
       <w:spacing w:val="0"/>
       <w:w w:val="100"/>
@@ -20268,7 +20210,7 @@
   <w:style w:type="character" w:customStyle="1" w:styleId="superscript">
     <w:name w:val="superscript"/>
     <w:qFormat/>
-    <w:rsid w:val="00026B5A"/>
+    <w:rsid w:val="00253A9F"/>
     <w:rPr>
       <w:spacing w:val="0"/>
       <w:w w:val="100"/>
@@ -20282,7 +20224,7 @@
     <w:basedOn w:val="DefaultParagraphFont"/>
     <w:uiPriority w:val="1"/>
     <w:qFormat/>
-    <w:rsid w:val="00026B5A"/>
+    <w:rsid w:val="00253A9F"/>
     <w:rPr>
       <w:rFonts w:ascii="Symbol" w:hAnsi="Symbol"/>
     </w:rPr>
@@ -20292,7 +20234,7 @@
     <w:basedOn w:val="DefaultParagraphFont"/>
     <w:uiPriority w:val="1"/>
     <w:qFormat/>
-    <w:rsid w:val="00026B5A"/>
+    <w:rsid w:val="00253A9F"/>
     <w:rPr>
       <w:rFonts w:ascii="Times New Roman" w:hAnsi="Times New Roman"/>
       <w:i/>
@@ -20303,7 +20245,7 @@
     <w:basedOn w:val="DefaultParagraphFont"/>
     <w:uiPriority w:val="3"/>
     <w:qFormat/>
-    <w:rsid w:val="00026B5A"/>
+    <w:rsid w:val="00253A9F"/>
     <w:rPr>
       <w:rFonts w:ascii="MathematicalPi 2" w:hAnsi="MathematicalPi 2"/>
     </w:rPr>
@@ -20312,7 +20254,7 @@
     <w:name w:val="lattice"/>
     <w:uiPriority w:val="1"/>
     <w:qFormat/>
-    <w:rsid w:val="00026B5A"/>
+    <w:rsid w:val="00253A9F"/>
     <w:rPr>
       <w:rFonts w:ascii="French Script MT" w:hAnsi="French Script MT"/>
       <w:b w:val="0"/>
@@ -20325,7 +20267,7 @@
     <w:next w:val="Normal"/>
     <w:uiPriority w:val="4"/>
     <w:qFormat/>
-    <w:rsid w:val="00026B5A"/>
+    <w:rsid w:val="00253A9F"/>
     <w:pPr>
       <w:spacing w:before="120" w:after="120"/>
       <w:jc w:val="center"/>
@@ -20339,7 +20281,7 @@
     <w:basedOn w:val="DefaultParagraphFont"/>
     <w:uiPriority w:val="1"/>
     <w:qFormat/>
-    <w:rsid w:val="00026B5A"/>
+    <w:rsid w:val="00253A9F"/>
     <w:rPr>
       <w:b/>
     </w:rPr>
@@ -20349,7 +20291,7 @@
     <w:basedOn w:val="DefaultParagraphFont"/>
     <w:uiPriority w:val="3"/>
     <w:qFormat/>
-    <w:rsid w:val="00026B5A"/>
+    <w:rsid w:val="00253A9F"/>
     <w:rPr>
       <w:rFonts w:ascii="Monotype Corsiva" w:hAnsi="Monotype Corsiva"/>
     </w:rPr>
@@ -20359,7 +20301,7 @@
     <w:basedOn w:val="DefaultParagraphFont"/>
     <w:uiPriority w:val="4"/>
     <w:qFormat/>
-    <w:rsid w:val="00026B5A"/>
+    <w:rsid w:val="00253A9F"/>
     <w:rPr>
       <w:rFonts w:ascii="Courier New" w:hAnsi="Courier New" w:cs="Courier New"/>
       <w:sz w:val="20"/>
@@ -20370,7 +20312,7 @@
     <w:basedOn w:val="Normal"/>
     <w:uiPriority w:val="4"/>
     <w:qFormat/>
-    <w:rsid w:val="00026B5A"/>
+    <w:rsid w:val="00253A9F"/>
     <w:pPr>
       <w:tabs>
         <w:tab w:val="left" w:pos="1890"/>
@@ -20388,7 +20330,7 @@
     <w:basedOn w:val="Heading1"/>
     <w:next w:val="Normal"/>
     <w:uiPriority w:val="7"/>
-    <w:rsid w:val="00026B5A"/>
+    <w:rsid w:val="00253A9F"/>
     <w:pPr>
       <w:numPr>
         <w:numId w:val="3"/>
@@ -20401,7 +20343,7 @@
     <w:next w:val="Subtitle"/>
     <w:link w:val="TitleChar"/>
     <w:uiPriority w:val="4"/>
-    <w:rsid w:val="00026B5A"/>
+    <w:rsid w:val="00253A9F"/>
     <w:pPr>
       <w:spacing w:before="480"/>
       <w:jc w:val="center"/>
@@ -20419,7 +20361,8 @@
     <w:name w:val="Subtitle"/>
     <w:basedOn w:val="Normal"/>
     <w:link w:val="SubtitleChar"/>
-    <w:rsid w:val="00026B5A"/>
+    <w:uiPriority w:val="4"/>
+    <w:rsid w:val="00253A9F"/>
     <w:pPr>
       <w:spacing w:before="480"/>
       <w:jc w:val="center"/>
@@ -20435,7 +20378,7 @@
     <w:basedOn w:val="Normal"/>
     <w:link w:val="BodyTextChar"/>
     <w:semiHidden/>
-    <w:rsid w:val="00026B5A"/>
+    <w:rsid w:val="00253A9F"/>
     <w:pPr>
       <w:spacing w:after="120"/>
     </w:pPr>
@@ -20445,7 +20388,7 @@
     <w:basedOn w:val="Heading2"/>
     <w:next w:val="Normal"/>
     <w:uiPriority w:val="7"/>
-    <w:rsid w:val="00026B5A"/>
+    <w:rsid w:val="00253A9F"/>
     <w:pPr>
       <w:numPr>
         <w:numId w:val="3"/>
@@ -20460,7 +20403,7 @@
     <w:basedOn w:val="Heading3"/>
     <w:next w:val="Normal"/>
     <w:uiPriority w:val="7"/>
-    <w:rsid w:val="00026B5A"/>
+    <w:rsid w:val="00253A9F"/>
     <w:pPr>
       <w:numPr>
         <w:numId w:val="3"/>
@@ -20472,7 +20415,7 @@
     <w:basedOn w:val="Heading4"/>
     <w:next w:val="Normal"/>
     <w:uiPriority w:val="7"/>
-    <w:rsid w:val="00026B5A"/>
+    <w:rsid w:val="00253A9F"/>
     <w:pPr>
       <w:numPr>
         <w:numId w:val="3"/>
@@ -20484,7 +20427,7 @@
     <w:basedOn w:val="Heading5"/>
     <w:next w:val="Normal"/>
     <w:uiPriority w:val="7"/>
-    <w:rsid w:val="00026B5A"/>
+    <w:rsid w:val="00253A9F"/>
     <w:pPr>
       <w:numPr>
         <w:numId w:val="3"/>
@@ -20496,7 +20439,7 @@
     <w:basedOn w:val="Heading6"/>
     <w:next w:val="Normal"/>
     <w:uiPriority w:val="7"/>
-    <w:rsid w:val="00026B5A"/>
+    <w:rsid w:val="00253A9F"/>
     <w:pPr>
       <w:numPr>
         <w:numId w:val="3"/>
@@ -20508,7 +20451,7 @@
     <w:basedOn w:val="Heading7"/>
     <w:next w:val="Normal"/>
     <w:uiPriority w:val="7"/>
-    <w:rsid w:val="00026B5A"/>
+    <w:rsid w:val="00253A9F"/>
     <w:pPr>
       <w:numPr>
         <w:numId w:val="3"/>
@@ -20520,7 +20463,7 @@
     <w:basedOn w:val="Heading8"/>
     <w:next w:val="Normal"/>
     <w:uiPriority w:val="7"/>
-    <w:rsid w:val="00026B5A"/>
+    <w:rsid w:val="00253A9F"/>
     <w:pPr>
       <w:numPr>
         <w:numId w:val="3"/>
@@ -20532,7 +20475,7 @@
     <w:basedOn w:val="Heading9"/>
     <w:next w:val="Normal"/>
     <w:uiPriority w:val="7"/>
-    <w:rsid w:val="00026B5A"/>
+    <w:rsid w:val="00253A9F"/>
     <w:pPr>
       <w:numPr>
         <w:numId w:val="3"/>
@@ -20543,7 +20486,7 @@
     <w:name w:val="antichain"/>
     <w:basedOn w:val="poset"/>
     <w:uiPriority w:val="3"/>
-    <w:rsid w:val="00026B5A"/>
+    <w:rsid w:val="00253A9F"/>
     <w:rPr>
       <w:rFonts w:ascii="Swis721 BlkOul BT" w:hAnsi="Swis721 BlkOul BT"/>
       <w:i/>
@@ -20553,7 +20496,7 @@
     <w:name w:val="List Paragraph"/>
     <w:basedOn w:val="Normal"/>
     <w:uiPriority w:val="5"/>
-    <w:rsid w:val="00026B5A"/>
+    <w:rsid w:val="00253A9F"/>
     <w:pPr>
       <w:ind w:left="720"/>
     </w:pPr>
@@ -20562,7 +20505,7 @@
     <w:name w:val="Book Title"/>
     <w:basedOn w:val="DefaultParagraphFont"/>
     <w:uiPriority w:val="33"/>
-    <w:rsid w:val="00026B5A"/>
+    <w:rsid w:val="00253A9F"/>
     <w:rPr>
       <w:b/>
       <w:bCs/>
@@ -20574,7 +20517,7 @@
     <w:name w:val="Intense Emphasis"/>
     <w:basedOn w:val="DefaultParagraphFont"/>
     <w:uiPriority w:val="21"/>
-    <w:rsid w:val="00026B5A"/>
+    <w:rsid w:val="00253A9F"/>
     <w:rPr>
       <w:b/>
       <w:bCs/>
@@ -20587,7 +20530,7 @@
     <w:name w:val="Intense Reference"/>
     <w:basedOn w:val="DefaultParagraphFont"/>
     <w:uiPriority w:val="32"/>
-    <w:rsid w:val="00026B5A"/>
+    <w:rsid w:val="00253A9F"/>
     <w:rPr>
       <w:b/>
       <w:bCs/>
@@ -20601,7 +20544,7 @@
     <w:name w:val="Strong"/>
     <w:basedOn w:val="DefaultParagraphFont"/>
     <w:uiPriority w:val="22"/>
-    <w:rsid w:val="00026B5A"/>
+    <w:rsid w:val="00253A9F"/>
     <w:rPr>
       <w:b/>
       <w:bCs/>
@@ -20613,7 +20556,7 @@
     <w:next w:val="Normal"/>
     <w:link w:val="QuoteChar"/>
     <w:uiPriority w:val="29"/>
-    <w:rsid w:val="00026B5A"/>
+    <w:rsid w:val="00253A9F"/>
     <w:rPr>
       <w:i/>
       <w:iCs/>
@@ -20625,7 +20568,7 @@
     <w:basedOn w:val="DefaultParagraphFont"/>
     <w:link w:val="Quote"/>
     <w:uiPriority w:val="29"/>
-    <w:rsid w:val="00026B5A"/>
+    <w:rsid w:val="00253A9F"/>
     <w:rPr>
       <w:rFonts w:ascii="Times New Roman" w:hAnsi="Times New Roman"/>
       <w:i/>
@@ -20640,7 +20583,7 @@
     <w:next w:val="Normal"/>
     <w:link w:val="IntenseQuoteChar"/>
     <w:uiPriority w:val="30"/>
-    <w:rsid w:val="00026B5A"/>
+    <w:rsid w:val="00253A9F"/>
     <w:pPr>
       <w:pBdr>
         <w:bottom w:val="single" w:sz="4" w:space="4" w:color="4F81BD" w:themeColor="accent1"/>
@@ -20661,7 +20604,7 @@
     <w:basedOn w:val="DefaultParagraphFont"/>
     <w:link w:val="IntenseQuote"/>
     <w:uiPriority w:val="30"/>
-    <w:rsid w:val="00026B5A"/>
+    <w:rsid w:val="00253A9F"/>
     <w:rPr>
       <w:rFonts w:ascii="Times New Roman" w:hAnsi="Times New Roman"/>
       <w:b/>
@@ -20676,7 +20619,7 @@
     <w:name w:val="Subtle Reference"/>
     <w:basedOn w:val="DefaultParagraphFont"/>
     <w:uiPriority w:val="31"/>
-    <w:rsid w:val="00026B5A"/>
+    <w:rsid w:val="00253A9F"/>
     <w:rPr>
       <w:smallCaps/>
       <w:color w:val="C0504D" w:themeColor="accent2"/>
@@ -20686,7 +20629,7 @@
   <w:style w:type="character" w:styleId="SubtleEmphasis">
     <w:name w:val="Subtle Emphasis"/>
     <w:uiPriority w:val="19"/>
-    <w:rsid w:val="00026B5A"/>
+    <w:rsid w:val="00253A9F"/>
     <w:rPr>
       <w:i/>
       <w:iCs/>
@@ -20697,7 +20640,7 @@
     <w:name w:val="No Spacing"/>
     <w:basedOn w:val="Normal"/>
     <w:uiPriority w:val="1"/>
-    <w:rsid w:val="00026B5A"/>
+    <w:rsid w:val="00253A9F"/>
     <w:pPr>
       <w:spacing w:before="0"/>
     </w:pPr>
@@ -20707,7 +20650,7 @@
     <w:basedOn w:val="DefaultParagraphFont"/>
     <w:link w:val="Heading1"/>
     <w:uiPriority w:val="6"/>
-    <w:rsid w:val="00026B5A"/>
+    <w:rsid w:val="00253A9F"/>
     <w:rPr>
       <w:rFonts w:ascii="Times New Roman" w:eastAsiaTheme="majorEastAsia" w:hAnsi="Times New Roman" w:cstheme="majorBidi"/>
       <w:b/>
@@ -20720,7 +20663,7 @@
     <w:basedOn w:val="DefaultParagraphFont"/>
     <w:link w:val="Heading2"/>
     <w:uiPriority w:val="6"/>
-    <w:rsid w:val="00026B5A"/>
+    <w:rsid w:val="00253A9F"/>
     <w:rPr>
       <w:rFonts w:ascii="Times New Roman" w:eastAsiaTheme="majorEastAsia" w:hAnsi="Times New Roman" w:cstheme="majorBidi"/>
       <w:b/>
@@ -20732,7 +20675,7 @@
     <w:basedOn w:val="DefaultParagraphFont"/>
     <w:link w:val="Heading3"/>
     <w:uiPriority w:val="6"/>
-    <w:rsid w:val="00026B5A"/>
+    <w:rsid w:val="00253A9F"/>
     <w:rPr>
       <w:rFonts w:ascii="Times New Roman" w:eastAsiaTheme="majorEastAsia" w:hAnsi="Times New Roman" w:cstheme="majorBidi"/>
       <w:sz w:val="24"/>
@@ -20743,7 +20686,7 @@
     <w:basedOn w:val="DefaultParagraphFont"/>
     <w:link w:val="Heading4"/>
     <w:uiPriority w:val="6"/>
-    <w:rsid w:val="00026B5A"/>
+    <w:rsid w:val="00253A9F"/>
     <w:rPr>
       <w:rFonts w:ascii="Times New Roman" w:hAnsi="Times New Roman" w:cstheme="majorBidi"/>
       <w:sz w:val="24"/>
@@ -20754,7 +20697,7 @@
     <w:basedOn w:val="DefaultParagraphFont"/>
     <w:link w:val="Heading5"/>
     <w:uiPriority w:val="6"/>
-    <w:rsid w:val="00026B5A"/>
+    <w:rsid w:val="00253A9F"/>
     <w:rPr>
       <w:rFonts w:ascii="Times New Roman" w:hAnsi="Times New Roman" w:cstheme="majorBidi"/>
       <w:sz w:val="24"/>
@@ -20765,7 +20708,7 @@
     <w:basedOn w:val="DefaultParagraphFont"/>
     <w:link w:val="Heading6"/>
     <w:uiPriority w:val="6"/>
-    <w:rsid w:val="00026B5A"/>
+    <w:rsid w:val="00253A9F"/>
     <w:rPr>
       <w:rFonts w:ascii="Times New Roman" w:hAnsi="Times New Roman" w:cstheme="majorBidi"/>
       <w:sz w:val="24"/>
@@ -20776,7 +20719,7 @@
     <w:basedOn w:val="DefaultParagraphFont"/>
     <w:link w:val="Heading7"/>
     <w:uiPriority w:val="6"/>
-    <w:rsid w:val="00026B5A"/>
+    <w:rsid w:val="00253A9F"/>
     <w:rPr>
       <w:rFonts w:ascii="Times New Roman" w:hAnsi="Times New Roman" w:cstheme="majorBidi"/>
       <w:sz w:val="24"/>
@@ -20787,7 +20730,7 @@
     <w:basedOn w:val="DefaultParagraphFont"/>
     <w:link w:val="Heading8"/>
     <w:uiPriority w:val="6"/>
-    <w:rsid w:val="00026B5A"/>
+    <w:rsid w:val="00253A9F"/>
     <w:rPr>
       <w:rFonts w:ascii="Times New Roman" w:hAnsi="Times New Roman" w:cstheme="majorBidi"/>
       <w:sz w:val="24"/>
@@ -20798,7 +20741,7 @@
     <w:basedOn w:val="DefaultParagraphFont"/>
     <w:link w:val="Heading9"/>
     <w:uiPriority w:val="6"/>
-    <w:rsid w:val="00026B5A"/>
+    <w:rsid w:val="00253A9F"/>
     <w:rPr>
       <w:rFonts w:ascii="Times New Roman" w:eastAsiaTheme="majorEastAsia" w:hAnsi="Times New Roman" w:cstheme="majorBidi"/>
       <w:sz w:val="24"/>
@@ -20809,7 +20752,7 @@
     <w:basedOn w:val="DefaultParagraphFont"/>
     <w:link w:val="Title"/>
     <w:uiPriority w:val="4"/>
-    <w:rsid w:val="00026B5A"/>
+    <w:rsid w:val="00253A9F"/>
     <w:rPr>
       <w:rFonts w:ascii="Arial" w:eastAsiaTheme="majorEastAsia" w:hAnsi="Arial" w:cs="Arial"/>
       <w:b/>
@@ -20824,7 +20767,7 @@
     <w:basedOn w:val="DefaultParagraphFont"/>
     <w:link w:val="Subtitle"/>
     <w:uiPriority w:val="4"/>
-    <w:rsid w:val="00026B5A"/>
+    <w:rsid w:val="00253A9F"/>
     <w:rPr>
       <w:rFonts w:ascii="Arial" w:eastAsiaTheme="majorEastAsia" w:hAnsi="Arial" w:cs="Arial"/>
       <w:sz w:val="28"/>
@@ -20839,7 +20782,7 @@
     <w:semiHidden/>
     <w:unhideWhenUsed/>
     <w:qFormat/>
-    <w:rsid w:val="00026B5A"/>
+    <w:rsid w:val="00253A9F"/>
     <w:pPr>
       <w:numPr>
         <w:numId w:val="0"/>
@@ -20863,7 +20806,7 @@
     <w:uiPriority w:val="99"/>
     <w:semiHidden/>
     <w:unhideWhenUsed/>
-    <w:rsid w:val="00026B5A"/>
+    <w:rsid w:val="00253A9F"/>
     <w:pPr>
       <w:spacing w:before="0"/>
     </w:pPr>
@@ -20879,7 +20822,7 @@
     <w:link w:val="BalloonText"/>
     <w:uiPriority w:val="99"/>
     <w:semiHidden/>
-    <w:rsid w:val="00026B5A"/>
+    <w:rsid w:val="00253A9F"/>
     <w:rPr>
       <w:rFonts w:ascii="Tahoma" w:hAnsi="Tahoma" w:cs="Tahoma"/>
       <w:sz w:val="16"/>
@@ -20893,7 +20836,7 @@
     <w:uiPriority w:val="99"/>
     <w:semiHidden/>
     <w:unhideWhenUsed/>
-    <w:rsid w:val="00026B5A"/>
+    <w:rsid w:val="00253A9F"/>
     <w:pPr>
       <w:spacing w:before="0"/>
     </w:pPr>
@@ -20909,7 +20852,7 @@
     <w:link w:val="DocumentMap"/>
     <w:uiPriority w:val="99"/>
     <w:semiHidden/>
-    <w:rsid w:val="00026B5A"/>
+    <w:rsid w:val="00253A9F"/>
     <w:rPr>
       <w:rFonts w:ascii="Tahoma" w:hAnsi="Tahoma" w:cs="Tahoma"/>
       <w:sz w:val="16"/>
@@ -20921,7 +20864,7 @@
     <w:basedOn w:val="DefaultParagraphFont"/>
     <w:link w:val="BodyText"/>
     <w:semiHidden/>
-    <w:rsid w:val="00026B5A"/>
+    <w:rsid w:val="00253A9F"/>
     <w:rPr>
       <w:rFonts w:ascii="Times New Roman" w:hAnsi="Times New Roman"/>
       <w:sz w:val="24"/>
@@ -20932,7 +20875,7 @@
     <w:basedOn w:val="DefaultParagraphFont"/>
     <w:uiPriority w:val="1"/>
     <w:qFormat/>
-    <w:rsid w:val="00026B5A"/>
+    <w:rsid w:val="00253A9F"/>
     <w:rPr>
       <w:u w:val="words"/>
     </w:rPr>
@@ -20941,7 +20884,7 @@
     <w:name w:val="abstract"/>
     <w:uiPriority w:val="1"/>
     <w:qFormat/>
-    <w:rsid w:val="00026B5A"/>
+    <w:rsid w:val="00253A9F"/>
     <w:rPr>
       <w:rFonts w:ascii="Swis721 BdOul BT" w:hAnsi="Swis721 BdOul BT"/>
       <w:b/>
@@ -20951,7 +20894,7 @@
     <w:name w:val="rep"/>
     <w:uiPriority w:val="1"/>
     <w:qFormat/>
-    <w:rsid w:val="00026B5A"/>
+    <w:rsid w:val="00253A9F"/>
     <w:rPr>
       <w:rFonts w:ascii="Arial" w:hAnsi="Arial"/>
     </w:rPr>
@@ -20960,7 +20903,7 @@
     <w:name w:val="rel"/>
     <w:uiPriority w:val="1"/>
     <w:qFormat/>
-    <w:rsid w:val="00026B5A"/>
+    <w:rsid w:val="00253A9F"/>
     <w:rPr>
       <w:rFonts w:ascii="Times New Roman" w:hAnsi="Times New Roman" w:cs="Arial"/>
     </w:rPr>
@@ -20970,14 +20913,14 @@
     <w:basedOn w:val="Normal"/>
     <w:link w:val="CommentTextChar"/>
     <w:semiHidden/>
-    <w:rsid w:val="00026B5A"/>
+    <w:rsid w:val="00253A9F"/>
   </w:style>
   <w:style w:type="character" w:customStyle="1" w:styleId="CommentTextChar">
     <w:name w:val="Comment Text Char"/>
     <w:basedOn w:val="DefaultParagraphFont"/>
     <w:link w:val="CommentText"/>
     <w:semiHidden/>
-    <w:rsid w:val="00026B5A"/>
+    <w:rsid w:val="00253A9F"/>
     <w:rPr>
       <w:rFonts w:ascii="Times New Roman" w:hAnsi="Times New Roman"/>
       <w:sz w:val="24"/>
@@ -20987,7 +20930,7 @@
     <w:name w:val="annotation reference"/>
     <w:basedOn w:val="DefaultParagraphFont"/>
     <w:semiHidden/>
-    <w:rsid w:val="00026B5A"/>
+    <w:rsid w:val="00253A9F"/>
     <w:rPr>
       <w:sz w:val="24"/>
       <w:szCs w:val="16"/>
@@ -20998,7 +20941,7 @@
     <w:basedOn w:val="Normal"/>
     <w:uiPriority w:val="99"/>
     <w:semiHidden/>
-    <w:rsid w:val="00026B5A"/>
+    <w:rsid w:val="00253A9F"/>
     <w:pPr>
       <w:spacing w:before="100" w:beforeAutospacing="1" w:after="115"/>
     </w:pPr>
@@ -21014,7 +20957,7 @@
     <w:uiPriority w:val="99"/>
     <w:semiHidden/>
     <w:unhideWhenUsed/>
-    <w:rsid w:val="00026B5A"/>
+    <w:rsid w:val="00253A9F"/>
     <w:rPr>
       <w:b/>
       <w:bCs/>
@@ -21026,7 +20969,7 @@
     <w:link w:val="CommentSubject"/>
     <w:uiPriority w:val="99"/>
     <w:semiHidden/>
-    <w:rsid w:val="00026B5A"/>
+    <w:rsid w:val="00253A9F"/>
     <w:rPr>
       <w:rFonts w:ascii="Times New Roman" w:hAnsi="Times New Roman"/>
       <w:b/>
@@ -21040,7 +20983,7 @@
     <w:next w:val="Normal"/>
     <w:uiPriority w:val="5"/>
     <w:qFormat/>
-    <w:rsid w:val="00026B5A"/>
+    <w:rsid w:val="00253A9F"/>
     <w:rPr>
       <w:u w:val="single"/>
     </w:rPr>
@@ -21050,7 +20993,7 @@
     <w:basedOn w:val="Normal"/>
     <w:uiPriority w:val="5"/>
     <w:qFormat/>
-    <w:rsid w:val="00026B5A"/>
+    <w:rsid w:val="00253A9F"/>
     <w:pPr>
       <w:spacing w:before="0"/>
     </w:pPr>
@@ -21064,7 +21007,7 @@
     <w:basedOn w:val="DefaultParagraphFont"/>
     <w:uiPriority w:val="99"/>
     <w:unhideWhenUsed/>
-    <w:rsid w:val="00026B5A"/>
+    <w:rsid w:val="00253A9F"/>
     <w:rPr>
       <w:color w:val="0000FF"/>
       <w:u w:val="single"/>
@@ -21073,12 +21016,12 @@
   <w:style w:type="character" w:customStyle="1" w:styleId="mlabel">
     <w:name w:val="mlabel"/>
     <w:basedOn w:val="DefaultParagraphFont"/>
-    <w:rsid w:val="00026B5A"/>
+    <w:rsid w:val="00253A9F"/>
   </w:style>
   <w:style w:type="paragraph" w:customStyle="1" w:styleId="code">
     <w:name w:val="code"/>
     <w:basedOn w:val="Normal"/>
-    <w:rsid w:val="00026B5A"/>
+    <w:rsid w:val="00253A9F"/>
     <w:pPr>
       <w:tabs>
         <w:tab w:val="left" w:pos="360"/>
@@ -21098,7 +21041,7 @@
   <w:style w:type="paragraph" w:customStyle="1" w:styleId="codecomment">
     <w:name w:val="code comment"/>
     <w:basedOn w:val="code"/>
-    <w:rsid w:val="00026B5A"/>
+    <w:rsid w:val="00253A9F"/>
     <w:rPr>
       <w:i/>
     </w:rPr>
@@ -21108,7 +21051,7 @@
     <w:basedOn w:val="Normal"/>
     <w:uiPriority w:val="5"/>
     <w:qFormat/>
-    <w:rsid w:val="00026B5A"/>
+    <w:rsid w:val="00253A9F"/>
     <w:pPr>
       <w:numPr>
         <w:numId w:val="5"/>
@@ -21125,7 +21068,7 @@
     <w:basedOn w:val="Normal"/>
     <w:uiPriority w:val="5"/>
     <w:qFormat/>
-    <w:rsid w:val="00026B5A"/>
+    <w:rsid w:val="00253A9F"/>
     <w:rPr>
       <w:rFonts w:asciiTheme="minorHAnsi" w:hAnsiTheme="minorHAnsi"/>
       <w:b/>
@@ -21138,7 +21081,7 @@
     <w:basedOn w:val="Normal"/>
     <w:uiPriority w:val="5"/>
     <w:qFormat/>
-    <w:rsid w:val="00026B5A"/>
+    <w:rsid w:val="00253A9F"/>
     <w:pPr>
       <w:spacing w:before="120"/>
       <w:ind w:left="288"/>
@@ -21189,7 +21132,7 @@
     <w:name w:val="abs"/>
     <w:uiPriority w:val="1"/>
     <w:qFormat/>
-    <w:rsid w:val="00026B5A"/>
+    <w:rsid w:val="00253A9F"/>
     <w:rPr>
       <w:rFonts w:ascii="Swis721 BdOul BT" w:hAnsi="Swis721 BdOul BT"/>
       <w:b/>
@@ -21200,7 +21143,7 @@
     <w:basedOn w:val="Normal"/>
     <w:uiPriority w:val="5"/>
     <w:qFormat/>
-    <w:rsid w:val="00026B5A"/>
+    <w:rsid w:val="00253A9F"/>
     <w:pPr>
       <w:spacing w:before="0"/>
     </w:pPr>
@@ -21210,7 +21153,7 @@
     <w:basedOn w:val="Normal"/>
     <w:uiPriority w:val="5"/>
     <w:qFormat/>
-    <w:rsid w:val="00026B5A"/>
+    <w:rsid w:val="00253A9F"/>
     <w:pPr>
       <w:ind w:left="288"/>
     </w:pPr>
@@ -21278,7 +21221,7 @@
     <w:lsdException w:name="Title" w:semiHidden="0" w:uiPriority="4" w:unhideWhenUsed="0"/>
     <w:lsdException w:name="Default Paragraph Font" w:uiPriority="1"/>
     <w:lsdException w:name="Body Text" w:uiPriority="0"/>
-    <w:lsdException w:name="Subtitle" w:semiHidden="0" w:uiPriority="0" w:unhideWhenUsed="0"/>
+    <w:lsdException w:name="Subtitle" w:semiHidden="0" w:uiPriority="4" w:unhideWhenUsed="0"/>
     <w:lsdException w:name="Block Text" w:uiPriority="0"/>
     <w:lsdException w:name="Strong" w:semiHidden="0" w:uiPriority="22" w:unhideWhenUsed="0" w:qFormat="1"/>
     <w:lsdException w:name="Emphasis" w:semiHidden="0" w:uiPriority="20" w:unhideWhenUsed="0" w:qFormat="1"/>
@@ -21399,7 +21342,7 @@
     <w:name w:val="Normal"/>
     <w:uiPriority w:val="5"/>
     <w:qFormat/>
-    <w:rsid w:val="00026B5A"/>
+    <w:rsid w:val="00253A9F"/>
     <w:pPr>
       <w:spacing w:before="240"/>
       <w:jc w:val="both"/>
@@ -21414,7 +21357,7 @@
     <w:basedOn w:val="heading"/>
     <w:link w:val="Heading1Char"/>
     <w:uiPriority w:val="6"/>
-    <w:rsid w:val="00026B5A"/>
+    <w:rsid w:val="00253A9F"/>
     <w:pPr>
       <w:numPr>
         <w:numId w:val="11"/>
@@ -21432,7 +21375,7 @@
     <w:basedOn w:val="heading"/>
     <w:link w:val="Heading2Char"/>
     <w:uiPriority w:val="6"/>
-    <w:rsid w:val="00026B5A"/>
+    <w:rsid w:val="00253A9F"/>
     <w:pPr>
       <w:numPr>
         <w:ilvl w:val="1"/>
@@ -21450,7 +21393,7 @@
     <w:basedOn w:val="heading"/>
     <w:link w:val="Heading3Char"/>
     <w:uiPriority w:val="6"/>
-    <w:rsid w:val="00026B5A"/>
+    <w:rsid w:val="00253A9F"/>
     <w:pPr>
       <w:numPr>
         <w:ilvl w:val="2"/>
@@ -21467,7 +21410,7 @@
     <w:basedOn w:val="heading"/>
     <w:link w:val="Heading4Char"/>
     <w:uiPriority w:val="6"/>
-    <w:rsid w:val="00026B5A"/>
+    <w:rsid w:val="00253A9F"/>
     <w:pPr>
       <w:numPr>
         <w:ilvl w:val="3"/>
@@ -21484,7 +21427,7 @@
     <w:basedOn w:val="heading"/>
     <w:link w:val="Heading5Char"/>
     <w:uiPriority w:val="6"/>
-    <w:rsid w:val="00026B5A"/>
+    <w:rsid w:val="00253A9F"/>
     <w:pPr>
       <w:numPr>
         <w:ilvl w:val="4"/>
@@ -21501,7 +21444,7 @@
     <w:basedOn w:val="heading"/>
     <w:link w:val="Heading6Char"/>
     <w:uiPriority w:val="6"/>
-    <w:rsid w:val="00026B5A"/>
+    <w:rsid w:val="00253A9F"/>
     <w:pPr>
       <w:numPr>
         <w:ilvl w:val="5"/>
@@ -21518,7 +21461,7 @@
     <w:basedOn w:val="heading"/>
     <w:link w:val="Heading7Char"/>
     <w:uiPriority w:val="6"/>
-    <w:rsid w:val="00026B5A"/>
+    <w:rsid w:val="00253A9F"/>
     <w:pPr>
       <w:numPr>
         <w:ilvl w:val="6"/>
@@ -21535,7 +21478,7 @@
     <w:basedOn w:val="heading"/>
     <w:link w:val="Heading8Char"/>
     <w:uiPriority w:val="6"/>
-    <w:rsid w:val="00026B5A"/>
+    <w:rsid w:val="00253A9F"/>
     <w:pPr>
       <w:numPr>
         <w:ilvl w:val="7"/>
@@ -21552,7 +21495,7 @@
     <w:basedOn w:val="heading"/>
     <w:link w:val="Heading9Char"/>
     <w:uiPriority w:val="6"/>
-    <w:rsid w:val="00026B5A"/>
+    <w:rsid w:val="00253A9F"/>
     <w:pPr>
       <w:numPr>
         <w:ilvl w:val="8"/>
@@ -21569,7 +21512,7 @@
     <w:uiPriority w:val="1"/>
     <w:semiHidden/>
     <w:unhideWhenUsed/>
-    <w:rsid w:val="00026B5A"/>
+    <w:rsid w:val="00253A9F"/>
   </w:style>
   <w:style w:type="table" w:default="1" w:styleId="TableNormal">
     <w:name w:val="Normal Table"/>
@@ -21591,12 +21534,12 @@
     <w:uiPriority w:val="99"/>
     <w:semiHidden/>
     <w:unhideWhenUsed/>
-    <w:rsid w:val="00026B5A"/>
+    <w:rsid w:val="00253A9F"/>
   </w:style>
   <w:style w:type="paragraph" w:customStyle="1" w:styleId="heading">
     <w:name w:val="heading"/>
     <w:basedOn w:val="Normal"/>
-    <w:rsid w:val="00026B5A"/>
+    <w:rsid w:val="00253A9F"/>
     <w:pPr>
       <w:keepNext/>
     </w:pPr>
@@ -21605,7 +21548,7 @@
     <w:name w:val="footer"/>
     <w:basedOn w:val="Normal"/>
     <w:semiHidden/>
-    <w:rsid w:val="00026B5A"/>
+    <w:rsid w:val="00253A9F"/>
     <w:pPr>
       <w:tabs>
         <w:tab w:val="center" w:pos="4320"/>
@@ -21617,7 +21560,7 @@
     <w:name w:val="header"/>
     <w:basedOn w:val="Normal"/>
     <w:semiHidden/>
-    <w:rsid w:val="00026B5A"/>
+    <w:rsid w:val="00253A9F"/>
     <w:pPr>
       <w:tabs>
         <w:tab w:val="center" w:pos="4320"/>
@@ -21629,7 +21572,7 @@
     <w:name w:val="footnote reference"/>
     <w:basedOn w:val="DefaultParagraphFont"/>
     <w:semiHidden/>
-    <w:rsid w:val="00026B5A"/>
+    <w:rsid w:val="00253A9F"/>
     <w:rPr>
       <w:position w:val="6"/>
       <w:sz w:val="16"/>
@@ -21639,7 +21582,7 @@
     <w:name w:val="footnote text"/>
     <w:basedOn w:val="Normal"/>
     <w:semiHidden/>
-    <w:rsid w:val="00026B5A"/>
+    <w:rsid w:val="00253A9F"/>
     <w:rPr>
       <w:sz w:val="20"/>
     </w:rPr>
@@ -21648,7 +21591,7 @@
     <w:name w:val="Normal Indent"/>
     <w:basedOn w:val="Normal"/>
     <w:semiHidden/>
-    <w:rsid w:val="00026B5A"/>
+    <w:rsid w:val="00253A9F"/>
     <w:pPr>
       <w:ind w:left="720"/>
     </w:pPr>
@@ -21658,7 +21601,7 @@
     <w:basedOn w:val="Normal"/>
     <w:next w:val="authoraffiliation"/>
     <w:uiPriority w:val="4"/>
-    <w:rsid w:val="00026B5A"/>
+    <w:rsid w:val="00253A9F"/>
     <w:pPr>
       <w:spacing w:before="480"/>
       <w:jc w:val="center"/>
@@ -21668,7 +21611,7 @@
     <w:name w:val="author affiliation"/>
     <w:basedOn w:val="Normal"/>
     <w:uiPriority w:val="4"/>
-    <w:rsid w:val="00026B5A"/>
+    <w:rsid w:val="00253A9F"/>
     <w:pPr>
       <w:spacing w:before="120"/>
       <w:jc w:val="center"/>
@@ -21678,7 +21621,7 @@
     <w:name w:val="summary"/>
     <w:basedOn w:val="Normal"/>
     <w:uiPriority w:val="4"/>
-    <w:rsid w:val="00026B5A"/>
+    <w:rsid w:val="00253A9F"/>
     <w:pPr>
       <w:ind w:left="1440" w:right="1440"/>
     </w:pPr>
@@ -21688,7 +21631,7 @@
     <w:basedOn w:val="Normal"/>
     <w:next w:val="summary"/>
     <w:uiPriority w:val="4"/>
-    <w:rsid w:val="00026B5A"/>
+    <w:rsid w:val="00253A9F"/>
     <w:pPr>
       <w:spacing w:before="480"/>
       <w:ind w:left="1440" w:right="1440"/>
@@ -21703,7 +21646,7 @@
     <w:basedOn w:val="Heading1"/>
     <w:next w:val="BlockText"/>
     <w:autoRedefine/>
-    <w:rsid w:val="00026B5A"/>
+    <w:rsid w:val="00253A9F"/>
     <w:pPr>
       <w:numPr>
         <w:numId w:val="0"/>
@@ -21715,7 +21658,7 @@
     <w:basedOn w:val="Normal"/>
     <w:next w:val="Normal"/>
     <w:qFormat/>
-    <w:rsid w:val="00026B5A"/>
+    <w:rsid w:val="00253A9F"/>
     <w:pPr>
       <w:keepNext/>
       <w:widowControl w:val="0"/>
@@ -21726,7 +21669,7 @@
     <w:name w:val="Block Text"/>
     <w:basedOn w:val="Normal"/>
     <w:semiHidden/>
-    <w:rsid w:val="00026B5A"/>
+    <w:rsid w:val="00253A9F"/>
     <w:pPr>
       <w:spacing w:after="120"/>
       <w:ind w:left="1440" w:right="1440"/>
@@ -21736,13 +21679,13 @@
     <w:name w:val="page number"/>
     <w:basedOn w:val="DefaultParagraphFont"/>
     <w:semiHidden/>
-    <w:rsid w:val="00026B5A"/>
+    <w:rsid w:val="00253A9F"/>
   </w:style>
   <w:style w:type="character" w:styleId="EndnoteReference">
     <w:name w:val="endnote reference"/>
     <w:basedOn w:val="DefaultParagraphFont"/>
     <w:semiHidden/>
-    <w:rsid w:val="00026B5A"/>
+    <w:rsid w:val="00253A9F"/>
     <w:rPr>
       <w:vertAlign w:val="baseline"/>
     </w:rPr>
@@ -21751,13 +21694,13 @@
     <w:name w:val="endnote text"/>
     <w:basedOn w:val="Normal"/>
     <w:semiHidden/>
-    <w:rsid w:val="00026B5A"/>
+    <w:rsid w:val="00253A9F"/>
   </w:style>
   <w:style w:type="character" w:customStyle="1" w:styleId="definition">
     <w:name w:val="definition"/>
     <w:basedOn w:val="DefaultParagraphFont"/>
     <w:qFormat/>
-    <w:rsid w:val="00026B5A"/>
+    <w:rsid w:val="00253A9F"/>
     <w:rPr>
       <w:u w:val="words"/>
     </w:rPr>
@@ -21767,7 +21710,7 @@
     <w:basedOn w:val="DefaultParagraphFont"/>
     <w:uiPriority w:val="20"/>
     <w:qFormat/>
-    <w:rsid w:val="00026B5A"/>
+    <w:rsid w:val="00253A9F"/>
     <w:rPr>
       <w:i/>
     </w:rPr>
@@ -21777,7 +21720,7 @@
     <w:basedOn w:val="Normal"/>
     <w:uiPriority w:val="4"/>
     <w:qFormat/>
-    <w:rsid w:val="00026B5A"/>
+    <w:rsid w:val="00253A9F"/>
     <w:pPr>
       <w:tabs>
         <w:tab w:val="right" w:pos="8640"/>
@@ -21791,7 +21734,7 @@
     <w:basedOn w:val="DefaultParagraphFont"/>
     <w:uiPriority w:val="3"/>
     <w:qFormat/>
-    <w:rsid w:val="00026B5A"/>
+    <w:rsid w:val="00253A9F"/>
     <w:rPr>
       <w:rFonts w:ascii="MathematicalPi 2" w:hAnsi="MathematicalPi 2"/>
     </w:rPr>
@@ -21799,7 +21742,7 @@
   <w:style w:type="character" w:customStyle="1" w:styleId="subscript">
     <w:name w:val="subscript"/>
     <w:qFormat/>
-    <w:rsid w:val="00026B5A"/>
+    <w:rsid w:val="00253A9F"/>
     <w:rPr>
       <w:spacing w:val="0"/>
       <w:w w:val="100"/>
@@ -21811,7 +21754,7 @@
   <w:style w:type="character" w:customStyle="1" w:styleId="superscript">
     <w:name w:val="superscript"/>
     <w:qFormat/>
-    <w:rsid w:val="00026B5A"/>
+    <w:rsid w:val="00253A9F"/>
     <w:rPr>
       <w:spacing w:val="0"/>
       <w:w w:val="100"/>
@@ -21825,7 +21768,7 @@
     <w:basedOn w:val="DefaultParagraphFont"/>
     <w:uiPriority w:val="1"/>
     <w:qFormat/>
-    <w:rsid w:val="00026B5A"/>
+    <w:rsid w:val="00253A9F"/>
     <w:rPr>
       <w:rFonts w:ascii="Symbol" w:hAnsi="Symbol"/>
     </w:rPr>
@@ -21835,7 +21778,7 @@
     <w:basedOn w:val="DefaultParagraphFont"/>
     <w:uiPriority w:val="1"/>
     <w:qFormat/>
-    <w:rsid w:val="00026B5A"/>
+    <w:rsid w:val="00253A9F"/>
     <w:rPr>
       <w:rFonts w:ascii="Times New Roman" w:hAnsi="Times New Roman"/>
       <w:i/>
@@ -21846,7 +21789,7 @@
     <w:basedOn w:val="DefaultParagraphFont"/>
     <w:uiPriority w:val="3"/>
     <w:qFormat/>
-    <w:rsid w:val="00026B5A"/>
+    <w:rsid w:val="00253A9F"/>
     <w:rPr>
       <w:rFonts w:ascii="MathematicalPi 2" w:hAnsi="MathematicalPi 2"/>
     </w:rPr>
@@ -21855,7 +21798,7 @@
     <w:name w:val="lattice"/>
     <w:uiPriority w:val="1"/>
     <w:qFormat/>
-    <w:rsid w:val="00026B5A"/>
+    <w:rsid w:val="00253A9F"/>
     <w:rPr>
       <w:rFonts w:ascii="French Script MT" w:hAnsi="French Script MT"/>
       <w:b w:val="0"/>
@@ -21868,7 +21811,7 @@
     <w:next w:val="Normal"/>
     <w:uiPriority w:val="4"/>
     <w:qFormat/>
-    <w:rsid w:val="00026B5A"/>
+    <w:rsid w:val="00253A9F"/>
     <w:pPr>
       <w:spacing w:before="120" w:after="120"/>
       <w:jc w:val="center"/>
@@ -21882,7 +21825,7 @@
     <w:basedOn w:val="DefaultParagraphFont"/>
     <w:uiPriority w:val="1"/>
     <w:qFormat/>
-    <w:rsid w:val="00026B5A"/>
+    <w:rsid w:val="00253A9F"/>
     <w:rPr>
       <w:b/>
     </w:rPr>
@@ -21892,7 +21835,7 @@
     <w:basedOn w:val="DefaultParagraphFont"/>
     <w:uiPriority w:val="3"/>
     <w:qFormat/>
-    <w:rsid w:val="00026B5A"/>
+    <w:rsid w:val="00253A9F"/>
     <w:rPr>
       <w:rFonts w:ascii="Monotype Corsiva" w:hAnsi="Monotype Corsiva"/>
     </w:rPr>
@@ -21902,7 +21845,7 @@
     <w:basedOn w:val="DefaultParagraphFont"/>
     <w:uiPriority w:val="4"/>
     <w:qFormat/>
-    <w:rsid w:val="00026B5A"/>
+    <w:rsid w:val="00253A9F"/>
     <w:rPr>
       <w:rFonts w:ascii="Courier New" w:hAnsi="Courier New" w:cs="Courier New"/>
       <w:sz w:val="20"/>
@@ -21913,7 +21856,7 @@
     <w:basedOn w:val="Normal"/>
     <w:uiPriority w:val="4"/>
     <w:qFormat/>
-    <w:rsid w:val="00026B5A"/>
+    <w:rsid w:val="00253A9F"/>
     <w:pPr>
       <w:tabs>
         <w:tab w:val="left" w:pos="1890"/>
@@ -21931,7 +21874,7 @@
     <w:basedOn w:val="Heading1"/>
     <w:next w:val="Normal"/>
     <w:uiPriority w:val="7"/>
-    <w:rsid w:val="00026B5A"/>
+    <w:rsid w:val="00253A9F"/>
     <w:pPr>
       <w:numPr>
         <w:numId w:val="3"/>
@@ -21944,7 +21887,7 @@
     <w:next w:val="Subtitle"/>
     <w:link w:val="TitleChar"/>
     <w:uiPriority w:val="4"/>
-    <w:rsid w:val="00026B5A"/>
+    <w:rsid w:val="00253A9F"/>
     <w:pPr>
       <w:spacing w:before="480"/>
       <w:jc w:val="center"/>
@@ -21962,7 +21905,8 @@
     <w:name w:val="Subtitle"/>
     <w:basedOn w:val="Normal"/>
     <w:link w:val="SubtitleChar"/>
-    <w:rsid w:val="00026B5A"/>
+    <w:uiPriority w:val="4"/>
+    <w:rsid w:val="00253A9F"/>
     <w:pPr>
       <w:spacing w:before="480"/>
       <w:jc w:val="center"/>
@@ -21978,7 +21922,7 @@
     <w:basedOn w:val="Normal"/>
     <w:link w:val="BodyTextChar"/>
     <w:semiHidden/>
-    <w:rsid w:val="00026B5A"/>
+    <w:rsid w:val="00253A9F"/>
     <w:pPr>
       <w:spacing w:after="120"/>
     </w:pPr>
@@ -21988,7 +21932,7 @@
     <w:basedOn w:val="Heading2"/>
     <w:next w:val="Normal"/>
     <w:uiPriority w:val="7"/>
-    <w:rsid w:val="00026B5A"/>
+    <w:rsid w:val="00253A9F"/>
     <w:pPr>
       <w:numPr>
         <w:numId w:val="3"/>
@@ -22003,7 +21947,7 @@
     <w:basedOn w:val="Heading3"/>
     <w:next w:val="Normal"/>
     <w:uiPriority w:val="7"/>
-    <w:rsid w:val="00026B5A"/>
+    <w:rsid w:val="00253A9F"/>
     <w:pPr>
       <w:numPr>
         <w:numId w:val="3"/>
@@ -22015,7 +21959,7 @@
     <w:basedOn w:val="Heading4"/>
     <w:next w:val="Normal"/>
     <w:uiPriority w:val="7"/>
-    <w:rsid w:val="00026B5A"/>
+    <w:rsid w:val="00253A9F"/>
     <w:pPr>
       <w:numPr>
         <w:numId w:val="3"/>
@@ -22027,7 +21971,7 @@
     <w:basedOn w:val="Heading5"/>
     <w:next w:val="Normal"/>
     <w:uiPriority w:val="7"/>
-    <w:rsid w:val="00026B5A"/>
+    <w:rsid w:val="00253A9F"/>
     <w:pPr>
       <w:numPr>
         <w:numId w:val="3"/>
@@ -22039,7 +21983,7 @@
     <w:basedOn w:val="Heading6"/>
     <w:next w:val="Normal"/>
     <w:uiPriority w:val="7"/>
-    <w:rsid w:val="00026B5A"/>
+    <w:rsid w:val="00253A9F"/>
     <w:pPr>
       <w:numPr>
         <w:numId w:val="3"/>
@@ -22051,7 +21995,7 @@
     <w:basedOn w:val="Heading7"/>
     <w:next w:val="Normal"/>
     <w:uiPriority w:val="7"/>
-    <w:rsid w:val="00026B5A"/>
+    <w:rsid w:val="00253A9F"/>
     <w:pPr>
       <w:numPr>
         <w:numId w:val="3"/>
@@ -22063,7 +22007,7 @@
     <w:basedOn w:val="Heading8"/>
     <w:next w:val="Normal"/>
     <w:uiPriority w:val="7"/>
-    <w:rsid w:val="00026B5A"/>
+    <w:rsid w:val="00253A9F"/>
     <w:pPr>
       <w:numPr>
         <w:numId w:val="3"/>
@@ -22075,7 +22019,7 @@
     <w:basedOn w:val="Heading9"/>
     <w:next w:val="Normal"/>
     <w:uiPriority w:val="7"/>
-    <w:rsid w:val="00026B5A"/>
+    <w:rsid w:val="00253A9F"/>
     <w:pPr>
       <w:numPr>
         <w:numId w:val="3"/>
@@ -22086,7 +22030,7 @@
     <w:name w:val="antichain"/>
     <w:basedOn w:val="poset"/>
     <w:uiPriority w:val="3"/>
-    <w:rsid w:val="00026B5A"/>
+    <w:rsid w:val="00253A9F"/>
     <w:rPr>
       <w:rFonts w:ascii="Swis721 BlkOul BT" w:hAnsi="Swis721 BlkOul BT"/>
       <w:i/>
@@ -22096,7 +22040,7 @@
     <w:name w:val="List Paragraph"/>
     <w:basedOn w:val="Normal"/>
     <w:uiPriority w:val="5"/>
-    <w:rsid w:val="00026B5A"/>
+    <w:rsid w:val="00253A9F"/>
     <w:pPr>
       <w:ind w:left="720"/>
     </w:pPr>
@@ -22105,7 +22049,7 @@
     <w:name w:val="Book Title"/>
     <w:basedOn w:val="DefaultParagraphFont"/>
     <w:uiPriority w:val="33"/>
-    <w:rsid w:val="00026B5A"/>
+    <w:rsid w:val="00253A9F"/>
     <w:rPr>
       <w:b/>
       <w:bCs/>
@@ -22117,7 +22061,7 @@
     <w:name w:val="Intense Emphasis"/>
     <w:basedOn w:val="DefaultParagraphFont"/>
     <w:uiPriority w:val="21"/>
-    <w:rsid w:val="00026B5A"/>
+    <w:rsid w:val="00253A9F"/>
     <w:rPr>
       <w:b/>
       <w:bCs/>
@@ -22130,7 +22074,7 @@
     <w:name w:val="Intense Reference"/>
     <w:basedOn w:val="DefaultParagraphFont"/>
     <w:uiPriority w:val="32"/>
-    <w:rsid w:val="00026B5A"/>
+    <w:rsid w:val="00253A9F"/>
     <w:rPr>
       <w:b/>
       <w:bCs/>
@@ -22144,7 +22088,7 @@
     <w:name w:val="Strong"/>
     <w:basedOn w:val="DefaultParagraphFont"/>
     <w:uiPriority w:val="22"/>
-    <w:rsid w:val="00026B5A"/>
+    <w:rsid w:val="00253A9F"/>
     <w:rPr>
       <w:b/>
       <w:bCs/>
@@ -22156,7 +22100,7 @@
     <w:next w:val="Normal"/>
     <w:link w:val="QuoteChar"/>
     <w:uiPriority w:val="29"/>
-    <w:rsid w:val="00026B5A"/>
+    <w:rsid w:val="00253A9F"/>
     <w:rPr>
       <w:i/>
       <w:iCs/>
@@ -22168,7 +22112,7 @@
     <w:basedOn w:val="DefaultParagraphFont"/>
     <w:link w:val="Quote"/>
     <w:uiPriority w:val="29"/>
-    <w:rsid w:val="00026B5A"/>
+    <w:rsid w:val="00253A9F"/>
     <w:rPr>
       <w:rFonts w:ascii="Times New Roman" w:hAnsi="Times New Roman"/>
       <w:i/>
@@ -22183,7 +22127,7 @@
     <w:next w:val="Normal"/>
     <w:link w:val="IntenseQuoteChar"/>
     <w:uiPriority w:val="30"/>
-    <w:rsid w:val="00026B5A"/>
+    <w:rsid w:val="00253A9F"/>
     <w:pPr>
       <w:pBdr>
         <w:bottom w:val="single" w:sz="4" w:space="4" w:color="4F81BD" w:themeColor="accent1"/>
@@ -22204,7 +22148,7 @@
     <w:basedOn w:val="DefaultParagraphFont"/>
     <w:link w:val="IntenseQuote"/>
     <w:uiPriority w:val="30"/>
-    <w:rsid w:val="00026B5A"/>
+    <w:rsid w:val="00253A9F"/>
     <w:rPr>
       <w:rFonts w:ascii="Times New Roman" w:hAnsi="Times New Roman"/>
       <w:b/>
@@ -22219,7 +22163,7 @@
     <w:name w:val="Subtle Reference"/>
     <w:basedOn w:val="DefaultParagraphFont"/>
     <w:uiPriority w:val="31"/>
-    <w:rsid w:val="00026B5A"/>
+    <w:rsid w:val="00253A9F"/>
     <w:rPr>
       <w:smallCaps/>
       <w:color w:val="C0504D" w:themeColor="accent2"/>
@@ -22229,7 +22173,7 @@
   <w:style w:type="character" w:styleId="SubtleEmphasis">
     <w:name w:val="Subtle Emphasis"/>
     <w:uiPriority w:val="19"/>
-    <w:rsid w:val="00026B5A"/>
+    <w:rsid w:val="00253A9F"/>
     <w:rPr>
       <w:i/>
       <w:iCs/>
@@ -22240,7 +22184,7 @@
     <w:name w:val="No Spacing"/>
     <w:basedOn w:val="Normal"/>
     <w:uiPriority w:val="1"/>
-    <w:rsid w:val="00026B5A"/>
+    <w:rsid w:val="00253A9F"/>
     <w:pPr>
       <w:spacing w:before="0"/>
     </w:pPr>
@@ -22250,7 +22194,7 @@
     <w:basedOn w:val="DefaultParagraphFont"/>
     <w:link w:val="Heading1"/>
     <w:uiPriority w:val="6"/>
-    <w:rsid w:val="00026B5A"/>
+    <w:rsid w:val="00253A9F"/>
     <w:rPr>
       <w:rFonts w:ascii="Times New Roman" w:eastAsiaTheme="majorEastAsia" w:hAnsi="Times New Roman" w:cstheme="majorBidi"/>
       <w:b/>
@@ -22263,7 +22207,7 @@
     <w:basedOn w:val="DefaultParagraphFont"/>
     <w:link w:val="Heading2"/>
     <w:uiPriority w:val="6"/>
-    <w:rsid w:val="00026B5A"/>
+    <w:rsid w:val="00253A9F"/>
     <w:rPr>
       <w:rFonts w:ascii="Times New Roman" w:eastAsiaTheme="majorEastAsia" w:hAnsi="Times New Roman" w:cstheme="majorBidi"/>
       <w:b/>
@@ -22275,7 +22219,7 @@
     <w:basedOn w:val="DefaultParagraphFont"/>
     <w:link w:val="Heading3"/>
     <w:uiPriority w:val="6"/>
-    <w:rsid w:val="00026B5A"/>
+    <w:rsid w:val="00253A9F"/>
     <w:rPr>
       <w:rFonts w:ascii="Times New Roman" w:eastAsiaTheme="majorEastAsia" w:hAnsi="Times New Roman" w:cstheme="majorBidi"/>
       <w:sz w:val="24"/>
@@ -22286,7 +22230,7 @@
     <w:basedOn w:val="DefaultParagraphFont"/>
     <w:link w:val="Heading4"/>
     <w:uiPriority w:val="6"/>
-    <w:rsid w:val="00026B5A"/>
+    <w:rsid w:val="00253A9F"/>
     <w:rPr>
       <w:rFonts w:ascii="Times New Roman" w:hAnsi="Times New Roman" w:cstheme="majorBidi"/>
       <w:sz w:val="24"/>
@@ -22297,7 +22241,7 @@
     <w:basedOn w:val="DefaultParagraphFont"/>
     <w:link w:val="Heading5"/>
     <w:uiPriority w:val="6"/>
-    <w:rsid w:val="00026B5A"/>
+    <w:rsid w:val="00253A9F"/>
     <w:rPr>
       <w:rFonts w:ascii="Times New Roman" w:hAnsi="Times New Roman" w:cstheme="majorBidi"/>
       <w:sz w:val="24"/>
@@ -22308,7 +22252,7 @@
     <w:basedOn w:val="DefaultParagraphFont"/>
     <w:link w:val="Heading6"/>
     <w:uiPriority w:val="6"/>
-    <w:rsid w:val="00026B5A"/>
+    <w:rsid w:val="00253A9F"/>
     <w:rPr>
       <w:rFonts w:ascii="Times New Roman" w:hAnsi="Times New Roman" w:cstheme="majorBidi"/>
       <w:sz w:val="24"/>
@@ -22319,7 +22263,7 @@
     <w:basedOn w:val="DefaultParagraphFont"/>
     <w:link w:val="Heading7"/>
     <w:uiPriority w:val="6"/>
-    <w:rsid w:val="00026B5A"/>
+    <w:rsid w:val="00253A9F"/>
     <w:rPr>
       <w:rFonts w:ascii="Times New Roman" w:hAnsi="Times New Roman" w:cstheme="majorBidi"/>
       <w:sz w:val="24"/>
@@ -22330,7 +22274,7 @@
     <w:basedOn w:val="DefaultParagraphFont"/>
     <w:link w:val="Heading8"/>
     <w:uiPriority w:val="6"/>
-    <w:rsid w:val="00026B5A"/>
+    <w:rsid w:val="00253A9F"/>
     <w:rPr>
       <w:rFonts w:ascii="Times New Roman" w:hAnsi="Times New Roman" w:cstheme="majorBidi"/>
       <w:sz w:val="24"/>
@@ -22341,7 +22285,7 @@
     <w:basedOn w:val="DefaultParagraphFont"/>
     <w:link w:val="Heading9"/>
     <w:uiPriority w:val="6"/>
-    <w:rsid w:val="00026B5A"/>
+    <w:rsid w:val="00253A9F"/>
     <w:rPr>
       <w:rFonts w:ascii="Times New Roman" w:eastAsiaTheme="majorEastAsia" w:hAnsi="Times New Roman" w:cstheme="majorBidi"/>
       <w:sz w:val="24"/>
@@ -22352,7 +22296,7 @@
     <w:basedOn w:val="DefaultParagraphFont"/>
     <w:link w:val="Title"/>
     <w:uiPriority w:val="4"/>
-    <w:rsid w:val="00026B5A"/>
+    <w:rsid w:val="00253A9F"/>
     <w:rPr>
       <w:rFonts w:ascii="Arial" w:eastAsiaTheme="majorEastAsia" w:hAnsi="Arial" w:cs="Arial"/>
       <w:b/>
@@ -22367,7 +22311,7 @@
     <w:basedOn w:val="DefaultParagraphFont"/>
     <w:link w:val="Subtitle"/>
     <w:uiPriority w:val="4"/>
-    <w:rsid w:val="00026B5A"/>
+    <w:rsid w:val="00253A9F"/>
     <w:rPr>
       <w:rFonts w:ascii="Arial" w:eastAsiaTheme="majorEastAsia" w:hAnsi="Arial" w:cs="Arial"/>
       <w:sz w:val="28"/>
@@ -22382,7 +22326,7 @@
     <w:semiHidden/>
     <w:unhideWhenUsed/>
     <w:qFormat/>
-    <w:rsid w:val="00026B5A"/>
+    <w:rsid w:val="00253A9F"/>
     <w:pPr>
       <w:numPr>
         <w:numId w:val="0"/>
@@ -22406,7 +22350,7 @@
     <w:uiPriority w:val="99"/>
     <w:semiHidden/>
     <w:unhideWhenUsed/>
-    <w:rsid w:val="00026B5A"/>
+    <w:rsid w:val="00253A9F"/>
     <w:pPr>
       <w:spacing w:before="0"/>
     </w:pPr>
@@ -22422,7 +22366,7 @@
     <w:link w:val="BalloonText"/>
     <w:uiPriority w:val="99"/>
     <w:semiHidden/>
-    <w:rsid w:val="00026B5A"/>
+    <w:rsid w:val="00253A9F"/>
     <w:rPr>
       <w:rFonts w:ascii="Tahoma" w:hAnsi="Tahoma" w:cs="Tahoma"/>
       <w:sz w:val="16"/>
@@ -22436,7 +22380,7 @@
     <w:uiPriority w:val="99"/>
     <w:semiHidden/>
     <w:unhideWhenUsed/>
-    <w:rsid w:val="00026B5A"/>
+    <w:rsid w:val="00253A9F"/>
     <w:pPr>
       <w:spacing w:before="0"/>
     </w:pPr>
@@ -22452,7 +22396,7 @@
     <w:link w:val="DocumentMap"/>
     <w:uiPriority w:val="99"/>
     <w:semiHidden/>
-    <w:rsid w:val="00026B5A"/>
+    <w:rsid w:val="00253A9F"/>
     <w:rPr>
       <w:rFonts w:ascii="Tahoma" w:hAnsi="Tahoma" w:cs="Tahoma"/>
       <w:sz w:val="16"/>
@@ -22464,7 +22408,7 @@
     <w:basedOn w:val="DefaultParagraphFont"/>
     <w:link w:val="BodyText"/>
     <w:semiHidden/>
-    <w:rsid w:val="00026B5A"/>
+    <w:rsid w:val="00253A9F"/>
     <w:rPr>
       <w:rFonts w:ascii="Times New Roman" w:hAnsi="Times New Roman"/>
       <w:sz w:val="24"/>
@@ -22475,7 +22419,7 @@
     <w:basedOn w:val="DefaultParagraphFont"/>
     <w:uiPriority w:val="1"/>
     <w:qFormat/>
-    <w:rsid w:val="00026B5A"/>
+    <w:rsid w:val="00253A9F"/>
     <w:rPr>
       <w:u w:val="words"/>
     </w:rPr>
@@ -22484,7 +22428,7 @@
     <w:name w:val="abstract"/>
     <w:uiPriority w:val="1"/>
     <w:qFormat/>
-    <w:rsid w:val="00026B5A"/>
+    <w:rsid w:val="00253A9F"/>
     <w:rPr>
       <w:rFonts w:ascii="Swis721 BdOul BT" w:hAnsi="Swis721 BdOul BT"/>
       <w:b/>
@@ -22494,7 +22438,7 @@
     <w:name w:val="rep"/>
     <w:uiPriority w:val="1"/>
     <w:qFormat/>
-    <w:rsid w:val="00026B5A"/>
+    <w:rsid w:val="00253A9F"/>
     <w:rPr>
       <w:rFonts w:ascii="Arial" w:hAnsi="Arial"/>
     </w:rPr>
@@ -22503,7 +22447,7 @@
     <w:name w:val="rel"/>
     <w:uiPriority w:val="1"/>
     <w:qFormat/>
-    <w:rsid w:val="00026B5A"/>
+    <w:rsid w:val="00253A9F"/>
     <w:rPr>
       <w:rFonts w:ascii="Times New Roman" w:hAnsi="Times New Roman" w:cs="Arial"/>
     </w:rPr>
@@ -22513,14 +22457,14 @@
     <w:basedOn w:val="Normal"/>
     <w:link w:val="CommentTextChar"/>
     <w:semiHidden/>
-    <w:rsid w:val="00026B5A"/>
+    <w:rsid w:val="00253A9F"/>
   </w:style>
   <w:style w:type="character" w:customStyle="1" w:styleId="CommentTextChar">
     <w:name w:val="Comment Text Char"/>
     <w:basedOn w:val="DefaultParagraphFont"/>
     <w:link w:val="CommentText"/>
     <w:semiHidden/>
-    <w:rsid w:val="00026B5A"/>
+    <w:rsid w:val="00253A9F"/>
     <w:rPr>
       <w:rFonts w:ascii="Times New Roman" w:hAnsi="Times New Roman"/>
       <w:sz w:val="24"/>
@@ -22530,7 +22474,7 @@
     <w:name w:val="annotation reference"/>
     <w:basedOn w:val="DefaultParagraphFont"/>
     <w:semiHidden/>
-    <w:rsid w:val="00026B5A"/>
+    <w:rsid w:val="00253A9F"/>
     <w:rPr>
       <w:sz w:val="24"/>
       <w:szCs w:val="16"/>
@@ -22541,7 +22485,7 @@
     <w:basedOn w:val="Normal"/>
     <w:uiPriority w:val="99"/>
     <w:semiHidden/>
-    <w:rsid w:val="00026B5A"/>
+    <w:rsid w:val="00253A9F"/>
     <w:pPr>
       <w:spacing w:before="100" w:beforeAutospacing="1" w:after="115"/>
     </w:pPr>
@@ -22557,7 +22501,7 @@
     <w:uiPriority w:val="99"/>
     <w:semiHidden/>
     <w:unhideWhenUsed/>
-    <w:rsid w:val="00026B5A"/>
+    <w:rsid w:val="00253A9F"/>
     <w:rPr>
       <w:b/>
       <w:bCs/>
@@ -22569,7 +22513,7 @@
     <w:link w:val="CommentSubject"/>
     <w:uiPriority w:val="99"/>
     <w:semiHidden/>
-    <w:rsid w:val="00026B5A"/>
+    <w:rsid w:val="00253A9F"/>
     <w:rPr>
       <w:rFonts w:ascii="Times New Roman" w:hAnsi="Times New Roman"/>
       <w:b/>
@@ -22583,7 +22527,7 @@
     <w:next w:val="Normal"/>
     <w:uiPriority w:val="5"/>
     <w:qFormat/>
-    <w:rsid w:val="00026B5A"/>
+    <w:rsid w:val="00253A9F"/>
     <w:rPr>
       <w:u w:val="single"/>
     </w:rPr>
@@ -22593,7 +22537,7 @@
     <w:basedOn w:val="Normal"/>
     <w:uiPriority w:val="5"/>
     <w:qFormat/>
-    <w:rsid w:val="00026B5A"/>
+    <w:rsid w:val="00253A9F"/>
     <w:pPr>
       <w:spacing w:before="0"/>
     </w:pPr>
@@ -22607,7 +22551,7 @@
     <w:basedOn w:val="DefaultParagraphFont"/>
     <w:uiPriority w:val="99"/>
     <w:unhideWhenUsed/>
-    <w:rsid w:val="00026B5A"/>
+    <w:rsid w:val="00253A9F"/>
     <w:rPr>
       <w:color w:val="0000FF"/>
       <w:u w:val="single"/>
@@ -22616,12 +22560,12 @@
   <w:style w:type="character" w:customStyle="1" w:styleId="mlabel">
     <w:name w:val="mlabel"/>
     <w:basedOn w:val="DefaultParagraphFont"/>
-    <w:rsid w:val="00026B5A"/>
+    <w:rsid w:val="00253A9F"/>
   </w:style>
   <w:style w:type="paragraph" w:customStyle="1" w:styleId="code">
     <w:name w:val="code"/>
     <w:basedOn w:val="Normal"/>
-    <w:rsid w:val="00026B5A"/>
+    <w:rsid w:val="00253A9F"/>
     <w:pPr>
       <w:tabs>
         <w:tab w:val="left" w:pos="360"/>
@@ -22641,7 +22585,7 @@
   <w:style w:type="paragraph" w:customStyle="1" w:styleId="codecomment">
     <w:name w:val="code comment"/>
     <w:basedOn w:val="code"/>
-    <w:rsid w:val="00026B5A"/>
+    <w:rsid w:val="00253A9F"/>
     <w:rPr>
       <w:i/>
     </w:rPr>
@@ -22651,7 +22595,7 @@
     <w:basedOn w:val="Normal"/>
     <w:uiPriority w:val="5"/>
     <w:qFormat/>
-    <w:rsid w:val="00026B5A"/>
+    <w:rsid w:val="00253A9F"/>
     <w:pPr>
       <w:numPr>
         <w:numId w:val="5"/>
@@ -22668,7 +22612,7 @@
     <w:basedOn w:val="Normal"/>
     <w:uiPriority w:val="5"/>
     <w:qFormat/>
-    <w:rsid w:val="00026B5A"/>
+    <w:rsid w:val="00253A9F"/>
     <w:rPr>
       <w:rFonts w:asciiTheme="minorHAnsi" w:hAnsiTheme="minorHAnsi"/>
       <w:b/>
@@ -22681,7 +22625,7 @@
     <w:basedOn w:val="Normal"/>
     <w:uiPriority w:val="5"/>
     <w:qFormat/>
-    <w:rsid w:val="00026B5A"/>
+    <w:rsid w:val="00253A9F"/>
     <w:pPr>
       <w:spacing w:before="120"/>
       <w:ind w:left="288"/>
@@ -22732,7 +22676,7 @@
     <w:name w:val="abs"/>
     <w:uiPriority w:val="1"/>
     <w:qFormat/>
-    <w:rsid w:val="00026B5A"/>
+    <w:rsid w:val="00253A9F"/>
     <w:rPr>
       <w:rFonts w:ascii="Swis721 BdOul BT" w:hAnsi="Swis721 BdOul BT"/>
       <w:b/>
@@ -22743,7 +22687,7 @@
     <w:basedOn w:val="Normal"/>
     <w:uiPriority w:val="5"/>
     <w:qFormat/>
-    <w:rsid w:val="00026B5A"/>
+    <w:rsid w:val="00253A9F"/>
     <w:pPr>
       <w:spacing w:before="0"/>
     </w:pPr>
@@ -22753,7 +22697,7 @@
     <w:basedOn w:val="Normal"/>
     <w:uiPriority w:val="5"/>
     <w:qFormat/>
-    <w:rsid w:val="00026B5A"/>
+    <w:rsid w:val="00253A9F"/>
     <w:pPr>
       <w:ind w:left="288"/>
     </w:pPr>
@@ -23064,7 +23008,7 @@
 </file>
 
 <file path=customXml/itemProps1.xml><?xml version="1.0" encoding="utf-8"?>
-<ds:datastoreItem xmlns:ds="http://schemas.openxmlformats.org/officeDocument/2006/customXml" ds:itemID="{19E9317B-6B21-4E42-BC0A-18B1BEAC43FB}">
+<ds:datastoreItem xmlns:ds="http://schemas.openxmlformats.org/officeDocument/2006/customXml" ds:itemID="{407E516B-E275-47D2-B5CA-AEB05F73EBFD}">
   <ds:schemaRefs>
     <ds:schemaRef ds:uri="http://schemas.openxmlformats.org/officeDocument/2006/bibliography"/>
   </ds:schemaRefs>

</xml_diff>

<commit_message>
Update release info in footers.
</commit_message>
<xml_diff>
--- a/SheafSystem Programmers Guide.docx
+++ b/SheafSystem Programmers Guide.docx
@@ -627,8 +627,6 @@
       <w:r>
         <w:t>along with a Makefile</w:t>
       </w:r>
-      <w:bookmarkStart w:id="1" w:name="_GoBack"/>
-      <w:bookmarkEnd w:id="1"/>
       <w:r>
         <w:t>, the first part of which reads:</w:t>
       </w:r>
@@ -2570,7 +2568,7 @@
           <v:shape id="_x0000_i1025" type="#_x0000_t75" style="width:321.75pt;height:267.85pt" o:ole="">
             <v:imagedata r:id="rId21" o:title=""/>
           </v:shape>
-          <o:OLEObject Type="Embed" ProgID="Visio.Drawing.11" ShapeID="_x0000_i1025" DrawAspect="Content" ObjectID="_1425294014" r:id="rId22"/>
+          <o:OLEObject Type="Embed" ProgID="Visio.Drawing.11" ShapeID="_x0000_i1025" DrawAspect="Content" ObjectID="_1425296163" r:id="rId22"/>
         </w:object>
       </w:r>
     </w:p>
@@ -2578,7 +2576,7 @@
       <w:pPr>
         <w:pStyle w:val="Caption"/>
       </w:pPr>
-      <w:bookmarkStart w:id="2" w:name="_Ref349767179"/>
+      <w:bookmarkStart w:id="1" w:name="_Ref349767179"/>
       <w:r>
         <w:t xml:space="preserve">Figure </w:t>
       </w:r>
@@ -2590,7 +2588,7 @@
           <w:t>1</w:t>
         </w:r>
       </w:fldSimple>
-      <w:bookmarkEnd w:id="2"/>
+      <w:bookmarkEnd w:id="1"/>
       <w:r>
         <w:t>: Hub and spoke architecture of an index space family.</w:t>
       </w:r>
@@ -6032,11 +6030,11 @@
       <w:pPr>
         <w:pStyle w:val="Heading3"/>
       </w:pPr>
-      <w:bookmarkStart w:id="3" w:name="_Ref350769019"/>
+      <w:bookmarkStart w:id="2" w:name="_Ref350769019"/>
       <w:r>
         <w:t>Creating posets</w:t>
       </w:r>
-      <w:bookmarkEnd w:id="3"/>
+      <w:bookmarkEnd w:id="2"/>
     </w:p>
     <w:p>
       <w:r>
@@ -6683,7 +6681,7 @@
       <w:pPr>
         <w:pStyle w:val="Heading3"/>
       </w:pPr>
-      <w:bookmarkStart w:id="4" w:name="_Ref350254663"/>
+      <w:bookmarkStart w:id="3" w:name="_Ref350254663"/>
       <w:r>
         <w:t xml:space="preserve">Example </w:t>
       </w:r>
@@ -6695,7 +6693,7 @@
           <w:t>9</w:t>
         </w:r>
       </w:fldSimple>
-      <w:bookmarkEnd w:id="4"/>
+      <w:bookmarkEnd w:id="3"/>
       <w:r>
         <w:t>: Creating, accessing, and deleting posets.</w:t>
       </w:r>
@@ -7505,7 +7503,7 @@
           <v:shape id="_x0000_i1026" type="#_x0000_t75" style="width:119.35pt;height:245.2pt" o:ole="">
             <v:imagedata r:id="rId23" o:title=""/>
           </v:shape>
-          <o:OLEObject Type="Embed" ProgID="Visio.Drawing.11" ShapeID="_x0000_i1026" DrawAspect="Content" ObjectID="_1425294015" r:id="rId24"/>
+          <o:OLEObject Type="Embed" ProgID="Visio.Drawing.11" ShapeID="_x0000_i1026" DrawAspect="Content" ObjectID="_1425296164" r:id="rId24"/>
         </w:object>
       </w:r>
     </w:p>
@@ -7513,7 +7511,7 @@
       <w:pPr>
         <w:pStyle w:val="Caption"/>
       </w:pPr>
-      <w:bookmarkStart w:id="5" w:name="_Ref350458932"/>
+      <w:bookmarkStart w:id="4" w:name="_Ref350458932"/>
       <w:r>
         <w:t xml:space="preserve">Figure </w:t>
       </w:r>
@@ -7525,7 +7523,7 @@
           <w:t>2</w:t>
         </w:r>
       </w:fldSimple>
-      <w:bookmarkEnd w:id="5"/>
+      <w:bookmarkEnd w:id="4"/>
       <w:r>
         <w:t xml:space="preserve">: </w:t>
       </w:r>
@@ -8228,11 +8226,11 @@
       <w:pPr>
         <w:pStyle w:val="Heading4"/>
       </w:pPr>
-      <w:bookmarkStart w:id="6" w:name="_Ref351401921"/>
+      <w:bookmarkStart w:id="5" w:name="_Ref351401921"/>
       <w:r>
         <w:t>Member attributes</w:t>
       </w:r>
-      <w:bookmarkEnd w:id="6"/>
+      <w:bookmarkEnd w:id="5"/>
     </w:p>
     <w:p>
       <w:r>
@@ -8990,7 +8988,7 @@
           <v:shape id="_x0000_i1027" type="#_x0000_t75" style="width:119.35pt;height:299.1pt" o:ole="">
             <v:imagedata r:id="rId25" o:title=""/>
           </v:shape>
-          <o:OLEObject Type="Embed" ProgID="Visio.Drawing.11" ShapeID="_x0000_i1027" DrawAspect="Content" ObjectID="_1425294016" r:id="rId26"/>
+          <o:OLEObject Type="Embed" ProgID="Visio.Drawing.11" ShapeID="_x0000_i1027" DrawAspect="Content" ObjectID="_1425296165" r:id="rId26"/>
         </w:object>
       </w:r>
     </w:p>
@@ -8998,7 +8996,7 @@
       <w:pPr>
         <w:pStyle w:val="Caption"/>
       </w:pPr>
-      <w:bookmarkStart w:id="7" w:name="_Ref350461926"/>
+      <w:bookmarkStart w:id="6" w:name="_Ref350461926"/>
       <w:r>
         <w:t xml:space="preserve">Figure </w:t>
       </w:r>
@@ -9010,7 +9008,7 @@
           <w:t>3</w:t>
         </w:r>
       </w:fldSimple>
-      <w:bookmarkEnd w:id="7"/>
+      <w:bookmarkEnd w:id="6"/>
       <w:r>
         <w:t>: A join equivalent member.</w:t>
       </w:r>
@@ -9180,7 +9178,7 @@
       <w:pPr>
         <w:pStyle w:val="Heading3"/>
       </w:pPr>
-      <w:bookmarkStart w:id="8" w:name="_Ref350551861"/>
+      <w:bookmarkStart w:id="7" w:name="_Ref350551861"/>
       <w:r>
         <w:t xml:space="preserve">Example </w:t>
       </w:r>
@@ -9192,7 +9190,7 @@
           <w:t>10</w:t>
         </w:r>
       </w:fldSimple>
-      <w:bookmarkEnd w:id="8"/>
+      <w:bookmarkEnd w:id="7"/>
       <w:r>
         <w:t xml:space="preserve">:  </w:t>
       </w:r>
@@ -10341,14 +10339,14 @@
       <w:pPr>
         <w:pStyle w:val="Heading2"/>
       </w:pPr>
-      <w:bookmarkStart w:id="9" w:name="_Ref350507955"/>
+      <w:bookmarkStart w:id="8" w:name="_Ref350507955"/>
       <w:r>
         <w:t>Poset member h</w:t>
       </w:r>
       <w:r>
         <w:t>andles</w:t>
       </w:r>
-      <w:bookmarkEnd w:id="9"/>
+      <w:bookmarkEnd w:id="8"/>
     </w:p>
     <w:p>
       <w:r>
@@ -11880,11 +11878,11 @@
       <w:pPr>
         <w:pStyle w:val="Heading2"/>
       </w:pPr>
-      <w:bookmarkStart w:id="10" w:name="_Ref351029262"/>
+      <w:bookmarkStart w:id="9" w:name="_Ref351029262"/>
       <w:r>
         <w:t>Subposets</w:t>
       </w:r>
-      <w:bookmarkEnd w:id="10"/>
+      <w:bookmarkEnd w:id="9"/>
     </w:p>
     <w:p>
       <w:r>
@@ -14050,7 +14048,7 @@
           <v:shape id="_x0000_i1028" type="#_x0000_t75" style="width:191.35pt;height:137.45pt" o:ole="">
             <v:imagedata r:id="rId27" o:title=""/>
           </v:shape>
-          <o:OLEObject Type="Embed" ProgID="Visio.Drawing.11" ShapeID="_x0000_i1028" DrawAspect="Content" ObjectID="_1425294017" r:id="rId28"/>
+          <o:OLEObject Type="Embed" ProgID="Visio.Drawing.11" ShapeID="_x0000_i1028" DrawAspect="Content" ObjectID="_1425296166" r:id="rId28"/>
         </w:object>
       </w:r>
     </w:p>
@@ -14058,7 +14056,7 @@
       <w:pPr>
         <w:pStyle w:val="Caption"/>
       </w:pPr>
-      <w:bookmarkStart w:id="11" w:name="_Ref350713867"/>
+      <w:bookmarkStart w:id="10" w:name="_Ref350713867"/>
       <w:r>
         <w:t xml:space="preserve">Figure </w:t>
       </w:r>
@@ -14070,7 +14068,7 @@
           <w:t>4</w:t>
         </w:r>
       </w:fldSimple>
-      <w:bookmarkEnd w:id="11"/>
+      <w:bookmarkEnd w:id="10"/>
       <w:r>
         <w:t xml:space="preserve">: Actions in depth first </w:t>
       </w:r>
@@ -15046,7 +15044,7 @@
           <v:shape id="_x0000_i1029" type="#_x0000_t75" style="width:443.1pt;height:245.2pt" o:ole="">
             <v:imagedata r:id="rId29" o:title=""/>
           </v:shape>
-          <o:OLEObject Type="Embed" ProgID="Visio.Drawing.11" ShapeID="_x0000_i1029" DrawAspect="Content" ObjectID="_1425294018" r:id="rId30"/>
+          <o:OLEObject Type="Embed" ProgID="Visio.Drawing.11" ShapeID="_x0000_i1029" DrawAspect="Content" ObjectID="_1425296167" r:id="rId30"/>
         </w:object>
       </w:r>
     </w:p>
@@ -15054,7 +15052,7 @@
       <w:pPr>
         <w:pStyle w:val="Caption"/>
       </w:pPr>
-      <w:bookmarkStart w:id="12" w:name="_Ref350770252"/>
+      <w:bookmarkStart w:id="11" w:name="_Ref350770252"/>
       <w:r>
         <w:t xml:space="preserve">Figure </w:t>
       </w:r>
@@ -15066,7 +15064,7 @@
           <w:t>5</w:t>
         </w:r>
       </w:fldSimple>
-      <w:bookmarkEnd w:id="12"/>
+      <w:bookmarkEnd w:id="11"/>
       <w:r>
         <w:t>: The cell schema table copied from the Part Space tutorial, Figure 14.</w:t>
       </w:r>
@@ -15577,7 +15575,7 @@
       <w:pPr>
         <w:pStyle w:val="Heading3"/>
       </w:pPr>
-      <w:bookmarkStart w:id="13" w:name="_Ref350807014"/>
+      <w:bookmarkStart w:id="12" w:name="_Ref350807014"/>
       <w:r>
         <w:t xml:space="preserve">Example </w:t>
       </w:r>
@@ -15589,7 +15587,7 @@
           <w:t>15</w:t>
         </w:r>
       </w:fldSimple>
-      <w:bookmarkEnd w:id="13"/>
+      <w:bookmarkEnd w:id="12"/>
       <w:r>
         <w:t>: Schema poset</w:t>
       </w:r>
@@ -17563,7 +17561,7 @@
         <w:pStyle w:val="Caption"/>
         <w:keepNext/>
       </w:pPr>
-      <w:bookmarkStart w:id="14" w:name="_Ref350979398"/>
+      <w:bookmarkStart w:id="13" w:name="_Ref350979398"/>
       <w:r>
         <w:t xml:space="preserve">Table </w:t>
       </w:r>
@@ -17575,7 +17573,7 @@
           <w:t>1</w:t>
         </w:r>
       </w:fldSimple>
-      <w:bookmarkEnd w:id="14"/>
+      <w:bookmarkEnd w:id="13"/>
       <w:r>
         <w:t>: Standard prototypes for individual cells</w:t>
       </w:r>
@@ -18718,11 +18716,11 @@
       <w:pPr>
         <w:pStyle w:val="Heading3"/>
       </w:pPr>
-      <w:bookmarkStart w:id="15" w:name="_Ref350982348"/>
+      <w:bookmarkStart w:id="14" w:name="_Ref350982348"/>
       <w:r>
         <w:t>Base space member handles</w:t>
       </w:r>
-      <w:bookmarkEnd w:id="15"/>
+      <w:bookmarkEnd w:id="14"/>
     </w:p>
     <w:p>
       <w:r>
@@ -18920,7 +18918,7 @@
         <w:pStyle w:val="Caption"/>
         <w:keepNext/>
       </w:pPr>
-      <w:bookmarkStart w:id="16" w:name="_Ref350985354"/>
+      <w:bookmarkStart w:id="15" w:name="_Ref350985354"/>
       <w:r>
         <w:t xml:space="preserve">Table </w:t>
       </w:r>
@@ -18932,7 +18930,7 @@
           <w:t>2</w:t>
         </w:r>
       </w:fldSimple>
-      <w:bookmarkEnd w:id="16"/>
+      <w:bookmarkEnd w:id="15"/>
       <w:r>
         <w:t xml:space="preserve">: </w:t>
       </w:r>
@@ -20658,7 +20656,7 @@
       </w:r>
     </w:p>
     <w:p>
-      <w:bookmarkStart w:id="17" w:name="OLE_LINK1"/>
+      <w:bookmarkStart w:id="16" w:name="OLE_LINK1"/>
       <w:r>
         <w:t xml:space="preserve">The classes in the fiber spaces cluster provide the various algebraic types used in theoretical physics to describe the properties of particles and systems. </w:t>
       </w:r>
@@ -20774,7 +20772,7 @@
           <v:shape id="_x0000_i1030" type="#_x0000_t75" style="width:405.3pt;height:200.9pt" o:ole="">
             <v:imagedata r:id="rId31" o:title=""/>
           </v:shape>
-          <o:OLEObject Type="Embed" ProgID="Visio.Drawing.11" ShapeID="_x0000_i1030" DrawAspect="Content" ObjectID="_1425294019" r:id="rId32"/>
+          <o:OLEObject Type="Embed" ProgID="Visio.Drawing.11" ShapeID="_x0000_i1030" DrawAspect="Content" ObjectID="_1425296168" r:id="rId32"/>
         </w:object>
       </w:r>
     </w:p>
@@ -20782,7 +20780,7 @@
       <w:pPr>
         <w:pStyle w:val="Caption"/>
       </w:pPr>
-      <w:bookmarkStart w:id="18" w:name="_Ref351061770"/>
+      <w:bookmarkStart w:id="17" w:name="_Ref351061770"/>
       <w:r>
         <w:t xml:space="preserve">Figure </w:t>
       </w:r>
@@ -20794,12 +20792,12 @@
           <w:t>6</w:t>
         </w:r>
       </w:fldSimple>
-      <w:bookmarkEnd w:id="18"/>
+      <w:bookmarkEnd w:id="17"/>
       <w:r>
         <w:t>: The core of the physical property inheritance hierarchy.</w:t>
       </w:r>
     </w:p>
-    <w:bookmarkEnd w:id="17"/>
+    <w:bookmarkEnd w:id="16"/>
     <w:p>
       <w:pPr>
         <w:pStyle w:val="Heading3"/>
@@ -20831,7 +20829,7 @@
       <w:pPr>
         <w:pStyle w:val="Heading4"/>
       </w:pPr>
-      <w:bookmarkStart w:id="19" w:name="_Ref351058079"/>
+      <w:bookmarkStart w:id="18" w:name="_Ref351058079"/>
       <w:r>
         <w:t xml:space="preserve">Example </w:t>
       </w:r>
@@ -20843,7 +20841,7 @@
           <w:t>24</w:t>
         </w:r>
       </w:fldSimple>
-      <w:bookmarkEnd w:id="19"/>
+      <w:bookmarkEnd w:id="18"/>
       <w:r>
         <w:t>: Fiber schema subobject hierarchy.</w:t>
       </w:r>
@@ -21939,7 +21937,7 @@
       <w:pPr>
         <w:pStyle w:val="Heading4"/>
       </w:pPr>
-      <w:bookmarkStart w:id="20" w:name="_Ref351067360"/>
+      <w:bookmarkStart w:id="19" w:name="_Ref351067360"/>
       <w:r>
         <w:t xml:space="preserve">Example </w:t>
       </w:r>
@@ -21951,7 +21949,7 @@
           <w:t>25</w:t>
         </w:r>
       </w:fldSimple>
-      <w:bookmarkEnd w:id="20"/>
+      <w:bookmarkEnd w:id="19"/>
       <w:r>
         <w:t>: Creating a fiber space.</w:t>
       </w:r>
@@ -22854,7 +22852,7 @@
       <w:pPr>
         <w:pStyle w:val="Heading4"/>
       </w:pPr>
-      <w:bookmarkStart w:id="21" w:name="_Ref351120421"/>
+      <w:bookmarkStart w:id="20" w:name="_Ref351120421"/>
       <w:r>
         <w:t xml:space="preserve">Example </w:t>
       </w:r>
@@ -22866,7 +22864,7 @@
           <w:t>26</w:t>
         </w:r>
       </w:fldSimple>
-      <w:bookmarkEnd w:id="21"/>
+      <w:bookmarkEnd w:id="20"/>
       <w:r>
         <w:t>: Persistent and volatile types.</w:t>
       </w:r>
@@ -24370,7 +24368,7 @@
           <v:shape id="_x0000_i1031" type="#_x0000_t75" style="width:387.2pt;height:245.2pt" o:ole="">
             <v:imagedata r:id="rId33" o:title=""/>
           </v:shape>
-          <o:OLEObject Type="Embed" ProgID="Visio.Drawing.11" ShapeID="_x0000_i1031" DrawAspect="Content" ObjectID="_1425294020" r:id="rId34"/>
+          <o:OLEObject Type="Embed" ProgID="Visio.Drawing.11" ShapeID="_x0000_i1031" DrawAspect="Content" ObjectID="_1425296169" r:id="rId34"/>
         </w:object>
       </w:r>
     </w:p>
@@ -24378,7 +24376,7 @@
       <w:pPr>
         <w:pStyle w:val="Caption"/>
       </w:pPr>
-      <w:bookmarkStart w:id="22" w:name="_Ref351147143"/>
+      <w:bookmarkStart w:id="21" w:name="_Ref351147143"/>
       <w:r>
         <w:t xml:space="preserve">Figure </w:t>
       </w:r>
@@ -24390,7 +24388,7 @@
           <w:t>7</w:t>
         </w:r>
       </w:fldSimple>
-      <w:bookmarkEnd w:id="22"/>
+      <w:bookmarkEnd w:id="21"/>
       <w:r>
         <w:t>: Rep type for the line segment mesh.</w:t>
       </w:r>
@@ -24431,7 +24429,7 @@
         <w:pStyle w:val="Caption"/>
         <w:keepNext/>
       </w:pPr>
-      <w:bookmarkStart w:id="23" w:name="_Ref351149750"/>
+      <w:bookmarkStart w:id="22" w:name="_Ref351149750"/>
       <w:r>
         <w:t xml:space="preserve">Table </w:t>
       </w:r>
@@ -24443,7 +24441,7 @@
           <w:t>3</w:t>
         </w:r>
       </w:fldSimple>
-      <w:bookmarkEnd w:id="23"/>
+      <w:bookmarkEnd w:id="22"/>
       <w:r>
         <w:t>: Standard sec_rep_descriptors</w:t>
       </w:r>
@@ -25023,7 +25021,7 @@
       <w:pPr>
         <w:pStyle w:val="Heading4"/>
       </w:pPr>
-      <w:bookmarkStart w:id="24" w:name="_Ref351157464"/>
+      <w:bookmarkStart w:id="23" w:name="_Ref351157464"/>
       <w:r>
         <w:t xml:space="preserve">Example </w:t>
       </w:r>
@@ -25035,7 +25033,7 @@
           <w:t>27</w:t>
         </w:r>
       </w:fldSimple>
-      <w:bookmarkEnd w:id="24"/>
+      <w:bookmarkEnd w:id="23"/>
       <w:r>
         <w:t>: Creating a section space schema.</w:t>
       </w:r>
@@ -25879,7 +25877,7 @@
       <w:pPr>
         <w:pStyle w:val="Heading4"/>
       </w:pPr>
-      <w:bookmarkStart w:id="25" w:name="_Ref351374139"/>
+      <w:bookmarkStart w:id="24" w:name="_Ref351374139"/>
       <w:r>
         <w:t xml:space="preserve">Example </w:t>
       </w:r>
@@ -25891,7 +25889,7 @@
           <w:t>28</w:t>
         </w:r>
       </w:fldSimple>
-      <w:bookmarkEnd w:id="25"/>
+      <w:bookmarkEnd w:id="24"/>
       <w:r>
         <w:t>: Creating a section space.</w:t>
       </w:r>
@@ -29401,7 +29399,7 @@
       <w:pPr>
         <w:pStyle w:val="Heading5"/>
       </w:pPr>
-      <w:bookmarkStart w:id="26" w:name="_Ref351467217"/>
+      <w:bookmarkStart w:id="25" w:name="_Ref351467217"/>
       <w:r>
         <w:t xml:space="preserve">Example </w:t>
       </w:r>
@@ -29413,7 +29411,7 @@
           <w:t>31</w:t>
         </w:r>
       </w:fldSimple>
-      <w:bookmarkEnd w:id="26"/>
+      <w:bookmarkEnd w:id="25"/>
       <w:r>
         <w:t>: Multisections</w:t>
       </w:r>
@@ -30666,7 +30664,7 @@
       <w:pPr>
         <w:pStyle w:val="Heading2"/>
       </w:pPr>
-      <w:bookmarkStart w:id="27" w:name="_Ref351495522"/>
+      <w:bookmarkStart w:id="26" w:name="_Ref351495522"/>
       <w:r>
         <w:t xml:space="preserve">Example </w:t>
       </w:r>
@@ -30678,7 +30676,7 @@
           <w:t>32</w:t>
         </w:r>
       </w:fldSimple>
-      <w:bookmarkEnd w:id="27"/>
+      <w:bookmarkEnd w:id="26"/>
       <w:r>
         <w:t>: Fields</w:t>
       </w:r>
@@ -31954,9 +31952,12 @@
         </w:numPr>
         <w:ind w:left="432" w:hanging="432"/>
         <w:sectPr>
-          <w:headerReference w:type="default" r:id="rId35"/>
-          <w:footerReference w:type="default" r:id="rId36"/>
-          <w:footerReference w:type="first" r:id="rId37"/>
+          <w:headerReference w:type="even" r:id="rId35"/>
+          <w:headerReference w:type="default" r:id="rId36"/>
+          <w:footerReference w:type="even" r:id="rId37"/>
+          <w:footerReference w:type="default" r:id="rId38"/>
+          <w:headerReference w:type="first" r:id="rId39"/>
+          <w:footerReference w:type="first" r:id="rId40"/>
           <w:pgSz w:w="12240" w:h="15840"/>
           <w:pgMar w:top="1440" w:right="1800" w:bottom="1440" w:left="1800" w:header="720" w:footer="720" w:gutter="0"/>
           <w:cols w:space="720"/>
@@ -33838,17 +33839,21 @@
     <w:pPr>
       <w:pStyle w:val="Footer"/>
     </w:pPr>
+  </w:p>
+</w:ftr>
+</file>
+
+<file path=word/footer2.xml><?xml version="1.0" encoding="utf-8"?>
+<w:ftr xmlns:wpc="http://schemas.microsoft.com/office/word/2010/wordprocessingCanvas" xmlns:mc="http://schemas.openxmlformats.org/markup-compatibility/2006" xmlns:o="urn:schemas-microsoft-com:office:office" xmlns:r="http://schemas.openxmlformats.org/officeDocument/2006/relationships" xmlns:m="http://schemas.openxmlformats.org/officeDocument/2006/math" xmlns:v="urn:schemas-microsoft-com:vml" xmlns:wp14="http://schemas.microsoft.com/office/word/2010/wordprocessingDrawing" xmlns:wp="http://schemas.openxmlformats.org/drawingml/2006/wordprocessingDrawing" xmlns:w10="urn:schemas-microsoft-com:office:word" xmlns:w="http://schemas.openxmlformats.org/wordprocessingml/2006/main" xmlns:w14="http://schemas.microsoft.com/office/word/2010/wordml" xmlns:wpg="http://schemas.microsoft.com/office/word/2010/wordprocessingGroup" xmlns:wpi="http://schemas.microsoft.com/office/word/2010/wordprocessingInk" xmlns:wne="http://schemas.microsoft.com/office/word/2006/wordml" xmlns:wps="http://schemas.microsoft.com/office/word/2010/wordprocessingShape" mc:Ignorable="w14 wp14">
+  <w:p>
+    <w:pPr>
+      <w:pStyle w:val="Footer"/>
+    </w:pPr>
+    <w:bookmarkStart w:id="27" w:name="_GoBack"/>
+    <w:bookmarkEnd w:id="27"/>
     <w:r>
-      <w:t xml:space="preserve">Working Draft Version </w:t>
+      <w:t>Release 1.0</w:t>
     </w:r>
-    <w:fldSimple w:instr=" REVNUM  \* MERGEFORMAT ">
-      <w:r>
-        <w:rPr>
-          <w:noProof/>
-        </w:rPr>
-        <w:t>1</w:t>
-      </w:r>
-    </w:fldSimple>
     <w:r>
       <w:tab/>
     </w:r>
@@ -33875,7 +33880,7 @@
         <w:rStyle w:val="PageNumber"/>
         <w:noProof/>
       </w:rPr>
-      <w:t>4</w:t>
+      <w:t>98</w:t>
     </w:r>
     <w:r>
       <w:rPr>
@@ -33935,64 +33940,19 @@
       </w:rPr>
       <w:fldChar w:fldCharType="end"/>
     </w:r>
-    <w:r>
-      <w:rPr>
-        <w:rStyle w:val="PageNumber"/>
-      </w:rPr>
-      <w:t xml:space="preserve"> </w:t>
-    </w:r>
-    <w:r>
-      <w:rPr>
-        <w:rStyle w:val="PageNumber"/>
-      </w:rPr>
-      <w:fldChar w:fldCharType="begin"/>
-    </w:r>
-    <w:r>
-      <w:rPr>
-        <w:rStyle w:val="PageNumber"/>
-      </w:rPr>
-      <w:instrText xml:space="preserve"> TIME </w:instrText>
-    </w:r>
-    <w:r>
-      <w:rPr>
-        <w:rStyle w:val="PageNumber"/>
-      </w:rPr>
-      <w:fldChar w:fldCharType="separate"/>
-    </w:r>
-    <w:r>
-      <w:rPr>
-        <w:rStyle w:val="PageNumber"/>
-        <w:noProof/>
-      </w:rPr>
-      <w:t>12:40 PM</w:t>
-    </w:r>
-    <w:r>
-      <w:rPr>
-        <w:rStyle w:val="PageNumber"/>
-      </w:rPr>
-      <w:fldChar w:fldCharType="end"/>
-    </w:r>
   </w:p>
 </w:ftr>
 </file>
 
-<file path=word/footer2.xml><?xml version="1.0" encoding="utf-8"?>
+<file path=word/footer3.xml><?xml version="1.0" encoding="utf-8"?>
 <w:ftr xmlns:wpc="http://schemas.microsoft.com/office/word/2010/wordprocessingCanvas" xmlns:mc="http://schemas.openxmlformats.org/markup-compatibility/2006" xmlns:o="urn:schemas-microsoft-com:office:office" xmlns:r="http://schemas.openxmlformats.org/officeDocument/2006/relationships" xmlns:m="http://schemas.openxmlformats.org/officeDocument/2006/math" xmlns:v="urn:schemas-microsoft-com:vml" xmlns:wp14="http://schemas.microsoft.com/office/word/2010/wordprocessingDrawing" xmlns:wp="http://schemas.openxmlformats.org/drawingml/2006/wordprocessingDrawing" xmlns:w10="urn:schemas-microsoft-com:office:word" xmlns:w="http://schemas.openxmlformats.org/wordprocessingml/2006/main" xmlns:w14="http://schemas.microsoft.com/office/word/2010/wordml" xmlns:wpg="http://schemas.microsoft.com/office/word/2010/wordprocessingGroup" xmlns:wpi="http://schemas.microsoft.com/office/word/2010/wordprocessingInk" xmlns:wne="http://schemas.microsoft.com/office/word/2006/wordml" xmlns:wps="http://schemas.microsoft.com/office/word/2010/wordprocessingShape" mc:Ignorable="w14 wp14">
   <w:p>
     <w:pPr>
       <w:pStyle w:val="Footer"/>
     </w:pPr>
     <w:r>
-      <w:t xml:space="preserve">Working Draft Version </w:t>
+      <w:t>Release 1.0</w:t>
     </w:r>
-    <w:fldSimple w:instr=" REVNUM  \* MERGEFORMAT ">
-      <w:r>
-        <w:rPr>
-          <w:noProof/>
-        </w:rPr>
-        <w:t>1</w:t>
-      </w:r>
-    </w:fldSimple>
     <w:r>
       <w:tab/>
     </w:r>
@@ -34079,43 +34039,6 @@
       </w:rPr>
       <w:fldChar w:fldCharType="end"/>
     </w:r>
-    <w:r>
-      <w:rPr>
-        <w:rStyle w:val="PageNumber"/>
-      </w:rPr>
-      <w:t xml:space="preserve"> </w:t>
-    </w:r>
-    <w:r>
-      <w:rPr>
-        <w:rStyle w:val="PageNumber"/>
-      </w:rPr>
-      <w:fldChar w:fldCharType="begin"/>
-    </w:r>
-    <w:r>
-      <w:rPr>
-        <w:rStyle w:val="PageNumber"/>
-      </w:rPr>
-      <w:instrText xml:space="preserve"> TIME </w:instrText>
-    </w:r>
-    <w:r>
-      <w:rPr>
-        <w:rStyle w:val="PageNumber"/>
-      </w:rPr>
-      <w:fldChar w:fldCharType="separate"/>
-    </w:r>
-    <w:r>
-      <w:rPr>
-        <w:rStyle w:val="PageNumber"/>
-        <w:noProof/>
-      </w:rPr>
-      <w:t>12:40 PM</w:t>
-    </w:r>
-    <w:r>
-      <w:rPr>
-        <w:rStyle w:val="PageNumber"/>
-      </w:rPr>
-      <w:fldChar w:fldCharType="end"/>
-    </w:r>
   </w:p>
 </w:ftr>
 </file>
@@ -34151,6 +34074,16 @@
     <w:pPr>
       <w:pStyle w:val="Header"/>
     </w:pPr>
+  </w:p>
+</w:hdr>
+</file>
+
+<file path=word/header2.xml><?xml version="1.0" encoding="utf-8"?>
+<w:hdr xmlns:wpc="http://schemas.microsoft.com/office/word/2010/wordprocessingCanvas" xmlns:mc="http://schemas.openxmlformats.org/markup-compatibility/2006" xmlns:o="urn:schemas-microsoft-com:office:office" xmlns:r="http://schemas.openxmlformats.org/officeDocument/2006/relationships" xmlns:m="http://schemas.openxmlformats.org/officeDocument/2006/math" xmlns:v="urn:schemas-microsoft-com:vml" xmlns:wp14="http://schemas.microsoft.com/office/word/2010/wordprocessingDrawing" xmlns:wp="http://schemas.openxmlformats.org/drawingml/2006/wordprocessingDrawing" xmlns:w10="urn:schemas-microsoft-com:office:word" xmlns:w="http://schemas.openxmlformats.org/wordprocessingml/2006/main" xmlns:w14="http://schemas.microsoft.com/office/word/2010/wordml" xmlns:wpg="http://schemas.microsoft.com/office/word/2010/wordprocessingGroup" xmlns:wpi="http://schemas.microsoft.com/office/word/2010/wordprocessingInk" xmlns:wne="http://schemas.microsoft.com/office/word/2006/wordml" xmlns:wps="http://schemas.microsoft.com/office/word/2010/wordprocessingShape" mc:Ignorable="w14 wp14">
+  <w:p>
+    <w:pPr>
+      <w:pStyle w:val="Header"/>
+    </w:pPr>
     <w:fldSimple w:instr=" TITLE  \* MERGEFORMAT ">
       <w:r>
         <w:t>SheafSystem Programmer's Guide</w:t>
@@ -34170,6 +34103,16 @@
         <w:t>David M. Butler</w:t>
       </w:r>
     </w:fldSimple>
+  </w:p>
+</w:hdr>
+</file>
+
+<file path=word/header3.xml><?xml version="1.0" encoding="utf-8"?>
+<w:hdr xmlns:wpc="http://schemas.microsoft.com/office/word/2010/wordprocessingCanvas" xmlns:mc="http://schemas.openxmlformats.org/markup-compatibility/2006" xmlns:o="urn:schemas-microsoft-com:office:office" xmlns:r="http://schemas.openxmlformats.org/officeDocument/2006/relationships" xmlns:m="http://schemas.openxmlformats.org/officeDocument/2006/math" xmlns:v="urn:schemas-microsoft-com:vml" xmlns:wp14="http://schemas.microsoft.com/office/word/2010/wordprocessingDrawing" xmlns:wp="http://schemas.openxmlformats.org/drawingml/2006/wordprocessingDrawing" xmlns:w10="urn:schemas-microsoft-com:office:word" xmlns:w="http://schemas.openxmlformats.org/wordprocessingml/2006/main" xmlns:w14="http://schemas.microsoft.com/office/word/2010/wordml" xmlns:wpg="http://schemas.microsoft.com/office/word/2010/wordprocessingGroup" xmlns:wpi="http://schemas.microsoft.com/office/word/2010/wordprocessingInk" xmlns:wne="http://schemas.microsoft.com/office/word/2006/wordml" xmlns:wps="http://schemas.microsoft.com/office/word/2010/wordprocessingShape" mc:Ignorable="w14 wp14">
+  <w:p>
+    <w:pPr>
+      <w:pStyle w:val="Header"/>
+    </w:pPr>
   </w:p>
 </w:hdr>
 </file>
@@ -36806,7 +36749,7 @@
     <w:name w:val="Normal"/>
     <w:uiPriority w:val="5"/>
     <w:qFormat/>
-    <w:rsid w:val="007D304F"/>
+    <w:rsid w:val="007C01BC"/>
     <w:pPr>
       <w:spacing w:before="240"/>
       <w:jc w:val="both"/>
@@ -36821,7 +36764,7 @@
     <w:basedOn w:val="heading"/>
     <w:link w:val="Heading1Char"/>
     <w:uiPriority w:val="6"/>
-    <w:rsid w:val="007D304F"/>
+    <w:rsid w:val="007C01BC"/>
     <w:pPr>
       <w:numPr>
         <w:numId w:val="11"/>
@@ -36839,7 +36782,7 @@
     <w:basedOn w:val="heading"/>
     <w:link w:val="Heading2Char"/>
     <w:uiPriority w:val="6"/>
-    <w:rsid w:val="007D304F"/>
+    <w:rsid w:val="007C01BC"/>
     <w:pPr>
       <w:numPr>
         <w:ilvl w:val="1"/>
@@ -36857,7 +36800,7 @@
     <w:basedOn w:val="heading"/>
     <w:link w:val="Heading3Char"/>
     <w:uiPriority w:val="6"/>
-    <w:rsid w:val="007D304F"/>
+    <w:rsid w:val="007C01BC"/>
     <w:pPr>
       <w:numPr>
         <w:ilvl w:val="2"/>
@@ -36874,7 +36817,7 @@
     <w:basedOn w:val="heading"/>
     <w:link w:val="Heading4Char"/>
     <w:uiPriority w:val="6"/>
-    <w:rsid w:val="007D304F"/>
+    <w:rsid w:val="007C01BC"/>
     <w:pPr>
       <w:numPr>
         <w:ilvl w:val="3"/>
@@ -36891,7 +36834,7 @@
     <w:basedOn w:val="heading"/>
     <w:link w:val="Heading5Char"/>
     <w:uiPriority w:val="6"/>
-    <w:rsid w:val="007D304F"/>
+    <w:rsid w:val="007C01BC"/>
     <w:pPr>
       <w:numPr>
         <w:ilvl w:val="4"/>
@@ -36908,7 +36851,7 @@
     <w:basedOn w:val="heading"/>
     <w:link w:val="Heading6Char"/>
     <w:uiPriority w:val="6"/>
-    <w:rsid w:val="007D304F"/>
+    <w:rsid w:val="007C01BC"/>
     <w:pPr>
       <w:numPr>
         <w:ilvl w:val="5"/>
@@ -36925,7 +36868,7 @@
     <w:basedOn w:val="heading"/>
     <w:link w:val="Heading7Char"/>
     <w:uiPriority w:val="6"/>
-    <w:rsid w:val="007D304F"/>
+    <w:rsid w:val="007C01BC"/>
     <w:pPr>
       <w:numPr>
         <w:ilvl w:val="6"/>
@@ -36942,7 +36885,7 @@
     <w:basedOn w:val="heading"/>
     <w:link w:val="Heading8Char"/>
     <w:uiPriority w:val="6"/>
-    <w:rsid w:val="007D304F"/>
+    <w:rsid w:val="007C01BC"/>
     <w:pPr>
       <w:numPr>
         <w:ilvl w:val="7"/>
@@ -36959,7 +36902,7 @@
     <w:basedOn w:val="heading"/>
     <w:link w:val="Heading9Char"/>
     <w:uiPriority w:val="6"/>
-    <w:rsid w:val="007D304F"/>
+    <w:rsid w:val="007C01BC"/>
     <w:pPr>
       <w:numPr>
         <w:ilvl w:val="8"/>
@@ -36974,8 +36917,9 @@
   <w:style w:type="character" w:default="1" w:styleId="DefaultParagraphFont">
     <w:name w:val="Default Paragraph Font"/>
     <w:uiPriority w:val="1"/>
+    <w:semiHidden/>
     <w:unhideWhenUsed/>
-    <w:rsid w:val="007D304F"/>
+    <w:rsid w:val="007C01BC"/>
   </w:style>
   <w:style w:type="table" w:default="1" w:styleId="TableNormal">
     <w:name w:val="Normal Table"/>
@@ -36997,12 +36941,12 @@
     <w:uiPriority w:val="99"/>
     <w:semiHidden/>
     <w:unhideWhenUsed/>
-    <w:rsid w:val="007D304F"/>
+    <w:rsid w:val="007C01BC"/>
   </w:style>
   <w:style w:type="paragraph" w:customStyle="1" w:styleId="heading">
     <w:name w:val="heading"/>
     <w:basedOn w:val="Normal"/>
-    <w:rsid w:val="007D304F"/>
+    <w:rsid w:val="007C01BC"/>
     <w:pPr>
       <w:keepNext/>
     </w:pPr>
@@ -37011,7 +36955,7 @@
     <w:name w:val="footer"/>
     <w:basedOn w:val="Normal"/>
     <w:semiHidden/>
-    <w:rsid w:val="007D304F"/>
+    <w:rsid w:val="007C01BC"/>
     <w:pPr>
       <w:tabs>
         <w:tab w:val="center" w:pos="4320"/>
@@ -37023,7 +36967,7 @@
     <w:name w:val="header"/>
     <w:basedOn w:val="Normal"/>
     <w:semiHidden/>
-    <w:rsid w:val="007D304F"/>
+    <w:rsid w:val="007C01BC"/>
     <w:pPr>
       <w:tabs>
         <w:tab w:val="center" w:pos="4320"/>
@@ -37035,7 +36979,7 @@
     <w:name w:val="footnote reference"/>
     <w:basedOn w:val="DefaultParagraphFont"/>
     <w:semiHidden/>
-    <w:rsid w:val="007D304F"/>
+    <w:rsid w:val="007C01BC"/>
     <w:rPr>
       <w:position w:val="6"/>
       <w:sz w:val="16"/>
@@ -37045,7 +36989,7 @@
     <w:name w:val="footnote text"/>
     <w:basedOn w:val="Normal"/>
     <w:semiHidden/>
-    <w:rsid w:val="007D304F"/>
+    <w:rsid w:val="007C01BC"/>
     <w:rPr>
       <w:sz w:val="20"/>
     </w:rPr>
@@ -37054,7 +36998,7 @@
     <w:name w:val="Normal Indent"/>
     <w:basedOn w:val="Normal"/>
     <w:semiHidden/>
-    <w:rsid w:val="007D304F"/>
+    <w:rsid w:val="007C01BC"/>
     <w:pPr>
       <w:ind w:left="720"/>
     </w:pPr>
@@ -37064,7 +37008,7 @@
     <w:basedOn w:val="Normal"/>
     <w:next w:val="authoraffiliation"/>
     <w:uiPriority w:val="4"/>
-    <w:rsid w:val="007D304F"/>
+    <w:rsid w:val="007C01BC"/>
     <w:pPr>
       <w:spacing w:before="480"/>
       <w:jc w:val="center"/>
@@ -37074,7 +37018,7 @@
     <w:name w:val="author affiliation"/>
     <w:basedOn w:val="Normal"/>
     <w:uiPriority w:val="4"/>
-    <w:rsid w:val="007D304F"/>
+    <w:rsid w:val="007C01BC"/>
     <w:pPr>
       <w:spacing w:before="120"/>
       <w:jc w:val="center"/>
@@ -37084,7 +37028,7 @@
     <w:name w:val="summary"/>
     <w:basedOn w:val="Normal"/>
     <w:uiPriority w:val="4"/>
-    <w:rsid w:val="007D304F"/>
+    <w:rsid w:val="007C01BC"/>
     <w:pPr>
       <w:ind w:left="1440" w:right="1440"/>
     </w:pPr>
@@ -37094,7 +37038,7 @@
     <w:basedOn w:val="Normal"/>
     <w:next w:val="summary"/>
     <w:uiPriority w:val="4"/>
-    <w:rsid w:val="007D304F"/>
+    <w:rsid w:val="007C01BC"/>
     <w:pPr>
       <w:spacing w:before="480"/>
       <w:ind w:left="1440" w:right="1440"/>
@@ -37109,7 +37053,7 @@
     <w:basedOn w:val="Heading1"/>
     <w:next w:val="BlockText"/>
     <w:autoRedefine/>
-    <w:rsid w:val="007D304F"/>
+    <w:rsid w:val="007C01BC"/>
     <w:pPr>
       <w:numPr>
         <w:numId w:val="0"/>
@@ -37121,7 +37065,7 @@
     <w:basedOn w:val="Normal"/>
     <w:next w:val="Normal"/>
     <w:qFormat/>
-    <w:rsid w:val="007D304F"/>
+    <w:rsid w:val="007C01BC"/>
     <w:pPr>
       <w:keepNext/>
       <w:widowControl w:val="0"/>
@@ -37132,7 +37076,7 @@
     <w:name w:val="Block Text"/>
     <w:basedOn w:val="Normal"/>
     <w:semiHidden/>
-    <w:rsid w:val="007D304F"/>
+    <w:rsid w:val="007C01BC"/>
     <w:pPr>
       <w:spacing w:after="120"/>
       <w:ind w:left="1440" w:right="1440"/>
@@ -37142,13 +37086,13 @@
     <w:name w:val="page number"/>
     <w:basedOn w:val="DefaultParagraphFont"/>
     <w:semiHidden/>
-    <w:rsid w:val="007D304F"/>
+    <w:rsid w:val="007C01BC"/>
   </w:style>
   <w:style w:type="character" w:styleId="EndnoteReference">
     <w:name w:val="endnote reference"/>
     <w:basedOn w:val="DefaultParagraphFont"/>
     <w:semiHidden/>
-    <w:rsid w:val="007D304F"/>
+    <w:rsid w:val="007C01BC"/>
     <w:rPr>
       <w:vertAlign w:val="baseline"/>
     </w:rPr>
@@ -37157,13 +37101,13 @@
     <w:name w:val="endnote text"/>
     <w:basedOn w:val="Normal"/>
     <w:semiHidden/>
-    <w:rsid w:val="007D304F"/>
+    <w:rsid w:val="007C01BC"/>
   </w:style>
   <w:style w:type="character" w:customStyle="1" w:styleId="definition">
     <w:name w:val="definition"/>
     <w:basedOn w:val="DefaultParagraphFont"/>
     <w:qFormat/>
-    <w:rsid w:val="007D304F"/>
+    <w:rsid w:val="007C01BC"/>
     <w:rPr>
       <w:u w:val="words"/>
     </w:rPr>
@@ -37173,7 +37117,7 @@
     <w:basedOn w:val="DefaultParagraphFont"/>
     <w:uiPriority w:val="20"/>
     <w:qFormat/>
-    <w:rsid w:val="007D304F"/>
+    <w:rsid w:val="007C01BC"/>
     <w:rPr>
       <w:i/>
     </w:rPr>
@@ -37183,7 +37127,7 @@
     <w:basedOn w:val="Normal"/>
     <w:uiPriority w:val="4"/>
     <w:qFormat/>
-    <w:rsid w:val="007D304F"/>
+    <w:rsid w:val="007C01BC"/>
     <w:pPr>
       <w:tabs>
         <w:tab w:val="right" w:pos="8640"/>
@@ -37197,7 +37141,7 @@
     <w:basedOn w:val="DefaultParagraphFont"/>
     <w:uiPriority w:val="3"/>
     <w:qFormat/>
-    <w:rsid w:val="007D304F"/>
+    <w:rsid w:val="007C01BC"/>
     <w:rPr>
       <w:rFonts w:ascii="MathematicalPi 2" w:hAnsi="MathematicalPi 2"/>
     </w:rPr>
@@ -37205,7 +37149,7 @@
   <w:style w:type="character" w:customStyle="1" w:styleId="subscript">
     <w:name w:val="subscript"/>
     <w:qFormat/>
-    <w:rsid w:val="007D304F"/>
+    <w:rsid w:val="007C01BC"/>
     <w:rPr>
       <w:spacing w:val="0"/>
       <w:w w:val="100"/>
@@ -37217,7 +37161,7 @@
   <w:style w:type="character" w:customStyle="1" w:styleId="superscript">
     <w:name w:val="superscript"/>
     <w:qFormat/>
-    <w:rsid w:val="007D304F"/>
+    <w:rsid w:val="007C01BC"/>
     <w:rPr>
       <w:spacing w:val="0"/>
       <w:w w:val="100"/>
@@ -37231,7 +37175,7 @@
     <w:basedOn w:val="DefaultParagraphFont"/>
     <w:uiPriority w:val="1"/>
     <w:qFormat/>
-    <w:rsid w:val="007D304F"/>
+    <w:rsid w:val="007C01BC"/>
     <w:rPr>
       <w:rFonts w:ascii="Symbol" w:hAnsi="Symbol"/>
     </w:rPr>
@@ -37241,7 +37185,7 @@
     <w:basedOn w:val="DefaultParagraphFont"/>
     <w:uiPriority w:val="1"/>
     <w:qFormat/>
-    <w:rsid w:val="007D304F"/>
+    <w:rsid w:val="007C01BC"/>
     <w:rPr>
       <w:rFonts w:ascii="Times New Roman" w:hAnsi="Times New Roman"/>
       <w:i/>
@@ -37252,7 +37196,7 @@
     <w:basedOn w:val="DefaultParagraphFont"/>
     <w:uiPriority w:val="3"/>
     <w:qFormat/>
-    <w:rsid w:val="007D304F"/>
+    <w:rsid w:val="007C01BC"/>
     <w:rPr>
       <w:rFonts w:ascii="MathematicalPi 2" w:hAnsi="MathematicalPi 2"/>
     </w:rPr>
@@ -37261,7 +37205,7 @@
     <w:name w:val="lattice"/>
     <w:uiPriority w:val="1"/>
     <w:qFormat/>
-    <w:rsid w:val="007D304F"/>
+    <w:rsid w:val="007C01BC"/>
     <w:rPr>
       <w:rFonts w:ascii="French Script MT" w:hAnsi="French Script MT"/>
       <w:b w:val="0"/>
@@ -37274,7 +37218,7 @@
     <w:next w:val="Normal"/>
     <w:uiPriority w:val="4"/>
     <w:qFormat/>
-    <w:rsid w:val="007D304F"/>
+    <w:rsid w:val="007C01BC"/>
     <w:pPr>
       <w:spacing w:before="120" w:after="120"/>
       <w:jc w:val="center"/>
@@ -37288,7 +37232,7 @@
     <w:basedOn w:val="DefaultParagraphFont"/>
     <w:uiPriority w:val="1"/>
     <w:qFormat/>
-    <w:rsid w:val="007D304F"/>
+    <w:rsid w:val="007C01BC"/>
     <w:rPr>
       <w:b/>
     </w:rPr>
@@ -37298,7 +37242,7 @@
     <w:basedOn w:val="DefaultParagraphFont"/>
     <w:uiPriority w:val="3"/>
     <w:qFormat/>
-    <w:rsid w:val="007D304F"/>
+    <w:rsid w:val="007C01BC"/>
     <w:rPr>
       <w:rFonts w:ascii="Monotype Corsiva" w:hAnsi="Monotype Corsiva"/>
     </w:rPr>
@@ -37308,7 +37252,7 @@
     <w:basedOn w:val="DefaultParagraphFont"/>
     <w:uiPriority w:val="4"/>
     <w:qFormat/>
-    <w:rsid w:val="007D304F"/>
+    <w:rsid w:val="007C01BC"/>
     <w:rPr>
       <w:rFonts w:ascii="Courier New" w:hAnsi="Courier New" w:cs="Courier New"/>
       <w:sz w:val="20"/>
@@ -37319,7 +37263,7 @@
     <w:basedOn w:val="Normal"/>
     <w:uiPriority w:val="4"/>
     <w:qFormat/>
-    <w:rsid w:val="007D304F"/>
+    <w:rsid w:val="007C01BC"/>
     <w:pPr>
       <w:tabs>
         <w:tab w:val="left" w:pos="1890"/>
@@ -37337,7 +37281,7 @@
     <w:basedOn w:val="Heading1"/>
     <w:next w:val="Normal"/>
     <w:uiPriority w:val="7"/>
-    <w:rsid w:val="007D304F"/>
+    <w:rsid w:val="007C01BC"/>
     <w:pPr>
       <w:numPr>
         <w:numId w:val="3"/>
@@ -37350,7 +37294,7 @@
     <w:next w:val="Subtitle"/>
     <w:link w:val="TitleChar"/>
     <w:uiPriority w:val="4"/>
-    <w:rsid w:val="007D304F"/>
+    <w:rsid w:val="007C01BC"/>
     <w:pPr>
       <w:spacing w:before="480"/>
       <w:jc w:val="center"/>
@@ -37369,7 +37313,7 @@
     <w:basedOn w:val="Normal"/>
     <w:link w:val="SubtitleChar"/>
     <w:uiPriority w:val="4"/>
-    <w:rsid w:val="007D304F"/>
+    <w:rsid w:val="007C01BC"/>
     <w:pPr>
       <w:spacing w:before="480"/>
       <w:jc w:val="center"/>
@@ -37385,7 +37329,7 @@
     <w:basedOn w:val="Normal"/>
     <w:link w:val="BodyTextChar"/>
     <w:semiHidden/>
-    <w:rsid w:val="007D304F"/>
+    <w:rsid w:val="007C01BC"/>
     <w:pPr>
       <w:spacing w:after="120"/>
     </w:pPr>
@@ -37395,7 +37339,7 @@
     <w:basedOn w:val="Heading2"/>
     <w:next w:val="Normal"/>
     <w:uiPriority w:val="7"/>
-    <w:rsid w:val="007D304F"/>
+    <w:rsid w:val="007C01BC"/>
     <w:pPr>
       <w:numPr>
         <w:numId w:val="3"/>
@@ -37410,7 +37354,7 @@
     <w:basedOn w:val="Heading3"/>
     <w:next w:val="Normal"/>
     <w:uiPriority w:val="7"/>
-    <w:rsid w:val="007D304F"/>
+    <w:rsid w:val="007C01BC"/>
     <w:pPr>
       <w:numPr>
         <w:numId w:val="3"/>
@@ -37422,7 +37366,7 @@
     <w:basedOn w:val="Heading4"/>
     <w:next w:val="Normal"/>
     <w:uiPriority w:val="7"/>
-    <w:rsid w:val="007D304F"/>
+    <w:rsid w:val="007C01BC"/>
     <w:pPr>
       <w:numPr>
         <w:numId w:val="3"/>
@@ -37434,7 +37378,7 @@
     <w:basedOn w:val="Heading5"/>
     <w:next w:val="Normal"/>
     <w:uiPriority w:val="7"/>
-    <w:rsid w:val="007D304F"/>
+    <w:rsid w:val="007C01BC"/>
     <w:pPr>
       <w:numPr>
         <w:numId w:val="3"/>
@@ -37446,7 +37390,7 @@
     <w:basedOn w:val="Heading6"/>
     <w:next w:val="Normal"/>
     <w:uiPriority w:val="7"/>
-    <w:rsid w:val="007D304F"/>
+    <w:rsid w:val="007C01BC"/>
     <w:pPr>
       <w:numPr>
         <w:numId w:val="3"/>
@@ -37458,7 +37402,7 @@
     <w:basedOn w:val="Heading7"/>
     <w:next w:val="Normal"/>
     <w:uiPriority w:val="7"/>
-    <w:rsid w:val="007D304F"/>
+    <w:rsid w:val="007C01BC"/>
     <w:pPr>
       <w:numPr>
         <w:numId w:val="3"/>
@@ -37470,7 +37414,7 @@
     <w:basedOn w:val="Heading8"/>
     <w:next w:val="Normal"/>
     <w:uiPriority w:val="7"/>
-    <w:rsid w:val="007D304F"/>
+    <w:rsid w:val="007C01BC"/>
     <w:pPr>
       <w:numPr>
         <w:numId w:val="3"/>
@@ -37482,7 +37426,7 @@
     <w:basedOn w:val="Heading9"/>
     <w:next w:val="Normal"/>
     <w:uiPriority w:val="7"/>
-    <w:rsid w:val="007D304F"/>
+    <w:rsid w:val="007C01BC"/>
     <w:pPr>
       <w:numPr>
         <w:numId w:val="3"/>
@@ -37493,7 +37437,7 @@
     <w:name w:val="antichain"/>
     <w:basedOn w:val="poset"/>
     <w:uiPriority w:val="3"/>
-    <w:rsid w:val="007D304F"/>
+    <w:rsid w:val="007C01BC"/>
     <w:rPr>
       <w:rFonts w:ascii="Swis721 BlkOul BT" w:hAnsi="Swis721 BlkOul BT"/>
       <w:i/>
@@ -37503,7 +37447,7 @@
     <w:name w:val="List Paragraph"/>
     <w:basedOn w:val="Normal"/>
     <w:uiPriority w:val="5"/>
-    <w:rsid w:val="007D304F"/>
+    <w:rsid w:val="007C01BC"/>
     <w:pPr>
       <w:ind w:left="720"/>
     </w:pPr>
@@ -37512,7 +37456,7 @@
     <w:name w:val="Book Title"/>
     <w:basedOn w:val="DefaultParagraphFont"/>
     <w:uiPriority w:val="33"/>
-    <w:rsid w:val="007D304F"/>
+    <w:rsid w:val="007C01BC"/>
     <w:rPr>
       <w:b/>
       <w:bCs/>
@@ -37524,7 +37468,7 @@
     <w:name w:val="Intense Emphasis"/>
     <w:basedOn w:val="DefaultParagraphFont"/>
     <w:uiPriority w:val="21"/>
-    <w:rsid w:val="007D304F"/>
+    <w:rsid w:val="007C01BC"/>
     <w:rPr>
       <w:b/>
       <w:bCs/>
@@ -37537,7 +37481,7 @@
     <w:name w:val="Intense Reference"/>
     <w:basedOn w:val="DefaultParagraphFont"/>
     <w:uiPriority w:val="32"/>
-    <w:rsid w:val="007D304F"/>
+    <w:rsid w:val="007C01BC"/>
     <w:rPr>
       <w:b/>
       <w:bCs/>
@@ -37551,7 +37495,7 @@
     <w:name w:val="Strong"/>
     <w:basedOn w:val="DefaultParagraphFont"/>
     <w:uiPriority w:val="22"/>
-    <w:rsid w:val="007D304F"/>
+    <w:rsid w:val="007C01BC"/>
     <w:rPr>
       <w:b/>
       <w:bCs/>
@@ -37563,7 +37507,7 @@
     <w:next w:val="Normal"/>
     <w:link w:val="QuoteChar"/>
     <w:uiPriority w:val="29"/>
-    <w:rsid w:val="007D304F"/>
+    <w:rsid w:val="007C01BC"/>
     <w:rPr>
       <w:i/>
       <w:iCs/>
@@ -37575,7 +37519,7 @@
     <w:basedOn w:val="DefaultParagraphFont"/>
     <w:link w:val="Quote"/>
     <w:uiPriority w:val="29"/>
-    <w:rsid w:val="007D304F"/>
+    <w:rsid w:val="007C01BC"/>
     <w:rPr>
       <w:rFonts w:ascii="Times New Roman" w:hAnsi="Times New Roman"/>
       <w:i/>
@@ -37590,7 +37534,7 @@
     <w:next w:val="Normal"/>
     <w:link w:val="IntenseQuoteChar"/>
     <w:uiPriority w:val="30"/>
-    <w:rsid w:val="007D304F"/>
+    <w:rsid w:val="007C01BC"/>
     <w:pPr>
       <w:pBdr>
         <w:bottom w:val="single" w:sz="4" w:space="4" w:color="4F81BD" w:themeColor="accent1"/>
@@ -37611,7 +37555,7 @@
     <w:basedOn w:val="DefaultParagraphFont"/>
     <w:link w:val="IntenseQuote"/>
     <w:uiPriority w:val="30"/>
-    <w:rsid w:val="007D304F"/>
+    <w:rsid w:val="007C01BC"/>
     <w:rPr>
       <w:rFonts w:ascii="Times New Roman" w:hAnsi="Times New Roman"/>
       <w:b/>
@@ -37626,7 +37570,7 @@
     <w:name w:val="Subtle Reference"/>
     <w:basedOn w:val="DefaultParagraphFont"/>
     <w:uiPriority w:val="31"/>
-    <w:rsid w:val="007D304F"/>
+    <w:rsid w:val="007C01BC"/>
     <w:rPr>
       <w:smallCaps/>
       <w:color w:val="C0504D" w:themeColor="accent2"/>
@@ -37636,7 +37580,7 @@
   <w:style w:type="character" w:styleId="SubtleEmphasis">
     <w:name w:val="Subtle Emphasis"/>
     <w:uiPriority w:val="19"/>
-    <w:rsid w:val="007D304F"/>
+    <w:rsid w:val="007C01BC"/>
     <w:rPr>
       <w:i/>
       <w:iCs/>
@@ -37647,7 +37591,7 @@
     <w:name w:val="No Spacing"/>
     <w:basedOn w:val="Normal"/>
     <w:uiPriority w:val="1"/>
-    <w:rsid w:val="007D304F"/>
+    <w:rsid w:val="007C01BC"/>
     <w:pPr>
       <w:spacing w:before="0"/>
     </w:pPr>
@@ -37657,7 +37601,7 @@
     <w:basedOn w:val="DefaultParagraphFont"/>
     <w:link w:val="Heading1"/>
     <w:uiPriority w:val="6"/>
-    <w:rsid w:val="007D304F"/>
+    <w:rsid w:val="007C01BC"/>
     <w:rPr>
       <w:rFonts w:ascii="Times New Roman" w:eastAsiaTheme="majorEastAsia" w:hAnsi="Times New Roman" w:cstheme="majorBidi"/>
       <w:b/>
@@ -37670,7 +37614,7 @@
     <w:basedOn w:val="DefaultParagraphFont"/>
     <w:link w:val="Heading2"/>
     <w:uiPriority w:val="6"/>
-    <w:rsid w:val="007D304F"/>
+    <w:rsid w:val="007C01BC"/>
     <w:rPr>
       <w:rFonts w:ascii="Times New Roman" w:eastAsiaTheme="majorEastAsia" w:hAnsi="Times New Roman" w:cstheme="majorBidi"/>
       <w:b/>
@@ -37682,7 +37626,7 @@
     <w:basedOn w:val="DefaultParagraphFont"/>
     <w:link w:val="Heading3"/>
     <w:uiPriority w:val="6"/>
-    <w:rsid w:val="007D304F"/>
+    <w:rsid w:val="007C01BC"/>
     <w:rPr>
       <w:rFonts w:ascii="Times New Roman" w:eastAsiaTheme="majorEastAsia" w:hAnsi="Times New Roman" w:cstheme="majorBidi"/>
       <w:sz w:val="24"/>
@@ -37693,7 +37637,7 @@
     <w:basedOn w:val="DefaultParagraphFont"/>
     <w:link w:val="Heading4"/>
     <w:uiPriority w:val="6"/>
-    <w:rsid w:val="007D304F"/>
+    <w:rsid w:val="007C01BC"/>
     <w:rPr>
       <w:rFonts w:ascii="Times New Roman" w:hAnsi="Times New Roman" w:cstheme="majorBidi"/>
       <w:sz w:val="24"/>
@@ -37704,7 +37648,7 @@
     <w:basedOn w:val="DefaultParagraphFont"/>
     <w:link w:val="Heading5"/>
     <w:uiPriority w:val="6"/>
-    <w:rsid w:val="007D304F"/>
+    <w:rsid w:val="007C01BC"/>
     <w:rPr>
       <w:rFonts w:ascii="Times New Roman" w:hAnsi="Times New Roman" w:cstheme="majorBidi"/>
       <w:sz w:val="24"/>
@@ -37715,7 +37659,7 @@
     <w:basedOn w:val="DefaultParagraphFont"/>
     <w:link w:val="Heading6"/>
     <w:uiPriority w:val="6"/>
-    <w:rsid w:val="007D304F"/>
+    <w:rsid w:val="007C01BC"/>
     <w:rPr>
       <w:rFonts w:ascii="Times New Roman" w:hAnsi="Times New Roman" w:cstheme="majorBidi"/>
       <w:sz w:val="24"/>
@@ -37726,7 +37670,7 @@
     <w:basedOn w:val="DefaultParagraphFont"/>
     <w:link w:val="Heading7"/>
     <w:uiPriority w:val="6"/>
-    <w:rsid w:val="007D304F"/>
+    <w:rsid w:val="007C01BC"/>
     <w:rPr>
       <w:rFonts w:ascii="Times New Roman" w:hAnsi="Times New Roman" w:cstheme="majorBidi"/>
       <w:sz w:val="24"/>
@@ -37737,7 +37681,7 @@
     <w:basedOn w:val="DefaultParagraphFont"/>
     <w:link w:val="Heading8"/>
     <w:uiPriority w:val="6"/>
-    <w:rsid w:val="007D304F"/>
+    <w:rsid w:val="007C01BC"/>
     <w:rPr>
       <w:rFonts w:ascii="Times New Roman" w:hAnsi="Times New Roman" w:cstheme="majorBidi"/>
       <w:sz w:val="24"/>
@@ -37748,7 +37692,7 @@
     <w:basedOn w:val="DefaultParagraphFont"/>
     <w:link w:val="Heading9"/>
     <w:uiPriority w:val="6"/>
-    <w:rsid w:val="007D304F"/>
+    <w:rsid w:val="007C01BC"/>
     <w:rPr>
       <w:rFonts w:ascii="Times New Roman" w:eastAsiaTheme="majorEastAsia" w:hAnsi="Times New Roman" w:cstheme="majorBidi"/>
       <w:sz w:val="24"/>
@@ -37759,7 +37703,7 @@
     <w:basedOn w:val="DefaultParagraphFont"/>
     <w:link w:val="Title"/>
     <w:uiPriority w:val="4"/>
-    <w:rsid w:val="007D304F"/>
+    <w:rsid w:val="007C01BC"/>
     <w:rPr>
       <w:rFonts w:ascii="Arial" w:eastAsiaTheme="majorEastAsia" w:hAnsi="Arial" w:cs="Arial"/>
       <w:b/>
@@ -37774,7 +37718,7 @@
     <w:basedOn w:val="DefaultParagraphFont"/>
     <w:link w:val="Subtitle"/>
     <w:uiPriority w:val="4"/>
-    <w:rsid w:val="007D304F"/>
+    <w:rsid w:val="007C01BC"/>
     <w:rPr>
       <w:rFonts w:ascii="Arial" w:eastAsiaTheme="majorEastAsia" w:hAnsi="Arial" w:cs="Arial"/>
       <w:sz w:val="28"/>
@@ -37789,7 +37733,7 @@
     <w:semiHidden/>
     <w:unhideWhenUsed/>
     <w:qFormat/>
-    <w:rsid w:val="007D304F"/>
+    <w:rsid w:val="007C01BC"/>
     <w:pPr>
       <w:numPr>
         <w:numId w:val="0"/>
@@ -37813,7 +37757,7 @@
     <w:uiPriority w:val="99"/>
     <w:semiHidden/>
     <w:unhideWhenUsed/>
-    <w:rsid w:val="007D304F"/>
+    <w:rsid w:val="007C01BC"/>
     <w:pPr>
       <w:spacing w:before="0"/>
     </w:pPr>
@@ -37829,7 +37773,7 @@
     <w:link w:val="BalloonText"/>
     <w:uiPriority w:val="99"/>
     <w:semiHidden/>
-    <w:rsid w:val="007D304F"/>
+    <w:rsid w:val="007C01BC"/>
     <w:rPr>
       <w:rFonts w:ascii="Tahoma" w:hAnsi="Tahoma" w:cs="Tahoma"/>
       <w:sz w:val="16"/>
@@ -37843,7 +37787,7 @@
     <w:uiPriority w:val="99"/>
     <w:semiHidden/>
     <w:unhideWhenUsed/>
-    <w:rsid w:val="007D304F"/>
+    <w:rsid w:val="007C01BC"/>
     <w:pPr>
       <w:spacing w:before="0"/>
     </w:pPr>
@@ -37859,7 +37803,7 @@
     <w:link w:val="DocumentMap"/>
     <w:uiPriority w:val="99"/>
     <w:semiHidden/>
-    <w:rsid w:val="007D304F"/>
+    <w:rsid w:val="007C01BC"/>
     <w:rPr>
       <w:rFonts w:ascii="Tahoma" w:hAnsi="Tahoma" w:cs="Tahoma"/>
       <w:sz w:val="16"/>
@@ -37871,7 +37815,7 @@
     <w:basedOn w:val="DefaultParagraphFont"/>
     <w:link w:val="BodyText"/>
     <w:semiHidden/>
-    <w:rsid w:val="007D304F"/>
+    <w:rsid w:val="007C01BC"/>
     <w:rPr>
       <w:rFonts w:ascii="Times New Roman" w:hAnsi="Times New Roman"/>
       <w:sz w:val="24"/>
@@ -37882,7 +37826,7 @@
     <w:basedOn w:val="DefaultParagraphFont"/>
     <w:uiPriority w:val="1"/>
     <w:qFormat/>
-    <w:rsid w:val="007D304F"/>
+    <w:rsid w:val="007C01BC"/>
     <w:rPr>
       <w:u w:val="words"/>
     </w:rPr>
@@ -37891,7 +37835,7 @@
     <w:name w:val="abstract"/>
     <w:uiPriority w:val="1"/>
     <w:qFormat/>
-    <w:rsid w:val="007D304F"/>
+    <w:rsid w:val="007C01BC"/>
     <w:rPr>
       <w:rFonts w:ascii="Swis721 BdOul BT" w:hAnsi="Swis721 BdOul BT"/>
       <w:b/>
@@ -37901,7 +37845,7 @@
     <w:name w:val="rep"/>
     <w:uiPriority w:val="1"/>
     <w:qFormat/>
-    <w:rsid w:val="007D304F"/>
+    <w:rsid w:val="007C01BC"/>
     <w:rPr>
       <w:rFonts w:ascii="Arial" w:hAnsi="Arial"/>
     </w:rPr>
@@ -37910,7 +37854,7 @@
     <w:name w:val="rel"/>
     <w:uiPriority w:val="1"/>
     <w:qFormat/>
-    <w:rsid w:val="007D304F"/>
+    <w:rsid w:val="007C01BC"/>
     <w:rPr>
       <w:rFonts w:ascii="Times New Roman" w:hAnsi="Times New Roman" w:cs="Arial"/>
     </w:rPr>
@@ -37920,14 +37864,14 @@
     <w:basedOn w:val="Normal"/>
     <w:link w:val="CommentTextChar"/>
     <w:semiHidden/>
-    <w:rsid w:val="007D304F"/>
+    <w:rsid w:val="007C01BC"/>
   </w:style>
   <w:style w:type="character" w:customStyle="1" w:styleId="CommentTextChar">
     <w:name w:val="Comment Text Char"/>
     <w:basedOn w:val="DefaultParagraphFont"/>
     <w:link w:val="CommentText"/>
     <w:semiHidden/>
-    <w:rsid w:val="007D304F"/>
+    <w:rsid w:val="007C01BC"/>
     <w:rPr>
       <w:rFonts w:ascii="Times New Roman" w:hAnsi="Times New Roman"/>
       <w:sz w:val="24"/>
@@ -37937,7 +37881,7 @@
     <w:name w:val="annotation reference"/>
     <w:basedOn w:val="DefaultParagraphFont"/>
     <w:semiHidden/>
-    <w:rsid w:val="007D304F"/>
+    <w:rsid w:val="007C01BC"/>
     <w:rPr>
       <w:sz w:val="24"/>
       <w:szCs w:val="16"/>
@@ -37948,7 +37892,7 @@
     <w:basedOn w:val="Normal"/>
     <w:uiPriority w:val="99"/>
     <w:semiHidden/>
-    <w:rsid w:val="007D304F"/>
+    <w:rsid w:val="007C01BC"/>
     <w:pPr>
       <w:spacing w:before="100" w:beforeAutospacing="1" w:after="115"/>
     </w:pPr>
@@ -37964,7 +37908,7 @@
     <w:uiPriority w:val="99"/>
     <w:semiHidden/>
     <w:unhideWhenUsed/>
-    <w:rsid w:val="007D304F"/>
+    <w:rsid w:val="007C01BC"/>
     <w:rPr>
       <w:b/>
       <w:bCs/>
@@ -37976,7 +37920,7 @@
     <w:link w:val="CommentSubject"/>
     <w:uiPriority w:val="99"/>
     <w:semiHidden/>
-    <w:rsid w:val="007D304F"/>
+    <w:rsid w:val="007C01BC"/>
     <w:rPr>
       <w:rFonts w:ascii="Times New Roman" w:hAnsi="Times New Roman"/>
       <w:b/>
@@ -37990,7 +37934,7 @@
     <w:next w:val="Normal"/>
     <w:uiPriority w:val="5"/>
     <w:qFormat/>
-    <w:rsid w:val="007D304F"/>
+    <w:rsid w:val="007C01BC"/>
     <w:rPr>
       <w:u w:val="single"/>
     </w:rPr>
@@ -38000,7 +37944,7 @@
     <w:basedOn w:val="Normal"/>
     <w:uiPriority w:val="5"/>
     <w:qFormat/>
-    <w:rsid w:val="007D304F"/>
+    <w:rsid w:val="007C01BC"/>
     <w:pPr>
       <w:spacing w:before="0"/>
     </w:pPr>
@@ -38014,7 +37958,7 @@
     <w:basedOn w:val="DefaultParagraphFont"/>
     <w:uiPriority w:val="99"/>
     <w:unhideWhenUsed/>
-    <w:rsid w:val="007D304F"/>
+    <w:rsid w:val="007C01BC"/>
     <w:rPr>
       <w:color w:val="0000FF"/>
       <w:u w:val="single"/>
@@ -38023,12 +37967,12 @@
   <w:style w:type="character" w:customStyle="1" w:styleId="mlabel">
     <w:name w:val="mlabel"/>
     <w:basedOn w:val="DefaultParagraphFont"/>
-    <w:rsid w:val="007D304F"/>
+    <w:rsid w:val="007C01BC"/>
   </w:style>
   <w:style w:type="paragraph" w:customStyle="1" w:styleId="code">
     <w:name w:val="code"/>
     <w:basedOn w:val="Normal"/>
-    <w:rsid w:val="007D304F"/>
+    <w:rsid w:val="007C01BC"/>
     <w:pPr>
       <w:tabs>
         <w:tab w:val="left" w:pos="360"/>
@@ -38048,7 +37992,7 @@
   <w:style w:type="paragraph" w:customStyle="1" w:styleId="codecomment">
     <w:name w:val="code comment"/>
     <w:basedOn w:val="code"/>
-    <w:rsid w:val="007D304F"/>
+    <w:rsid w:val="007C01BC"/>
     <w:rPr>
       <w:i/>
     </w:rPr>
@@ -38058,7 +38002,7 @@
     <w:basedOn w:val="Normal"/>
     <w:uiPriority w:val="5"/>
     <w:qFormat/>
-    <w:rsid w:val="007D304F"/>
+    <w:rsid w:val="007C01BC"/>
     <w:pPr>
       <w:numPr>
         <w:numId w:val="5"/>
@@ -38075,7 +38019,7 @@
     <w:basedOn w:val="Normal"/>
     <w:uiPriority w:val="5"/>
     <w:qFormat/>
-    <w:rsid w:val="007D304F"/>
+    <w:rsid w:val="007C01BC"/>
     <w:rPr>
       <w:rFonts w:asciiTheme="minorHAnsi" w:hAnsiTheme="minorHAnsi"/>
       <w:b/>
@@ -38088,7 +38032,7 @@
     <w:basedOn w:val="Normal"/>
     <w:uiPriority w:val="5"/>
     <w:qFormat/>
-    <w:rsid w:val="007D304F"/>
+    <w:rsid w:val="007C01BC"/>
     <w:pPr>
       <w:spacing w:before="120"/>
       <w:ind w:left="288"/>
@@ -38139,7 +38083,7 @@
     <w:name w:val="abs"/>
     <w:uiPriority w:val="1"/>
     <w:qFormat/>
-    <w:rsid w:val="007D304F"/>
+    <w:rsid w:val="007C01BC"/>
     <w:rPr>
       <w:rFonts w:ascii="Swis721 BdOul BT" w:hAnsi="Swis721 BdOul BT"/>
       <w:b/>
@@ -38150,7 +38094,7 @@
     <w:basedOn w:val="Normal"/>
     <w:uiPriority w:val="5"/>
     <w:qFormat/>
-    <w:rsid w:val="007D304F"/>
+    <w:rsid w:val="007C01BC"/>
     <w:pPr>
       <w:spacing w:before="0"/>
     </w:pPr>
@@ -38160,7 +38104,7 @@
     <w:basedOn w:val="Normal"/>
     <w:uiPriority w:val="5"/>
     <w:qFormat/>
-    <w:rsid w:val="007D304F"/>
+    <w:rsid w:val="007C01BC"/>
     <w:pPr>
       <w:ind w:left="288"/>
     </w:pPr>
@@ -38202,7 +38146,7 @@
     <w:name w:val="hidden"/>
     <w:basedOn w:val="DefaultParagraphFont"/>
     <w:uiPriority w:val="1"/>
-    <w:rsid w:val="007D304F"/>
+    <w:rsid w:val="007C01BC"/>
     <w:rPr>
       <w:vanish/>
     </w:rPr>
@@ -38211,7 +38155,7 @@
     <w:name w:val="dbc_heading_continuation"/>
     <w:basedOn w:val="dbcheading"/>
     <w:uiPriority w:val="5"/>
-    <w:rsid w:val="007D304F"/>
+    <w:rsid w:val="007C01BC"/>
     <w:pPr>
       <w:spacing w:before="0"/>
     </w:pPr>
@@ -38385,7 +38329,7 @@
     <w:name w:val="Normal"/>
     <w:uiPriority w:val="5"/>
     <w:qFormat/>
-    <w:rsid w:val="007D304F"/>
+    <w:rsid w:val="007C01BC"/>
     <w:pPr>
       <w:spacing w:before="240"/>
       <w:jc w:val="both"/>
@@ -38400,7 +38344,7 @@
     <w:basedOn w:val="heading"/>
     <w:link w:val="Heading1Char"/>
     <w:uiPriority w:val="6"/>
-    <w:rsid w:val="007D304F"/>
+    <w:rsid w:val="007C01BC"/>
     <w:pPr>
       <w:numPr>
         <w:numId w:val="11"/>
@@ -38418,7 +38362,7 @@
     <w:basedOn w:val="heading"/>
     <w:link w:val="Heading2Char"/>
     <w:uiPriority w:val="6"/>
-    <w:rsid w:val="007D304F"/>
+    <w:rsid w:val="007C01BC"/>
     <w:pPr>
       <w:numPr>
         <w:ilvl w:val="1"/>
@@ -38436,7 +38380,7 @@
     <w:basedOn w:val="heading"/>
     <w:link w:val="Heading3Char"/>
     <w:uiPriority w:val="6"/>
-    <w:rsid w:val="007D304F"/>
+    <w:rsid w:val="007C01BC"/>
     <w:pPr>
       <w:numPr>
         <w:ilvl w:val="2"/>
@@ -38453,7 +38397,7 @@
     <w:basedOn w:val="heading"/>
     <w:link w:val="Heading4Char"/>
     <w:uiPriority w:val="6"/>
-    <w:rsid w:val="007D304F"/>
+    <w:rsid w:val="007C01BC"/>
     <w:pPr>
       <w:numPr>
         <w:ilvl w:val="3"/>
@@ -38470,7 +38414,7 @@
     <w:basedOn w:val="heading"/>
     <w:link w:val="Heading5Char"/>
     <w:uiPriority w:val="6"/>
-    <w:rsid w:val="007D304F"/>
+    <w:rsid w:val="007C01BC"/>
     <w:pPr>
       <w:numPr>
         <w:ilvl w:val="4"/>
@@ -38487,7 +38431,7 @@
     <w:basedOn w:val="heading"/>
     <w:link w:val="Heading6Char"/>
     <w:uiPriority w:val="6"/>
-    <w:rsid w:val="007D304F"/>
+    <w:rsid w:val="007C01BC"/>
     <w:pPr>
       <w:numPr>
         <w:ilvl w:val="5"/>
@@ -38504,7 +38448,7 @@
     <w:basedOn w:val="heading"/>
     <w:link w:val="Heading7Char"/>
     <w:uiPriority w:val="6"/>
-    <w:rsid w:val="007D304F"/>
+    <w:rsid w:val="007C01BC"/>
     <w:pPr>
       <w:numPr>
         <w:ilvl w:val="6"/>
@@ -38521,7 +38465,7 @@
     <w:basedOn w:val="heading"/>
     <w:link w:val="Heading8Char"/>
     <w:uiPriority w:val="6"/>
-    <w:rsid w:val="007D304F"/>
+    <w:rsid w:val="007C01BC"/>
     <w:pPr>
       <w:numPr>
         <w:ilvl w:val="7"/>
@@ -38538,7 +38482,7 @@
     <w:basedOn w:val="heading"/>
     <w:link w:val="Heading9Char"/>
     <w:uiPriority w:val="6"/>
-    <w:rsid w:val="007D304F"/>
+    <w:rsid w:val="007C01BC"/>
     <w:pPr>
       <w:numPr>
         <w:ilvl w:val="8"/>
@@ -38553,8 +38497,9 @@
   <w:style w:type="character" w:default="1" w:styleId="DefaultParagraphFont">
     <w:name w:val="Default Paragraph Font"/>
     <w:uiPriority w:val="1"/>
+    <w:semiHidden/>
     <w:unhideWhenUsed/>
-    <w:rsid w:val="007D304F"/>
+    <w:rsid w:val="007C01BC"/>
   </w:style>
   <w:style w:type="table" w:default="1" w:styleId="TableNormal">
     <w:name w:val="Normal Table"/>
@@ -38576,12 +38521,12 @@
     <w:uiPriority w:val="99"/>
     <w:semiHidden/>
     <w:unhideWhenUsed/>
-    <w:rsid w:val="007D304F"/>
+    <w:rsid w:val="007C01BC"/>
   </w:style>
   <w:style w:type="paragraph" w:customStyle="1" w:styleId="heading">
     <w:name w:val="heading"/>
     <w:basedOn w:val="Normal"/>
-    <w:rsid w:val="007D304F"/>
+    <w:rsid w:val="007C01BC"/>
     <w:pPr>
       <w:keepNext/>
     </w:pPr>
@@ -38590,7 +38535,7 @@
     <w:name w:val="footer"/>
     <w:basedOn w:val="Normal"/>
     <w:semiHidden/>
-    <w:rsid w:val="007D304F"/>
+    <w:rsid w:val="007C01BC"/>
     <w:pPr>
       <w:tabs>
         <w:tab w:val="center" w:pos="4320"/>
@@ -38602,7 +38547,7 @@
     <w:name w:val="header"/>
     <w:basedOn w:val="Normal"/>
     <w:semiHidden/>
-    <w:rsid w:val="007D304F"/>
+    <w:rsid w:val="007C01BC"/>
     <w:pPr>
       <w:tabs>
         <w:tab w:val="center" w:pos="4320"/>
@@ -38614,7 +38559,7 @@
     <w:name w:val="footnote reference"/>
     <w:basedOn w:val="DefaultParagraphFont"/>
     <w:semiHidden/>
-    <w:rsid w:val="007D304F"/>
+    <w:rsid w:val="007C01BC"/>
     <w:rPr>
       <w:position w:val="6"/>
       <w:sz w:val="16"/>
@@ -38624,7 +38569,7 @@
     <w:name w:val="footnote text"/>
     <w:basedOn w:val="Normal"/>
     <w:semiHidden/>
-    <w:rsid w:val="007D304F"/>
+    <w:rsid w:val="007C01BC"/>
     <w:rPr>
       <w:sz w:val="20"/>
     </w:rPr>
@@ -38633,7 +38578,7 @@
     <w:name w:val="Normal Indent"/>
     <w:basedOn w:val="Normal"/>
     <w:semiHidden/>
-    <w:rsid w:val="007D304F"/>
+    <w:rsid w:val="007C01BC"/>
     <w:pPr>
       <w:ind w:left="720"/>
     </w:pPr>
@@ -38643,7 +38588,7 @@
     <w:basedOn w:val="Normal"/>
     <w:next w:val="authoraffiliation"/>
     <w:uiPriority w:val="4"/>
-    <w:rsid w:val="007D304F"/>
+    <w:rsid w:val="007C01BC"/>
     <w:pPr>
       <w:spacing w:before="480"/>
       <w:jc w:val="center"/>
@@ -38653,7 +38598,7 @@
     <w:name w:val="author affiliation"/>
     <w:basedOn w:val="Normal"/>
     <w:uiPriority w:val="4"/>
-    <w:rsid w:val="007D304F"/>
+    <w:rsid w:val="007C01BC"/>
     <w:pPr>
       <w:spacing w:before="120"/>
       <w:jc w:val="center"/>
@@ -38663,7 +38608,7 @@
     <w:name w:val="summary"/>
     <w:basedOn w:val="Normal"/>
     <w:uiPriority w:val="4"/>
-    <w:rsid w:val="007D304F"/>
+    <w:rsid w:val="007C01BC"/>
     <w:pPr>
       <w:ind w:left="1440" w:right="1440"/>
     </w:pPr>
@@ -38673,7 +38618,7 @@
     <w:basedOn w:val="Normal"/>
     <w:next w:val="summary"/>
     <w:uiPriority w:val="4"/>
-    <w:rsid w:val="007D304F"/>
+    <w:rsid w:val="007C01BC"/>
     <w:pPr>
       <w:spacing w:before="480"/>
       <w:ind w:left="1440" w:right="1440"/>
@@ -38688,7 +38633,7 @@
     <w:basedOn w:val="Heading1"/>
     <w:next w:val="BlockText"/>
     <w:autoRedefine/>
-    <w:rsid w:val="007D304F"/>
+    <w:rsid w:val="007C01BC"/>
     <w:pPr>
       <w:numPr>
         <w:numId w:val="0"/>
@@ -38700,7 +38645,7 @@
     <w:basedOn w:val="Normal"/>
     <w:next w:val="Normal"/>
     <w:qFormat/>
-    <w:rsid w:val="007D304F"/>
+    <w:rsid w:val="007C01BC"/>
     <w:pPr>
       <w:keepNext/>
       <w:widowControl w:val="0"/>
@@ -38711,7 +38656,7 @@
     <w:name w:val="Block Text"/>
     <w:basedOn w:val="Normal"/>
     <w:semiHidden/>
-    <w:rsid w:val="007D304F"/>
+    <w:rsid w:val="007C01BC"/>
     <w:pPr>
       <w:spacing w:after="120"/>
       <w:ind w:left="1440" w:right="1440"/>
@@ -38721,13 +38666,13 @@
     <w:name w:val="page number"/>
     <w:basedOn w:val="DefaultParagraphFont"/>
     <w:semiHidden/>
-    <w:rsid w:val="007D304F"/>
+    <w:rsid w:val="007C01BC"/>
   </w:style>
   <w:style w:type="character" w:styleId="EndnoteReference">
     <w:name w:val="endnote reference"/>
     <w:basedOn w:val="DefaultParagraphFont"/>
     <w:semiHidden/>
-    <w:rsid w:val="007D304F"/>
+    <w:rsid w:val="007C01BC"/>
     <w:rPr>
       <w:vertAlign w:val="baseline"/>
     </w:rPr>
@@ -38736,13 +38681,13 @@
     <w:name w:val="endnote text"/>
     <w:basedOn w:val="Normal"/>
     <w:semiHidden/>
-    <w:rsid w:val="007D304F"/>
+    <w:rsid w:val="007C01BC"/>
   </w:style>
   <w:style w:type="character" w:customStyle="1" w:styleId="definition">
     <w:name w:val="definition"/>
     <w:basedOn w:val="DefaultParagraphFont"/>
     <w:qFormat/>
-    <w:rsid w:val="007D304F"/>
+    <w:rsid w:val="007C01BC"/>
     <w:rPr>
       <w:u w:val="words"/>
     </w:rPr>
@@ -38752,7 +38697,7 @@
     <w:basedOn w:val="DefaultParagraphFont"/>
     <w:uiPriority w:val="20"/>
     <w:qFormat/>
-    <w:rsid w:val="007D304F"/>
+    <w:rsid w:val="007C01BC"/>
     <w:rPr>
       <w:i/>
     </w:rPr>
@@ -38762,7 +38707,7 @@
     <w:basedOn w:val="Normal"/>
     <w:uiPriority w:val="4"/>
     <w:qFormat/>
-    <w:rsid w:val="007D304F"/>
+    <w:rsid w:val="007C01BC"/>
     <w:pPr>
       <w:tabs>
         <w:tab w:val="right" w:pos="8640"/>
@@ -38776,7 +38721,7 @@
     <w:basedOn w:val="DefaultParagraphFont"/>
     <w:uiPriority w:val="3"/>
     <w:qFormat/>
-    <w:rsid w:val="007D304F"/>
+    <w:rsid w:val="007C01BC"/>
     <w:rPr>
       <w:rFonts w:ascii="MathematicalPi 2" w:hAnsi="MathematicalPi 2"/>
     </w:rPr>
@@ -38784,7 +38729,7 @@
   <w:style w:type="character" w:customStyle="1" w:styleId="subscript">
     <w:name w:val="subscript"/>
     <w:qFormat/>
-    <w:rsid w:val="007D304F"/>
+    <w:rsid w:val="007C01BC"/>
     <w:rPr>
       <w:spacing w:val="0"/>
       <w:w w:val="100"/>
@@ -38796,7 +38741,7 @@
   <w:style w:type="character" w:customStyle="1" w:styleId="superscript">
     <w:name w:val="superscript"/>
     <w:qFormat/>
-    <w:rsid w:val="007D304F"/>
+    <w:rsid w:val="007C01BC"/>
     <w:rPr>
       <w:spacing w:val="0"/>
       <w:w w:val="100"/>
@@ -38810,7 +38755,7 @@
     <w:basedOn w:val="DefaultParagraphFont"/>
     <w:uiPriority w:val="1"/>
     <w:qFormat/>
-    <w:rsid w:val="007D304F"/>
+    <w:rsid w:val="007C01BC"/>
     <w:rPr>
       <w:rFonts w:ascii="Symbol" w:hAnsi="Symbol"/>
     </w:rPr>
@@ -38820,7 +38765,7 @@
     <w:basedOn w:val="DefaultParagraphFont"/>
     <w:uiPriority w:val="1"/>
     <w:qFormat/>
-    <w:rsid w:val="007D304F"/>
+    <w:rsid w:val="007C01BC"/>
     <w:rPr>
       <w:rFonts w:ascii="Times New Roman" w:hAnsi="Times New Roman"/>
       <w:i/>
@@ -38831,7 +38776,7 @@
     <w:basedOn w:val="DefaultParagraphFont"/>
     <w:uiPriority w:val="3"/>
     <w:qFormat/>
-    <w:rsid w:val="007D304F"/>
+    <w:rsid w:val="007C01BC"/>
     <w:rPr>
       <w:rFonts w:ascii="MathematicalPi 2" w:hAnsi="MathematicalPi 2"/>
     </w:rPr>
@@ -38840,7 +38785,7 @@
     <w:name w:val="lattice"/>
     <w:uiPriority w:val="1"/>
     <w:qFormat/>
-    <w:rsid w:val="007D304F"/>
+    <w:rsid w:val="007C01BC"/>
     <w:rPr>
       <w:rFonts w:ascii="French Script MT" w:hAnsi="French Script MT"/>
       <w:b w:val="0"/>
@@ -38853,7 +38798,7 @@
     <w:next w:val="Normal"/>
     <w:uiPriority w:val="4"/>
     <w:qFormat/>
-    <w:rsid w:val="007D304F"/>
+    <w:rsid w:val="007C01BC"/>
     <w:pPr>
       <w:spacing w:before="120" w:after="120"/>
       <w:jc w:val="center"/>
@@ -38867,7 +38812,7 @@
     <w:basedOn w:val="DefaultParagraphFont"/>
     <w:uiPriority w:val="1"/>
     <w:qFormat/>
-    <w:rsid w:val="007D304F"/>
+    <w:rsid w:val="007C01BC"/>
     <w:rPr>
       <w:b/>
     </w:rPr>
@@ -38877,7 +38822,7 @@
     <w:basedOn w:val="DefaultParagraphFont"/>
     <w:uiPriority w:val="3"/>
     <w:qFormat/>
-    <w:rsid w:val="007D304F"/>
+    <w:rsid w:val="007C01BC"/>
     <w:rPr>
       <w:rFonts w:ascii="Monotype Corsiva" w:hAnsi="Monotype Corsiva"/>
     </w:rPr>
@@ -38887,7 +38832,7 @@
     <w:basedOn w:val="DefaultParagraphFont"/>
     <w:uiPriority w:val="4"/>
     <w:qFormat/>
-    <w:rsid w:val="007D304F"/>
+    <w:rsid w:val="007C01BC"/>
     <w:rPr>
       <w:rFonts w:ascii="Courier New" w:hAnsi="Courier New" w:cs="Courier New"/>
       <w:sz w:val="20"/>
@@ -38898,7 +38843,7 @@
     <w:basedOn w:val="Normal"/>
     <w:uiPriority w:val="4"/>
     <w:qFormat/>
-    <w:rsid w:val="007D304F"/>
+    <w:rsid w:val="007C01BC"/>
     <w:pPr>
       <w:tabs>
         <w:tab w:val="left" w:pos="1890"/>
@@ -38916,7 +38861,7 @@
     <w:basedOn w:val="Heading1"/>
     <w:next w:val="Normal"/>
     <w:uiPriority w:val="7"/>
-    <w:rsid w:val="007D304F"/>
+    <w:rsid w:val="007C01BC"/>
     <w:pPr>
       <w:numPr>
         <w:numId w:val="3"/>
@@ -38929,7 +38874,7 @@
     <w:next w:val="Subtitle"/>
     <w:link w:val="TitleChar"/>
     <w:uiPriority w:val="4"/>
-    <w:rsid w:val="007D304F"/>
+    <w:rsid w:val="007C01BC"/>
     <w:pPr>
       <w:spacing w:before="480"/>
       <w:jc w:val="center"/>
@@ -38948,7 +38893,7 @@
     <w:basedOn w:val="Normal"/>
     <w:link w:val="SubtitleChar"/>
     <w:uiPriority w:val="4"/>
-    <w:rsid w:val="007D304F"/>
+    <w:rsid w:val="007C01BC"/>
     <w:pPr>
       <w:spacing w:before="480"/>
       <w:jc w:val="center"/>
@@ -38964,7 +38909,7 @@
     <w:basedOn w:val="Normal"/>
     <w:link w:val="BodyTextChar"/>
     <w:semiHidden/>
-    <w:rsid w:val="007D304F"/>
+    <w:rsid w:val="007C01BC"/>
     <w:pPr>
       <w:spacing w:after="120"/>
     </w:pPr>
@@ -38974,7 +38919,7 @@
     <w:basedOn w:val="Heading2"/>
     <w:next w:val="Normal"/>
     <w:uiPriority w:val="7"/>
-    <w:rsid w:val="007D304F"/>
+    <w:rsid w:val="007C01BC"/>
     <w:pPr>
       <w:numPr>
         <w:numId w:val="3"/>
@@ -38989,7 +38934,7 @@
     <w:basedOn w:val="Heading3"/>
     <w:next w:val="Normal"/>
     <w:uiPriority w:val="7"/>
-    <w:rsid w:val="007D304F"/>
+    <w:rsid w:val="007C01BC"/>
     <w:pPr>
       <w:numPr>
         <w:numId w:val="3"/>
@@ -39001,7 +38946,7 @@
     <w:basedOn w:val="Heading4"/>
     <w:next w:val="Normal"/>
     <w:uiPriority w:val="7"/>
-    <w:rsid w:val="007D304F"/>
+    <w:rsid w:val="007C01BC"/>
     <w:pPr>
       <w:numPr>
         <w:numId w:val="3"/>
@@ -39013,7 +38958,7 @@
     <w:basedOn w:val="Heading5"/>
     <w:next w:val="Normal"/>
     <w:uiPriority w:val="7"/>
-    <w:rsid w:val="007D304F"/>
+    <w:rsid w:val="007C01BC"/>
     <w:pPr>
       <w:numPr>
         <w:numId w:val="3"/>
@@ -39025,7 +38970,7 @@
     <w:basedOn w:val="Heading6"/>
     <w:next w:val="Normal"/>
     <w:uiPriority w:val="7"/>
-    <w:rsid w:val="007D304F"/>
+    <w:rsid w:val="007C01BC"/>
     <w:pPr>
       <w:numPr>
         <w:numId w:val="3"/>
@@ -39037,7 +38982,7 @@
     <w:basedOn w:val="Heading7"/>
     <w:next w:val="Normal"/>
     <w:uiPriority w:val="7"/>
-    <w:rsid w:val="007D304F"/>
+    <w:rsid w:val="007C01BC"/>
     <w:pPr>
       <w:numPr>
         <w:numId w:val="3"/>
@@ -39049,7 +38994,7 @@
     <w:basedOn w:val="Heading8"/>
     <w:next w:val="Normal"/>
     <w:uiPriority w:val="7"/>
-    <w:rsid w:val="007D304F"/>
+    <w:rsid w:val="007C01BC"/>
     <w:pPr>
       <w:numPr>
         <w:numId w:val="3"/>
@@ -39061,7 +39006,7 @@
     <w:basedOn w:val="Heading9"/>
     <w:next w:val="Normal"/>
     <w:uiPriority w:val="7"/>
-    <w:rsid w:val="007D304F"/>
+    <w:rsid w:val="007C01BC"/>
     <w:pPr>
       <w:numPr>
         <w:numId w:val="3"/>
@@ -39072,7 +39017,7 @@
     <w:name w:val="antichain"/>
     <w:basedOn w:val="poset"/>
     <w:uiPriority w:val="3"/>
-    <w:rsid w:val="007D304F"/>
+    <w:rsid w:val="007C01BC"/>
     <w:rPr>
       <w:rFonts w:ascii="Swis721 BlkOul BT" w:hAnsi="Swis721 BlkOul BT"/>
       <w:i/>
@@ -39082,7 +39027,7 @@
     <w:name w:val="List Paragraph"/>
     <w:basedOn w:val="Normal"/>
     <w:uiPriority w:val="5"/>
-    <w:rsid w:val="007D304F"/>
+    <w:rsid w:val="007C01BC"/>
     <w:pPr>
       <w:ind w:left="720"/>
     </w:pPr>
@@ -39091,7 +39036,7 @@
     <w:name w:val="Book Title"/>
     <w:basedOn w:val="DefaultParagraphFont"/>
     <w:uiPriority w:val="33"/>
-    <w:rsid w:val="007D304F"/>
+    <w:rsid w:val="007C01BC"/>
     <w:rPr>
       <w:b/>
       <w:bCs/>
@@ -39103,7 +39048,7 @@
     <w:name w:val="Intense Emphasis"/>
     <w:basedOn w:val="DefaultParagraphFont"/>
     <w:uiPriority w:val="21"/>
-    <w:rsid w:val="007D304F"/>
+    <w:rsid w:val="007C01BC"/>
     <w:rPr>
       <w:b/>
       <w:bCs/>
@@ -39116,7 +39061,7 @@
     <w:name w:val="Intense Reference"/>
     <w:basedOn w:val="DefaultParagraphFont"/>
     <w:uiPriority w:val="32"/>
-    <w:rsid w:val="007D304F"/>
+    <w:rsid w:val="007C01BC"/>
     <w:rPr>
       <w:b/>
       <w:bCs/>
@@ -39130,7 +39075,7 @@
     <w:name w:val="Strong"/>
     <w:basedOn w:val="DefaultParagraphFont"/>
     <w:uiPriority w:val="22"/>
-    <w:rsid w:val="007D304F"/>
+    <w:rsid w:val="007C01BC"/>
     <w:rPr>
       <w:b/>
       <w:bCs/>
@@ -39142,7 +39087,7 @@
     <w:next w:val="Normal"/>
     <w:link w:val="QuoteChar"/>
     <w:uiPriority w:val="29"/>
-    <w:rsid w:val="007D304F"/>
+    <w:rsid w:val="007C01BC"/>
     <w:rPr>
       <w:i/>
       <w:iCs/>
@@ -39154,7 +39099,7 @@
     <w:basedOn w:val="DefaultParagraphFont"/>
     <w:link w:val="Quote"/>
     <w:uiPriority w:val="29"/>
-    <w:rsid w:val="007D304F"/>
+    <w:rsid w:val="007C01BC"/>
     <w:rPr>
       <w:rFonts w:ascii="Times New Roman" w:hAnsi="Times New Roman"/>
       <w:i/>
@@ -39169,7 +39114,7 @@
     <w:next w:val="Normal"/>
     <w:link w:val="IntenseQuoteChar"/>
     <w:uiPriority w:val="30"/>
-    <w:rsid w:val="007D304F"/>
+    <w:rsid w:val="007C01BC"/>
     <w:pPr>
       <w:pBdr>
         <w:bottom w:val="single" w:sz="4" w:space="4" w:color="4F81BD" w:themeColor="accent1"/>
@@ -39190,7 +39135,7 @@
     <w:basedOn w:val="DefaultParagraphFont"/>
     <w:link w:val="IntenseQuote"/>
     <w:uiPriority w:val="30"/>
-    <w:rsid w:val="007D304F"/>
+    <w:rsid w:val="007C01BC"/>
     <w:rPr>
       <w:rFonts w:ascii="Times New Roman" w:hAnsi="Times New Roman"/>
       <w:b/>
@@ -39205,7 +39150,7 @@
     <w:name w:val="Subtle Reference"/>
     <w:basedOn w:val="DefaultParagraphFont"/>
     <w:uiPriority w:val="31"/>
-    <w:rsid w:val="007D304F"/>
+    <w:rsid w:val="007C01BC"/>
     <w:rPr>
       <w:smallCaps/>
       <w:color w:val="C0504D" w:themeColor="accent2"/>
@@ -39215,7 +39160,7 @@
   <w:style w:type="character" w:styleId="SubtleEmphasis">
     <w:name w:val="Subtle Emphasis"/>
     <w:uiPriority w:val="19"/>
-    <w:rsid w:val="007D304F"/>
+    <w:rsid w:val="007C01BC"/>
     <w:rPr>
       <w:i/>
       <w:iCs/>
@@ -39226,7 +39171,7 @@
     <w:name w:val="No Spacing"/>
     <w:basedOn w:val="Normal"/>
     <w:uiPriority w:val="1"/>
-    <w:rsid w:val="007D304F"/>
+    <w:rsid w:val="007C01BC"/>
     <w:pPr>
       <w:spacing w:before="0"/>
     </w:pPr>
@@ -39236,7 +39181,7 @@
     <w:basedOn w:val="DefaultParagraphFont"/>
     <w:link w:val="Heading1"/>
     <w:uiPriority w:val="6"/>
-    <w:rsid w:val="007D304F"/>
+    <w:rsid w:val="007C01BC"/>
     <w:rPr>
       <w:rFonts w:ascii="Times New Roman" w:eastAsiaTheme="majorEastAsia" w:hAnsi="Times New Roman" w:cstheme="majorBidi"/>
       <w:b/>
@@ -39249,7 +39194,7 @@
     <w:basedOn w:val="DefaultParagraphFont"/>
     <w:link w:val="Heading2"/>
     <w:uiPriority w:val="6"/>
-    <w:rsid w:val="007D304F"/>
+    <w:rsid w:val="007C01BC"/>
     <w:rPr>
       <w:rFonts w:ascii="Times New Roman" w:eastAsiaTheme="majorEastAsia" w:hAnsi="Times New Roman" w:cstheme="majorBidi"/>
       <w:b/>
@@ -39261,7 +39206,7 @@
     <w:basedOn w:val="DefaultParagraphFont"/>
     <w:link w:val="Heading3"/>
     <w:uiPriority w:val="6"/>
-    <w:rsid w:val="007D304F"/>
+    <w:rsid w:val="007C01BC"/>
     <w:rPr>
       <w:rFonts w:ascii="Times New Roman" w:eastAsiaTheme="majorEastAsia" w:hAnsi="Times New Roman" w:cstheme="majorBidi"/>
       <w:sz w:val="24"/>
@@ -39272,7 +39217,7 @@
     <w:basedOn w:val="DefaultParagraphFont"/>
     <w:link w:val="Heading4"/>
     <w:uiPriority w:val="6"/>
-    <w:rsid w:val="007D304F"/>
+    <w:rsid w:val="007C01BC"/>
     <w:rPr>
       <w:rFonts w:ascii="Times New Roman" w:hAnsi="Times New Roman" w:cstheme="majorBidi"/>
       <w:sz w:val="24"/>
@@ -39283,7 +39228,7 @@
     <w:basedOn w:val="DefaultParagraphFont"/>
     <w:link w:val="Heading5"/>
     <w:uiPriority w:val="6"/>
-    <w:rsid w:val="007D304F"/>
+    <w:rsid w:val="007C01BC"/>
     <w:rPr>
       <w:rFonts w:ascii="Times New Roman" w:hAnsi="Times New Roman" w:cstheme="majorBidi"/>
       <w:sz w:val="24"/>
@@ -39294,7 +39239,7 @@
     <w:basedOn w:val="DefaultParagraphFont"/>
     <w:link w:val="Heading6"/>
     <w:uiPriority w:val="6"/>
-    <w:rsid w:val="007D304F"/>
+    <w:rsid w:val="007C01BC"/>
     <w:rPr>
       <w:rFonts w:ascii="Times New Roman" w:hAnsi="Times New Roman" w:cstheme="majorBidi"/>
       <w:sz w:val="24"/>
@@ -39305,7 +39250,7 @@
     <w:basedOn w:val="DefaultParagraphFont"/>
     <w:link w:val="Heading7"/>
     <w:uiPriority w:val="6"/>
-    <w:rsid w:val="007D304F"/>
+    <w:rsid w:val="007C01BC"/>
     <w:rPr>
       <w:rFonts w:ascii="Times New Roman" w:hAnsi="Times New Roman" w:cstheme="majorBidi"/>
       <w:sz w:val="24"/>
@@ -39316,7 +39261,7 @@
     <w:basedOn w:val="DefaultParagraphFont"/>
     <w:link w:val="Heading8"/>
     <w:uiPriority w:val="6"/>
-    <w:rsid w:val="007D304F"/>
+    <w:rsid w:val="007C01BC"/>
     <w:rPr>
       <w:rFonts w:ascii="Times New Roman" w:hAnsi="Times New Roman" w:cstheme="majorBidi"/>
       <w:sz w:val="24"/>
@@ -39327,7 +39272,7 @@
     <w:basedOn w:val="DefaultParagraphFont"/>
     <w:link w:val="Heading9"/>
     <w:uiPriority w:val="6"/>
-    <w:rsid w:val="007D304F"/>
+    <w:rsid w:val="007C01BC"/>
     <w:rPr>
       <w:rFonts w:ascii="Times New Roman" w:eastAsiaTheme="majorEastAsia" w:hAnsi="Times New Roman" w:cstheme="majorBidi"/>
       <w:sz w:val="24"/>
@@ -39338,7 +39283,7 @@
     <w:basedOn w:val="DefaultParagraphFont"/>
     <w:link w:val="Title"/>
     <w:uiPriority w:val="4"/>
-    <w:rsid w:val="007D304F"/>
+    <w:rsid w:val="007C01BC"/>
     <w:rPr>
       <w:rFonts w:ascii="Arial" w:eastAsiaTheme="majorEastAsia" w:hAnsi="Arial" w:cs="Arial"/>
       <w:b/>
@@ -39353,7 +39298,7 @@
     <w:basedOn w:val="DefaultParagraphFont"/>
     <w:link w:val="Subtitle"/>
     <w:uiPriority w:val="4"/>
-    <w:rsid w:val="007D304F"/>
+    <w:rsid w:val="007C01BC"/>
     <w:rPr>
       <w:rFonts w:ascii="Arial" w:eastAsiaTheme="majorEastAsia" w:hAnsi="Arial" w:cs="Arial"/>
       <w:sz w:val="28"/>
@@ -39368,7 +39313,7 @@
     <w:semiHidden/>
     <w:unhideWhenUsed/>
     <w:qFormat/>
-    <w:rsid w:val="007D304F"/>
+    <w:rsid w:val="007C01BC"/>
     <w:pPr>
       <w:numPr>
         <w:numId w:val="0"/>
@@ -39392,7 +39337,7 @@
     <w:uiPriority w:val="99"/>
     <w:semiHidden/>
     <w:unhideWhenUsed/>
-    <w:rsid w:val="007D304F"/>
+    <w:rsid w:val="007C01BC"/>
     <w:pPr>
       <w:spacing w:before="0"/>
     </w:pPr>
@@ -39408,7 +39353,7 @@
     <w:link w:val="BalloonText"/>
     <w:uiPriority w:val="99"/>
     <w:semiHidden/>
-    <w:rsid w:val="007D304F"/>
+    <w:rsid w:val="007C01BC"/>
     <w:rPr>
       <w:rFonts w:ascii="Tahoma" w:hAnsi="Tahoma" w:cs="Tahoma"/>
       <w:sz w:val="16"/>
@@ -39422,7 +39367,7 @@
     <w:uiPriority w:val="99"/>
     <w:semiHidden/>
     <w:unhideWhenUsed/>
-    <w:rsid w:val="007D304F"/>
+    <w:rsid w:val="007C01BC"/>
     <w:pPr>
       <w:spacing w:before="0"/>
     </w:pPr>
@@ -39438,7 +39383,7 @@
     <w:link w:val="DocumentMap"/>
     <w:uiPriority w:val="99"/>
     <w:semiHidden/>
-    <w:rsid w:val="007D304F"/>
+    <w:rsid w:val="007C01BC"/>
     <w:rPr>
       <w:rFonts w:ascii="Tahoma" w:hAnsi="Tahoma" w:cs="Tahoma"/>
       <w:sz w:val="16"/>
@@ -39450,7 +39395,7 @@
     <w:basedOn w:val="DefaultParagraphFont"/>
     <w:link w:val="BodyText"/>
     <w:semiHidden/>
-    <w:rsid w:val="007D304F"/>
+    <w:rsid w:val="007C01BC"/>
     <w:rPr>
       <w:rFonts w:ascii="Times New Roman" w:hAnsi="Times New Roman"/>
       <w:sz w:val="24"/>
@@ -39461,7 +39406,7 @@
     <w:basedOn w:val="DefaultParagraphFont"/>
     <w:uiPriority w:val="1"/>
     <w:qFormat/>
-    <w:rsid w:val="007D304F"/>
+    <w:rsid w:val="007C01BC"/>
     <w:rPr>
       <w:u w:val="words"/>
     </w:rPr>
@@ -39470,7 +39415,7 @@
     <w:name w:val="abstract"/>
     <w:uiPriority w:val="1"/>
     <w:qFormat/>
-    <w:rsid w:val="007D304F"/>
+    <w:rsid w:val="007C01BC"/>
     <w:rPr>
       <w:rFonts w:ascii="Swis721 BdOul BT" w:hAnsi="Swis721 BdOul BT"/>
       <w:b/>
@@ -39480,7 +39425,7 @@
     <w:name w:val="rep"/>
     <w:uiPriority w:val="1"/>
     <w:qFormat/>
-    <w:rsid w:val="007D304F"/>
+    <w:rsid w:val="007C01BC"/>
     <w:rPr>
       <w:rFonts w:ascii="Arial" w:hAnsi="Arial"/>
     </w:rPr>
@@ -39489,7 +39434,7 @@
     <w:name w:val="rel"/>
     <w:uiPriority w:val="1"/>
     <w:qFormat/>
-    <w:rsid w:val="007D304F"/>
+    <w:rsid w:val="007C01BC"/>
     <w:rPr>
       <w:rFonts w:ascii="Times New Roman" w:hAnsi="Times New Roman" w:cs="Arial"/>
     </w:rPr>
@@ -39499,14 +39444,14 @@
     <w:basedOn w:val="Normal"/>
     <w:link w:val="CommentTextChar"/>
     <w:semiHidden/>
-    <w:rsid w:val="007D304F"/>
+    <w:rsid w:val="007C01BC"/>
   </w:style>
   <w:style w:type="character" w:customStyle="1" w:styleId="CommentTextChar">
     <w:name w:val="Comment Text Char"/>
     <w:basedOn w:val="DefaultParagraphFont"/>
     <w:link w:val="CommentText"/>
     <w:semiHidden/>
-    <w:rsid w:val="007D304F"/>
+    <w:rsid w:val="007C01BC"/>
     <w:rPr>
       <w:rFonts w:ascii="Times New Roman" w:hAnsi="Times New Roman"/>
       <w:sz w:val="24"/>
@@ -39516,7 +39461,7 @@
     <w:name w:val="annotation reference"/>
     <w:basedOn w:val="DefaultParagraphFont"/>
     <w:semiHidden/>
-    <w:rsid w:val="007D304F"/>
+    <w:rsid w:val="007C01BC"/>
     <w:rPr>
       <w:sz w:val="24"/>
       <w:szCs w:val="16"/>
@@ -39527,7 +39472,7 @@
     <w:basedOn w:val="Normal"/>
     <w:uiPriority w:val="99"/>
     <w:semiHidden/>
-    <w:rsid w:val="007D304F"/>
+    <w:rsid w:val="007C01BC"/>
     <w:pPr>
       <w:spacing w:before="100" w:beforeAutospacing="1" w:after="115"/>
     </w:pPr>
@@ -39543,7 +39488,7 @@
     <w:uiPriority w:val="99"/>
     <w:semiHidden/>
     <w:unhideWhenUsed/>
-    <w:rsid w:val="007D304F"/>
+    <w:rsid w:val="007C01BC"/>
     <w:rPr>
       <w:b/>
       <w:bCs/>
@@ -39555,7 +39500,7 @@
     <w:link w:val="CommentSubject"/>
     <w:uiPriority w:val="99"/>
     <w:semiHidden/>
-    <w:rsid w:val="007D304F"/>
+    <w:rsid w:val="007C01BC"/>
     <w:rPr>
       <w:rFonts w:ascii="Times New Roman" w:hAnsi="Times New Roman"/>
       <w:b/>
@@ -39569,7 +39514,7 @@
     <w:next w:val="Normal"/>
     <w:uiPriority w:val="5"/>
     <w:qFormat/>
-    <w:rsid w:val="007D304F"/>
+    <w:rsid w:val="007C01BC"/>
     <w:rPr>
       <w:u w:val="single"/>
     </w:rPr>
@@ -39579,7 +39524,7 @@
     <w:basedOn w:val="Normal"/>
     <w:uiPriority w:val="5"/>
     <w:qFormat/>
-    <w:rsid w:val="007D304F"/>
+    <w:rsid w:val="007C01BC"/>
     <w:pPr>
       <w:spacing w:before="0"/>
     </w:pPr>
@@ -39593,7 +39538,7 @@
     <w:basedOn w:val="DefaultParagraphFont"/>
     <w:uiPriority w:val="99"/>
     <w:unhideWhenUsed/>
-    <w:rsid w:val="007D304F"/>
+    <w:rsid w:val="007C01BC"/>
     <w:rPr>
       <w:color w:val="0000FF"/>
       <w:u w:val="single"/>
@@ -39602,12 +39547,12 @@
   <w:style w:type="character" w:customStyle="1" w:styleId="mlabel">
     <w:name w:val="mlabel"/>
     <w:basedOn w:val="DefaultParagraphFont"/>
-    <w:rsid w:val="007D304F"/>
+    <w:rsid w:val="007C01BC"/>
   </w:style>
   <w:style w:type="paragraph" w:customStyle="1" w:styleId="code">
     <w:name w:val="code"/>
     <w:basedOn w:val="Normal"/>
-    <w:rsid w:val="007D304F"/>
+    <w:rsid w:val="007C01BC"/>
     <w:pPr>
       <w:tabs>
         <w:tab w:val="left" w:pos="360"/>
@@ -39627,7 +39572,7 @@
   <w:style w:type="paragraph" w:customStyle="1" w:styleId="codecomment">
     <w:name w:val="code comment"/>
     <w:basedOn w:val="code"/>
-    <w:rsid w:val="007D304F"/>
+    <w:rsid w:val="007C01BC"/>
     <w:rPr>
       <w:i/>
     </w:rPr>
@@ -39637,7 +39582,7 @@
     <w:basedOn w:val="Normal"/>
     <w:uiPriority w:val="5"/>
     <w:qFormat/>
-    <w:rsid w:val="007D304F"/>
+    <w:rsid w:val="007C01BC"/>
     <w:pPr>
       <w:numPr>
         <w:numId w:val="5"/>
@@ -39654,7 +39599,7 @@
     <w:basedOn w:val="Normal"/>
     <w:uiPriority w:val="5"/>
     <w:qFormat/>
-    <w:rsid w:val="007D304F"/>
+    <w:rsid w:val="007C01BC"/>
     <w:rPr>
       <w:rFonts w:asciiTheme="minorHAnsi" w:hAnsiTheme="minorHAnsi"/>
       <w:b/>
@@ -39667,7 +39612,7 @@
     <w:basedOn w:val="Normal"/>
     <w:uiPriority w:val="5"/>
     <w:qFormat/>
-    <w:rsid w:val="007D304F"/>
+    <w:rsid w:val="007C01BC"/>
     <w:pPr>
       <w:spacing w:before="120"/>
       <w:ind w:left="288"/>
@@ -39718,7 +39663,7 @@
     <w:name w:val="abs"/>
     <w:uiPriority w:val="1"/>
     <w:qFormat/>
-    <w:rsid w:val="007D304F"/>
+    <w:rsid w:val="007C01BC"/>
     <w:rPr>
       <w:rFonts w:ascii="Swis721 BdOul BT" w:hAnsi="Swis721 BdOul BT"/>
       <w:b/>
@@ -39729,7 +39674,7 @@
     <w:basedOn w:val="Normal"/>
     <w:uiPriority w:val="5"/>
     <w:qFormat/>
-    <w:rsid w:val="007D304F"/>
+    <w:rsid w:val="007C01BC"/>
     <w:pPr>
       <w:spacing w:before="0"/>
     </w:pPr>
@@ -39739,7 +39684,7 @@
     <w:basedOn w:val="Normal"/>
     <w:uiPriority w:val="5"/>
     <w:qFormat/>
-    <w:rsid w:val="007D304F"/>
+    <w:rsid w:val="007C01BC"/>
     <w:pPr>
       <w:ind w:left="288"/>
     </w:pPr>
@@ -39781,7 +39726,7 @@
     <w:name w:val="hidden"/>
     <w:basedOn w:val="DefaultParagraphFont"/>
     <w:uiPriority w:val="1"/>
-    <w:rsid w:val="007D304F"/>
+    <w:rsid w:val="007C01BC"/>
     <w:rPr>
       <w:vanish/>
     </w:rPr>
@@ -39790,7 +39735,7 @@
     <w:name w:val="dbc_heading_continuation"/>
     <w:basedOn w:val="dbcheading"/>
     <w:uiPriority w:val="5"/>
-    <w:rsid w:val="007D304F"/>
+    <w:rsid w:val="007C01BC"/>
     <w:pPr>
       <w:spacing w:before="0"/>
     </w:pPr>
@@ -40086,7 +40031,7 @@
 </file>
 
 <file path=customXml/itemProps1.xml><?xml version="1.0" encoding="utf-8"?>
-<ds:datastoreItem xmlns:ds="http://schemas.openxmlformats.org/officeDocument/2006/customXml" ds:itemID="{C456EA5F-E9BE-4924-8717-366770AC9AE5}">
+<ds:datastoreItem xmlns:ds="http://schemas.openxmlformats.org/officeDocument/2006/customXml" ds:itemID="{42BEC031-2D56-48BD-9B08-0244A48AC35B}">
   <ds:schemaRefs>
     <ds:schemaRef ds:uri="http://schemas.openxmlformats.org/officeDocument/2006/bibliography"/>
   </ds:schemaRefs>

</xml_diff>

<commit_message>
Backup. Miscellaneous typo corrections.
</commit_message>
<xml_diff>
--- a/SheafSystem Programmers Guide.docx
+++ b/SheafSystem Programmers Guide.docx
@@ -376,7 +376,13 @@
         <w:t xml:space="preserve"> </w:t>
       </w:r>
       <w:r>
-        <w:t>Space document describes the fundamental concepts of the SheafSystem in non-mathematical terms using the common notion of basic and composite parts, tables, and table schema. This document assumes the reader is famil</w:t>
+        <w:t>Space document describes the fundamental concepts of the SheafSystem in non-mathematical terms using the common notion</w:t>
+      </w:r>
+      <w:r>
+        <w:t>s</w:t>
+      </w:r>
+      <w:r>
+        <w:t xml:space="preserve"> of basic and composite parts, tables, and table schema. This document assumes the reader is famil</w:t>
       </w:r>
       <w:r>
         <w:t>i</w:t>
@@ -2600,10 +2606,10 @@
             <v:path o:extrusionok="f" gradientshapeok="t" o:connecttype="rect"/>
             <o:lock v:ext="edit" aspectratio="t"/>
           </v:shapetype>
-          <v:shape id="_x0000_i1025" type="#_x0000_t75" style="width:321.6pt;height:268.2pt" o:ole="">
+          <v:shape id="_x0000_i1025" type="#_x0000_t75" style="width:321.3pt;height:268.05pt" o:ole="">
             <v:imagedata r:id="rId21" o:title=""/>
           </v:shape>
-          <o:OLEObject Type="Embed" ProgID="Visio.Drawing.11" ShapeID="_x0000_i1025" DrawAspect="Content" ObjectID="_1436209164" r:id="rId22"/>
+          <o:OLEObject Type="Embed" ProgID="Visio.Drawing.11" ShapeID="_x0000_i1025" DrawAspect="Content" ObjectID="_1438772948" r:id="rId22"/>
         </w:object>
       </w:r>
     </w:p>
@@ -2698,7 +2704,18 @@
         <w:t>spaces.</w:t>
       </w:r>
       <w:r>
-        <w:t xml:space="preserve"> In this section, we will describe the basics of using id spaces automatically created by the system. In Part II, we'll discuss creating client-defined id spaces.</w:t>
+        <w:t xml:space="preserve"> In this section, we will describe the basics of using id spaces automatically created by the system. In </w:t>
+      </w:r>
+      <w:fldSimple w:instr=" REF _Ref365029319 ">
+        <w:r>
+          <w:t>Part II: Intermediate features</w:t>
+        </w:r>
+      </w:fldSimple>
+      <w:r>
+        <w:t xml:space="preserve">, </w:t>
+      </w:r>
+      <w:r>
+        <w:t>we'll discuss creating client-defined id spaces.</w:t>
       </w:r>
     </w:p>
     <w:p>
@@ -2714,7 +2731,10 @@
     </w:p>
     <w:p>
       <w:r>
-        <w:t>More specifically, an index</w:t>
+        <w:t>A</w:t>
+      </w:r>
+      <w:r>
+        <w:t>n index</w:t>
       </w:r>
       <w:r>
         <w:t xml:space="preserve"> space is a set of integer ids. </w:t>
@@ -3085,7 +3105,13 @@
         <w:pStyle w:val="sourcecode"/>
       </w:pPr>
       <w:r>
-        <w:t xml:space="preserve">  // Id spaces are defined as half open intervals, like STL iterators.</w:t>
+        <w:t xml:space="preserve">  // Id spaces are defined as half open intervals, like STL</w:t>
+      </w:r>
+      <w:r>
+        <w:t xml:space="preserve"> containers</w:t>
+      </w:r>
+      <w:r>
+        <w:t>.</w:t>
       </w:r>
     </w:p>
     <w:p>
@@ -5945,7 +5971,10 @@
     </w:p>
     <w:p>
       <w:r>
-        <w:t>Make sure you've set your envornoment with the set_env_vars script as shown above, then run the SheafScope.</w:t>
+        <w:t>Make sure you've set your environ</w:t>
+      </w:r>
+      <w:r>
+        <w:t>ment with the set_env_vars script as shown above, then run the SheafScope.</w:t>
       </w:r>
     </w:p>
     <w:p>
@@ -7218,13 +7247,7 @@
         <w:t xml:space="preserve"> </w:t>
       </w:r>
       <w:r>
-        <w:t>As we discussed in the Part Space tutorial, a sheaf table represents a part space. A part space always has a bottom member</w:t>
-      </w:r>
-      <w:r>
-        <w:t>//</w:t>
-      </w:r>
-      <w:r>
-        <w:t xml:space="preserve"> corresponding to the empty assembly of basic parts (jims). It also has a top member, corresponding to the assembly of all the basic parts. We automatically create these two composite parts (jrms) when we create the </w:t>
+        <w:t xml:space="preserve">As we discussed in the Part Space tutorial, a sheaf table represents a part space. A part space always has a bottom member corresponding to the empty assembly of basic parts (jims). It also has a top member, corresponding to the assembly of all the basic parts. We automatically create these two composite parts (jrms) when we create the </w:t>
       </w:r>
       <w:r>
         <w:t>poset. When the poset has no basic parts, the top is equivalent to the bottom as an assembly, but they are still distinct members.</w:t>
@@ -7442,7 +7465,12 @@
         <w:t xml:space="preserve"> Let's create three new ji</w:t>
       </w:r>
       <w:r>
-        <w:t>ms, corresponding to the basic parts in the line segment example from t</w:t>
+        <w:t>ms, corresponding to the basic parts in the line segment example</w:t>
+      </w:r>
+      <w:bookmarkStart w:id="4" w:name="_GoBack"/>
+      <w:bookmarkEnd w:id="4"/>
+      <w:r>
+        <w:t xml:space="preserve"> from t</w:t>
       </w:r>
       <w:r>
         <w:t>he Part Space tutorial, Figure 10</w:t>
@@ -7547,10 +7575,10 @@
       </w:pPr>
       <w:r>
         <w:object w:dxaOrig="2385" w:dyaOrig="4906">
-          <v:shape id="_x0000_i1026" type="#_x0000_t75" style="width:120pt;height:244.8pt" o:ole="">
+          <v:shape id="_x0000_i1026" type="#_x0000_t75" style="width:119.8pt;height:245.05pt" o:ole="">
             <v:imagedata r:id="rId23" o:title=""/>
           </v:shape>
-          <o:OLEObject Type="Embed" ProgID="Visio.Drawing.11" ShapeID="_x0000_i1026" DrawAspect="Content" ObjectID="_1436209165" r:id="rId24"/>
+          <o:OLEObject Type="Embed" ProgID="Visio.Drawing.11" ShapeID="_x0000_i1026" DrawAspect="Content" ObjectID="_1438772949" r:id="rId24"/>
         </w:object>
       </w:r>
     </w:p>
@@ -7558,7 +7586,7 @@
       <w:pPr>
         <w:pStyle w:val="Caption"/>
       </w:pPr>
-      <w:bookmarkStart w:id="4" w:name="_Ref350458932"/>
+      <w:bookmarkStart w:id="5" w:name="_Ref350458932"/>
       <w:r>
         <w:t xml:space="preserve">Figure </w:t>
       </w:r>
@@ -7570,7 +7598,7 @@
           <w:t>2</w:t>
         </w:r>
       </w:fldSimple>
-      <w:bookmarkEnd w:id="4"/>
+      <w:bookmarkEnd w:id="5"/>
       <w:r>
         <w:t xml:space="preserve">: </w:t>
       </w:r>
@@ -8273,11 +8301,11 @@
       <w:pPr>
         <w:pStyle w:val="Heading5"/>
       </w:pPr>
-      <w:bookmarkStart w:id="5" w:name="_Ref351401921"/>
+      <w:bookmarkStart w:id="6" w:name="_Ref351401921"/>
       <w:r>
         <w:t>Member attributes</w:t>
       </w:r>
-      <w:bookmarkEnd w:id="5"/>
+      <w:bookmarkEnd w:id="6"/>
     </w:p>
     <w:p>
       <w:r>
@@ -9032,10 +9060,10 @@
       </w:pPr>
       <w:r>
         <w:object w:dxaOrig="2385" w:dyaOrig="5985">
-          <v:shape id="_x0000_i1027" type="#_x0000_t75" style="width:120pt;height:298.2pt" o:ole="">
+          <v:shape id="_x0000_i1027" type="#_x0000_t75" style="width:119.8pt;height:298.3pt" o:ole="">
             <v:imagedata r:id="rId25" o:title=""/>
           </v:shape>
-          <o:OLEObject Type="Embed" ProgID="Visio.Drawing.11" ShapeID="_x0000_i1027" DrawAspect="Content" ObjectID="_1436209166" r:id="rId26"/>
+          <o:OLEObject Type="Embed" ProgID="Visio.Drawing.11" ShapeID="_x0000_i1027" DrawAspect="Content" ObjectID="_1438772950" r:id="rId26"/>
         </w:object>
       </w:r>
     </w:p>
@@ -9043,7 +9071,7 @@
       <w:pPr>
         <w:pStyle w:val="Caption"/>
       </w:pPr>
-      <w:bookmarkStart w:id="6" w:name="_Ref350461926"/>
+      <w:bookmarkStart w:id="7" w:name="_Ref350461926"/>
       <w:r>
         <w:t xml:space="preserve">Figure </w:t>
       </w:r>
@@ -9055,7 +9083,7 @@
           <w:t>3</w:t>
         </w:r>
       </w:fldSimple>
-      <w:bookmarkEnd w:id="6"/>
+      <w:bookmarkEnd w:id="7"/>
       <w:r>
         <w:t>: A join equivalent member.</w:t>
       </w:r>
@@ -9225,7 +9253,7 @@
       <w:pPr>
         <w:pStyle w:val="Heading4"/>
       </w:pPr>
-      <w:bookmarkStart w:id="7" w:name="_Ref350551861"/>
+      <w:bookmarkStart w:id="8" w:name="_Ref350551861"/>
       <w:r>
         <w:t xml:space="preserve">Example </w:t>
       </w:r>
@@ -9237,7 +9265,7 @@
           <w:t>10</w:t>
         </w:r>
       </w:fldSimple>
-      <w:bookmarkEnd w:id="7"/>
+      <w:bookmarkEnd w:id="8"/>
       <w:r>
         <w:t xml:space="preserve">:  </w:t>
       </w:r>
@@ -10386,14 +10414,14 @@
       <w:pPr>
         <w:pStyle w:val="Heading3"/>
       </w:pPr>
-      <w:bookmarkStart w:id="8" w:name="_Ref350507955"/>
+      <w:bookmarkStart w:id="9" w:name="_Ref350507955"/>
       <w:r>
         <w:t>Poset member h</w:t>
       </w:r>
       <w:r>
         <w:t>andles</w:t>
       </w:r>
-      <w:bookmarkEnd w:id="8"/>
+      <w:bookmarkEnd w:id="9"/>
     </w:p>
     <w:p>
       <w:r>
@@ -11925,11 +11953,11 @@
       <w:pPr>
         <w:pStyle w:val="Heading3"/>
       </w:pPr>
-      <w:bookmarkStart w:id="9" w:name="_Ref351029262"/>
+      <w:bookmarkStart w:id="10" w:name="_Ref351029262"/>
       <w:r>
         <w:t>Subposets</w:t>
       </w:r>
-      <w:bookmarkEnd w:id="9"/>
+      <w:bookmarkEnd w:id="10"/>
     </w:p>
     <w:p>
       <w:r>
@@ -14092,10 +14120,10 @@
       </w:pPr>
       <w:r>
         <w:object w:dxaOrig="3826" w:dyaOrig="2746">
-          <v:shape id="_x0000_i1028" type="#_x0000_t75" style="width:191.4pt;height:137.4pt" o:ole="">
+          <v:shape id="_x0000_i1028" type="#_x0000_t75" style="width:191.2pt;height:137.35pt" o:ole="">
             <v:imagedata r:id="rId27" o:title=""/>
           </v:shape>
-          <o:OLEObject Type="Embed" ProgID="Visio.Drawing.11" ShapeID="_x0000_i1028" DrawAspect="Content" ObjectID="_1436209167" r:id="rId28"/>
+          <o:OLEObject Type="Embed" ProgID="Visio.Drawing.11" ShapeID="_x0000_i1028" DrawAspect="Content" ObjectID="_1438772951" r:id="rId28"/>
         </w:object>
       </w:r>
     </w:p>
@@ -14103,7 +14131,7 @@
       <w:pPr>
         <w:pStyle w:val="Caption"/>
       </w:pPr>
-      <w:bookmarkStart w:id="10" w:name="_Ref350713867"/>
+      <w:bookmarkStart w:id="11" w:name="_Ref350713867"/>
       <w:r>
         <w:t xml:space="preserve">Figure </w:t>
       </w:r>
@@ -14115,7 +14143,7 @@
           <w:t>4</w:t>
         </w:r>
       </w:fldSimple>
-      <w:bookmarkEnd w:id="10"/>
+      <w:bookmarkEnd w:id="11"/>
       <w:r>
         <w:t xml:space="preserve">: Actions in depth first </w:t>
       </w:r>
@@ -15088,10 +15116,10 @@
       </w:pPr>
       <w:r>
         <w:object w:dxaOrig="8866" w:dyaOrig="4906">
-          <v:shape id="_x0000_i1029" type="#_x0000_t75" style="width:443.4pt;height:244.8pt" o:ole="">
+          <v:shape id="_x0000_i1029" type="#_x0000_t75" style="width:443.5pt;height:245.05pt" o:ole="">
             <v:imagedata r:id="rId29" o:title=""/>
           </v:shape>
-          <o:OLEObject Type="Embed" ProgID="Visio.Drawing.11" ShapeID="_x0000_i1029" DrawAspect="Content" ObjectID="_1436209168" r:id="rId30"/>
+          <o:OLEObject Type="Embed" ProgID="Visio.Drawing.11" ShapeID="_x0000_i1029" DrawAspect="Content" ObjectID="_1438772952" r:id="rId30"/>
         </w:object>
       </w:r>
     </w:p>
@@ -15099,7 +15127,7 @@
       <w:pPr>
         <w:pStyle w:val="Caption"/>
       </w:pPr>
-      <w:bookmarkStart w:id="11" w:name="_Ref350770252"/>
+      <w:bookmarkStart w:id="12" w:name="_Ref350770252"/>
       <w:r>
         <w:t xml:space="preserve">Figure </w:t>
       </w:r>
@@ -15111,7 +15139,7 @@
           <w:t>5</w:t>
         </w:r>
       </w:fldSimple>
-      <w:bookmarkEnd w:id="11"/>
+      <w:bookmarkEnd w:id="12"/>
       <w:r>
         <w:t>: The cell schema table copied from the Part Space tutorial, Figure 14.</w:t>
       </w:r>
@@ -15622,7 +15650,7 @@
       <w:pPr>
         <w:pStyle w:val="Heading4"/>
       </w:pPr>
-      <w:bookmarkStart w:id="12" w:name="_Ref350807014"/>
+      <w:bookmarkStart w:id="13" w:name="_Ref350807014"/>
       <w:r>
         <w:t xml:space="preserve">Example </w:t>
       </w:r>
@@ -15634,7 +15662,7 @@
           <w:t>15</w:t>
         </w:r>
       </w:fldSimple>
-      <w:bookmarkEnd w:id="12"/>
+      <w:bookmarkEnd w:id="13"/>
       <w:r>
         <w:t>: Schema poset</w:t>
       </w:r>
@@ -17155,7 +17183,7 @@
       <w:pPr>
         <w:pStyle w:val="Heading4"/>
       </w:pPr>
-      <w:bookmarkStart w:id="13" w:name="_Ref361820266"/>
+      <w:bookmarkStart w:id="14" w:name="_Ref361820266"/>
       <w:r>
         <w:t xml:space="preserve">Example </w:t>
       </w:r>
@@ -17167,7 +17195,7 @@
           <w:t>21</w:t>
         </w:r>
       </w:fldSimple>
-      <w:bookmarkEnd w:id="13"/>
+      <w:bookmarkEnd w:id="14"/>
       <w:r>
         <w:t>: Creating a base_space_poset.</w:t>
       </w:r>
@@ -17647,7 +17675,7 @@
         <w:pStyle w:val="Caption"/>
         <w:keepNext/>
       </w:pPr>
-      <w:bookmarkStart w:id="14" w:name="_Ref350979398"/>
+      <w:bookmarkStart w:id="15" w:name="_Ref350979398"/>
       <w:r>
         <w:t xml:space="preserve">Table </w:t>
       </w:r>
@@ -17659,7 +17687,7 @@
           <w:t>1</w:t>
         </w:r>
       </w:fldSimple>
-      <w:bookmarkEnd w:id="14"/>
+      <w:bookmarkEnd w:id="15"/>
       <w:r>
         <w:t>: Standard prototypes for individual cells</w:t>
       </w:r>
@@ -18802,11 +18830,11 @@
       <w:pPr>
         <w:pStyle w:val="Heading4"/>
       </w:pPr>
-      <w:bookmarkStart w:id="15" w:name="_Ref350982348"/>
+      <w:bookmarkStart w:id="16" w:name="_Ref350982348"/>
       <w:r>
         <w:t>Base space member handles</w:t>
       </w:r>
-      <w:bookmarkEnd w:id="15"/>
+      <w:bookmarkEnd w:id="16"/>
     </w:p>
     <w:p>
       <w:r>
@@ -19010,7 +19038,7 @@
         <w:pStyle w:val="Caption"/>
         <w:keepNext/>
       </w:pPr>
-      <w:bookmarkStart w:id="16" w:name="_Ref350985354"/>
+      <w:bookmarkStart w:id="17" w:name="_Ref350985354"/>
       <w:r>
         <w:t xml:space="preserve">Table </w:t>
       </w:r>
@@ -19022,7 +19050,7 @@
           <w:t>2</w:t>
         </w:r>
       </w:fldSimple>
-      <w:bookmarkEnd w:id="16"/>
+      <w:bookmarkEnd w:id="17"/>
       <w:r>
         <w:t xml:space="preserve">: </w:t>
       </w:r>
@@ -20748,7 +20776,7 @@
       </w:r>
     </w:p>
     <w:p>
-      <w:bookmarkStart w:id="17" w:name="OLE_LINK1"/>
+      <w:bookmarkStart w:id="18" w:name="OLE_LINK1"/>
       <w:r>
         <w:t xml:space="preserve">The classes in the fiber spaces cluster provide the various algebraic types used in theoretical physics to describe the properties of particles and systems. </w:t>
       </w:r>
@@ -20861,10 +20889,10 @@
       </w:pPr>
       <w:r>
         <w:object w:dxaOrig="12105" w:dyaOrig="5986">
-          <v:shape id="_x0000_i1030" type="#_x0000_t75" style="width:405.6pt;height:201pt" o:ole="">
+          <v:shape id="_x0000_i1030" type="#_x0000_t75" style="width:405.4pt;height:200.85pt" o:ole="">
             <v:imagedata r:id="rId31" o:title=""/>
           </v:shape>
-          <o:OLEObject Type="Embed" ProgID="Visio.Drawing.11" ShapeID="_x0000_i1030" DrawAspect="Content" ObjectID="_1436209169" r:id="rId32"/>
+          <o:OLEObject Type="Embed" ProgID="Visio.Drawing.11" ShapeID="_x0000_i1030" DrawAspect="Content" ObjectID="_1438772953" r:id="rId32"/>
         </w:object>
       </w:r>
     </w:p>
@@ -20872,7 +20900,7 @@
       <w:pPr>
         <w:pStyle w:val="Caption"/>
       </w:pPr>
-      <w:bookmarkStart w:id="18" w:name="_Ref351061770"/>
+      <w:bookmarkStart w:id="19" w:name="_Ref351061770"/>
       <w:r>
         <w:t xml:space="preserve">Figure </w:t>
       </w:r>
@@ -20884,12 +20912,12 @@
           <w:t>6</w:t>
         </w:r>
       </w:fldSimple>
-      <w:bookmarkEnd w:id="18"/>
+      <w:bookmarkEnd w:id="19"/>
       <w:r>
         <w:t>: The core of the physical property inheritance hierarchy.</w:t>
       </w:r>
     </w:p>
-    <w:bookmarkEnd w:id="17"/>
+    <w:bookmarkEnd w:id="18"/>
     <w:p>
       <w:pPr>
         <w:pStyle w:val="Heading4"/>
@@ -20921,7 +20949,7 @@
       <w:pPr>
         <w:pStyle w:val="Heading5"/>
       </w:pPr>
-      <w:bookmarkStart w:id="19" w:name="_Ref351058079"/>
+      <w:bookmarkStart w:id="20" w:name="_Ref351058079"/>
       <w:r>
         <w:t xml:space="preserve">Example </w:t>
       </w:r>
@@ -20933,7 +20961,7 @@
           <w:t>24</w:t>
         </w:r>
       </w:fldSimple>
-      <w:bookmarkEnd w:id="19"/>
+      <w:bookmarkEnd w:id="20"/>
       <w:r>
         <w:t>: Fiber schema subobject hierarchy.</w:t>
       </w:r>
@@ -21113,8 +21141,6 @@
       <w:r>
         <w:t xml:space="preserve">                          </w:t>
       </w:r>
-      <w:bookmarkStart w:id="20" w:name="_GoBack"/>
-      <w:bookmarkEnd w:id="20"/>
       <w:r>
         <w:t>true);</w:t>
       </w:r>
@@ -21627,7 +21653,21 @@
         <w:t>n</w:t>
       </w:r>
       <w:r>
-        <w:t>tral types of the hierarchy. Specifically:</w:t>
+        <w:t xml:space="preserve">tral types of the hierarchy. </w:t>
+      </w:r>
+      <w:commentRangeStart w:id="21"/>
+      <w:r>
+        <w:t>Specifically</w:t>
+      </w:r>
+      <w:commentRangeEnd w:id="21"/>
+      <w:r>
+        <w:rPr>
+          <w:rStyle w:val="CommentReference"/>
+        </w:rPr>
+        <w:commentReference w:id="21"/>
+      </w:r>
+      <w:r>
+        <w:t>:</w:t>
       </w:r>
     </w:p>
     <w:p>
@@ -21803,16 +21843,30 @@
       </w:r>
     </w:p>
     <w:p>
+      <w:commentRangeStart w:id="22"/>
       <w:r>
         <w:t>These spaces are created using the fiber_bundles_namespace factory method:</w:t>
       </w:r>
+      <w:commentRangeEnd w:id="22"/>
+      <w:r>
+        <w:rPr>
+          <w:rStyle w:val="CommentReference"/>
+        </w:rPr>
+        <w:commentReference w:id="22"/>
+      </w:r>
     </w:p>
     <w:p>
       <w:pPr>
         <w:pStyle w:val="dbcheading"/>
+        <w:tabs>
+          <w:tab w:val="left" w:pos="2868"/>
+        </w:tabs>
       </w:pPr>
       <w:r>
         <w:t>template&lt;typename F&gt;</w:t>
+      </w:r>
+      <w:r>
+        <w:tab/>
       </w:r>
     </w:p>
     <w:p>
@@ -22059,7 +22113,7 @@
       <w:pPr>
         <w:pStyle w:val="Heading5"/>
       </w:pPr>
-      <w:bookmarkStart w:id="21" w:name="_Ref351067360"/>
+      <w:bookmarkStart w:id="23" w:name="_Ref351067360"/>
       <w:r>
         <w:t xml:space="preserve">Example </w:t>
       </w:r>
@@ -22071,7 +22125,7 @@
           <w:t>25</w:t>
         </w:r>
       </w:fldSimple>
-      <w:bookmarkEnd w:id="21"/>
+      <w:bookmarkEnd w:id="23"/>
       <w:r>
         <w:t>: Creating a fiber space.</w:t>
       </w:r>
@@ -22974,7 +23028,7 @@
       <w:pPr>
         <w:pStyle w:val="Heading5"/>
       </w:pPr>
-      <w:bookmarkStart w:id="22" w:name="_Ref351120421"/>
+      <w:bookmarkStart w:id="24" w:name="_Ref351120421"/>
       <w:r>
         <w:t xml:space="preserve">Example </w:t>
       </w:r>
@@ -22986,7 +23040,7 @@
           <w:t>26</w:t>
         </w:r>
       </w:fldSimple>
-      <w:bookmarkEnd w:id="22"/>
+      <w:bookmarkEnd w:id="24"/>
       <w:r>
         <w:t>: Persistent and volatile types.</w:t>
       </w:r>
@@ -24487,10 +24541,10 @@
       </w:pPr>
       <w:r>
         <w:object w:dxaOrig="7734" w:dyaOrig="4906">
-          <v:shape id="_x0000_i1031" type="#_x0000_t75" style="width:387pt;height:244.8pt" o:ole="">
-            <v:imagedata r:id="rId33" o:title=""/>
+          <v:shape id="_x0000_i1031" type="#_x0000_t75" style="width:387.25pt;height:245.05pt" o:ole="">
+            <v:imagedata r:id="rId34" o:title=""/>
           </v:shape>
-          <o:OLEObject Type="Embed" ProgID="Visio.Drawing.11" ShapeID="_x0000_i1031" DrawAspect="Content" ObjectID="_1436209170" r:id="rId34"/>
+          <o:OLEObject Type="Embed" ProgID="Visio.Drawing.11" ShapeID="_x0000_i1031" DrawAspect="Content" ObjectID="_1438772954" r:id="rId35"/>
         </w:object>
       </w:r>
     </w:p>
@@ -24498,7 +24552,7 @@
       <w:pPr>
         <w:pStyle w:val="Caption"/>
       </w:pPr>
-      <w:bookmarkStart w:id="23" w:name="_Ref351147143"/>
+      <w:bookmarkStart w:id="25" w:name="_Ref351147143"/>
       <w:r>
         <w:t xml:space="preserve">Figure </w:t>
       </w:r>
@@ -24510,7 +24564,7 @@
           <w:t>7</w:t>
         </w:r>
       </w:fldSimple>
-      <w:bookmarkEnd w:id="23"/>
+      <w:bookmarkEnd w:id="25"/>
       <w:r>
         <w:t>: Rep type for the line segment mesh.</w:t>
       </w:r>
@@ -24551,7 +24605,7 @@
         <w:pStyle w:val="Caption"/>
         <w:keepNext/>
       </w:pPr>
-      <w:bookmarkStart w:id="24" w:name="_Ref351149750"/>
+      <w:bookmarkStart w:id="26" w:name="_Ref351149750"/>
       <w:r>
         <w:t xml:space="preserve">Table </w:t>
       </w:r>
@@ -24563,7 +24617,7 @@
           <w:t>3</w:t>
         </w:r>
       </w:fldSimple>
-      <w:bookmarkEnd w:id="24"/>
+      <w:bookmarkEnd w:id="26"/>
       <w:r>
         <w:t>: Standard sec_rep_descriptors</w:t>
       </w:r>
@@ -25143,7 +25197,7 @@
       <w:pPr>
         <w:pStyle w:val="Heading5"/>
       </w:pPr>
-      <w:bookmarkStart w:id="25" w:name="_Ref351157464"/>
+      <w:bookmarkStart w:id="27" w:name="_Ref351157464"/>
       <w:r>
         <w:t xml:space="preserve">Example </w:t>
       </w:r>
@@ -25155,7 +25209,7 @@
           <w:t>27</w:t>
         </w:r>
       </w:fldSimple>
-      <w:bookmarkEnd w:id="25"/>
+      <w:bookmarkEnd w:id="27"/>
       <w:r>
         <w:t>: Creating a section space schema.</w:t>
       </w:r>
@@ -25999,7 +26053,7 @@
       <w:pPr>
         <w:pStyle w:val="Heading5"/>
       </w:pPr>
-      <w:bookmarkStart w:id="26" w:name="_Ref351374139"/>
+      <w:bookmarkStart w:id="28" w:name="_Ref351374139"/>
       <w:r>
         <w:t xml:space="preserve">Example </w:t>
       </w:r>
@@ -26011,7 +26065,7 @@
           <w:t>28</w:t>
         </w:r>
       </w:fldSimple>
-      <w:bookmarkEnd w:id="26"/>
+      <w:bookmarkEnd w:id="28"/>
       <w:r>
         <w:t>: Creating a section space.</w:t>
       </w:r>
@@ -29521,7 +29575,7 @@
       <w:pPr>
         <w:pStyle w:val="Heading6"/>
       </w:pPr>
-      <w:bookmarkStart w:id="27" w:name="_Ref351467217"/>
+      <w:bookmarkStart w:id="29" w:name="_Ref351467217"/>
       <w:r>
         <w:t xml:space="preserve">Example </w:t>
       </w:r>
@@ -29533,7 +29587,7 @@
           <w:t>31</w:t>
         </w:r>
       </w:fldSimple>
-      <w:bookmarkEnd w:id="27"/>
+      <w:bookmarkEnd w:id="29"/>
       <w:r>
         <w:t>: Multisections</w:t>
       </w:r>
@@ -30795,7 +30849,7 @@
       <w:pPr>
         <w:pStyle w:val="Heading3"/>
       </w:pPr>
-      <w:bookmarkStart w:id="28" w:name="_Ref351495522"/>
+      <w:bookmarkStart w:id="30" w:name="_Ref351495522"/>
       <w:r>
         <w:t xml:space="preserve">Example </w:t>
       </w:r>
@@ -30807,7 +30861,7 @@
           <w:t>32</w:t>
         </w:r>
       </w:fldSimple>
-      <w:bookmarkEnd w:id="28"/>
+      <w:bookmarkEnd w:id="30"/>
       <w:r>
         <w:t>: Fields</w:t>
       </w:r>
@@ -32076,13 +32130,21 @@
       <w:pPr>
         <w:pStyle w:val="Heading1"/>
       </w:pPr>
+      <w:bookmarkStart w:id="31" w:name="_Ref365029319"/>
       <w:r>
         <w:t>Part II: Intermediate features</w:t>
       </w:r>
-    </w:p>
-    <w:p>
-      <w:r>
-        <w:t>Part I described the basic capabilities of the SheafSystem using the simplest possible examples. In Part II we will revisit many of the same topics, but describing more advanced capabilities using more complex examples. The topics in Part II are intended to address many of the issues that arise when using thhe SheafSystem in typical practical applications.</w:t>
+      <w:bookmarkEnd w:id="31"/>
+    </w:p>
+    <w:p>
+      <w:r>
+        <w:t>Part I described the basic capabilities of the SheafSystem using the simplest possible examples. In Part II we will revisit many of the same topics, but describing more advanced capabilities using more complex examples. The topics in Part II are intended to address many of the</w:t>
+      </w:r>
+      <w:r>
+        <w:t xml:space="preserve"> issues that arise when using t</w:t>
+      </w:r>
+      <w:r>
+        <w:t>he SheafSystem in typical practical applications.</w:t>
       </w:r>
     </w:p>
     <w:p>
@@ -32179,6 +32241,14 @@
       </w:pPr>
       <w:r>
         <w:t>Fiber spaces</w:t>
+      </w:r>
+    </w:p>
+    <w:p>
+      <w:pPr>
+        <w:pStyle w:val="Heading4"/>
+      </w:pPr>
+      <w:r>
+        <w:t>Fiber space dependency graph</w:t>
       </w:r>
     </w:p>
     <w:p>
@@ -32195,14 +32265,14 @@
           <w:numId w:val="32"/>
         </w:numPr>
       </w:pPr>
-      <w:bookmarkStart w:id="29" w:name="_Ref346660403"/>
+      <w:bookmarkStart w:id="32" w:name="_Ref346660403"/>
       <w:r>
         <w:t>Concurrency</w:t>
       </w:r>
       <w:r>
         <w:t xml:space="preserve"> control</w:t>
       </w:r>
-      <w:bookmarkEnd w:id="29"/>
+      <w:bookmarkEnd w:id="32"/>
       <w:r>
         <w:t xml:space="preserve"> examples</w:t>
       </w:r>
@@ -33202,7 +33272,7 @@
           <w:numId w:val="2"/>
         </w:numPr>
       </w:pPr>
-      <w:bookmarkStart w:id="30" w:name="_Ref350507268"/>
+      <w:bookmarkStart w:id="33" w:name="_Ref350507268"/>
       <w:r>
         <w:t xml:space="preserve">Join </w:t>
       </w:r>
@@ -33212,7 +33282,7 @@
       <w:r>
         <w:t xml:space="preserve"> members and lexicographic ordering</w:t>
       </w:r>
-      <w:bookmarkEnd w:id="30"/>
+      <w:bookmarkEnd w:id="33"/>
     </w:p>
     <w:p>
       <w:r>
@@ -33290,11 +33360,11 @@
           <w:numId w:val="2"/>
         </w:numPr>
       </w:pPr>
-      <w:bookmarkStart w:id="31" w:name="_Ref351121347"/>
+      <w:bookmarkStart w:id="34" w:name="_Ref351121347"/>
       <w:r>
         <w:t>Fiber Algebra</w:t>
       </w:r>
-      <w:bookmarkEnd w:id="31"/>
+      <w:bookmarkEnd w:id="34"/>
     </w:p>
     <w:p>
       <w:r>
@@ -33802,11 +33872,11 @@
           <w:numId w:val="2"/>
         </w:numPr>
       </w:pPr>
-      <w:bookmarkStart w:id="32" w:name="_Ref351377331"/>
+      <w:bookmarkStart w:id="35" w:name="_Ref351377331"/>
       <w:r>
         <w:t>Section algebra</w:t>
       </w:r>
-      <w:bookmarkEnd w:id="32"/>
+      <w:bookmarkEnd w:id="35"/>
     </w:p>
     <w:p>
       <w:r>
@@ -34090,15 +34160,52 @@
       </w:r>
     </w:p>
     <w:sectPr>
-      <w:headerReference w:type="default" r:id="rId35"/>
-      <w:footerReference w:type="default" r:id="rId36"/>
-      <w:footerReference w:type="first" r:id="rId37"/>
+      <w:headerReference w:type="default" r:id="rId36"/>
+      <w:footerReference w:type="default" r:id="rId37"/>
+      <w:footerReference w:type="first" r:id="rId38"/>
       <w:pgSz w:w="12240" w:h="15840"/>
       <w:pgMar w:top="1440" w:right="1800" w:bottom="1440" w:left="1800" w:header="720" w:footer="720" w:gutter="0"/>
       <w:cols w:space="720"/>
     </w:sectPr>
   </w:body>
 </w:document>
+</file>
+
+<file path=word/comments.xml><?xml version="1.0" encoding="utf-8"?>
+<w:comments xmlns:wpc="http://schemas.microsoft.com/office/word/2010/wordprocessingCanvas" xmlns:mc="http://schemas.openxmlformats.org/markup-compatibility/2006" xmlns:o="urn:schemas-microsoft-com:office:office" xmlns:r="http://schemas.openxmlformats.org/officeDocument/2006/relationships" xmlns:m="http://schemas.openxmlformats.org/officeDocument/2006/math" xmlns:v="urn:schemas-microsoft-com:vml" xmlns:wp14="http://schemas.microsoft.com/office/word/2010/wordprocessingDrawing" xmlns:wp="http://schemas.openxmlformats.org/drawingml/2006/wordprocessingDrawing" xmlns:w10="urn:schemas-microsoft-com:office:word" xmlns:w="http://schemas.openxmlformats.org/wordprocessingml/2006/main" xmlns:w14="http://schemas.microsoft.com/office/word/2010/wordml" xmlns:wpg="http://schemas.microsoft.com/office/word/2010/wordprocessingGroup" xmlns:wpi="http://schemas.microsoft.com/office/word/2010/wordprocessingInk" xmlns:wne="http://schemas.microsoft.com/office/word/2006/wordml" xmlns:wps="http://schemas.microsoft.com/office/word/2010/wordprocessingShape" mc:Ignorable="w14 wp14">
+  <w:comment w:id="21" w:author="David M. Butler" w:date="2013-07-28T10:12:00Z" w:initials="dmb">
+    <w:p>
+      <w:pPr>
+        <w:pStyle w:val="CommentText"/>
+      </w:pPr>
+      <w:r>
+        <w:rPr>
+          <w:rStyle w:val="CommentReference"/>
+        </w:rPr>
+        <w:annotationRef/>
+      </w:r>
+      <w:r>
+        <w:t>We should remove tuple_space and vd_space from this list. Perhaps refer to more complete discussion in Part II.</w:t>
+      </w:r>
+    </w:p>
+  </w:comment>
+  <w:comment w:id="22" w:author="David M. Butler" w:date="2013-07-28T10:14:00Z" w:initials="dmb">
+    <w:p>
+      <w:pPr>
+        <w:pStyle w:val="CommentText"/>
+      </w:pPr>
+      <w:r>
+        <w:rPr>
+          <w:rStyle w:val="CommentReference"/>
+        </w:rPr>
+        <w:annotationRef/>
+      </w:r>
+      <w:r>
+        <w:t>Add brief discussion of shallow and deep construction and refer forward to Part II.</w:t>
+      </w:r>
+    </w:p>
+  </w:comment>
+</w:comments>
 </file>
 
 <file path=word/endnotes.xml><?xml version="1.0" encoding="utf-8"?>
@@ -34213,7 +34320,7 @@
         <w:rStyle w:val="PageNumber"/>
         <w:noProof/>
       </w:rPr>
-      <w:t>7/24/2013</w:t>
+      <w:t>8/23/2013</w:t>
     </w:r>
     <w:r>
       <w:rPr>
@@ -34312,7 +34419,7 @@
         <w:rStyle w:val="PageNumber"/>
         <w:noProof/>
       </w:rPr>
-      <w:t>7/24/2013</w:t>
+      <w:t>8/23/2013</w:t>
     </w:r>
     <w:r>
       <w:rPr>
@@ -37413,7 +37520,7 @@
     <w:name w:val="Normal"/>
     <w:uiPriority w:val="5"/>
     <w:qFormat/>
-    <w:rsid w:val="00550B54"/>
+    <w:rsid w:val="00C00198"/>
     <w:pPr>
       <w:spacing w:before="240"/>
       <w:jc w:val="both"/>
@@ -37428,7 +37535,7 @@
     <w:basedOn w:val="heading"/>
     <w:link w:val="Heading1Char"/>
     <w:uiPriority w:val="6"/>
-    <w:rsid w:val="00550B54"/>
+    <w:rsid w:val="00C00198"/>
     <w:pPr>
       <w:numPr>
         <w:numId w:val="11"/>
@@ -37446,7 +37553,7 @@
     <w:basedOn w:val="heading"/>
     <w:link w:val="Heading2Char"/>
     <w:uiPriority w:val="6"/>
-    <w:rsid w:val="00550B54"/>
+    <w:rsid w:val="00C00198"/>
     <w:pPr>
       <w:numPr>
         <w:ilvl w:val="1"/>
@@ -37464,7 +37571,7 @@
     <w:basedOn w:val="heading"/>
     <w:link w:val="Heading3Char"/>
     <w:uiPriority w:val="6"/>
-    <w:rsid w:val="00550B54"/>
+    <w:rsid w:val="00C00198"/>
     <w:pPr>
       <w:numPr>
         <w:ilvl w:val="2"/>
@@ -37481,7 +37588,7 @@
     <w:basedOn w:val="heading"/>
     <w:link w:val="Heading4Char"/>
     <w:uiPriority w:val="6"/>
-    <w:rsid w:val="00550B54"/>
+    <w:rsid w:val="00C00198"/>
     <w:pPr>
       <w:numPr>
         <w:ilvl w:val="3"/>
@@ -37498,7 +37605,7 @@
     <w:basedOn w:val="heading"/>
     <w:link w:val="Heading5Char"/>
     <w:uiPriority w:val="6"/>
-    <w:rsid w:val="00550B54"/>
+    <w:rsid w:val="00C00198"/>
     <w:pPr>
       <w:numPr>
         <w:ilvl w:val="4"/>
@@ -37515,7 +37622,7 @@
     <w:basedOn w:val="heading"/>
     <w:link w:val="Heading6Char"/>
     <w:uiPriority w:val="6"/>
-    <w:rsid w:val="00550B54"/>
+    <w:rsid w:val="00C00198"/>
     <w:pPr>
       <w:numPr>
         <w:ilvl w:val="5"/>
@@ -37532,7 +37639,7 @@
     <w:basedOn w:val="heading"/>
     <w:link w:val="Heading7Char"/>
     <w:uiPriority w:val="6"/>
-    <w:rsid w:val="00550B54"/>
+    <w:rsid w:val="00C00198"/>
     <w:pPr>
       <w:numPr>
         <w:ilvl w:val="6"/>
@@ -37549,7 +37656,7 @@
     <w:basedOn w:val="heading"/>
     <w:link w:val="Heading8Char"/>
     <w:uiPriority w:val="6"/>
-    <w:rsid w:val="00550B54"/>
+    <w:rsid w:val="00C00198"/>
     <w:pPr>
       <w:numPr>
         <w:ilvl w:val="7"/>
@@ -37566,7 +37673,7 @@
     <w:basedOn w:val="heading"/>
     <w:link w:val="Heading9Char"/>
     <w:uiPriority w:val="6"/>
-    <w:rsid w:val="00550B54"/>
+    <w:rsid w:val="00C00198"/>
     <w:pPr>
       <w:numPr>
         <w:ilvl w:val="8"/>
@@ -37583,7 +37690,7 @@
     <w:uiPriority w:val="1"/>
     <w:semiHidden/>
     <w:unhideWhenUsed/>
-    <w:rsid w:val="00550B54"/>
+    <w:rsid w:val="00C00198"/>
   </w:style>
   <w:style w:type="table" w:default="1" w:styleId="TableNormal">
     <w:name w:val="Normal Table"/>
@@ -37605,12 +37712,12 @@
     <w:uiPriority w:val="99"/>
     <w:semiHidden/>
     <w:unhideWhenUsed/>
-    <w:rsid w:val="00550B54"/>
+    <w:rsid w:val="00C00198"/>
   </w:style>
   <w:style w:type="paragraph" w:customStyle="1" w:styleId="heading">
     <w:name w:val="heading"/>
     <w:basedOn w:val="Normal"/>
-    <w:rsid w:val="00550B54"/>
+    <w:rsid w:val="00C00198"/>
     <w:pPr>
       <w:keepNext/>
     </w:pPr>
@@ -37619,7 +37726,7 @@
     <w:name w:val="footer"/>
     <w:basedOn w:val="Normal"/>
     <w:semiHidden/>
-    <w:rsid w:val="00550B54"/>
+    <w:rsid w:val="00C00198"/>
     <w:pPr>
       <w:tabs>
         <w:tab w:val="center" w:pos="4320"/>
@@ -37631,7 +37738,7 @@
     <w:name w:val="header"/>
     <w:basedOn w:val="Normal"/>
     <w:semiHidden/>
-    <w:rsid w:val="00550B54"/>
+    <w:rsid w:val="00C00198"/>
     <w:pPr>
       <w:tabs>
         <w:tab w:val="center" w:pos="4320"/>
@@ -37643,7 +37750,7 @@
     <w:name w:val="footnote reference"/>
     <w:basedOn w:val="DefaultParagraphFont"/>
     <w:semiHidden/>
-    <w:rsid w:val="00550B54"/>
+    <w:rsid w:val="00C00198"/>
     <w:rPr>
       <w:position w:val="6"/>
       <w:sz w:val="16"/>
@@ -37653,7 +37760,7 @@
     <w:name w:val="footnote text"/>
     <w:basedOn w:val="Normal"/>
     <w:semiHidden/>
-    <w:rsid w:val="00550B54"/>
+    <w:rsid w:val="00C00198"/>
     <w:rPr>
       <w:sz w:val="20"/>
     </w:rPr>
@@ -37662,7 +37769,7 @@
     <w:name w:val="Normal Indent"/>
     <w:basedOn w:val="Normal"/>
     <w:semiHidden/>
-    <w:rsid w:val="00550B54"/>
+    <w:rsid w:val="00C00198"/>
     <w:pPr>
       <w:ind w:left="720"/>
     </w:pPr>
@@ -37672,7 +37779,7 @@
     <w:basedOn w:val="Normal"/>
     <w:next w:val="authoraffiliation"/>
     <w:uiPriority w:val="4"/>
-    <w:rsid w:val="00550B54"/>
+    <w:rsid w:val="00C00198"/>
     <w:pPr>
       <w:spacing w:before="480"/>
       <w:jc w:val="center"/>
@@ -37682,7 +37789,7 @@
     <w:name w:val="author affiliation"/>
     <w:basedOn w:val="Normal"/>
     <w:uiPriority w:val="4"/>
-    <w:rsid w:val="00550B54"/>
+    <w:rsid w:val="00C00198"/>
     <w:pPr>
       <w:spacing w:before="120"/>
       <w:jc w:val="center"/>
@@ -37692,7 +37799,7 @@
     <w:name w:val="summary"/>
     <w:basedOn w:val="Normal"/>
     <w:uiPriority w:val="4"/>
-    <w:rsid w:val="00550B54"/>
+    <w:rsid w:val="00C00198"/>
     <w:pPr>
       <w:ind w:left="1440" w:right="1440"/>
     </w:pPr>
@@ -37702,7 +37809,7 @@
     <w:basedOn w:val="Normal"/>
     <w:next w:val="summary"/>
     <w:uiPriority w:val="4"/>
-    <w:rsid w:val="00550B54"/>
+    <w:rsid w:val="00C00198"/>
     <w:pPr>
       <w:spacing w:before="480"/>
       <w:ind w:left="1440" w:right="1440"/>
@@ -37717,7 +37824,7 @@
     <w:basedOn w:val="Heading1"/>
     <w:next w:val="BlockText"/>
     <w:autoRedefine/>
-    <w:rsid w:val="00550B54"/>
+    <w:rsid w:val="00C00198"/>
     <w:pPr>
       <w:numPr>
         <w:numId w:val="0"/>
@@ -37729,7 +37836,7 @@
     <w:basedOn w:val="Normal"/>
     <w:next w:val="Normal"/>
     <w:qFormat/>
-    <w:rsid w:val="00550B54"/>
+    <w:rsid w:val="00C00198"/>
     <w:pPr>
       <w:keepNext/>
       <w:widowControl w:val="0"/>
@@ -37740,7 +37847,7 @@
     <w:name w:val="Block Text"/>
     <w:basedOn w:val="Normal"/>
     <w:semiHidden/>
-    <w:rsid w:val="00550B54"/>
+    <w:rsid w:val="00C00198"/>
     <w:pPr>
       <w:spacing w:after="120"/>
       <w:ind w:left="1440" w:right="1440"/>
@@ -37750,13 +37857,13 @@
     <w:name w:val="page number"/>
     <w:basedOn w:val="DefaultParagraphFont"/>
     <w:semiHidden/>
-    <w:rsid w:val="00550B54"/>
+    <w:rsid w:val="00C00198"/>
   </w:style>
   <w:style w:type="character" w:styleId="EndnoteReference">
     <w:name w:val="endnote reference"/>
     <w:basedOn w:val="DefaultParagraphFont"/>
     <w:semiHidden/>
-    <w:rsid w:val="00550B54"/>
+    <w:rsid w:val="00C00198"/>
     <w:rPr>
       <w:vertAlign w:val="baseline"/>
     </w:rPr>
@@ -37765,13 +37872,13 @@
     <w:name w:val="endnote text"/>
     <w:basedOn w:val="Normal"/>
     <w:semiHidden/>
-    <w:rsid w:val="00550B54"/>
+    <w:rsid w:val="00C00198"/>
   </w:style>
   <w:style w:type="character" w:customStyle="1" w:styleId="definition">
     <w:name w:val="definition"/>
     <w:basedOn w:val="DefaultParagraphFont"/>
     <w:qFormat/>
-    <w:rsid w:val="00550B54"/>
+    <w:rsid w:val="00C00198"/>
     <w:rPr>
       <w:u w:val="words"/>
     </w:rPr>
@@ -37781,7 +37888,7 @@
     <w:basedOn w:val="DefaultParagraphFont"/>
     <w:uiPriority w:val="20"/>
     <w:qFormat/>
-    <w:rsid w:val="00550B54"/>
+    <w:rsid w:val="00C00198"/>
     <w:rPr>
       <w:i/>
     </w:rPr>
@@ -37791,7 +37898,7 @@
     <w:basedOn w:val="Normal"/>
     <w:uiPriority w:val="4"/>
     <w:qFormat/>
-    <w:rsid w:val="00550B54"/>
+    <w:rsid w:val="00C00198"/>
     <w:pPr>
       <w:tabs>
         <w:tab w:val="right" w:pos="8640"/>
@@ -37805,7 +37912,7 @@
     <w:basedOn w:val="DefaultParagraphFont"/>
     <w:uiPriority w:val="3"/>
     <w:qFormat/>
-    <w:rsid w:val="00550B54"/>
+    <w:rsid w:val="00C00198"/>
     <w:rPr>
       <w:rFonts w:ascii="MathematicalPi 2" w:hAnsi="MathematicalPi 2"/>
     </w:rPr>
@@ -37813,7 +37920,7 @@
   <w:style w:type="character" w:customStyle="1" w:styleId="subscript">
     <w:name w:val="subscript"/>
     <w:qFormat/>
-    <w:rsid w:val="00550B54"/>
+    <w:rsid w:val="00C00198"/>
     <w:rPr>
       <w:spacing w:val="0"/>
       <w:w w:val="100"/>
@@ -37825,7 +37932,7 @@
   <w:style w:type="character" w:customStyle="1" w:styleId="superscript">
     <w:name w:val="superscript"/>
     <w:qFormat/>
-    <w:rsid w:val="00550B54"/>
+    <w:rsid w:val="00C00198"/>
     <w:rPr>
       <w:spacing w:val="0"/>
       <w:w w:val="100"/>
@@ -37839,7 +37946,7 @@
     <w:basedOn w:val="DefaultParagraphFont"/>
     <w:uiPriority w:val="1"/>
     <w:qFormat/>
-    <w:rsid w:val="00550B54"/>
+    <w:rsid w:val="00C00198"/>
     <w:rPr>
       <w:rFonts w:ascii="Symbol" w:hAnsi="Symbol"/>
     </w:rPr>
@@ -37849,7 +37956,7 @@
     <w:basedOn w:val="DefaultParagraphFont"/>
     <w:uiPriority w:val="1"/>
     <w:qFormat/>
-    <w:rsid w:val="00550B54"/>
+    <w:rsid w:val="00C00198"/>
     <w:rPr>
       <w:rFonts w:ascii="Times New Roman" w:hAnsi="Times New Roman"/>
       <w:i/>
@@ -37860,7 +37967,7 @@
     <w:basedOn w:val="DefaultParagraphFont"/>
     <w:uiPriority w:val="3"/>
     <w:qFormat/>
-    <w:rsid w:val="00550B54"/>
+    <w:rsid w:val="00C00198"/>
     <w:rPr>
       <w:rFonts w:ascii="MathematicalPi 2" w:hAnsi="MathematicalPi 2"/>
     </w:rPr>
@@ -37869,7 +37976,7 @@
     <w:name w:val="lattice"/>
     <w:uiPriority w:val="1"/>
     <w:qFormat/>
-    <w:rsid w:val="00550B54"/>
+    <w:rsid w:val="00C00198"/>
     <w:rPr>
       <w:rFonts w:ascii="French Script MT" w:hAnsi="French Script MT"/>
       <w:b w:val="0"/>
@@ -37882,7 +37989,7 @@
     <w:next w:val="Normal"/>
     <w:uiPriority w:val="4"/>
     <w:qFormat/>
-    <w:rsid w:val="00550B54"/>
+    <w:rsid w:val="00C00198"/>
     <w:pPr>
       <w:spacing w:before="120" w:after="120"/>
       <w:jc w:val="center"/>
@@ -37896,7 +38003,7 @@
     <w:basedOn w:val="DefaultParagraphFont"/>
     <w:uiPriority w:val="1"/>
     <w:qFormat/>
-    <w:rsid w:val="00550B54"/>
+    <w:rsid w:val="00C00198"/>
     <w:rPr>
       <w:b/>
     </w:rPr>
@@ -37906,7 +38013,7 @@
     <w:basedOn w:val="DefaultParagraphFont"/>
     <w:uiPriority w:val="3"/>
     <w:qFormat/>
-    <w:rsid w:val="00550B54"/>
+    <w:rsid w:val="00C00198"/>
     <w:rPr>
       <w:rFonts w:ascii="Monotype Corsiva" w:hAnsi="Monotype Corsiva"/>
     </w:rPr>
@@ -37944,7 +38051,7 @@
     <w:basedOn w:val="Heading1"/>
     <w:next w:val="Normal"/>
     <w:uiPriority w:val="7"/>
-    <w:rsid w:val="00550B54"/>
+    <w:rsid w:val="00C00198"/>
     <w:pPr>
       <w:numPr>
         <w:numId w:val="3"/>
@@ -37957,7 +38064,7 @@
     <w:next w:val="Subtitle"/>
     <w:link w:val="TitleChar"/>
     <w:uiPriority w:val="4"/>
-    <w:rsid w:val="00550B54"/>
+    <w:rsid w:val="00C00198"/>
     <w:pPr>
       <w:spacing w:before="480"/>
       <w:jc w:val="center"/>
@@ -37976,7 +38083,7 @@
     <w:basedOn w:val="Normal"/>
     <w:link w:val="SubtitleChar"/>
     <w:uiPriority w:val="4"/>
-    <w:rsid w:val="00550B54"/>
+    <w:rsid w:val="00C00198"/>
     <w:pPr>
       <w:spacing w:before="480"/>
       <w:jc w:val="center"/>
@@ -37992,7 +38099,7 @@
     <w:basedOn w:val="Normal"/>
     <w:link w:val="BodyTextChar"/>
     <w:semiHidden/>
-    <w:rsid w:val="00550B54"/>
+    <w:rsid w:val="00C00198"/>
     <w:pPr>
       <w:spacing w:after="120"/>
     </w:pPr>
@@ -38002,7 +38109,7 @@
     <w:basedOn w:val="Heading2"/>
     <w:next w:val="Normal"/>
     <w:uiPriority w:val="7"/>
-    <w:rsid w:val="00550B54"/>
+    <w:rsid w:val="00C00198"/>
     <w:pPr>
       <w:numPr>
         <w:numId w:val="3"/>
@@ -38017,7 +38124,7 @@
     <w:basedOn w:val="Heading3"/>
     <w:next w:val="Normal"/>
     <w:uiPriority w:val="7"/>
-    <w:rsid w:val="00550B54"/>
+    <w:rsid w:val="00C00198"/>
     <w:pPr>
       <w:numPr>
         <w:numId w:val="3"/>
@@ -38029,7 +38136,7 @@
     <w:basedOn w:val="Heading4"/>
     <w:next w:val="Normal"/>
     <w:uiPriority w:val="7"/>
-    <w:rsid w:val="00550B54"/>
+    <w:rsid w:val="00C00198"/>
     <w:pPr>
       <w:numPr>
         <w:numId w:val="3"/>
@@ -38041,7 +38148,7 @@
     <w:basedOn w:val="Heading5"/>
     <w:next w:val="Normal"/>
     <w:uiPriority w:val="7"/>
-    <w:rsid w:val="00550B54"/>
+    <w:rsid w:val="00C00198"/>
     <w:pPr>
       <w:numPr>
         <w:numId w:val="3"/>
@@ -38053,7 +38160,7 @@
     <w:basedOn w:val="Heading6"/>
     <w:next w:val="Normal"/>
     <w:uiPriority w:val="7"/>
-    <w:rsid w:val="00550B54"/>
+    <w:rsid w:val="00C00198"/>
     <w:pPr>
       <w:numPr>
         <w:numId w:val="3"/>
@@ -38065,7 +38172,7 @@
     <w:basedOn w:val="Heading7"/>
     <w:next w:val="Normal"/>
     <w:uiPriority w:val="7"/>
-    <w:rsid w:val="00550B54"/>
+    <w:rsid w:val="00C00198"/>
     <w:pPr>
       <w:numPr>
         <w:numId w:val="3"/>
@@ -38077,7 +38184,7 @@
     <w:basedOn w:val="Heading8"/>
     <w:next w:val="Normal"/>
     <w:uiPriority w:val="7"/>
-    <w:rsid w:val="00550B54"/>
+    <w:rsid w:val="00C00198"/>
     <w:pPr>
       <w:numPr>
         <w:numId w:val="3"/>
@@ -38089,7 +38196,7 @@
     <w:basedOn w:val="Heading9"/>
     <w:next w:val="Normal"/>
     <w:uiPriority w:val="7"/>
-    <w:rsid w:val="00550B54"/>
+    <w:rsid w:val="00C00198"/>
     <w:pPr>
       <w:numPr>
         <w:numId w:val="3"/>
@@ -38100,7 +38207,7 @@
     <w:name w:val="antichain"/>
     <w:basedOn w:val="poset"/>
     <w:uiPriority w:val="3"/>
-    <w:rsid w:val="00550B54"/>
+    <w:rsid w:val="00C00198"/>
     <w:rPr>
       <w:rFonts w:ascii="Swis721 BlkOul BT" w:hAnsi="Swis721 BlkOul BT"/>
       <w:i/>
@@ -38110,7 +38217,7 @@
     <w:name w:val="List Paragraph"/>
     <w:basedOn w:val="Normal"/>
     <w:uiPriority w:val="5"/>
-    <w:rsid w:val="00550B54"/>
+    <w:rsid w:val="00C00198"/>
     <w:pPr>
       <w:ind w:left="720"/>
     </w:pPr>
@@ -38119,7 +38226,7 @@
     <w:name w:val="Book Title"/>
     <w:basedOn w:val="DefaultParagraphFont"/>
     <w:uiPriority w:val="33"/>
-    <w:rsid w:val="00550B54"/>
+    <w:rsid w:val="00C00198"/>
     <w:rPr>
       <w:b/>
       <w:bCs/>
@@ -38131,7 +38238,7 @@
     <w:name w:val="Intense Emphasis"/>
     <w:basedOn w:val="DefaultParagraphFont"/>
     <w:uiPriority w:val="21"/>
-    <w:rsid w:val="00550B54"/>
+    <w:rsid w:val="00C00198"/>
     <w:rPr>
       <w:b/>
       <w:bCs/>
@@ -38144,7 +38251,7 @@
     <w:name w:val="Intense Reference"/>
     <w:basedOn w:val="DefaultParagraphFont"/>
     <w:uiPriority w:val="32"/>
-    <w:rsid w:val="00550B54"/>
+    <w:rsid w:val="00C00198"/>
     <w:rPr>
       <w:b/>
       <w:bCs/>
@@ -38158,7 +38265,7 @@
     <w:name w:val="Strong"/>
     <w:basedOn w:val="DefaultParagraphFont"/>
     <w:uiPriority w:val="22"/>
-    <w:rsid w:val="00550B54"/>
+    <w:rsid w:val="00C00198"/>
     <w:rPr>
       <w:b/>
       <w:bCs/>
@@ -38170,7 +38277,7 @@
     <w:next w:val="Normal"/>
     <w:link w:val="QuoteChar"/>
     <w:uiPriority w:val="29"/>
-    <w:rsid w:val="00550B54"/>
+    <w:rsid w:val="00C00198"/>
     <w:rPr>
       <w:i/>
       <w:iCs/>
@@ -38182,7 +38289,7 @@
     <w:basedOn w:val="DefaultParagraphFont"/>
     <w:link w:val="Quote"/>
     <w:uiPriority w:val="29"/>
-    <w:rsid w:val="00550B54"/>
+    <w:rsid w:val="00C00198"/>
     <w:rPr>
       <w:rFonts w:ascii="Times New Roman" w:hAnsi="Times New Roman"/>
       <w:i/>
@@ -38197,7 +38304,7 @@
     <w:next w:val="Normal"/>
     <w:link w:val="IntenseQuoteChar"/>
     <w:uiPriority w:val="30"/>
-    <w:rsid w:val="00550B54"/>
+    <w:rsid w:val="00C00198"/>
     <w:pPr>
       <w:pBdr>
         <w:bottom w:val="single" w:sz="4" w:space="4" w:color="4F81BD" w:themeColor="accent1"/>
@@ -38218,7 +38325,7 @@
     <w:basedOn w:val="DefaultParagraphFont"/>
     <w:link w:val="IntenseQuote"/>
     <w:uiPriority w:val="30"/>
-    <w:rsid w:val="00550B54"/>
+    <w:rsid w:val="00C00198"/>
     <w:rPr>
       <w:rFonts w:ascii="Times New Roman" w:hAnsi="Times New Roman"/>
       <w:b/>
@@ -38233,7 +38340,7 @@
     <w:name w:val="Subtle Reference"/>
     <w:basedOn w:val="DefaultParagraphFont"/>
     <w:uiPriority w:val="31"/>
-    <w:rsid w:val="00550B54"/>
+    <w:rsid w:val="00C00198"/>
     <w:rPr>
       <w:smallCaps/>
       <w:color w:val="C0504D" w:themeColor="accent2"/>
@@ -38243,7 +38350,7 @@
   <w:style w:type="character" w:styleId="SubtleEmphasis">
     <w:name w:val="Subtle Emphasis"/>
     <w:uiPriority w:val="19"/>
-    <w:rsid w:val="00550B54"/>
+    <w:rsid w:val="00C00198"/>
     <w:rPr>
       <w:i/>
       <w:iCs/>
@@ -38254,7 +38361,7 @@
     <w:name w:val="No Spacing"/>
     <w:basedOn w:val="Normal"/>
     <w:uiPriority w:val="1"/>
-    <w:rsid w:val="00550B54"/>
+    <w:rsid w:val="00C00198"/>
     <w:pPr>
       <w:spacing w:before="0"/>
     </w:pPr>
@@ -38264,7 +38371,7 @@
     <w:basedOn w:val="DefaultParagraphFont"/>
     <w:link w:val="Heading1"/>
     <w:uiPriority w:val="6"/>
-    <w:rsid w:val="00550B54"/>
+    <w:rsid w:val="00C00198"/>
     <w:rPr>
       <w:rFonts w:ascii="Times New Roman" w:eastAsiaTheme="majorEastAsia" w:hAnsi="Times New Roman" w:cstheme="majorBidi"/>
       <w:b/>
@@ -38277,7 +38384,7 @@
     <w:basedOn w:val="DefaultParagraphFont"/>
     <w:link w:val="Heading2"/>
     <w:uiPriority w:val="6"/>
-    <w:rsid w:val="00550B54"/>
+    <w:rsid w:val="00C00198"/>
     <w:rPr>
       <w:rFonts w:ascii="Times New Roman" w:eastAsiaTheme="majorEastAsia" w:hAnsi="Times New Roman" w:cstheme="majorBidi"/>
       <w:b/>
@@ -38289,7 +38396,7 @@
     <w:basedOn w:val="DefaultParagraphFont"/>
     <w:link w:val="Heading3"/>
     <w:uiPriority w:val="6"/>
-    <w:rsid w:val="00550B54"/>
+    <w:rsid w:val="00C00198"/>
     <w:rPr>
       <w:rFonts w:ascii="Times New Roman" w:eastAsiaTheme="majorEastAsia" w:hAnsi="Times New Roman" w:cstheme="majorBidi"/>
       <w:sz w:val="24"/>
@@ -38300,7 +38407,7 @@
     <w:basedOn w:val="DefaultParagraphFont"/>
     <w:link w:val="Heading4"/>
     <w:uiPriority w:val="6"/>
-    <w:rsid w:val="00550B54"/>
+    <w:rsid w:val="00C00198"/>
     <w:rPr>
       <w:rFonts w:ascii="Times New Roman" w:hAnsi="Times New Roman" w:cstheme="majorBidi"/>
       <w:sz w:val="24"/>
@@ -38311,7 +38418,7 @@
     <w:basedOn w:val="DefaultParagraphFont"/>
     <w:link w:val="Heading5"/>
     <w:uiPriority w:val="6"/>
-    <w:rsid w:val="00550B54"/>
+    <w:rsid w:val="00C00198"/>
     <w:rPr>
       <w:rFonts w:ascii="Times New Roman" w:hAnsi="Times New Roman" w:cstheme="majorBidi"/>
       <w:sz w:val="24"/>
@@ -38322,7 +38429,7 @@
     <w:basedOn w:val="DefaultParagraphFont"/>
     <w:link w:val="Heading6"/>
     <w:uiPriority w:val="6"/>
-    <w:rsid w:val="00550B54"/>
+    <w:rsid w:val="00C00198"/>
     <w:rPr>
       <w:rFonts w:ascii="Times New Roman" w:hAnsi="Times New Roman" w:cstheme="majorBidi"/>
       <w:sz w:val="24"/>
@@ -38333,7 +38440,7 @@
     <w:basedOn w:val="DefaultParagraphFont"/>
     <w:link w:val="Heading7"/>
     <w:uiPriority w:val="6"/>
-    <w:rsid w:val="00550B54"/>
+    <w:rsid w:val="00C00198"/>
     <w:rPr>
       <w:rFonts w:ascii="Times New Roman" w:hAnsi="Times New Roman" w:cstheme="majorBidi"/>
       <w:sz w:val="24"/>
@@ -38344,7 +38451,7 @@
     <w:basedOn w:val="DefaultParagraphFont"/>
     <w:link w:val="Heading8"/>
     <w:uiPriority w:val="6"/>
-    <w:rsid w:val="00550B54"/>
+    <w:rsid w:val="00C00198"/>
     <w:rPr>
       <w:rFonts w:ascii="Times New Roman" w:hAnsi="Times New Roman" w:cstheme="majorBidi"/>
       <w:sz w:val="24"/>
@@ -38355,7 +38462,7 @@
     <w:basedOn w:val="DefaultParagraphFont"/>
     <w:link w:val="Heading9"/>
     <w:uiPriority w:val="6"/>
-    <w:rsid w:val="00550B54"/>
+    <w:rsid w:val="00C00198"/>
     <w:rPr>
       <w:rFonts w:ascii="Times New Roman" w:eastAsiaTheme="majorEastAsia" w:hAnsi="Times New Roman" w:cstheme="majorBidi"/>
       <w:sz w:val="24"/>
@@ -38366,7 +38473,7 @@
     <w:basedOn w:val="DefaultParagraphFont"/>
     <w:link w:val="Title"/>
     <w:uiPriority w:val="4"/>
-    <w:rsid w:val="00550B54"/>
+    <w:rsid w:val="00C00198"/>
     <w:rPr>
       <w:rFonts w:ascii="Arial" w:eastAsiaTheme="majorEastAsia" w:hAnsi="Arial" w:cs="Arial"/>
       <w:b/>
@@ -38381,7 +38488,7 @@
     <w:basedOn w:val="DefaultParagraphFont"/>
     <w:link w:val="Subtitle"/>
     <w:uiPriority w:val="4"/>
-    <w:rsid w:val="00550B54"/>
+    <w:rsid w:val="00C00198"/>
     <w:rPr>
       <w:rFonts w:ascii="Arial" w:eastAsiaTheme="majorEastAsia" w:hAnsi="Arial" w:cs="Arial"/>
       <w:sz w:val="28"/>
@@ -38396,7 +38503,7 @@
     <w:semiHidden/>
     <w:unhideWhenUsed/>
     <w:qFormat/>
-    <w:rsid w:val="00550B54"/>
+    <w:rsid w:val="00C00198"/>
     <w:pPr>
       <w:numPr>
         <w:numId w:val="0"/>
@@ -38420,7 +38527,7 @@
     <w:uiPriority w:val="99"/>
     <w:semiHidden/>
     <w:unhideWhenUsed/>
-    <w:rsid w:val="00550B54"/>
+    <w:rsid w:val="00C00198"/>
     <w:pPr>
       <w:spacing w:before="0"/>
     </w:pPr>
@@ -38436,7 +38543,7 @@
     <w:link w:val="BalloonText"/>
     <w:uiPriority w:val="99"/>
     <w:semiHidden/>
-    <w:rsid w:val="00550B54"/>
+    <w:rsid w:val="00C00198"/>
     <w:rPr>
       <w:rFonts w:ascii="Tahoma" w:hAnsi="Tahoma" w:cs="Tahoma"/>
       <w:sz w:val="16"/>
@@ -38450,7 +38557,7 @@
     <w:uiPriority w:val="99"/>
     <w:semiHidden/>
     <w:unhideWhenUsed/>
-    <w:rsid w:val="00550B54"/>
+    <w:rsid w:val="00C00198"/>
     <w:pPr>
       <w:spacing w:before="0"/>
     </w:pPr>
@@ -38466,7 +38573,7 @@
     <w:link w:val="DocumentMap"/>
     <w:uiPriority w:val="99"/>
     <w:semiHidden/>
-    <w:rsid w:val="00550B54"/>
+    <w:rsid w:val="00C00198"/>
     <w:rPr>
       <w:rFonts w:ascii="Tahoma" w:hAnsi="Tahoma" w:cs="Tahoma"/>
       <w:sz w:val="16"/>
@@ -38478,7 +38585,7 @@
     <w:basedOn w:val="DefaultParagraphFont"/>
     <w:link w:val="BodyText"/>
     <w:semiHidden/>
-    <w:rsid w:val="00550B54"/>
+    <w:rsid w:val="00C00198"/>
     <w:rPr>
       <w:rFonts w:ascii="Times New Roman" w:hAnsi="Times New Roman"/>
       <w:sz w:val="24"/>
@@ -38489,7 +38596,7 @@
     <w:basedOn w:val="DefaultParagraphFont"/>
     <w:uiPriority w:val="1"/>
     <w:qFormat/>
-    <w:rsid w:val="00550B54"/>
+    <w:rsid w:val="00C00198"/>
     <w:rPr>
       <w:u w:val="words"/>
     </w:rPr>
@@ -38498,7 +38605,7 @@
     <w:name w:val="abstract"/>
     <w:uiPriority w:val="1"/>
     <w:qFormat/>
-    <w:rsid w:val="00550B54"/>
+    <w:rsid w:val="00C00198"/>
     <w:rPr>
       <w:rFonts w:ascii="Swis721 BdOul BT" w:hAnsi="Swis721 BdOul BT"/>
       <w:b/>
@@ -38508,7 +38615,7 @@
     <w:name w:val="rep"/>
     <w:uiPriority w:val="1"/>
     <w:qFormat/>
-    <w:rsid w:val="00550B54"/>
+    <w:rsid w:val="00C00198"/>
     <w:rPr>
       <w:rFonts w:ascii="Arial" w:hAnsi="Arial"/>
     </w:rPr>
@@ -38517,7 +38624,7 @@
     <w:name w:val="rel"/>
     <w:uiPriority w:val="1"/>
     <w:qFormat/>
-    <w:rsid w:val="00550B54"/>
+    <w:rsid w:val="00C00198"/>
     <w:rPr>
       <w:rFonts w:ascii="Times New Roman" w:hAnsi="Times New Roman" w:cs="Arial"/>
     </w:rPr>
@@ -38527,14 +38634,14 @@
     <w:basedOn w:val="Normal"/>
     <w:link w:val="CommentTextChar"/>
     <w:semiHidden/>
-    <w:rsid w:val="00550B54"/>
+    <w:rsid w:val="00C00198"/>
   </w:style>
   <w:style w:type="character" w:customStyle="1" w:styleId="CommentTextChar">
     <w:name w:val="Comment Text Char"/>
     <w:basedOn w:val="DefaultParagraphFont"/>
     <w:link w:val="CommentText"/>
     <w:semiHidden/>
-    <w:rsid w:val="00550B54"/>
+    <w:rsid w:val="00C00198"/>
     <w:rPr>
       <w:rFonts w:ascii="Times New Roman" w:hAnsi="Times New Roman"/>
       <w:sz w:val="24"/>
@@ -38544,7 +38651,7 @@
     <w:name w:val="annotation reference"/>
     <w:basedOn w:val="DefaultParagraphFont"/>
     <w:semiHidden/>
-    <w:rsid w:val="00550B54"/>
+    <w:rsid w:val="00C00198"/>
     <w:rPr>
       <w:sz w:val="24"/>
       <w:szCs w:val="16"/>
@@ -38555,7 +38662,7 @@
     <w:basedOn w:val="Normal"/>
     <w:uiPriority w:val="99"/>
     <w:semiHidden/>
-    <w:rsid w:val="00550B54"/>
+    <w:rsid w:val="00C00198"/>
     <w:pPr>
       <w:spacing w:before="100" w:beforeAutospacing="1" w:after="115"/>
     </w:pPr>
@@ -38571,7 +38678,7 @@
     <w:uiPriority w:val="99"/>
     <w:semiHidden/>
     <w:unhideWhenUsed/>
-    <w:rsid w:val="00550B54"/>
+    <w:rsid w:val="00C00198"/>
     <w:rPr>
       <w:b/>
       <w:bCs/>
@@ -38583,7 +38690,7 @@
     <w:link w:val="CommentSubject"/>
     <w:uiPriority w:val="99"/>
     <w:semiHidden/>
-    <w:rsid w:val="00550B54"/>
+    <w:rsid w:val="00C00198"/>
     <w:rPr>
       <w:rFonts w:ascii="Times New Roman" w:hAnsi="Times New Roman"/>
       <w:b/>
@@ -38597,7 +38704,7 @@
     <w:next w:val="Normal"/>
     <w:uiPriority w:val="5"/>
     <w:qFormat/>
-    <w:rsid w:val="00550B54"/>
+    <w:rsid w:val="00C00198"/>
     <w:rPr>
       <w:u w:val="single"/>
     </w:rPr>
@@ -38621,7 +38728,7 @@
     <w:basedOn w:val="DefaultParagraphFont"/>
     <w:uiPriority w:val="99"/>
     <w:unhideWhenUsed/>
-    <w:rsid w:val="00550B54"/>
+    <w:rsid w:val="00C00198"/>
     <w:rPr>
       <w:color w:val="0000FF"/>
       <w:u w:val="single"/>
@@ -38630,7 +38737,7 @@
   <w:style w:type="character" w:customStyle="1" w:styleId="mlabel">
     <w:name w:val="mlabel"/>
     <w:basedOn w:val="DefaultParagraphFont"/>
-    <w:rsid w:val="00550B54"/>
+    <w:rsid w:val="00C00198"/>
   </w:style>
   <w:style w:type="paragraph" w:customStyle="1" w:styleId="code">
     <w:name w:val="code"/>
@@ -38665,7 +38772,7 @@
     <w:basedOn w:val="Normal"/>
     <w:uiPriority w:val="5"/>
     <w:qFormat/>
-    <w:rsid w:val="00550B54"/>
+    <w:rsid w:val="00C00198"/>
     <w:pPr>
       <w:numPr>
         <w:numId w:val="5"/>
@@ -38682,7 +38789,7 @@
     <w:basedOn w:val="Normal"/>
     <w:uiPriority w:val="5"/>
     <w:qFormat/>
-    <w:rsid w:val="00550B54"/>
+    <w:rsid w:val="00C00198"/>
     <w:rPr>
       <w:rFonts w:asciiTheme="minorHAnsi" w:hAnsiTheme="minorHAnsi"/>
       <w:b/>
@@ -38695,7 +38802,7 @@
     <w:basedOn w:val="Normal"/>
     <w:uiPriority w:val="5"/>
     <w:qFormat/>
-    <w:rsid w:val="00550B54"/>
+    <w:rsid w:val="00C00198"/>
     <w:pPr>
       <w:spacing w:before="120"/>
       <w:ind w:left="288"/>
@@ -38723,7 +38830,7 @@
     <w:name w:val="Table Grid"/>
     <w:basedOn w:val="TableNormal"/>
     <w:uiPriority w:val="59"/>
-    <w:rsid w:val="00550B54"/>
+    <w:rsid w:val="00C00198"/>
     <w:tblPr>
       <w:tblInd w:w="0" w:type="dxa"/>
       <w:tblBorders>
@@ -38746,7 +38853,7 @@
     <w:name w:val="abs"/>
     <w:uiPriority w:val="1"/>
     <w:qFormat/>
-    <w:rsid w:val="00550B54"/>
+    <w:rsid w:val="00C00198"/>
     <w:rPr>
       <w:rFonts w:ascii="Swis721 BdOul BT" w:hAnsi="Swis721 BdOul BT"/>
       <w:b/>
@@ -38757,7 +38864,7 @@
     <w:basedOn w:val="Normal"/>
     <w:uiPriority w:val="5"/>
     <w:qFormat/>
-    <w:rsid w:val="00550B54"/>
+    <w:rsid w:val="00C00198"/>
     <w:pPr>
       <w:spacing w:before="0"/>
     </w:pPr>
@@ -38767,7 +38874,7 @@
     <w:basedOn w:val="Normal"/>
     <w:uiPriority w:val="5"/>
     <w:qFormat/>
-    <w:rsid w:val="00550B54"/>
+    <w:rsid w:val="00C00198"/>
     <w:pPr>
       <w:ind w:left="288"/>
     </w:pPr>
@@ -38807,7 +38914,7 @@
     <w:name w:val="hidden"/>
     <w:basedOn w:val="DefaultParagraphFont"/>
     <w:uiPriority w:val="1"/>
-    <w:rsid w:val="00550B54"/>
+    <w:rsid w:val="00C00198"/>
     <w:rPr>
       <w:vanish/>
     </w:rPr>
@@ -38816,7 +38923,7 @@
     <w:name w:val="dbc_heading_continuation"/>
     <w:basedOn w:val="dbcheading"/>
     <w:uiPriority w:val="5"/>
-    <w:rsid w:val="00550B54"/>
+    <w:rsid w:val="00C00198"/>
     <w:pPr>
       <w:spacing w:before="0"/>
     </w:pPr>
@@ -38825,7 +38932,7 @@
     <w:name w:val="cpp_character"/>
     <w:basedOn w:val="DefaultParagraphFont"/>
     <w:uiPriority w:val="4"/>
-    <w:rsid w:val="00550B54"/>
+    <w:rsid w:val="00C00198"/>
     <w:rPr>
       <w:rFonts w:ascii="Courier New" w:hAnsi="Courier New" w:cs="Courier New"/>
       <w:sz w:val="20"/>
@@ -38837,7 +38944,7 @@
     <w:next w:val="cppcodecontinuation"/>
     <w:uiPriority w:val="4"/>
     <w:qFormat/>
-    <w:rsid w:val="00550B54"/>
+    <w:rsid w:val="00C00198"/>
     <w:pPr>
       <w:keepNext/>
       <w:jc w:val="left"/>
@@ -38853,7 +38960,7 @@
     <w:next w:val="cshcodecontinuation"/>
     <w:uiPriority w:val="5"/>
     <w:qFormat/>
-    <w:rsid w:val="00550B54"/>
+    <w:rsid w:val="00C00198"/>
     <w:rPr>
       <w:rFonts w:ascii="Arial" w:hAnsi="Arial"/>
       <w:sz w:val="20"/>
@@ -38864,7 +38971,7 @@
     <w:basedOn w:val="cshcode"/>
     <w:uiPriority w:val="5"/>
     <w:qFormat/>
-    <w:rsid w:val="00550B54"/>
+    <w:rsid w:val="00C00198"/>
     <w:pPr>
       <w:spacing w:before="0"/>
     </w:pPr>
@@ -38874,7 +38981,7 @@
     <w:basedOn w:val="cppcode"/>
     <w:uiPriority w:val="4"/>
     <w:qFormat/>
-    <w:rsid w:val="00550B54"/>
+    <w:rsid w:val="00C00198"/>
     <w:pPr>
       <w:keepNext w:val="0"/>
       <w:spacing w:before="0"/>
@@ -38924,7 +39031,7 @@
     <w:next w:val="Normal"/>
     <w:uiPriority w:val="37"/>
     <w:unhideWhenUsed/>
-    <w:rsid w:val="00550B54"/>
+    <w:rsid w:val="00C00198"/>
     <w:pPr>
       <w:jc w:val="left"/>
     </w:pPr>
@@ -39098,7 +39205,7 @@
     <w:name w:val="Normal"/>
     <w:uiPriority w:val="5"/>
     <w:qFormat/>
-    <w:rsid w:val="00550B54"/>
+    <w:rsid w:val="00C00198"/>
     <w:pPr>
       <w:spacing w:before="240"/>
       <w:jc w:val="both"/>
@@ -39113,7 +39220,7 @@
     <w:basedOn w:val="heading"/>
     <w:link w:val="Heading1Char"/>
     <w:uiPriority w:val="6"/>
-    <w:rsid w:val="00550B54"/>
+    <w:rsid w:val="00C00198"/>
     <w:pPr>
       <w:numPr>
         <w:numId w:val="11"/>
@@ -39131,7 +39238,7 @@
     <w:basedOn w:val="heading"/>
     <w:link w:val="Heading2Char"/>
     <w:uiPriority w:val="6"/>
-    <w:rsid w:val="00550B54"/>
+    <w:rsid w:val="00C00198"/>
     <w:pPr>
       <w:numPr>
         <w:ilvl w:val="1"/>
@@ -39149,7 +39256,7 @@
     <w:basedOn w:val="heading"/>
     <w:link w:val="Heading3Char"/>
     <w:uiPriority w:val="6"/>
-    <w:rsid w:val="00550B54"/>
+    <w:rsid w:val="00C00198"/>
     <w:pPr>
       <w:numPr>
         <w:ilvl w:val="2"/>
@@ -39166,7 +39273,7 @@
     <w:basedOn w:val="heading"/>
     <w:link w:val="Heading4Char"/>
     <w:uiPriority w:val="6"/>
-    <w:rsid w:val="00550B54"/>
+    <w:rsid w:val="00C00198"/>
     <w:pPr>
       <w:numPr>
         <w:ilvl w:val="3"/>
@@ -39183,7 +39290,7 @@
     <w:basedOn w:val="heading"/>
     <w:link w:val="Heading5Char"/>
     <w:uiPriority w:val="6"/>
-    <w:rsid w:val="00550B54"/>
+    <w:rsid w:val="00C00198"/>
     <w:pPr>
       <w:numPr>
         <w:ilvl w:val="4"/>
@@ -39200,7 +39307,7 @@
     <w:basedOn w:val="heading"/>
     <w:link w:val="Heading6Char"/>
     <w:uiPriority w:val="6"/>
-    <w:rsid w:val="00550B54"/>
+    <w:rsid w:val="00C00198"/>
     <w:pPr>
       <w:numPr>
         <w:ilvl w:val="5"/>
@@ -39217,7 +39324,7 @@
     <w:basedOn w:val="heading"/>
     <w:link w:val="Heading7Char"/>
     <w:uiPriority w:val="6"/>
-    <w:rsid w:val="00550B54"/>
+    <w:rsid w:val="00C00198"/>
     <w:pPr>
       <w:numPr>
         <w:ilvl w:val="6"/>
@@ -39234,7 +39341,7 @@
     <w:basedOn w:val="heading"/>
     <w:link w:val="Heading8Char"/>
     <w:uiPriority w:val="6"/>
-    <w:rsid w:val="00550B54"/>
+    <w:rsid w:val="00C00198"/>
     <w:pPr>
       <w:numPr>
         <w:ilvl w:val="7"/>
@@ -39251,7 +39358,7 @@
     <w:basedOn w:val="heading"/>
     <w:link w:val="Heading9Char"/>
     <w:uiPriority w:val="6"/>
-    <w:rsid w:val="00550B54"/>
+    <w:rsid w:val="00C00198"/>
     <w:pPr>
       <w:numPr>
         <w:ilvl w:val="8"/>
@@ -39268,7 +39375,7 @@
     <w:uiPriority w:val="1"/>
     <w:semiHidden/>
     <w:unhideWhenUsed/>
-    <w:rsid w:val="00550B54"/>
+    <w:rsid w:val="00C00198"/>
   </w:style>
   <w:style w:type="table" w:default="1" w:styleId="TableNormal">
     <w:name w:val="Normal Table"/>
@@ -39290,12 +39397,12 @@
     <w:uiPriority w:val="99"/>
     <w:semiHidden/>
     <w:unhideWhenUsed/>
-    <w:rsid w:val="00550B54"/>
+    <w:rsid w:val="00C00198"/>
   </w:style>
   <w:style w:type="paragraph" w:customStyle="1" w:styleId="heading">
     <w:name w:val="heading"/>
     <w:basedOn w:val="Normal"/>
-    <w:rsid w:val="00550B54"/>
+    <w:rsid w:val="00C00198"/>
     <w:pPr>
       <w:keepNext/>
     </w:pPr>
@@ -39304,7 +39411,7 @@
     <w:name w:val="footer"/>
     <w:basedOn w:val="Normal"/>
     <w:semiHidden/>
-    <w:rsid w:val="00550B54"/>
+    <w:rsid w:val="00C00198"/>
     <w:pPr>
       <w:tabs>
         <w:tab w:val="center" w:pos="4320"/>
@@ -39316,7 +39423,7 @@
     <w:name w:val="header"/>
     <w:basedOn w:val="Normal"/>
     <w:semiHidden/>
-    <w:rsid w:val="00550B54"/>
+    <w:rsid w:val="00C00198"/>
     <w:pPr>
       <w:tabs>
         <w:tab w:val="center" w:pos="4320"/>
@@ -39328,7 +39435,7 @@
     <w:name w:val="footnote reference"/>
     <w:basedOn w:val="DefaultParagraphFont"/>
     <w:semiHidden/>
-    <w:rsid w:val="00550B54"/>
+    <w:rsid w:val="00C00198"/>
     <w:rPr>
       <w:position w:val="6"/>
       <w:sz w:val="16"/>
@@ -39338,7 +39445,7 @@
     <w:name w:val="footnote text"/>
     <w:basedOn w:val="Normal"/>
     <w:semiHidden/>
-    <w:rsid w:val="00550B54"/>
+    <w:rsid w:val="00C00198"/>
     <w:rPr>
       <w:sz w:val="20"/>
     </w:rPr>
@@ -39347,7 +39454,7 @@
     <w:name w:val="Normal Indent"/>
     <w:basedOn w:val="Normal"/>
     <w:semiHidden/>
-    <w:rsid w:val="00550B54"/>
+    <w:rsid w:val="00C00198"/>
     <w:pPr>
       <w:ind w:left="720"/>
     </w:pPr>
@@ -39357,7 +39464,7 @@
     <w:basedOn w:val="Normal"/>
     <w:next w:val="authoraffiliation"/>
     <w:uiPriority w:val="4"/>
-    <w:rsid w:val="00550B54"/>
+    <w:rsid w:val="00C00198"/>
     <w:pPr>
       <w:spacing w:before="480"/>
       <w:jc w:val="center"/>
@@ -39367,7 +39474,7 @@
     <w:name w:val="author affiliation"/>
     <w:basedOn w:val="Normal"/>
     <w:uiPriority w:val="4"/>
-    <w:rsid w:val="00550B54"/>
+    <w:rsid w:val="00C00198"/>
     <w:pPr>
       <w:spacing w:before="120"/>
       <w:jc w:val="center"/>
@@ -39377,7 +39484,7 @@
     <w:name w:val="summary"/>
     <w:basedOn w:val="Normal"/>
     <w:uiPriority w:val="4"/>
-    <w:rsid w:val="00550B54"/>
+    <w:rsid w:val="00C00198"/>
     <w:pPr>
       <w:ind w:left="1440" w:right="1440"/>
     </w:pPr>
@@ -39387,7 +39494,7 @@
     <w:basedOn w:val="Normal"/>
     <w:next w:val="summary"/>
     <w:uiPriority w:val="4"/>
-    <w:rsid w:val="00550B54"/>
+    <w:rsid w:val="00C00198"/>
     <w:pPr>
       <w:spacing w:before="480"/>
       <w:ind w:left="1440" w:right="1440"/>
@@ -39402,7 +39509,7 @@
     <w:basedOn w:val="Heading1"/>
     <w:next w:val="BlockText"/>
     <w:autoRedefine/>
-    <w:rsid w:val="00550B54"/>
+    <w:rsid w:val="00C00198"/>
     <w:pPr>
       <w:numPr>
         <w:numId w:val="0"/>
@@ -39414,7 +39521,7 @@
     <w:basedOn w:val="Normal"/>
     <w:next w:val="Normal"/>
     <w:qFormat/>
-    <w:rsid w:val="00550B54"/>
+    <w:rsid w:val="00C00198"/>
     <w:pPr>
       <w:keepNext/>
       <w:widowControl w:val="0"/>
@@ -39425,7 +39532,7 @@
     <w:name w:val="Block Text"/>
     <w:basedOn w:val="Normal"/>
     <w:semiHidden/>
-    <w:rsid w:val="00550B54"/>
+    <w:rsid w:val="00C00198"/>
     <w:pPr>
       <w:spacing w:after="120"/>
       <w:ind w:left="1440" w:right="1440"/>
@@ -39435,13 +39542,13 @@
     <w:name w:val="page number"/>
     <w:basedOn w:val="DefaultParagraphFont"/>
     <w:semiHidden/>
-    <w:rsid w:val="00550B54"/>
+    <w:rsid w:val="00C00198"/>
   </w:style>
   <w:style w:type="character" w:styleId="EndnoteReference">
     <w:name w:val="endnote reference"/>
     <w:basedOn w:val="DefaultParagraphFont"/>
     <w:semiHidden/>
-    <w:rsid w:val="00550B54"/>
+    <w:rsid w:val="00C00198"/>
     <w:rPr>
       <w:vertAlign w:val="baseline"/>
     </w:rPr>
@@ -39450,13 +39557,13 @@
     <w:name w:val="endnote text"/>
     <w:basedOn w:val="Normal"/>
     <w:semiHidden/>
-    <w:rsid w:val="00550B54"/>
+    <w:rsid w:val="00C00198"/>
   </w:style>
   <w:style w:type="character" w:customStyle="1" w:styleId="definition">
     <w:name w:val="definition"/>
     <w:basedOn w:val="DefaultParagraphFont"/>
     <w:qFormat/>
-    <w:rsid w:val="00550B54"/>
+    <w:rsid w:val="00C00198"/>
     <w:rPr>
       <w:u w:val="words"/>
     </w:rPr>
@@ -39466,7 +39573,7 @@
     <w:basedOn w:val="DefaultParagraphFont"/>
     <w:uiPriority w:val="20"/>
     <w:qFormat/>
-    <w:rsid w:val="00550B54"/>
+    <w:rsid w:val="00C00198"/>
     <w:rPr>
       <w:i/>
     </w:rPr>
@@ -39476,7 +39583,7 @@
     <w:basedOn w:val="Normal"/>
     <w:uiPriority w:val="4"/>
     <w:qFormat/>
-    <w:rsid w:val="00550B54"/>
+    <w:rsid w:val="00C00198"/>
     <w:pPr>
       <w:tabs>
         <w:tab w:val="right" w:pos="8640"/>
@@ -39490,7 +39597,7 @@
     <w:basedOn w:val="DefaultParagraphFont"/>
     <w:uiPriority w:val="3"/>
     <w:qFormat/>
-    <w:rsid w:val="00550B54"/>
+    <w:rsid w:val="00C00198"/>
     <w:rPr>
       <w:rFonts w:ascii="MathematicalPi 2" w:hAnsi="MathematicalPi 2"/>
     </w:rPr>
@@ -39498,7 +39605,7 @@
   <w:style w:type="character" w:customStyle="1" w:styleId="subscript">
     <w:name w:val="subscript"/>
     <w:qFormat/>
-    <w:rsid w:val="00550B54"/>
+    <w:rsid w:val="00C00198"/>
     <w:rPr>
       <w:spacing w:val="0"/>
       <w:w w:val="100"/>
@@ -39510,7 +39617,7 @@
   <w:style w:type="character" w:customStyle="1" w:styleId="superscript">
     <w:name w:val="superscript"/>
     <w:qFormat/>
-    <w:rsid w:val="00550B54"/>
+    <w:rsid w:val="00C00198"/>
     <w:rPr>
       <w:spacing w:val="0"/>
       <w:w w:val="100"/>
@@ -39524,7 +39631,7 @@
     <w:basedOn w:val="DefaultParagraphFont"/>
     <w:uiPriority w:val="1"/>
     <w:qFormat/>
-    <w:rsid w:val="00550B54"/>
+    <w:rsid w:val="00C00198"/>
     <w:rPr>
       <w:rFonts w:ascii="Symbol" w:hAnsi="Symbol"/>
     </w:rPr>
@@ -39534,7 +39641,7 @@
     <w:basedOn w:val="DefaultParagraphFont"/>
     <w:uiPriority w:val="1"/>
     <w:qFormat/>
-    <w:rsid w:val="00550B54"/>
+    <w:rsid w:val="00C00198"/>
     <w:rPr>
       <w:rFonts w:ascii="Times New Roman" w:hAnsi="Times New Roman"/>
       <w:i/>
@@ -39545,7 +39652,7 @@
     <w:basedOn w:val="DefaultParagraphFont"/>
     <w:uiPriority w:val="3"/>
     <w:qFormat/>
-    <w:rsid w:val="00550B54"/>
+    <w:rsid w:val="00C00198"/>
     <w:rPr>
       <w:rFonts w:ascii="MathematicalPi 2" w:hAnsi="MathematicalPi 2"/>
     </w:rPr>
@@ -39554,7 +39661,7 @@
     <w:name w:val="lattice"/>
     <w:uiPriority w:val="1"/>
     <w:qFormat/>
-    <w:rsid w:val="00550B54"/>
+    <w:rsid w:val="00C00198"/>
     <w:rPr>
       <w:rFonts w:ascii="French Script MT" w:hAnsi="French Script MT"/>
       <w:b w:val="0"/>
@@ -39567,7 +39674,7 @@
     <w:next w:val="Normal"/>
     <w:uiPriority w:val="4"/>
     <w:qFormat/>
-    <w:rsid w:val="00550B54"/>
+    <w:rsid w:val="00C00198"/>
     <w:pPr>
       <w:spacing w:before="120" w:after="120"/>
       <w:jc w:val="center"/>
@@ -39581,7 +39688,7 @@
     <w:basedOn w:val="DefaultParagraphFont"/>
     <w:uiPriority w:val="1"/>
     <w:qFormat/>
-    <w:rsid w:val="00550B54"/>
+    <w:rsid w:val="00C00198"/>
     <w:rPr>
       <w:b/>
     </w:rPr>
@@ -39591,7 +39698,7 @@
     <w:basedOn w:val="DefaultParagraphFont"/>
     <w:uiPriority w:val="3"/>
     <w:qFormat/>
-    <w:rsid w:val="00550B54"/>
+    <w:rsid w:val="00C00198"/>
     <w:rPr>
       <w:rFonts w:ascii="Monotype Corsiva" w:hAnsi="Monotype Corsiva"/>
     </w:rPr>
@@ -39629,7 +39736,7 @@
     <w:basedOn w:val="Heading1"/>
     <w:next w:val="Normal"/>
     <w:uiPriority w:val="7"/>
-    <w:rsid w:val="00550B54"/>
+    <w:rsid w:val="00C00198"/>
     <w:pPr>
       <w:numPr>
         <w:numId w:val="3"/>
@@ -39642,7 +39749,7 @@
     <w:next w:val="Subtitle"/>
     <w:link w:val="TitleChar"/>
     <w:uiPriority w:val="4"/>
-    <w:rsid w:val="00550B54"/>
+    <w:rsid w:val="00C00198"/>
     <w:pPr>
       <w:spacing w:before="480"/>
       <w:jc w:val="center"/>
@@ -39661,7 +39768,7 @@
     <w:basedOn w:val="Normal"/>
     <w:link w:val="SubtitleChar"/>
     <w:uiPriority w:val="4"/>
-    <w:rsid w:val="00550B54"/>
+    <w:rsid w:val="00C00198"/>
     <w:pPr>
       <w:spacing w:before="480"/>
       <w:jc w:val="center"/>
@@ -39677,7 +39784,7 @@
     <w:basedOn w:val="Normal"/>
     <w:link w:val="BodyTextChar"/>
     <w:semiHidden/>
-    <w:rsid w:val="00550B54"/>
+    <w:rsid w:val="00C00198"/>
     <w:pPr>
       <w:spacing w:after="120"/>
     </w:pPr>
@@ -39687,7 +39794,7 @@
     <w:basedOn w:val="Heading2"/>
     <w:next w:val="Normal"/>
     <w:uiPriority w:val="7"/>
-    <w:rsid w:val="00550B54"/>
+    <w:rsid w:val="00C00198"/>
     <w:pPr>
       <w:numPr>
         <w:numId w:val="3"/>
@@ -39702,7 +39809,7 @@
     <w:basedOn w:val="Heading3"/>
     <w:next w:val="Normal"/>
     <w:uiPriority w:val="7"/>
-    <w:rsid w:val="00550B54"/>
+    <w:rsid w:val="00C00198"/>
     <w:pPr>
       <w:numPr>
         <w:numId w:val="3"/>
@@ -39714,7 +39821,7 @@
     <w:basedOn w:val="Heading4"/>
     <w:next w:val="Normal"/>
     <w:uiPriority w:val="7"/>
-    <w:rsid w:val="00550B54"/>
+    <w:rsid w:val="00C00198"/>
     <w:pPr>
       <w:numPr>
         <w:numId w:val="3"/>
@@ -39726,7 +39833,7 @@
     <w:basedOn w:val="Heading5"/>
     <w:next w:val="Normal"/>
     <w:uiPriority w:val="7"/>
-    <w:rsid w:val="00550B54"/>
+    <w:rsid w:val="00C00198"/>
     <w:pPr>
       <w:numPr>
         <w:numId w:val="3"/>
@@ -39738,7 +39845,7 @@
     <w:basedOn w:val="Heading6"/>
     <w:next w:val="Normal"/>
     <w:uiPriority w:val="7"/>
-    <w:rsid w:val="00550B54"/>
+    <w:rsid w:val="00C00198"/>
     <w:pPr>
       <w:numPr>
         <w:numId w:val="3"/>
@@ -39750,7 +39857,7 @@
     <w:basedOn w:val="Heading7"/>
     <w:next w:val="Normal"/>
     <w:uiPriority w:val="7"/>
-    <w:rsid w:val="00550B54"/>
+    <w:rsid w:val="00C00198"/>
     <w:pPr>
       <w:numPr>
         <w:numId w:val="3"/>
@@ -39762,7 +39869,7 @@
     <w:basedOn w:val="Heading8"/>
     <w:next w:val="Normal"/>
     <w:uiPriority w:val="7"/>
-    <w:rsid w:val="00550B54"/>
+    <w:rsid w:val="00C00198"/>
     <w:pPr>
       <w:numPr>
         <w:numId w:val="3"/>
@@ -39774,7 +39881,7 @@
     <w:basedOn w:val="Heading9"/>
     <w:next w:val="Normal"/>
     <w:uiPriority w:val="7"/>
-    <w:rsid w:val="00550B54"/>
+    <w:rsid w:val="00C00198"/>
     <w:pPr>
       <w:numPr>
         <w:numId w:val="3"/>
@@ -39785,7 +39892,7 @@
     <w:name w:val="antichain"/>
     <w:basedOn w:val="poset"/>
     <w:uiPriority w:val="3"/>
-    <w:rsid w:val="00550B54"/>
+    <w:rsid w:val="00C00198"/>
     <w:rPr>
       <w:rFonts w:ascii="Swis721 BlkOul BT" w:hAnsi="Swis721 BlkOul BT"/>
       <w:i/>
@@ -39795,7 +39902,7 @@
     <w:name w:val="List Paragraph"/>
     <w:basedOn w:val="Normal"/>
     <w:uiPriority w:val="5"/>
-    <w:rsid w:val="00550B54"/>
+    <w:rsid w:val="00C00198"/>
     <w:pPr>
       <w:ind w:left="720"/>
     </w:pPr>
@@ -39804,7 +39911,7 @@
     <w:name w:val="Book Title"/>
     <w:basedOn w:val="DefaultParagraphFont"/>
     <w:uiPriority w:val="33"/>
-    <w:rsid w:val="00550B54"/>
+    <w:rsid w:val="00C00198"/>
     <w:rPr>
       <w:b/>
       <w:bCs/>
@@ -39816,7 +39923,7 @@
     <w:name w:val="Intense Emphasis"/>
     <w:basedOn w:val="DefaultParagraphFont"/>
     <w:uiPriority w:val="21"/>
-    <w:rsid w:val="00550B54"/>
+    <w:rsid w:val="00C00198"/>
     <w:rPr>
       <w:b/>
       <w:bCs/>
@@ -39829,7 +39936,7 @@
     <w:name w:val="Intense Reference"/>
     <w:basedOn w:val="DefaultParagraphFont"/>
     <w:uiPriority w:val="32"/>
-    <w:rsid w:val="00550B54"/>
+    <w:rsid w:val="00C00198"/>
     <w:rPr>
       <w:b/>
       <w:bCs/>
@@ -39843,7 +39950,7 @@
     <w:name w:val="Strong"/>
     <w:basedOn w:val="DefaultParagraphFont"/>
     <w:uiPriority w:val="22"/>
-    <w:rsid w:val="00550B54"/>
+    <w:rsid w:val="00C00198"/>
     <w:rPr>
       <w:b/>
       <w:bCs/>
@@ -39855,7 +39962,7 @@
     <w:next w:val="Normal"/>
     <w:link w:val="QuoteChar"/>
     <w:uiPriority w:val="29"/>
-    <w:rsid w:val="00550B54"/>
+    <w:rsid w:val="00C00198"/>
     <w:rPr>
       <w:i/>
       <w:iCs/>
@@ -39867,7 +39974,7 @@
     <w:basedOn w:val="DefaultParagraphFont"/>
     <w:link w:val="Quote"/>
     <w:uiPriority w:val="29"/>
-    <w:rsid w:val="00550B54"/>
+    <w:rsid w:val="00C00198"/>
     <w:rPr>
       <w:rFonts w:ascii="Times New Roman" w:hAnsi="Times New Roman"/>
       <w:i/>
@@ -39882,7 +39989,7 @@
     <w:next w:val="Normal"/>
     <w:link w:val="IntenseQuoteChar"/>
     <w:uiPriority w:val="30"/>
-    <w:rsid w:val="00550B54"/>
+    <w:rsid w:val="00C00198"/>
     <w:pPr>
       <w:pBdr>
         <w:bottom w:val="single" w:sz="4" w:space="4" w:color="4F81BD" w:themeColor="accent1"/>
@@ -39903,7 +40010,7 @@
     <w:basedOn w:val="DefaultParagraphFont"/>
     <w:link w:val="IntenseQuote"/>
     <w:uiPriority w:val="30"/>
-    <w:rsid w:val="00550B54"/>
+    <w:rsid w:val="00C00198"/>
     <w:rPr>
       <w:rFonts w:ascii="Times New Roman" w:hAnsi="Times New Roman"/>
       <w:b/>
@@ -39918,7 +40025,7 @@
     <w:name w:val="Subtle Reference"/>
     <w:basedOn w:val="DefaultParagraphFont"/>
     <w:uiPriority w:val="31"/>
-    <w:rsid w:val="00550B54"/>
+    <w:rsid w:val="00C00198"/>
     <w:rPr>
       <w:smallCaps/>
       <w:color w:val="C0504D" w:themeColor="accent2"/>
@@ -39928,7 +40035,7 @@
   <w:style w:type="character" w:styleId="SubtleEmphasis">
     <w:name w:val="Subtle Emphasis"/>
     <w:uiPriority w:val="19"/>
-    <w:rsid w:val="00550B54"/>
+    <w:rsid w:val="00C00198"/>
     <w:rPr>
       <w:i/>
       <w:iCs/>
@@ -39939,7 +40046,7 @@
     <w:name w:val="No Spacing"/>
     <w:basedOn w:val="Normal"/>
     <w:uiPriority w:val="1"/>
-    <w:rsid w:val="00550B54"/>
+    <w:rsid w:val="00C00198"/>
     <w:pPr>
       <w:spacing w:before="0"/>
     </w:pPr>
@@ -39949,7 +40056,7 @@
     <w:basedOn w:val="DefaultParagraphFont"/>
     <w:link w:val="Heading1"/>
     <w:uiPriority w:val="6"/>
-    <w:rsid w:val="00550B54"/>
+    <w:rsid w:val="00C00198"/>
     <w:rPr>
       <w:rFonts w:ascii="Times New Roman" w:eastAsiaTheme="majorEastAsia" w:hAnsi="Times New Roman" w:cstheme="majorBidi"/>
       <w:b/>
@@ -39962,7 +40069,7 @@
     <w:basedOn w:val="DefaultParagraphFont"/>
     <w:link w:val="Heading2"/>
     <w:uiPriority w:val="6"/>
-    <w:rsid w:val="00550B54"/>
+    <w:rsid w:val="00C00198"/>
     <w:rPr>
       <w:rFonts w:ascii="Times New Roman" w:eastAsiaTheme="majorEastAsia" w:hAnsi="Times New Roman" w:cstheme="majorBidi"/>
       <w:b/>
@@ -39974,7 +40081,7 @@
     <w:basedOn w:val="DefaultParagraphFont"/>
     <w:link w:val="Heading3"/>
     <w:uiPriority w:val="6"/>
-    <w:rsid w:val="00550B54"/>
+    <w:rsid w:val="00C00198"/>
     <w:rPr>
       <w:rFonts w:ascii="Times New Roman" w:eastAsiaTheme="majorEastAsia" w:hAnsi="Times New Roman" w:cstheme="majorBidi"/>
       <w:sz w:val="24"/>
@@ -39985,7 +40092,7 @@
     <w:basedOn w:val="DefaultParagraphFont"/>
     <w:link w:val="Heading4"/>
     <w:uiPriority w:val="6"/>
-    <w:rsid w:val="00550B54"/>
+    <w:rsid w:val="00C00198"/>
     <w:rPr>
       <w:rFonts w:ascii="Times New Roman" w:hAnsi="Times New Roman" w:cstheme="majorBidi"/>
       <w:sz w:val="24"/>
@@ -39996,7 +40103,7 @@
     <w:basedOn w:val="DefaultParagraphFont"/>
     <w:link w:val="Heading5"/>
     <w:uiPriority w:val="6"/>
-    <w:rsid w:val="00550B54"/>
+    <w:rsid w:val="00C00198"/>
     <w:rPr>
       <w:rFonts w:ascii="Times New Roman" w:hAnsi="Times New Roman" w:cstheme="majorBidi"/>
       <w:sz w:val="24"/>
@@ -40007,7 +40114,7 @@
     <w:basedOn w:val="DefaultParagraphFont"/>
     <w:link w:val="Heading6"/>
     <w:uiPriority w:val="6"/>
-    <w:rsid w:val="00550B54"/>
+    <w:rsid w:val="00C00198"/>
     <w:rPr>
       <w:rFonts w:ascii="Times New Roman" w:hAnsi="Times New Roman" w:cstheme="majorBidi"/>
       <w:sz w:val="24"/>
@@ -40018,7 +40125,7 @@
     <w:basedOn w:val="DefaultParagraphFont"/>
     <w:link w:val="Heading7"/>
     <w:uiPriority w:val="6"/>
-    <w:rsid w:val="00550B54"/>
+    <w:rsid w:val="00C00198"/>
     <w:rPr>
       <w:rFonts w:ascii="Times New Roman" w:hAnsi="Times New Roman" w:cstheme="majorBidi"/>
       <w:sz w:val="24"/>
@@ -40029,7 +40136,7 @@
     <w:basedOn w:val="DefaultParagraphFont"/>
     <w:link w:val="Heading8"/>
     <w:uiPriority w:val="6"/>
-    <w:rsid w:val="00550B54"/>
+    <w:rsid w:val="00C00198"/>
     <w:rPr>
       <w:rFonts w:ascii="Times New Roman" w:hAnsi="Times New Roman" w:cstheme="majorBidi"/>
       <w:sz w:val="24"/>
@@ -40040,7 +40147,7 @@
     <w:basedOn w:val="DefaultParagraphFont"/>
     <w:link w:val="Heading9"/>
     <w:uiPriority w:val="6"/>
-    <w:rsid w:val="00550B54"/>
+    <w:rsid w:val="00C00198"/>
     <w:rPr>
       <w:rFonts w:ascii="Times New Roman" w:eastAsiaTheme="majorEastAsia" w:hAnsi="Times New Roman" w:cstheme="majorBidi"/>
       <w:sz w:val="24"/>
@@ -40051,7 +40158,7 @@
     <w:basedOn w:val="DefaultParagraphFont"/>
     <w:link w:val="Title"/>
     <w:uiPriority w:val="4"/>
-    <w:rsid w:val="00550B54"/>
+    <w:rsid w:val="00C00198"/>
     <w:rPr>
       <w:rFonts w:ascii="Arial" w:eastAsiaTheme="majorEastAsia" w:hAnsi="Arial" w:cs="Arial"/>
       <w:b/>
@@ -40066,7 +40173,7 @@
     <w:basedOn w:val="DefaultParagraphFont"/>
     <w:link w:val="Subtitle"/>
     <w:uiPriority w:val="4"/>
-    <w:rsid w:val="00550B54"/>
+    <w:rsid w:val="00C00198"/>
     <w:rPr>
       <w:rFonts w:ascii="Arial" w:eastAsiaTheme="majorEastAsia" w:hAnsi="Arial" w:cs="Arial"/>
       <w:sz w:val="28"/>
@@ -40081,7 +40188,7 @@
     <w:semiHidden/>
     <w:unhideWhenUsed/>
     <w:qFormat/>
-    <w:rsid w:val="00550B54"/>
+    <w:rsid w:val="00C00198"/>
     <w:pPr>
       <w:numPr>
         <w:numId w:val="0"/>
@@ -40105,7 +40212,7 @@
     <w:uiPriority w:val="99"/>
     <w:semiHidden/>
     <w:unhideWhenUsed/>
-    <w:rsid w:val="00550B54"/>
+    <w:rsid w:val="00C00198"/>
     <w:pPr>
       <w:spacing w:before="0"/>
     </w:pPr>
@@ -40121,7 +40228,7 @@
     <w:link w:val="BalloonText"/>
     <w:uiPriority w:val="99"/>
     <w:semiHidden/>
-    <w:rsid w:val="00550B54"/>
+    <w:rsid w:val="00C00198"/>
     <w:rPr>
       <w:rFonts w:ascii="Tahoma" w:hAnsi="Tahoma" w:cs="Tahoma"/>
       <w:sz w:val="16"/>
@@ -40135,7 +40242,7 @@
     <w:uiPriority w:val="99"/>
     <w:semiHidden/>
     <w:unhideWhenUsed/>
-    <w:rsid w:val="00550B54"/>
+    <w:rsid w:val="00C00198"/>
     <w:pPr>
       <w:spacing w:before="0"/>
     </w:pPr>
@@ -40151,7 +40258,7 @@
     <w:link w:val="DocumentMap"/>
     <w:uiPriority w:val="99"/>
     <w:semiHidden/>
-    <w:rsid w:val="00550B54"/>
+    <w:rsid w:val="00C00198"/>
     <w:rPr>
       <w:rFonts w:ascii="Tahoma" w:hAnsi="Tahoma" w:cs="Tahoma"/>
       <w:sz w:val="16"/>
@@ -40163,7 +40270,7 @@
     <w:basedOn w:val="DefaultParagraphFont"/>
     <w:link w:val="BodyText"/>
     <w:semiHidden/>
-    <w:rsid w:val="00550B54"/>
+    <w:rsid w:val="00C00198"/>
     <w:rPr>
       <w:rFonts w:ascii="Times New Roman" w:hAnsi="Times New Roman"/>
       <w:sz w:val="24"/>
@@ -40174,7 +40281,7 @@
     <w:basedOn w:val="DefaultParagraphFont"/>
     <w:uiPriority w:val="1"/>
     <w:qFormat/>
-    <w:rsid w:val="00550B54"/>
+    <w:rsid w:val="00C00198"/>
     <w:rPr>
       <w:u w:val="words"/>
     </w:rPr>
@@ -40183,7 +40290,7 @@
     <w:name w:val="abstract"/>
     <w:uiPriority w:val="1"/>
     <w:qFormat/>
-    <w:rsid w:val="00550B54"/>
+    <w:rsid w:val="00C00198"/>
     <w:rPr>
       <w:rFonts w:ascii="Swis721 BdOul BT" w:hAnsi="Swis721 BdOul BT"/>
       <w:b/>
@@ -40193,7 +40300,7 @@
     <w:name w:val="rep"/>
     <w:uiPriority w:val="1"/>
     <w:qFormat/>
-    <w:rsid w:val="00550B54"/>
+    <w:rsid w:val="00C00198"/>
     <w:rPr>
       <w:rFonts w:ascii="Arial" w:hAnsi="Arial"/>
     </w:rPr>
@@ -40202,7 +40309,7 @@
     <w:name w:val="rel"/>
     <w:uiPriority w:val="1"/>
     <w:qFormat/>
-    <w:rsid w:val="00550B54"/>
+    <w:rsid w:val="00C00198"/>
     <w:rPr>
       <w:rFonts w:ascii="Times New Roman" w:hAnsi="Times New Roman" w:cs="Arial"/>
     </w:rPr>
@@ -40212,14 +40319,14 @@
     <w:basedOn w:val="Normal"/>
     <w:link w:val="CommentTextChar"/>
     <w:semiHidden/>
-    <w:rsid w:val="00550B54"/>
+    <w:rsid w:val="00C00198"/>
   </w:style>
   <w:style w:type="character" w:customStyle="1" w:styleId="CommentTextChar">
     <w:name w:val="Comment Text Char"/>
     <w:basedOn w:val="DefaultParagraphFont"/>
     <w:link w:val="CommentText"/>
     <w:semiHidden/>
-    <w:rsid w:val="00550B54"/>
+    <w:rsid w:val="00C00198"/>
     <w:rPr>
       <w:rFonts w:ascii="Times New Roman" w:hAnsi="Times New Roman"/>
       <w:sz w:val="24"/>
@@ -40229,7 +40336,7 @@
     <w:name w:val="annotation reference"/>
     <w:basedOn w:val="DefaultParagraphFont"/>
     <w:semiHidden/>
-    <w:rsid w:val="00550B54"/>
+    <w:rsid w:val="00C00198"/>
     <w:rPr>
       <w:sz w:val="24"/>
       <w:szCs w:val="16"/>
@@ -40240,7 +40347,7 @@
     <w:basedOn w:val="Normal"/>
     <w:uiPriority w:val="99"/>
     <w:semiHidden/>
-    <w:rsid w:val="00550B54"/>
+    <w:rsid w:val="00C00198"/>
     <w:pPr>
       <w:spacing w:before="100" w:beforeAutospacing="1" w:after="115"/>
     </w:pPr>
@@ -40256,7 +40363,7 @@
     <w:uiPriority w:val="99"/>
     <w:semiHidden/>
     <w:unhideWhenUsed/>
-    <w:rsid w:val="00550B54"/>
+    <w:rsid w:val="00C00198"/>
     <w:rPr>
       <w:b/>
       <w:bCs/>
@@ -40268,7 +40375,7 @@
     <w:link w:val="CommentSubject"/>
     <w:uiPriority w:val="99"/>
     <w:semiHidden/>
-    <w:rsid w:val="00550B54"/>
+    <w:rsid w:val="00C00198"/>
     <w:rPr>
       <w:rFonts w:ascii="Times New Roman" w:hAnsi="Times New Roman"/>
       <w:b/>
@@ -40282,7 +40389,7 @@
     <w:next w:val="Normal"/>
     <w:uiPriority w:val="5"/>
     <w:qFormat/>
-    <w:rsid w:val="00550B54"/>
+    <w:rsid w:val="00C00198"/>
     <w:rPr>
       <w:u w:val="single"/>
     </w:rPr>
@@ -40306,7 +40413,7 @@
     <w:basedOn w:val="DefaultParagraphFont"/>
     <w:uiPriority w:val="99"/>
     <w:unhideWhenUsed/>
-    <w:rsid w:val="00550B54"/>
+    <w:rsid w:val="00C00198"/>
     <w:rPr>
       <w:color w:val="0000FF"/>
       <w:u w:val="single"/>
@@ -40315,7 +40422,7 @@
   <w:style w:type="character" w:customStyle="1" w:styleId="mlabel">
     <w:name w:val="mlabel"/>
     <w:basedOn w:val="DefaultParagraphFont"/>
-    <w:rsid w:val="00550B54"/>
+    <w:rsid w:val="00C00198"/>
   </w:style>
   <w:style w:type="paragraph" w:customStyle="1" w:styleId="code">
     <w:name w:val="code"/>
@@ -40350,7 +40457,7 @@
     <w:basedOn w:val="Normal"/>
     <w:uiPriority w:val="5"/>
     <w:qFormat/>
-    <w:rsid w:val="00550B54"/>
+    <w:rsid w:val="00C00198"/>
     <w:pPr>
       <w:numPr>
         <w:numId w:val="5"/>
@@ -40367,7 +40474,7 @@
     <w:basedOn w:val="Normal"/>
     <w:uiPriority w:val="5"/>
     <w:qFormat/>
-    <w:rsid w:val="00550B54"/>
+    <w:rsid w:val="00C00198"/>
     <w:rPr>
       <w:rFonts w:asciiTheme="minorHAnsi" w:hAnsiTheme="minorHAnsi"/>
       <w:b/>
@@ -40380,7 +40487,7 @@
     <w:basedOn w:val="Normal"/>
     <w:uiPriority w:val="5"/>
     <w:qFormat/>
-    <w:rsid w:val="00550B54"/>
+    <w:rsid w:val="00C00198"/>
     <w:pPr>
       <w:spacing w:before="120"/>
       <w:ind w:left="288"/>
@@ -40408,7 +40515,7 @@
     <w:name w:val="Table Grid"/>
     <w:basedOn w:val="TableNormal"/>
     <w:uiPriority w:val="59"/>
-    <w:rsid w:val="00550B54"/>
+    <w:rsid w:val="00C00198"/>
     <w:tblPr>
       <w:tblInd w:w="0" w:type="dxa"/>
       <w:tblBorders>
@@ -40431,7 +40538,7 @@
     <w:name w:val="abs"/>
     <w:uiPriority w:val="1"/>
     <w:qFormat/>
-    <w:rsid w:val="00550B54"/>
+    <w:rsid w:val="00C00198"/>
     <w:rPr>
       <w:rFonts w:ascii="Swis721 BdOul BT" w:hAnsi="Swis721 BdOul BT"/>
       <w:b/>
@@ -40442,7 +40549,7 @@
     <w:basedOn w:val="Normal"/>
     <w:uiPriority w:val="5"/>
     <w:qFormat/>
-    <w:rsid w:val="00550B54"/>
+    <w:rsid w:val="00C00198"/>
     <w:pPr>
       <w:spacing w:before="0"/>
     </w:pPr>
@@ -40452,7 +40559,7 @@
     <w:basedOn w:val="Normal"/>
     <w:uiPriority w:val="5"/>
     <w:qFormat/>
-    <w:rsid w:val="00550B54"/>
+    <w:rsid w:val="00C00198"/>
     <w:pPr>
       <w:ind w:left="288"/>
     </w:pPr>
@@ -40492,7 +40599,7 @@
     <w:name w:val="hidden"/>
     <w:basedOn w:val="DefaultParagraphFont"/>
     <w:uiPriority w:val="1"/>
-    <w:rsid w:val="00550B54"/>
+    <w:rsid w:val="00C00198"/>
     <w:rPr>
       <w:vanish/>
     </w:rPr>
@@ -40501,7 +40608,7 @@
     <w:name w:val="dbc_heading_continuation"/>
     <w:basedOn w:val="dbcheading"/>
     <w:uiPriority w:val="5"/>
-    <w:rsid w:val="00550B54"/>
+    <w:rsid w:val="00C00198"/>
     <w:pPr>
       <w:spacing w:before="0"/>
     </w:pPr>
@@ -40510,7 +40617,7 @@
     <w:name w:val="cpp_character"/>
     <w:basedOn w:val="DefaultParagraphFont"/>
     <w:uiPriority w:val="4"/>
-    <w:rsid w:val="00550B54"/>
+    <w:rsid w:val="00C00198"/>
     <w:rPr>
       <w:rFonts w:ascii="Courier New" w:hAnsi="Courier New" w:cs="Courier New"/>
       <w:sz w:val="20"/>
@@ -40522,7 +40629,7 @@
     <w:next w:val="cppcodecontinuation"/>
     <w:uiPriority w:val="4"/>
     <w:qFormat/>
-    <w:rsid w:val="00550B54"/>
+    <w:rsid w:val="00C00198"/>
     <w:pPr>
       <w:keepNext/>
       <w:jc w:val="left"/>
@@ -40538,7 +40645,7 @@
     <w:next w:val="cshcodecontinuation"/>
     <w:uiPriority w:val="5"/>
     <w:qFormat/>
-    <w:rsid w:val="00550B54"/>
+    <w:rsid w:val="00C00198"/>
     <w:rPr>
       <w:rFonts w:ascii="Arial" w:hAnsi="Arial"/>
       <w:sz w:val="20"/>
@@ -40549,7 +40656,7 @@
     <w:basedOn w:val="cshcode"/>
     <w:uiPriority w:val="5"/>
     <w:qFormat/>
-    <w:rsid w:val="00550B54"/>
+    <w:rsid w:val="00C00198"/>
     <w:pPr>
       <w:spacing w:before="0"/>
     </w:pPr>
@@ -40559,7 +40666,7 @@
     <w:basedOn w:val="cppcode"/>
     <w:uiPriority w:val="4"/>
     <w:qFormat/>
-    <w:rsid w:val="00550B54"/>
+    <w:rsid w:val="00C00198"/>
     <w:pPr>
       <w:keepNext w:val="0"/>
       <w:spacing w:before="0"/>
@@ -40609,7 +40716,7 @@
     <w:next w:val="Normal"/>
     <w:uiPriority w:val="37"/>
     <w:unhideWhenUsed/>
-    <w:rsid w:val="00550B54"/>
+    <w:rsid w:val="00C00198"/>
     <w:pPr>
       <w:jc w:val="left"/>
     </w:pPr>
@@ -40905,7 +41012,7 @@
 </file>
 
 <file path=customXml/itemProps1.xml><?xml version="1.0" encoding="utf-8"?>
-<ds:datastoreItem xmlns:ds="http://schemas.openxmlformats.org/officeDocument/2006/customXml" ds:itemID="{C76EA780-ADE8-44B5-965D-EE1EF3393467}">
+<ds:datastoreItem xmlns:ds="http://schemas.openxmlformats.org/officeDocument/2006/customXml" ds:itemID="{2D615DB1-7481-4AC2-ADE3-0ACA19924C88}">
   <ds:schemaRefs>
     <ds:schemaRef ds:uri="http://schemas.openxmlformats.org/officeDocument/2006/bibliography"/>
   </ds:schemaRefs>

</xml_diff>

<commit_message>
Backup. Working on base spaces. Stumped on how make it easy to explain how to create a base space that will accept any member type. Using base_space_member_prototype::standard_host invites misuse of prototypes poset in the namespace.
</commit_message>
<xml_diff>
--- a/SheafSystem Programmers Guide.docx
+++ b/SheafSystem Programmers Guide.docx
@@ -429,6 +429,9 @@
       </w:r>
     </w:p>
     <w:p>
+      <w:pPr>
+        <w:spacing w:after="240"/>
+      </w:pPr>
       <w:r>
         <w:t xml:space="preserve">There are 3 special tables. </w:t>
       </w:r>
@@ -436,12 +439,68 @@
         <w:t>the pr</w:t>
       </w:r>
       <w:r>
-        <w:t>imitive schema table, the primitives table, and the namespace table. The primitives schema table terminates the schema recursion, it is its own schema table. The primitives table describes each primitiv</w:t>
+        <w:t>imitive</w:t>
+      </w:r>
+      <w:r>
+        <w:t>s_poset_</w:t>
+      </w:r>
+      <w:r>
+        <w:t>schema table, the primitives table, and the namespace table. The primitives</w:t>
+      </w:r>
+      <w:r>
+        <w:t>_poset_</w:t>
+      </w:r>
+      <w:r>
+        <w:t>schema table</w:t>
+      </w:r>
+      <w:r>
+        <w:t xml:space="preserve"> </w:t>
+      </w:r>
+      <w:r>
+        <w:t>terminates the schema recursion, it is its own schema table. The primitives table describes each primitiv</w:t>
       </w:r>
       <w:r>
         <w:t>e type supported by the system.</w:t>
       </w:r>
     </w:p>
+    <w:tbl>
+      <w:tblPr>
+        <w:tblStyle w:val="TableGrid"/>
+        <w:tblW w:w="0" w:type="auto"/>
+        <w:jc w:val="center"/>
+        <w:shd w:val="clear" w:color="auto" w:fill="D9D9D9" w:themeFill="background1" w:themeFillShade="D9"/>
+        <w:tblLook w:val="04A0" w:firstRow="1" w:lastRow="0" w:firstColumn="1" w:lastColumn="0" w:noHBand="0" w:noVBand="1"/>
+      </w:tblPr>
+      <w:tblGrid>
+        <w:gridCol w:w="8856"/>
+      </w:tblGrid>
+      <w:tr>
+        <w:trPr>
+          <w:cantSplit/>
+          <w:jc w:val="center"/>
+        </w:trPr>
+        <w:tc>
+          <w:tcPr>
+            <w:tcW w:w="8856" w:type="dxa"/>
+            <w:shd w:val="clear" w:color="auto" w:fill="D9D9D9" w:themeFill="background1" w:themeFillShade="D9"/>
+          </w:tcPr>
+          <w:p>
+            <w:pPr>
+              <w:pStyle w:val="techroadmap"/>
+            </w:pPr>
+            <w:r>
+              <w:rPr>
+                <w:b/>
+              </w:rPr>
+              <w:t>Historical note</w:t>
+            </w:r>
+            <w:r>
+              <w:t>: The primitives_poset_schema table is called the "schema_part" table in the Part Space document. The name "primitives_poset_schema" is a historical artifact, originating in early attempts to understand termination of the schema recursion. The name "schema_part" is more accurate.</w:t>
+            </w:r>
+          </w:p>
+        </w:tc>
+      </w:tr>
+    </w:tbl>
     <w:p>
       <w:pPr>
         <w:pStyle w:val="Heading4"/>
@@ -2606,10 +2665,10 @@
             <v:path o:extrusionok="f" gradientshapeok="t" o:connecttype="rect"/>
             <o:lock v:ext="edit" aspectratio="t"/>
           </v:shapetype>
-          <v:shape id="_x0000_i1025" type="#_x0000_t75" style="width:321.3pt;height:268.05pt" o:ole="">
+          <v:shape id="_x0000_i1025" type="#_x0000_t75" style="width:321.1pt;height:267.85pt" o:ole="">
             <v:imagedata r:id="rId21" o:title=""/>
           </v:shape>
-          <o:OLEObject Type="Embed" ProgID="Visio.Drawing.11" ShapeID="_x0000_i1025" DrawAspect="Content" ObjectID="_1439239295" r:id="rId22"/>
+          <o:OLEObject Type="Embed" ProgID="Visio.Drawing.11" ShapeID="_x0000_i1025" DrawAspect="Content" ObjectID="_1439466598" r:id="rId22"/>
         </w:object>
       </w:r>
     </w:p>
@@ -6064,7 +6123,13 @@
               <w:t>Historical note</w:t>
             </w:r>
             <w:r>
-              <w:t xml:space="preserve">: Poset_state_handle, the abstract base class for all poset types, is as its name says, a handle. But this is a historical artifact. There is no longer any reason for it to be a handle, the state of a poset is an explicit object, and the various handle features are in fact </w:t>
+              <w:t>: Poset_state_handle, the abstract base class for all poset types, is as its name says, a handle. But this is a</w:t>
+            </w:r>
+            <w:r>
+              <w:t>nother</w:t>
+            </w:r>
+            <w:r>
+              <w:t xml:space="preserve"> historical artifact. There is no longer any reason for it to be a handle, the state of a poset is an explicit object, and the various handle features are in fact </w:t>
             </w:r>
             <w:r>
               <w:t>protected so they can't be used</w:t>
@@ -6072,6 +6137,9 @@
             <w:r>
               <w:t>.</w:t>
             </w:r>
+            <w:r>
+              <w:t xml:space="preserve"> "Abstract_poset" would be a more accurate name for this class.</w:t>
+            </w:r>
           </w:p>
         </w:tc>
       </w:tr>
@@ -6088,44 +6156,127 @@
     </w:p>
     <w:p>
       <w:r>
-        <w:t xml:space="preserve">There are two interfaces for creating posets. Classes of the poset hierarchy provide </w:t>
-      </w:r>
-      <w:r>
-        <w:t xml:space="preserve">the </w:t>
-      </w:r>
-      <w:r>
-        <w:t xml:space="preserve">low level </w:t>
-      </w:r>
-      <w:r>
-        <w:t>new_table factory method</w:t>
-      </w:r>
-      <w:r>
-        <w:t xml:space="preserve"> while classes of the poset member hierarchy provide the higher level new_host and, in some cases, standard_host factory methods. We'll describe the new_table methods here. The new_host and the standard_host methods, which are generally easier and less error-prone to use, will be described later</w:t>
-      </w:r>
-      <w:r>
-        <w:t>.</w:t>
-      </w:r>
-    </w:p>
-    <w:p>
-      <w:r>
-        <w:t>The new_table factory method for class poset is</w:t>
-      </w:r>
-      <w:r>
-        <w:t>:</w:t>
+        <w:t>Two class hiera</w:t>
+      </w:r>
+      <w:r>
+        <w:t>r</w:t>
+      </w:r>
+      <w:r>
+        <w:t>chies form the backbone of the SheafSystem: the poset hierarchy and the poset membe</w:t>
+      </w:r>
+      <w:r>
+        <w:t>r hierarchy. The root of the poset hierarchy, class poset_state_handle, represents the general poset and its descendants represent various specialized posets, in particular the various "spaces" of the fiber bundle data model. The root of the poset member hierarchy, class abstract_poset_member, represents the general poset member and its descendants represent various particular object types, it particular the mesh, property, and section types of the fiber bundle model.</w:t>
+      </w:r>
+    </w:p>
+    <w:p>
+      <w:r>
+        <w:t xml:space="preserve">Each member type lives in some specific type of poset, called the host_type for the member. </w:t>
+      </w:r>
+      <w:r>
+        <w:t>For instance:</w:t>
       </w:r>
     </w:p>
     <w:p>
       <w:pPr>
         <w:pStyle w:val="dbcheading"/>
-        <w:tabs>
-          <w:tab w:val="left" w:pos="3400"/>
-        </w:tabs>
+      </w:pPr>
+      <w:r>
+        <w:t>typedef poset sheaf::abstract_poset_member::host_type</w:t>
+      </w:r>
+    </w:p>
+    <w:p>
+      <w:pPr>
+        <w:pStyle w:val="dbcdescription"/>
+      </w:pPr>
+      <w:r>
+        <w:t>The type of host poset for this type of member.</w:t>
+      </w:r>
+    </w:p>
+    <w:p>
+      <w:r>
+        <w:t>Several member types may have the same host_type so an instance of the host type must be configured for the specific type of member that it will contain. In particular, the host poset must be created with the proper schema for the member type. For this reason, posets are created using factory methods provided by the member types.</w:t>
+      </w:r>
+    </w:p>
+    <w:p>
+      <w:r>
+        <w:t>C</w:t>
+      </w:r>
+      <w:r>
+        <w:t>lasses of the pos</w:t>
+      </w:r>
+      <w:r>
+        <w:t xml:space="preserve">et member hierarchy each provide a </w:t>
+      </w:r>
+      <w:r>
+        <w:t xml:space="preserve">new_host </w:t>
+      </w:r>
+      <w:r>
+        <w:t xml:space="preserve">factory method </w:t>
+      </w:r>
+      <w:r>
+        <w:t xml:space="preserve">and, in some cases, </w:t>
+      </w:r>
+      <w:r>
+        <w:t xml:space="preserve">a higher level standard_host </w:t>
+      </w:r>
+      <w:r>
+        <w:t>factory method</w:t>
+      </w:r>
+      <w:r>
+        <w:t xml:space="preserve"> that automatically assigns a standard schema and other features.</w:t>
+      </w:r>
+      <w:r>
+        <w:t xml:space="preserve"> We'll start by creating a simple poset using the most basic new_host methhod:</w:t>
+      </w:r>
+    </w:p>
+    <w:p>
+      <w:pPr>
+        <w:pStyle w:val="dbcheading"/>
       </w:pPr>
       <w:r>
         <w:t>static</w:t>
       </w:r>
+    </w:p>
+    <w:p>
+      <w:pPr>
+        <w:pStyle w:val="dbcheadingcontinuation"/>
+      </w:pPr>
+      <w:r>
+        <w:t>sheaf::abstract_poset_member::host</w:t>
+      </w:r>
+      <w:r>
+        <w:t>_type</w:t>
+      </w:r>
+    </w:p>
+    <w:p>
+      <w:pPr>
+        <w:pStyle w:val="dbcheadingcontinuation"/>
+      </w:pPr>
+      <w:r>
+        <w:t>sheaf::abstract_poset_member::</w:t>
+      </w:r>
+    </w:p>
+    <w:p>
+      <w:pPr>
+        <w:pStyle w:val="dbcheadingcontinuation"/>
+      </w:pPr>
+      <w:r>
+        <w:t xml:space="preserve">new_host(namespace_type&amp; </w:t>
+      </w:r>
+      <w:r>
+        <w:t>xns,</w:t>
+      </w:r>
+    </w:p>
+    <w:p>
+      <w:pPr>
+        <w:pStyle w:val="dbcheadingcontinuation"/>
+      </w:pPr>
       <w:r>
         <w:tab/>
+        <w:t xml:space="preserve">const poset_path&amp; </w:t>
+      </w:r>
+      <w:r>
+        <w:t>xhost_path,</w:t>
       </w:r>
     </w:p>
     <w:p>
@@ -6133,7 +6284,11 @@
         <w:pStyle w:val="dbcheadingcontinuation"/>
       </w:pPr>
       <w:r>
-        <w:t xml:space="preserve">sheaf::poset&amp; </w:t>
+        <w:tab/>
+        <w:t xml:space="preserve">const poset_path&amp; </w:t>
+      </w:r>
+      <w:r>
+        <w:t>xschema_path,</w:t>
       </w:r>
     </w:p>
     <w:p>
@@ -6141,27 +6296,8 @@
         <w:pStyle w:val="dbcheadingcontinuation"/>
       </w:pPr>
       <w:r>
-        <w:t>sheaf::poset::</w:t>
-      </w:r>
-    </w:p>
-    <w:p>
-      <w:pPr>
-        <w:pStyle w:val="dbcheadingcontinuation"/>
-      </w:pPr>
-      <w:r>
-        <w:t xml:space="preserve">new_table(namespace_type&amp; xhost, const poset_path&amp; xpath, </w:t>
-      </w:r>
-    </w:p>
-    <w:p>
-      <w:pPr>
-        <w:pStyle w:val="dbcheadingcontinuation"/>
-      </w:pPr>
-      <w:r>
         <w:tab/>
-      </w:r>
-      <w:r>
-        <w:tab/>
-        <w:t>const poset_path&amp; xschema_path, bool xauto_access)</w:t>
+        <w:t>bool xauto_access)</w:t>
       </w:r>
     </w:p>
     <w:p>
@@ -6169,7 +6305,7 @@
         <w:pStyle w:val="dbcdescription"/>
       </w:pPr>
       <w:r>
-        <w:t>Creates a new poset in namespace xns with path xpath, and schema specified by xschema_path.</w:t>
+        <w:t>Creates a new host table for members of this type. The poset is created in namespace xns with path xhost_path and schema specified by xschema_path.</w:t>
       </w:r>
     </w:p>
     <w:p>
@@ -6220,7 +6356,13 @@
     </w:p>
     <w:p>
       <w:r>
-        <w:t xml:space="preserve">The signature for new_table says we need poset_path objects for the poset and its schema. A poset path is similar to a file path, but has only two elements, a poset name and a member name. If the path is "full", that is both the poset name and the member name are non-empty, then it specifies a member of a poset, while if the member name is empty it specifies only a poset. We can create a path by specifying the poset name and member name separately: </w:t>
+        <w:t xml:space="preserve">The signature for </w:t>
+      </w:r>
+      <w:r>
+        <w:t>new_host</w:t>
+      </w:r>
+      <w:r>
+        <w:t xml:space="preserve"> says we need poset_path objects for the poset and its schema. A poset path is similar to a file path, but has only two elements, a poset name and a member name. If the path is "full", that is both the poset name and the member name are non-empty, then it specifies a member of a poset, while if the member name is empty it specifies only a poset. We can create a path by specifying the poset name and member name separately: </w:t>
       </w:r>
     </w:p>
     <w:p>
@@ -6315,12 +6457,27 @@
         </w:tabs>
       </w:pPr>
       <w:r>
-        <w:t>new_table will ignore it.</w:t>
-      </w:r>
-    </w:p>
-    <w:p>
-      <w:r>
-        <w:t>We need a path for the schema member as well. Typically, this means we have to create a schema poset before creating an object poset. We'll see how to create a schema poset shortly, but we can avoid creating a schema poset if the poset we want to create has only a single attribute. Instead, we can use a member of the primitives poset that every namespace has as a schema. We'll do that to get started.</w:t>
+        <w:t>new_host</w:t>
+      </w:r>
+      <w:r>
+        <w:t xml:space="preserve"> will ignore it.</w:t>
+      </w:r>
+    </w:p>
+    <w:p>
+      <w:r>
+        <w:t>We need a path for the schema member as well. Typically, this means we have to create a schema poset before creating an object poset. We'll see how to create a schema poset shortly, but</w:t>
+      </w:r>
+      <w:r>
+        <w:t>, as</w:t>
+      </w:r>
+      <w:r>
+        <w:t xml:space="preserve"> we </w:t>
+      </w:r>
+      <w:r>
+        <w:t xml:space="preserve">said above, we </w:t>
+      </w:r>
+      <w:r>
+        <w:t>can avoid creating a schema poset if the poset we want to create has only a single attribute. Instead, we can use a member of the primitives poset that every namespace has as a schema. We'll do that to get started.</w:t>
       </w:r>
     </w:p>
     <w:p>
@@ -6342,7 +6499,31 @@
         <w:pStyle w:val="cppcode"/>
       </w:pPr>
       <w:r>
-        <w:t>poset&amp; lposet = poset::new_table(lns, lposet_path, lschema_path, true);</w:t>
+        <w:t xml:space="preserve">poset&amp; lposet = </w:t>
+      </w:r>
+      <w:r>
+        <w:t>abstract_</w:t>
+      </w:r>
+      <w:r>
+        <w:t>poset</w:t>
+      </w:r>
+      <w:r>
+        <w:t>_member</w:t>
+      </w:r>
+      <w:r>
+        <w:t>::new_</w:t>
+      </w:r>
+      <w:r>
+        <w:t>host</w:t>
+      </w:r>
+      <w:r>
+        <w:t xml:space="preserve">(lns, lposet_path, </w:t>
+      </w:r>
+      <w:r>
+        <w:tab/>
+      </w:r>
+      <w:r>
+        <w:t>lschema_path, true);</w:t>
       </w:r>
     </w:p>
     <w:p>
@@ -6785,7 +6966,7 @@
         <w:pStyle w:val="sourcecode"/>
       </w:pPr>
       <w:r>
-        <w:t xml:space="preserve">  // Create the cell poset, will be id 6.</w:t>
+        <w:t xml:space="preserve">  // Create the poset, will be id 6.</w:t>
       </w:r>
     </w:p>
     <w:p>
@@ -7321,10 +7502,10 @@
       </w:pPr>
       <w:r>
         <w:object w:dxaOrig="2385" w:dyaOrig="4906">
-          <v:shape id="_x0000_i1026" type="#_x0000_t75" style="width:119.2pt;height:245.05pt" o:ole="">
+          <v:shape id="_x0000_i1026" type="#_x0000_t75" style="width:119.5pt;height:244.8pt" o:ole="">
             <v:imagedata r:id="rId23" o:title=""/>
           </v:shape>
-          <o:OLEObject Type="Embed" ProgID="Visio.Drawing.11" ShapeID="_x0000_i1026" DrawAspect="Content" ObjectID="_1439239296" r:id="rId24"/>
+          <o:OLEObject Type="Embed" ProgID="Visio.Drawing.11" ShapeID="_x0000_i1026" DrawAspect="Content" ObjectID="_1439466599" r:id="rId24"/>
         </w:object>
       </w:r>
     </w:p>
@@ -8279,10 +8460,10 @@
       </w:pPr>
       <w:r>
         <w:object w:dxaOrig="2385" w:dyaOrig="5985">
-          <v:shape id="_x0000_i1027" type="#_x0000_t75" style="width:119.2pt;height:298.9pt" o:ole="">
+          <v:shape id="_x0000_i1027" type="#_x0000_t75" style="width:119.5pt;height:298.8pt" o:ole="">
             <v:imagedata r:id="rId25" o:title=""/>
           </v:shape>
-          <o:OLEObject Type="Embed" ProgID="Visio.Drawing.11" ShapeID="_x0000_i1027" DrawAspect="Content" ObjectID="_1439239297" r:id="rId26"/>
+          <o:OLEObject Type="Embed" ProgID="Visio.Drawing.11" ShapeID="_x0000_i1027" DrawAspect="Content" ObjectID="_1439466600" r:id="rId26"/>
         </w:object>
       </w:r>
     </w:p>
@@ -9599,7 +9780,13 @@
     </w:p>
     <w:p>
       <w:r>
-        <w:t>The poset member class hierarchy provides an alternate interface for creating posets and manipulating poset members. Abstract_poset_member is the abstract base class for the hierarchy, with immediate descendants partial_poset_member and total_poset_member. The partial/total adjective refers to whether the interface supports restriction of a member to only part of its schema; partial_poset_member does and total_poset_member doesn't. Partial_poset_member is the base class for the various types of sections in the section_spaces cluster of the fiber_bundles component, for which restriction is an important operation. Total_poset_member is the type of member for ordinary posets and is the base class for the various algebraic type in the fiber_spaces cluster in fiber_bundles, for which restriction doesn't really make much sense.</w:t>
+        <w:t>The poset member class hierarchy provides an alternate interface for manipulating poset members. Abstract_poset_member is the abstract base class for the hierarchy, with immediate descendants partial_poset_member and total_poset_member. The partial/total adjective refers to whether the interface supports restriction of a member to only part of its schema; partial_poset_member does and total_poset_member doesn't. Partial_poset_member is the base class for the various types of sections in the section_spaces cluster of the fiber_bundles component, for which restriction is an important operation. Total_poset_member is the type of member for ordinary posets and is the base class for the various algebraic type</w:t>
+      </w:r>
+      <w:r>
+        <w:t>s</w:t>
+      </w:r>
+      <w:r>
+        <w:t xml:space="preserve"> in the fiber_spaces cluster in fiber_bundles, for which restriction doesn't really make much sense.</w:t>
       </w:r>
     </w:p>
     <w:p>
@@ -9615,111 +9802,52 @@
     </w:p>
     <w:p>
       <w:r>
-        <w:t>Each class in the poset member hierarchy has a typedef host_type which specifies the type of host poset appropriate for the member class and exports a static new_host factory method for creating an instance of the host_type. For instance:</w:t>
-      </w:r>
-    </w:p>
-    <w:p>
-      <w:pPr>
-        <w:pStyle w:val="dbcheading"/>
-      </w:pPr>
-      <w:r>
-        <w:t>typedef poset sheaf::abstract_poset_member::host_type</w:t>
-      </w:r>
-    </w:p>
-    <w:p>
-      <w:pPr>
-        <w:pStyle w:val="dbcdescription"/>
-      </w:pPr>
-      <w:r>
-        <w:t>The type of host poset for this type of member.</w:t>
-      </w:r>
-    </w:p>
-    <w:p>
-      <w:pPr>
-        <w:pStyle w:val="dbcheading"/>
-      </w:pPr>
-      <w:r>
-        <w:t>static</w:t>
-      </w:r>
-    </w:p>
-    <w:p>
-      <w:pPr>
-        <w:pStyle w:val="dbcheadingcontinuation"/>
-      </w:pPr>
-      <w:r>
-        <w:t>sheaf::abstract_poset_member::host_type&amp;</w:t>
-      </w:r>
-    </w:p>
-    <w:p>
-      <w:pPr>
-        <w:pStyle w:val="dbcheadingcontinuation"/>
-      </w:pPr>
-      <w:r>
-        <w:t>sheaf::abstract_poset_member::new_host(namespace_type&amp; xns,</w:t>
-      </w:r>
-    </w:p>
-    <w:p>
-      <w:pPr>
-        <w:pStyle w:val="dbcheadingcontinuation"/>
-      </w:pPr>
-      <w:r>
-        <w:tab/>
-      </w:r>
-      <w:r>
-        <w:tab/>
-        <w:t>const poset_path&amp; xhost_path,</w:t>
-      </w:r>
-    </w:p>
-    <w:p>
-      <w:pPr>
-        <w:pStyle w:val="dbcheadingcontinuation"/>
-      </w:pPr>
-      <w:r>
-        <w:tab/>
-      </w:r>
-      <w:r>
-        <w:tab/>
-        <w:t>const poset_path&amp; xschema_path,</w:t>
-      </w:r>
-    </w:p>
-    <w:p>
-      <w:pPr>
-        <w:pStyle w:val="dbcheadingcontinuation"/>
-      </w:pPr>
-      <w:r>
-        <w:tab/>
-      </w:r>
-      <w:r>
-        <w:tab/>
-        <w:t>bool xauto_access)</w:t>
-      </w:r>
-    </w:p>
-    <w:p>
-      <w:pPr>
-        <w:pStyle w:val="dbcdescription"/>
-      </w:pPr>
-      <w:r>
-        <w:t>Creates a new host table for members of this type. The poset is created in namespace xns with path xhost_path and schema specified by xschema_path.</w:t>
-      </w:r>
-    </w:p>
-    <w:p>
-      <w:r>
-        <w:t xml:space="preserve">Each new_host method </w:t>
-      </w:r>
-      <w:r>
-        <w:t>calls host_type::new_table and may take additional steps necessary for the specific poset member type</w:t>
-      </w:r>
-      <w:r>
-        <w:t>, so it is generally easier and less error-prone to use the new_host method rather than the host_type::new_table method.</w:t>
-      </w:r>
+        <w:t>We've already seen that e</w:t>
+      </w:r>
+      <w:r>
+        <w:t>ach class in the poset member hierarchy has a typedef host_type which specifies the type of host poset appropriate for the member class and exports a static new_host factory method for creatin</w:t>
+      </w:r>
+      <w:r>
+        <w:t xml:space="preserve">g an instance of the host_type. </w:t>
+      </w:r>
+      <w:r>
+        <w:t xml:space="preserve">The </w:t>
+      </w:r>
+      <w:r>
+        <w:t xml:space="preserve">precise signature </w:t>
+      </w:r>
+      <w:r>
+        <w:t xml:space="preserve">of the new_host method </w:t>
+      </w:r>
+      <w:r>
+        <w:t>varies according to the specific needs of the class.</w:t>
+      </w:r>
+    </w:p>
+    <w:p>
+      <w:r>
+        <w:t xml:space="preserve">When appropriate, each class may also export </w:t>
+      </w:r>
+      <w:r>
+        <w:t>a higher level standard_host factory method that automatically assigns a standard schema and other features.</w:t>
+      </w:r>
+      <w:r>
+        <w:t xml:space="preserve"> We'll see an example of the standard_host method in section </w:t>
+      </w:r>
+      <w:fldSimple w:instr=" REF _Ref365711928 \w ">
+        <w:r>
+          <w:t>4.1.12</w:t>
+        </w:r>
+      </w:fldSimple>
       <w:r>
         <w:t xml:space="preserve"> </w:t>
       </w:r>
-      <w:r>
-        <w:t xml:space="preserve">The </w:t>
-      </w:r>
-      <w:r>
-        <w:t>precise signature varies according to the specific needs of the class.</w:t>
+      <w:fldSimple w:instr=" REF _Ref365711928 ">
+        <w:r>
+          <w:t>Schema_poset_member handles</w:t>
+        </w:r>
+      </w:fldSimple>
+      <w:r>
+        <w:t>.</w:t>
       </w:r>
     </w:p>
     <w:p>
@@ -13392,10 +13520,10 @@
       </w:pPr>
       <w:r>
         <w:object w:dxaOrig="3826" w:dyaOrig="2746">
-          <v:shape id="_x0000_i1028" type="#_x0000_t75" style="width:190.6pt;height:137.35pt" o:ole="">
+          <v:shape id="_x0000_i1028" type="#_x0000_t75" style="width:190.8pt;height:137.5pt" o:ole="">
             <v:imagedata r:id="rId27" o:title=""/>
           </v:shape>
-          <o:OLEObject Type="Embed" ProgID="Visio.Drawing.11" ShapeID="_x0000_i1028" DrawAspect="Content" ObjectID="_1439239298" r:id="rId28"/>
+          <o:OLEObject Type="Embed" ProgID="Visio.Drawing.11" ShapeID="_x0000_i1028" DrawAspect="Content" ObjectID="_1439466601" r:id="rId28"/>
         </w:object>
       </w:r>
     </w:p>
@@ -14330,7 +14458,7 @@
           <w:noProof/>
         </w:rPr>
         <w:drawing>
-          <wp:inline distT="0" distB="0" distL="0" distR="0" wp14:anchorId="6DAE7070" wp14:editId="581C5778">
+          <wp:inline distT="0" distB="0" distL="0" distR="0" wp14:anchorId="07B05152" wp14:editId="122C78BB">
             <wp:extent cx="5486400" cy="2994757"/>
             <wp:effectExtent l="0" t="0" r="0" b="0"/>
             <wp:docPr id="1" name="Picture 1"/>
@@ -14405,53 +14533,53 @@
         <w:spacing w:after="240"/>
       </w:pPr>
       <w:r>
-        <w:t>So how do we create a schema poset? There is nothing special about a schema poset except that the schema of a schema poset (the "schema of the schema") has to be a member of the special poset that terminates the schema recursion. This poset was called the "schema_part" poset in the Part Space tutorial, but it is called the "primitives poset schema" poset in the SheafSystem library.</w:t>
-      </w:r>
-    </w:p>
-    <w:tbl>
-      <w:tblPr>
-        <w:tblStyle w:val="TableGrid"/>
-        <w:tblW w:w="0" w:type="auto"/>
-        <w:jc w:val="center"/>
-        <w:shd w:val="clear" w:color="auto" w:fill="D9D9D9" w:themeFill="background1" w:themeFillShade="D9"/>
-        <w:tblLook w:val="04A0" w:firstRow="1" w:lastRow="0" w:firstColumn="1" w:lastColumn="0" w:noHBand="0" w:noVBand="1"/>
-      </w:tblPr>
-      <w:tblGrid>
-        <w:gridCol w:w="8856"/>
-      </w:tblGrid>
-      <w:tr>
-        <w:trPr>
-          <w:cantSplit/>
-          <w:jc w:val="center"/>
-        </w:trPr>
-        <w:tc>
-          <w:tcPr>
-            <w:tcW w:w="8856" w:type="dxa"/>
-            <w:shd w:val="clear" w:color="auto" w:fill="D9D9D9" w:themeFill="background1" w:themeFillShade="D9"/>
-          </w:tcPr>
-          <w:p>
-            <w:pPr>
-              <w:pStyle w:val="techroadmap"/>
-            </w:pPr>
-            <w:r>
-              <w:rPr>
-                <w:b/>
-              </w:rPr>
-              <w:t>Historical note</w:t>
-            </w:r>
-            <w:r>
-              <w:t>: The name "primitives_poset_schema" is another historical artifact, originating in early attempts to understand termination of the schema recursion. The name "schema_part" is more accurate.</w:t>
-            </w:r>
-          </w:p>
-        </w:tc>
-      </w:tr>
-    </w:tbl>
-    <w:p>
-      <w:pPr>
-        <w:spacing w:after="240"/>
-      </w:pPr>
-      <w:r>
-        <w:t>The namespace poset exports the path of the appropriate member to use as the schema of a schema poset:</w:t>
+        <w:t>As we mentioned before, the</w:t>
+      </w:r>
+      <w:r>
+        <w:t xml:space="preserve"> poset </w:t>
+      </w:r>
+      <w:r>
+        <w:t xml:space="preserve">that </w:t>
+      </w:r>
+      <w:r>
+        <w:t>was called the "schema_part" poset in</w:t>
+      </w:r>
+      <w:r>
+        <w:t xml:space="preserve"> the Part Space tutorial</w:t>
+      </w:r>
+      <w:r>
+        <w:t xml:space="preserve"> is called the "primitives poset schema" poset in the SheafSystem library.</w:t>
+      </w:r>
+    </w:p>
+    <w:p>
+      <w:pPr>
+        <w:pStyle w:val="Heading3"/>
+      </w:pPr>
+      <w:bookmarkStart w:id="13" w:name="_Ref365711928"/>
+      <w:r>
+        <w:t>Schema_poset_member</w:t>
+      </w:r>
+      <w:r>
+        <w:t xml:space="preserve"> handles</w:t>
+      </w:r>
+      <w:bookmarkEnd w:id="13"/>
+    </w:p>
+    <w:p>
+      <w:r>
+        <w:t xml:space="preserve">The class schema_poset_member is a specialized poset member handle for creating and manipulating schema posets and members. </w:t>
+      </w:r>
+    </w:p>
+    <w:p>
+      <w:pPr>
+        <w:pStyle w:val="Heading4"/>
+      </w:pPr>
+      <w:r>
+        <w:t>Host factory</w:t>
+      </w:r>
+    </w:p>
+    <w:p>
+      <w:r>
+        <w:t>Schema_poset_member is one of the classes in the poset member hierarchy that has a standard schema, identified by:</w:t>
       </w:r>
     </w:p>
     <w:p>
@@ -14459,7 +14587,7 @@
         <w:pStyle w:val="dbcheading"/>
       </w:pPr>
       <w:r>
-        <w:t xml:space="preserve">static </w:t>
+        <w:t>static</w:t>
       </w:r>
     </w:p>
     <w:p>
@@ -14467,7 +14595,7 @@
         <w:pStyle w:val="dbcheadingcontinuation"/>
       </w:pPr>
       <w:r>
-        <w:t xml:space="preserve">sheaf::poset_path </w:t>
+        <w:t>const sheaf::poset_path&amp;</w:t>
       </w:r>
     </w:p>
     <w:p>
@@ -14475,7 +14603,7 @@
         <w:pStyle w:val="dbcheadingcontinuation"/>
       </w:pPr>
       <w:r>
-        <w:t>sheaf::namespace_poset::primitives_schema_path()</w:t>
+        <w:t>sheaf::schema_poset_member::standard_schema_path()</w:t>
       </w:r>
     </w:p>
     <w:p>
@@ -14483,36 +14611,18 @@
         <w:pStyle w:val="dbcdescription"/>
       </w:pPr>
       <w:r>
-        <w:t>The schema path used for constructing schema posets.</w:t>
-      </w:r>
-    </w:p>
-    <w:p>
-      <w:pPr>
-        <w:pStyle w:val="Heading3"/>
-      </w:pPr>
-      <w:r>
-        <w:t>Schema_poset_member</w:t>
-      </w:r>
-      <w:r>
-        <w:t xml:space="preserve"> handles</w:t>
-      </w:r>
-    </w:p>
-    <w:p>
-      <w:r>
-        <w:t xml:space="preserve">The class schema_poset_member is a specialized poset member handle for creating and manipulating schema posets and members. </w:t>
-      </w:r>
-    </w:p>
-    <w:p>
-      <w:pPr>
-        <w:pStyle w:val="Heading4"/>
-      </w:pPr>
-      <w:r>
-        <w:t>Host factory</w:t>
-      </w:r>
-    </w:p>
-    <w:p>
-      <w:r>
-        <w:t>We can create a new schema poset with schema_poset_member::new_host:</w:t>
+        <w:t>The path to the standard schema for this class.</w:t>
+      </w:r>
+    </w:p>
+    <w:p>
+      <w:r>
+        <w:t>This function returns the path to the member of the primitives_poset_schema poset that must be used for creating schema. We can use this path to</w:t>
+      </w:r>
+      <w:r>
+        <w:t xml:space="preserve"> create a new schema poset wit</w:t>
+      </w:r>
+      <w:r>
+        <w:t>h schema_poset_member::new_host:</w:t>
       </w:r>
     </w:p>
     <w:p>
@@ -14520,7 +14630,13 @@
         <w:pStyle w:val="cppcode"/>
       </w:pPr>
       <w:r>
-        <w:t>poset_path lcell_schema(lns.primitives_schema_path();</w:t>
+        <w:t>poset_path lcell_sch</w:t>
+      </w:r>
+      <w:r>
+        <w:t>ema = schema_poset_member::standard_schema_path()</w:t>
+      </w:r>
+      <w:r>
+        <w:t>;</w:t>
       </w:r>
     </w:p>
     <w:p>
@@ -14541,53 +14657,11 @@
     </w:p>
     <w:p>
       <w:r>
-        <w:t>Schema_poset_member is one of the classes in the poset member hi</w:t>
-      </w:r>
-      <w:r>
-        <w:t>erarchy that has</w:t>
-      </w:r>
-      <w:r>
-        <w:t xml:space="preserve"> a standard schema, identified by:</w:t>
-      </w:r>
-    </w:p>
-    <w:p>
-      <w:pPr>
-        <w:pStyle w:val="dbcheading"/>
-      </w:pPr>
-      <w:r>
-        <w:t>static</w:t>
-      </w:r>
-    </w:p>
-    <w:p>
-      <w:pPr>
-        <w:pStyle w:val="dbcheadingcontinuation"/>
-      </w:pPr>
-      <w:r>
-        <w:t>const sheaf::poset_path&amp;</w:t>
-      </w:r>
-    </w:p>
-    <w:p>
-      <w:pPr>
-        <w:pStyle w:val="dbcheadingcontinuation"/>
-      </w:pPr>
-      <w:r>
-        <w:t>sheaf::schema_poset_member::standard_schema_path()</w:t>
-      </w:r>
-    </w:p>
-    <w:p>
-      <w:pPr>
-        <w:pStyle w:val="dbcdescription"/>
-      </w:pPr>
-      <w:r>
-        <w:t>The path to the standard schema for this class.</w:t>
-      </w:r>
-    </w:p>
-    <w:p>
-      <w:r>
-        <w:t>The value of schema_poset_member::standard_schema_path() is the same as namespace_poset::primitives_schema_path().</w:t>
-      </w:r>
-    </w:p>
-    <w:p>
+        <w:t>But the</w:t>
+      </w:r>
+      <w:r>
+        <w:t xml:space="preserve">re's an even easier way to create a schema poset. </w:t>
+      </w:r>
       <w:r>
         <w:t>Classes with a standard_schema_path() have a second factory method, called standard_host, that provides the standard schema automatically:</w:t>
       </w:r>
@@ -14676,6 +14750,14 @@
       </w:pPr>
       <w:r>
         <w:t xml:space="preserve">  schema_poset_member::standard_host(lns, "cell", true);</w:t>
+      </w:r>
+    </w:p>
+    <w:p>
+      <w:r>
+        <w:t>The standard_host method isn't a great deal more convenient than the new_host_method for class schema_poset_member. However in many poset member classes, especially the classes in the fiber_bundles componen</w:t>
+      </w:r>
+      <w:r>
+        <w:t>t, the standard_host methods provide a dramatically simpler method than new_host.</w:t>
       </w:r>
     </w:p>
     <w:p>
@@ -15038,25 +15120,6 @@
         <w:fldChar w:fldCharType="end"/>
       </w:r>
       <w:r>
-        <w:fldChar w:fldCharType="begin"/>
-      </w:r>
-      <w:r>
-        <w:instrText xml:space="preserve"> REF _Ref350807014 </w:instrText>
-      </w:r>
-      <w:r>
-        <w:fldChar w:fldCharType="separate"/>
-      </w:r>
-      <w:r>
-        <w:rPr>
-          <w:b/>
-          <w:bCs/>
-        </w:rPr>
-        <w:t>Error! Reference source not found.</w:t>
-      </w:r>
-      <w:r>
-        <w:fldChar w:fldCharType="end"/>
-      </w:r>
-      <w:r>
         <w:t>.</w:t>
       </w:r>
     </w:p>
@@ -15064,7 +15127,7 @@
       <w:pPr>
         <w:pStyle w:val="Heading4"/>
       </w:pPr>
-      <w:bookmarkStart w:id="13" w:name="_Ref365409622"/>
+      <w:bookmarkStart w:id="14" w:name="_Ref365409622"/>
       <w:r>
         <w:t xml:space="preserve">Example </w:t>
       </w:r>
@@ -15076,7 +15139,7 @@
           <w:t>15</w:t>
         </w:r>
       </w:fldSimple>
-      <w:bookmarkEnd w:id="13"/>
+      <w:bookmarkEnd w:id="14"/>
       <w:r>
         <w:t>: Schema poset</w:t>
       </w:r>
@@ -16166,7 +16229,13 @@
         <w:pStyle w:val="sourcecode"/>
       </w:pPr>
       <w:r>
-        <w:t>fiber_bundles_namespace lns("example16");</w:t>
+        <w:t>fiber_</w:t>
+      </w:r>
+      <w:r>
+        <w:t>bundles_namespace lns("example21</w:t>
+      </w:r>
+      <w:r>
+        <w:t>");</w:t>
       </w:r>
     </w:p>
     <w:p>
@@ -16222,69 +16291,6 @@
         <w:pStyle w:val="Heading4"/>
       </w:pPr>
       <w:r>
-        <w:t>Base space schema</w:t>
-      </w:r>
-    </w:p>
-    <w:p>
-      <w:r>
-        <w:t>Our discussion of the sheaf compo</w:t>
-      </w:r>
-      <w:r>
-        <w:t>n</w:t>
-      </w:r>
-      <w:r>
-        <w:t>ent delayed discussion of schema posets to the end of th</w:t>
-      </w:r>
-      <w:r>
-        <w:t>e discussion</w:t>
-      </w:r>
-      <w:r>
-        <w:t xml:space="preserve"> because we had to know about posets in general before discussing schema posets. But you need a schema poset before you can create an object poset, so from here on we discuss the schema up front.</w:t>
-      </w:r>
-    </w:p>
-    <w:p>
-      <w:r>
-        <w:t>The fiber</w:t>
-      </w:r>
-      <w:r>
-        <w:t xml:space="preserve">_bundle_bundles namespace defines a single universal schema for </w:t>
-      </w:r>
-      <w:r>
-        <w:t xml:space="preserve">any </w:t>
-      </w:r>
-      <w:r>
-        <w:t>base spaces. The base space schema poset is accessible from the namespace:</w:t>
-      </w:r>
-    </w:p>
-    <w:p>
-      <w:pPr>
-        <w:pStyle w:val="dbcheading"/>
-      </w:pPr>
-      <w:r>
-        <w:t>poset&amp; fiber_bundles_namespace::base_space_schema_poset()</w:t>
-      </w:r>
-    </w:p>
-    <w:p>
-      <w:pPr>
-        <w:pStyle w:val="dbcdescription"/>
-      </w:pPr>
-      <w:r>
-        <w:t>The poset defining the schemas for base_space_member</w:t>
-      </w:r>
-      <w:r>
-        <w:t xml:space="preserve"> and descendants.</w:t>
-      </w:r>
-    </w:p>
-    <w:p>
-      <w:r>
-        <w:t>However, the programmer rarely needs to even be aware of this poset, much less use it, because the system takes care of it automatically.</w:t>
-      </w:r>
-    </w:p>
-    <w:p>
-      <w:pPr>
-        <w:pStyle w:val="Heading4"/>
-      </w:pPr>
-      <w:r>
         <w:t>Base space posets</w:t>
       </w:r>
     </w:p>
@@ -16299,24 +16305,24 @@
         <w:t xml:space="preserve">base_space_poset. </w:t>
       </w:r>
       <w:r>
-        <w:t>A base_space_poset inherits poset, so it is_a poset, but the class has several mem</w:t>
-      </w:r>
-      <w:bookmarkStart w:id="14" w:name="_GoBack"/>
-      <w:bookmarkEnd w:id="14"/>
-      <w:r>
-        <w:t xml:space="preserve">ber functions useful for manipulating meshes. </w:t>
-      </w:r>
-      <w:r>
-        <w:t>As with all classes in the poset hierarchy, base_space_poset</w:t>
-      </w:r>
-      <w:r>
-        <w:t xml:space="preserve"> provides a factory method for creating </w:t>
-      </w:r>
-      <w:r>
-        <w:t>instances</w:t>
-      </w:r>
-      <w:r>
-        <w:t>:</w:t>
+        <w:t xml:space="preserve">A base_space_poset inherits poset, so it is_a poset, but the class has several member functions useful for manipulating meshes. </w:t>
+      </w:r>
+      <w:r>
+        <w:t>As with all classes in the poset hierarchy,</w:t>
+      </w:r>
+      <w:r>
+        <w:t xml:space="preserve"> we create a base_space_poset using the new_host function for the type of member we want the poset to contain. The </w:t>
+      </w:r>
+      <w:r>
+        <w:t>standard</w:t>
+      </w:r>
+      <w:bookmarkStart w:id="15" w:name="_GoBack"/>
+      <w:bookmarkEnd w:id="15"/>
+      <w:r>
+        <w:t xml:space="preserve">_host function for class base_space_member_prototype creates a host that can contain any of the </w:t>
+      </w:r>
+      <w:r>
+        <w:t>member types in the SheafSystem.</w:t>
       </w:r>
     </w:p>
     <w:p>
@@ -16486,7 +16492,7 @@
       <w:pPr>
         <w:pStyle w:val="Heading4"/>
       </w:pPr>
-      <w:bookmarkStart w:id="15" w:name="_Ref361820266"/>
+      <w:bookmarkStart w:id="16" w:name="_Ref361820266"/>
       <w:r>
         <w:t xml:space="preserve">Example </w:t>
       </w:r>
@@ -16498,7 +16504,7 @@
           <w:t>21</w:t>
         </w:r>
       </w:fldSimple>
-      <w:bookmarkEnd w:id="15"/>
+      <w:bookmarkEnd w:id="16"/>
       <w:r>
         <w:t>: Creating a base_space_poset.</w:t>
       </w:r>
@@ -16978,7 +16984,7 @@
         <w:pStyle w:val="Caption"/>
         <w:keepNext/>
       </w:pPr>
-      <w:bookmarkStart w:id="16" w:name="_Ref350979398"/>
+      <w:bookmarkStart w:id="17" w:name="_Ref350979398"/>
       <w:r>
         <w:t xml:space="preserve">Table </w:t>
       </w:r>
@@ -16990,7 +16996,7 @@
           <w:t>1</w:t>
         </w:r>
       </w:fldSimple>
-      <w:bookmarkEnd w:id="16"/>
+      <w:bookmarkEnd w:id="17"/>
       <w:r>
         <w:t>: Standard prototypes for individual cells</w:t>
       </w:r>
@@ -18133,11 +18139,11 @@
       <w:pPr>
         <w:pStyle w:val="Heading4"/>
       </w:pPr>
-      <w:bookmarkStart w:id="17" w:name="_Ref350982348"/>
+      <w:bookmarkStart w:id="18" w:name="_Ref350982348"/>
       <w:r>
         <w:t>Base space member handles</w:t>
       </w:r>
-      <w:bookmarkEnd w:id="17"/>
+      <w:bookmarkEnd w:id="18"/>
     </w:p>
     <w:p>
       <w:r>
@@ -18341,7 +18347,7 @@
         <w:pStyle w:val="Caption"/>
         <w:keepNext/>
       </w:pPr>
-      <w:bookmarkStart w:id="18" w:name="_Ref350985354"/>
+      <w:bookmarkStart w:id="19" w:name="_Ref350985354"/>
       <w:r>
         <w:t xml:space="preserve">Table </w:t>
       </w:r>
@@ -18353,7 +18359,7 @@
           <w:t>2</w:t>
         </w:r>
       </w:fldSimple>
-      <w:bookmarkEnd w:id="18"/>
+      <w:bookmarkEnd w:id="19"/>
       <w:r>
         <w:t xml:space="preserve">: </w:t>
       </w:r>
@@ -20079,7 +20085,7 @@
       </w:r>
     </w:p>
     <w:p>
-      <w:bookmarkStart w:id="19" w:name="OLE_LINK1"/>
+      <w:bookmarkStart w:id="20" w:name="OLE_LINK1"/>
       <w:r>
         <w:t xml:space="preserve">The classes in the fiber spaces cluster provide the various algebraic types used in theoretical physics to describe the properties of particles and systems. </w:t>
       </w:r>
@@ -20192,10 +20198,10 @@
       </w:pPr>
       <w:r>
         <w:object w:dxaOrig="12105" w:dyaOrig="5986">
-          <v:shape id="_x0000_i1029" type="#_x0000_t75" style="width:405.4pt;height:200.85pt" o:ole="">
+          <v:shape id="_x0000_i1029" type="#_x0000_t75" style="width:405.35pt;height:200.9pt" o:ole="">
             <v:imagedata r:id="rId30" o:title=""/>
           </v:shape>
-          <o:OLEObject Type="Embed" ProgID="Visio.Drawing.11" ShapeID="_x0000_i1029" DrawAspect="Content" ObjectID="_1439239299" r:id="rId31"/>
+          <o:OLEObject Type="Embed" ProgID="Visio.Drawing.11" ShapeID="_x0000_i1029" DrawAspect="Content" ObjectID="_1439466602" r:id="rId31"/>
         </w:object>
       </w:r>
     </w:p>
@@ -20203,7 +20209,7 @@
       <w:pPr>
         <w:pStyle w:val="Caption"/>
       </w:pPr>
-      <w:bookmarkStart w:id="20" w:name="_Ref351061770"/>
+      <w:bookmarkStart w:id="21" w:name="_Ref351061770"/>
       <w:r>
         <w:t xml:space="preserve">Figure </w:t>
       </w:r>
@@ -20215,12 +20221,12 @@
           <w:t>6</w:t>
         </w:r>
       </w:fldSimple>
-      <w:bookmarkEnd w:id="20"/>
+      <w:bookmarkEnd w:id="21"/>
       <w:r>
         <w:t>: The core of the physical property inheritance hierarchy.</w:t>
       </w:r>
     </w:p>
-    <w:bookmarkEnd w:id="19"/>
+    <w:bookmarkEnd w:id="20"/>
     <w:p>
       <w:pPr>
         <w:pStyle w:val="Heading4"/>
@@ -20252,7 +20258,7 @@
       <w:pPr>
         <w:pStyle w:val="Heading5"/>
       </w:pPr>
-      <w:bookmarkStart w:id="21" w:name="_Ref351058079"/>
+      <w:bookmarkStart w:id="22" w:name="_Ref351058079"/>
       <w:r>
         <w:t xml:space="preserve">Example </w:t>
       </w:r>
@@ -20264,7 +20270,7 @@
           <w:t>24</w:t>
         </w:r>
       </w:fldSimple>
-      <w:bookmarkEnd w:id="21"/>
+      <w:bookmarkEnd w:id="22"/>
       <w:r>
         <w:t>: Fiber schema subobject hierarchy.</w:t>
       </w:r>
@@ -20958,16 +20964,16 @@
       <w:r>
         <w:t xml:space="preserve">tral types of the hierarchy. </w:t>
       </w:r>
-      <w:commentRangeStart w:id="22"/>
+      <w:commentRangeStart w:id="23"/>
       <w:r>
         <w:t>Specifically</w:t>
       </w:r>
-      <w:commentRangeEnd w:id="22"/>
+      <w:commentRangeEnd w:id="23"/>
       <w:r>
         <w:rPr>
           <w:rStyle w:val="CommentReference"/>
         </w:rPr>
-        <w:commentReference w:id="22"/>
+        <w:commentReference w:id="23"/>
       </w:r>
       <w:r>
         <w:t>:</w:t>
@@ -21146,16 +21152,16 @@
       </w:r>
     </w:p>
     <w:p>
-      <w:commentRangeStart w:id="23"/>
+      <w:commentRangeStart w:id="24"/>
       <w:r>
         <w:t>These spaces are created using the fiber_bundles_namespace factory method:</w:t>
       </w:r>
-      <w:commentRangeEnd w:id="23"/>
+      <w:commentRangeEnd w:id="24"/>
       <w:r>
         <w:rPr>
           <w:rStyle w:val="CommentReference"/>
         </w:rPr>
-        <w:commentReference w:id="23"/>
+        <w:commentReference w:id="24"/>
       </w:r>
     </w:p>
     <w:p>
@@ -21416,7 +21422,7 @@
       <w:pPr>
         <w:pStyle w:val="Heading5"/>
       </w:pPr>
-      <w:bookmarkStart w:id="24" w:name="_Ref351067360"/>
+      <w:bookmarkStart w:id="25" w:name="_Ref351067360"/>
       <w:r>
         <w:t xml:space="preserve">Example </w:t>
       </w:r>
@@ -21428,7 +21434,7 @@
           <w:t>25</w:t>
         </w:r>
       </w:fldSimple>
-      <w:bookmarkEnd w:id="24"/>
+      <w:bookmarkEnd w:id="25"/>
       <w:r>
         <w:t>: Creating a fiber space.</w:t>
       </w:r>
@@ -22331,7 +22337,7 @@
       <w:pPr>
         <w:pStyle w:val="Heading5"/>
       </w:pPr>
-      <w:bookmarkStart w:id="25" w:name="_Ref351120421"/>
+      <w:bookmarkStart w:id="26" w:name="_Ref351120421"/>
       <w:r>
         <w:t xml:space="preserve">Example </w:t>
       </w:r>
@@ -22343,7 +22349,7 @@
           <w:t>26</w:t>
         </w:r>
       </w:fldSimple>
-      <w:bookmarkEnd w:id="25"/>
+      <w:bookmarkEnd w:id="26"/>
       <w:r>
         <w:t>: Persistent and volatile types.</w:t>
       </w:r>
@@ -23844,10 +23850,10 @@
       </w:pPr>
       <w:r>
         <w:object w:dxaOrig="7734" w:dyaOrig="4906">
-          <v:shape id="_x0000_i1030" type="#_x0000_t75" style="width:387.25pt;height:245.05pt" o:ole="">
+          <v:shape id="_x0000_i1030" type="#_x0000_t75" style="width:387.35pt;height:244.8pt" o:ole="">
             <v:imagedata r:id="rId33" o:title=""/>
           </v:shape>
-          <o:OLEObject Type="Embed" ProgID="Visio.Drawing.11" ShapeID="_x0000_i1030" DrawAspect="Content" ObjectID="_1439239300" r:id="rId34"/>
+          <o:OLEObject Type="Embed" ProgID="Visio.Drawing.11" ShapeID="_x0000_i1030" DrawAspect="Content" ObjectID="_1439466603" r:id="rId34"/>
         </w:object>
       </w:r>
     </w:p>
@@ -23855,7 +23861,7 @@
       <w:pPr>
         <w:pStyle w:val="Caption"/>
       </w:pPr>
-      <w:bookmarkStart w:id="26" w:name="_Ref351147143"/>
+      <w:bookmarkStart w:id="27" w:name="_Ref351147143"/>
       <w:r>
         <w:t xml:space="preserve">Figure </w:t>
       </w:r>
@@ -23867,7 +23873,7 @@
           <w:t>7</w:t>
         </w:r>
       </w:fldSimple>
-      <w:bookmarkEnd w:id="26"/>
+      <w:bookmarkEnd w:id="27"/>
       <w:r>
         <w:t>: Rep type for the line segment mesh.</w:t>
       </w:r>
@@ -23908,7 +23914,7 @@
         <w:pStyle w:val="Caption"/>
         <w:keepNext/>
       </w:pPr>
-      <w:bookmarkStart w:id="27" w:name="_Ref351149750"/>
+      <w:bookmarkStart w:id="28" w:name="_Ref351149750"/>
       <w:r>
         <w:t xml:space="preserve">Table </w:t>
       </w:r>
@@ -23920,7 +23926,7 @@
           <w:t>3</w:t>
         </w:r>
       </w:fldSimple>
-      <w:bookmarkEnd w:id="27"/>
+      <w:bookmarkEnd w:id="28"/>
       <w:r>
         <w:t>: Standard sec_rep_descriptors</w:t>
       </w:r>
@@ -24500,7 +24506,7 @@
       <w:pPr>
         <w:pStyle w:val="Heading5"/>
       </w:pPr>
-      <w:bookmarkStart w:id="28" w:name="_Ref351157464"/>
+      <w:bookmarkStart w:id="29" w:name="_Ref351157464"/>
       <w:r>
         <w:t xml:space="preserve">Example </w:t>
       </w:r>
@@ -24512,7 +24518,7 @@
           <w:t>27</w:t>
         </w:r>
       </w:fldSimple>
-      <w:bookmarkEnd w:id="28"/>
+      <w:bookmarkEnd w:id="29"/>
       <w:r>
         <w:t>: Creating a section space schema.</w:t>
       </w:r>
@@ -25356,7 +25362,7 @@
       <w:pPr>
         <w:pStyle w:val="Heading5"/>
       </w:pPr>
-      <w:bookmarkStart w:id="29" w:name="_Ref351374139"/>
+      <w:bookmarkStart w:id="30" w:name="_Ref351374139"/>
       <w:r>
         <w:t xml:space="preserve">Example </w:t>
       </w:r>
@@ -25368,7 +25374,7 @@
           <w:t>28</w:t>
         </w:r>
       </w:fldSimple>
-      <w:bookmarkEnd w:id="29"/>
+      <w:bookmarkEnd w:id="30"/>
       <w:r>
         <w:t>: Creating a section space.</w:t>
       </w:r>
@@ -28878,7 +28884,7 @@
       <w:pPr>
         <w:pStyle w:val="Heading6"/>
       </w:pPr>
-      <w:bookmarkStart w:id="30" w:name="_Ref351467217"/>
+      <w:bookmarkStart w:id="31" w:name="_Ref351467217"/>
       <w:r>
         <w:t xml:space="preserve">Example </w:t>
       </w:r>
@@ -28890,7 +28896,7 @@
           <w:t>31</w:t>
         </w:r>
       </w:fldSimple>
-      <w:bookmarkEnd w:id="30"/>
+      <w:bookmarkEnd w:id="31"/>
       <w:r>
         <w:t>: Multisections</w:t>
       </w:r>
@@ -30152,7 +30158,7 @@
       <w:pPr>
         <w:pStyle w:val="Heading3"/>
       </w:pPr>
-      <w:bookmarkStart w:id="31" w:name="_Ref351495522"/>
+      <w:bookmarkStart w:id="32" w:name="_Ref351495522"/>
       <w:r>
         <w:t xml:space="preserve">Example </w:t>
       </w:r>
@@ -30164,7 +30170,7 @@
           <w:t>32</w:t>
         </w:r>
       </w:fldSimple>
-      <w:bookmarkEnd w:id="31"/>
+      <w:bookmarkEnd w:id="32"/>
       <w:r>
         <w:t>: Fields</w:t>
       </w:r>
@@ -31433,11 +31439,11 @@
       <w:pPr>
         <w:pStyle w:val="Heading1"/>
       </w:pPr>
-      <w:bookmarkStart w:id="32" w:name="_Ref365029319"/>
+      <w:bookmarkStart w:id="33" w:name="_Ref365029319"/>
       <w:r>
         <w:t>Part II: Intermediate features</w:t>
       </w:r>
-      <w:bookmarkEnd w:id="32"/>
+      <w:bookmarkEnd w:id="33"/>
     </w:p>
     <w:p>
       <w:r>
@@ -31568,14 +31574,14 @@
           <w:numId w:val="32"/>
         </w:numPr>
       </w:pPr>
-      <w:bookmarkStart w:id="33" w:name="_Ref346660403"/>
+      <w:bookmarkStart w:id="34" w:name="_Ref346660403"/>
       <w:r>
         <w:t>Concurrency</w:t>
       </w:r>
       <w:r>
         <w:t xml:space="preserve"> control</w:t>
       </w:r>
-      <w:bookmarkEnd w:id="33"/>
+      <w:bookmarkEnd w:id="34"/>
       <w:r>
         <w:t xml:space="preserve"> examples</w:t>
       </w:r>
@@ -32575,7 +32581,7 @@
           <w:numId w:val="2"/>
         </w:numPr>
       </w:pPr>
-      <w:bookmarkStart w:id="34" w:name="_Ref350507268"/>
+      <w:bookmarkStart w:id="35" w:name="_Ref350507268"/>
       <w:r>
         <w:t xml:space="preserve">Join </w:t>
       </w:r>
@@ -32585,7 +32591,7 @@
       <w:r>
         <w:t xml:space="preserve"> members and lexicographic ordering</w:t>
       </w:r>
-      <w:bookmarkEnd w:id="34"/>
+      <w:bookmarkEnd w:id="35"/>
     </w:p>
     <w:p>
       <w:r>
@@ -32663,11 +32669,11 @@
           <w:numId w:val="2"/>
         </w:numPr>
       </w:pPr>
-      <w:bookmarkStart w:id="35" w:name="_Ref351121347"/>
+      <w:bookmarkStart w:id="36" w:name="_Ref351121347"/>
       <w:r>
         <w:t>Fiber Algebra</w:t>
       </w:r>
-      <w:bookmarkEnd w:id="35"/>
+      <w:bookmarkEnd w:id="36"/>
     </w:p>
     <w:p>
       <w:r>
@@ -33175,11 +33181,11 @@
           <w:numId w:val="2"/>
         </w:numPr>
       </w:pPr>
-      <w:bookmarkStart w:id="36" w:name="_Ref351377331"/>
+      <w:bookmarkStart w:id="37" w:name="_Ref351377331"/>
       <w:r>
         <w:t>Section algebra</w:t>
       </w:r>
-      <w:bookmarkEnd w:id="36"/>
+      <w:bookmarkEnd w:id="37"/>
     </w:p>
     <w:p>
       <w:r>
@@ -33476,7 +33482,7 @@
 
 <file path=word/comments.xml><?xml version="1.0" encoding="utf-8"?>
 <w:comments xmlns:wpc="http://schemas.microsoft.com/office/word/2010/wordprocessingCanvas" xmlns:mc="http://schemas.openxmlformats.org/markup-compatibility/2006" xmlns:o="urn:schemas-microsoft-com:office:office" xmlns:r="http://schemas.openxmlformats.org/officeDocument/2006/relationships" xmlns:m="http://schemas.openxmlformats.org/officeDocument/2006/math" xmlns:v="urn:schemas-microsoft-com:vml" xmlns:wp14="http://schemas.microsoft.com/office/word/2010/wordprocessingDrawing" xmlns:wp="http://schemas.openxmlformats.org/drawingml/2006/wordprocessingDrawing" xmlns:w10="urn:schemas-microsoft-com:office:word" xmlns:w="http://schemas.openxmlformats.org/wordprocessingml/2006/main" xmlns:w14="http://schemas.microsoft.com/office/word/2010/wordml" xmlns:wpg="http://schemas.microsoft.com/office/word/2010/wordprocessingGroup" xmlns:wpi="http://schemas.microsoft.com/office/word/2010/wordprocessingInk" xmlns:wne="http://schemas.microsoft.com/office/word/2006/wordml" xmlns:wps="http://schemas.microsoft.com/office/word/2010/wordprocessingShape" mc:Ignorable="w14 wp14">
-  <w:comment w:id="22" w:author="David M. Butler" w:date="2013-07-28T10:12:00Z" w:initials="dmb">
+  <w:comment w:id="23" w:author="David M. Butler" w:date="2013-07-28T10:12:00Z" w:initials="dmb">
     <w:p>
       <w:pPr>
         <w:pStyle w:val="CommentText"/>
@@ -33492,7 +33498,7 @@
       </w:r>
     </w:p>
   </w:comment>
-  <w:comment w:id="23" w:author="David M. Butler" w:date="2013-07-28T10:14:00Z" w:initials="dmb">
+  <w:comment w:id="24" w:author="David M. Butler" w:date="2013-07-28T10:14:00Z" w:initials="dmb">
     <w:p>
       <w:pPr>
         <w:pStyle w:val="CommentText"/>
@@ -33623,7 +33629,7 @@
         <w:rStyle w:val="PageNumber"/>
         <w:noProof/>
       </w:rPr>
-      <w:t>8/28/2013</w:t>
+      <w:t>8/31/2013</w:t>
     </w:r>
     <w:r>
       <w:rPr>
@@ -33722,7 +33728,7 @@
         <w:rStyle w:val="PageNumber"/>
         <w:noProof/>
       </w:rPr>
-      <w:t>8/28/2013</w:t>
+      <w:t>8/31/2013</w:t>
     </w:r>
     <w:r>
       <w:rPr>
@@ -36823,7 +36829,7 @@
     <w:name w:val="Normal"/>
     <w:uiPriority w:val="5"/>
     <w:qFormat/>
-    <w:rsid w:val="003569D4"/>
+    <w:rsid w:val="00AE5623"/>
     <w:pPr>
       <w:spacing w:before="240"/>
       <w:jc w:val="both"/>
@@ -36838,7 +36844,7 @@
     <w:basedOn w:val="heading"/>
     <w:link w:val="Heading1Char"/>
     <w:uiPriority w:val="6"/>
-    <w:rsid w:val="003569D4"/>
+    <w:rsid w:val="00AE5623"/>
     <w:pPr>
       <w:numPr>
         <w:numId w:val="11"/>
@@ -36856,7 +36862,7 @@
     <w:basedOn w:val="heading"/>
     <w:link w:val="Heading2Char"/>
     <w:uiPriority w:val="6"/>
-    <w:rsid w:val="003569D4"/>
+    <w:rsid w:val="00AE5623"/>
     <w:pPr>
       <w:numPr>
         <w:ilvl w:val="1"/>
@@ -36874,7 +36880,7 @@
     <w:basedOn w:val="heading"/>
     <w:link w:val="Heading3Char"/>
     <w:uiPriority w:val="6"/>
-    <w:rsid w:val="003569D4"/>
+    <w:rsid w:val="00AE5623"/>
     <w:pPr>
       <w:numPr>
         <w:ilvl w:val="2"/>
@@ -36891,7 +36897,7 @@
     <w:basedOn w:val="heading"/>
     <w:link w:val="Heading4Char"/>
     <w:uiPriority w:val="6"/>
-    <w:rsid w:val="003569D4"/>
+    <w:rsid w:val="00AE5623"/>
     <w:pPr>
       <w:numPr>
         <w:ilvl w:val="3"/>
@@ -36908,7 +36914,7 @@
     <w:basedOn w:val="heading"/>
     <w:link w:val="Heading5Char"/>
     <w:uiPriority w:val="6"/>
-    <w:rsid w:val="003569D4"/>
+    <w:rsid w:val="00AE5623"/>
     <w:pPr>
       <w:numPr>
         <w:ilvl w:val="4"/>
@@ -36925,7 +36931,7 @@
     <w:basedOn w:val="heading"/>
     <w:link w:val="Heading6Char"/>
     <w:uiPriority w:val="6"/>
-    <w:rsid w:val="003569D4"/>
+    <w:rsid w:val="00AE5623"/>
     <w:pPr>
       <w:numPr>
         <w:ilvl w:val="5"/>
@@ -36942,7 +36948,7 @@
     <w:basedOn w:val="heading"/>
     <w:link w:val="Heading7Char"/>
     <w:uiPriority w:val="6"/>
-    <w:rsid w:val="003569D4"/>
+    <w:rsid w:val="00AE5623"/>
     <w:pPr>
       <w:numPr>
         <w:ilvl w:val="6"/>
@@ -36959,7 +36965,7 @@
     <w:basedOn w:val="heading"/>
     <w:link w:val="Heading8Char"/>
     <w:uiPriority w:val="6"/>
-    <w:rsid w:val="003569D4"/>
+    <w:rsid w:val="00AE5623"/>
     <w:pPr>
       <w:numPr>
         <w:ilvl w:val="7"/>
@@ -36976,7 +36982,7 @@
     <w:basedOn w:val="heading"/>
     <w:link w:val="Heading9Char"/>
     <w:uiPriority w:val="6"/>
-    <w:rsid w:val="003569D4"/>
+    <w:rsid w:val="00AE5623"/>
     <w:pPr>
       <w:numPr>
         <w:ilvl w:val="8"/>
@@ -36993,7 +36999,7 @@
     <w:uiPriority w:val="1"/>
     <w:semiHidden/>
     <w:unhideWhenUsed/>
-    <w:rsid w:val="003569D4"/>
+    <w:rsid w:val="00AE5623"/>
   </w:style>
   <w:style w:type="table" w:default="1" w:styleId="TableNormal">
     <w:name w:val="Normal Table"/>
@@ -37015,12 +37021,12 @@
     <w:uiPriority w:val="99"/>
     <w:semiHidden/>
     <w:unhideWhenUsed/>
-    <w:rsid w:val="003569D4"/>
+    <w:rsid w:val="00AE5623"/>
   </w:style>
   <w:style w:type="paragraph" w:customStyle="1" w:styleId="heading">
     <w:name w:val="heading"/>
     <w:basedOn w:val="Normal"/>
-    <w:rsid w:val="003569D4"/>
+    <w:rsid w:val="00AE5623"/>
     <w:pPr>
       <w:keepNext/>
     </w:pPr>
@@ -37029,7 +37035,7 @@
     <w:name w:val="footer"/>
     <w:basedOn w:val="Normal"/>
     <w:semiHidden/>
-    <w:rsid w:val="003569D4"/>
+    <w:rsid w:val="00AE5623"/>
     <w:pPr>
       <w:tabs>
         <w:tab w:val="center" w:pos="4320"/>
@@ -37041,7 +37047,7 @@
     <w:name w:val="header"/>
     <w:basedOn w:val="Normal"/>
     <w:semiHidden/>
-    <w:rsid w:val="003569D4"/>
+    <w:rsid w:val="00AE5623"/>
     <w:pPr>
       <w:tabs>
         <w:tab w:val="center" w:pos="4320"/>
@@ -37053,7 +37059,7 @@
     <w:name w:val="footnote reference"/>
     <w:basedOn w:val="DefaultParagraphFont"/>
     <w:semiHidden/>
-    <w:rsid w:val="003569D4"/>
+    <w:rsid w:val="00AE5623"/>
     <w:rPr>
       <w:position w:val="6"/>
       <w:sz w:val="16"/>
@@ -37063,7 +37069,7 @@
     <w:name w:val="footnote text"/>
     <w:basedOn w:val="Normal"/>
     <w:semiHidden/>
-    <w:rsid w:val="003569D4"/>
+    <w:rsid w:val="00AE5623"/>
     <w:rPr>
       <w:sz w:val="20"/>
     </w:rPr>
@@ -37072,7 +37078,7 @@
     <w:name w:val="Normal Indent"/>
     <w:basedOn w:val="Normal"/>
     <w:semiHidden/>
-    <w:rsid w:val="003569D4"/>
+    <w:rsid w:val="00AE5623"/>
     <w:pPr>
       <w:ind w:left="720"/>
     </w:pPr>
@@ -37082,7 +37088,7 @@
     <w:basedOn w:val="Normal"/>
     <w:next w:val="authoraffiliation"/>
     <w:uiPriority w:val="4"/>
-    <w:rsid w:val="003569D4"/>
+    <w:rsid w:val="00AE5623"/>
     <w:pPr>
       <w:spacing w:before="480"/>
       <w:jc w:val="center"/>
@@ -37092,7 +37098,7 @@
     <w:name w:val="author affiliation"/>
     <w:basedOn w:val="Normal"/>
     <w:uiPriority w:val="4"/>
-    <w:rsid w:val="003569D4"/>
+    <w:rsid w:val="00AE5623"/>
     <w:pPr>
       <w:spacing w:before="120"/>
       <w:jc w:val="center"/>
@@ -37102,7 +37108,7 @@
     <w:name w:val="summary"/>
     <w:basedOn w:val="Normal"/>
     <w:uiPriority w:val="4"/>
-    <w:rsid w:val="003569D4"/>
+    <w:rsid w:val="00AE5623"/>
     <w:pPr>
       <w:ind w:left="1440" w:right="1440"/>
     </w:pPr>
@@ -37112,7 +37118,7 @@
     <w:basedOn w:val="Normal"/>
     <w:next w:val="summary"/>
     <w:uiPriority w:val="4"/>
-    <w:rsid w:val="003569D4"/>
+    <w:rsid w:val="00AE5623"/>
     <w:pPr>
       <w:spacing w:before="480"/>
       <w:ind w:left="1440" w:right="1440"/>
@@ -37127,7 +37133,7 @@
     <w:basedOn w:val="Heading1"/>
     <w:next w:val="BlockText"/>
     <w:autoRedefine/>
-    <w:rsid w:val="003569D4"/>
+    <w:rsid w:val="00AE5623"/>
     <w:pPr>
       <w:numPr>
         <w:numId w:val="0"/>
@@ -37139,7 +37145,7 @@
     <w:basedOn w:val="Normal"/>
     <w:next w:val="Normal"/>
     <w:qFormat/>
-    <w:rsid w:val="003569D4"/>
+    <w:rsid w:val="00AE5623"/>
     <w:pPr>
       <w:keepNext/>
       <w:widowControl w:val="0"/>
@@ -37150,7 +37156,7 @@
     <w:name w:val="Block Text"/>
     <w:basedOn w:val="Normal"/>
     <w:semiHidden/>
-    <w:rsid w:val="003569D4"/>
+    <w:rsid w:val="00AE5623"/>
     <w:pPr>
       <w:spacing w:after="120"/>
       <w:ind w:left="1440" w:right="1440"/>
@@ -37160,13 +37166,13 @@
     <w:name w:val="page number"/>
     <w:basedOn w:val="DefaultParagraphFont"/>
     <w:semiHidden/>
-    <w:rsid w:val="003569D4"/>
+    <w:rsid w:val="00AE5623"/>
   </w:style>
   <w:style w:type="character" w:styleId="EndnoteReference">
     <w:name w:val="endnote reference"/>
     <w:basedOn w:val="DefaultParagraphFont"/>
     <w:semiHidden/>
-    <w:rsid w:val="003569D4"/>
+    <w:rsid w:val="00AE5623"/>
     <w:rPr>
       <w:vertAlign w:val="baseline"/>
     </w:rPr>
@@ -37175,13 +37181,13 @@
     <w:name w:val="endnote text"/>
     <w:basedOn w:val="Normal"/>
     <w:semiHidden/>
-    <w:rsid w:val="003569D4"/>
+    <w:rsid w:val="00AE5623"/>
   </w:style>
   <w:style w:type="character" w:customStyle="1" w:styleId="definition">
     <w:name w:val="definition"/>
     <w:basedOn w:val="DefaultParagraphFont"/>
     <w:qFormat/>
-    <w:rsid w:val="003569D4"/>
+    <w:rsid w:val="00AE5623"/>
     <w:rPr>
       <w:u w:val="words"/>
     </w:rPr>
@@ -37191,7 +37197,7 @@
     <w:basedOn w:val="DefaultParagraphFont"/>
     <w:uiPriority w:val="20"/>
     <w:qFormat/>
-    <w:rsid w:val="003569D4"/>
+    <w:rsid w:val="00AE5623"/>
     <w:rPr>
       <w:i/>
     </w:rPr>
@@ -37201,7 +37207,7 @@
     <w:basedOn w:val="Normal"/>
     <w:uiPriority w:val="4"/>
     <w:qFormat/>
-    <w:rsid w:val="003569D4"/>
+    <w:rsid w:val="00AE5623"/>
     <w:pPr>
       <w:tabs>
         <w:tab w:val="right" w:pos="8640"/>
@@ -37215,7 +37221,7 @@
     <w:basedOn w:val="DefaultParagraphFont"/>
     <w:uiPriority w:val="3"/>
     <w:qFormat/>
-    <w:rsid w:val="003569D4"/>
+    <w:rsid w:val="00AE5623"/>
     <w:rPr>
       <w:rFonts w:ascii="MathematicalPi 2" w:hAnsi="MathematicalPi 2"/>
     </w:rPr>
@@ -37223,7 +37229,7 @@
   <w:style w:type="character" w:customStyle="1" w:styleId="subscript">
     <w:name w:val="subscript"/>
     <w:qFormat/>
-    <w:rsid w:val="003569D4"/>
+    <w:rsid w:val="00AE5623"/>
     <w:rPr>
       <w:spacing w:val="0"/>
       <w:w w:val="100"/>
@@ -37235,7 +37241,7 @@
   <w:style w:type="character" w:customStyle="1" w:styleId="superscript">
     <w:name w:val="superscript"/>
     <w:qFormat/>
-    <w:rsid w:val="003569D4"/>
+    <w:rsid w:val="00AE5623"/>
     <w:rPr>
       <w:spacing w:val="0"/>
       <w:w w:val="100"/>
@@ -37249,7 +37255,7 @@
     <w:basedOn w:val="DefaultParagraphFont"/>
     <w:uiPriority w:val="1"/>
     <w:qFormat/>
-    <w:rsid w:val="003569D4"/>
+    <w:rsid w:val="00AE5623"/>
     <w:rPr>
       <w:rFonts w:ascii="Symbol" w:hAnsi="Symbol"/>
     </w:rPr>
@@ -37259,7 +37265,7 @@
     <w:basedOn w:val="DefaultParagraphFont"/>
     <w:uiPriority w:val="1"/>
     <w:qFormat/>
-    <w:rsid w:val="003569D4"/>
+    <w:rsid w:val="00AE5623"/>
     <w:rPr>
       <w:rFonts w:ascii="Times New Roman" w:hAnsi="Times New Roman"/>
       <w:i/>
@@ -37270,7 +37276,7 @@
     <w:basedOn w:val="DefaultParagraphFont"/>
     <w:uiPriority w:val="3"/>
     <w:qFormat/>
-    <w:rsid w:val="003569D4"/>
+    <w:rsid w:val="00AE5623"/>
     <w:rPr>
       <w:rFonts w:ascii="MathematicalPi 2" w:hAnsi="MathematicalPi 2"/>
     </w:rPr>
@@ -37279,7 +37285,7 @@
     <w:name w:val="lattice"/>
     <w:uiPriority w:val="1"/>
     <w:qFormat/>
-    <w:rsid w:val="003569D4"/>
+    <w:rsid w:val="00AE5623"/>
     <w:rPr>
       <w:rFonts w:ascii="French Script MT" w:hAnsi="French Script MT"/>
       <w:b w:val="0"/>
@@ -37292,7 +37298,7 @@
     <w:next w:val="Normal"/>
     <w:uiPriority w:val="4"/>
     <w:qFormat/>
-    <w:rsid w:val="003569D4"/>
+    <w:rsid w:val="00AE5623"/>
     <w:pPr>
       <w:spacing w:before="120" w:after="120"/>
       <w:jc w:val="center"/>
@@ -37306,7 +37312,7 @@
     <w:basedOn w:val="DefaultParagraphFont"/>
     <w:uiPriority w:val="1"/>
     <w:qFormat/>
-    <w:rsid w:val="003569D4"/>
+    <w:rsid w:val="00AE5623"/>
     <w:rPr>
       <w:b/>
     </w:rPr>
@@ -37316,7 +37322,7 @@
     <w:basedOn w:val="DefaultParagraphFont"/>
     <w:uiPriority w:val="3"/>
     <w:qFormat/>
-    <w:rsid w:val="003569D4"/>
+    <w:rsid w:val="00AE5623"/>
     <w:rPr>
       <w:rFonts w:ascii="Monotype Corsiva" w:hAnsi="Monotype Corsiva"/>
     </w:rPr>
@@ -37354,7 +37360,7 @@
     <w:basedOn w:val="Heading1"/>
     <w:next w:val="Normal"/>
     <w:uiPriority w:val="7"/>
-    <w:rsid w:val="003569D4"/>
+    <w:rsid w:val="00AE5623"/>
     <w:pPr>
       <w:numPr>
         <w:numId w:val="3"/>
@@ -37367,7 +37373,7 @@
     <w:next w:val="Subtitle"/>
     <w:link w:val="TitleChar"/>
     <w:uiPriority w:val="4"/>
-    <w:rsid w:val="003569D4"/>
+    <w:rsid w:val="00AE5623"/>
     <w:pPr>
       <w:spacing w:before="480"/>
       <w:jc w:val="center"/>
@@ -37386,7 +37392,7 @@
     <w:basedOn w:val="Normal"/>
     <w:link w:val="SubtitleChar"/>
     <w:uiPriority w:val="4"/>
-    <w:rsid w:val="003569D4"/>
+    <w:rsid w:val="00AE5623"/>
     <w:pPr>
       <w:spacing w:before="480"/>
       <w:jc w:val="center"/>
@@ -37402,7 +37408,7 @@
     <w:basedOn w:val="Normal"/>
     <w:link w:val="BodyTextChar"/>
     <w:semiHidden/>
-    <w:rsid w:val="003569D4"/>
+    <w:rsid w:val="00AE5623"/>
     <w:pPr>
       <w:spacing w:after="120"/>
     </w:pPr>
@@ -37412,7 +37418,7 @@
     <w:basedOn w:val="Heading2"/>
     <w:next w:val="Normal"/>
     <w:uiPriority w:val="7"/>
-    <w:rsid w:val="003569D4"/>
+    <w:rsid w:val="00AE5623"/>
     <w:pPr>
       <w:numPr>
         <w:numId w:val="3"/>
@@ -37427,7 +37433,7 @@
     <w:basedOn w:val="Heading3"/>
     <w:next w:val="Normal"/>
     <w:uiPriority w:val="7"/>
-    <w:rsid w:val="003569D4"/>
+    <w:rsid w:val="00AE5623"/>
     <w:pPr>
       <w:numPr>
         <w:numId w:val="3"/>
@@ -37439,7 +37445,7 @@
     <w:basedOn w:val="Heading4"/>
     <w:next w:val="Normal"/>
     <w:uiPriority w:val="7"/>
-    <w:rsid w:val="003569D4"/>
+    <w:rsid w:val="00AE5623"/>
     <w:pPr>
       <w:numPr>
         <w:numId w:val="3"/>
@@ -37451,7 +37457,7 @@
     <w:basedOn w:val="Heading5"/>
     <w:next w:val="Normal"/>
     <w:uiPriority w:val="7"/>
-    <w:rsid w:val="003569D4"/>
+    <w:rsid w:val="00AE5623"/>
     <w:pPr>
       <w:numPr>
         <w:numId w:val="3"/>
@@ -37463,7 +37469,7 @@
     <w:basedOn w:val="Heading6"/>
     <w:next w:val="Normal"/>
     <w:uiPriority w:val="7"/>
-    <w:rsid w:val="003569D4"/>
+    <w:rsid w:val="00AE5623"/>
     <w:pPr>
       <w:numPr>
         <w:numId w:val="3"/>
@@ -37475,7 +37481,7 @@
     <w:basedOn w:val="Heading7"/>
     <w:next w:val="Normal"/>
     <w:uiPriority w:val="7"/>
-    <w:rsid w:val="003569D4"/>
+    <w:rsid w:val="00AE5623"/>
     <w:pPr>
       <w:numPr>
         <w:numId w:val="3"/>
@@ -37487,7 +37493,7 @@
     <w:basedOn w:val="Heading8"/>
     <w:next w:val="Normal"/>
     <w:uiPriority w:val="7"/>
-    <w:rsid w:val="003569D4"/>
+    <w:rsid w:val="00AE5623"/>
     <w:pPr>
       <w:numPr>
         <w:numId w:val="3"/>
@@ -37499,7 +37505,7 @@
     <w:basedOn w:val="Heading9"/>
     <w:next w:val="Normal"/>
     <w:uiPriority w:val="7"/>
-    <w:rsid w:val="003569D4"/>
+    <w:rsid w:val="00AE5623"/>
     <w:pPr>
       <w:numPr>
         <w:numId w:val="3"/>
@@ -37510,7 +37516,7 @@
     <w:name w:val="antichain"/>
     <w:basedOn w:val="poset"/>
     <w:uiPriority w:val="3"/>
-    <w:rsid w:val="003569D4"/>
+    <w:rsid w:val="00AE5623"/>
     <w:rPr>
       <w:rFonts w:ascii="Swis721 BlkOul BT" w:hAnsi="Swis721 BlkOul BT"/>
       <w:i/>
@@ -37520,7 +37526,7 @@
     <w:name w:val="List Paragraph"/>
     <w:basedOn w:val="Normal"/>
     <w:uiPriority w:val="5"/>
-    <w:rsid w:val="003569D4"/>
+    <w:rsid w:val="00AE5623"/>
     <w:pPr>
       <w:ind w:left="720"/>
     </w:pPr>
@@ -37529,7 +37535,7 @@
     <w:name w:val="Book Title"/>
     <w:basedOn w:val="DefaultParagraphFont"/>
     <w:uiPriority w:val="33"/>
-    <w:rsid w:val="003569D4"/>
+    <w:rsid w:val="00AE5623"/>
     <w:rPr>
       <w:b/>
       <w:bCs/>
@@ -37541,7 +37547,7 @@
     <w:name w:val="Intense Emphasis"/>
     <w:basedOn w:val="DefaultParagraphFont"/>
     <w:uiPriority w:val="21"/>
-    <w:rsid w:val="003569D4"/>
+    <w:rsid w:val="00AE5623"/>
     <w:rPr>
       <w:b/>
       <w:bCs/>
@@ -37554,7 +37560,7 @@
     <w:name w:val="Intense Reference"/>
     <w:basedOn w:val="DefaultParagraphFont"/>
     <w:uiPriority w:val="32"/>
-    <w:rsid w:val="003569D4"/>
+    <w:rsid w:val="00AE5623"/>
     <w:rPr>
       <w:b/>
       <w:bCs/>
@@ -37568,7 +37574,7 @@
     <w:name w:val="Strong"/>
     <w:basedOn w:val="DefaultParagraphFont"/>
     <w:uiPriority w:val="22"/>
-    <w:rsid w:val="003569D4"/>
+    <w:rsid w:val="00AE5623"/>
     <w:rPr>
       <w:b/>
       <w:bCs/>
@@ -37580,7 +37586,7 @@
     <w:next w:val="Normal"/>
     <w:link w:val="QuoteChar"/>
     <w:uiPriority w:val="29"/>
-    <w:rsid w:val="003569D4"/>
+    <w:rsid w:val="00AE5623"/>
     <w:rPr>
       <w:i/>
       <w:iCs/>
@@ -37592,7 +37598,7 @@
     <w:basedOn w:val="DefaultParagraphFont"/>
     <w:link w:val="Quote"/>
     <w:uiPriority w:val="29"/>
-    <w:rsid w:val="003569D4"/>
+    <w:rsid w:val="00AE5623"/>
     <w:rPr>
       <w:rFonts w:ascii="Times New Roman" w:hAnsi="Times New Roman"/>
       <w:i/>
@@ -37607,7 +37613,7 @@
     <w:next w:val="Normal"/>
     <w:link w:val="IntenseQuoteChar"/>
     <w:uiPriority w:val="30"/>
-    <w:rsid w:val="003569D4"/>
+    <w:rsid w:val="00AE5623"/>
     <w:pPr>
       <w:pBdr>
         <w:bottom w:val="single" w:sz="4" w:space="4" w:color="4F81BD" w:themeColor="accent1"/>
@@ -37628,7 +37634,7 @@
     <w:basedOn w:val="DefaultParagraphFont"/>
     <w:link w:val="IntenseQuote"/>
     <w:uiPriority w:val="30"/>
-    <w:rsid w:val="003569D4"/>
+    <w:rsid w:val="00AE5623"/>
     <w:rPr>
       <w:rFonts w:ascii="Times New Roman" w:hAnsi="Times New Roman"/>
       <w:b/>
@@ -37643,7 +37649,7 @@
     <w:name w:val="Subtle Reference"/>
     <w:basedOn w:val="DefaultParagraphFont"/>
     <w:uiPriority w:val="31"/>
-    <w:rsid w:val="003569D4"/>
+    <w:rsid w:val="00AE5623"/>
     <w:rPr>
       <w:smallCaps/>
       <w:color w:val="C0504D" w:themeColor="accent2"/>
@@ -37653,7 +37659,7 @@
   <w:style w:type="character" w:styleId="SubtleEmphasis">
     <w:name w:val="Subtle Emphasis"/>
     <w:uiPriority w:val="19"/>
-    <w:rsid w:val="003569D4"/>
+    <w:rsid w:val="00AE5623"/>
     <w:rPr>
       <w:i/>
       <w:iCs/>
@@ -37664,7 +37670,7 @@
     <w:name w:val="No Spacing"/>
     <w:basedOn w:val="Normal"/>
     <w:uiPriority w:val="1"/>
-    <w:rsid w:val="003569D4"/>
+    <w:rsid w:val="00AE5623"/>
     <w:pPr>
       <w:spacing w:before="0"/>
     </w:pPr>
@@ -37674,7 +37680,7 @@
     <w:basedOn w:val="DefaultParagraphFont"/>
     <w:link w:val="Heading1"/>
     <w:uiPriority w:val="6"/>
-    <w:rsid w:val="003569D4"/>
+    <w:rsid w:val="00AE5623"/>
     <w:rPr>
       <w:rFonts w:ascii="Times New Roman" w:eastAsiaTheme="majorEastAsia" w:hAnsi="Times New Roman" w:cstheme="majorBidi"/>
       <w:b/>
@@ -37687,7 +37693,7 @@
     <w:basedOn w:val="DefaultParagraphFont"/>
     <w:link w:val="Heading2"/>
     <w:uiPriority w:val="6"/>
-    <w:rsid w:val="003569D4"/>
+    <w:rsid w:val="00AE5623"/>
     <w:rPr>
       <w:rFonts w:ascii="Times New Roman" w:eastAsiaTheme="majorEastAsia" w:hAnsi="Times New Roman" w:cstheme="majorBidi"/>
       <w:b/>
@@ -37699,7 +37705,7 @@
     <w:basedOn w:val="DefaultParagraphFont"/>
     <w:link w:val="Heading3"/>
     <w:uiPriority w:val="6"/>
-    <w:rsid w:val="003569D4"/>
+    <w:rsid w:val="00AE5623"/>
     <w:rPr>
       <w:rFonts w:ascii="Times New Roman" w:eastAsiaTheme="majorEastAsia" w:hAnsi="Times New Roman" w:cstheme="majorBidi"/>
       <w:sz w:val="24"/>
@@ -37710,7 +37716,7 @@
     <w:basedOn w:val="DefaultParagraphFont"/>
     <w:link w:val="Heading4"/>
     <w:uiPriority w:val="6"/>
-    <w:rsid w:val="003569D4"/>
+    <w:rsid w:val="00AE5623"/>
     <w:rPr>
       <w:rFonts w:ascii="Times New Roman" w:hAnsi="Times New Roman" w:cstheme="majorBidi"/>
       <w:sz w:val="24"/>
@@ -37721,7 +37727,7 @@
     <w:basedOn w:val="DefaultParagraphFont"/>
     <w:link w:val="Heading5"/>
     <w:uiPriority w:val="6"/>
-    <w:rsid w:val="003569D4"/>
+    <w:rsid w:val="00AE5623"/>
     <w:rPr>
       <w:rFonts w:ascii="Times New Roman" w:hAnsi="Times New Roman" w:cstheme="majorBidi"/>
       <w:sz w:val="24"/>
@@ -37732,7 +37738,7 @@
     <w:basedOn w:val="DefaultParagraphFont"/>
     <w:link w:val="Heading6"/>
     <w:uiPriority w:val="6"/>
-    <w:rsid w:val="003569D4"/>
+    <w:rsid w:val="00AE5623"/>
     <w:rPr>
       <w:rFonts w:ascii="Times New Roman" w:hAnsi="Times New Roman" w:cstheme="majorBidi"/>
       <w:sz w:val="24"/>
@@ -37743,7 +37749,7 @@
     <w:basedOn w:val="DefaultParagraphFont"/>
     <w:link w:val="Heading7"/>
     <w:uiPriority w:val="6"/>
-    <w:rsid w:val="003569D4"/>
+    <w:rsid w:val="00AE5623"/>
     <w:rPr>
       <w:rFonts w:ascii="Times New Roman" w:hAnsi="Times New Roman" w:cstheme="majorBidi"/>
       <w:sz w:val="24"/>
@@ -37754,7 +37760,7 @@
     <w:basedOn w:val="DefaultParagraphFont"/>
     <w:link w:val="Heading8"/>
     <w:uiPriority w:val="6"/>
-    <w:rsid w:val="003569D4"/>
+    <w:rsid w:val="00AE5623"/>
     <w:rPr>
       <w:rFonts w:ascii="Times New Roman" w:hAnsi="Times New Roman" w:cstheme="majorBidi"/>
       <w:sz w:val="24"/>
@@ -37765,7 +37771,7 @@
     <w:basedOn w:val="DefaultParagraphFont"/>
     <w:link w:val="Heading9"/>
     <w:uiPriority w:val="6"/>
-    <w:rsid w:val="003569D4"/>
+    <w:rsid w:val="00AE5623"/>
     <w:rPr>
       <w:rFonts w:ascii="Times New Roman" w:eastAsiaTheme="majorEastAsia" w:hAnsi="Times New Roman" w:cstheme="majorBidi"/>
       <w:sz w:val="24"/>
@@ -37776,7 +37782,7 @@
     <w:basedOn w:val="DefaultParagraphFont"/>
     <w:link w:val="Title"/>
     <w:uiPriority w:val="4"/>
-    <w:rsid w:val="003569D4"/>
+    <w:rsid w:val="00AE5623"/>
     <w:rPr>
       <w:rFonts w:ascii="Arial" w:eastAsiaTheme="majorEastAsia" w:hAnsi="Arial" w:cs="Arial"/>
       <w:b/>
@@ -37791,7 +37797,7 @@
     <w:basedOn w:val="DefaultParagraphFont"/>
     <w:link w:val="Subtitle"/>
     <w:uiPriority w:val="4"/>
-    <w:rsid w:val="003569D4"/>
+    <w:rsid w:val="00AE5623"/>
     <w:rPr>
       <w:rFonts w:ascii="Arial" w:eastAsiaTheme="majorEastAsia" w:hAnsi="Arial" w:cs="Arial"/>
       <w:sz w:val="28"/>
@@ -37806,7 +37812,7 @@
     <w:semiHidden/>
     <w:unhideWhenUsed/>
     <w:qFormat/>
-    <w:rsid w:val="003569D4"/>
+    <w:rsid w:val="00AE5623"/>
     <w:pPr>
       <w:numPr>
         <w:numId w:val="0"/>
@@ -37830,7 +37836,7 @@
     <w:uiPriority w:val="99"/>
     <w:semiHidden/>
     <w:unhideWhenUsed/>
-    <w:rsid w:val="003569D4"/>
+    <w:rsid w:val="00AE5623"/>
     <w:pPr>
       <w:spacing w:before="0"/>
     </w:pPr>
@@ -37846,7 +37852,7 @@
     <w:link w:val="BalloonText"/>
     <w:uiPriority w:val="99"/>
     <w:semiHidden/>
-    <w:rsid w:val="003569D4"/>
+    <w:rsid w:val="00AE5623"/>
     <w:rPr>
       <w:rFonts w:ascii="Tahoma" w:hAnsi="Tahoma" w:cs="Tahoma"/>
       <w:sz w:val="16"/>
@@ -37860,7 +37866,7 @@
     <w:uiPriority w:val="99"/>
     <w:semiHidden/>
     <w:unhideWhenUsed/>
-    <w:rsid w:val="003569D4"/>
+    <w:rsid w:val="00AE5623"/>
     <w:pPr>
       <w:spacing w:before="0"/>
     </w:pPr>
@@ -37876,7 +37882,7 @@
     <w:link w:val="DocumentMap"/>
     <w:uiPriority w:val="99"/>
     <w:semiHidden/>
-    <w:rsid w:val="003569D4"/>
+    <w:rsid w:val="00AE5623"/>
     <w:rPr>
       <w:rFonts w:ascii="Tahoma" w:hAnsi="Tahoma" w:cs="Tahoma"/>
       <w:sz w:val="16"/>
@@ -37888,7 +37894,7 @@
     <w:basedOn w:val="DefaultParagraphFont"/>
     <w:link w:val="BodyText"/>
     <w:semiHidden/>
-    <w:rsid w:val="003569D4"/>
+    <w:rsid w:val="00AE5623"/>
     <w:rPr>
       <w:rFonts w:ascii="Times New Roman" w:hAnsi="Times New Roman"/>
       <w:sz w:val="24"/>
@@ -37899,7 +37905,7 @@
     <w:basedOn w:val="DefaultParagraphFont"/>
     <w:uiPriority w:val="1"/>
     <w:qFormat/>
-    <w:rsid w:val="003569D4"/>
+    <w:rsid w:val="00AE5623"/>
     <w:rPr>
       <w:u w:val="words"/>
     </w:rPr>
@@ -37908,7 +37914,7 @@
     <w:name w:val="abstract"/>
     <w:uiPriority w:val="1"/>
     <w:qFormat/>
-    <w:rsid w:val="003569D4"/>
+    <w:rsid w:val="00AE5623"/>
     <w:rPr>
       <w:rFonts w:ascii="Swis721 BdOul BT" w:hAnsi="Swis721 BdOul BT"/>
       <w:b/>
@@ -37918,7 +37924,7 @@
     <w:name w:val="rep"/>
     <w:uiPriority w:val="1"/>
     <w:qFormat/>
-    <w:rsid w:val="003569D4"/>
+    <w:rsid w:val="00AE5623"/>
     <w:rPr>
       <w:rFonts w:ascii="Arial" w:hAnsi="Arial"/>
     </w:rPr>
@@ -37927,7 +37933,7 @@
     <w:name w:val="rel"/>
     <w:uiPriority w:val="1"/>
     <w:qFormat/>
-    <w:rsid w:val="003569D4"/>
+    <w:rsid w:val="00AE5623"/>
     <w:rPr>
       <w:rFonts w:ascii="Times New Roman" w:hAnsi="Times New Roman" w:cs="Arial"/>
     </w:rPr>
@@ -37937,14 +37943,14 @@
     <w:basedOn w:val="Normal"/>
     <w:link w:val="CommentTextChar"/>
     <w:semiHidden/>
-    <w:rsid w:val="003569D4"/>
+    <w:rsid w:val="00AE5623"/>
   </w:style>
   <w:style w:type="character" w:customStyle="1" w:styleId="CommentTextChar">
     <w:name w:val="Comment Text Char"/>
     <w:basedOn w:val="DefaultParagraphFont"/>
     <w:link w:val="CommentText"/>
     <w:semiHidden/>
-    <w:rsid w:val="003569D4"/>
+    <w:rsid w:val="00AE5623"/>
     <w:rPr>
       <w:rFonts w:ascii="Times New Roman" w:hAnsi="Times New Roman"/>
       <w:sz w:val="24"/>
@@ -37954,7 +37960,7 @@
     <w:name w:val="annotation reference"/>
     <w:basedOn w:val="DefaultParagraphFont"/>
     <w:semiHidden/>
-    <w:rsid w:val="003569D4"/>
+    <w:rsid w:val="00AE5623"/>
     <w:rPr>
       <w:sz w:val="24"/>
       <w:szCs w:val="16"/>
@@ -37965,7 +37971,7 @@
     <w:basedOn w:val="Normal"/>
     <w:uiPriority w:val="99"/>
     <w:semiHidden/>
-    <w:rsid w:val="003569D4"/>
+    <w:rsid w:val="00AE5623"/>
     <w:pPr>
       <w:spacing w:before="100" w:beforeAutospacing="1" w:after="115"/>
     </w:pPr>
@@ -37981,7 +37987,7 @@
     <w:uiPriority w:val="99"/>
     <w:semiHidden/>
     <w:unhideWhenUsed/>
-    <w:rsid w:val="003569D4"/>
+    <w:rsid w:val="00AE5623"/>
     <w:rPr>
       <w:b/>
       <w:bCs/>
@@ -37993,7 +37999,7 @@
     <w:link w:val="CommentSubject"/>
     <w:uiPriority w:val="99"/>
     <w:semiHidden/>
-    <w:rsid w:val="003569D4"/>
+    <w:rsid w:val="00AE5623"/>
     <w:rPr>
       <w:rFonts w:ascii="Times New Roman" w:hAnsi="Times New Roman"/>
       <w:b/>
@@ -38007,7 +38013,7 @@
     <w:next w:val="Normal"/>
     <w:uiPriority w:val="5"/>
     <w:qFormat/>
-    <w:rsid w:val="003569D4"/>
+    <w:rsid w:val="00AE5623"/>
     <w:rPr>
       <w:u w:val="single"/>
     </w:rPr>
@@ -38031,7 +38037,7 @@
     <w:basedOn w:val="DefaultParagraphFont"/>
     <w:uiPriority w:val="99"/>
     <w:unhideWhenUsed/>
-    <w:rsid w:val="003569D4"/>
+    <w:rsid w:val="00AE5623"/>
     <w:rPr>
       <w:color w:val="0000FF"/>
       <w:u w:val="single"/>
@@ -38040,7 +38046,7 @@
   <w:style w:type="character" w:customStyle="1" w:styleId="mlabel">
     <w:name w:val="mlabel"/>
     <w:basedOn w:val="DefaultParagraphFont"/>
-    <w:rsid w:val="003569D4"/>
+    <w:rsid w:val="00AE5623"/>
   </w:style>
   <w:style w:type="paragraph" w:customStyle="1" w:styleId="code">
     <w:name w:val="code"/>
@@ -38075,7 +38081,7 @@
     <w:basedOn w:val="Normal"/>
     <w:uiPriority w:val="5"/>
     <w:qFormat/>
-    <w:rsid w:val="003569D4"/>
+    <w:rsid w:val="00AE5623"/>
     <w:pPr>
       <w:numPr>
         <w:numId w:val="5"/>
@@ -38092,7 +38098,7 @@
     <w:basedOn w:val="Normal"/>
     <w:uiPriority w:val="5"/>
     <w:qFormat/>
-    <w:rsid w:val="003569D4"/>
+    <w:rsid w:val="00AE5623"/>
     <w:rPr>
       <w:rFonts w:asciiTheme="minorHAnsi" w:hAnsiTheme="minorHAnsi"/>
       <w:b/>
@@ -38105,7 +38111,7 @@
     <w:basedOn w:val="Normal"/>
     <w:uiPriority w:val="5"/>
     <w:qFormat/>
-    <w:rsid w:val="003569D4"/>
+    <w:rsid w:val="00AE5623"/>
     <w:pPr>
       <w:spacing w:before="120"/>
       <w:ind w:left="288"/>
@@ -38133,7 +38139,7 @@
     <w:name w:val="Table Grid"/>
     <w:basedOn w:val="TableNormal"/>
     <w:uiPriority w:val="59"/>
-    <w:rsid w:val="003569D4"/>
+    <w:rsid w:val="00AE5623"/>
     <w:tblPr>
       <w:tblInd w:w="0" w:type="dxa"/>
       <w:tblBorders>
@@ -38156,7 +38162,7 @@
     <w:name w:val="abs"/>
     <w:uiPriority w:val="1"/>
     <w:qFormat/>
-    <w:rsid w:val="003569D4"/>
+    <w:rsid w:val="00AE5623"/>
     <w:rPr>
       <w:rFonts w:ascii="Swis721 BdOul BT" w:hAnsi="Swis721 BdOul BT"/>
       <w:b/>
@@ -38167,7 +38173,7 @@
     <w:basedOn w:val="Normal"/>
     <w:uiPriority w:val="5"/>
     <w:qFormat/>
-    <w:rsid w:val="003569D4"/>
+    <w:rsid w:val="00AE5623"/>
     <w:pPr>
       <w:spacing w:before="0"/>
     </w:pPr>
@@ -38177,7 +38183,7 @@
     <w:basedOn w:val="Normal"/>
     <w:uiPriority w:val="5"/>
     <w:qFormat/>
-    <w:rsid w:val="003569D4"/>
+    <w:rsid w:val="00AE5623"/>
     <w:pPr>
       <w:ind w:left="288"/>
     </w:pPr>
@@ -38217,7 +38223,7 @@
     <w:name w:val="hidden"/>
     <w:basedOn w:val="DefaultParagraphFont"/>
     <w:uiPriority w:val="1"/>
-    <w:rsid w:val="003569D4"/>
+    <w:rsid w:val="00AE5623"/>
     <w:rPr>
       <w:vanish/>
     </w:rPr>
@@ -38226,7 +38232,7 @@
     <w:name w:val="dbc_heading_continuation"/>
     <w:basedOn w:val="dbcheading"/>
     <w:uiPriority w:val="5"/>
-    <w:rsid w:val="003569D4"/>
+    <w:rsid w:val="00AE5623"/>
     <w:pPr>
       <w:spacing w:before="0"/>
     </w:pPr>
@@ -38235,7 +38241,7 @@
     <w:name w:val="cpp_character"/>
     <w:basedOn w:val="DefaultParagraphFont"/>
     <w:uiPriority w:val="4"/>
-    <w:rsid w:val="003569D4"/>
+    <w:rsid w:val="00AE5623"/>
     <w:rPr>
       <w:rFonts w:ascii="Courier New" w:hAnsi="Courier New" w:cs="Courier New"/>
       <w:sz w:val="20"/>
@@ -38247,7 +38253,7 @@
     <w:next w:val="cppcodecontinuation"/>
     <w:uiPriority w:val="4"/>
     <w:qFormat/>
-    <w:rsid w:val="003569D4"/>
+    <w:rsid w:val="00AE5623"/>
     <w:pPr>
       <w:keepNext/>
       <w:jc w:val="left"/>
@@ -38263,7 +38269,7 @@
     <w:next w:val="cshcodecontinuation"/>
     <w:uiPriority w:val="5"/>
     <w:qFormat/>
-    <w:rsid w:val="003569D4"/>
+    <w:rsid w:val="00AE5623"/>
     <w:rPr>
       <w:rFonts w:ascii="Arial" w:hAnsi="Arial"/>
       <w:sz w:val="20"/>
@@ -38274,7 +38280,7 @@
     <w:basedOn w:val="cshcode"/>
     <w:uiPriority w:val="5"/>
     <w:qFormat/>
-    <w:rsid w:val="003569D4"/>
+    <w:rsid w:val="00AE5623"/>
     <w:pPr>
       <w:spacing w:before="0"/>
     </w:pPr>
@@ -38284,7 +38290,7 @@
     <w:basedOn w:val="cppcode"/>
     <w:uiPriority w:val="4"/>
     <w:qFormat/>
-    <w:rsid w:val="003569D4"/>
+    <w:rsid w:val="00AE5623"/>
     <w:pPr>
       <w:keepNext w:val="0"/>
       <w:spacing w:before="0"/>
@@ -38334,7 +38340,7 @@
     <w:next w:val="Normal"/>
     <w:uiPriority w:val="37"/>
     <w:unhideWhenUsed/>
-    <w:rsid w:val="003569D4"/>
+    <w:rsid w:val="00AE5623"/>
     <w:pPr>
       <w:jc w:val="left"/>
     </w:pPr>
@@ -38508,7 +38514,7 @@
     <w:name w:val="Normal"/>
     <w:uiPriority w:val="5"/>
     <w:qFormat/>
-    <w:rsid w:val="003569D4"/>
+    <w:rsid w:val="00AE5623"/>
     <w:pPr>
       <w:spacing w:before="240"/>
       <w:jc w:val="both"/>
@@ -38523,7 +38529,7 @@
     <w:basedOn w:val="heading"/>
     <w:link w:val="Heading1Char"/>
     <w:uiPriority w:val="6"/>
-    <w:rsid w:val="003569D4"/>
+    <w:rsid w:val="00AE5623"/>
     <w:pPr>
       <w:numPr>
         <w:numId w:val="11"/>
@@ -38541,7 +38547,7 @@
     <w:basedOn w:val="heading"/>
     <w:link w:val="Heading2Char"/>
     <w:uiPriority w:val="6"/>
-    <w:rsid w:val="003569D4"/>
+    <w:rsid w:val="00AE5623"/>
     <w:pPr>
       <w:numPr>
         <w:ilvl w:val="1"/>
@@ -38559,7 +38565,7 @@
     <w:basedOn w:val="heading"/>
     <w:link w:val="Heading3Char"/>
     <w:uiPriority w:val="6"/>
-    <w:rsid w:val="003569D4"/>
+    <w:rsid w:val="00AE5623"/>
     <w:pPr>
       <w:numPr>
         <w:ilvl w:val="2"/>
@@ -38576,7 +38582,7 @@
     <w:basedOn w:val="heading"/>
     <w:link w:val="Heading4Char"/>
     <w:uiPriority w:val="6"/>
-    <w:rsid w:val="003569D4"/>
+    <w:rsid w:val="00AE5623"/>
     <w:pPr>
       <w:numPr>
         <w:ilvl w:val="3"/>
@@ -38593,7 +38599,7 @@
     <w:basedOn w:val="heading"/>
     <w:link w:val="Heading5Char"/>
     <w:uiPriority w:val="6"/>
-    <w:rsid w:val="003569D4"/>
+    <w:rsid w:val="00AE5623"/>
     <w:pPr>
       <w:numPr>
         <w:ilvl w:val="4"/>
@@ -38610,7 +38616,7 @@
     <w:basedOn w:val="heading"/>
     <w:link w:val="Heading6Char"/>
     <w:uiPriority w:val="6"/>
-    <w:rsid w:val="003569D4"/>
+    <w:rsid w:val="00AE5623"/>
     <w:pPr>
       <w:numPr>
         <w:ilvl w:val="5"/>
@@ -38627,7 +38633,7 @@
     <w:basedOn w:val="heading"/>
     <w:link w:val="Heading7Char"/>
     <w:uiPriority w:val="6"/>
-    <w:rsid w:val="003569D4"/>
+    <w:rsid w:val="00AE5623"/>
     <w:pPr>
       <w:numPr>
         <w:ilvl w:val="6"/>
@@ -38644,7 +38650,7 @@
     <w:basedOn w:val="heading"/>
     <w:link w:val="Heading8Char"/>
     <w:uiPriority w:val="6"/>
-    <w:rsid w:val="003569D4"/>
+    <w:rsid w:val="00AE5623"/>
     <w:pPr>
       <w:numPr>
         <w:ilvl w:val="7"/>
@@ -38661,7 +38667,7 @@
     <w:basedOn w:val="heading"/>
     <w:link w:val="Heading9Char"/>
     <w:uiPriority w:val="6"/>
-    <w:rsid w:val="003569D4"/>
+    <w:rsid w:val="00AE5623"/>
     <w:pPr>
       <w:numPr>
         <w:ilvl w:val="8"/>
@@ -38678,7 +38684,7 @@
     <w:uiPriority w:val="1"/>
     <w:semiHidden/>
     <w:unhideWhenUsed/>
-    <w:rsid w:val="003569D4"/>
+    <w:rsid w:val="00AE5623"/>
   </w:style>
   <w:style w:type="table" w:default="1" w:styleId="TableNormal">
     <w:name w:val="Normal Table"/>
@@ -38700,12 +38706,12 @@
     <w:uiPriority w:val="99"/>
     <w:semiHidden/>
     <w:unhideWhenUsed/>
-    <w:rsid w:val="003569D4"/>
+    <w:rsid w:val="00AE5623"/>
   </w:style>
   <w:style w:type="paragraph" w:customStyle="1" w:styleId="heading">
     <w:name w:val="heading"/>
     <w:basedOn w:val="Normal"/>
-    <w:rsid w:val="003569D4"/>
+    <w:rsid w:val="00AE5623"/>
     <w:pPr>
       <w:keepNext/>
     </w:pPr>
@@ -38714,7 +38720,7 @@
     <w:name w:val="footer"/>
     <w:basedOn w:val="Normal"/>
     <w:semiHidden/>
-    <w:rsid w:val="003569D4"/>
+    <w:rsid w:val="00AE5623"/>
     <w:pPr>
       <w:tabs>
         <w:tab w:val="center" w:pos="4320"/>
@@ -38726,7 +38732,7 @@
     <w:name w:val="header"/>
     <w:basedOn w:val="Normal"/>
     <w:semiHidden/>
-    <w:rsid w:val="003569D4"/>
+    <w:rsid w:val="00AE5623"/>
     <w:pPr>
       <w:tabs>
         <w:tab w:val="center" w:pos="4320"/>
@@ -38738,7 +38744,7 @@
     <w:name w:val="footnote reference"/>
     <w:basedOn w:val="DefaultParagraphFont"/>
     <w:semiHidden/>
-    <w:rsid w:val="003569D4"/>
+    <w:rsid w:val="00AE5623"/>
     <w:rPr>
       <w:position w:val="6"/>
       <w:sz w:val="16"/>
@@ -38748,7 +38754,7 @@
     <w:name w:val="footnote text"/>
     <w:basedOn w:val="Normal"/>
     <w:semiHidden/>
-    <w:rsid w:val="003569D4"/>
+    <w:rsid w:val="00AE5623"/>
     <w:rPr>
       <w:sz w:val="20"/>
     </w:rPr>
@@ -38757,7 +38763,7 @@
     <w:name w:val="Normal Indent"/>
     <w:basedOn w:val="Normal"/>
     <w:semiHidden/>
-    <w:rsid w:val="003569D4"/>
+    <w:rsid w:val="00AE5623"/>
     <w:pPr>
       <w:ind w:left="720"/>
     </w:pPr>
@@ -38767,7 +38773,7 @@
     <w:basedOn w:val="Normal"/>
     <w:next w:val="authoraffiliation"/>
     <w:uiPriority w:val="4"/>
-    <w:rsid w:val="003569D4"/>
+    <w:rsid w:val="00AE5623"/>
     <w:pPr>
       <w:spacing w:before="480"/>
       <w:jc w:val="center"/>
@@ -38777,7 +38783,7 @@
     <w:name w:val="author affiliation"/>
     <w:basedOn w:val="Normal"/>
     <w:uiPriority w:val="4"/>
-    <w:rsid w:val="003569D4"/>
+    <w:rsid w:val="00AE5623"/>
     <w:pPr>
       <w:spacing w:before="120"/>
       <w:jc w:val="center"/>
@@ -38787,7 +38793,7 @@
     <w:name w:val="summary"/>
     <w:basedOn w:val="Normal"/>
     <w:uiPriority w:val="4"/>
-    <w:rsid w:val="003569D4"/>
+    <w:rsid w:val="00AE5623"/>
     <w:pPr>
       <w:ind w:left="1440" w:right="1440"/>
     </w:pPr>
@@ -38797,7 +38803,7 @@
     <w:basedOn w:val="Normal"/>
     <w:next w:val="summary"/>
     <w:uiPriority w:val="4"/>
-    <w:rsid w:val="003569D4"/>
+    <w:rsid w:val="00AE5623"/>
     <w:pPr>
       <w:spacing w:before="480"/>
       <w:ind w:left="1440" w:right="1440"/>
@@ -38812,7 +38818,7 @@
     <w:basedOn w:val="Heading1"/>
     <w:next w:val="BlockText"/>
     <w:autoRedefine/>
-    <w:rsid w:val="003569D4"/>
+    <w:rsid w:val="00AE5623"/>
     <w:pPr>
       <w:numPr>
         <w:numId w:val="0"/>
@@ -38824,7 +38830,7 @@
     <w:basedOn w:val="Normal"/>
     <w:next w:val="Normal"/>
     <w:qFormat/>
-    <w:rsid w:val="003569D4"/>
+    <w:rsid w:val="00AE5623"/>
     <w:pPr>
       <w:keepNext/>
       <w:widowControl w:val="0"/>
@@ -38835,7 +38841,7 @@
     <w:name w:val="Block Text"/>
     <w:basedOn w:val="Normal"/>
     <w:semiHidden/>
-    <w:rsid w:val="003569D4"/>
+    <w:rsid w:val="00AE5623"/>
     <w:pPr>
       <w:spacing w:after="120"/>
       <w:ind w:left="1440" w:right="1440"/>
@@ -38845,13 +38851,13 @@
     <w:name w:val="page number"/>
     <w:basedOn w:val="DefaultParagraphFont"/>
     <w:semiHidden/>
-    <w:rsid w:val="003569D4"/>
+    <w:rsid w:val="00AE5623"/>
   </w:style>
   <w:style w:type="character" w:styleId="EndnoteReference">
     <w:name w:val="endnote reference"/>
     <w:basedOn w:val="DefaultParagraphFont"/>
     <w:semiHidden/>
-    <w:rsid w:val="003569D4"/>
+    <w:rsid w:val="00AE5623"/>
     <w:rPr>
       <w:vertAlign w:val="baseline"/>
     </w:rPr>
@@ -38860,13 +38866,13 @@
     <w:name w:val="endnote text"/>
     <w:basedOn w:val="Normal"/>
     <w:semiHidden/>
-    <w:rsid w:val="003569D4"/>
+    <w:rsid w:val="00AE5623"/>
   </w:style>
   <w:style w:type="character" w:customStyle="1" w:styleId="definition">
     <w:name w:val="definition"/>
     <w:basedOn w:val="DefaultParagraphFont"/>
     <w:qFormat/>
-    <w:rsid w:val="003569D4"/>
+    <w:rsid w:val="00AE5623"/>
     <w:rPr>
       <w:u w:val="words"/>
     </w:rPr>
@@ -38876,7 +38882,7 @@
     <w:basedOn w:val="DefaultParagraphFont"/>
     <w:uiPriority w:val="20"/>
     <w:qFormat/>
-    <w:rsid w:val="003569D4"/>
+    <w:rsid w:val="00AE5623"/>
     <w:rPr>
       <w:i/>
     </w:rPr>
@@ -38886,7 +38892,7 @@
     <w:basedOn w:val="Normal"/>
     <w:uiPriority w:val="4"/>
     <w:qFormat/>
-    <w:rsid w:val="003569D4"/>
+    <w:rsid w:val="00AE5623"/>
     <w:pPr>
       <w:tabs>
         <w:tab w:val="right" w:pos="8640"/>
@@ -38900,7 +38906,7 @@
     <w:basedOn w:val="DefaultParagraphFont"/>
     <w:uiPriority w:val="3"/>
     <w:qFormat/>
-    <w:rsid w:val="003569D4"/>
+    <w:rsid w:val="00AE5623"/>
     <w:rPr>
       <w:rFonts w:ascii="MathematicalPi 2" w:hAnsi="MathematicalPi 2"/>
     </w:rPr>
@@ -38908,7 +38914,7 @@
   <w:style w:type="character" w:customStyle="1" w:styleId="subscript">
     <w:name w:val="subscript"/>
     <w:qFormat/>
-    <w:rsid w:val="003569D4"/>
+    <w:rsid w:val="00AE5623"/>
     <w:rPr>
       <w:spacing w:val="0"/>
       <w:w w:val="100"/>
@@ -38920,7 +38926,7 @@
   <w:style w:type="character" w:customStyle="1" w:styleId="superscript">
     <w:name w:val="superscript"/>
     <w:qFormat/>
-    <w:rsid w:val="003569D4"/>
+    <w:rsid w:val="00AE5623"/>
     <w:rPr>
       <w:spacing w:val="0"/>
       <w:w w:val="100"/>
@@ -38934,7 +38940,7 @@
     <w:basedOn w:val="DefaultParagraphFont"/>
     <w:uiPriority w:val="1"/>
     <w:qFormat/>
-    <w:rsid w:val="003569D4"/>
+    <w:rsid w:val="00AE5623"/>
     <w:rPr>
       <w:rFonts w:ascii="Symbol" w:hAnsi="Symbol"/>
     </w:rPr>
@@ -38944,7 +38950,7 @@
     <w:basedOn w:val="DefaultParagraphFont"/>
     <w:uiPriority w:val="1"/>
     <w:qFormat/>
-    <w:rsid w:val="003569D4"/>
+    <w:rsid w:val="00AE5623"/>
     <w:rPr>
       <w:rFonts w:ascii="Times New Roman" w:hAnsi="Times New Roman"/>
       <w:i/>
@@ -38955,7 +38961,7 @@
     <w:basedOn w:val="DefaultParagraphFont"/>
     <w:uiPriority w:val="3"/>
     <w:qFormat/>
-    <w:rsid w:val="003569D4"/>
+    <w:rsid w:val="00AE5623"/>
     <w:rPr>
       <w:rFonts w:ascii="MathematicalPi 2" w:hAnsi="MathematicalPi 2"/>
     </w:rPr>
@@ -38964,7 +38970,7 @@
     <w:name w:val="lattice"/>
     <w:uiPriority w:val="1"/>
     <w:qFormat/>
-    <w:rsid w:val="003569D4"/>
+    <w:rsid w:val="00AE5623"/>
     <w:rPr>
       <w:rFonts w:ascii="French Script MT" w:hAnsi="French Script MT"/>
       <w:b w:val="0"/>
@@ -38977,7 +38983,7 @@
     <w:next w:val="Normal"/>
     <w:uiPriority w:val="4"/>
     <w:qFormat/>
-    <w:rsid w:val="003569D4"/>
+    <w:rsid w:val="00AE5623"/>
     <w:pPr>
       <w:spacing w:before="120" w:after="120"/>
       <w:jc w:val="center"/>
@@ -38991,7 +38997,7 @@
     <w:basedOn w:val="DefaultParagraphFont"/>
     <w:uiPriority w:val="1"/>
     <w:qFormat/>
-    <w:rsid w:val="003569D4"/>
+    <w:rsid w:val="00AE5623"/>
     <w:rPr>
       <w:b/>
     </w:rPr>
@@ -39001,7 +39007,7 @@
     <w:basedOn w:val="DefaultParagraphFont"/>
     <w:uiPriority w:val="3"/>
     <w:qFormat/>
-    <w:rsid w:val="003569D4"/>
+    <w:rsid w:val="00AE5623"/>
     <w:rPr>
       <w:rFonts w:ascii="Monotype Corsiva" w:hAnsi="Monotype Corsiva"/>
     </w:rPr>
@@ -39039,7 +39045,7 @@
     <w:basedOn w:val="Heading1"/>
     <w:next w:val="Normal"/>
     <w:uiPriority w:val="7"/>
-    <w:rsid w:val="003569D4"/>
+    <w:rsid w:val="00AE5623"/>
     <w:pPr>
       <w:numPr>
         <w:numId w:val="3"/>
@@ -39052,7 +39058,7 @@
     <w:next w:val="Subtitle"/>
     <w:link w:val="TitleChar"/>
     <w:uiPriority w:val="4"/>
-    <w:rsid w:val="003569D4"/>
+    <w:rsid w:val="00AE5623"/>
     <w:pPr>
       <w:spacing w:before="480"/>
       <w:jc w:val="center"/>
@@ -39071,7 +39077,7 @@
     <w:basedOn w:val="Normal"/>
     <w:link w:val="SubtitleChar"/>
     <w:uiPriority w:val="4"/>
-    <w:rsid w:val="003569D4"/>
+    <w:rsid w:val="00AE5623"/>
     <w:pPr>
       <w:spacing w:before="480"/>
       <w:jc w:val="center"/>
@@ -39087,7 +39093,7 @@
     <w:basedOn w:val="Normal"/>
     <w:link w:val="BodyTextChar"/>
     <w:semiHidden/>
-    <w:rsid w:val="003569D4"/>
+    <w:rsid w:val="00AE5623"/>
     <w:pPr>
       <w:spacing w:after="120"/>
     </w:pPr>
@@ -39097,7 +39103,7 @@
     <w:basedOn w:val="Heading2"/>
     <w:next w:val="Normal"/>
     <w:uiPriority w:val="7"/>
-    <w:rsid w:val="003569D4"/>
+    <w:rsid w:val="00AE5623"/>
     <w:pPr>
       <w:numPr>
         <w:numId w:val="3"/>
@@ -39112,7 +39118,7 @@
     <w:basedOn w:val="Heading3"/>
     <w:next w:val="Normal"/>
     <w:uiPriority w:val="7"/>
-    <w:rsid w:val="003569D4"/>
+    <w:rsid w:val="00AE5623"/>
     <w:pPr>
       <w:numPr>
         <w:numId w:val="3"/>
@@ -39124,7 +39130,7 @@
     <w:basedOn w:val="Heading4"/>
     <w:next w:val="Normal"/>
     <w:uiPriority w:val="7"/>
-    <w:rsid w:val="003569D4"/>
+    <w:rsid w:val="00AE5623"/>
     <w:pPr>
       <w:numPr>
         <w:numId w:val="3"/>
@@ -39136,7 +39142,7 @@
     <w:basedOn w:val="Heading5"/>
     <w:next w:val="Normal"/>
     <w:uiPriority w:val="7"/>
-    <w:rsid w:val="003569D4"/>
+    <w:rsid w:val="00AE5623"/>
     <w:pPr>
       <w:numPr>
         <w:numId w:val="3"/>
@@ -39148,7 +39154,7 @@
     <w:basedOn w:val="Heading6"/>
     <w:next w:val="Normal"/>
     <w:uiPriority w:val="7"/>
-    <w:rsid w:val="003569D4"/>
+    <w:rsid w:val="00AE5623"/>
     <w:pPr>
       <w:numPr>
         <w:numId w:val="3"/>
@@ -39160,7 +39166,7 @@
     <w:basedOn w:val="Heading7"/>
     <w:next w:val="Normal"/>
     <w:uiPriority w:val="7"/>
-    <w:rsid w:val="003569D4"/>
+    <w:rsid w:val="00AE5623"/>
     <w:pPr>
       <w:numPr>
         <w:numId w:val="3"/>
@@ -39172,7 +39178,7 @@
     <w:basedOn w:val="Heading8"/>
     <w:next w:val="Normal"/>
     <w:uiPriority w:val="7"/>
-    <w:rsid w:val="003569D4"/>
+    <w:rsid w:val="00AE5623"/>
     <w:pPr>
       <w:numPr>
         <w:numId w:val="3"/>
@@ -39184,7 +39190,7 @@
     <w:basedOn w:val="Heading9"/>
     <w:next w:val="Normal"/>
     <w:uiPriority w:val="7"/>
-    <w:rsid w:val="003569D4"/>
+    <w:rsid w:val="00AE5623"/>
     <w:pPr>
       <w:numPr>
         <w:numId w:val="3"/>
@@ -39195,7 +39201,7 @@
     <w:name w:val="antichain"/>
     <w:basedOn w:val="poset"/>
     <w:uiPriority w:val="3"/>
-    <w:rsid w:val="003569D4"/>
+    <w:rsid w:val="00AE5623"/>
     <w:rPr>
       <w:rFonts w:ascii="Swis721 BlkOul BT" w:hAnsi="Swis721 BlkOul BT"/>
       <w:i/>
@@ -39205,7 +39211,7 @@
     <w:name w:val="List Paragraph"/>
     <w:basedOn w:val="Normal"/>
     <w:uiPriority w:val="5"/>
-    <w:rsid w:val="003569D4"/>
+    <w:rsid w:val="00AE5623"/>
     <w:pPr>
       <w:ind w:left="720"/>
     </w:pPr>
@@ -39214,7 +39220,7 @@
     <w:name w:val="Book Title"/>
     <w:basedOn w:val="DefaultParagraphFont"/>
     <w:uiPriority w:val="33"/>
-    <w:rsid w:val="003569D4"/>
+    <w:rsid w:val="00AE5623"/>
     <w:rPr>
       <w:b/>
       <w:bCs/>
@@ -39226,7 +39232,7 @@
     <w:name w:val="Intense Emphasis"/>
     <w:basedOn w:val="DefaultParagraphFont"/>
     <w:uiPriority w:val="21"/>
-    <w:rsid w:val="003569D4"/>
+    <w:rsid w:val="00AE5623"/>
     <w:rPr>
       <w:b/>
       <w:bCs/>
@@ -39239,7 +39245,7 @@
     <w:name w:val="Intense Reference"/>
     <w:basedOn w:val="DefaultParagraphFont"/>
     <w:uiPriority w:val="32"/>
-    <w:rsid w:val="003569D4"/>
+    <w:rsid w:val="00AE5623"/>
     <w:rPr>
       <w:b/>
       <w:bCs/>
@@ -39253,7 +39259,7 @@
     <w:name w:val="Strong"/>
     <w:basedOn w:val="DefaultParagraphFont"/>
     <w:uiPriority w:val="22"/>
-    <w:rsid w:val="003569D4"/>
+    <w:rsid w:val="00AE5623"/>
     <w:rPr>
       <w:b/>
       <w:bCs/>
@@ -39265,7 +39271,7 @@
     <w:next w:val="Normal"/>
     <w:link w:val="QuoteChar"/>
     <w:uiPriority w:val="29"/>
-    <w:rsid w:val="003569D4"/>
+    <w:rsid w:val="00AE5623"/>
     <w:rPr>
       <w:i/>
       <w:iCs/>
@@ -39277,7 +39283,7 @@
     <w:basedOn w:val="DefaultParagraphFont"/>
     <w:link w:val="Quote"/>
     <w:uiPriority w:val="29"/>
-    <w:rsid w:val="003569D4"/>
+    <w:rsid w:val="00AE5623"/>
     <w:rPr>
       <w:rFonts w:ascii="Times New Roman" w:hAnsi="Times New Roman"/>
       <w:i/>
@@ -39292,7 +39298,7 @@
     <w:next w:val="Normal"/>
     <w:link w:val="IntenseQuoteChar"/>
     <w:uiPriority w:val="30"/>
-    <w:rsid w:val="003569D4"/>
+    <w:rsid w:val="00AE5623"/>
     <w:pPr>
       <w:pBdr>
         <w:bottom w:val="single" w:sz="4" w:space="4" w:color="4F81BD" w:themeColor="accent1"/>
@@ -39313,7 +39319,7 @@
     <w:basedOn w:val="DefaultParagraphFont"/>
     <w:link w:val="IntenseQuote"/>
     <w:uiPriority w:val="30"/>
-    <w:rsid w:val="003569D4"/>
+    <w:rsid w:val="00AE5623"/>
     <w:rPr>
       <w:rFonts w:ascii="Times New Roman" w:hAnsi="Times New Roman"/>
       <w:b/>
@@ -39328,7 +39334,7 @@
     <w:name w:val="Subtle Reference"/>
     <w:basedOn w:val="DefaultParagraphFont"/>
     <w:uiPriority w:val="31"/>
-    <w:rsid w:val="003569D4"/>
+    <w:rsid w:val="00AE5623"/>
     <w:rPr>
       <w:smallCaps/>
       <w:color w:val="C0504D" w:themeColor="accent2"/>
@@ -39338,7 +39344,7 @@
   <w:style w:type="character" w:styleId="SubtleEmphasis">
     <w:name w:val="Subtle Emphasis"/>
     <w:uiPriority w:val="19"/>
-    <w:rsid w:val="003569D4"/>
+    <w:rsid w:val="00AE5623"/>
     <w:rPr>
       <w:i/>
       <w:iCs/>
@@ -39349,7 +39355,7 @@
     <w:name w:val="No Spacing"/>
     <w:basedOn w:val="Normal"/>
     <w:uiPriority w:val="1"/>
-    <w:rsid w:val="003569D4"/>
+    <w:rsid w:val="00AE5623"/>
     <w:pPr>
       <w:spacing w:before="0"/>
     </w:pPr>
@@ -39359,7 +39365,7 @@
     <w:basedOn w:val="DefaultParagraphFont"/>
     <w:link w:val="Heading1"/>
     <w:uiPriority w:val="6"/>
-    <w:rsid w:val="003569D4"/>
+    <w:rsid w:val="00AE5623"/>
     <w:rPr>
       <w:rFonts w:ascii="Times New Roman" w:eastAsiaTheme="majorEastAsia" w:hAnsi="Times New Roman" w:cstheme="majorBidi"/>
       <w:b/>
@@ -39372,7 +39378,7 @@
     <w:basedOn w:val="DefaultParagraphFont"/>
     <w:link w:val="Heading2"/>
     <w:uiPriority w:val="6"/>
-    <w:rsid w:val="003569D4"/>
+    <w:rsid w:val="00AE5623"/>
     <w:rPr>
       <w:rFonts w:ascii="Times New Roman" w:eastAsiaTheme="majorEastAsia" w:hAnsi="Times New Roman" w:cstheme="majorBidi"/>
       <w:b/>
@@ -39384,7 +39390,7 @@
     <w:basedOn w:val="DefaultParagraphFont"/>
     <w:link w:val="Heading3"/>
     <w:uiPriority w:val="6"/>
-    <w:rsid w:val="003569D4"/>
+    <w:rsid w:val="00AE5623"/>
     <w:rPr>
       <w:rFonts w:ascii="Times New Roman" w:eastAsiaTheme="majorEastAsia" w:hAnsi="Times New Roman" w:cstheme="majorBidi"/>
       <w:sz w:val="24"/>
@@ -39395,7 +39401,7 @@
     <w:basedOn w:val="DefaultParagraphFont"/>
     <w:link w:val="Heading4"/>
     <w:uiPriority w:val="6"/>
-    <w:rsid w:val="003569D4"/>
+    <w:rsid w:val="00AE5623"/>
     <w:rPr>
       <w:rFonts w:ascii="Times New Roman" w:hAnsi="Times New Roman" w:cstheme="majorBidi"/>
       <w:sz w:val="24"/>
@@ -39406,7 +39412,7 @@
     <w:basedOn w:val="DefaultParagraphFont"/>
     <w:link w:val="Heading5"/>
     <w:uiPriority w:val="6"/>
-    <w:rsid w:val="003569D4"/>
+    <w:rsid w:val="00AE5623"/>
     <w:rPr>
       <w:rFonts w:ascii="Times New Roman" w:hAnsi="Times New Roman" w:cstheme="majorBidi"/>
       <w:sz w:val="24"/>
@@ -39417,7 +39423,7 @@
     <w:basedOn w:val="DefaultParagraphFont"/>
     <w:link w:val="Heading6"/>
     <w:uiPriority w:val="6"/>
-    <w:rsid w:val="003569D4"/>
+    <w:rsid w:val="00AE5623"/>
     <w:rPr>
       <w:rFonts w:ascii="Times New Roman" w:hAnsi="Times New Roman" w:cstheme="majorBidi"/>
       <w:sz w:val="24"/>
@@ -39428,7 +39434,7 @@
     <w:basedOn w:val="DefaultParagraphFont"/>
     <w:link w:val="Heading7"/>
     <w:uiPriority w:val="6"/>
-    <w:rsid w:val="003569D4"/>
+    <w:rsid w:val="00AE5623"/>
     <w:rPr>
       <w:rFonts w:ascii="Times New Roman" w:hAnsi="Times New Roman" w:cstheme="majorBidi"/>
       <w:sz w:val="24"/>
@@ -39439,7 +39445,7 @@
     <w:basedOn w:val="DefaultParagraphFont"/>
     <w:link w:val="Heading8"/>
     <w:uiPriority w:val="6"/>
-    <w:rsid w:val="003569D4"/>
+    <w:rsid w:val="00AE5623"/>
     <w:rPr>
       <w:rFonts w:ascii="Times New Roman" w:hAnsi="Times New Roman" w:cstheme="majorBidi"/>
       <w:sz w:val="24"/>
@@ -39450,7 +39456,7 @@
     <w:basedOn w:val="DefaultParagraphFont"/>
     <w:link w:val="Heading9"/>
     <w:uiPriority w:val="6"/>
-    <w:rsid w:val="003569D4"/>
+    <w:rsid w:val="00AE5623"/>
     <w:rPr>
       <w:rFonts w:ascii="Times New Roman" w:eastAsiaTheme="majorEastAsia" w:hAnsi="Times New Roman" w:cstheme="majorBidi"/>
       <w:sz w:val="24"/>
@@ -39461,7 +39467,7 @@
     <w:basedOn w:val="DefaultParagraphFont"/>
     <w:link w:val="Title"/>
     <w:uiPriority w:val="4"/>
-    <w:rsid w:val="003569D4"/>
+    <w:rsid w:val="00AE5623"/>
     <w:rPr>
       <w:rFonts w:ascii="Arial" w:eastAsiaTheme="majorEastAsia" w:hAnsi="Arial" w:cs="Arial"/>
       <w:b/>
@@ -39476,7 +39482,7 @@
     <w:basedOn w:val="DefaultParagraphFont"/>
     <w:link w:val="Subtitle"/>
     <w:uiPriority w:val="4"/>
-    <w:rsid w:val="003569D4"/>
+    <w:rsid w:val="00AE5623"/>
     <w:rPr>
       <w:rFonts w:ascii="Arial" w:eastAsiaTheme="majorEastAsia" w:hAnsi="Arial" w:cs="Arial"/>
       <w:sz w:val="28"/>
@@ -39491,7 +39497,7 @@
     <w:semiHidden/>
     <w:unhideWhenUsed/>
     <w:qFormat/>
-    <w:rsid w:val="003569D4"/>
+    <w:rsid w:val="00AE5623"/>
     <w:pPr>
       <w:numPr>
         <w:numId w:val="0"/>
@@ -39515,7 +39521,7 @@
     <w:uiPriority w:val="99"/>
     <w:semiHidden/>
     <w:unhideWhenUsed/>
-    <w:rsid w:val="003569D4"/>
+    <w:rsid w:val="00AE5623"/>
     <w:pPr>
       <w:spacing w:before="0"/>
     </w:pPr>
@@ -39531,7 +39537,7 @@
     <w:link w:val="BalloonText"/>
     <w:uiPriority w:val="99"/>
     <w:semiHidden/>
-    <w:rsid w:val="003569D4"/>
+    <w:rsid w:val="00AE5623"/>
     <w:rPr>
       <w:rFonts w:ascii="Tahoma" w:hAnsi="Tahoma" w:cs="Tahoma"/>
       <w:sz w:val="16"/>
@@ -39545,7 +39551,7 @@
     <w:uiPriority w:val="99"/>
     <w:semiHidden/>
     <w:unhideWhenUsed/>
-    <w:rsid w:val="003569D4"/>
+    <w:rsid w:val="00AE5623"/>
     <w:pPr>
       <w:spacing w:before="0"/>
     </w:pPr>
@@ -39561,7 +39567,7 @@
     <w:link w:val="DocumentMap"/>
     <w:uiPriority w:val="99"/>
     <w:semiHidden/>
-    <w:rsid w:val="003569D4"/>
+    <w:rsid w:val="00AE5623"/>
     <w:rPr>
       <w:rFonts w:ascii="Tahoma" w:hAnsi="Tahoma" w:cs="Tahoma"/>
       <w:sz w:val="16"/>
@@ -39573,7 +39579,7 @@
     <w:basedOn w:val="DefaultParagraphFont"/>
     <w:link w:val="BodyText"/>
     <w:semiHidden/>
-    <w:rsid w:val="003569D4"/>
+    <w:rsid w:val="00AE5623"/>
     <w:rPr>
       <w:rFonts w:ascii="Times New Roman" w:hAnsi="Times New Roman"/>
       <w:sz w:val="24"/>
@@ -39584,7 +39590,7 @@
     <w:basedOn w:val="DefaultParagraphFont"/>
     <w:uiPriority w:val="1"/>
     <w:qFormat/>
-    <w:rsid w:val="003569D4"/>
+    <w:rsid w:val="00AE5623"/>
     <w:rPr>
       <w:u w:val="words"/>
     </w:rPr>
@@ -39593,7 +39599,7 @@
     <w:name w:val="abstract"/>
     <w:uiPriority w:val="1"/>
     <w:qFormat/>
-    <w:rsid w:val="003569D4"/>
+    <w:rsid w:val="00AE5623"/>
     <w:rPr>
       <w:rFonts w:ascii="Swis721 BdOul BT" w:hAnsi="Swis721 BdOul BT"/>
       <w:b/>
@@ -39603,7 +39609,7 @@
     <w:name w:val="rep"/>
     <w:uiPriority w:val="1"/>
     <w:qFormat/>
-    <w:rsid w:val="003569D4"/>
+    <w:rsid w:val="00AE5623"/>
     <w:rPr>
       <w:rFonts w:ascii="Arial" w:hAnsi="Arial"/>
     </w:rPr>
@@ -39612,7 +39618,7 @@
     <w:name w:val="rel"/>
     <w:uiPriority w:val="1"/>
     <w:qFormat/>
-    <w:rsid w:val="003569D4"/>
+    <w:rsid w:val="00AE5623"/>
     <w:rPr>
       <w:rFonts w:ascii="Times New Roman" w:hAnsi="Times New Roman" w:cs="Arial"/>
     </w:rPr>
@@ -39622,14 +39628,14 @@
     <w:basedOn w:val="Normal"/>
     <w:link w:val="CommentTextChar"/>
     <w:semiHidden/>
-    <w:rsid w:val="003569D4"/>
+    <w:rsid w:val="00AE5623"/>
   </w:style>
   <w:style w:type="character" w:customStyle="1" w:styleId="CommentTextChar">
     <w:name w:val="Comment Text Char"/>
     <w:basedOn w:val="DefaultParagraphFont"/>
     <w:link w:val="CommentText"/>
     <w:semiHidden/>
-    <w:rsid w:val="003569D4"/>
+    <w:rsid w:val="00AE5623"/>
     <w:rPr>
       <w:rFonts w:ascii="Times New Roman" w:hAnsi="Times New Roman"/>
       <w:sz w:val="24"/>
@@ -39639,7 +39645,7 @@
     <w:name w:val="annotation reference"/>
     <w:basedOn w:val="DefaultParagraphFont"/>
     <w:semiHidden/>
-    <w:rsid w:val="003569D4"/>
+    <w:rsid w:val="00AE5623"/>
     <w:rPr>
       <w:sz w:val="24"/>
       <w:szCs w:val="16"/>
@@ -39650,7 +39656,7 @@
     <w:basedOn w:val="Normal"/>
     <w:uiPriority w:val="99"/>
     <w:semiHidden/>
-    <w:rsid w:val="003569D4"/>
+    <w:rsid w:val="00AE5623"/>
     <w:pPr>
       <w:spacing w:before="100" w:beforeAutospacing="1" w:after="115"/>
     </w:pPr>
@@ -39666,7 +39672,7 @@
     <w:uiPriority w:val="99"/>
     <w:semiHidden/>
     <w:unhideWhenUsed/>
-    <w:rsid w:val="003569D4"/>
+    <w:rsid w:val="00AE5623"/>
     <w:rPr>
       <w:b/>
       <w:bCs/>
@@ -39678,7 +39684,7 @@
     <w:link w:val="CommentSubject"/>
     <w:uiPriority w:val="99"/>
     <w:semiHidden/>
-    <w:rsid w:val="003569D4"/>
+    <w:rsid w:val="00AE5623"/>
     <w:rPr>
       <w:rFonts w:ascii="Times New Roman" w:hAnsi="Times New Roman"/>
       <w:b/>
@@ -39692,7 +39698,7 @@
     <w:next w:val="Normal"/>
     <w:uiPriority w:val="5"/>
     <w:qFormat/>
-    <w:rsid w:val="003569D4"/>
+    <w:rsid w:val="00AE5623"/>
     <w:rPr>
       <w:u w:val="single"/>
     </w:rPr>
@@ -39716,7 +39722,7 @@
     <w:basedOn w:val="DefaultParagraphFont"/>
     <w:uiPriority w:val="99"/>
     <w:unhideWhenUsed/>
-    <w:rsid w:val="003569D4"/>
+    <w:rsid w:val="00AE5623"/>
     <w:rPr>
       <w:color w:val="0000FF"/>
       <w:u w:val="single"/>
@@ -39725,7 +39731,7 @@
   <w:style w:type="character" w:customStyle="1" w:styleId="mlabel">
     <w:name w:val="mlabel"/>
     <w:basedOn w:val="DefaultParagraphFont"/>
-    <w:rsid w:val="003569D4"/>
+    <w:rsid w:val="00AE5623"/>
   </w:style>
   <w:style w:type="paragraph" w:customStyle="1" w:styleId="code">
     <w:name w:val="code"/>
@@ -39760,7 +39766,7 @@
     <w:basedOn w:val="Normal"/>
     <w:uiPriority w:val="5"/>
     <w:qFormat/>
-    <w:rsid w:val="003569D4"/>
+    <w:rsid w:val="00AE5623"/>
     <w:pPr>
       <w:numPr>
         <w:numId w:val="5"/>
@@ -39777,7 +39783,7 @@
     <w:basedOn w:val="Normal"/>
     <w:uiPriority w:val="5"/>
     <w:qFormat/>
-    <w:rsid w:val="003569D4"/>
+    <w:rsid w:val="00AE5623"/>
     <w:rPr>
       <w:rFonts w:asciiTheme="minorHAnsi" w:hAnsiTheme="minorHAnsi"/>
       <w:b/>
@@ -39790,7 +39796,7 @@
     <w:basedOn w:val="Normal"/>
     <w:uiPriority w:val="5"/>
     <w:qFormat/>
-    <w:rsid w:val="003569D4"/>
+    <w:rsid w:val="00AE5623"/>
     <w:pPr>
       <w:spacing w:before="120"/>
       <w:ind w:left="288"/>
@@ -39818,7 +39824,7 @@
     <w:name w:val="Table Grid"/>
     <w:basedOn w:val="TableNormal"/>
     <w:uiPriority w:val="59"/>
-    <w:rsid w:val="003569D4"/>
+    <w:rsid w:val="00AE5623"/>
     <w:tblPr>
       <w:tblInd w:w="0" w:type="dxa"/>
       <w:tblBorders>
@@ -39841,7 +39847,7 @@
     <w:name w:val="abs"/>
     <w:uiPriority w:val="1"/>
     <w:qFormat/>
-    <w:rsid w:val="003569D4"/>
+    <w:rsid w:val="00AE5623"/>
     <w:rPr>
       <w:rFonts w:ascii="Swis721 BdOul BT" w:hAnsi="Swis721 BdOul BT"/>
       <w:b/>
@@ -39852,7 +39858,7 @@
     <w:basedOn w:val="Normal"/>
     <w:uiPriority w:val="5"/>
     <w:qFormat/>
-    <w:rsid w:val="003569D4"/>
+    <w:rsid w:val="00AE5623"/>
     <w:pPr>
       <w:spacing w:before="0"/>
     </w:pPr>
@@ -39862,7 +39868,7 @@
     <w:basedOn w:val="Normal"/>
     <w:uiPriority w:val="5"/>
     <w:qFormat/>
-    <w:rsid w:val="003569D4"/>
+    <w:rsid w:val="00AE5623"/>
     <w:pPr>
       <w:ind w:left="288"/>
     </w:pPr>
@@ -39902,7 +39908,7 @@
     <w:name w:val="hidden"/>
     <w:basedOn w:val="DefaultParagraphFont"/>
     <w:uiPriority w:val="1"/>
-    <w:rsid w:val="003569D4"/>
+    <w:rsid w:val="00AE5623"/>
     <w:rPr>
       <w:vanish/>
     </w:rPr>
@@ -39911,7 +39917,7 @@
     <w:name w:val="dbc_heading_continuation"/>
     <w:basedOn w:val="dbcheading"/>
     <w:uiPriority w:val="5"/>
-    <w:rsid w:val="003569D4"/>
+    <w:rsid w:val="00AE5623"/>
     <w:pPr>
       <w:spacing w:before="0"/>
     </w:pPr>
@@ -39920,7 +39926,7 @@
     <w:name w:val="cpp_character"/>
     <w:basedOn w:val="DefaultParagraphFont"/>
     <w:uiPriority w:val="4"/>
-    <w:rsid w:val="003569D4"/>
+    <w:rsid w:val="00AE5623"/>
     <w:rPr>
       <w:rFonts w:ascii="Courier New" w:hAnsi="Courier New" w:cs="Courier New"/>
       <w:sz w:val="20"/>
@@ -39932,7 +39938,7 @@
     <w:next w:val="cppcodecontinuation"/>
     <w:uiPriority w:val="4"/>
     <w:qFormat/>
-    <w:rsid w:val="003569D4"/>
+    <w:rsid w:val="00AE5623"/>
     <w:pPr>
       <w:keepNext/>
       <w:jc w:val="left"/>
@@ -39948,7 +39954,7 @@
     <w:next w:val="cshcodecontinuation"/>
     <w:uiPriority w:val="5"/>
     <w:qFormat/>
-    <w:rsid w:val="003569D4"/>
+    <w:rsid w:val="00AE5623"/>
     <w:rPr>
       <w:rFonts w:ascii="Arial" w:hAnsi="Arial"/>
       <w:sz w:val="20"/>
@@ -39959,7 +39965,7 @@
     <w:basedOn w:val="cshcode"/>
     <w:uiPriority w:val="5"/>
     <w:qFormat/>
-    <w:rsid w:val="003569D4"/>
+    <w:rsid w:val="00AE5623"/>
     <w:pPr>
       <w:spacing w:before="0"/>
     </w:pPr>
@@ -39969,7 +39975,7 @@
     <w:basedOn w:val="cppcode"/>
     <w:uiPriority w:val="4"/>
     <w:qFormat/>
-    <w:rsid w:val="003569D4"/>
+    <w:rsid w:val="00AE5623"/>
     <w:pPr>
       <w:keepNext w:val="0"/>
       <w:spacing w:before="0"/>
@@ -40019,7 +40025,7 @@
     <w:next w:val="Normal"/>
     <w:uiPriority w:val="37"/>
     <w:unhideWhenUsed/>
-    <w:rsid w:val="003569D4"/>
+    <w:rsid w:val="00AE5623"/>
     <w:pPr>
       <w:jc w:val="left"/>
     </w:pPr>
@@ -40315,7 +40321,7 @@
 </file>
 
 <file path=customXml/itemProps1.xml><?xml version="1.0" encoding="utf-8"?>
-<ds:datastoreItem xmlns:ds="http://schemas.openxmlformats.org/officeDocument/2006/customXml" ds:itemID="{4D972722-1E8F-412E-A6DF-A37AAF620105}">
+<ds:datastoreItem xmlns:ds="http://schemas.openxmlformats.org/officeDocument/2006/customXml" ds:itemID="{B42E062C-85D0-4005-A31B-946E97123C07}">
   <ds:schemaRefs>
     <ds:schemaRef ds:uri="http://schemas.openxmlformats.org/officeDocument/2006/bibliography"/>
   </ds:schemaRefs>

</xml_diff>

<commit_message>
Backup. Working on index spaces.
</commit_message>
<xml_diff>
--- a/SheafSystem Programmers Guide.docx
+++ b/SheafSystem Programmers Guide.docx
@@ -2701,10 +2701,10 @@
             <v:path o:extrusionok="f" gradientshapeok="t" o:connecttype="rect"/>
             <o:lock v:ext="edit" aspectratio="t"/>
           </v:shapetype>
-          <v:shape id="_x0000_i1025" type="#_x0000_t75" style="width:321pt;height:268.2pt" o:ole="">
+          <v:shape id="_x0000_i1025" type="#_x0000_t75" style="width:321.25pt;height:267.85pt" o:ole="">
             <v:imagedata r:id="rId21" o:title=""/>
           </v:shape>
-          <o:OLEObject Type="Embed" ProgID="Visio.Drawing.11" ShapeID="_x0000_i1025" DrawAspect="Content" ObjectID="_1439929390" r:id="rId22"/>
+          <o:OLEObject Type="Embed" ProgID="Visio.Drawing.11" ShapeID="_x0000_i1025" DrawAspect="Content" ObjectID="_1440447963" r:id="rId22"/>
         </w:object>
       </w:r>
     </w:p>
@@ -2746,9 +2746,11 @@
       <w:pPr>
         <w:pStyle w:val="Heading3"/>
       </w:pPr>
+      <w:bookmarkStart w:id="2" w:name="_Ref366662091"/>
       <w:r>
         <w:t>Index spaces and scoped indices, part 1</w:t>
       </w:r>
+      <w:bookmarkEnd w:id="2"/>
     </w:p>
     <w:p>
       <w:r>
@@ -4047,7 +4049,10 @@
         <w:pStyle w:val="dbcheading"/>
       </w:pPr>
       <w:r>
-        <w:t>pod_type hub_pod (pod_type xid) const</w:t>
+        <w:t>pod_type hub_pod</w:t>
+      </w:r>
+      <w:r>
+        <w:t>(pod_type xid) const</w:t>
       </w:r>
     </w:p>
     <w:p>
@@ -4068,7 +4073,10 @@
         <w:pStyle w:val="dbcheading"/>
       </w:pPr>
       <w:r>
-        <w:t>pod_type pod (pod_type xid) const</w:t>
+        <w:t>pod_type pod</w:t>
+      </w:r>
+      <w:r>
+        <w:t>(pod_type xid) const</w:t>
       </w:r>
     </w:p>
     <w:p>
@@ -6221,7 +6229,7 @@
       <w:pPr>
         <w:pStyle w:val="Heading3"/>
       </w:pPr>
-      <w:bookmarkStart w:id="2" w:name="_Ref350507955"/>
+      <w:bookmarkStart w:id="3" w:name="_Ref350507955"/>
       <w:r>
         <w:t>Posets</w:t>
       </w:r>
@@ -6298,11 +6306,11 @@
       <w:pPr>
         <w:pStyle w:val="Heading4"/>
       </w:pPr>
-      <w:bookmarkStart w:id="3" w:name="_Ref350769019"/>
+      <w:bookmarkStart w:id="4" w:name="_Ref350769019"/>
       <w:r>
         <w:t>Creating posets</w:t>
       </w:r>
-      <w:bookmarkEnd w:id="3"/>
+      <w:bookmarkEnd w:id="4"/>
     </w:p>
     <w:p>
       <w:r>
@@ -6906,7 +6914,7 @@
       <w:pPr>
         <w:pStyle w:val="Heading4"/>
       </w:pPr>
-      <w:bookmarkStart w:id="4" w:name="_Ref350254663"/>
+      <w:bookmarkStart w:id="5" w:name="_Ref350254663"/>
       <w:r>
         <w:t xml:space="preserve">Example </w:t>
       </w:r>
@@ -6931,7 +6939,7 @@
         </w:rPr>
         <w:fldChar w:fldCharType="end"/>
       </w:r>
-      <w:bookmarkEnd w:id="4"/>
+      <w:bookmarkEnd w:id="5"/>
       <w:r>
         <w:t>: Creating, accessing, and deleting posets.</w:t>
       </w:r>
@@ -7686,10 +7694,10 @@
       </w:pPr>
       <w:r>
         <w:object w:dxaOrig="2385" w:dyaOrig="4906">
-          <v:shape id="_x0000_i1026" type="#_x0000_t75" style="width:119.4pt;height:244.8pt" o:ole="">
+          <v:shape id="_x0000_i1026" type="#_x0000_t75" style="width:119.35pt;height:244.7pt" o:ole="">
             <v:imagedata r:id="rId23" o:title=""/>
           </v:shape>
-          <o:OLEObject Type="Embed" ProgID="Visio.Drawing.11" ShapeID="_x0000_i1026" DrawAspect="Content" ObjectID="_1439929391" r:id="rId24"/>
+          <o:OLEObject Type="Embed" ProgID="Visio.Drawing.11" ShapeID="_x0000_i1026" DrawAspect="Content" ObjectID="_1440447964" r:id="rId24"/>
         </w:object>
       </w:r>
     </w:p>
@@ -7697,7 +7705,7 @@
       <w:pPr>
         <w:pStyle w:val="Caption"/>
       </w:pPr>
-      <w:bookmarkStart w:id="5" w:name="_Ref350458932"/>
+      <w:bookmarkStart w:id="6" w:name="_Ref350458932"/>
       <w:r>
         <w:t xml:space="preserve">Figure </w:t>
       </w:r>
@@ -7722,7 +7730,7 @@
         </w:rPr>
         <w:fldChar w:fldCharType="end"/>
       </w:r>
-      <w:bookmarkEnd w:id="5"/>
+      <w:bookmarkEnd w:id="6"/>
       <w:r>
         <w:t>: Line segment example from Part Space, Figure 10.</w:t>
       </w:r>
@@ -8192,11 +8200,11 @@
       <w:pPr>
         <w:pStyle w:val="Heading5"/>
       </w:pPr>
-      <w:bookmarkStart w:id="6" w:name="_Ref351401921"/>
+      <w:bookmarkStart w:id="7" w:name="_Ref351401921"/>
       <w:r>
         <w:t>Member attributes</w:t>
       </w:r>
-      <w:bookmarkEnd w:id="6"/>
+      <w:bookmarkEnd w:id="7"/>
     </w:p>
     <w:p>
       <w:r>
@@ -8670,10 +8678,10 @@
       </w:pPr>
       <w:r>
         <w:object w:dxaOrig="2385" w:dyaOrig="5985">
-          <v:shape id="_x0000_i1027" type="#_x0000_t75" style="width:119.4pt;height:298.8pt" o:ole="">
+          <v:shape id="_x0000_i1027" type="#_x0000_t75" style="width:119.35pt;height:298.55pt" o:ole="">
             <v:imagedata r:id="rId25" o:title=""/>
           </v:shape>
-          <o:OLEObject Type="Embed" ProgID="Visio.Drawing.11" ShapeID="_x0000_i1027" DrawAspect="Content" ObjectID="_1439929392" r:id="rId26"/>
+          <o:OLEObject Type="Embed" ProgID="Visio.Drawing.11" ShapeID="_x0000_i1027" DrawAspect="Content" ObjectID="_1440447965" r:id="rId26"/>
         </w:object>
       </w:r>
     </w:p>
@@ -8681,7 +8689,7 @@
       <w:pPr>
         <w:pStyle w:val="Caption"/>
       </w:pPr>
-      <w:bookmarkStart w:id="7" w:name="_Ref350461926"/>
+      <w:bookmarkStart w:id="8" w:name="_Ref350461926"/>
       <w:r>
         <w:t xml:space="preserve">Figure </w:t>
       </w:r>
@@ -8706,7 +8714,7 @@
         </w:rPr>
         <w:fldChar w:fldCharType="end"/>
       </w:r>
-      <w:bookmarkEnd w:id="7"/>
+      <w:bookmarkEnd w:id="8"/>
       <w:r>
         <w:t>: A join equivalent member.</w:t>
       </w:r>
@@ -8866,7 +8874,7 @@
       <w:pPr>
         <w:pStyle w:val="Heading4"/>
       </w:pPr>
-      <w:bookmarkStart w:id="8" w:name="_Ref350551861"/>
+      <w:bookmarkStart w:id="9" w:name="_Ref350551861"/>
       <w:r>
         <w:t xml:space="preserve">Example </w:t>
       </w:r>
@@ -8891,7 +8899,7 @@
         </w:rPr>
         <w:fldChar w:fldCharType="end"/>
       </w:r>
-      <w:bookmarkEnd w:id="8"/>
+      <w:bookmarkEnd w:id="9"/>
       <w:r>
         <w:t>:  Reading a sheaf file; manipulating poset members with the poset interface</w:t>
       </w:r>
@@ -10035,7 +10043,7 @@
       <w:r>
         <w:t>andles</w:t>
       </w:r>
-      <w:bookmarkEnd w:id="2"/>
+      <w:bookmarkEnd w:id="3"/>
     </w:p>
     <w:p>
       <w:r>
@@ -10453,7 +10461,7 @@
       <w:pPr>
         <w:pStyle w:val="Heading4"/>
       </w:pPr>
-      <w:bookmarkStart w:id="9" w:name="_Ref365374678"/>
+      <w:bookmarkStart w:id="10" w:name="_Ref365374678"/>
       <w:r>
         <w:t xml:space="preserve">Example </w:t>
       </w:r>
@@ -10478,7 +10486,7 @@
         </w:rPr>
         <w:fldChar w:fldCharType="end"/>
       </w:r>
-      <w:bookmarkEnd w:id="9"/>
+      <w:bookmarkEnd w:id="10"/>
       <w:r>
         <w:t>: Manipulating poset member with the poset_member interface.</w:t>
       </w:r>
@@ -11652,11 +11660,11 @@
       <w:pPr>
         <w:pStyle w:val="Heading3"/>
       </w:pPr>
-      <w:bookmarkStart w:id="10" w:name="_Ref351029262"/>
+      <w:bookmarkStart w:id="11" w:name="_Ref351029262"/>
       <w:r>
         <w:t>Subposets</w:t>
       </w:r>
-      <w:bookmarkEnd w:id="10"/>
+      <w:bookmarkEnd w:id="11"/>
     </w:p>
     <w:p>
       <w:r>
@@ -13858,10 +13866,10 @@
       </w:pPr>
       <w:r>
         <w:object w:dxaOrig="3826" w:dyaOrig="2746">
-          <v:shape id="_x0000_i1028" type="#_x0000_t75" style="width:190.8pt;height:137.4pt" o:ole="">
+          <v:shape id="_x0000_i1028" type="#_x0000_t75" style="width:190.85pt;height:137.45pt" o:ole="">
             <v:imagedata r:id="rId27" o:title=""/>
           </v:shape>
-          <o:OLEObject Type="Embed" ProgID="Visio.Drawing.11" ShapeID="_x0000_i1028" DrawAspect="Content" ObjectID="_1439929393" r:id="rId28"/>
+          <o:OLEObject Type="Embed" ProgID="Visio.Drawing.11" ShapeID="_x0000_i1028" DrawAspect="Content" ObjectID="_1440447966" r:id="rId28"/>
         </w:object>
       </w:r>
     </w:p>
@@ -13869,7 +13877,7 @@
       <w:pPr>
         <w:pStyle w:val="Caption"/>
       </w:pPr>
-      <w:bookmarkStart w:id="11" w:name="_Ref350713867"/>
+      <w:bookmarkStart w:id="12" w:name="_Ref350713867"/>
       <w:r>
         <w:t xml:space="preserve">Figure </w:t>
       </w:r>
@@ -13894,7 +13902,7 @@
         </w:rPr>
         <w:fldChar w:fldCharType="end"/>
       </w:r>
-      <w:bookmarkEnd w:id="11"/>
+      <w:bookmarkEnd w:id="12"/>
       <w:r>
         <w:t xml:space="preserve">: Actions in depth first </w:t>
       </w:r>
@@ -14842,7 +14850,7 @@
           <w:noProof/>
         </w:rPr>
         <w:drawing>
-          <wp:inline distT="0" distB="0" distL="0" distR="0" wp14:anchorId="07B05152" wp14:editId="122C78BB">
+          <wp:inline distT="0" distB="0" distL="0" distR="0" wp14:anchorId="5AFC7B19" wp14:editId="230B6080">
             <wp:extent cx="5486400" cy="2994757"/>
             <wp:effectExtent l="0" t="0" r="0" b="0"/>
             <wp:docPr id="1" name="Picture 1"/>
@@ -14895,7 +14903,7 @@
       <w:pPr>
         <w:pStyle w:val="Caption"/>
       </w:pPr>
-      <w:bookmarkStart w:id="12" w:name="_Ref365409488"/>
+      <w:bookmarkStart w:id="13" w:name="_Ref365409488"/>
       <w:r>
         <w:t xml:space="preserve">Figure </w:t>
       </w:r>
@@ -14920,7 +14928,7 @@
         </w:rPr>
         <w:fldChar w:fldCharType="end"/>
       </w:r>
-      <w:bookmarkEnd w:id="12"/>
+      <w:bookmarkEnd w:id="13"/>
       <w:r>
         <w:t>: The cell schema table copied from the Part Space tutorial, Figure 14.</w:t>
       </w:r>
@@ -14952,14 +14960,14 @@
       <w:pPr>
         <w:pStyle w:val="Heading3"/>
       </w:pPr>
-      <w:bookmarkStart w:id="13" w:name="_Ref365711928"/>
+      <w:bookmarkStart w:id="14" w:name="_Ref365711928"/>
       <w:r>
         <w:t>Schema_poset_member</w:t>
       </w:r>
       <w:r>
         <w:t xml:space="preserve"> handles</w:t>
       </w:r>
-      <w:bookmarkEnd w:id="13"/>
+      <w:bookmarkEnd w:id="14"/>
     </w:p>
     <w:p>
       <w:r>
@@ -15524,7 +15532,7 @@
       <w:pPr>
         <w:pStyle w:val="Heading4"/>
       </w:pPr>
-      <w:bookmarkStart w:id="14" w:name="_Ref365409622"/>
+      <w:bookmarkStart w:id="15" w:name="_Ref365409622"/>
       <w:r>
         <w:t xml:space="preserve">Example </w:t>
       </w:r>
@@ -15549,7 +15557,7 @@
         </w:rPr>
         <w:fldChar w:fldCharType="end"/>
       </w:r>
-      <w:bookmarkEnd w:id="14"/>
+      <w:bookmarkEnd w:id="15"/>
       <w:r>
         <w:t>: Schema poset</w:t>
       </w:r>
@@ -16890,7 +16898,7 @@
       <w:pPr>
         <w:pStyle w:val="Heading4"/>
       </w:pPr>
-      <w:bookmarkStart w:id="15" w:name="_Ref361820266"/>
+      <w:bookmarkStart w:id="16" w:name="_Ref361820266"/>
       <w:r>
         <w:t xml:space="preserve">Example </w:t>
       </w:r>
@@ -16915,7 +16923,7 @@
         </w:rPr>
         <w:fldChar w:fldCharType="end"/>
       </w:r>
-      <w:bookmarkEnd w:id="15"/>
+      <w:bookmarkEnd w:id="16"/>
       <w:r>
         <w:t>: Creating a base_space_poset.</w:t>
       </w:r>
@@ -17267,19 +17275,21 @@
       <w:r>
         <w:t>.</w:t>
       </w:r>
+      <w:r>
+        <w:t xml:space="preserve"> To create a cell which is a copy of a standard prototype use:</w:t>
+      </w:r>
     </w:p>
     <w:p>
       <w:pPr>
         <w:pStyle w:val="dbcheading"/>
       </w:pPr>
       <w:r>
-        <w:t xml:space="preserve">const sheaf::scoped_index&amp; </w:t>
-      </w:r>
-    </w:p>
-    <w:p>
-      <w:pPr>
-        <w:pStyle w:val="dbcheading"/>
-        <w:spacing w:before="0"/>
+        <w:t>sheaf::pod_index_type</w:t>
+      </w:r>
+    </w:p>
+    <w:p>
+      <w:pPr>
+        <w:pStyle w:val="dbcheadingcontinuation"/>
       </w:pPr>
       <w:r>
         <w:t>fiber_bundle::base_space_poset::</w:t>
@@ -17287,11 +17297,10 @@
     </w:p>
     <w:p>
       <w:pPr>
-        <w:pStyle w:val="dbcheading"/>
-        <w:spacing w:before="0"/>
-      </w:pPr>
-      <w:r>
-        <w:t xml:space="preserve">new_row_dof_map(const string &amp; xprototype_name) </w:t>
+        <w:pStyle w:val="dbcheadingcontinuation"/>
+      </w:pPr>
+      <w:r>
+        <w:t>new_member(const string&amp; xprototype_name, bool xcopy_dof_map)</w:t>
       </w:r>
     </w:p>
     <w:p>
@@ -17299,7 +17308,7 @@
         <w:pStyle w:val="dbcdescription"/>
       </w:pPr>
       <w:r>
-        <w:t>Creates a new dof map with dofs equal to those of the prototype with name xprototype_name.</w:t>
+        <w:t>Creates a disconnected jim using the prototype with name xprototype_name. If xcopy_dof_map or if xhost does not already contain a copy of the prototype dof map, create a copy of the dof map, otherwise just refer to an existing copy.</w:t>
       </w:r>
     </w:p>
     <w:p>
@@ -17357,7 +17366,7 @@
         <w:pStyle w:val="Caption"/>
         <w:keepNext/>
       </w:pPr>
-      <w:bookmarkStart w:id="16" w:name="_Ref350979398"/>
+      <w:bookmarkStart w:id="17" w:name="_Ref350979398"/>
       <w:r>
         <w:t xml:space="preserve">Table </w:t>
       </w:r>
@@ -17382,7 +17391,7 @@
         </w:rPr>
         <w:fldChar w:fldCharType="end"/>
       </w:r>
-      <w:bookmarkEnd w:id="16"/>
+      <w:bookmarkEnd w:id="17"/>
       <w:r>
         <w:t>: Standard prototypes for individual cells</w:t>
       </w:r>
@@ -17647,13 +17656,35 @@
     </w:tbl>
     <w:p>
       <w:r>
-        <w:t>Any of these can be used with new_row_dof_map to create a pre</w:t>
-      </w:r>
-      <w:r>
-        <w:t>-</w:t>
-      </w:r>
-      <w:r>
-        <w:t>initialized attribute tuple for the named type of cell. As an example, we recreate the line segment mesh using base_space_poset.</w:t>
+        <w:t xml:space="preserve">Any of these can be used with </w:t>
+      </w:r>
+      <w:r>
+        <w:t xml:space="preserve">new_member </w:t>
+      </w:r>
+      <w:r>
+        <w:t xml:space="preserve">to create a </w:t>
+      </w:r>
+      <w:r>
+        <w:t xml:space="preserve">member with its attribute tuple </w:t>
+      </w:r>
+      <w:r>
+        <w:t xml:space="preserve">initialized for the named type of cell. </w:t>
+      </w:r>
+    </w:p>
+    <w:p>
+      <w:r>
+        <w:t>If the xcopy_dof_map argument to new_member is true, the new cell will get its own copy of the</w:t>
+      </w:r>
+      <w:r>
+        <w:t xml:space="preserve"> prototype attribute tuple. If xcopy_dof_map is false, the new cell will use the same copy already being used by other cells of the same type. This can be an important memory optimization, so one typically sets xcopy_dof_map false.</w:t>
+      </w:r>
+      <w:r>
+        <w:t xml:space="preserve"> </w:t>
+      </w:r>
+    </w:p>
+    <w:p>
+      <w:r>
+        <w:t>As an example, we recreate the line segment mesh using base_space_poset.</w:t>
       </w:r>
     </w:p>
     <w:p>
@@ -17693,12 +17724,7 @@
     </w:p>
     <w:p>
       <w:pPr>
-        <w:pStyle w:val="sourcecode"/>
-      </w:pPr>
-    </w:p>
-    <w:p>
-      <w:pPr>
-        <w:pStyle w:val="sourcecode"/>
+        <w:pStyle w:val="cppcode"/>
       </w:pPr>
       <w:r>
         <w:t>#include "base_space_poset.h"</w:t>
@@ -17706,7 +17732,7 @@
     </w:p>
     <w:p>
       <w:pPr>
-        <w:pStyle w:val="sourcecode"/>
+        <w:pStyle w:val="cppcodecontinuation"/>
       </w:pPr>
       <w:r>
         <w:t>#include "fiber_bundles_namespace.h"</w:t>
@@ -17714,7 +17740,7 @@
     </w:p>
     <w:p>
       <w:pPr>
-        <w:pStyle w:val="sourcecode"/>
+        <w:pStyle w:val="cppcodecontinuation"/>
       </w:pPr>
       <w:r>
         <w:t>#include "poset_dof_map.h"</w:t>
@@ -17722,7 +17748,7 @@
     </w:p>
     <w:p>
       <w:pPr>
-        <w:pStyle w:val="sourcecode"/>
+        <w:pStyle w:val="cppcodecontinuation"/>
       </w:pPr>
       <w:r>
         <w:t>#include "std_iostream.h"</w:t>
@@ -17730,7 +17756,7 @@
     </w:p>
     <w:p>
       <w:pPr>
-        <w:pStyle w:val="sourcecode"/>
+        <w:pStyle w:val="cppcodecontinuation"/>
       </w:pPr>
       <w:r>
         <w:t>#include "storage_agent.h"</w:t>
@@ -17738,12 +17764,12 @@
     </w:p>
     <w:p>
       <w:pPr>
-        <w:pStyle w:val="sourcecode"/>
-      </w:pPr>
-    </w:p>
-    <w:p>
-      <w:pPr>
-        <w:pStyle w:val="sourcecode"/>
+        <w:pStyle w:val="cppcodecontinuation"/>
+      </w:pPr>
+    </w:p>
+    <w:p>
+      <w:pPr>
+        <w:pStyle w:val="cppcodecontinuation"/>
       </w:pPr>
       <w:r>
         <w:t>using namespace sheaf;</w:t>
@@ -17751,7 +17777,7 @@
     </w:p>
     <w:p>
       <w:pPr>
-        <w:pStyle w:val="sourcecode"/>
+        <w:pStyle w:val="cppcodecontinuation"/>
       </w:pPr>
       <w:r>
         <w:t>using namespace fiber_bundle;</w:t>
@@ -17759,12 +17785,12 @@
     </w:p>
     <w:p>
       <w:pPr>
-        <w:pStyle w:val="sourcecode"/>
-      </w:pPr>
-    </w:p>
-    <w:p>
-      <w:pPr>
-        <w:pStyle w:val="sourcecode"/>
+        <w:pStyle w:val="cppcodecontinuation"/>
+      </w:pPr>
+    </w:p>
+    <w:p>
+      <w:pPr>
+        <w:pStyle w:val="cppcodecontinuation"/>
       </w:pPr>
       <w:r>
         <w:t>int main( int argc, char* argv[])</w:t>
@@ -17772,7 +17798,7 @@
     </w:p>
     <w:p>
       <w:pPr>
-        <w:pStyle w:val="sourcecode"/>
+        <w:pStyle w:val="cppcodecontinuation"/>
       </w:pPr>
       <w:r>
         <w:t>{</w:t>
@@ -17780,7 +17806,7 @@
     </w:p>
     <w:p>
       <w:pPr>
-        <w:pStyle w:val="sourcecode"/>
+        <w:pStyle w:val="cppcodecontinuation"/>
       </w:pPr>
       <w:r>
         <w:t xml:space="preserve">  cout &lt;&lt; "SheafSystemProgrammersGuide Example22:" &lt;&lt; endl;</w:t>
@@ -17788,15 +17814,15 @@
     </w:p>
     <w:p>
       <w:pPr>
-        <w:pStyle w:val="sourcecode"/>
-      </w:pPr>
-      <w:r>
-        <w:t xml:space="preserve">  </w:t>
-      </w:r>
-    </w:p>
-    <w:p>
-      <w:pPr>
-        <w:pStyle w:val="sourcecode"/>
+        <w:pStyle w:val="cppcodecontinuation"/>
+      </w:pPr>
+      <w:r>
+        <w:t xml:space="preserve">  </w:t>
+      </w:r>
+    </w:p>
+    <w:p>
+      <w:pPr>
+        <w:pStyle w:val="cppcodecontinuation"/>
       </w:pPr>
       <w:r>
         <w:t xml:space="preserve">  // Create a namespace.</w:t>
@@ -17804,15 +17830,15 @@
     </w:p>
     <w:p>
       <w:pPr>
-        <w:pStyle w:val="sourcecode"/>
-      </w:pPr>
-      <w:r>
-        <w:t xml:space="preserve">  </w:t>
-      </w:r>
-    </w:p>
-    <w:p>
-      <w:pPr>
-        <w:pStyle w:val="sourcecode"/>
+        <w:pStyle w:val="cppcodecontinuation"/>
+      </w:pPr>
+      <w:r>
+        <w:t xml:space="preserve">  </w:t>
+      </w:r>
+    </w:p>
+    <w:p>
+      <w:pPr>
+        <w:pStyle w:val="cppcodecontinuation"/>
       </w:pPr>
       <w:r>
         <w:t xml:space="preserve">  fiber_bundles_namespace lns("Example22");</w:t>
@@ -17820,15 +17846,15 @@
     </w:p>
     <w:p>
       <w:pPr>
-        <w:pStyle w:val="sourcecode"/>
-      </w:pPr>
-      <w:r>
-        <w:t xml:space="preserve">  </w:t>
-      </w:r>
-    </w:p>
-    <w:p>
-      <w:pPr>
-        <w:pStyle w:val="sourcecode"/>
+        <w:pStyle w:val="cppcodecontinuation"/>
+      </w:pPr>
+      <w:r>
+        <w:t xml:space="preserve">  </w:t>
+      </w:r>
+    </w:p>
+    <w:p>
+      <w:pPr>
+        <w:pStyle w:val="cppcodecontinuation"/>
       </w:pPr>
       <w:r>
         <w:t xml:space="preserve">  // Populate the namespace from the file we wrote in example21.</w:t>
@@ -17836,7 +17862,7 @@
     </w:p>
     <w:p>
       <w:pPr>
-        <w:pStyle w:val="sourcecode"/>
+        <w:pStyle w:val="cppcodecontinuation"/>
       </w:pPr>
       <w:r>
         <w:t xml:space="preserve">  // Retrieves the simple_poset example.</w:t>
@@ -17844,15 +17870,15 @@
     </w:p>
     <w:p>
       <w:pPr>
-        <w:pStyle w:val="sourcecode"/>
-      </w:pPr>
-      <w:r>
-        <w:t xml:space="preserve">  </w:t>
-      </w:r>
-    </w:p>
-    <w:p>
-      <w:pPr>
-        <w:pStyle w:val="sourcecode"/>
+        <w:pStyle w:val="cppcodecontinuation"/>
+      </w:pPr>
+      <w:r>
+        <w:t xml:space="preserve">  </w:t>
+      </w:r>
+    </w:p>
+    <w:p>
+      <w:pPr>
+        <w:pStyle w:val="cppcodecontinuation"/>
       </w:pPr>
       <w:r>
         <w:t xml:space="preserve">  storage_agent lsa_read("example21.hdf", sheaf_file::READ_ONLY);</w:t>
@@ -17860,7 +17886,7 @@
     </w:p>
     <w:p>
       <w:pPr>
-        <w:pStyle w:val="sourcecode"/>
+        <w:pStyle w:val="cppcodecontinuation"/>
       </w:pPr>
       <w:r>
         <w:t xml:space="preserve">  lsa_read.read_entire(lns);</w:t>
@@ -17868,15 +17894,15 @@
     </w:p>
     <w:p>
       <w:pPr>
-        <w:pStyle w:val="sourcecode"/>
-      </w:pPr>
-      <w:r>
-        <w:t xml:space="preserve">  </w:t>
-      </w:r>
-    </w:p>
-    <w:p>
-      <w:pPr>
-        <w:pStyle w:val="sourcecode"/>
+        <w:pStyle w:val="cppcodecontinuation"/>
+      </w:pPr>
+      <w:r>
+        <w:t xml:space="preserve">  </w:t>
+      </w:r>
+    </w:p>
+    <w:p>
+      <w:pPr>
+        <w:pStyle w:val="cppcodecontinuation"/>
       </w:pPr>
       <w:r>
         <w:t xml:space="preserve">  // Get a reference to the poset "mesh".</w:t>
@@ -17884,15 +17910,15 @@
     </w:p>
     <w:p>
       <w:pPr>
-        <w:pStyle w:val="sourcecode"/>
-      </w:pPr>
-      <w:r>
-        <w:t xml:space="preserve">  </w:t>
-      </w:r>
-    </w:p>
-    <w:p>
-      <w:pPr>
-        <w:pStyle w:val="sourcecode"/>
+        <w:pStyle w:val="cppcodecontinuation"/>
+      </w:pPr>
+      <w:r>
+        <w:t xml:space="preserve">  </w:t>
+      </w:r>
+    </w:p>
+    <w:p>
+      <w:pPr>
+        <w:pStyle w:val="cppcodecontinuation"/>
       </w:pPr>
       <w:r>
         <w:t xml:space="preserve">  poset_path lpath("mesh");</w:t>
@@ -17900,7 +17926,7 @@
     </w:p>
     <w:p>
       <w:pPr>
-        <w:pStyle w:val="sourcecode"/>
+        <w:pStyle w:val="cppcodecontinuation"/>
       </w:pPr>
       <w:r>
         <w:t xml:space="preserve">  base_space_poset&amp; lposet =</w:t>
@@ -17908,7 +17934,7 @@
     </w:p>
     <w:p>
       <w:pPr>
-        <w:pStyle w:val="sourcecode"/>
+        <w:pStyle w:val="cppcodecontinuation"/>
       </w:pPr>
       <w:r>
         <w:t xml:space="preserve">    lns.member_poset&lt;base_space_poset&gt;(lpath, true);</w:t>
@@ -17916,146 +17942,47 @@
     </w:p>
     <w:p>
       <w:pPr>
-        <w:pStyle w:val="sourcecode"/>
-      </w:pPr>
-      <w:r>
-        <w:t xml:space="preserve">  </w:t>
-      </w:r>
-    </w:p>
-    <w:p>
-      <w:pPr>
-        <w:pStyle w:val="sourcecode"/>
-      </w:pPr>
-      <w:r>
-        <w:t xml:space="preserve">  // Create attribute tuples for member prototypes </w:t>
-      </w:r>
-    </w:p>
-    <w:p>
-      <w:pPr>
-        <w:pStyle w:val="sourcecode"/>
-      </w:pPr>
-      <w:r>
-        <w:t xml:space="preserve">  //"vertex" and "segment". These will be </w:t>
-      </w:r>
-      <w:r>
-        <w:t>automatically</w:t>
-      </w:r>
-    </w:p>
-    <w:p>
-      <w:pPr>
-        <w:pStyle w:val="sourcecode"/>
-      </w:pPr>
-      <w:r>
-        <w:t xml:space="preserve">  // initialized with all the proper attribute values.</w:t>
-      </w:r>
-    </w:p>
-    <w:p>
-      <w:pPr>
-        <w:pStyle w:val="sourcecode"/>
-      </w:pPr>
-      <w:r>
-        <w:t xml:space="preserve">  </w:t>
-      </w:r>
-    </w:p>
-    <w:p>
-      <w:pPr>
-        <w:pStyle w:val="sourcecode"/>
-      </w:pPr>
-      <w:r>
-        <w:t xml:space="preserve">  scoped_index lv_tuple_id = lposet.new_row_dof_map("point");</w:t>
-      </w:r>
-    </w:p>
-    <w:p>
-      <w:pPr>
-        <w:pStyle w:val="sourcecode"/>
-      </w:pPr>
-      <w:r>
-        <w:t xml:space="preserve">  scoped_index ls_tuple_id = lposet.new_row_dof_map("segment");</w:t>
-      </w:r>
-    </w:p>
-    <w:p>
-      <w:pPr>
-        <w:pStyle w:val="sourcecode"/>
-      </w:pPr>
-      <w:r>
-        <w:t xml:space="preserve">  </w:t>
-      </w:r>
-    </w:p>
-    <w:p>
-      <w:pPr>
-        <w:pStyle w:val="sourcecode"/>
-      </w:pPr>
-      <w:r>
-        <w:t xml:space="preserve">  // Allow creation of jims.</w:t>
-      </w:r>
-    </w:p>
-    <w:p>
-      <w:pPr>
-        <w:pStyle w:val="sourcecode"/>
-      </w:pPr>
-      <w:r>
-        <w:t xml:space="preserve">  </w:t>
-      </w:r>
-    </w:p>
-    <w:p>
-      <w:pPr>
-        <w:pStyle w:val="sourcecode"/>
-      </w:pPr>
-      <w:r>
-        <w:t xml:space="preserve">  lposet.begin_jim_edit_mode(true);</w:t>
-      </w:r>
-    </w:p>
-    <w:p>
-      <w:pPr>
-        <w:pStyle w:val="sourcecode"/>
-      </w:pPr>
-      <w:r>
-        <w:t xml:space="preserve">  </w:t>
-      </w:r>
-    </w:p>
-    <w:p>
-      <w:pPr>
-        <w:pStyle w:val="sourcecode"/>
-      </w:pPr>
-      <w:r>
-        <w:t xml:space="preserve">  // Create the first vertex and assign its attributes at the same time</w:t>
-      </w:r>
-    </w:p>
-    <w:p>
-      <w:pPr>
-        <w:pStyle w:val="sourcecode"/>
-      </w:pPr>
-      <w:r>
-        <w:t xml:space="preserve">  // by providing the attribute tuple to use.</w:t>
-      </w:r>
-    </w:p>
-    <w:p>
-      <w:pPr>
-        <w:pStyle w:val="sourcecode"/>
-      </w:pPr>
-      <w:r>
-        <w:t xml:space="preserve">  </w:t>
-      </w:r>
-    </w:p>
-    <w:p>
-      <w:pPr>
-        <w:pStyle w:val="sourcecode"/>
-      </w:pPr>
-      <w:r>
-        <w:t xml:space="preserve">  pod_index_type lv0_pod = </w:t>
-      </w:r>
-    </w:p>
-    <w:p>
-      <w:pPr>
-        <w:pStyle w:val="sourcecode"/>
-      </w:pPr>
-      <w:r>
-        <w:t xml:space="preserve">    lposet.new_member(true, lv_tuple_id.hub_pod());</w:t>
-      </w:r>
-    </w:p>
-    <w:p>
-      <w:pPr>
-        <w:pStyle w:val="sourcecode"/>
+        <w:pStyle w:val="cppcodecontinuation"/>
+      </w:pPr>
+      <w:r>
+        <w:t xml:space="preserve">  </w:t>
+      </w:r>
+    </w:p>
+    <w:p>
+      <w:pPr>
+        <w:pStyle w:val="cppcodecontinuation"/>
+      </w:pPr>
+      <w:r>
+        <w:t xml:space="preserve">  // Create the vertices as copies of the point prototype.</w:t>
+      </w:r>
+    </w:p>
+    <w:p>
+      <w:pPr>
+        <w:pStyle w:val="cppcodecontinuation"/>
+      </w:pPr>
+      <w:r>
+        <w:t xml:space="preserve">  // Initializes all member attributes to be same as point prototype.</w:t>
+      </w:r>
+    </w:p>
+    <w:p>
+      <w:pPr>
+        <w:pStyle w:val="cppcodecontinuation"/>
+      </w:pPr>
+      <w:r>
+        <w:t xml:space="preserve">  </w:t>
+      </w:r>
+    </w:p>
+    <w:p>
+      <w:pPr>
+        <w:pStyle w:val="cppcodecontinuation"/>
+      </w:pPr>
+      <w:r>
+        <w:t xml:space="preserve">  pod_index_type lv0_pod = lposet.new_member("point", false);</w:t>
+      </w:r>
+    </w:p>
+    <w:p>
+      <w:pPr>
+        <w:pStyle w:val="cppcodecontinuation"/>
       </w:pPr>
       <w:r>
         <w:t xml:space="preserve">  lposet.put_member_name(lv0_pod, "v0", true);</w:t>
@@ -18063,75 +17990,23 @@
     </w:p>
     <w:p>
       <w:pPr>
-        <w:pStyle w:val="sourcecode"/>
-      </w:pPr>
-      <w:r>
-        <w:t xml:space="preserve">  </w:t>
-      </w:r>
-    </w:p>
-    <w:p>
-      <w:pPr>
-        <w:pStyle w:val="sourcecode"/>
-      </w:pPr>
-      <w:r>
-        <w:t xml:space="preserve">  // Create the second vertex with the same attribute tuple.</w:t>
-      </w:r>
-    </w:p>
-    <w:p>
-      <w:pPr>
-        <w:pStyle w:val="sourcecode"/>
-      </w:pPr>
-      <w:r>
-        <w:t xml:space="preserve">  // v0 and v1 share the tuple; essential memory savings </w:t>
-      </w:r>
-    </w:p>
-    <w:p>
-      <w:pPr>
-        <w:pStyle w:val="sourcecode"/>
-      </w:pPr>
-      <w:r>
-        <w:t xml:space="preserve">  // for</w:t>
-      </w:r>
-      <w:r>
-        <w:t xml:space="preserve"> large mesh</w:t>
-      </w:r>
-      <w:r>
-        <w:t>es</w:t>
-      </w:r>
-      <w:r>
-        <w:t>.</w:t>
-      </w:r>
-    </w:p>
-    <w:p>
-      <w:pPr>
-        <w:pStyle w:val="sourcecode"/>
-      </w:pPr>
-      <w:r>
-        <w:t xml:space="preserve">  </w:t>
-      </w:r>
-    </w:p>
-    <w:p>
-      <w:pPr>
-        <w:pStyle w:val="sourcecode"/>
-      </w:pPr>
-      <w:r>
-        <w:t xml:space="preserve">  pod_index_type lv1_pod =</w:t>
-      </w:r>
-    </w:p>
-    <w:p>
-      <w:pPr>
-        <w:pStyle w:val="sourcecode"/>
-      </w:pPr>
-      <w:r>
-        <w:t xml:space="preserve">    </w:t>
-      </w:r>
-      <w:r>
-        <w:t>lposet.new_member(true, lv_tuple_id.hub_pod());</w:t>
-      </w:r>
-    </w:p>
-    <w:p>
-      <w:pPr>
-        <w:pStyle w:val="sourcecode"/>
+        <w:pStyle w:val="cppcodecontinuation"/>
+      </w:pPr>
+      <w:r>
+        <w:t xml:space="preserve">  </w:t>
+      </w:r>
+    </w:p>
+    <w:p>
+      <w:pPr>
+        <w:pStyle w:val="cppcodecontinuation"/>
+      </w:pPr>
+      <w:r>
+        <w:t xml:space="preserve">  pod_index_type lv1_pod = lposet.new_member("point", false);</w:t>
+      </w:r>
+    </w:p>
+    <w:p>
+      <w:pPr>
+        <w:pStyle w:val="cppcodecontinuation"/>
       </w:pPr>
       <w:r>
         <w:t xml:space="preserve">  lposet.put_member_name(lv1_pod, "v1", true);</w:t>
@@ -18139,50 +18014,53 @@
     </w:p>
     <w:p>
       <w:pPr>
-        <w:pStyle w:val="sourcecode"/>
-      </w:pPr>
-      <w:r>
-        <w:t xml:space="preserve">  </w:t>
-      </w:r>
-    </w:p>
-    <w:p>
-      <w:pPr>
-        <w:pStyle w:val="sourcecode"/>
-      </w:pPr>
-      <w:r>
-        <w:t xml:space="preserve">  // Create the segment with the segment tuple.</w:t>
-      </w:r>
-    </w:p>
-    <w:p>
-      <w:pPr>
-        <w:pStyle w:val="sourcecode"/>
-      </w:pPr>
-      <w:r>
-        <w:t xml:space="preserve">  </w:t>
-      </w:r>
-    </w:p>
-    <w:p>
-      <w:pPr>
-        <w:pStyle w:val="sourcecode"/>
-      </w:pPr>
-      <w:r>
-        <w:t xml:space="preserve">  pod_index_type ls0_pod =</w:t>
-      </w:r>
-    </w:p>
-    <w:p>
-      <w:pPr>
-        <w:pStyle w:val="sourcecode"/>
-      </w:pPr>
-      <w:r>
-        <w:t xml:space="preserve">    </w:t>
-      </w:r>
-      <w:r>
-        <w:t>lposet.new_member(true, ls_tuple_id.hub_pod());</w:t>
-      </w:r>
-    </w:p>
-    <w:p>
-      <w:pPr>
-        <w:pStyle w:val="sourcecode"/>
+        <w:pStyle w:val="cppcodecontinuation"/>
+      </w:pPr>
+      <w:r>
+        <w:t xml:space="preserve">  </w:t>
+      </w:r>
+    </w:p>
+    <w:p>
+      <w:pPr>
+        <w:pStyle w:val="cppcodecontinuation"/>
+      </w:pPr>
+      <w:r>
+        <w:t xml:space="preserve">  // Create the segment as a copy of the segment prototype.</w:t>
+      </w:r>
+    </w:p>
+    <w:p>
+      <w:pPr>
+        <w:pStyle w:val="cppcodecontinuation"/>
+      </w:pPr>
+      <w:r>
+        <w:t xml:space="preserve">  // Initializes all member attributes to be same as </w:t>
+      </w:r>
+      <w:r>
+        <w:t xml:space="preserve">segment </w:t>
+      </w:r>
+      <w:r>
+        <w:t>prototype.</w:t>
+      </w:r>
+    </w:p>
+    <w:p>
+      <w:pPr>
+        <w:pStyle w:val="cppcodecontinuation"/>
+      </w:pPr>
+      <w:r>
+        <w:t xml:space="preserve">  </w:t>
+      </w:r>
+    </w:p>
+    <w:p>
+      <w:pPr>
+        <w:pStyle w:val="cppcodecontinuation"/>
+      </w:pPr>
+      <w:r>
+        <w:t xml:space="preserve">  pod_index_type ls0_pod = lposet.new_member("segment", false);</w:t>
+      </w:r>
+    </w:p>
+    <w:p>
+      <w:pPr>
+        <w:pStyle w:val="cppcodecontinuation"/>
       </w:pPr>
       <w:r>
         <w:t xml:space="preserve">  lposet.put_member_name(ls0_pod, "s0", true);</w:t>
@@ -18190,15 +18068,15 @@
     </w:p>
     <w:p>
       <w:pPr>
-        <w:pStyle w:val="sourcecode"/>
-      </w:pPr>
-      <w:r>
-        <w:t xml:space="preserve">  </w:t>
-      </w:r>
-    </w:p>
-    <w:p>
-      <w:pPr>
-        <w:pStyle w:val="sourcecode"/>
+        <w:pStyle w:val="cppcodecontinuation"/>
+      </w:pPr>
+      <w:r>
+        <w:t xml:space="preserve">  </w:t>
+      </w:r>
+    </w:p>
+    <w:p>
+      <w:pPr>
+        <w:pStyle w:val="cppcodecontinuation"/>
       </w:pPr>
       <w:r>
         <w:t xml:space="preserve">  // Print the attribute tuples for the members.</w:t>
@@ -18206,15 +18084,15 @@
     </w:p>
     <w:p>
       <w:pPr>
-        <w:pStyle w:val="sourcecode"/>
-      </w:pPr>
-      <w:r>
-        <w:t xml:space="preserve">  </w:t>
-      </w:r>
-    </w:p>
-    <w:p>
-      <w:pPr>
-        <w:pStyle w:val="sourcecode"/>
+        <w:pStyle w:val="cppcodecontinuation"/>
+      </w:pPr>
+      <w:r>
+        <w:t xml:space="preserve">  </w:t>
+      </w:r>
+    </w:p>
+    <w:p>
+      <w:pPr>
+        <w:pStyle w:val="cppcodecontinuation"/>
       </w:pPr>
       <w:r>
         <w:t xml:space="preserve">  cout &lt;&lt; "v0 tuple: " &lt;&lt; lposet</w:t>
@@ -18225,7 +18103,7 @@
     </w:p>
     <w:p>
       <w:pPr>
-        <w:pStyle w:val="sourcecode"/>
+        <w:pStyle w:val="cppcodecontinuation"/>
       </w:pPr>
       <w:r>
         <w:t xml:space="preserve">  cout </w:t>
@@ -18236,7 +18114,7 @@
     </w:p>
     <w:p>
       <w:pPr>
-        <w:pStyle w:val="sourcecode"/>
+        <w:pStyle w:val="cppcodecontinuation"/>
       </w:pPr>
       <w:r>
         <w:t xml:space="preserve">  cout &lt;&lt; "v1 tuple: " &lt;&lt; lposet.member_dof_map(lv1_pod, false)</w:t>
@@ -18247,7 +18125,7 @@
     </w:p>
     <w:p>
       <w:pPr>
-        <w:pStyle w:val="sourcecode"/>
+        <w:pStyle w:val="cppcodecontinuation"/>
       </w:pPr>
       <w:r>
         <w:t xml:space="preserve">  cout </w:t>
@@ -18258,7 +18136,7 @@
     </w:p>
     <w:p>
       <w:pPr>
-        <w:pStyle w:val="sourcecode"/>
+        <w:pStyle w:val="cppcodecontinuation"/>
       </w:pPr>
       <w:r>
         <w:t xml:space="preserve">  cout &lt;&lt; "s0 tuple: " &lt;&lt; lposet.member_dof_map(ls0_pod, false)</w:t>
@@ -18269,7 +18147,7 @@
     </w:p>
     <w:p>
       <w:pPr>
-        <w:pStyle w:val="sourcecode"/>
+        <w:pStyle w:val="cppcodecontinuation"/>
       </w:pPr>
       <w:r>
         <w:t xml:space="preserve">  cout</w:t>
@@ -18280,15 +18158,15 @@
     </w:p>
     <w:p>
       <w:pPr>
-        <w:pStyle w:val="sourcecode"/>
-      </w:pPr>
-      <w:r>
-        <w:t xml:space="preserve">  </w:t>
-      </w:r>
-    </w:p>
-    <w:p>
-      <w:pPr>
-        <w:pStyle w:val="sourcecode"/>
+        <w:pStyle w:val="cppcodecontinuation"/>
+      </w:pPr>
+      <w:r>
+        <w:t xml:space="preserve">  </w:t>
+      </w:r>
+    </w:p>
+    <w:p>
+      <w:pPr>
+        <w:pStyle w:val="cppcodecontinuation"/>
       </w:pPr>
       <w:r>
         <w:t xml:space="preserve">  // Make the segment cover the vertices.</w:t>
@@ -18296,15 +18174,15 @@
     </w:p>
     <w:p>
       <w:pPr>
-        <w:pStyle w:val="sourcecode"/>
-      </w:pPr>
-      <w:r>
-        <w:t xml:space="preserve">  </w:t>
-      </w:r>
-    </w:p>
-    <w:p>
-      <w:pPr>
-        <w:pStyle w:val="sourcecode"/>
+        <w:pStyle w:val="cppcodecontinuation"/>
+      </w:pPr>
+      <w:r>
+        <w:t xml:space="preserve">  </w:t>
+      </w:r>
+    </w:p>
+    <w:p>
+      <w:pPr>
+        <w:pStyle w:val="cppcodecontinuation"/>
       </w:pPr>
       <w:r>
         <w:t xml:space="preserve">  lposet.new_link(ls0_pod, lv0_pod);</w:t>
@@ -18312,7 +18190,7 @@
     </w:p>
     <w:p>
       <w:pPr>
-        <w:pStyle w:val="sourcecode"/>
+        <w:pStyle w:val="cppcodecontinuation"/>
       </w:pPr>
       <w:r>
         <w:t xml:space="preserve">  lposet.new_link(ls0_pod, lv1_pod);</w:t>
@@ -18320,15 +18198,15 @@
     </w:p>
     <w:p>
       <w:pPr>
-        <w:pStyle w:val="sourcecode"/>
-      </w:pPr>
-      <w:r>
-        <w:t xml:space="preserve">  </w:t>
-      </w:r>
-    </w:p>
-    <w:p>
-      <w:pPr>
-        <w:pStyle w:val="sourcecode"/>
+        <w:pStyle w:val="cppcodecontinuation"/>
+      </w:pPr>
+      <w:r>
+        <w:t xml:space="preserve">  </w:t>
+      </w:r>
+    </w:p>
+    <w:p>
+      <w:pPr>
+        <w:pStyle w:val="cppcodecontinuation"/>
       </w:pPr>
       <w:r>
         <w:t xml:space="preserve">  // Top covers the segment.</w:t>
@@ -18336,15 +18214,15 @@
     </w:p>
     <w:p>
       <w:pPr>
-        <w:pStyle w:val="sourcecode"/>
-      </w:pPr>
-      <w:r>
-        <w:t xml:space="preserve">  </w:t>
-      </w:r>
-    </w:p>
-    <w:p>
-      <w:pPr>
-        <w:pStyle w:val="sourcecode"/>
+        <w:pStyle w:val="cppcodecontinuation"/>
+      </w:pPr>
+      <w:r>
+        <w:t xml:space="preserve">  </w:t>
+      </w:r>
+    </w:p>
+    <w:p>
+      <w:pPr>
+        <w:pStyle w:val="cppcodecontinuation"/>
       </w:pPr>
       <w:r>
         <w:t xml:space="preserve">  lposet.new_link(TOP_INDEX, ls0_pod);</w:t>
@@ -18352,15 +18230,15 @@
     </w:p>
     <w:p>
       <w:pPr>
-        <w:pStyle w:val="sourcecode"/>
-      </w:pPr>
-      <w:r>
-        <w:t xml:space="preserve">  </w:t>
-      </w:r>
-    </w:p>
-    <w:p>
-      <w:pPr>
-        <w:pStyle w:val="sourcecode"/>
+        <w:pStyle w:val="cppcodecontinuation"/>
+      </w:pPr>
+      <w:r>
+        <w:t xml:space="preserve">  </w:t>
+      </w:r>
+    </w:p>
+    <w:p>
+      <w:pPr>
+        <w:pStyle w:val="cppcodecontinuation"/>
       </w:pPr>
       <w:r>
         <w:t xml:space="preserve">  // The vertices cover bottom.</w:t>
@@ -18368,15 +18246,15 @@
     </w:p>
     <w:p>
       <w:pPr>
-        <w:pStyle w:val="sourcecode"/>
-      </w:pPr>
-      <w:r>
-        <w:t xml:space="preserve">  </w:t>
-      </w:r>
-    </w:p>
-    <w:p>
-      <w:pPr>
-        <w:pStyle w:val="sourcecode"/>
+        <w:pStyle w:val="cppcodecontinuation"/>
+      </w:pPr>
+      <w:r>
+        <w:t xml:space="preserve">  </w:t>
+      </w:r>
+    </w:p>
+    <w:p>
+      <w:pPr>
+        <w:pStyle w:val="cppcodecontinuation"/>
       </w:pPr>
       <w:r>
         <w:t xml:space="preserve">  lposet.new_link(lv0_pod, BOTTOM_INDEX);</w:t>
@@ -18384,7 +18262,7 @@
     </w:p>
     <w:p>
       <w:pPr>
-        <w:pStyle w:val="sourcecode"/>
+        <w:pStyle w:val="cppcodecontinuation"/>
       </w:pPr>
       <w:r>
         <w:t xml:space="preserve">  lposet.new_link(lv1_pod, lposet.bottom().index().pod());</w:t>
@@ -18392,15 +18270,15 @@
     </w:p>
     <w:p>
       <w:pPr>
-        <w:pStyle w:val="sourcecode"/>
-      </w:pPr>
-      <w:r>
-        <w:t xml:space="preserve">  </w:t>
-      </w:r>
-    </w:p>
-    <w:p>
-      <w:pPr>
-        <w:pStyle w:val="sourcecode"/>
+        <w:pStyle w:val="cppcodecontinuation"/>
+      </w:pPr>
+      <w:r>
+        <w:t xml:space="preserve">  </w:t>
+      </w:r>
+    </w:p>
+    <w:p>
+      <w:pPr>
+        <w:pStyle w:val="cppcodecontinuation"/>
       </w:pPr>
       <w:r>
         <w:t xml:space="preserve">  // We're finished creating and linking jims.</w:t>
@@ -18408,15 +18286,15 @@
     </w:p>
     <w:p>
       <w:pPr>
-        <w:pStyle w:val="sourcecode"/>
-      </w:pPr>
-      <w:r>
-        <w:t xml:space="preserve">  </w:t>
-      </w:r>
-    </w:p>
-    <w:p>
-      <w:pPr>
-        <w:pStyle w:val="sourcecode"/>
+        <w:pStyle w:val="cppcodecontinuation"/>
+      </w:pPr>
+      <w:r>
+        <w:t xml:space="preserve">  </w:t>
+      </w:r>
+    </w:p>
+    <w:p>
+      <w:pPr>
+        <w:pStyle w:val="cppcodecontinuation"/>
       </w:pPr>
       <w:r>
         <w:t xml:space="preserve">  lposet.end_jim_edit_mode();</w:t>
@@ -18424,15 +18302,15 @@
     </w:p>
     <w:p>
       <w:pPr>
-        <w:pStyle w:val="sourcecode"/>
-      </w:pPr>
-      <w:r>
-        <w:t xml:space="preserve">  </w:t>
-      </w:r>
-    </w:p>
-    <w:p>
-      <w:pPr>
-        <w:pStyle w:val="sourcecode"/>
+        <w:pStyle w:val="cppcodecontinuation"/>
+      </w:pPr>
+      <w:r>
+        <w:t xml:space="preserve">  </w:t>
+      </w:r>
+    </w:p>
+    <w:p>
+      <w:pPr>
+        <w:pStyle w:val="cppcodecontinuation"/>
       </w:pPr>
       <w:r>
         <w:t xml:space="preserve">  // Print the finished poset.</w:t>
@@ -18440,15 +18318,15 @@
     </w:p>
     <w:p>
       <w:pPr>
-        <w:pStyle w:val="sourcecode"/>
-      </w:pPr>
-      <w:r>
-        <w:t xml:space="preserve">  </w:t>
-      </w:r>
-    </w:p>
-    <w:p>
-      <w:pPr>
-        <w:pStyle w:val="sourcecode"/>
+        <w:pStyle w:val="cppcodecontinuation"/>
+      </w:pPr>
+      <w:r>
+        <w:t xml:space="preserve">  </w:t>
+      </w:r>
+    </w:p>
+    <w:p>
+      <w:pPr>
+        <w:pStyle w:val="cppcodecontinuation"/>
       </w:pPr>
       <w:r>
         <w:t xml:space="preserve">  cout &lt;&lt; lposet &lt;&lt; endl;</w:t>
@@ -18456,15 +18334,15 @@
     </w:p>
     <w:p>
       <w:pPr>
-        <w:pStyle w:val="sourcecode"/>
-      </w:pPr>
-      <w:r>
-        <w:t xml:space="preserve">  </w:t>
-      </w:r>
-    </w:p>
-    <w:p>
-      <w:pPr>
-        <w:pStyle w:val="sourcecode"/>
+        <w:pStyle w:val="cppcodecontinuation"/>
+      </w:pPr>
+      <w:r>
+        <w:t xml:space="preserve">  </w:t>
+      </w:r>
+    </w:p>
+    <w:p>
+      <w:pPr>
+        <w:pStyle w:val="cppcodecontinuation"/>
       </w:pPr>
       <w:r>
         <w:t xml:space="preserve">  // Write it to a file for later use.</w:t>
@@ -18472,15 +18350,15 @@
     </w:p>
     <w:p>
       <w:pPr>
-        <w:pStyle w:val="sourcecode"/>
-      </w:pPr>
-      <w:r>
-        <w:t xml:space="preserve">  </w:t>
-      </w:r>
-    </w:p>
-    <w:p>
-      <w:pPr>
-        <w:pStyle w:val="sourcecode"/>
+        <w:pStyle w:val="cppcodecontinuation"/>
+      </w:pPr>
+      <w:r>
+        <w:t xml:space="preserve">  </w:t>
+      </w:r>
+    </w:p>
+    <w:p>
+      <w:pPr>
+        <w:pStyle w:val="cppcodecontinuation"/>
       </w:pPr>
       <w:r>
         <w:t xml:space="preserve">  storage_agent lsa_write("example22.hdf", sheaf_file::READ_WRITE);</w:t>
@@ -18488,7 +18366,7 @@
     </w:p>
     <w:p>
       <w:pPr>
-        <w:pStyle w:val="sourcecode"/>
+        <w:pStyle w:val="cppcodecontinuation"/>
       </w:pPr>
       <w:r>
         <w:t xml:space="preserve">  lsa_write.write_entire(lns);</w:t>
@@ -18496,15 +18374,15 @@
     </w:p>
     <w:p>
       <w:pPr>
-        <w:pStyle w:val="sourcecode"/>
-      </w:pPr>
-      <w:r>
-        <w:t xml:space="preserve">  </w:t>
-      </w:r>
-    </w:p>
-    <w:p>
-      <w:pPr>
-        <w:pStyle w:val="sourcecode"/>
+        <w:pStyle w:val="cppcodecontinuation"/>
+      </w:pPr>
+      <w:r>
+        <w:t xml:space="preserve">  </w:t>
+      </w:r>
+    </w:p>
+    <w:p>
+      <w:pPr>
+        <w:pStyle w:val="cppcodecontinuation"/>
       </w:pPr>
       <w:r>
         <w:t xml:space="preserve">  // Exit:</w:t>
@@ -18512,15 +18390,15 @@
     </w:p>
     <w:p>
       <w:pPr>
-        <w:pStyle w:val="sourcecode"/>
-      </w:pPr>
-      <w:r>
-        <w:t xml:space="preserve">  </w:t>
-      </w:r>
-    </w:p>
-    <w:p>
-      <w:pPr>
-        <w:pStyle w:val="sourcecode"/>
+        <w:pStyle w:val="cppcodecontinuation"/>
+      </w:pPr>
+      <w:r>
+        <w:t xml:space="preserve">  </w:t>
+      </w:r>
+    </w:p>
+    <w:p>
+      <w:pPr>
+        <w:pStyle w:val="cppcodecontinuation"/>
       </w:pPr>
       <w:r>
         <w:t xml:space="preserve">  return 0;</w:t>
@@ -18528,7 +18406,7 @@
     </w:p>
     <w:p>
       <w:pPr>
-        <w:pStyle w:val="sourcecode"/>
+        <w:pStyle w:val="cppcodecontinuation"/>
       </w:pPr>
       <w:r>
         <w:t>}</w:t>
@@ -18538,11 +18416,11 @@
       <w:pPr>
         <w:pStyle w:val="Heading4"/>
       </w:pPr>
-      <w:bookmarkStart w:id="17" w:name="_Ref350982348"/>
+      <w:bookmarkStart w:id="18" w:name="_Ref350982348"/>
       <w:r>
         <w:t>Base space member handles</w:t>
       </w:r>
-      <w:bookmarkEnd w:id="17"/>
+      <w:bookmarkEnd w:id="18"/>
     </w:p>
     <w:p>
       <w:r>
@@ -18649,13 +18527,7 @@
     </w:p>
     <w:p>
       <w:r>
-        <w:t xml:space="preserve">Base_space_member provides a </w:t>
-      </w:r>
-      <w:r>
-        <w:t xml:space="preserve">more </w:t>
-      </w:r>
-      <w:r>
-        <w:t xml:space="preserve">convenient interface for constructing any of the cell types in </w:t>
+        <w:t xml:space="preserve">Base_space_member provides a convenient interface for constructing any of the cell types in </w:t>
       </w:r>
       <w:r>
         <w:fldChar w:fldCharType="begin"/>
@@ -18892,7 +18764,7 @@
         <w:pStyle w:val="Caption"/>
         <w:keepNext/>
       </w:pPr>
-      <w:bookmarkStart w:id="18" w:name="_Ref350985354"/>
+      <w:bookmarkStart w:id="19" w:name="_Ref350985354"/>
       <w:r>
         <w:t xml:space="preserve">Table </w:t>
       </w:r>
@@ -18917,7 +18789,7 @@
         </w:rPr>
         <w:fldChar w:fldCharType="end"/>
       </w:r>
-      <w:bookmarkEnd w:id="18"/>
+      <w:bookmarkEnd w:id="19"/>
       <w:r>
         <w:t xml:space="preserve">: </w:t>
       </w:r>
@@ -19247,11 +19119,11 @@
       <w:pPr>
         <w:pStyle w:val="Heading6"/>
       </w:pPr>
-      <w:bookmarkStart w:id="19" w:name="_Ref366149009"/>
+      <w:bookmarkStart w:id="20" w:name="_Ref366149009"/>
       <w:r>
         <w:t>Creating blocks</w:t>
       </w:r>
-      <w:bookmarkEnd w:id="19"/>
+      <w:bookmarkEnd w:id="20"/>
     </w:p>
     <w:p>
       <w:r>
@@ -19624,6 +19496,7 @@
       <w:pPr>
         <w:pStyle w:val="Heading6"/>
       </w:pPr>
+      <w:bookmarkStart w:id="21" w:name="_Ref366696341"/>
       <w:r>
         <w:t xml:space="preserve">Example </w:t>
       </w:r>
@@ -19648,6 +19521,7 @@
         </w:rPr>
         <w:fldChar w:fldCharType="end"/>
       </w:r>
+      <w:bookmarkEnd w:id="21"/>
       <w:r>
         <w:t>: Blocks</w:t>
       </w:r>
@@ -20363,6 +20237,119 @@
       </w:pPr>
       <w:r>
         <w:t>The subposet containing the cells of dimension xd (const version).</w:t>
+      </w:r>
+    </w:p>
+    <w:p>
+      <w:r>
+        <w:t xml:space="preserve">The accessor function elements() is an </w:t>
+      </w:r>
+      <w:r>
+        <w:t xml:space="preserve">alias </w:t>
+      </w:r>
+      <w:r>
+        <w:t>for d_cells(</w:t>
+      </w:r>
+      <w:r>
+        <w:t>maximal dimension</w:t>
+      </w:r>
+      <w:r>
+        <w:t>)</w:t>
+      </w:r>
+      <w:r>
+        <w:t>:</w:t>
+      </w:r>
+    </w:p>
+    <w:p>
+      <w:pPr>
+        <w:pStyle w:val="dbcheading"/>
+      </w:pPr>
+      <w:r>
+        <w:t>sheaf::subposet</w:t>
+      </w:r>
+      <w:r>
+        <w:t xml:space="preserve">&amp; </w:t>
+      </w:r>
+    </w:p>
+    <w:p>
+      <w:pPr>
+        <w:pStyle w:val="dbcheadingcontinuation"/>
+      </w:pPr>
+      <w:r>
+        <w:t>fiber_bundle::base_space_poset::</w:t>
+      </w:r>
+    </w:p>
+    <w:p>
+      <w:pPr>
+        <w:pStyle w:val="dbcheadingcontinuation"/>
+      </w:pPr>
+      <w:r>
+        <w:t>elements()</w:t>
+      </w:r>
+    </w:p>
+    <w:p>
+      <w:pPr>
+        <w:pStyle w:val="dbcdescription"/>
+      </w:pPr>
+      <w:r>
+        <w:t>The subposet containing the elements or zones, that is, the cells of maximal dimension.</w:t>
+      </w:r>
+    </w:p>
+    <w:p>
+      <w:r>
+        <w:t>while t</w:t>
+      </w:r>
+      <w:r>
+        <w:t xml:space="preserve">he accessor function </w:t>
+      </w:r>
+      <w:r>
+        <w:t>vertices</w:t>
+      </w:r>
+      <w:r>
+        <w:t>() is an alias for d_cells(</w:t>
+      </w:r>
+      <w:r>
+        <w:t>0</w:t>
+      </w:r>
+      <w:r>
+        <w:t>):</w:t>
+      </w:r>
+    </w:p>
+    <w:p>
+      <w:pPr>
+        <w:pStyle w:val="dbcheading"/>
+      </w:pPr>
+      <w:r>
+        <w:t>sheaf::subposet&amp;</w:t>
+      </w:r>
+    </w:p>
+    <w:p>
+      <w:pPr>
+        <w:pStyle w:val="dbcheadingcontinuation"/>
+      </w:pPr>
+      <w:r>
+        <w:t>fiber_bundle::base_space_poset::</w:t>
+      </w:r>
+    </w:p>
+    <w:p>
+      <w:pPr>
+        <w:pStyle w:val="dbcheadingcontinuation"/>
+      </w:pPr>
+      <w:r>
+        <w:t>vertices()</w:t>
+      </w:r>
+    </w:p>
+    <w:p>
+      <w:pPr>
+        <w:pStyle w:val="dbcdescription"/>
+      </w:pPr>
+      <w:r>
+        <w:t xml:space="preserve">The subposet containing all the vertices, that is, the cells </w:t>
+      </w:r>
+      <w:r>
+        <w:t>of dimension</w:t>
+      </w:r>
+      <w:r>
+        <w:t>.</w:t>
       </w:r>
     </w:p>
     <w:p>
@@ -20575,7 +20562,13 @@
     </w:p>
     <w:p>
       <w:r>
-        <w:t xml:space="preserve">The adjacency id space indexes the zones in the upset of a zone. The adjacency id space is available </w:t>
+        <w:t>The adjacency id space indexes the zones in the upset of a</w:t>
+      </w:r>
+      <w:r>
+        <w:t xml:space="preserve"> vertex</w:t>
+      </w:r>
+      <w:r>
+        <w:t xml:space="preserve">. The adjacency id space is available </w:t>
       </w:r>
       <w:r>
         <w:t>either</w:t>
@@ -20613,7 +20606,13 @@
         <w:pStyle w:val="dbcdescription"/>
       </w:pPr>
       <w:r>
-        <w:t>Allocates an id space handle from the adjacency handle pool attached to the adjacency id space state for zone with id xvertex_id.</w:t>
+        <w:t xml:space="preserve">Allocates an id space handle from the adjacency handle pool attached to the adjacency id space state for </w:t>
+      </w:r>
+      <w:r>
+        <w:t xml:space="preserve">the vertex </w:t>
+      </w:r>
+      <w:r>
+        <w:t>with id xvertex_id.</w:t>
       </w:r>
     </w:p>
     <w:p>
@@ -20668,7 +20667,7 @@
       </w:r>
     </w:p>
     <w:p>
-      <w:bookmarkStart w:id="20" w:name="OLE_LINK1"/>
+      <w:bookmarkStart w:id="22" w:name="OLE_LINK1"/>
       <w:r>
         <w:t xml:space="preserve">The classes in the fiber spaces cluster provide the various algebraic types used in theoretical physics to describe the properties of particles and systems. </w:t>
       </w:r>
@@ -20794,10 +20793,10 @@
       </w:pPr>
       <w:r>
         <w:object w:dxaOrig="12105" w:dyaOrig="5986">
-          <v:shape id="_x0000_i1029" type="#_x0000_t75" style="width:405.6pt;height:201pt" o:ole="">
+          <v:shape id="_x0000_i1029" type="#_x0000_t75" style="width:405.3pt;height:200.9pt" o:ole="">
             <v:imagedata r:id="rId30" o:title=""/>
           </v:shape>
-          <o:OLEObject Type="Embed" ProgID="Visio.Drawing.11" ShapeID="_x0000_i1029" DrawAspect="Content" ObjectID="_1439929394" r:id="rId31"/>
+          <o:OLEObject Type="Embed" ProgID="Visio.Drawing.11" ShapeID="_x0000_i1029" DrawAspect="Content" ObjectID="_1440447967" r:id="rId31"/>
         </w:object>
       </w:r>
     </w:p>
@@ -20805,7 +20804,7 @@
       <w:pPr>
         <w:pStyle w:val="Caption"/>
       </w:pPr>
-      <w:bookmarkStart w:id="21" w:name="_Ref351061770"/>
+      <w:bookmarkStart w:id="23" w:name="_Ref351061770"/>
       <w:r>
         <w:t xml:space="preserve">Figure </w:t>
       </w:r>
@@ -20830,12 +20829,12 @@
         </w:rPr>
         <w:fldChar w:fldCharType="end"/>
       </w:r>
-      <w:bookmarkEnd w:id="21"/>
+      <w:bookmarkEnd w:id="23"/>
       <w:r>
         <w:t>: The core of the physical property inheritance hierarchy.</w:t>
       </w:r>
     </w:p>
-    <w:bookmarkEnd w:id="20"/>
+    <w:bookmarkEnd w:id="22"/>
     <w:p>
       <w:pPr>
         <w:pStyle w:val="Heading4"/>
@@ -20880,7 +20879,7 @@
       <w:pPr>
         <w:pStyle w:val="Heading5"/>
       </w:pPr>
-      <w:bookmarkStart w:id="22" w:name="_Ref351058079"/>
+      <w:bookmarkStart w:id="24" w:name="_Ref351058079"/>
       <w:r>
         <w:t xml:space="preserve">Example </w:t>
       </w:r>
@@ -20905,7 +20904,7 @@
         </w:rPr>
         <w:fldChar w:fldCharType="end"/>
       </w:r>
-      <w:bookmarkEnd w:id="22"/>
+      <w:bookmarkEnd w:id="24"/>
       <w:r>
         <w:t>: Fiber schema subobject hierarchy.</w:t>
       </w:r>
@@ -21899,7 +21898,7 @@
       <w:pPr>
         <w:pStyle w:val="Heading5"/>
       </w:pPr>
-      <w:bookmarkStart w:id="23" w:name="_Ref351067360"/>
+      <w:bookmarkStart w:id="25" w:name="_Ref351067360"/>
       <w:r>
         <w:t xml:space="preserve">Example </w:t>
       </w:r>
@@ -21924,7 +21923,7 @@
         </w:rPr>
         <w:fldChar w:fldCharType="end"/>
       </w:r>
-      <w:bookmarkEnd w:id="23"/>
+      <w:bookmarkEnd w:id="25"/>
       <w:r>
         <w:t>: Creating a fiber space.</w:t>
       </w:r>
@@ -22837,7 +22836,7 @@
       <w:pPr>
         <w:pStyle w:val="Heading5"/>
       </w:pPr>
-      <w:bookmarkStart w:id="24" w:name="_Ref351120421"/>
+      <w:bookmarkStart w:id="26" w:name="_Ref351120421"/>
       <w:r>
         <w:t xml:space="preserve">Example </w:t>
       </w:r>
@@ -22862,7 +22861,7 @@
         </w:rPr>
         <w:fldChar w:fldCharType="end"/>
       </w:r>
-      <w:bookmarkEnd w:id="24"/>
+      <w:bookmarkEnd w:id="26"/>
       <w:r>
         <w:t>: Persistent and volatile types.</w:t>
       </w:r>
@@ -24763,10 +24762,10 @@
       </w:pPr>
       <w:r>
         <w:object w:dxaOrig="7734" w:dyaOrig="4906">
-          <v:shape id="_x0000_i1030" type="#_x0000_t75" style="width:387.6pt;height:244.8pt" o:ole="">
+          <v:shape id="_x0000_i1030" type="#_x0000_t75" style="width:387.7pt;height:244.7pt" o:ole="">
             <v:imagedata r:id="rId32" o:title=""/>
           </v:shape>
-          <o:OLEObject Type="Embed" ProgID="Visio.Drawing.11" ShapeID="_x0000_i1030" DrawAspect="Content" ObjectID="_1439929395" r:id="rId33"/>
+          <o:OLEObject Type="Embed" ProgID="Visio.Drawing.11" ShapeID="_x0000_i1030" DrawAspect="Content" ObjectID="_1440447968" r:id="rId33"/>
         </w:object>
       </w:r>
     </w:p>
@@ -24774,7 +24773,7 @@
       <w:pPr>
         <w:pStyle w:val="Caption"/>
       </w:pPr>
-      <w:bookmarkStart w:id="25" w:name="_Ref351147143"/>
+      <w:bookmarkStart w:id="27" w:name="_Ref351147143"/>
       <w:r>
         <w:t xml:space="preserve">Figure </w:t>
       </w:r>
@@ -24799,7 +24798,7 @@
         </w:rPr>
         <w:fldChar w:fldCharType="end"/>
       </w:r>
-      <w:bookmarkEnd w:id="25"/>
+      <w:bookmarkEnd w:id="27"/>
       <w:r>
         <w:t>: Rep type for the line segment mesh.</w:t>
       </w:r>
@@ -24873,7 +24872,7 @@
         <w:pStyle w:val="Caption"/>
         <w:keepNext/>
       </w:pPr>
-      <w:bookmarkStart w:id="26" w:name="_Ref351149750"/>
+      <w:bookmarkStart w:id="28" w:name="_Ref351149750"/>
       <w:r>
         <w:t xml:space="preserve">Table </w:t>
       </w:r>
@@ -24898,7 +24897,7 @@
         </w:rPr>
         <w:fldChar w:fldCharType="end"/>
       </w:r>
-      <w:bookmarkEnd w:id="26"/>
+      <w:bookmarkEnd w:id="28"/>
       <w:r>
         <w:t>: Standard sec_rep_descriptors</w:t>
       </w:r>
@@ -25351,8 +25350,8 @@
       <w:pPr>
         <w:pStyle w:val="Heading5"/>
       </w:pPr>
-      <w:bookmarkStart w:id="27" w:name="_Ref351374139"/>
-      <w:bookmarkStart w:id="28" w:name="_Ref366146288"/>
+      <w:bookmarkStart w:id="29" w:name="_Ref351374139"/>
+      <w:bookmarkStart w:id="30" w:name="_Ref366146288"/>
       <w:r>
         <w:t>Standard representation path</w:t>
       </w:r>
@@ -25478,7 +25477,7 @@
         <w:t xml:space="preserve">  </w:t>
       </w:r>
     </w:p>
-    <w:bookmarkStart w:id="29" w:name="_Ref351157464"/>
+    <w:bookmarkStart w:id="31" w:name="_Ref351157464"/>
     <w:p>
       <w:r>
         <w:fldChar w:fldCharType="begin"/>
@@ -25505,7 +25504,7 @@
         <w:t xml:space="preserve"> creates an e2 section space on our line segment mesh.</w:t>
       </w:r>
     </w:p>
-    <w:bookmarkEnd w:id="29"/>
+    <w:bookmarkEnd w:id="31"/>
     <w:p>
       <w:pPr>
         <w:tabs>
@@ -25594,8 +25593,8 @@
         </w:rPr>
         <w:fldChar w:fldCharType="end"/>
       </w:r>
-      <w:bookmarkEnd w:id="27"/>
-      <w:bookmarkEnd w:id="28"/>
+      <w:bookmarkEnd w:id="29"/>
+      <w:bookmarkEnd w:id="30"/>
       <w:r>
         <w:t>: Creating a section space.</w:t>
       </w:r>
@@ -28581,21 +28580,15 @@
         <w:pStyle w:val="cppcodecontinuation"/>
       </w:pPr>
       <w:r>
-        <w:t xml:space="preserve"> </w:t>
-      </w:r>
-      <w:r>
-        <w:t xml:space="preserve"> base_space_poset&amp; lbase_host =</w:t>
-      </w:r>
-    </w:p>
-    <w:p>
-      <w:pPr>
-        <w:pStyle w:val="cppcodecontinuation"/>
-      </w:pPr>
-      <w:r>
-        <w:t xml:space="preserve">    </w:t>
-      </w:r>
-      <w:r>
-        <w:t>structured_block_1d::standard_host(lns, "mesh2", true);</w:t>
+        <w:t xml:space="preserve">  base_space_poset&amp; lbase_host =</w:t>
+      </w:r>
+    </w:p>
+    <w:p>
+      <w:pPr>
+        <w:pStyle w:val="cppcodecontinuation"/>
+      </w:pPr>
+      <w:r>
+        <w:t xml:space="preserve">    structured_block_1d::standard_host(lns, "mesh2", true);</w:t>
       </w:r>
     </w:p>
     <w:p>
@@ -28771,10 +28764,7 @@
         <w:pStyle w:val="cppcodecontinuation"/>
       </w:pPr>
       <w:r>
-        <w:t xml:space="preserve">    </w:t>
-      </w:r>
-      <w:r>
-        <w:t>sec_e1::standard_host(lns, lbase_path, "", "", "", true);</w:t>
+        <w:t xml:space="preserve">    sec_e1::standard_host(lns, lbase_path, "", "", "", true);</w:t>
       </w:r>
     </w:p>
     <w:p>
@@ -28902,21 +28892,15 @@
         <w:pStyle w:val="cppcodecontinuation"/>
       </w:pPr>
       <w:r>
-        <w:t xml:space="preserve">  index</w:t>
-      </w:r>
-      <w:r>
-        <w:t>_space_handle&amp; ldisc_id_space =</w:t>
-      </w:r>
-    </w:p>
-    <w:p>
-      <w:pPr>
-        <w:pStyle w:val="cppcodecontinuation"/>
-      </w:pPr>
-      <w:r>
-        <w:t xml:space="preserve">    </w:t>
-      </w:r>
-      <w:r>
-        <w:t>le1_coords.schema().discretization_id_space();</w:t>
+        <w:t xml:space="preserve">  index_space_handle&amp; ldisc_id_space =</w:t>
+      </w:r>
+    </w:p>
+    <w:p>
+      <w:pPr>
+        <w:pStyle w:val="cppcodecontinuation"/>
+      </w:pPr>
+      <w:r>
+        <w:t xml:space="preserve">    le1_coords.schema().discretization_id_space();</w:t>
       </w:r>
     </w:p>
     <w:p>
@@ -29347,7 +29331,7 @@
       <w:pPr>
         <w:pStyle w:val="Heading6"/>
       </w:pPr>
-      <w:bookmarkStart w:id="30" w:name="_Ref351467217"/>
+      <w:bookmarkStart w:id="32" w:name="_Ref351467217"/>
       <w:r>
         <w:t xml:space="preserve">Example </w:t>
       </w:r>
@@ -29372,7 +29356,7 @@
         </w:rPr>
         <w:fldChar w:fldCharType="end"/>
       </w:r>
-      <w:bookmarkEnd w:id="30"/>
+      <w:bookmarkEnd w:id="32"/>
       <w:r>
         <w:t>: Multisections</w:t>
       </w:r>
@@ -29608,21 +29592,15 @@
         <w:pStyle w:val="cppcodecontinuation"/>
       </w:pPr>
       <w:r>
-        <w:t xml:space="preserve"> </w:t>
-      </w:r>
-      <w:r>
-        <w:t xml:space="preserve"> base_space_poset&amp; lbase_host =</w:t>
-      </w:r>
-    </w:p>
-    <w:p>
-      <w:pPr>
-        <w:pStyle w:val="cppcodecontinuation"/>
-      </w:pPr>
-      <w:r>
-        <w:t xml:space="preserve">    </w:t>
-      </w:r>
-      <w:r>
-        <w:t>lns.member_poset&lt;base_space_poset&gt;("mesh2", true);</w:t>
+        <w:t xml:space="preserve">  base_space_poset&amp; lbase_host =</w:t>
+      </w:r>
+    </w:p>
+    <w:p>
+      <w:pPr>
+        <w:pStyle w:val="cppcodecontinuation"/>
+      </w:pPr>
+      <w:r>
+        <w:t xml:space="preserve">    lns.member_poset&lt;base_space_poset&gt;("mesh2", true);</w:t>
       </w:r>
     </w:p>
     <w:p>
@@ -29662,21 +29640,15 @@
         <w:pStyle w:val="cppcodecontinuation"/>
       </w:pPr>
       <w:r>
-        <w:t xml:space="preserve">  inde</w:t>
-      </w:r>
-      <w:r>
-        <w:t>x_space_handle&amp; lseg_id_space =</w:t>
-      </w:r>
-    </w:p>
-    <w:p>
-      <w:pPr>
-        <w:pStyle w:val="cppcodecontinuation"/>
-      </w:pPr>
-      <w:r>
-        <w:t xml:space="preserve">    </w:t>
-      </w:r>
-      <w:r>
-        <w:t>lbase_host.elements().id_space();</w:t>
+        <w:t xml:space="preserve">  index_space_handle&amp; lseg_id_space =</w:t>
+      </w:r>
+    </w:p>
+    <w:p>
+      <w:pPr>
+        <w:pStyle w:val="cppcodecontinuation"/>
+      </w:pPr>
+      <w:r>
+        <w:t xml:space="preserve">    lbase_host.elements().id_space();</w:t>
       </w:r>
     </w:p>
     <w:p>
@@ -29700,10 +29672,7 @@
         <w:pStyle w:val="cppcodecontinuation"/>
       </w:pPr>
       <w:r>
-        <w:t xml:space="preserve">  // </w:t>
-      </w:r>
-      <w:r>
-        <w:t>contains the first two segments.</w:t>
+        <w:t xml:space="preserve">  // contains the first two segments.</w:t>
       </w:r>
     </w:p>
     <w:p>
@@ -29759,10 +29728,7 @@
         <w:pStyle w:val="cppcodecontinuation"/>
       </w:pPr>
       <w:r>
-        <w:t xml:space="preserve">    </w:t>
-      </w:r>
-      <w:r>
-        <w:t>lpatch0(&amp;lbase_host, lpatch_segs, 2, tern::TRUE, true);</w:t>
+        <w:t xml:space="preserve">    lpatch0(&amp;lbase_host, lpatch_segs, 2, tern::TRUE, true);</w:t>
       </w:r>
     </w:p>
     <w:p>
@@ -29818,21 +29784,15 @@
         <w:pStyle w:val="cppcodecontinuation"/>
       </w:pPr>
       <w:r>
-        <w:t xml:space="preserve">  base_space_mem</w:t>
-      </w:r>
-      <w:r>
-        <w:t>ber</w:t>
-      </w:r>
-    </w:p>
-    <w:p>
-      <w:pPr>
-        <w:pStyle w:val="cppcodecontinuation"/>
-      </w:pPr>
-      <w:r>
-        <w:t xml:space="preserve">    </w:t>
-      </w:r>
-      <w:r>
-        <w:t>lpatch1(&amp;lbase_host, lpatch_segs, 2, tern::TRUE, true);</w:t>
+        <w:t xml:space="preserve">  base_space_member</w:t>
+      </w:r>
+    </w:p>
+    <w:p>
+      <w:pPr>
+        <w:pStyle w:val="cppcodecontinuation"/>
+      </w:pPr>
+      <w:r>
+        <w:t xml:space="preserve">    lpatch1(&amp;lbase_host, lpatch_segs, 2, tern::TRUE, true);</w:t>
       </w:r>
     </w:p>
     <w:p>
@@ -30240,21 +30200,15 @@
         <w:pStyle w:val="cppcodecontinuation"/>
       </w:pPr>
       <w:r>
-        <w:t xml:space="preserve">    index_space_handle&amp; ldisc_</w:t>
-      </w:r>
-      <w:r>
-        <w:t>id_space =</w:t>
-      </w:r>
-    </w:p>
-    <w:p>
-      <w:pPr>
-        <w:pStyle w:val="cppcodecontinuation"/>
-      </w:pPr>
-      <w:r>
-        <w:t xml:space="preserve">      </w:t>
-      </w:r>
-      <w:r>
-        <w:t>lbranch.schema().discretization_id_space();</w:t>
+        <w:t xml:space="preserve">    index_space_handle&amp; ldisc_id_space =</w:t>
+      </w:r>
+    </w:p>
+    <w:p>
+      <w:pPr>
+        <w:pStyle w:val="cppcodecontinuation"/>
+      </w:pPr>
+      <w:r>
+        <w:t xml:space="preserve">      lbranch.schema().discretization_id_space();</w:t>
       </w:r>
     </w:p>
     <w:p>
@@ -30952,9 +30906,7 @@
       <w:pPr>
         <w:pStyle w:val="Heading3"/>
       </w:pPr>
-      <w:bookmarkStart w:id="31" w:name="_Ref351495522"/>
-      <w:bookmarkStart w:id="32" w:name="_GoBack"/>
-      <w:bookmarkEnd w:id="32"/>
+      <w:bookmarkStart w:id="33" w:name="_Ref351495522"/>
       <w:r>
         <w:t xml:space="preserve">Example </w:t>
       </w:r>
@@ -30979,7 +30931,7 @@
         </w:rPr>
         <w:fldChar w:fldCharType="end"/>
       </w:r>
-      <w:bookmarkEnd w:id="31"/>
+      <w:bookmarkEnd w:id="33"/>
       <w:r>
         <w:t>: Fields</w:t>
       </w:r>
@@ -32248,11 +32200,11 @@
       <w:pPr>
         <w:pStyle w:val="Heading1"/>
       </w:pPr>
-      <w:bookmarkStart w:id="33" w:name="_Ref365029319"/>
+      <w:bookmarkStart w:id="34" w:name="_Ref365029319"/>
       <w:r>
         <w:t>Part II: Intermediate features</w:t>
       </w:r>
-      <w:bookmarkEnd w:id="33"/>
+      <w:bookmarkEnd w:id="34"/>
     </w:p>
     <w:p>
       <w:r>
@@ -32278,7 +32230,33 @@
         <w:pStyle w:val="Heading3"/>
       </w:pPr>
       <w:r>
-        <w:t>Creating index spaces</w:t>
+        <w:t>Index s</w:t>
+      </w:r>
+      <w:r>
+        <w:t>paces and scoped indices, part 2</w:t>
+      </w:r>
+    </w:p>
+    <w:p>
+      <w:r>
+        <w:t xml:space="preserve">We introduced the basic notions of id spaces in section </w:t>
+      </w:r>
+      <w:r>
+        <w:fldChar w:fldCharType="begin"/>
+      </w:r>
+      <w:r>
+        <w:instrText xml:space="preserve"> REF _Ref366662091 \w </w:instrText>
+      </w:r>
+      <w:r>
+        <w:fldChar w:fldCharType="separate"/>
+      </w:r>
+      <w:r>
+        <w:t>4.1.3</w:t>
+      </w:r>
+      <w:r>
+        <w:fldChar w:fldCharType="end"/>
+      </w:r>
+      <w:r>
+        <w:t xml:space="preserve"> and showed how to use them in several of the examples that followed. In this section we will show how to create and modify id spaces. </w:t>
       </w:r>
     </w:p>
     <w:p>
@@ -32286,7 +32264,236 @@
         <w:pStyle w:val="Heading4"/>
       </w:pPr>
       <w:r>
+        <w:t>Primary and secondary index spaces.</w:t>
+      </w:r>
+    </w:p>
+    <w:p>
+      <w:r>
+        <w:t xml:space="preserve">As suggested by the index space family diagram in </w:t>
+      </w:r>
+      <w:r>
+        <w:fldChar w:fldCharType="begin"/>
+      </w:r>
+      <w:r>
+        <w:instrText xml:space="preserve"> REF _Ref349767179 </w:instrText>
+      </w:r>
+      <w:r>
+        <w:fldChar w:fldCharType="separate"/>
+      </w:r>
+      <w:r>
+        <w:t xml:space="preserve">Figure </w:t>
+      </w:r>
+      <w:r>
+        <w:rPr>
+          <w:noProof/>
+        </w:rPr>
+        <w:t>1</w:t>
+      </w:r>
+      <w:r>
+        <w:fldChar w:fldCharType="end"/>
+      </w:r>
+      <w:r>
+        <w:t>, there are two main catergories of index spaces</w:t>
+      </w:r>
+      <w:r>
+        <w:t>: primary and secondary</w:t>
+      </w:r>
+      <w:r>
+        <w:t xml:space="preserve">. </w:t>
+      </w:r>
+    </w:p>
+    <w:p>
+      <w:r>
+        <w:t>Primary</w:t>
+      </w:r>
+      <w:r>
+        <w:t xml:space="preserve"> </w:t>
+      </w:r>
+      <w:r>
+        <w:t>id spaces</w:t>
+      </w:r>
+      <w:r>
+        <w:t xml:space="preserve"> </w:t>
+      </w:r>
+      <w:r>
+        <w:t xml:space="preserve">are created internally </w:t>
+      </w:r>
+      <w:r>
+        <w:t xml:space="preserve">by the SheafSystem </w:t>
+      </w:r>
+      <w:r>
+        <w:t xml:space="preserve">to </w:t>
+      </w:r>
+      <w:r>
+        <w:t>represent</w:t>
+      </w:r>
+      <w:r>
+        <w:t xml:space="preserve"> the members of the row graph</w:t>
+      </w:r>
+      <w:r>
+        <w:t>. For instance, when we crea</w:t>
+      </w:r>
+      <w:r>
+        <w:t>t</w:t>
+      </w:r>
+      <w:r>
+        <w:t>e a structured_block_1d as we d</w:t>
+      </w:r>
+      <w:r>
+        <w:t xml:space="preserve">id for the line segment mesh in </w:t>
+      </w:r>
+      <w:r>
+        <w:fldChar w:fldCharType="begin"/>
+      </w:r>
+      <w:r>
+        <w:instrText xml:space="preserve"> REF _Ref366696341 </w:instrText>
+      </w:r>
+      <w:r>
+        <w:fldChar w:fldCharType="separate"/>
+      </w:r>
+      <w:r>
+        <w:t xml:space="preserve">Example </w:t>
+      </w:r>
+      <w:r>
+        <w:rPr>
+          <w:noProof/>
+        </w:rPr>
+        <w:t>23</w:t>
+      </w:r>
+      <w:r>
+        <w:fldChar w:fldCharType="end"/>
+      </w:r>
+      <w:r>
+        <w:t xml:space="preserve">, the system allocates a primary id space for the members of the block. Each member of the poset is represented by a unique member of a primary id space. The hub id space is defined to be the sum (disjoint union) of the primary id spaces. The primary id spaces are maintained as needed by the system </w:t>
+      </w:r>
+      <w:r>
+        <w:t>and hence are not typically of direct interest to clients</w:t>
+      </w:r>
+      <w:r>
+        <w:t>.</w:t>
+      </w:r>
+    </w:p>
+    <w:p>
+      <w:r>
+        <w:t>Secondary id spaces are derived from other id spaces using one of the following methods: subspace, sum, and product.</w:t>
+      </w:r>
+    </w:p>
+    <w:p>
+      <w:pPr>
+        <w:pStyle w:val="Heading4"/>
+      </w:pPr>
+      <w:r>
         <w:t>Subspaces</w:t>
+      </w:r>
+    </w:p>
+    <w:p>
+      <w:r>
+        <w:t>A subspace id space is defined as a subset of the hub id space. In other words, a subspace is an indexing scheme</w:t>
+      </w:r>
+      <w:r>
+        <w:t xml:space="preserve"> for some subset of the members of a poset. The SheafSystem provides a number of id space classes, each specialized for some particular usage. Many of these are intended only for internal use in the</w:t>
+      </w:r>
+      <w:r>
+        <w:t xml:space="preserve"> SheafSystem itself. The most useful for clients are</w:t>
+      </w:r>
+      <w:r>
+        <w:t xml:space="preserve"> the mutable index spaces.</w:t>
+      </w:r>
+    </w:p>
+    <w:p>
+      <w:pPr>
+        <w:pStyle w:val="Heading5"/>
+      </w:pPr>
+      <w:r>
+        <w:t>Mutable index space representations</w:t>
+      </w:r>
+    </w:p>
+    <w:p>
+      <w:r>
+        <w:t>The most commonly used index space types are:</w:t>
+      </w:r>
+    </w:p>
+    <w:p>
+      <w:pPr>
+        <w:pStyle w:val="dbcheading"/>
+      </w:pPr>
+      <w:r>
+        <w:t>sheaf::array_index_space_state</w:t>
+      </w:r>
+    </w:p>
+    <w:p>
+      <w:pPr>
+        <w:pStyle w:val="dbcdescription"/>
+      </w:pPr>
+      <w:r>
+        <w:t>An array implementation of class mutable_index_space_state. This representation is intended to efficiently represent id spaces that are positive and dense, that is, the domain ids are in the domain (~0, ~end()) and hence the id to hub id map can be efficiently stored in an array. In particular it is intended for id spaces used to index arrays, in which case the ids are in the domain [0, end()).</w:t>
+      </w:r>
+    </w:p>
+    <w:p>
+      <w:pPr>
+        <w:pStyle w:val="dbcheading"/>
+      </w:pPr>
+      <w:r>
+        <w:t>sheaf::hash_index_space_st</w:t>
+      </w:r>
+      <w:r>
+        <w:t>ate</w:t>
+      </w:r>
+    </w:p>
+    <w:p>
+      <w:pPr>
+        <w:pStyle w:val="dbcdescription"/>
+      </w:pPr>
+      <w:r>
+        <w:t xml:space="preserve">An hash map implementation of class mutable_index_space_state. This representation is intended to efficiently represent id spaces that are possibly negative and are sparse, that is, end() is much greater than ct() and hence </w:t>
+      </w:r>
+      <w:r>
+        <w:t xml:space="preserve">using an array to store the id to hub id map would make inefficient use of memory. Instead, this class </w:t>
+      </w:r>
+      <w:r>
+        <w:t>uses hash maps to represent both directions of the map.</w:t>
+      </w:r>
+    </w:p>
+    <w:p>
+      <w:pPr>
+        <w:pStyle w:val="Heading5"/>
+      </w:pPr>
+      <w:r>
+        <w:t>Creating mutable index spaces</w:t>
+      </w:r>
+      <w:bookmarkStart w:id="35" w:name="_GoBack"/>
+      <w:bookmarkEnd w:id="35"/>
+    </w:p>
+    <w:p>
+      <w:pPr>
+        <w:pStyle w:val="Heading5"/>
+      </w:pPr>
+      <w:r>
+        <w:t>Populating mutable index spaces</w:t>
+      </w:r>
+    </w:p>
+    <w:p>
+      <w:pPr>
+        <w:pStyle w:val="Heading5"/>
+      </w:pPr>
+      <w:r>
+        <w:t>Other useful index space types</w:t>
+      </w:r>
+    </w:p>
+    <w:p>
+      <w:pPr>
+        <w:pStyle w:val="dbcheading"/>
+      </w:pPr>
+      <w:r>
+        <w:t>sheaf::offset_index_space_state</w:t>
+      </w:r>
+    </w:p>
+    <w:p>
+      <w:pPr>
+        <w:pStyle w:val="dbcdescription"/>
+      </w:pPr>
+      <w:r>
+        <w:t>A computed implementation of abstract class explicit_index_space_state. This representation assumes the ids are an open gathered set of ids. The equivalence between the ids in this space and the hub id space is computed using an offset.</w:t>
       </w:r>
     </w:p>
     <w:p>
@@ -32491,7 +32698,7 @@
       <w:pPr>
         <w:pStyle w:val="Heading4"/>
       </w:pPr>
-      <w:bookmarkStart w:id="34" w:name="_Ref366146320"/>
+      <w:bookmarkStart w:id="36" w:name="_Ref366146320"/>
       <w:r>
         <w:t xml:space="preserve">Example </w:t>
       </w:r>
@@ -32516,7 +32723,7 @@
         </w:rPr>
         <w:fldChar w:fldCharType="end"/>
       </w:r>
-      <w:bookmarkEnd w:id="34"/>
+      <w:bookmarkEnd w:id="36"/>
       <w:r>
         <w:t>: Creating a section space schema.</w:t>
       </w:r>
@@ -33062,14 +33269,14 @@
           <w:numId w:val="32"/>
         </w:numPr>
       </w:pPr>
-      <w:bookmarkStart w:id="35" w:name="_Ref346660403"/>
+      <w:bookmarkStart w:id="37" w:name="_Ref346660403"/>
       <w:r>
         <w:t>Concurrency</w:t>
       </w:r>
       <w:r>
         <w:t xml:space="preserve"> control</w:t>
       </w:r>
-      <w:bookmarkEnd w:id="35"/>
+      <w:bookmarkEnd w:id="37"/>
       <w:r>
         <w:t xml:space="preserve"> examples</w:t>
       </w:r>
@@ -34069,7 +34276,7 @@
           <w:numId w:val="2"/>
         </w:numPr>
       </w:pPr>
-      <w:bookmarkStart w:id="36" w:name="_Ref350507268"/>
+      <w:bookmarkStart w:id="38" w:name="_Ref350507268"/>
       <w:r>
         <w:t xml:space="preserve">Join </w:t>
       </w:r>
@@ -34079,7 +34286,7 @@
       <w:r>
         <w:t xml:space="preserve"> members and lexicographic ordering</w:t>
       </w:r>
-      <w:bookmarkEnd w:id="36"/>
+      <w:bookmarkEnd w:id="38"/>
     </w:p>
     <w:p>
       <w:r>
@@ -34157,11 +34364,11 @@
           <w:numId w:val="2"/>
         </w:numPr>
       </w:pPr>
-      <w:bookmarkStart w:id="37" w:name="_Ref351121347"/>
+      <w:bookmarkStart w:id="39" w:name="_Ref351121347"/>
       <w:r>
         <w:t>Fiber Algebra</w:t>
       </w:r>
-      <w:bookmarkEnd w:id="37"/>
+      <w:bookmarkEnd w:id="39"/>
     </w:p>
     <w:p>
       <w:r>
@@ -34669,11 +34876,11 @@
           <w:numId w:val="2"/>
         </w:numPr>
       </w:pPr>
-      <w:bookmarkStart w:id="38" w:name="_Ref351377331"/>
+      <w:bookmarkStart w:id="40" w:name="_Ref351377331"/>
       <w:r>
         <w:t>Section algebra</w:t>
       </w:r>
-      <w:bookmarkEnd w:id="38"/>
+      <w:bookmarkEnd w:id="40"/>
     </w:p>
     <w:p>
       <w:r>
@@ -35080,7 +35287,7 @@
         <w:rStyle w:val="PageNumber"/>
         <w:noProof/>
       </w:rPr>
-      <w:t>9/5/2013</w:t>
+      <w:t>9/11/2013</w:t>
     </w:r>
     <w:r>
       <w:rPr>
@@ -35179,7 +35386,7 @@
         <w:rStyle w:val="PageNumber"/>
         <w:noProof/>
       </w:rPr>
-      <w:t>9/5/2013</w:t>
+      <w:t>9/11/2013</w:t>
     </w:r>
     <w:r>
       <w:rPr>
@@ -38280,7 +38487,7 @@
     <w:name w:val="Normal"/>
     <w:uiPriority w:val="5"/>
     <w:qFormat/>
-    <w:rsid w:val="00CF399B"/>
+    <w:rsid w:val="007802E5"/>
     <w:pPr>
       <w:spacing w:before="240"/>
       <w:jc w:val="both"/>
@@ -38295,7 +38502,7 @@
     <w:basedOn w:val="heading"/>
     <w:link w:val="Heading1Char"/>
     <w:uiPriority w:val="6"/>
-    <w:rsid w:val="00CF399B"/>
+    <w:rsid w:val="007802E5"/>
     <w:pPr>
       <w:numPr>
         <w:numId w:val="11"/>
@@ -38313,7 +38520,7 @@
     <w:basedOn w:val="heading"/>
     <w:link w:val="Heading2Char"/>
     <w:uiPriority w:val="6"/>
-    <w:rsid w:val="00CF399B"/>
+    <w:rsid w:val="007802E5"/>
     <w:pPr>
       <w:numPr>
         <w:ilvl w:val="1"/>
@@ -38331,7 +38538,7 @@
     <w:basedOn w:val="heading"/>
     <w:link w:val="Heading3Char"/>
     <w:uiPriority w:val="6"/>
-    <w:rsid w:val="00CF399B"/>
+    <w:rsid w:val="007802E5"/>
     <w:pPr>
       <w:numPr>
         <w:ilvl w:val="2"/>
@@ -38348,7 +38555,7 @@
     <w:basedOn w:val="heading"/>
     <w:link w:val="Heading4Char"/>
     <w:uiPriority w:val="6"/>
-    <w:rsid w:val="00CF399B"/>
+    <w:rsid w:val="007802E5"/>
     <w:pPr>
       <w:numPr>
         <w:ilvl w:val="3"/>
@@ -38365,7 +38572,7 @@
     <w:basedOn w:val="heading"/>
     <w:link w:val="Heading5Char"/>
     <w:uiPriority w:val="6"/>
-    <w:rsid w:val="00CF399B"/>
+    <w:rsid w:val="007802E5"/>
     <w:pPr>
       <w:numPr>
         <w:ilvl w:val="4"/>
@@ -38382,7 +38589,7 @@
     <w:basedOn w:val="heading"/>
     <w:link w:val="Heading6Char"/>
     <w:uiPriority w:val="6"/>
-    <w:rsid w:val="00CF399B"/>
+    <w:rsid w:val="007802E5"/>
     <w:pPr>
       <w:numPr>
         <w:ilvl w:val="5"/>
@@ -38399,7 +38606,7 @@
     <w:basedOn w:val="heading"/>
     <w:link w:val="Heading7Char"/>
     <w:uiPriority w:val="6"/>
-    <w:rsid w:val="00CF399B"/>
+    <w:rsid w:val="007802E5"/>
     <w:pPr>
       <w:numPr>
         <w:ilvl w:val="6"/>
@@ -38416,7 +38623,7 @@
     <w:basedOn w:val="heading"/>
     <w:link w:val="Heading8Char"/>
     <w:uiPriority w:val="6"/>
-    <w:rsid w:val="00CF399B"/>
+    <w:rsid w:val="007802E5"/>
     <w:pPr>
       <w:numPr>
         <w:ilvl w:val="7"/>
@@ -38433,7 +38640,7 @@
     <w:basedOn w:val="heading"/>
     <w:link w:val="Heading9Char"/>
     <w:uiPriority w:val="6"/>
-    <w:rsid w:val="00CF399B"/>
+    <w:rsid w:val="007802E5"/>
     <w:pPr>
       <w:numPr>
         <w:ilvl w:val="8"/>
@@ -38450,7 +38657,7 @@
     <w:uiPriority w:val="1"/>
     <w:semiHidden/>
     <w:unhideWhenUsed/>
-    <w:rsid w:val="00CF399B"/>
+    <w:rsid w:val="007802E5"/>
   </w:style>
   <w:style w:type="table" w:default="1" w:styleId="TableNormal">
     <w:name w:val="Normal Table"/>
@@ -38472,12 +38679,12 @@
     <w:uiPriority w:val="99"/>
     <w:semiHidden/>
     <w:unhideWhenUsed/>
-    <w:rsid w:val="00CF399B"/>
+    <w:rsid w:val="007802E5"/>
   </w:style>
   <w:style w:type="paragraph" w:customStyle="1" w:styleId="heading">
     <w:name w:val="heading"/>
     <w:basedOn w:val="Normal"/>
-    <w:rsid w:val="00CF399B"/>
+    <w:rsid w:val="007802E5"/>
     <w:pPr>
       <w:keepNext/>
     </w:pPr>
@@ -38486,7 +38693,7 @@
     <w:name w:val="footer"/>
     <w:basedOn w:val="Normal"/>
     <w:semiHidden/>
-    <w:rsid w:val="00CF399B"/>
+    <w:rsid w:val="007802E5"/>
     <w:pPr>
       <w:tabs>
         <w:tab w:val="center" w:pos="4320"/>
@@ -38498,7 +38705,7 @@
     <w:name w:val="header"/>
     <w:basedOn w:val="Normal"/>
     <w:semiHidden/>
-    <w:rsid w:val="00CF399B"/>
+    <w:rsid w:val="007802E5"/>
     <w:pPr>
       <w:tabs>
         <w:tab w:val="center" w:pos="4320"/>
@@ -38510,7 +38717,7 @@
     <w:name w:val="footnote reference"/>
     <w:basedOn w:val="DefaultParagraphFont"/>
     <w:semiHidden/>
-    <w:rsid w:val="00CF399B"/>
+    <w:rsid w:val="007802E5"/>
     <w:rPr>
       <w:position w:val="6"/>
       <w:sz w:val="16"/>
@@ -38520,7 +38727,7 @@
     <w:name w:val="footnote text"/>
     <w:basedOn w:val="Normal"/>
     <w:semiHidden/>
-    <w:rsid w:val="00CF399B"/>
+    <w:rsid w:val="007802E5"/>
     <w:rPr>
       <w:sz w:val="20"/>
     </w:rPr>
@@ -38529,7 +38736,7 @@
     <w:name w:val="Normal Indent"/>
     <w:basedOn w:val="Normal"/>
     <w:semiHidden/>
-    <w:rsid w:val="00CF399B"/>
+    <w:rsid w:val="007802E5"/>
     <w:pPr>
       <w:ind w:left="720"/>
     </w:pPr>
@@ -38539,7 +38746,7 @@
     <w:basedOn w:val="Normal"/>
     <w:next w:val="authoraffiliation"/>
     <w:uiPriority w:val="4"/>
-    <w:rsid w:val="00CF399B"/>
+    <w:rsid w:val="007802E5"/>
     <w:pPr>
       <w:spacing w:before="480"/>
       <w:jc w:val="center"/>
@@ -38549,7 +38756,7 @@
     <w:name w:val="author affiliation"/>
     <w:basedOn w:val="Normal"/>
     <w:uiPriority w:val="4"/>
-    <w:rsid w:val="00CF399B"/>
+    <w:rsid w:val="007802E5"/>
     <w:pPr>
       <w:spacing w:before="120"/>
       <w:jc w:val="center"/>
@@ -38559,7 +38766,7 @@
     <w:name w:val="summary"/>
     <w:basedOn w:val="Normal"/>
     <w:uiPriority w:val="4"/>
-    <w:rsid w:val="00CF399B"/>
+    <w:rsid w:val="007802E5"/>
     <w:pPr>
       <w:ind w:left="1440" w:right="1440"/>
     </w:pPr>
@@ -38569,7 +38776,7 @@
     <w:basedOn w:val="Normal"/>
     <w:next w:val="summary"/>
     <w:uiPriority w:val="4"/>
-    <w:rsid w:val="00CF399B"/>
+    <w:rsid w:val="007802E5"/>
     <w:pPr>
       <w:spacing w:before="480"/>
       <w:ind w:left="1440" w:right="1440"/>
@@ -38584,7 +38791,7 @@
     <w:basedOn w:val="Heading1"/>
     <w:next w:val="BlockText"/>
     <w:autoRedefine/>
-    <w:rsid w:val="00CF399B"/>
+    <w:rsid w:val="007802E5"/>
     <w:pPr>
       <w:numPr>
         <w:numId w:val="0"/>
@@ -38596,7 +38803,7 @@
     <w:basedOn w:val="Normal"/>
     <w:next w:val="Normal"/>
     <w:qFormat/>
-    <w:rsid w:val="00CF399B"/>
+    <w:rsid w:val="007802E5"/>
     <w:pPr>
       <w:keepNext/>
       <w:widowControl w:val="0"/>
@@ -38607,7 +38814,7 @@
     <w:name w:val="Block Text"/>
     <w:basedOn w:val="Normal"/>
     <w:semiHidden/>
-    <w:rsid w:val="00CF399B"/>
+    <w:rsid w:val="007802E5"/>
     <w:pPr>
       <w:spacing w:after="120"/>
       <w:ind w:left="1440" w:right="1440"/>
@@ -38617,13 +38824,13 @@
     <w:name w:val="page number"/>
     <w:basedOn w:val="DefaultParagraphFont"/>
     <w:semiHidden/>
-    <w:rsid w:val="00CF399B"/>
+    <w:rsid w:val="007802E5"/>
   </w:style>
   <w:style w:type="character" w:styleId="EndnoteReference">
     <w:name w:val="endnote reference"/>
     <w:basedOn w:val="DefaultParagraphFont"/>
     <w:semiHidden/>
-    <w:rsid w:val="00CF399B"/>
+    <w:rsid w:val="007802E5"/>
     <w:rPr>
       <w:vertAlign w:val="baseline"/>
     </w:rPr>
@@ -38632,13 +38839,13 @@
     <w:name w:val="endnote text"/>
     <w:basedOn w:val="Normal"/>
     <w:semiHidden/>
-    <w:rsid w:val="00CF399B"/>
+    <w:rsid w:val="007802E5"/>
   </w:style>
   <w:style w:type="character" w:customStyle="1" w:styleId="definition">
     <w:name w:val="definition"/>
     <w:basedOn w:val="DefaultParagraphFont"/>
     <w:qFormat/>
-    <w:rsid w:val="00CF399B"/>
+    <w:rsid w:val="007802E5"/>
     <w:rPr>
       <w:u w:val="words"/>
     </w:rPr>
@@ -38648,7 +38855,7 @@
     <w:basedOn w:val="DefaultParagraphFont"/>
     <w:uiPriority w:val="20"/>
     <w:qFormat/>
-    <w:rsid w:val="00CF399B"/>
+    <w:rsid w:val="007802E5"/>
     <w:rPr>
       <w:i/>
     </w:rPr>
@@ -38658,7 +38865,7 @@
     <w:basedOn w:val="Normal"/>
     <w:uiPriority w:val="4"/>
     <w:qFormat/>
-    <w:rsid w:val="00CF399B"/>
+    <w:rsid w:val="007802E5"/>
     <w:pPr>
       <w:tabs>
         <w:tab w:val="right" w:pos="8640"/>
@@ -38672,7 +38879,7 @@
     <w:basedOn w:val="DefaultParagraphFont"/>
     <w:uiPriority w:val="3"/>
     <w:qFormat/>
-    <w:rsid w:val="00CF399B"/>
+    <w:rsid w:val="007802E5"/>
     <w:rPr>
       <w:rFonts w:ascii="MathematicalPi 2" w:hAnsi="MathematicalPi 2"/>
     </w:rPr>
@@ -38680,7 +38887,7 @@
   <w:style w:type="character" w:customStyle="1" w:styleId="subscript">
     <w:name w:val="subscript"/>
     <w:qFormat/>
-    <w:rsid w:val="00CF399B"/>
+    <w:rsid w:val="007802E5"/>
     <w:rPr>
       <w:spacing w:val="0"/>
       <w:w w:val="100"/>
@@ -38692,7 +38899,7 @@
   <w:style w:type="character" w:customStyle="1" w:styleId="superscript">
     <w:name w:val="superscript"/>
     <w:qFormat/>
-    <w:rsid w:val="00CF399B"/>
+    <w:rsid w:val="007802E5"/>
     <w:rPr>
       <w:spacing w:val="0"/>
       <w:w w:val="100"/>
@@ -38706,7 +38913,7 @@
     <w:basedOn w:val="DefaultParagraphFont"/>
     <w:uiPriority w:val="1"/>
     <w:qFormat/>
-    <w:rsid w:val="00CF399B"/>
+    <w:rsid w:val="007802E5"/>
     <w:rPr>
       <w:rFonts w:ascii="Symbol" w:hAnsi="Symbol"/>
     </w:rPr>
@@ -38716,7 +38923,7 @@
     <w:basedOn w:val="DefaultParagraphFont"/>
     <w:uiPriority w:val="1"/>
     <w:qFormat/>
-    <w:rsid w:val="00CF399B"/>
+    <w:rsid w:val="007802E5"/>
     <w:rPr>
       <w:rFonts w:ascii="Times New Roman" w:hAnsi="Times New Roman"/>
       <w:i/>
@@ -38727,7 +38934,7 @@
     <w:basedOn w:val="DefaultParagraphFont"/>
     <w:uiPriority w:val="3"/>
     <w:qFormat/>
-    <w:rsid w:val="00CF399B"/>
+    <w:rsid w:val="007802E5"/>
     <w:rPr>
       <w:rFonts w:ascii="MathematicalPi 2" w:hAnsi="MathematicalPi 2"/>
     </w:rPr>
@@ -38736,7 +38943,7 @@
     <w:name w:val="lattice"/>
     <w:uiPriority w:val="1"/>
     <w:qFormat/>
-    <w:rsid w:val="00CF399B"/>
+    <w:rsid w:val="007802E5"/>
     <w:rPr>
       <w:rFonts w:ascii="French Script MT" w:hAnsi="French Script MT"/>
       <w:b w:val="0"/>
@@ -38749,7 +38956,7 @@
     <w:next w:val="Normal"/>
     <w:uiPriority w:val="4"/>
     <w:qFormat/>
-    <w:rsid w:val="00CF399B"/>
+    <w:rsid w:val="007802E5"/>
     <w:pPr>
       <w:spacing w:before="120" w:after="120"/>
       <w:jc w:val="center"/>
@@ -38763,7 +38970,7 @@
     <w:basedOn w:val="DefaultParagraphFont"/>
     <w:uiPriority w:val="1"/>
     <w:qFormat/>
-    <w:rsid w:val="00CF399B"/>
+    <w:rsid w:val="007802E5"/>
     <w:rPr>
       <w:b/>
     </w:rPr>
@@ -38773,7 +38980,7 @@
     <w:basedOn w:val="DefaultParagraphFont"/>
     <w:uiPriority w:val="3"/>
     <w:qFormat/>
-    <w:rsid w:val="00CF399B"/>
+    <w:rsid w:val="007802E5"/>
     <w:rPr>
       <w:rFonts w:ascii="Monotype Corsiva" w:hAnsi="Monotype Corsiva"/>
     </w:rPr>
@@ -38811,7 +39018,7 @@
     <w:basedOn w:val="Heading1"/>
     <w:next w:val="Normal"/>
     <w:uiPriority w:val="7"/>
-    <w:rsid w:val="00CF399B"/>
+    <w:rsid w:val="007802E5"/>
     <w:pPr>
       <w:numPr>
         <w:numId w:val="3"/>
@@ -38824,7 +39031,7 @@
     <w:next w:val="Subtitle"/>
     <w:link w:val="TitleChar"/>
     <w:uiPriority w:val="4"/>
-    <w:rsid w:val="00CF399B"/>
+    <w:rsid w:val="007802E5"/>
     <w:pPr>
       <w:spacing w:before="480"/>
       <w:jc w:val="center"/>
@@ -38843,7 +39050,7 @@
     <w:basedOn w:val="Normal"/>
     <w:link w:val="SubtitleChar"/>
     <w:uiPriority w:val="4"/>
-    <w:rsid w:val="00CF399B"/>
+    <w:rsid w:val="007802E5"/>
     <w:pPr>
       <w:spacing w:before="480"/>
       <w:jc w:val="center"/>
@@ -38859,7 +39066,7 @@
     <w:basedOn w:val="Normal"/>
     <w:link w:val="BodyTextChar"/>
     <w:semiHidden/>
-    <w:rsid w:val="00CF399B"/>
+    <w:rsid w:val="007802E5"/>
     <w:pPr>
       <w:spacing w:after="120"/>
     </w:pPr>
@@ -38869,7 +39076,7 @@
     <w:basedOn w:val="Heading2"/>
     <w:next w:val="Normal"/>
     <w:uiPriority w:val="7"/>
-    <w:rsid w:val="00CF399B"/>
+    <w:rsid w:val="007802E5"/>
     <w:pPr>
       <w:numPr>
         <w:numId w:val="3"/>
@@ -38884,7 +39091,7 @@
     <w:basedOn w:val="Heading3"/>
     <w:next w:val="Normal"/>
     <w:uiPriority w:val="7"/>
-    <w:rsid w:val="00CF399B"/>
+    <w:rsid w:val="007802E5"/>
     <w:pPr>
       <w:numPr>
         <w:numId w:val="3"/>
@@ -38896,7 +39103,7 @@
     <w:basedOn w:val="Heading4"/>
     <w:next w:val="Normal"/>
     <w:uiPriority w:val="7"/>
-    <w:rsid w:val="00CF399B"/>
+    <w:rsid w:val="007802E5"/>
     <w:pPr>
       <w:numPr>
         <w:numId w:val="3"/>
@@ -38908,7 +39115,7 @@
     <w:basedOn w:val="Heading5"/>
     <w:next w:val="Normal"/>
     <w:uiPriority w:val="7"/>
-    <w:rsid w:val="00CF399B"/>
+    <w:rsid w:val="007802E5"/>
     <w:pPr>
       <w:numPr>
         <w:numId w:val="3"/>
@@ -38920,7 +39127,7 @@
     <w:basedOn w:val="Heading6"/>
     <w:next w:val="Normal"/>
     <w:uiPriority w:val="7"/>
-    <w:rsid w:val="00CF399B"/>
+    <w:rsid w:val="007802E5"/>
     <w:pPr>
       <w:numPr>
         <w:numId w:val="3"/>
@@ -38932,7 +39139,7 @@
     <w:basedOn w:val="Heading7"/>
     <w:next w:val="Normal"/>
     <w:uiPriority w:val="7"/>
-    <w:rsid w:val="00CF399B"/>
+    <w:rsid w:val="007802E5"/>
     <w:pPr>
       <w:numPr>
         <w:numId w:val="3"/>
@@ -38944,7 +39151,7 @@
     <w:basedOn w:val="Heading8"/>
     <w:next w:val="Normal"/>
     <w:uiPriority w:val="7"/>
-    <w:rsid w:val="00CF399B"/>
+    <w:rsid w:val="007802E5"/>
     <w:pPr>
       <w:numPr>
         <w:numId w:val="3"/>
@@ -38956,7 +39163,7 @@
     <w:basedOn w:val="Heading9"/>
     <w:next w:val="Normal"/>
     <w:uiPriority w:val="7"/>
-    <w:rsid w:val="00CF399B"/>
+    <w:rsid w:val="007802E5"/>
     <w:pPr>
       <w:numPr>
         <w:numId w:val="3"/>
@@ -38967,7 +39174,7 @@
     <w:name w:val="antichain"/>
     <w:basedOn w:val="poset"/>
     <w:uiPriority w:val="3"/>
-    <w:rsid w:val="00CF399B"/>
+    <w:rsid w:val="007802E5"/>
     <w:rPr>
       <w:rFonts w:ascii="Swis721 BlkOul BT" w:hAnsi="Swis721 BlkOul BT"/>
       <w:i/>
@@ -38977,7 +39184,7 @@
     <w:name w:val="List Paragraph"/>
     <w:basedOn w:val="Normal"/>
     <w:uiPriority w:val="5"/>
-    <w:rsid w:val="00CF399B"/>
+    <w:rsid w:val="007802E5"/>
     <w:pPr>
       <w:ind w:left="720"/>
     </w:pPr>
@@ -38986,7 +39193,7 @@
     <w:name w:val="Book Title"/>
     <w:basedOn w:val="DefaultParagraphFont"/>
     <w:uiPriority w:val="33"/>
-    <w:rsid w:val="00CF399B"/>
+    <w:rsid w:val="007802E5"/>
     <w:rPr>
       <w:b/>
       <w:bCs/>
@@ -38998,7 +39205,7 @@
     <w:name w:val="Intense Emphasis"/>
     <w:basedOn w:val="DefaultParagraphFont"/>
     <w:uiPriority w:val="21"/>
-    <w:rsid w:val="00CF399B"/>
+    <w:rsid w:val="007802E5"/>
     <w:rPr>
       <w:b/>
       <w:bCs/>
@@ -39011,7 +39218,7 @@
     <w:name w:val="Intense Reference"/>
     <w:basedOn w:val="DefaultParagraphFont"/>
     <w:uiPriority w:val="32"/>
-    <w:rsid w:val="00CF399B"/>
+    <w:rsid w:val="007802E5"/>
     <w:rPr>
       <w:b/>
       <w:bCs/>
@@ -39025,7 +39232,7 @@
     <w:name w:val="Strong"/>
     <w:basedOn w:val="DefaultParagraphFont"/>
     <w:uiPriority w:val="22"/>
-    <w:rsid w:val="00CF399B"/>
+    <w:rsid w:val="007802E5"/>
     <w:rPr>
       <w:b/>
       <w:bCs/>
@@ -39037,7 +39244,7 @@
     <w:next w:val="Normal"/>
     <w:link w:val="QuoteChar"/>
     <w:uiPriority w:val="29"/>
-    <w:rsid w:val="00CF399B"/>
+    <w:rsid w:val="007802E5"/>
     <w:rPr>
       <w:i/>
       <w:iCs/>
@@ -39049,7 +39256,7 @@
     <w:basedOn w:val="DefaultParagraphFont"/>
     <w:link w:val="Quote"/>
     <w:uiPriority w:val="29"/>
-    <w:rsid w:val="00CF399B"/>
+    <w:rsid w:val="007802E5"/>
     <w:rPr>
       <w:rFonts w:ascii="Times New Roman" w:hAnsi="Times New Roman"/>
       <w:i/>
@@ -39064,7 +39271,7 @@
     <w:next w:val="Normal"/>
     <w:link w:val="IntenseQuoteChar"/>
     <w:uiPriority w:val="30"/>
-    <w:rsid w:val="00CF399B"/>
+    <w:rsid w:val="007802E5"/>
     <w:pPr>
       <w:pBdr>
         <w:bottom w:val="single" w:sz="4" w:space="4" w:color="4F81BD" w:themeColor="accent1"/>
@@ -39085,7 +39292,7 @@
     <w:basedOn w:val="DefaultParagraphFont"/>
     <w:link w:val="IntenseQuote"/>
     <w:uiPriority w:val="30"/>
-    <w:rsid w:val="00CF399B"/>
+    <w:rsid w:val="007802E5"/>
     <w:rPr>
       <w:rFonts w:ascii="Times New Roman" w:hAnsi="Times New Roman"/>
       <w:b/>
@@ -39100,7 +39307,7 @@
     <w:name w:val="Subtle Reference"/>
     <w:basedOn w:val="DefaultParagraphFont"/>
     <w:uiPriority w:val="31"/>
-    <w:rsid w:val="00CF399B"/>
+    <w:rsid w:val="007802E5"/>
     <w:rPr>
       <w:smallCaps/>
       <w:color w:val="C0504D" w:themeColor="accent2"/>
@@ -39110,7 +39317,7 @@
   <w:style w:type="character" w:styleId="SubtleEmphasis">
     <w:name w:val="Subtle Emphasis"/>
     <w:uiPriority w:val="19"/>
-    <w:rsid w:val="00CF399B"/>
+    <w:rsid w:val="007802E5"/>
     <w:rPr>
       <w:i/>
       <w:iCs/>
@@ -39121,7 +39328,7 @@
     <w:name w:val="No Spacing"/>
     <w:basedOn w:val="Normal"/>
     <w:uiPriority w:val="1"/>
-    <w:rsid w:val="00CF399B"/>
+    <w:rsid w:val="007802E5"/>
     <w:pPr>
       <w:spacing w:before="0"/>
     </w:pPr>
@@ -39131,7 +39338,7 @@
     <w:basedOn w:val="DefaultParagraphFont"/>
     <w:link w:val="Heading1"/>
     <w:uiPriority w:val="6"/>
-    <w:rsid w:val="00CF399B"/>
+    <w:rsid w:val="007802E5"/>
     <w:rPr>
       <w:rFonts w:ascii="Times New Roman" w:eastAsiaTheme="majorEastAsia" w:hAnsi="Times New Roman" w:cstheme="majorBidi"/>
       <w:b/>
@@ -39144,7 +39351,7 @@
     <w:basedOn w:val="DefaultParagraphFont"/>
     <w:link w:val="Heading2"/>
     <w:uiPriority w:val="6"/>
-    <w:rsid w:val="00CF399B"/>
+    <w:rsid w:val="007802E5"/>
     <w:rPr>
       <w:rFonts w:ascii="Times New Roman" w:eastAsiaTheme="majorEastAsia" w:hAnsi="Times New Roman" w:cstheme="majorBidi"/>
       <w:b/>
@@ -39156,7 +39363,7 @@
     <w:basedOn w:val="DefaultParagraphFont"/>
     <w:link w:val="Heading3"/>
     <w:uiPriority w:val="6"/>
-    <w:rsid w:val="00CF399B"/>
+    <w:rsid w:val="007802E5"/>
     <w:rPr>
       <w:rFonts w:ascii="Times New Roman" w:eastAsiaTheme="majorEastAsia" w:hAnsi="Times New Roman" w:cstheme="majorBidi"/>
       <w:sz w:val="24"/>
@@ -39167,7 +39374,7 @@
     <w:basedOn w:val="DefaultParagraphFont"/>
     <w:link w:val="Heading4"/>
     <w:uiPriority w:val="6"/>
-    <w:rsid w:val="00CF399B"/>
+    <w:rsid w:val="007802E5"/>
     <w:rPr>
       <w:rFonts w:ascii="Times New Roman" w:hAnsi="Times New Roman" w:cstheme="majorBidi"/>
       <w:sz w:val="24"/>
@@ -39178,7 +39385,7 @@
     <w:basedOn w:val="DefaultParagraphFont"/>
     <w:link w:val="Heading5"/>
     <w:uiPriority w:val="6"/>
-    <w:rsid w:val="00CF399B"/>
+    <w:rsid w:val="007802E5"/>
     <w:rPr>
       <w:rFonts w:ascii="Times New Roman" w:hAnsi="Times New Roman" w:cstheme="majorBidi"/>
       <w:sz w:val="24"/>
@@ -39189,7 +39396,7 @@
     <w:basedOn w:val="DefaultParagraphFont"/>
     <w:link w:val="Heading6"/>
     <w:uiPriority w:val="6"/>
-    <w:rsid w:val="00CF399B"/>
+    <w:rsid w:val="007802E5"/>
     <w:rPr>
       <w:rFonts w:ascii="Times New Roman" w:hAnsi="Times New Roman" w:cstheme="majorBidi"/>
       <w:sz w:val="24"/>
@@ -39200,7 +39407,7 @@
     <w:basedOn w:val="DefaultParagraphFont"/>
     <w:link w:val="Heading7"/>
     <w:uiPriority w:val="6"/>
-    <w:rsid w:val="00CF399B"/>
+    <w:rsid w:val="007802E5"/>
     <w:rPr>
       <w:rFonts w:ascii="Times New Roman" w:hAnsi="Times New Roman" w:cstheme="majorBidi"/>
       <w:sz w:val="24"/>
@@ -39211,7 +39418,7 @@
     <w:basedOn w:val="DefaultParagraphFont"/>
     <w:link w:val="Heading8"/>
     <w:uiPriority w:val="6"/>
-    <w:rsid w:val="00CF399B"/>
+    <w:rsid w:val="007802E5"/>
     <w:rPr>
       <w:rFonts w:ascii="Times New Roman" w:hAnsi="Times New Roman" w:cstheme="majorBidi"/>
       <w:sz w:val="24"/>
@@ -39222,7 +39429,7 @@
     <w:basedOn w:val="DefaultParagraphFont"/>
     <w:link w:val="Heading9"/>
     <w:uiPriority w:val="6"/>
-    <w:rsid w:val="00CF399B"/>
+    <w:rsid w:val="007802E5"/>
     <w:rPr>
       <w:rFonts w:ascii="Times New Roman" w:eastAsiaTheme="majorEastAsia" w:hAnsi="Times New Roman" w:cstheme="majorBidi"/>
       <w:sz w:val="24"/>
@@ -39233,7 +39440,7 @@
     <w:basedOn w:val="DefaultParagraphFont"/>
     <w:link w:val="Title"/>
     <w:uiPriority w:val="4"/>
-    <w:rsid w:val="00CF399B"/>
+    <w:rsid w:val="007802E5"/>
     <w:rPr>
       <w:rFonts w:ascii="Arial" w:eastAsiaTheme="majorEastAsia" w:hAnsi="Arial" w:cs="Arial"/>
       <w:b/>
@@ -39248,7 +39455,7 @@
     <w:basedOn w:val="DefaultParagraphFont"/>
     <w:link w:val="Subtitle"/>
     <w:uiPriority w:val="4"/>
-    <w:rsid w:val="00CF399B"/>
+    <w:rsid w:val="007802E5"/>
     <w:rPr>
       <w:rFonts w:ascii="Arial" w:eastAsiaTheme="majorEastAsia" w:hAnsi="Arial" w:cs="Arial"/>
       <w:sz w:val="28"/>
@@ -39263,7 +39470,7 @@
     <w:semiHidden/>
     <w:unhideWhenUsed/>
     <w:qFormat/>
-    <w:rsid w:val="00CF399B"/>
+    <w:rsid w:val="007802E5"/>
     <w:pPr>
       <w:numPr>
         <w:numId w:val="0"/>
@@ -39287,7 +39494,7 @@
     <w:uiPriority w:val="99"/>
     <w:semiHidden/>
     <w:unhideWhenUsed/>
-    <w:rsid w:val="00CF399B"/>
+    <w:rsid w:val="007802E5"/>
     <w:pPr>
       <w:spacing w:before="0"/>
     </w:pPr>
@@ -39303,7 +39510,7 @@
     <w:link w:val="BalloonText"/>
     <w:uiPriority w:val="99"/>
     <w:semiHidden/>
-    <w:rsid w:val="00CF399B"/>
+    <w:rsid w:val="007802E5"/>
     <w:rPr>
       <w:rFonts w:ascii="Tahoma" w:hAnsi="Tahoma" w:cs="Tahoma"/>
       <w:sz w:val="16"/>
@@ -39317,7 +39524,7 @@
     <w:uiPriority w:val="99"/>
     <w:semiHidden/>
     <w:unhideWhenUsed/>
-    <w:rsid w:val="00CF399B"/>
+    <w:rsid w:val="007802E5"/>
     <w:pPr>
       <w:spacing w:before="0"/>
     </w:pPr>
@@ -39333,7 +39540,7 @@
     <w:link w:val="DocumentMap"/>
     <w:uiPriority w:val="99"/>
     <w:semiHidden/>
-    <w:rsid w:val="00CF399B"/>
+    <w:rsid w:val="007802E5"/>
     <w:rPr>
       <w:rFonts w:ascii="Tahoma" w:hAnsi="Tahoma" w:cs="Tahoma"/>
       <w:sz w:val="16"/>
@@ -39345,7 +39552,7 @@
     <w:basedOn w:val="DefaultParagraphFont"/>
     <w:link w:val="BodyText"/>
     <w:semiHidden/>
-    <w:rsid w:val="00CF399B"/>
+    <w:rsid w:val="007802E5"/>
     <w:rPr>
       <w:rFonts w:ascii="Times New Roman" w:hAnsi="Times New Roman"/>
       <w:sz w:val="24"/>
@@ -39356,7 +39563,7 @@
     <w:basedOn w:val="DefaultParagraphFont"/>
     <w:uiPriority w:val="1"/>
     <w:qFormat/>
-    <w:rsid w:val="00CF399B"/>
+    <w:rsid w:val="007802E5"/>
     <w:rPr>
       <w:u w:val="words"/>
     </w:rPr>
@@ -39365,7 +39572,7 @@
     <w:name w:val="abstract"/>
     <w:uiPriority w:val="1"/>
     <w:qFormat/>
-    <w:rsid w:val="00CF399B"/>
+    <w:rsid w:val="007802E5"/>
     <w:rPr>
       <w:rFonts w:ascii="Swis721 BdOul BT" w:hAnsi="Swis721 BdOul BT"/>
       <w:b/>
@@ -39375,7 +39582,7 @@
     <w:name w:val="rep"/>
     <w:uiPriority w:val="1"/>
     <w:qFormat/>
-    <w:rsid w:val="00CF399B"/>
+    <w:rsid w:val="007802E5"/>
     <w:rPr>
       <w:rFonts w:ascii="Arial" w:hAnsi="Arial"/>
     </w:rPr>
@@ -39384,7 +39591,7 @@
     <w:name w:val="rel"/>
     <w:uiPriority w:val="1"/>
     <w:qFormat/>
-    <w:rsid w:val="00CF399B"/>
+    <w:rsid w:val="007802E5"/>
     <w:rPr>
       <w:rFonts w:ascii="Times New Roman" w:hAnsi="Times New Roman" w:cs="Arial"/>
     </w:rPr>
@@ -39394,14 +39601,14 @@
     <w:basedOn w:val="Normal"/>
     <w:link w:val="CommentTextChar"/>
     <w:semiHidden/>
-    <w:rsid w:val="00CF399B"/>
+    <w:rsid w:val="007802E5"/>
   </w:style>
   <w:style w:type="character" w:customStyle="1" w:styleId="CommentTextChar">
     <w:name w:val="Comment Text Char"/>
     <w:basedOn w:val="DefaultParagraphFont"/>
     <w:link w:val="CommentText"/>
     <w:semiHidden/>
-    <w:rsid w:val="00CF399B"/>
+    <w:rsid w:val="007802E5"/>
     <w:rPr>
       <w:rFonts w:ascii="Times New Roman" w:hAnsi="Times New Roman"/>
       <w:sz w:val="24"/>
@@ -39411,7 +39618,7 @@
     <w:name w:val="annotation reference"/>
     <w:basedOn w:val="DefaultParagraphFont"/>
     <w:semiHidden/>
-    <w:rsid w:val="00CF399B"/>
+    <w:rsid w:val="007802E5"/>
     <w:rPr>
       <w:sz w:val="24"/>
       <w:szCs w:val="16"/>
@@ -39422,7 +39629,7 @@
     <w:basedOn w:val="Normal"/>
     <w:uiPriority w:val="99"/>
     <w:semiHidden/>
-    <w:rsid w:val="00CF399B"/>
+    <w:rsid w:val="007802E5"/>
     <w:pPr>
       <w:spacing w:before="100" w:beforeAutospacing="1" w:after="115"/>
     </w:pPr>
@@ -39438,7 +39645,7 @@
     <w:uiPriority w:val="99"/>
     <w:semiHidden/>
     <w:unhideWhenUsed/>
-    <w:rsid w:val="00CF399B"/>
+    <w:rsid w:val="007802E5"/>
     <w:rPr>
       <w:b/>
       <w:bCs/>
@@ -39450,7 +39657,7 @@
     <w:link w:val="CommentSubject"/>
     <w:uiPriority w:val="99"/>
     <w:semiHidden/>
-    <w:rsid w:val="00CF399B"/>
+    <w:rsid w:val="007802E5"/>
     <w:rPr>
       <w:rFonts w:ascii="Times New Roman" w:hAnsi="Times New Roman"/>
       <w:b/>
@@ -39464,7 +39671,7 @@
     <w:next w:val="Normal"/>
     <w:uiPriority w:val="5"/>
     <w:qFormat/>
-    <w:rsid w:val="00CF399B"/>
+    <w:rsid w:val="007802E5"/>
     <w:rPr>
       <w:u w:val="single"/>
     </w:rPr>
@@ -39488,7 +39695,7 @@
     <w:basedOn w:val="DefaultParagraphFont"/>
     <w:uiPriority w:val="99"/>
     <w:unhideWhenUsed/>
-    <w:rsid w:val="00CF399B"/>
+    <w:rsid w:val="007802E5"/>
     <w:rPr>
       <w:color w:val="0000FF"/>
       <w:u w:val="single"/>
@@ -39497,7 +39704,7 @@
   <w:style w:type="character" w:customStyle="1" w:styleId="mlabel">
     <w:name w:val="mlabel"/>
     <w:basedOn w:val="DefaultParagraphFont"/>
-    <w:rsid w:val="00CF399B"/>
+    <w:rsid w:val="007802E5"/>
   </w:style>
   <w:style w:type="paragraph" w:customStyle="1" w:styleId="code">
     <w:name w:val="code"/>
@@ -39532,7 +39739,7 @@
     <w:basedOn w:val="Normal"/>
     <w:uiPriority w:val="5"/>
     <w:qFormat/>
-    <w:rsid w:val="00CF399B"/>
+    <w:rsid w:val="007802E5"/>
     <w:pPr>
       <w:numPr>
         <w:numId w:val="5"/>
@@ -39549,7 +39756,7 @@
     <w:basedOn w:val="Normal"/>
     <w:uiPriority w:val="5"/>
     <w:qFormat/>
-    <w:rsid w:val="00CF399B"/>
+    <w:rsid w:val="007802E5"/>
     <w:rPr>
       <w:rFonts w:asciiTheme="minorHAnsi" w:hAnsiTheme="minorHAnsi"/>
       <w:b/>
@@ -39562,7 +39769,7 @@
     <w:basedOn w:val="Normal"/>
     <w:uiPriority w:val="5"/>
     <w:qFormat/>
-    <w:rsid w:val="00CF399B"/>
+    <w:rsid w:val="007802E5"/>
     <w:pPr>
       <w:spacing w:before="120"/>
       <w:ind w:left="288"/>
@@ -39590,7 +39797,7 @@
     <w:name w:val="Table Grid"/>
     <w:basedOn w:val="TableNormal"/>
     <w:uiPriority w:val="59"/>
-    <w:rsid w:val="00CF399B"/>
+    <w:rsid w:val="007802E5"/>
     <w:tblPr>
       <w:tblInd w:w="0" w:type="dxa"/>
       <w:tblBorders>
@@ -39613,7 +39820,7 @@
     <w:name w:val="abs"/>
     <w:uiPriority w:val="1"/>
     <w:qFormat/>
-    <w:rsid w:val="00CF399B"/>
+    <w:rsid w:val="007802E5"/>
     <w:rPr>
       <w:rFonts w:ascii="Swis721 BdOul BT" w:hAnsi="Swis721 BdOul BT"/>
       <w:b/>
@@ -39624,7 +39831,7 @@
     <w:basedOn w:val="Normal"/>
     <w:uiPriority w:val="5"/>
     <w:qFormat/>
-    <w:rsid w:val="00CF399B"/>
+    <w:rsid w:val="007802E5"/>
     <w:pPr>
       <w:spacing w:before="0"/>
     </w:pPr>
@@ -39634,7 +39841,7 @@
     <w:basedOn w:val="Normal"/>
     <w:uiPriority w:val="5"/>
     <w:qFormat/>
-    <w:rsid w:val="00CF399B"/>
+    <w:rsid w:val="007802E5"/>
     <w:pPr>
       <w:ind w:left="288"/>
     </w:pPr>
@@ -39674,7 +39881,7 @@
     <w:name w:val="hidden"/>
     <w:basedOn w:val="DefaultParagraphFont"/>
     <w:uiPriority w:val="1"/>
-    <w:rsid w:val="00CF399B"/>
+    <w:rsid w:val="007802E5"/>
     <w:rPr>
       <w:vanish/>
     </w:rPr>
@@ -39683,7 +39890,7 @@
     <w:name w:val="dbc_heading_continuation"/>
     <w:basedOn w:val="dbcheading"/>
     <w:uiPriority w:val="5"/>
-    <w:rsid w:val="00CF399B"/>
+    <w:rsid w:val="007802E5"/>
     <w:pPr>
       <w:spacing w:before="0"/>
     </w:pPr>
@@ -39692,7 +39899,7 @@
     <w:name w:val="cpp_character"/>
     <w:basedOn w:val="DefaultParagraphFont"/>
     <w:uiPriority w:val="4"/>
-    <w:rsid w:val="00CF399B"/>
+    <w:rsid w:val="007802E5"/>
     <w:rPr>
       <w:rFonts w:ascii="Courier New" w:hAnsi="Courier New" w:cs="Courier New"/>
       <w:sz w:val="20"/>
@@ -39704,7 +39911,7 @@
     <w:next w:val="cppcodecontinuation"/>
     <w:uiPriority w:val="4"/>
     <w:qFormat/>
-    <w:rsid w:val="00CF399B"/>
+    <w:rsid w:val="007802E5"/>
     <w:pPr>
       <w:keepNext/>
       <w:jc w:val="left"/>
@@ -39720,7 +39927,7 @@
     <w:next w:val="cshcodecontinuation"/>
     <w:uiPriority w:val="5"/>
     <w:qFormat/>
-    <w:rsid w:val="00CF399B"/>
+    <w:rsid w:val="007802E5"/>
     <w:rPr>
       <w:rFonts w:ascii="Arial" w:hAnsi="Arial"/>
       <w:sz w:val="20"/>
@@ -39731,7 +39938,7 @@
     <w:basedOn w:val="cshcode"/>
     <w:uiPriority w:val="5"/>
     <w:qFormat/>
-    <w:rsid w:val="00CF399B"/>
+    <w:rsid w:val="007802E5"/>
     <w:pPr>
       <w:spacing w:before="0"/>
     </w:pPr>
@@ -39741,7 +39948,7 @@
     <w:basedOn w:val="cppcode"/>
     <w:uiPriority w:val="4"/>
     <w:qFormat/>
-    <w:rsid w:val="00CF399B"/>
+    <w:rsid w:val="007802E5"/>
     <w:pPr>
       <w:keepNext w:val="0"/>
       <w:spacing w:before="0"/>
@@ -39791,7 +39998,7 @@
     <w:next w:val="Normal"/>
     <w:uiPriority w:val="37"/>
     <w:unhideWhenUsed/>
-    <w:rsid w:val="00CF399B"/>
+    <w:rsid w:val="007802E5"/>
     <w:pPr>
       <w:jc w:val="left"/>
     </w:pPr>
@@ -39965,7 +40172,7 @@
     <w:name w:val="Normal"/>
     <w:uiPriority w:val="5"/>
     <w:qFormat/>
-    <w:rsid w:val="00CF399B"/>
+    <w:rsid w:val="007802E5"/>
     <w:pPr>
       <w:spacing w:before="240"/>
       <w:jc w:val="both"/>
@@ -39980,7 +40187,7 @@
     <w:basedOn w:val="heading"/>
     <w:link w:val="Heading1Char"/>
     <w:uiPriority w:val="6"/>
-    <w:rsid w:val="00CF399B"/>
+    <w:rsid w:val="007802E5"/>
     <w:pPr>
       <w:numPr>
         <w:numId w:val="11"/>
@@ -39998,7 +40205,7 @@
     <w:basedOn w:val="heading"/>
     <w:link w:val="Heading2Char"/>
     <w:uiPriority w:val="6"/>
-    <w:rsid w:val="00CF399B"/>
+    <w:rsid w:val="007802E5"/>
     <w:pPr>
       <w:numPr>
         <w:ilvl w:val="1"/>
@@ -40016,7 +40223,7 @@
     <w:basedOn w:val="heading"/>
     <w:link w:val="Heading3Char"/>
     <w:uiPriority w:val="6"/>
-    <w:rsid w:val="00CF399B"/>
+    <w:rsid w:val="007802E5"/>
     <w:pPr>
       <w:numPr>
         <w:ilvl w:val="2"/>
@@ -40033,7 +40240,7 @@
     <w:basedOn w:val="heading"/>
     <w:link w:val="Heading4Char"/>
     <w:uiPriority w:val="6"/>
-    <w:rsid w:val="00CF399B"/>
+    <w:rsid w:val="007802E5"/>
     <w:pPr>
       <w:numPr>
         <w:ilvl w:val="3"/>
@@ -40050,7 +40257,7 @@
     <w:basedOn w:val="heading"/>
     <w:link w:val="Heading5Char"/>
     <w:uiPriority w:val="6"/>
-    <w:rsid w:val="00CF399B"/>
+    <w:rsid w:val="007802E5"/>
     <w:pPr>
       <w:numPr>
         <w:ilvl w:val="4"/>
@@ -40067,7 +40274,7 @@
     <w:basedOn w:val="heading"/>
     <w:link w:val="Heading6Char"/>
     <w:uiPriority w:val="6"/>
-    <w:rsid w:val="00CF399B"/>
+    <w:rsid w:val="007802E5"/>
     <w:pPr>
       <w:numPr>
         <w:ilvl w:val="5"/>
@@ -40084,7 +40291,7 @@
     <w:basedOn w:val="heading"/>
     <w:link w:val="Heading7Char"/>
     <w:uiPriority w:val="6"/>
-    <w:rsid w:val="00CF399B"/>
+    <w:rsid w:val="007802E5"/>
     <w:pPr>
       <w:numPr>
         <w:ilvl w:val="6"/>
@@ -40101,7 +40308,7 @@
     <w:basedOn w:val="heading"/>
     <w:link w:val="Heading8Char"/>
     <w:uiPriority w:val="6"/>
-    <w:rsid w:val="00CF399B"/>
+    <w:rsid w:val="007802E5"/>
     <w:pPr>
       <w:numPr>
         <w:ilvl w:val="7"/>
@@ -40118,7 +40325,7 @@
     <w:basedOn w:val="heading"/>
     <w:link w:val="Heading9Char"/>
     <w:uiPriority w:val="6"/>
-    <w:rsid w:val="00CF399B"/>
+    <w:rsid w:val="007802E5"/>
     <w:pPr>
       <w:numPr>
         <w:ilvl w:val="8"/>
@@ -40135,7 +40342,7 @@
     <w:uiPriority w:val="1"/>
     <w:semiHidden/>
     <w:unhideWhenUsed/>
-    <w:rsid w:val="00CF399B"/>
+    <w:rsid w:val="007802E5"/>
   </w:style>
   <w:style w:type="table" w:default="1" w:styleId="TableNormal">
     <w:name w:val="Normal Table"/>
@@ -40157,12 +40364,12 @@
     <w:uiPriority w:val="99"/>
     <w:semiHidden/>
     <w:unhideWhenUsed/>
-    <w:rsid w:val="00CF399B"/>
+    <w:rsid w:val="007802E5"/>
   </w:style>
   <w:style w:type="paragraph" w:customStyle="1" w:styleId="heading">
     <w:name w:val="heading"/>
     <w:basedOn w:val="Normal"/>
-    <w:rsid w:val="00CF399B"/>
+    <w:rsid w:val="007802E5"/>
     <w:pPr>
       <w:keepNext/>
     </w:pPr>
@@ -40171,7 +40378,7 @@
     <w:name w:val="footer"/>
     <w:basedOn w:val="Normal"/>
     <w:semiHidden/>
-    <w:rsid w:val="00CF399B"/>
+    <w:rsid w:val="007802E5"/>
     <w:pPr>
       <w:tabs>
         <w:tab w:val="center" w:pos="4320"/>
@@ -40183,7 +40390,7 @@
     <w:name w:val="header"/>
     <w:basedOn w:val="Normal"/>
     <w:semiHidden/>
-    <w:rsid w:val="00CF399B"/>
+    <w:rsid w:val="007802E5"/>
     <w:pPr>
       <w:tabs>
         <w:tab w:val="center" w:pos="4320"/>
@@ -40195,7 +40402,7 @@
     <w:name w:val="footnote reference"/>
     <w:basedOn w:val="DefaultParagraphFont"/>
     <w:semiHidden/>
-    <w:rsid w:val="00CF399B"/>
+    <w:rsid w:val="007802E5"/>
     <w:rPr>
       <w:position w:val="6"/>
       <w:sz w:val="16"/>
@@ -40205,7 +40412,7 @@
     <w:name w:val="footnote text"/>
     <w:basedOn w:val="Normal"/>
     <w:semiHidden/>
-    <w:rsid w:val="00CF399B"/>
+    <w:rsid w:val="007802E5"/>
     <w:rPr>
       <w:sz w:val="20"/>
     </w:rPr>
@@ -40214,7 +40421,7 @@
     <w:name w:val="Normal Indent"/>
     <w:basedOn w:val="Normal"/>
     <w:semiHidden/>
-    <w:rsid w:val="00CF399B"/>
+    <w:rsid w:val="007802E5"/>
     <w:pPr>
       <w:ind w:left="720"/>
     </w:pPr>
@@ -40224,7 +40431,7 @@
     <w:basedOn w:val="Normal"/>
     <w:next w:val="authoraffiliation"/>
     <w:uiPriority w:val="4"/>
-    <w:rsid w:val="00CF399B"/>
+    <w:rsid w:val="007802E5"/>
     <w:pPr>
       <w:spacing w:before="480"/>
       <w:jc w:val="center"/>
@@ -40234,7 +40441,7 @@
     <w:name w:val="author affiliation"/>
     <w:basedOn w:val="Normal"/>
     <w:uiPriority w:val="4"/>
-    <w:rsid w:val="00CF399B"/>
+    <w:rsid w:val="007802E5"/>
     <w:pPr>
       <w:spacing w:before="120"/>
       <w:jc w:val="center"/>
@@ -40244,7 +40451,7 @@
     <w:name w:val="summary"/>
     <w:basedOn w:val="Normal"/>
     <w:uiPriority w:val="4"/>
-    <w:rsid w:val="00CF399B"/>
+    <w:rsid w:val="007802E5"/>
     <w:pPr>
       <w:ind w:left="1440" w:right="1440"/>
     </w:pPr>
@@ -40254,7 +40461,7 @@
     <w:basedOn w:val="Normal"/>
     <w:next w:val="summary"/>
     <w:uiPriority w:val="4"/>
-    <w:rsid w:val="00CF399B"/>
+    <w:rsid w:val="007802E5"/>
     <w:pPr>
       <w:spacing w:before="480"/>
       <w:ind w:left="1440" w:right="1440"/>
@@ -40269,7 +40476,7 @@
     <w:basedOn w:val="Heading1"/>
     <w:next w:val="BlockText"/>
     <w:autoRedefine/>
-    <w:rsid w:val="00CF399B"/>
+    <w:rsid w:val="007802E5"/>
     <w:pPr>
       <w:numPr>
         <w:numId w:val="0"/>
@@ -40281,7 +40488,7 @@
     <w:basedOn w:val="Normal"/>
     <w:next w:val="Normal"/>
     <w:qFormat/>
-    <w:rsid w:val="00CF399B"/>
+    <w:rsid w:val="007802E5"/>
     <w:pPr>
       <w:keepNext/>
       <w:widowControl w:val="0"/>
@@ -40292,7 +40499,7 @@
     <w:name w:val="Block Text"/>
     <w:basedOn w:val="Normal"/>
     <w:semiHidden/>
-    <w:rsid w:val="00CF399B"/>
+    <w:rsid w:val="007802E5"/>
     <w:pPr>
       <w:spacing w:after="120"/>
       <w:ind w:left="1440" w:right="1440"/>
@@ -40302,13 +40509,13 @@
     <w:name w:val="page number"/>
     <w:basedOn w:val="DefaultParagraphFont"/>
     <w:semiHidden/>
-    <w:rsid w:val="00CF399B"/>
+    <w:rsid w:val="007802E5"/>
   </w:style>
   <w:style w:type="character" w:styleId="EndnoteReference">
     <w:name w:val="endnote reference"/>
     <w:basedOn w:val="DefaultParagraphFont"/>
     <w:semiHidden/>
-    <w:rsid w:val="00CF399B"/>
+    <w:rsid w:val="007802E5"/>
     <w:rPr>
       <w:vertAlign w:val="baseline"/>
     </w:rPr>
@@ -40317,13 +40524,13 @@
     <w:name w:val="endnote text"/>
     <w:basedOn w:val="Normal"/>
     <w:semiHidden/>
-    <w:rsid w:val="00CF399B"/>
+    <w:rsid w:val="007802E5"/>
   </w:style>
   <w:style w:type="character" w:customStyle="1" w:styleId="definition">
     <w:name w:val="definition"/>
     <w:basedOn w:val="DefaultParagraphFont"/>
     <w:qFormat/>
-    <w:rsid w:val="00CF399B"/>
+    <w:rsid w:val="007802E5"/>
     <w:rPr>
       <w:u w:val="words"/>
     </w:rPr>
@@ -40333,7 +40540,7 @@
     <w:basedOn w:val="DefaultParagraphFont"/>
     <w:uiPriority w:val="20"/>
     <w:qFormat/>
-    <w:rsid w:val="00CF399B"/>
+    <w:rsid w:val="007802E5"/>
     <w:rPr>
       <w:i/>
     </w:rPr>
@@ -40343,7 +40550,7 @@
     <w:basedOn w:val="Normal"/>
     <w:uiPriority w:val="4"/>
     <w:qFormat/>
-    <w:rsid w:val="00CF399B"/>
+    <w:rsid w:val="007802E5"/>
     <w:pPr>
       <w:tabs>
         <w:tab w:val="right" w:pos="8640"/>
@@ -40357,7 +40564,7 @@
     <w:basedOn w:val="DefaultParagraphFont"/>
     <w:uiPriority w:val="3"/>
     <w:qFormat/>
-    <w:rsid w:val="00CF399B"/>
+    <w:rsid w:val="007802E5"/>
     <w:rPr>
       <w:rFonts w:ascii="MathematicalPi 2" w:hAnsi="MathematicalPi 2"/>
     </w:rPr>
@@ -40365,7 +40572,7 @@
   <w:style w:type="character" w:customStyle="1" w:styleId="subscript">
     <w:name w:val="subscript"/>
     <w:qFormat/>
-    <w:rsid w:val="00CF399B"/>
+    <w:rsid w:val="007802E5"/>
     <w:rPr>
       <w:spacing w:val="0"/>
       <w:w w:val="100"/>
@@ -40377,7 +40584,7 @@
   <w:style w:type="character" w:customStyle="1" w:styleId="superscript">
     <w:name w:val="superscript"/>
     <w:qFormat/>
-    <w:rsid w:val="00CF399B"/>
+    <w:rsid w:val="007802E5"/>
     <w:rPr>
       <w:spacing w:val="0"/>
       <w:w w:val="100"/>
@@ -40391,7 +40598,7 @@
     <w:basedOn w:val="DefaultParagraphFont"/>
     <w:uiPriority w:val="1"/>
     <w:qFormat/>
-    <w:rsid w:val="00CF399B"/>
+    <w:rsid w:val="007802E5"/>
     <w:rPr>
       <w:rFonts w:ascii="Symbol" w:hAnsi="Symbol"/>
     </w:rPr>
@@ -40401,7 +40608,7 @@
     <w:basedOn w:val="DefaultParagraphFont"/>
     <w:uiPriority w:val="1"/>
     <w:qFormat/>
-    <w:rsid w:val="00CF399B"/>
+    <w:rsid w:val="007802E5"/>
     <w:rPr>
       <w:rFonts w:ascii="Times New Roman" w:hAnsi="Times New Roman"/>
       <w:i/>
@@ -40412,7 +40619,7 @@
     <w:basedOn w:val="DefaultParagraphFont"/>
     <w:uiPriority w:val="3"/>
     <w:qFormat/>
-    <w:rsid w:val="00CF399B"/>
+    <w:rsid w:val="007802E5"/>
     <w:rPr>
       <w:rFonts w:ascii="MathematicalPi 2" w:hAnsi="MathematicalPi 2"/>
     </w:rPr>
@@ -40421,7 +40628,7 @@
     <w:name w:val="lattice"/>
     <w:uiPriority w:val="1"/>
     <w:qFormat/>
-    <w:rsid w:val="00CF399B"/>
+    <w:rsid w:val="007802E5"/>
     <w:rPr>
       <w:rFonts w:ascii="French Script MT" w:hAnsi="French Script MT"/>
       <w:b w:val="0"/>
@@ -40434,7 +40641,7 @@
     <w:next w:val="Normal"/>
     <w:uiPriority w:val="4"/>
     <w:qFormat/>
-    <w:rsid w:val="00CF399B"/>
+    <w:rsid w:val="007802E5"/>
     <w:pPr>
       <w:spacing w:before="120" w:after="120"/>
       <w:jc w:val="center"/>
@@ -40448,7 +40655,7 @@
     <w:basedOn w:val="DefaultParagraphFont"/>
     <w:uiPriority w:val="1"/>
     <w:qFormat/>
-    <w:rsid w:val="00CF399B"/>
+    <w:rsid w:val="007802E5"/>
     <w:rPr>
       <w:b/>
     </w:rPr>
@@ -40458,7 +40665,7 @@
     <w:basedOn w:val="DefaultParagraphFont"/>
     <w:uiPriority w:val="3"/>
     <w:qFormat/>
-    <w:rsid w:val="00CF399B"/>
+    <w:rsid w:val="007802E5"/>
     <w:rPr>
       <w:rFonts w:ascii="Monotype Corsiva" w:hAnsi="Monotype Corsiva"/>
     </w:rPr>
@@ -40496,7 +40703,7 @@
     <w:basedOn w:val="Heading1"/>
     <w:next w:val="Normal"/>
     <w:uiPriority w:val="7"/>
-    <w:rsid w:val="00CF399B"/>
+    <w:rsid w:val="007802E5"/>
     <w:pPr>
       <w:numPr>
         <w:numId w:val="3"/>
@@ -40509,7 +40716,7 @@
     <w:next w:val="Subtitle"/>
     <w:link w:val="TitleChar"/>
     <w:uiPriority w:val="4"/>
-    <w:rsid w:val="00CF399B"/>
+    <w:rsid w:val="007802E5"/>
     <w:pPr>
       <w:spacing w:before="480"/>
       <w:jc w:val="center"/>
@@ -40528,7 +40735,7 @@
     <w:basedOn w:val="Normal"/>
     <w:link w:val="SubtitleChar"/>
     <w:uiPriority w:val="4"/>
-    <w:rsid w:val="00CF399B"/>
+    <w:rsid w:val="007802E5"/>
     <w:pPr>
       <w:spacing w:before="480"/>
       <w:jc w:val="center"/>
@@ -40544,7 +40751,7 @@
     <w:basedOn w:val="Normal"/>
     <w:link w:val="BodyTextChar"/>
     <w:semiHidden/>
-    <w:rsid w:val="00CF399B"/>
+    <w:rsid w:val="007802E5"/>
     <w:pPr>
       <w:spacing w:after="120"/>
     </w:pPr>
@@ -40554,7 +40761,7 @@
     <w:basedOn w:val="Heading2"/>
     <w:next w:val="Normal"/>
     <w:uiPriority w:val="7"/>
-    <w:rsid w:val="00CF399B"/>
+    <w:rsid w:val="007802E5"/>
     <w:pPr>
       <w:numPr>
         <w:numId w:val="3"/>
@@ -40569,7 +40776,7 @@
     <w:basedOn w:val="Heading3"/>
     <w:next w:val="Normal"/>
     <w:uiPriority w:val="7"/>
-    <w:rsid w:val="00CF399B"/>
+    <w:rsid w:val="007802E5"/>
     <w:pPr>
       <w:numPr>
         <w:numId w:val="3"/>
@@ -40581,7 +40788,7 @@
     <w:basedOn w:val="Heading4"/>
     <w:next w:val="Normal"/>
     <w:uiPriority w:val="7"/>
-    <w:rsid w:val="00CF399B"/>
+    <w:rsid w:val="007802E5"/>
     <w:pPr>
       <w:numPr>
         <w:numId w:val="3"/>
@@ -40593,7 +40800,7 @@
     <w:basedOn w:val="Heading5"/>
     <w:next w:val="Normal"/>
     <w:uiPriority w:val="7"/>
-    <w:rsid w:val="00CF399B"/>
+    <w:rsid w:val="007802E5"/>
     <w:pPr>
       <w:numPr>
         <w:numId w:val="3"/>
@@ -40605,7 +40812,7 @@
     <w:basedOn w:val="Heading6"/>
     <w:next w:val="Normal"/>
     <w:uiPriority w:val="7"/>
-    <w:rsid w:val="00CF399B"/>
+    <w:rsid w:val="007802E5"/>
     <w:pPr>
       <w:numPr>
         <w:numId w:val="3"/>
@@ -40617,7 +40824,7 @@
     <w:basedOn w:val="Heading7"/>
     <w:next w:val="Normal"/>
     <w:uiPriority w:val="7"/>
-    <w:rsid w:val="00CF399B"/>
+    <w:rsid w:val="007802E5"/>
     <w:pPr>
       <w:numPr>
         <w:numId w:val="3"/>
@@ -40629,7 +40836,7 @@
     <w:basedOn w:val="Heading8"/>
     <w:next w:val="Normal"/>
     <w:uiPriority w:val="7"/>
-    <w:rsid w:val="00CF399B"/>
+    <w:rsid w:val="007802E5"/>
     <w:pPr>
       <w:numPr>
         <w:numId w:val="3"/>
@@ -40641,7 +40848,7 @@
     <w:basedOn w:val="Heading9"/>
     <w:next w:val="Normal"/>
     <w:uiPriority w:val="7"/>
-    <w:rsid w:val="00CF399B"/>
+    <w:rsid w:val="007802E5"/>
     <w:pPr>
       <w:numPr>
         <w:numId w:val="3"/>
@@ -40652,7 +40859,7 @@
     <w:name w:val="antichain"/>
     <w:basedOn w:val="poset"/>
     <w:uiPriority w:val="3"/>
-    <w:rsid w:val="00CF399B"/>
+    <w:rsid w:val="007802E5"/>
     <w:rPr>
       <w:rFonts w:ascii="Swis721 BlkOul BT" w:hAnsi="Swis721 BlkOul BT"/>
       <w:i/>
@@ -40662,7 +40869,7 @@
     <w:name w:val="List Paragraph"/>
     <w:basedOn w:val="Normal"/>
     <w:uiPriority w:val="5"/>
-    <w:rsid w:val="00CF399B"/>
+    <w:rsid w:val="007802E5"/>
     <w:pPr>
       <w:ind w:left="720"/>
     </w:pPr>
@@ -40671,7 +40878,7 @@
     <w:name w:val="Book Title"/>
     <w:basedOn w:val="DefaultParagraphFont"/>
     <w:uiPriority w:val="33"/>
-    <w:rsid w:val="00CF399B"/>
+    <w:rsid w:val="007802E5"/>
     <w:rPr>
       <w:b/>
       <w:bCs/>
@@ -40683,7 +40890,7 @@
     <w:name w:val="Intense Emphasis"/>
     <w:basedOn w:val="DefaultParagraphFont"/>
     <w:uiPriority w:val="21"/>
-    <w:rsid w:val="00CF399B"/>
+    <w:rsid w:val="007802E5"/>
     <w:rPr>
       <w:b/>
       <w:bCs/>
@@ -40696,7 +40903,7 @@
     <w:name w:val="Intense Reference"/>
     <w:basedOn w:val="DefaultParagraphFont"/>
     <w:uiPriority w:val="32"/>
-    <w:rsid w:val="00CF399B"/>
+    <w:rsid w:val="007802E5"/>
     <w:rPr>
       <w:b/>
       <w:bCs/>
@@ -40710,7 +40917,7 @@
     <w:name w:val="Strong"/>
     <w:basedOn w:val="DefaultParagraphFont"/>
     <w:uiPriority w:val="22"/>
-    <w:rsid w:val="00CF399B"/>
+    <w:rsid w:val="007802E5"/>
     <w:rPr>
       <w:b/>
       <w:bCs/>
@@ -40722,7 +40929,7 @@
     <w:next w:val="Normal"/>
     <w:link w:val="QuoteChar"/>
     <w:uiPriority w:val="29"/>
-    <w:rsid w:val="00CF399B"/>
+    <w:rsid w:val="007802E5"/>
     <w:rPr>
       <w:i/>
       <w:iCs/>
@@ -40734,7 +40941,7 @@
     <w:basedOn w:val="DefaultParagraphFont"/>
     <w:link w:val="Quote"/>
     <w:uiPriority w:val="29"/>
-    <w:rsid w:val="00CF399B"/>
+    <w:rsid w:val="007802E5"/>
     <w:rPr>
       <w:rFonts w:ascii="Times New Roman" w:hAnsi="Times New Roman"/>
       <w:i/>
@@ -40749,7 +40956,7 @@
     <w:next w:val="Normal"/>
     <w:link w:val="IntenseQuoteChar"/>
     <w:uiPriority w:val="30"/>
-    <w:rsid w:val="00CF399B"/>
+    <w:rsid w:val="007802E5"/>
     <w:pPr>
       <w:pBdr>
         <w:bottom w:val="single" w:sz="4" w:space="4" w:color="4F81BD" w:themeColor="accent1"/>
@@ -40770,7 +40977,7 @@
     <w:basedOn w:val="DefaultParagraphFont"/>
     <w:link w:val="IntenseQuote"/>
     <w:uiPriority w:val="30"/>
-    <w:rsid w:val="00CF399B"/>
+    <w:rsid w:val="007802E5"/>
     <w:rPr>
       <w:rFonts w:ascii="Times New Roman" w:hAnsi="Times New Roman"/>
       <w:b/>
@@ -40785,7 +40992,7 @@
     <w:name w:val="Subtle Reference"/>
     <w:basedOn w:val="DefaultParagraphFont"/>
     <w:uiPriority w:val="31"/>
-    <w:rsid w:val="00CF399B"/>
+    <w:rsid w:val="007802E5"/>
     <w:rPr>
       <w:smallCaps/>
       <w:color w:val="C0504D" w:themeColor="accent2"/>
@@ -40795,7 +41002,7 @@
   <w:style w:type="character" w:styleId="SubtleEmphasis">
     <w:name w:val="Subtle Emphasis"/>
     <w:uiPriority w:val="19"/>
-    <w:rsid w:val="00CF399B"/>
+    <w:rsid w:val="007802E5"/>
     <w:rPr>
       <w:i/>
       <w:iCs/>
@@ -40806,7 +41013,7 @@
     <w:name w:val="No Spacing"/>
     <w:basedOn w:val="Normal"/>
     <w:uiPriority w:val="1"/>
-    <w:rsid w:val="00CF399B"/>
+    <w:rsid w:val="007802E5"/>
     <w:pPr>
       <w:spacing w:before="0"/>
     </w:pPr>
@@ -40816,7 +41023,7 @@
     <w:basedOn w:val="DefaultParagraphFont"/>
     <w:link w:val="Heading1"/>
     <w:uiPriority w:val="6"/>
-    <w:rsid w:val="00CF399B"/>
+    <w:rsid w:val="007802E5"/>
     <w:rPr>
       <w:rFonts w:ascii="Times New Roman" w:eastAsiaTheme="majorEastAsia" w:hAnsi="Times New Roman" w:cstheme="majorBidi"/>
       <w:b/>
@@ -40829,7 +41036,7 @@
     <w:basedOn w:val="DefaultParagraphFont"/>
     <w:link w:val="Heading2"/>
     <w:uiPriority w:val="6"/>
-    <w:rsid w:val="00CF399B"/>
+    <w:rsid w:val="007802E5"/>
     <w:rPr>
       <w:rFonts w:ascii="Times New Roman" w:eastAsiaTheme="majorEastAsia" w:hAnsi="Times New Roman" w:cstheme="majorBidi"/>
       <w:b/>
@@ -40841,7 +41048,7 @@
     <w:basedOn w:val="DefaultParagraphFont"/>
     <w:link w:val="Heading3"/>
     <w:uiPriority w:val="6"/>
-    <w:rsid w:val="00CF399B"/>
+    <w:rsid w:val="007802E5"/>
     <w:rPr>
       <w:rFonts w:ascii="Times New Roman" w:eastAsiaTheme="majorEastAsia" w:hAnsi="Times New Roman" w:cstheme="majorBidi"/>
       <w:sz w:val="24"/>
@@ -40852,7 +41059,7 @@
     <w:basedOn w:val="DefaultParagraphFont"/>
     <w:link w:val="Heading4"/>
     <w:uiPriority w:val="6"/>
-    <w:rsid w:val="00CF399B"/>
+    <w:rsid w:val="007802E5"/>
     <w:rPr>
       <w:rFonts w:ascii="Times New Roman" w:hAnsi="Times New Roman" w:cstheme="majorBidi"/>
       <w:sz w:val="24"/>
@@ -40863,7 +41070,7 @@
     <w:basedOn w:val="DefaultParagraphFont"/>
     <w:link w:val="Heading5"/>
     <w:uiPriority w:val="6"/>
-    <w:rsid w:val="00CF399B"/>
+    <w:rsid w:val="007802E5"/>
     <w:rPr>
       <w:rFonts w:ascii="Times New Roman" w:hAnsi="Times New Roman" w:cstheme="majorBidi"/>
       <w:sz w:val="24"/>
@@ -40874,7 +41081,7 @@
     <w:basedOn w:val="DefaultParagraphFont"/>
     <w:link w:val="Heading6"/>
     <w:uiPriority w:val="6"/>
-    <w:rsid w:val="00CF399B"/>
+    <w:rsid w:val="007802E5"/>
     <w:rPr>
       <w:rFonts w:ascii="Times New Roman" w:hAnsi="Times New Roman" w:cstheme="majorBidi"/>
       <w:sz w:val="24"/>
@@ -40885,7 +41092,7 @@
     <w:basedOn w:val="DefaultParagraphFont"/>
     <w:link w:val="Heading7"/>
     <w:uiPriority w:val="6"/>
-    <w:rsid w:val="00CF399B"/>
+    <w:rsid w:val="007802E5"/>
     <w:rPr>
       <w:rFonts w:ascii="Times New Roman" w:hAnsi="Times New Roman" w:cstheme="majorBidi"/>
       <w:sz w:val="24"/>
@@ -40896,7 +41103,7 @@
     <w:basedOn w:val="DefaultParagraphFont"/>
     <w:link w:val="Heading8"/>
     <w:uiPriority w:val="6"/>
-    <w:rsid w:val="00CF399B"/>
+    <w:rsid w:val="007802E5"/>
     <w:rPr>
       <w:rFonts w:ascii="Times New Roman" w:hAnsi="Times New Roman" w:cstheme="majorBidi"/>
       <w:sz w:val="24"/>
@@ -40907,7 +41114,7 @@
     <w:basedOn w:val="DefaultParagraphFont"/>
     <w:link w:val="Heading9"/>
     <w:uiPriority w:val="6"/>
-    <w:rsid w:val="00CF399B"/>
+    <w:rsid w:val="007802E5"/>
     <w:rPr>
       <w:rFonts w:ascii="Times New Roman" w:eastAsiaTheme="majorEastAsia" w:hAnsi="Times New Roman" w:cstheme="majorBidi"/>
       <w:sz w:val="24"/>
@@ -40918,7 +41125,7 @@
     <w:basedOn w:val="DefaultParagraphFont"/>
     <w:link w:val="Title"/>
     <w:uiPriority w:val="4"/>
-    <w:rsid w:val="00CF399B"/>
+    <w:rsid w:val="007802E5"/>
     <w:rPr>
       <w:rFonts w:ascii="Arial" w:eastAsiaTheme="majorEastAsia" w:hAnsi="Arial" w:cs="Arial"/>
       <w:b/>
@@ -40933,7 +41140,7 @@
     <w:basedOn w:val="DefaultParagraphFont"/>
     <w:link w:val="Subtitle"/>
     <w:uiPriority w:val="4"/>
-    <w:rsid w:val="00CF399B"/>
+    <w:rsid w:val="007802E5"/>
     <w:rPr>
       <w:rFonts w:ascii="Arial" w:eastAsiaTheme="majorEastAsia" w:hAnsi="Arial" w:cs="Arial"/>
       <w:sz w:val="28"/>
@@ -40948,7 +41155,7 @@
     <w:semiHidden/>
     <w:unhideWhenUsed/>
     <w:qFormat/>
-    <w:rsid w:val="00CF399B"/>
+    <w:rsid w:val="007802E5"/>
     <w:pPr>
       <w:numPr>
         <w:numId w:val="0"/>
@@ -40972,7 +41179,7 @@
     <w:uiPriority w:val="99"/>
     <w:semiHidden/>
     <w:unhideWhenUsed/>
-    <w:rsid w:val="00CF399B"/>
+    <w:rsid w:val="007802E5"/>
     <w:pPr>
       <w:spacing w:before="0"/>
     </w:pPr>
@@ -40988,7 +41195,7 @@
     <w:link w:val="BalloonText"/>
     <w:uiPriority w:val="99"/>
     <w:semiHidden/>
-    <w:rsid w:val="00CF399B"/>
+    <w:rsid w:val="007802E5"/>
     <w:rPr>
       <w:rFonts w:ascii="Tahoma" w:hAnsi="Tahoma" w:cs="Tahoma"/>
       <w:sz w:val="16"/>
@@ -41002,7 +41209,7 @@
     <w:uiPriority w:val="99"/>
     <w:semiHidden/>
     <w:unhideWhenUsed/>
-    <w:rsid w:val="00CF399B"/>
+    <w:rsid w:val="007802E5"/>
     <w:pPr>
       <w:spacing w:before="0"/>
     </w:pPr>
@@ -41018,7 +41225,7 @@
     <w:link w:val="DocumentMap"/>
     <w:uiPriority w:val="99"/>
     <w:semiHidden/>
-    <w:rsid w:val="00CF399B"/>
+    <w:rsid w:val="007802E5"/>
     <w:rPr>
       <w:rFonts w:ascii="Tahoma" w:hAnsi="Tahoma" w:cs="Tahoma"/>
       <w:sz w:val="16"/>
@@ -41030,7 +41237,7 @@
     <w:basedOn w:val="DefaultParagraphFont"/>
     <w:link w:val="BodyText"/>
     <w:semiHidden/>
-    <w:rsid w:val="00CF399B"/>
+    <w:rsid w:val="007802E5"/>
     <w:rPr>
       <w:rFonts w:ascii="Times New Roman" w:hAnsi="Times New Roman"/>
       <w:sz w:val="24"/>
@@ -41041,7 +41248,7 @@
     <w:basedOn w:val="DefaultParagraphFont"/>
     <w:uiPriority w:val="1"/>
     <w:qFormat/>
-    <w:rsid w:val="00CF399B"/>
+    <w:rsid w:val="007802E5"/>
     <w:rPr>
       <w:u w:val="words"/>
     </w:rPr>
@@ -41050,7 +41257,7 @@
     <w:name w:val="abstract"/>
     <w:uiPriority w:val="1"/>
     <w:qFormat/>
-    <w:rsid w:val="00CF399B"/>
+    <w:rsid w:val="007802E5"/>
     <w:rPr>
       <w:rFonts w:ascii="Swis721 BdOul BT" w:hAnsi="Swis721 BdOul BT"/>
       <w:b/>
@@ -41060,7 +41267,7 @@
     <w:name w:val="rep"/>
     <w:uiPriority w:val="1"/>
     <w:qFormat/>
-    <w:rsid w:val="00CF399B"/>
+    <w:rsid w:val="007802E5"/>
     <w:rPr>
       <w:rFonts w:ascii="Arial" w:hAnsi="Arial"/>
     </w:rPr>
@@ -41069,7 +41276,7 @@
     <w:name w:val="rel"/>
     <w:uiPriority w:val="1"/>
     <w:qFormat/>
-    <w:rsid w:val="00CF399B"/>
+    <w:rsid w:val="007802E5"/>
     <w:rPr>
       <w:rFonts w:ascii="Times New Roman" w:hAnsi="Times New Roman" w:cs="Arial"/>
     </w:rPr>
@@ -41079,14 +41286,14 @@
     <w:basedOn w:val="Normal"/>
     <w:link w:val="CommentTextChar"/>
     <w:semiHidden/>
-    <w:rsid w:val="00CF399B"/>
+    <w:rsid w:val="007802E5"/>
   </w:style>
   <w:style w:type="character" w:customStyle="1" w:styleId="CommentTextChar">
     <w:name w:val="Comment Text Char"/>
     <w:basedOn w:val="DefaultParagraphFont"/>
     <w:link w:val="CommentText"/>
     <w:semiHidden/>
-    <w:rsid w:val="00CF399B"/>
+    <w:rsid w:val="007802E5"/>
     <w:rPr>
       <w:rFonts w:ascii="Times New Roman" w:hAnsi="Times New Roman"/>
       <w:sz w:val="24"/>
@@ -41096,7 +41303,7 @@
     <w:name w:val="annotation reference"/>
     <w:basedOn w:val="DefaultParagraphFont"/>
     <w:semiHidden/>
-    <w:rsid w:val="00CF399B"/>
+    <w:rsid w:val="007802E5"/>
     <w:rPr>
       <w:sz w:val="24"/>
       <w:szCs w:val="16"/>
@@ -41107,7 +41314,7 @@
     <w:basedOn w:val="Normal"/>
     <w:uiPriority w:val="99"/>
     <w:semiHidden/>
-    <w:rsid w:val="00CF399B"/>
+    <w:rsid w:val="007802E5"/>
     <w:pPr>
       <w:spacing w:before="100" w:beforeAutospacing="1" w:after="115"/>
     </w:pPr>
@@ -41123,7 +41330,7 @@
     <w:uiPriority w:val="99"/>
     <w:semiHidden/>
     <w:unhideWhenUsed/>
-    <w:rsid w:val="00CF399B"/>
+    <w:rsid w:val="007802E5"/>
     <w:rPr>
       <w:b/>
       <w:bCs/>
@@ -41135,7 +41342,7 @@
     <w:link w:val="CommentSubject"/>
     <w:uiPriority w:val="99"/>
     <w:semiHidden/>
-    <w:rsid w:val="00CF399B"/>
+    <w:rsid w:val="007802E5"/>
     <w:rPr>
       <w:rFonts w:ascii="Times New Roman" w:hAnsi="Times New Roman"/>
       <w:b/>
@@ -41149,7 +41356,7 @@
     <w:next w:val="Normal"/>
     <w:uiPriority w:val="5"/>
     <w:qFormat/>
-    <w:rsid w:val="00CF399B"/>
+    <w:rsid w:val="007802E5"/>
     <w:rPr>
       <w:u w:val="single"/>
     </w:rPr>
@@ -41173,7 +41380,7 @@
     <w:basedOn w:val="DefaultParagraphFont"/>
     <w:uiPriority w:val="99"/>
     <w:unhideWhenUsed/>
-    <w:rsid w:val="00CF399B"/>
+    <w:rsid w:val="007802E5"/>
     <w:rPr>
       <w:color w:val="0000FF"/>
       <w:u w:val="single"/>
@@ -41182,7 +41389,7 @@
   <w:style w:type="character" w:customStyle="1" w:styleId="mlabel">
     <w:name w:val="mlabel"/>
     <w:basedOn w:val="DefaultParagraphFont"/>
-    <w:rsid w:val="00CF399B"/>
+    <w:rsid w:val="007802E5"/>
   </w:style>
   <w:style w:type="paragraph" w:customStyle="1" w:styleId="code">
     <w:name w:val="code"/>
@@ -41217,7 +41424,7 @@
     <w:basedOn w:val="Normal"/>
     <w:uiPriority w:val="5"/>
     <w:qFormat/>
-    <w:rsid w:val="00CF399B"/>
+    <w:rsid w:val="007802E5"/>
     <w:pPr>
       <w:numPr>
         <w:numId w:val="5"/>
@@ -41234,7 +41441,7 @@
     <w:basedOn w:val="Normal"/>
     <w:uiPriority w:val="5"/>
     <w:qFormat/>
-    <w:rsid w:val="00CF399B"/>
+    <w:rsid w:val="007802E5"/>
     <w:rPr>
       <w:rFonts w:asciiTheme="minorHAnsi" w:hAnsiTheme="minorHAnsi"/>
       <w:b/>
@@ -41247,7 +41454,7 @@
     <w:basedOn w:val="Normal"/>
     <w:uiPriority w:val="5"/>
     <w:qFormat/>
-    <w:rsid w:val="00CF399B"/>
+    <w:rsid w:val="007802E5"/>
     <w:pPr>
       <w:spacing w:before="120"/>
       <w:ind w:left="288"/>
@@ -41275,7 +41482,7 @@
     <w:name w:val="Table Grid"/>
     <w:basedOn w:val="TableNormal"/>
     <w:uiPriority w:val="59"/>
-    <w:rsid w:val="00CF399B"/>
+    <w:rsid w:val="007802E5"/>
     <w:tblPr>
       <w:tblInd w:w="0" w:type="dxa"/>
       <w:tblBorders>
@@ -41298,7 +41505,7 @@
     <w:name w:val="abs"/>
     <w:uiPriority w:val="1"/>
     <w:qFormat/>
-    <w:rsid w:val="00CF399B"/>
+    <w:rsid w:val="007802E5"/>
     <w:rPr>
       <w:rFonts w:ascii="Swis721 BdOul BT" w:hAnsi="Swis721 BdOul BT"/>
       <w:b/>
@@ -41309,7 +41516,7 @@
     <w:basedOn w:val="Normal"/>
     <w:uiPriority w:val="5"/>
     <w:qFormat/>
-    <w:rsid w:val="00CF399B"/>
+    <w:rsid w:val="007802E5"/>
     <w:pPr>
       <w:spacing w:before="0"/>
     </w:pPr>
@@ -41319,7 +41526,7 @@
     <w:basedOn w:val="Normal"/>
     <w:uiPriority w:val="5"/>
     <w:qFormat/>
-    <w:rsid w:val="00CF399B"/>
+    <w:rsid w:val="007802E5"/>
     <w:pPr>
       <w:ind w:left="288"/>
     </w:pPr>
@@ -41359,7 +41566,7 @@
     <w:name w:val="hidden"/>
     <w:basedOn w:val="DefaultParagraphFont"/>
     <w:uiPriority w:val="1"/>
-    <w:rsid w:val="00CF399B"/>
+    <w:rsid w:val="007802E5"/>
     <w:rPr>
       <w:vanish/>
     </w:rPr>
@@ -41368,7 +41575,7 @@
     <w:name w:val="dbc_heading_continuation"/>
     <w:basedOn w:val="dbcheading"/>
     <w:uiPriority w:val="5"/>
-    <w:rsid w:val="00CF399B"/>
+    <w:rsid w:val="007802E5"/>
     <w:pPr>
       <w:spacing w:before="0"/>
     </w:pPr>
@@ -41377,7 +41584,7 @@
     <w:name w:val="cpp_character"/>
     <w:basedOn w:val="DefaultParagraphFont"/>
     <w:uiPriority w:val="4"/>
-    <w:rsid w:val="00CF399B"/>
+    <w:rsid w:val="007802E5"/>
     <w:rPr>
       <w:rFonts w:ascii="Courier New" w:hAnsi="Courier New" w:cs="Courier New"/>
       <w:sz w:val="20"/>
@@ -41389,7 +41596,7 @@
     <w:next w:val="cppcodecontinuation"/>
     <w:uiPriority w:val="4"/>
     <w:qFormat/>
-    <w:rsid w:val="00CF399B"/>
+    <w:rsid w:val="007802E5"/>
     <w:pPr>
       <w:keepNext/>
       <w:jc w:val="left"/>
@@ -41405,7 +41612,7 @@
     <w:next w:val="cshcodecontinuation"/>
     <w:uiPriority w:val="5"/>
     <w:qFormat/>
-    <w:rsid w:val="00CF399B"/>
+    <w:rsid w:val="007802E5"/>
     <w:rPr>
       <w:rFonts w:ascii="Arial" w:hAnsi="Arial"/>
       <w:sz w:val="20"/>
@@ -41416,7 +41623,7 @@
     <w:basedOn w:val="cshcode"/>
     <w:uiPriority w:val="5"/>
     <w:qFormat/>
-    <w:rsid w:val="00CF399B"/>
+    <w:rsid w:val="007802E5"/>
     <w:pPr>
       <w:spacing w:before="0"/>
     </w:pPr>
@@ -41426,7 +41633,7 @@
     <w:basedOn w:val="cppcode"/>
     <w:uiPriority w:val="4"/>
     <w:qFormat/>
-    <w:rsid w:val="00CF399B"/>
+    <w:rsid w:val="007802E5"/>
     <w:pPr>
       <w:keepNext w:val="0"/>
       <w:spacing w:before="0"/>
@@ -41476,7 +41683,7 @@
     <w:next w:val="Normal"/>
     <w:uiPriority w:val="37"/>
     <w:unhideWhenUsed/>
-    <w:rsid w:val="00CF399B"/>
+    <w:rsid w:val="007802E5"/>
     <w:pPr>
       <w:jc w:val="left"/>
     </w:pPr>
@@ -41772,7 +41979,7 @@
 </file>
 
 <file path=customXml/itemProps1.xml><?xml version="1.0" encoding="utf-8"?>
-<ds:datastoreItem xmlns:ds="http://schemas.openxmlformats.org/officeDocument/2006/customXml" ds:itemID="{3B061A82-448A-41FA-BAC1-A3682F622C69}">
+<ds:datastoreItem xmlns:ds="http://schemas.openxmlformats.org/officeDocument/2006/customXml" ds:itemID="{A49ACC7D-B53D-41CB-BB9A-42795BB24609}">
   <ds:schemaRefs>
     <ds:schemaRef ds:uri="http://schemas.openxmlformats.org/officeDocument/2006/bibliography"/>
   </ds:schemaRefs>

</xml_diff>

<commit_message>
CMake build system working on Windows. Beginning to update programmers guide doc.
</commit_message>
<xml_diff>
--- a/SheafSystem Programmers Guide.docx
+++ b/SheafSystem Programmers Guide.docx
@@ -235,7 +235,16 @@
     </w:p>
     <w:p>
       <w:r>
-        <w:t xml:space="preserve">The SheafSystem installer installs all the files of the SheafSystem in a directory tree. </w:t>
+        <w:t>A SheafSystem installation</w:t>
+      </w:r>
+      <w:r>
+        <w:t xml:space="preserve"> </w:t>
+      </w:r>
+      <w:r>
+        <w:t xml:space="preserve">contains a number of files organized into </w:t>
+      </w:r>
+      <w:r>
+        <w:t xml:space="preserve">a directory tree. </w:t>
       </w:r>
       <w:r>
         <w:t xml:space="preserve">We will have to </w:t>
@@ -376,7 +385,13 @@
         <w:t xml:space="preserve"> </w:t>
       </w:r>
       <w:r>
-        <w:t>Space document describes the fundamental concepts of the SheafSystem in non-mathematical terms using the common notion</w:t>
+        <w:t>Space document</w:t>
+      </w:r>
+      <w:r>
+        <w:t>, available from the SheafSystem web site (www.sheafsystem.org),</w:t>
+      </w:r>
+      <w:r>
+        <w:t xml:space="preserve"> describes the fundamental concepts of the SheafSystem in non-mathematical terms using the common notion</w:t>
       </w:r>
       <w:r>
         <w:t>s</w:t>
@@ -549,9 +564,25 @@
         <w:t xml:space="preserve"> using the most basic namespace, sheaves_namespace.</w:t>
       </w:r>
       <w:r>
-        <w:t xml:space="preserve"> This example will also cover the basic mechanics of compiling and linking with the SheafSystem.</w:t>
-      </w:r>
-    </w:p>
+        <w:t xml:space="preserve"> We</w:t>
+      </w:r>
+      <w:r>
+        <w:t xml:space="preserve"> will </w:t>
+      </w:r>
+      <w:r>
+        <w:t>show how to build the example on Linux using a simple Makefile. This</w:t>
+      </w:r>
+      <w:r>
+        <w:t xml:space="preserve"> "handcrafted" Makefile is provided to show the basic mechanics of creating an application with the SheafSystem. The examples module also comes with a CMake build system which doesn't show the details</w:t>
+      </w:r>
+      <w:r>
+        <w:t xml:space="preserve"> so clearly</w:t>
+      </w:r>
+      <w:r>
+        <w:t>, but may be easier to use, especially on Windows. See the appendix for instructions on using the CMake system.</w:t>
+      </w:r>
+    </w:p>
+    <w:p/>
     <w:p>
       <w:pPr>
         <w:pStyle w:val="Heading5"/>
@@ -746,6 +777,9 @@
       <w:r>
         <w:t># Path to your C++ compiler</w:t>
       </w:r>
+      <w:r>
+        <w:t>; set this to wherever your compiler is.</w:t>
+      </w:r>
     </w:p>
     <w:p>
       <w:pPr>
@@ -778,6 +812,9 @@
       <w:r>
         <w:t># Path the SheafSystem installation</w:t>
       </w:r>
+      <w:r>
+        <w:t>; set this to where you've installed the SheafSystem.</w:t>
+      </w:r>
     </w:p>
     <w:p>
       <w:pPr>
@@ -799,6 +836,43 @@
       <w:pPr>
         <w:pStyle w:val="Cshline"/>
       </w:pPr>
+    </w:p>
+    <w:p>
+      <w:pPr>
+        <w:pStyle w:val="Cshline"/>
+      </w:pPr>
+      <w:r>
+        <w:t>#</w:t>
+      </w:r>
+    </w:p>
+    <w:p>
+      <w:pPr>
+        <w:pStyle w:val="Cshline"/>
+      </w:pPr>
+      <w:r>
+        <w:t># Some internal variables; leave these alone.</w:t>
+      </w:r>
+    </w:p>
+    <w:p>
+      <w:pPr>
+        <w:pStyle w:val="Cshline"/>
+      </w:pPr>
+      <w:r>
+        <w:t>#</w:t>
+      </w:r>
+    </w:p>
+    <w:p>
+      <w:pPr>
+        <w:pStyle w:val="Cshline"/>
+      </w:pPr>
+      <w:r>
+        <w:t>CXX_FLAGS = -std=c++11 -m64 -Wno-deprecated -Wno-abi</w:t>
+      </w:r>
+    </w:p>
+    <w:p>
+      <w:pPr>
+        <w:pStyle w:val="Cshline"/>
+      </w:pPr>
       <w:r>
         <w:t>SHEAF_LIB_DIR = $(SHEAF_INSTALL_DIR)/Debug-contracts/lib</w:t>
       </w:r>
@@ -830,7 +904,21 @@
       </w:pPr>
       <w:r>
         <w:tab/>
-        <w:t>$(CXX) -o example1 -I$(SHEAF_INC_DIR) -L$(SHEAF_LIB_DIR) example1.cc -lsheaves</w:t>
+        <w:t xml:space="preserve">$(CXX) $(CXX_FLAGS) -g -o example1 </w:t>
+      </w:r>
+      <w:r>
+        <w:t>\</w:t>
+      </w:r>
+    </w:p>
+    <w:p>
+      <w:pPr>
+        <w:pStyle w:val="Cshline"/>
+      </w:pPr>
+      <w:r>
+        <w:tab/>
+      </w:r>
+      <w:r>
+        <w:t>-I$(SHEAF_INC_DIR) -L$(SHEAF_LIB_DIR) example1.cc -lsheaves_debug</w:t>
       </w:r>
     </w:p>
     <w:p>
@@ -953,20 +1041,6 @@
       </w:pPr>
       <w:r>
         <w:t>Hello-sheaf</w:t>
-      </w:r>
-    </w:p>
-    <w:p>
-      <w:r>
-        <w:t>The "handcrafted" Makefile is provided to show</w:t>
-      </w:r>
-      <w:r>
-        <w:t xml:space="preserve"> the basic mechanics of creating an application with the SheafSystem.</w:t>
-      </w:r>
-      <w:r>
-        <w:t xml:space="preserve"> </w:t>
-      </w:r>
-      <w:r>
-        <w:t>The examples module also comes with a CMake build system which doesn't show the details, but may be easier to use, especially on Windows. See the installation how-to document for instructions on using the CMake system.</w:t>
       </w:r>
     </w:p>
     <w:p>
@@ -2665,10 +2739,10 @@
             <v:path o:extrusionok="f" gradientshapeok="t" o:connecttype="rect"/>
             <o:lock v:ext="edit" aspectratio="t"/>
           </v:shapetype>
-          <v:shape id="_x0000_i1025" type="#_x0000_t75" style="width:321pt;height:268.2pt" o:ole="">
+          <v:shape id="_x0000_i1025" type="#_x0000_t75" style="width:321.1pt;height:267.85pt" o:ole="">
             <v:imagedata r:id="rId21" o:title=""/>
           </v:shape>
-          <o:OLEObject Type="Embed" ProgID="Visio.Drawing.11" ShapeID="_x0000_i1025" DrawAspect="Content" ObjectID="_1440532913" r:id="rId22"/>
+          <o:OLEObject Type="Embed" ProgID="Visio.Drawing.11" ShapeID="_x0000_i1025" DrawAspect="Content" ObjectID="_1555447965" r:id="rId22"/>
         </w:object>
       </w:r>
     </w:p>
@@ -7492,10 +7566,10 @@
       </w:pPr>
       <w:r>
         <w:object w:dxaOrig="2385" w:dyaOrig="4906">
-          <v:shape id="_x0000_i1026" type="#_x0000_t75" style="width:119.4pt;height:244.8pt" o:ole="">
+          <v:shape id="_x0000_i1026" type="#_x0000_t75" style="width:119.5pt;height:244.8pt" o:ole="">
             <v:imagedata r:id="rId23" o:title=""/>
           </v:shape>
-          <o:OLEObject Type="Embed" ProgID="Visio.Drawing.11" ShapeID="_x0000_i1026" DrawAspect="Content" ObjectID="_1440532914" r:id="rId24"/>
+          <o:OLEObject Type="Embed" ProgID="Visio.Drawing.11" ShapeID="_x0000_i1026" DrawAspect="Content" ObjectID="_1555447966" r:id="rId24"/>
         </w:object>
       </w:r>
     </w:p>
@@ -8450,10 +8524,10 @@
       </w:pPr>
       <w:r>
         <w:object w:dxaOrig="2385" w:dyaOrig="5985">
-          <v:shape id="_x0000_i1027" type="#_x0000_t75" style="width:119.4pt;height:298.8pt" o:ole="">
+          <v:shape id="_x0000_i1027" type="#_x0000_t75" style="width:119.5pt;height:298.55pt" o:ole="">
             <v:imagedata r:id="rId25" o:title=""/>
           </v:shape>
-          <o:OLEObject Type="Embed" ProgID="Visio.Drawing.11" ShapeID="_x0000_i1027" DrawAspect="Content" ObjectID="_1440532915" r:id="rId26"/>
+          <o:OLEObject Type="Embed" ProgID="Visio.Drawing.11" ShapeID="_x0000_i1027" DrawAspect="Content" ObjectID="_1555447967" r:id="rId26"/>
         </w:object>
       </w:r>
     </w:p>
@@ -13504,10 +13578,10 @@
       </w:pPr>
       <w:r>
         <w:object w:dxaOrig="3826" w:dyaOrig="2746">
-          <v:shape id="_x0000_i1028" type="#_x0000_t75" style="width:190.8pt;height:137.4pt" o:ole="">
+          <v:shape id="_x0000_i1028" type="#_x0000_t75" style="width:190.55pt;height:137.3pt" o:ole="">
             <v:imagedata r:id="rId27" o:title=""/>
           </v:shape>
-          <o:OLEObject Type="Embed" ProgID="Visio.Drawing.11" ShapeID="_x0000_i1028" DrawAspect="Content" ObjectID="_1440532916" r:id="rId28"/>
+          <o:OLEObject Type="Embed" ProgID="Visio.Drawing.11" ShapeID="_x0000_i1028" DrawAspect="Content" ObjectID="_1555447968" r:id="rId28"/>
         </w:object>
       </w:r>
     </w:p>
@@ -20192,10 +20266,10 @@
       </w:pPr>
       <w:r>
         <w:object w:dxaOrig="12105" w:dyaOrig="5986">
-          <v:shape id="_x0000_i1029" type="#_x0000_t75" style="width:405.6pt;height:201pt" o:ole="">
+          <v:shape id="_x0000_i1029" type="#_x0000_t75" style="width:405.6pt;height:201.1pt" o:ole="">
             <v:imagedata r:id="rId30" o:title=""/>
           </v:shape>
-          <o:OLEObject Type="Embed" ProgID="Visio.Drawing.11" ShapeID="_x0000_i1029" DrawAspect="Content" ObjectID="_1440532917" r:id="rId31"/>
+          <o:OLEObject Type="Embed" ProgID="Visio.Drawing.11" ShapeID="_x0000_i1029" DrawAspect="Content" ObjectID="_1555447969" r:id="rId31"/>
         </w:object>
       </w:r>
     </w:p>
@@ -24024,10 +24098,10 @@
       </w:pPr>
       <w:r>
         <w:object w:dxaOrig="7734" w:dyaOrig="4906">
-          <v:shape id="_x0000_i1030" type="#_x0000_t75" style="width:387.6pt;height:244.8pt" o:ole="">
+          <v:shape id="_x0000_i1030" type="#_x0000_t75" style="width:387.35pt;height:244.8pt" o:ole="">
             <v:imagedata r:id="rId32" o:title=""/>
           </v:shape>
-          <o:OLEObject Type="Embed" ProgID="Visio.Drawing.11" ShapeID="_x0000_i1030" DrawAspect="Content" ObjectID="_1440532918" r:id="rId33"/>
+          <o:OLEObject Type="Embed" ProgID="Visio.Drawing.11" ShapeID="_x0000_i1030" DrawAspect="Content" ObjectID="_1555447970" r:id="rId33"/>
         </w:object>
       </w:r>
     </w:p>
@@ -30977,333 +31051,331 @@
       <w:r>
         <w:t xml:space="preserve">  // </w:t>
       </w:r>
-      <w:bookmarkStart w:id="34" w:name="_GoBack"/>
+      <w:r>
+        <w:t>on the new base space.</w:t>
+      </w:r>
+    </w:p>
+    <w:p>
+      <w:pPr>
+        <w:pStyle w:val="cppcodecontinuation"/>
+      </w:pPr>
+      <w:r>
+        <w:t xml:space="preserve">  </w:t>
+      </w:r>
+    </w:p>
+    <w:p>
+      <w:pPr>
+        <w:pStyle w:val="cppcodecontinuation"/>
+      </w:pPr>
+      <w:r>
+        <w:t xml:space="preserve">  poset_path lbase_path2("mesh3/block3");</w:t>
+      </w:r>
+    </w:p>
+    <w:p>
+      <w:pPr>
+        <w:pStyle w:val="cppcodecontinuation"/>
+      </w:pPr>
+      <w:r>
+        <w:t xml:space="preserve">  </w:t>
+      </w:r>
+    </w:p>
+    <w:p>
+      <w:pPr>
+        <w:pStyle w:val="cppcodecontinuation"/>
+      </w:pPr>
+      <w:r>
+        <w:t xml:space="preserve">  sec_e1_uniform::host_type&amp; le1u_host =</w:t>
+      </w:r>
+    </w:p>
+    <w:p>
+      <w:pPr>
+        <w:pStyle w:val="cppcodecontinuation"/>
+      </w:pPr>
+      <w:r>
+        <w:t xml:space="preserve">    sec_e1_uniform::standard_host(lns, lbase_path2, "", "", "", true);  </w:t>
+      </w:r>
+    </w:p>
+    <w:p>
+      <w:pPr>
+        <w:pStyle w:val="cppcodecontinuation"/>
+      </w:pPr>
+      <w:r>
+        <w:t xml:space="preserve">  </w:t>
+      </w:r>
+    </w:p>
+    <w:p>
+      <w:pPr>
+        <w:pStyle w:val="cppcodecontinuation"/>
+      </w:pPr>
+      <w:r>
+        <w:t xml:space="preserve">  // Create the coordinates section for the new base space. </w:t>
+      </w:r>
+    </w:p>
+    <w:p>
+      <w:pPr>
+        <w:pStyle w:val="cppcodecontinuation"/>
+      </w:pPr>
+      <w:r>
+        <w:t xml:space="preserve">  // Uniform coordinates are initialized by the constructor.</w:t>
+      </w:r>
+    </w:p>
+    <w:p>
+      <w:pPr>
+        <w:pStyle w:val="cppcodecontinuation"/>
+      </w:pPr>
+      <w:r>
+        <w:t xml:space="preserve">  </w:t>
+      </w:r>
+    </w:p>
+    <w:p>
+      <w:pPr>
+        <w:pStyle w:val="cppcodecontinuation"/>
+      </w:pPr>
+      <w:r>
+        <w:t xml:space="preserve">  sec_e1_uniform le1u_coords(&amp;le1u_host, 0.0, 3.0, true);</w:t>
+      </w:r>
+    </w:p>
+    <w:p>
+      <w:pPr>
+        <w:pStyle w:val="cppcodecontinuation"/>
+      </w:pPr>
+      <w:r>
+        <w:t xml:space="preserve">  le1u_coords.put_name("uniform_coordinates", true, true);</w:t>
+      </w:r>
+    </w:p>
+    <w:p>
+      <w:pPr>
+        <w:pStyle w:val="cppcodecontinuation"/>
+      </w:pPr>
+      <w:r>
+        <w:t xml:space="preserve">  </w:t>
+      </w:r>
+    </w:p>
+    <w:p>
+      <w:pPr>
+        <w:pStyle w:val="cppcodecontinuation"/>
+      </w:pPr>
+      <w:r>
+        <w:t xml:space="preserve">  // Create a scalar section space on the new base space.</w:t>
+      </w:r>
+    </w:p>
+    <w:p>
+      <w:pPr>
+        <w:pStyle w:val="cppcodecontinuation"/>
+      </w:pPr>
+      <w:r>
+        <w:t xml:space="preserve">  </w:t>
+      </w:r>
+    </w:p>
+    <w:p>
+      <w:pPr>
+        <w:pStyle w:val="cppcodecontinuation"/>
+      </w:pPr>
+      <w:r>
+        <w:t xml:space="preserve">  poset_path lat0_path2("at0_on_block3");</w:t>
+      </w:r>
+    </w:p>
+    <w:p>
+      <w:pPr>
+        <w:pStyle w:val="cppcodecontinuation"/>
+      </w:pPr>
+      <w:r>
+        <w:t xml:space="preserve">  </w:t>
+      </w:r>
+    </w:p>
+    <w:p>
+      <w:pPr>
+        <w:pStyle w:val="cppcodecontinuation"/>
+      </w:pPr>
+      <w:r>
+        <w:t xml:space="preserve">  sec_at0::host_type&amp; lat0_space2 = </w:t>
+      </w:r>
+    </w:p>
+    <w:p>
+      <w:pPr>
+        <w:pStyle w:val="cppcodecontinuation"/>
+      </w:pPr>
+      <w:r>
+        <w:t xml:space="preserve">    sec_at0::standard_host(lns, lbase_path2, "", "", "", true);  </w:t>
+      </w:r>
+    </w:p>
+    <w:p>
+      <w:pPr>
+        <w:pStyle w:val="cppcodecontinuation"/>
+      </w:pPr>
+      <w:r>
+        <w:t xml:space="preserve">  </w:t>
+      </w:r>
+    </w:p>
+    <w:p>
+      <w:pPr>
+        <w:pStyle w:val="cppcodecontinuation"/>
+      </w:pPr>
+      <w:r>
+        <w:t xml:space="preserve">  // Create a scalar section for the property</w:t>
+      </w:r>
+    </w:p>
+    <w:p>
+      <w:pPr>
+        <w:pStyle w:val="cppcodecontinuation"/>
+      </w:pPr>
+      <w:r>
+        <w:t xml:space="preserve">  </w:t>
+      </w:r>
+    </w:p>
+    <w:p>
+      <w:pPr>
+        <w:pStyle w:val="cppcodecontinuation"/>
+      </w:pPr>
+      <w:r>
+        <w:t xml:space="preserve">  sec_at0 lprop2(&amp;lat0_space2);</w:t>
+      </w:r>
+    </w:p>
+    <w:p>
+      <w:pPr>
+        <w:pStyle w:val="cppcodecontinuation"/>
+      </w:pPr>
+      <w:r>
+        <w:t xml:space="preserve">  </w:t>
+      </w:r>
+    </w:p>
+    <w:p>
+      <w:pPr>
+        <w:pStyle w:val="cppcodecontinuation"/>
+      </w:pPr>
+      <w:r>
+        <w:t xml:space="preserve">  // Create a scalar field on the new base space.</w:t>
+      </w:r>
+    </w:p>
+    <w:p>
+      <w:pPr>
+        <w:pStyle w:val="cppcodecontinuation"/>
+      </w:pPr>
+      <w:r>
+        <w:t xml:space="preserve">  </w:t>
+      </w:r>
+    </w:p>
+    <w:p>
+      <w:pPr>
+        <w:pStyle w:val="cppcodecontinuation"/>
+      </w:pPr>
+      <w:r>
+        <w:t xml:space="preserve">  field_at0 lscalar_field2(le1u_coords, lprop2, true);</w:t>
+      </w:r>
+    </w:p>
+    <w:p>
+      <w:pPr>
+        <w:pStyle w:val="cppcodecontinuation"/>
+      </w:pPr>
+      <w:r>
+        <w:t xml:space="preserve">  </w:t>
+      </w:r>
+    </w:p>
+    <w:p>
+      <w:pPr>
+        <w:pStyle w:val="cppcodecontinuation"/>
+      </w:pPr>
+      <w:r>
+        <w:t xml:space="preserve">  // Push the property from the first base space to the second.</w:t>
+      </w:r>
+    </w:p>
+    <w:p>
+      <w:pPr>
+        <w:pStyle w:val="cppcodecontinuation"/>
+      </w:pPr>
+      <w:r>
+        <w:t xml:space="preserve">  </w:t>
+      </w:r>
+    </w:p>
+    <w:p>
+      <w:pPr>
+        <w:pStyle w:val="cppcodecontinuation"/>
+      </w:pPr>
+      <w:r>
+        <w:t xml:space="preserve">  push(lscalar_field1, lscalar_field2, true);</w:t>
+      </w:r>
+    </w:p>
+    <w:p>
+      <w:pPr>
+        <w:pStyle w:val="cppcodecontinuation"/>
+      </w:pPr>
+      <w:r>
+        <w:t xml:space="preserve">  </w:t>
+      </w:r>
+    </w:p>
+    <w:p>
+      <w:pPr>
+        <w:pStyle w:val="cppcodecontinuation"/>
+      </w:pPr>
+      <w:r>
+        <w:t xml:space="preserve">  // Print out the property section space on the new base space.</w:t>
+      </w:r>
+    </w:p>
+    <w:p>
+      <w:pPr>
+        <w:pStyle w:val="cppcodecontinuation"/>
+      </w:pPr>
+      <w:r>
+        <w:t xml:space="preserve">  </w:t>
+      </w:r>
+    </w:p>
+    <w:p>
+      <w:pPr>
+        <w:pStyle w:val="cppcodecontinuation"/>
+      </w:pPr>
+      <w:r>
+        <w:t xml:space="preserve">  cout &lt;&lt; lat0_space2 &lt;&lt; endl;</w:t>
+      </w:r>
+    </w:p>
+    <w:p>
+      <w:pPr>
+        <w:pStyle w:val="cppcodecontinuation"/>
+      </w:pPr>
+      <w:r>
+        <w:t xml:space="preserve">  </w:t>
+      </w:r>
+    </w:p>
+    <w:p>
+      <w:pPr>
+        <w:pStyle w:val="cppcodecontinuation"/>
+      </w:pPr>
+      <w:r>
+        <w:t xml:space="preserve">  // Exit:</w:t>
+      </w:r>
+    </w:p>
+    <w:p>
+      <w:pPr>
+        <w:pStyle w:val="cppcodecontinuation"/>
+      </w:pPr>
+      <w:r>
+        <w:t xml:space="preserve">  </w:t>
+      </w:r>
+    </w:p>
+    <w:p>
+      <w:pPr>
+        <w:pStyle w:val="cppcodecontinuation"/>
+      </w:pPr>
+      <w:r>
+        <w:t xml:space="preserve">  return 0;</w:t>
+      </w:r>
+    </w:p>
+    <w:p>
+      <w:pPr>
+        <w:pStyle w:val="cppcodecontinuation"/>
+      </w:pPr>
+      <w:r>
+        <w:t>}</w:t>
+      </w:r>
+    </w:p>
+    <w:p>
+      <w:pPr>
+        <w:pStyle w:val="Heading1"/>
+      </w:pPr>
+      <w:bookmarkStart w:id="34" w:name="_Ref365029319"/>
+      <w:r>
+        <w:t>Part II: Intermediate features</w:t>
+      </w:r>
       <w:bookmarkEnd w:id="34"/>
-      <w:r>
-        <w:t>on the new base space.</w:t>
-      </w:r>
-    </w:p>
-    <w:p>
-      <w:pPr>
-        <w:pStyle w:val="cppcodecontinuation"/>
-      </w:pPr>
-      <w:r>
-        <w:t xml:space="preserve">  </w:t>
-      </w:r>
-    </w:p>
-    <w:p>
-      <w:pPr>
-        <w:pStyle w:val="cppcodecontinuation"/>
-      </w:pPr>
-      <w:r>
-        <w:t xml:space="preserve">  poset_path lbase_path2("mesh3/block3");</w:t>
-      </w:r>
-    </w:p>
-    <w:p>
-      <w:pPr>
-        <w:pStyle w:val="cppcodecontinuation"/>
-      </w:pPr>
-      <w:r>
-        <w:t xml:space="preserve">  </w:t>
-      </w:r>
-    </w:p>
-    <w:p>
-      <w:pPr>
-        <w:pStyle w:val="cppcodecontinuation"/>
-      </w:pPr>
-      <w:r>
-        <w:t xml:space="preserve">  sec_e1_uniform::host_type&amp; le1u_host =</w:t>
-      </w:r>
-    </w:p>
-    <w:p>
-      <w:pPr>
-        <w:pStyle w:val="cppcodecontinuation"/>
-      </w:pPr>
-      <w:r>
-        <w:t xml:space="preserve">    sec_e1_uniform::standard_host(lns, lbase_path2, "", "", "", true);  </w:t>
-      </w:r>
-    </w:p>
-    <w:p>
-      <w:pPr>
-        <w:pStyle w:val="cppcodecontinuation"/>
-      </w:pPr>
-      <w:r>
-        <w:t xml:space="preserve">  </w:t>
-      </w:r>
-    </w:p>
-    <w:p>
-      <w:pPr>
-        <w:pStyle w:val="cppcodecontinuation"/>
-      </w:pPr>
-      <w:r>
-        <w:t xml:space="preserve">  // Create the coordinates section for the new base space. </w:t>
-      </w:r>
-    </w:p>
-    <w:p>
-      <w:pPr>
-        <w:pStyle w:val="cppcodecontinuation"/>
-      </w:pPr>
-      <w:r>
-        <w:t xml:space="preserve">  // Uniform coordinates are initialized by the constructor.</w:t>
-      </w:r>
-    </w:p>
-    <w:p>
-      <w:pPr>
-        <w:pStyle w:val="cppcodecontinuation"/>
-      </w:pPr>
-      <w:r>
-        <w:t xml:space="preserve">  </w:t>
-      </w:r>
-    </w:p>
-    <w:p>
-      <w:pPr>
-        <w:pStyle w:val="cppcodecontinuation"/>
-      </w:pPr>
-      <w:r>
-        <w:t xml:space="preserve">  sec_e1_uniform le1u_coords(&amp;le1u_host, 0.0, 3.0, true);</w:t>
-      </w:r>
-    </w:p>
-    <w:p>
-      <w:pPr>
-        <w:pStyle w:val="cppcodecontinuation"/>
-      </w:pPr>
-      <w:r>
-        <w:t xml:space="preserve">  le1u_coords.put_name("uniform_coordinates", true, true);</w:t>
-      </w:r>
-    </w:p>
-    <w:p>
-      <w:pPr>
-        <w:pStyle w:val="cppcodecontinuation"/>
-      </w:pPr>
-      <w:r>
-        <w:t xml:space="preserve">  </w:t>
-      </w:r>
-    </w:p>
-    <w:p>
-      <w:pPr>
-        <w:pStyle w:val="cppcodecontinuation"/>
-      </w:pPr>
-      <w:r>
-        <w:t xml:space="preserve">  // Create a scalar section space on the new base space.</w:t>
-      </w:r>
-    </w:p>
-    <w:p>
-      <w:pPr>
-        <w:pStyle w:val="cppcodecontinuation"/>
-      </w:pPr>
-      <w:r>
-        <w:t xml:space="preserve">  </w:t>
-      </w:r>
-    </w:p>
-    <w:p>
-      <w:pPr>
-        <w:pStyle w:val="cppcodecontinuation"/>
-      </w:pPr>
-      <w:r>
-        <w:t xml:space="preserve">  poset_path lat0_path2("at0_on_block3");</w:t>
-      </w:r>
-    </w:p>
-    <w:p>
-      <w:pPr>
-        <w:pStyle w:val="cppcodecontinuation"/>
-      </w:pPr>
-      <w:r>
-        <w:t xml:space="preserve">  </w:t>
-      </w:r>
-    </w:p>
-    <w:p>
-      <w:pPr>
-        <w:pStyle w:val="cppcodecontinuation"/>
-      </w:pPr>
-      <w:r>
-        <w:t xml:space="preserve">  sec_at0::host_type&amp; lat0_space2 = </w:t>
-      </w:r>
-    </w:p>
-    <w:p>
-      <w:pPr>
-        <w:pStyle w:val="cppcodecontinuation"/>
-      </w:pPr>
-      <w:r>
-        <w:t xml:space="preserve">    sec_at0::standard_host(lns, lbase_path2, "", "", "", true);  </w:t>
-      </w:r>
-    </w:p>
-    <w:p>
-      <w:pPr>
-        <w:pStyle w:val="cppcodecontinuation"/>
-      </w:pPr>
-      <w:r>
-        <w:t xml:space="preserve">  </w:t>
-      </w:r>
-    </w:p>
-    <w:p>
-      <w:pPr>
-        <w:pStyle w:val="cppcodecontinuation"/>
-      </w:pPr>
-      <w:r>
-        <w:t xml:space="preserve">  // Create a scalar section for the property</w:t>
-      </w:r>
-    </w:p>
-    <w:p>
-      <w:pPr>
-        <w:pStyle w:val="cppcodecontinuation"/>
-      </w:pPr>
-      <w:r>
-        <w:t xml:space="preserve">  </w:t>
-      </w:r>
-    </w:p>
-    <w:p>
-      <w:pPr>
-        <w:pStyle w:val="cppcodecontinuation"/>
-      </w:pPr>
-      <w:r>
-        <w:t xml:space="preserve">  sec_at0 lprop2(&amp;lat0_space2);</w:t>
-      </w:r>
-    </w:p>
-    <w:p>
-      <w:pPr>
-        <w:pStyle w:val="cppcodecontinuation"/>
-      </w:pPr>
-      <w:r>
-        <w:t xml:space="preserve">  </w:t>
-      </w:r>
-    </w:p>
-    <w:p>
-      <w:pPr>
-        <w:pStyle w:val="cppcodecontinuation"/>
-      </w:pPr>
-      <w:r>
-        <w:t xml:space="preserve">  // Create a scalar field on the new base space.</w:t>
-      </w:r>
-    </w:p>
-    <w:p>
-      <w:pPr>
-        <w:pStyle w:val="cppcodecontinuation"/>
-      </w:pPr>
-      <w:r>
-        <w:t xml:space="preserve">  </w:t>
-      </w:r>
-    </w:p>
-    <w:p>
-      <w:pPr>
-        <w:pStyle w:val="cppcodecontinuation"/>
-      </w:pPr>
-      <w:r>
-        <w:t xml:space="preserve">  field_at0 lscalar_field2(le1u_coords, lprop2, true);</w:t>
-      </w:r>
-    </w:p>
-    <w:p>
-      <w:pPr>
-        <w:pStyle w:val="cppcodecontinuation"/>
-      </w:pPr>
-      <w:r>
-        <w:t xml:space="preserve">  </w:t>
-      </w:r>
-    </w:p>
-    <w:p>
-      <w:pPr>
-        <w:pStyle w:val="cppcodecontinuation"/>
-      </w:pPr>
-      <w:r>
-        <w:t xml:space="preserve">  // Push the property from the first base space to the second.</w:t>
-      </w:r>
-    </w:p>
-    <w:p>
-      <w:pPr>
-        <w:pStyle w:val="cppcodecontinuation"/>
-      </w:pPr>
-      <w:r>
-        <w:t xml:space="preserve">  </w:t>
-      </w:r>
-    </w:p>
-    <w:p>
-      <w:pPr>
-        <w:pStyle w:val="cppcodecontinuation"/>
-      </w:pPr>
-      <w:r>
-        <w:t xml:space="preserve">  push(lscalar_field1, lscalar_field2, true);</w:t>
-      </w:r>
-    </w:p>
-    <w:p>
-      <w:pPr>
-        <w:pStyle w:val="cppcodecontinuation"/>
-      </w:pPr>
-      <w:r>
-        <w:t xml:space="preserve">  </w:t>
-      </w:r>
-    </w:p>
-    <w:p>
-      <w:pPr>
-        <w:pStyle w:val="cppcodecontinuation"/>
-      </w:pPr>
-      <w:r>
-        <w:t xml:space="preserve">  // Print out the property section space on the new base space.</w:t>
-      </w:r>
-    </w:p>
-    <w:p>
-      <w:pPr>
-        <w:pStyle w:val="cppcodecontinuation"/>
-      </w:pPr>
-      <w:r>
-        <w:t xml:space="preserve">  </w:t>
-      </w:r>
-    </w:p>
-    <w:p>
-      <w:pPr>
-        <w:pStyle w:val="cppcodecontinuation"/>
-      </w:pPr>
-      <w:r>
-        <w:t xml:space="preserve">  cout &lt;&lt; lat0_space2 &lt;&lt; endl;</w:t>
-      </w:r>
-    </w:p>
-    <w:p>
-      <w:pPr>
-        <w:pStyle w:val="cppcodecontinuation"/>
-      </w:pPr>
-      <w:r>
-        <w:t xml:space="preserve">  </w:t>
-      </w:r>
-    </w:p>
-    <w:p>
-      <w:pPr>
-        <w:pStyle w:val="cppcodecontinuation"/>
-      </w:pPr>
-      <w:r>
-        <w:t xml:space="preserve">  // Exit:</w:t>
-      </w:r>
-    </w:p>
-    <w:p>
-      <w:pPr>
-        <w:pStyle w:val="cppcodecontinuation"/>
-      </w:pPr>
-      <w:r>
-        <w:t xml:space="preserve">  </w:t>
-      </w:r>
-    </w:p>
-    <w:p>
-      <w:pPr>
-        <w:pStyle w:val="cppcodecontinuation"/>
-      </w:pPr>
-      <w:r>
-        <w:t xml:space="preserve">  return 0;</w:t>
-      </w:r>
-    </w:p>
-    <w:p>
-      <w:pPr>
-        <w:pStyle w:val="cppcodecontinuation"/>
-      </w:pPr>
-      <w:r>
-        <w:t>}</w:t>
-      </w:r>
-    </w:p>
-    <w:p>
-      <w:pPr>
-        <w:pStyle w:val="Heading1"/>
-      </w:pPr>
-      <w:bookmarkStart w:id="35" w:name="_Ref365029319"/>
-      <w:r>
-        <w:t>Part II: Intermediate features</w:t>
-      </w:r>
-      <w:bookmarkEnd w:id="35"/>
     </w:p>
     <w:p>
       <w:pPr>
@@ -31664,7 +31736,7 @@
       <w:pPr>
         <w:pStyle w:val="Heading4"/>
       </w:pPr>
-      <w:bookmarkStart w:id="36" w:name="_Ref366146320"/>
+      <w:bookmarkStart w:id="35" w:name="_Ref366146320"/>
       <w:r>
         <w:t xml:space="preserve">Example </w:t>
       </w:r>
@@ -31676,7 +31748,7 @@
           <w:t>33</w:t>
         </w:r>
       </w:fldSimple>
-      <w:bookmarkEnd w:id="36"/>
+      <w:bookmarkEnd w:id="35"/>
       <w:r>
         <w:t>: Creating a section space schema.</w:t>
       </w:r>
@@ -31690,14 +31762,29 @@
           <w:numId w:val="32"/>
         </w:numPr>
       </w:pPr>
-      <w:bookmarkStart w:id="37" w:name="_Ref346660403"/>
+      <w:bookmarkStart w:id="36" w:name="_Ref346660403"/>
+      <w:r>
+        <w:t>Using the CMake build system</w:t>
+      </w:r>
+      <w:bookmarkStart w:id="37" w:name="_GoBack"/>
+      <w:bookmarkEnd w:id="37"/>
+    </w:p>
+    <w:p>
+      <w:pPr>
+        <w:pStyle w:val="Heading1"/>
+        <w:pageBreakBefore/>
+        <w:numPr>
+          <w:ilvl w:val="0"/>
+          <w:numId w:val="32"/>
+        </w:numPr>
+      </w:pPr>
       <w:r>
         <w:t>Concurrency</w:t>
       </w:r>
       <w:r>
         <w:t xml:space="preserve"> control</w:t>
       </w:r>
-      <w:bookmarkEnd w:id="37"/>
+      <w:bookmarkEnd w:id="36"/>
       <w:r>
         <w:t xml:space="preserve"> examples</w:t>
       </w:r>
@@ -33708,7 +33795,7 @@
         <w:rStyle w:val="PageNumber"/>
         <w:noProof/>
       </w:rPr>
-      <w:t>9/12/2013</w:t>
+      <w:t>5/4/2017</w:t>
     </w:r>
     <w:r>
       <w:rPr>
@@ -33807,7 +33894,7 @@
         <w:rStyle w:val="PageNumber"/>
         <w:noProof/>
       </w:rPr>
-      <w:t>9/12/2013</w:t>
+      <w:t>5/4/2017</w:t>
     </w:r>
     <w:r>
       <w:rPr>
@@ -36777,7 +36864,6 @@
     <w:lsdException w:name="footnote text" w:uiPriority="0"/>
     <w:lsdException w:name="annotation text" w:uiPriority="0"/>
     <w:lsdException w:name="header" w:uiPriority="0"/>
-    <w:lsdException w:name="footer" w:uiPriority="0"/>
     <w:lsdException w:name="caption" w:semiHidden="0" w:uiPriority="4" w:unhideWhenUsed="0" w:qFormat="1"/>
     <w:lsdException w:name="footnote reference" w:uiPriority="0"/>
     <w:lsdException w:name="annotation reference" w:uiPriority="0"/>
@@ -36908,7 +36994,7 @@
     <w:name w:val="Normal"/>
     <w:uiPriority w:val="5"/>
     <w:qFormat/>
-    <w:rsid w:val="008E455B"/>
+    <w:rsid w:val="00553303"/>
     <w:pPr>
       <w:spacing w:before="240"/>
       <w:jc w:val="both"/>
@@ -36923,7 +37009,7 @@
     <w:basedOn w:val="heading"/>
     <w:link w:val="Heading1Char"/>
     <w:uiPriority w:val="6"/>
-    <w:rsid w:val="008E455B"/>
+    <w:rsid w:val="00553303"/>
     <w:pPr>
       <w:numPr>
         <w:numId w:val="11"/>
@@ -36941,7 +37027,7 @@
     <w:basedOn w:val="heading"/>
     <w:link w:val="Heading2Char"/>
     <w:uiPriority w:val="6"/>
-    <w:rsid w:val="008E455B"/>
+    <w:rsid w:val="00553303"/>
     <w:pPr>
       <w:numPr>
         <w:ilvl w:val="1"/>
@@ -36959,7 +37045,7 @@
     <w:basedOn w:val="heading"/>
     <w:link w:val="Heading3Char"/>
     <w:uiPriority w:val="6"/>
-    <w:rsid w:val="008E455B"/>
+    <w:rsid w:val="00553303"/>
     <w:pPr>
       <w:numPr>
         <w:ilvl w:val="2"/>
@@ -36976,7 +37062,7 @@
     <w:basedOn w:val="heading"/>
     <w:link w:val="Heading4Char"/>
     <w:uiPriority w:val="6"/>
-    <w:rsid w:val="008E455B"/>
+    <w:rsid w:val="00553303"/>
     <w:pPr>
       <w:numPr>
         <w:ilvl w:val="3"/>
@@ -36993,7 +37079,7 @@
     <w:basedOn w:val="heading"/>
     <w:link w:val="Heading5Char"/>
     <w:uiPriority w:val="6"/>
-    <w:rsid w:val="008E455B"/>
+    <w:rsid w:val="00553303"/>
     <w:pPr>
       <w:numPr>
         <w:ilvl w:val="4"/>
@@ -37010,7 +37096,7 @@
     <w:basedOn w:val="heading"/>
     <w:link w:val="Heading6Char"/>
     <w:uiPriority w:val="6"/>
-    <w:rsid w:val="008E455B"/>
+    <w:rsid w:val="00553303"/>
     <w:pPr>
       <w:numPr>
         <w:ilvl w:val="5"/>
@@ -37027,7 +37113,7 @@
     <w:basedOn w:val="heading"/>
     <w:link w:val="Heading7Char"/>
     <w:uiPriority w:val="6"/>
-    <w:rsid w:val="008E455B"/>
+    <w:rsid w:val="00553303"/>
     <w:pPr>
       <w:numPr>
         <w:ilvl w:val="6"/>
@@ -37044,7 +37130,7 @@
     <w:basedOn w:val="heading"/>
     <w:link w:val="Heading8Char"/>
     <w:uiPriority w:val="6"/>
-    <w:rsid w:val="008E455B"/>
+    <w:rsid w:val="00553303"/>
     <w:pPr>
       <w:numPr>
         <w:ilvl w:val="7"/>
@@ -37061,7 +37147,7 @@
     <w:basedOn w:val="heading"/>
     <w:link w:val="Heading9Char"/>
     <w:uiPriority w:val="6"/>
-    <w:rsid w:val="008E455B"/>
+    <w:rsid w:val="00553303"/>
     <w:pPr>
       <w:numPr>
         <w:ilvl w:val="8"/>
@@ -37076,9 +37162,8 @@
   <w:style w:type="character" w:default="1" w:styleId="DefaultParagraphFont">
     <w:name w:val="Default Paragraph Font"/>
     <w:uiPriority w:val="1"/>
-    <w:semiHidden/>
     <w:unhideWhenUsed/>
-    <w:rsid w:val="008E455B"/>
+    <w:rsid w:val="00553303"/>
   </w:style>
   <w:style w:type="table" w:default="1" w:styleId="TableNormal">
     <w:name w:val="Normal Table"/>
@@ -37100,12 +37185,12 @@
     <w:uiPriority w:val="99"/>
     <w:semiHidden/>
     <w:unhideWhenUsed/>
-    <w:rsid w:val="008E455B"/>
+    <w:rsid w:val="00553303"/>
   </w:style>
   <w:style w:type="paragraph" w:customStyle="1" w:styleId="heading">
     <w:name w:val="heading"/>
     <w:basedOn w:val="Normal"/>
-    <w:rsid w:val="008E455B"/>
+    <w:rsid w:val="00553303"/>
     <w:pPr>
       <w:keepNext/>
     </w:pPr>
@@ -37113,8 +37198,9 @@
   <w:style w:type="paragraph" w:styleId="Footer">
     <w:name w:val="footer"/>
     <w:basedOn w:val="Normal"/>
-    <w:semiHidden/>
-    <w:rsid w:val="008E455B"/>
+    <w:link w:val="FooterChar"/>
+    <w:uiPriority w:val="99"/>
+    <w:rsid w:val="00553303"/>
     <w:pPr>
       <w:tabs>
         <w:tab w:val="center" w:pos="4320"/>
@@ -37126,7 +37212,7 @@
     <w:name w:val="header"/>
     <w:basedOn w:val="Normal"/>
     <w:semiHidden/>
-    <w:rsid w:val="008E455B"/>
+    <w:rsid w:val="00553303"/>
     <w:pPr>
       <w:tabs>
         <w:tab w:val="center" w:pos="4320"/>
@@ -37138,7 +37224,7 @@
     <w:name w:val="footnote reference"/>
     <w:basedOn w:val="DefaultParagraphFont"/>
     <w:semiHidden/>
-    <w:rsid w:val="008E455B"/>
+    <w:rsid w:val="00553303"/>
     <w:rPr>
       <w:position w:val="6"/>
       <w:sz w:val="16"/>
@@ -37148,7 +37234,7 @@
     <w:name w:val="footnote text"/>
     <w:basedOn w:val="Normal"/>
     <w:semiHidden/>
-    <w:rsid w:val="008E455B"/>
+    <w:rsid w:val="00553303"/>
     <w:rPr>
       <w:sz w:val="20"/>
     </w:rPr>
@@ -37157,7 +37243,7 @@
     <w:name w:val="Normal Indent"/>
     <w:basedOn w:val="Normal"/>
     <w:semiHidden/>
-    <w:rsid w:val="008E455B"/>
+    <w:rsid w:val="00553303"/>
     <w:pPr>
       <w:ind w:left="720"/>
     </w:pPr>
@@ -37167,7 +37253,7 @@
     <w:basedOn w:val="Normal"/>
     <w:next w:val="authoraffiliation"/>
     <w:uiPriority w:val="4"/>
-    <w:rsid w:val="008E455B"/>
+    <w:rsid w:val="00553303"/>
     <w:pPr>
       <w:spacing w:before="480"/>
       <w:jc w:val="center"/>
@@ -37177,7 +37263,7 @@
     <w:name w:val="author affiliation"/>
     <w:basedOn w:val="Normal"/>
     <w:uiPriority w:val="4"/>
-    <w:rsid w:val="008E455B"/>
+    <w:rsid w:val="00553303"/>
     <w:pPr>
       <w:spacing w:before="120"/>
       <w:jc w:val="center"/>
@@ -37187,7 +37273,7 @@
     <w:name w:val="summary"/>
     <w:basedOn w:val="Normal"/>
     <w:uiPriority w:val="4"/>
-    <w:rsid w:val="008E455B"/>
+    <w:rsid w:val="00553303"/>
     <w:pPr>
       <w:ind w:left="1440" w:right="1440"/>
     </w:pPr>
@@ -37197,7 +37283,7 @@
     <w:basedOn w:val="Normal"/>
     <w:next w:val="summary"/>
     <w:uiPriority w:val="4"/>
-    <w:rsid w:val="008E455B"/>
+    <w:rsid w:val="00553303"/>
     <w:pPr>
       <w:spacing w:before="480"/>
       <w:ind w:left="1440" w:right="1440"/>
@@ -37212,7 +37298,7 @@
     <w:basedOn w:val="Heading1"/>
     <w:next w:val="BlockText"/>
     <w:autoRedefine/>
-    <w:rsid w:val="008E455B"/>
+    <w:rsid w:val="00553303"/>
     <w:pPr>
       <w:numPr>
         <w:numId w:val="0"/>
@@ -37224,7 +37310,7 @@
     <w:basedOn w:val="Normal"/>
     <w:next w:val="Normal"/>
     <w:qFormat/>
-    <w:rsid w:val="008E455B"/>
+    <w:rsid w:val="00553303"/>
     <w:pPr>
       <w:keepNext/>
       <w:widowControl w:val="0"/>
@@ -37235,7 +37321,7 @@
     <w:name w:val="Block Text"/>
     <w:basedOn w:val="Normal"/>
     <w:semiHidden/>
-    <w:rsid w:val="008E455B"/>
+    <w:rsid w:val="00553303"/>
     <w:pPr>
       <w:spacing w:after="120"/>
       <w:ind w:left="1440" w:right="1440"/>
@@ -37245,13 +37331,13 @@
     <w:name w:val="page number"/>
     <w:basedOn w:val="DefaultParagraphFont"/>
     <w:semiHidden/>
-    <w:rsid w:val="008E455B"/>
+    <w:rsid w:val="00553303"/>
   </w:style>
   <w:style w:type="character" w:styleId="EndnoteReference">
     <w:name w:val="endnote reference"/>
     <w:basedOn w:val="DefaultParagraphFont"/>
     <w:semiHidden/>
-    <w:rsid w:val="008E455B"/>
+    <w:rsid w:val="00553303"/>
     <w:rPr>
       <w:vertAlign w:val="baseline"/>
     </w:rPr>
@@ -37260,13 +37346,13 @@
     <w:name w:val="endnote text"/>
     <w:basedOn w:val="Normal"/>
     <w:semiHidden/>
-    <w:rsid w:val="008E455B"/>
+    <w:rsid w:val="00553303"/>
   </w:style>
   <w:style w:type="character" w:customStyle="1" w:styleId="definition">
     <w:name w:val="definition"/>
     <w:basedOn w:val="DefaultParagraphFont"/>
     <w:qFormat/>
-    <w:rsid w:val="008E455B"/>
+    <w:rsid w:val="00553303"/>
     <w:rPr>
       <w:u w:val="words"/>
     </w:rPr>
@@ -37276,7 +37362,7 @@
     <w:basedOn w:val="DefaultParagraphFont"/>
     <w:uiPriority w:val="20"/>
     <w:qFormat/>
-    <w:rsid w:val="008E455B"/>
+    <w:rsid w:val="00553303"/>
     <w:rPr>
       <w:i/>
     </w:rPr>
@@ -37286,7 +37372,7 @@
     <w:basedOn w:val="Normal"/>
     <w:uiPriority w:val="4"/>
     <w:qFormat/>
-    <w:rsid w:val="008E455B"/>
+    <w:rsid w:val="00553303"/>
     <w:pPr>
       <w:tabs>
         <w:tab w:val="right" w:pos="8640"/>
@@ -37300,7 +37386,7 @@
     <w:basedOn w:val="DefaultParagraphFont"/>
     <w:uiPriority w:val="3"/>
     <w:qFormat/>
-    <w:rsid w:val="008E455B"/>
+    <w:rsid w:val="00553303"/>
     <w:rPr>
       <w:rFonts w:ascii="MathematicalPi 2" w:hAnsi="MathematicalPi 2"/>
     </w:rPr>
@@ -37308,7 +37394,7 @@
   <w:style w:type="character" w:customStyle="1" w:styleId="subscript">
     <w:name w:val="subscript"/>
     <w:qFormat/>
-    <w:rsid w:val="008E455B"/>
+    <w:rsid w:val="00553303"/>
     <w:rPr>
       <w:spacing w:val="0"/>
       <w:w w:val="100"/>
@@ -37320,7 +37406,7 @@
   <w:style w:type="character" w:customStyle="1" w:styleId="superscript">
     <w:name w:val="superscript"/>
     <w:qFormat/>
-    <w:rsid w:val="008E455B"/>
+    <w:rsid w:val="00553303"/>
     <w:rPr>
       <w:spacing w:val="0"/>
       <w:w w:val="100"/>
@@ -37334,7 +37420,7 @@
     <w:basedOn w:val="DefaultParagraphFont"/>
     <w:uiPriority w:val="1"/>
     <w:qFormat/>
-    <w:rsid w:val="008E455B"/>
+    <w:rsid w:val="00553303"/>
     <w:rPr>
       <w:rFonts w:ascii="Symbol" w:hAnsi="Symbol"/>
     </w:rPr>
@@ -37344,7 +37430,7 @@
     <w:basedOn w:val="DefaultParagraphFont"/>
     <w:uiPriority w:val="1"/>
     <w:qFormat/>
-    <w:rsid w:val="008E455B"/>
+    <w:rsid w:val="00553303"/>
     <w:rPr>
       <w:rFonts w:ascii="Times New Roman" w:hAnsi="Times New Roman"/>
       <w:i/>
@@ -37355,7 +37441,7 @@
     <w:basedOn w:val="DefaultParagraphFont"/>
     <w:uiPriority w:val="3"/>
     <w:qFormat/>
-    <w:rsid w:val="008E455B"/>
+    <w:rsid w:val="00553303"/>
     <w:rPr>
       <w:rFonts w:ascii="MathematicalPi 2" w:hAnsi="MathematicalPi 2"/>
     </w:rPr>
@@ -37364,7 +37450,7 @@
     <w:name w:val="lattice"/>
     <w:uiPriority w:val="1"/>
     <w:qFormat/>
-    <w:rsid w:val="008E455B"/>
+    <w:rsid w:val="00553303"/>
     <w:rPr>
       <w:rFonts w:ascii="French Script MT" w:hAnsi="French Script MT"/>
       <w:b w:val="0"/>
@@ -37377,7 +37463,7 @@
     <w:next w:val="Normal"/>
     <w:uiPriority w:val="4"/>
     <w:qFormat/>
-    <w:rsid w:val="008E455B"/>
+    <w:rsid w:val="00553303"/>
     <w:pPr>
       <w:spacing w:before="120" w:after="120"/>
       <w:jc w:val="center"/>
@@ -37391,7 +37477,7 @@
     <w:basedOn w:val="DefaultParagraphFont"/>
     <w:uiPriority w:val="1"/>
     <w:qFormat/>
-    <w:rsid w:val="008E455B"/>
+    <w:rsid w:val="00553303"/>
     <w:rPr>
       <w:b/>
     </w:rPr>
@@ -37401,7 +37487,7 @@
     <w:basedOn w:val="DefaultParagraphFont"/>
     <w:uiPriority w:val="3"/>
     <w:qFormat/>
-    <w:rsid w:val="008E455B"/>
+    <w:rsid w:val="00553303"/>
     <w:rPr>
       <w:rFonts w:ascii="Monotype Corsiva" w:hAnsi="Monotype Corsiva"/>
     </w:rPr>
@@ -37439,7 +37525,7 @@
     <w:basedOn w:val="Heading1"/>
     <w:next w:val="Normal"/>
     <w:uiPriority w:val="7"/>
-    <w:rsid w:val="008E455B"/>
+    <w:rsid w:val="00553303"/>
     <w:pPr>
       <w:numPr>
         <w:numId w:val="3"/>
@@ -37452,7 +37538,7 @@
     <w:next w:val="Subtitle"/>
     <w:link w:val="TitleChar"/>
     <w:uiPriority w:val="4"/>
-    <w:rsid w:val="008E455B"/>
+    <w:rsid w:val="00553303"/>
     <w:pPr>
       <w:spacing w:before="480"/>
       <w:jc w:val="center"/>
@@ -37471,7 +37557,7 @@
     <w:basedOn w:val="Normal"/>
     <w:link w:val="SubtitleChar"/>
     <w:uiPriority w:val="4"/>
-    <w:rsid w:val="008E455B"/>
+    <w:rsid w:val="00553303"/>
     <w:pPr>
       <w:spacing w:before="480"/>
       <w:jc w:val="center"/>
@@ -37487,7 +37573,7 @@
     <w:basedOn w:val="Normal"/>
     <w:link w:val="BodyTextChar"/>
     <w:semiHidden/>
-    <w:rsid w:val="008E455B"/>
+    <w:rsid w:val="00553303"/>
     <w:pPr>
       <w:spacing w:after="120"/>
     </w:pPr>
@@ -37497,7 +37583,7 @@
     <w:basedOn w:val="Heading2"/>
     <w:next w:val="Normal"/>
     <w:uiPriority w:val="7"/>
-    <w:rsid w:val="008E455B"/>
+    <w:rsid w:val="00553303"/>
     <w:pPr>
       <w:numPr>
         <w:numId w:val="3"/>
@@ -37512,7 +37598,7 @@
     <w:basedOn w:val="Heading3"/>
     <w:next w:val="Normal"/>
     <w:uiPriority w:val="7"/>
-    <w:rsid w:val="008E455B"/>
+    <w:rsid w:val="00553303"/>
     <w:pPr>
       <w:numPr>
         <w:numId w:val="3"/>
@@ -37524,7 +37610,7 @@
     <w:basedOn w:val="Heading4"/>
     <w:next w:val="Normal"/>
     <w:uiPriority w:val="7"/>
-    <w:rsid w:val="008E455B"/>
+    <w:rsid w:val="00553303"/>
     <w:pPr>
       <w:numPr>
         <w:numId w:val="3"/>
@@ -37536,7 +37622,7 @@
     <w:basedOn w:val="Heading5"/>
     <w:next w:val="Normal"/>
     <w:uiPriority w:val="7"/>
-    <w:rsid w:val="008E455B"/>
+    <w:rsid w:val="00553303"/>
     <w:pPr>
       <w:numPr>
         <w:numId w:val="3"/>
@@ -37548,7 +37634,7 @@
     <w:basedOn w:val="Heading6"/>
     <w:next w:val="Normal"/>
     <w:uiPriority w:val="7"/>
-    <w:rsid w:val="008E455B"/>
+    <w:rsid w:val="00553303"/>
     <w:pPr>
       <w:numPr>
         <w:numId w:val="3"/>
@@ -37560,7 +37646,7 @@
     <w:basedOn w:val="Heading7"/>
     <w:next w:val="Normal"/>
     <w:uiPriority w:val="7"/>
-    <w:rsid w:val="008E455B"/>
+    <w:rsid w:val="00553303"/>
     <w:pPr>
       <w:numPr>
         <w:numId w:val="3"/>
@@ -37572,7 +37658,7 @@
     <w:basedOn w:val="Heading8"/>
     <w:next w:val="Normal"/>
     <w:uiPriority w:val="7"/>
-    <w:rsid w:val="008E455B"/>
+    <w:rsid w:val="00553303"/>
     <w:pPr>
       <w:numPr>
         <w:numId w:val="3"/>
@@ -37584,7 +37670,7 @@
     <w:basedOn w:val="Heading9"/>
     <w:next w:val="Normal"/>
     <w:uiPriority w:val="7"/>
-    <w:rsid w:val="008E455B"/>
+    <w:rsid w:val="00553303"/>
     <w:pPr>
       <w:numPr>
         <w:numId w:val="3"/>
@@ -37595,7 +37681,7 @@
     <w:name w:val="antichain"/>
     <w:basedOn w:val="poset"/>
     <w:uiPriority w:val="3"/>
-    <w:rsid w:val="008E455B"/>
+    <w:rsid w:val="00553303"/>
     <w:rPr>
       <w:rFonts w:ascii="Swis721 BlkOul BT" w:hAnsi="Swis721 BlkOul BT"/>
       <w:i/>
@@ -37605,7 +37691,7 @@
     <w:name w:val="List Paragraph"/>
     <w:basedOn w:val="Normal"/>
     <w:uiPriority w:val="5"/>
-    <w:rsid w:val="008E455B"/>
+    <w:rsid w:val="00553303"/>
     <w:pPr>
       <w:ind w:left="720"/>
     </w:pPr>
@@ -37614,7 +37700,7 @@
     <w:name w:val="Book Title"/>
     <w:basedOn w:val="DefaultParagraphFont"/>
     <w:uiPriority w:val="33"/>
-    <w:rsid w:val="008E455B"/>
+    <w:rsid w:val="00553303"/>
     <w:rPr>
       <w:b/>
       <w:bCs/>
@@ -37626,7 +37712,7 @@
     <w:name w:val="Intense Emphasis"/>
     <w:basedOn w:val="DefaultParagraphFont"/>
     <w:uiPriority w:val="21"/>
-    <w:rsid w:val="008E455B"/>
+    <w:rsid w:val="00553303"/>
     <w:rPr>
       <w:b/>
       <w:bCs/>
@@ -37639,7 +37725,7 @@
     <w:name w:val="Intense Reference"/>
     <w:basedOn w:val="DefaultParagraphFont"/>
     <w:uiPriority w:val="32"/>
-    <w:rsid w:val="008E455B"/>
+    <w:rsid w:val="00553303"/>
     <w:rPr>
       <w:b/>
       <w:bCs/>
@@ -37653,7 +37739,7 @@
     <w:name w:val="Strong"/>
     <w:basedOn w:val="DefaultParagraphFont"/>
     <w:uiPriority w:val="22"/>
-    <w:rsid w:val="008E455B"/>
+    <w:rsid w:val="00553303"/>
     <w:rPr>
       <w:b/>
       <w:bCs/>
@@ -37665,7 +37751,7 @@
     <w:next w:val="Normal"/>
     <w:link w:val="QuoteChar"/>
     <w:uiPriority w:val="29"/>
-    <w:rsid w:val="008E455B"/>
+    <w:rsid w:val="00553303"/>
     <w:rPr>
       <w:i/>
       <w:iCs/>
@@ -37677,7 +37763,7 @@
     <w:basedOn w:val="DefaultParagraphFont"/>
     <w:link w:val="Quote"/>
     <w:uiPriority w:val="29"/>
-    <w:rsid w:val="008E455B"/>
+    <w:rsid w:val="00553303"/>
     <w:rPr>
       <w:rFonts w:ascii="Times New Roman" w:hAnsi="Times New Roman"/>
       <w:i/>
@@ -37692,7 +37778,7 @@
     <w:next w:val="Normal"/>
     <w:link w:val="IntenseQuoteChar"/>
     <w:uiPriority w:val="30"/>
-    <w:rsid w:val="008E455B"/>
+    <w:rsid w:val="00553303"/>
     <w:pPr>
       <w:pBdr>
         <w:bottom w:val="single" w:sz="4" w:space="4" w:color="4F81BD" w:themeColor="accent1"/>
@@ -37713,7 +37799,7 @@
     <w:basedOn w:val="DefaultParagraphFont"/>
     <w:link w:val="IntenseQuote"/>
     <w:uiPriority w:val="30"/>
-    <w:rsid w:val="008E455B"/>
+    <w:rsid w:val="00553303"/>
     <w:rPr>
       <w:rFonts w:ascii="Times New Roman" w:hAnsi="Times New Roman"/>
       <w:b/>
@@ -37728,7 +37814,7 @@
     <w:name w:val="Subtle Reference"/>
     <w:basedOn w:val="DefaultParagraphFont"/>
     <w:uiPriority w:val="31"/>
-    <w:rsid w:val="008E455B"/>
+    <w:rsid w:val="00553303"/>
     <w:rPr>
       <w:smallCaps/>
       <w:color w:val="C0504D" w:themeColor="accent2"/>
@@ -37738,7 +37824,7 @@
   <w:style w:type="character" w:styleId="SubtleEmphasis">
     <w:name w:val="Subtle Emphasis"/>
     <w:uiPriority w:val="19"/>
-    <w:rsid w:val="008E455B"/>
+    <w:rsid w:val="00553303"/>
     <w:rPr>
       <w:i/>
       <w:iCs/>
@@ -37749,7 +37835,7 @@
     <w:name w:val="No Spacing"/>
     <w:basedOn w:val="Normal"/>
     <w:uiPriority w:val="1"/>
-    <w:rsid w:val="008E455B"/>
+    <w:rsid w:val="00553303"/>
     <w:pPr>
       <w:spacing w:before="0"/>
     </w:pPr>
@@ -37759,7 +37845,7 @@
     <w:basedOn w:val="DefaultParagraphFont"/>
     <w:link w:val="Heading1"/>
     <w:uiPriority w:val="6"/>
-    <w:rsid w:val="008E455B"/>
+    <w:rsid w:val="00553303"/>
     <w:rPr>
       <w:rFonts w:ascii="Times New Roman" w:eastAsiaTheme="majorEastAsia" w:hAnsi="Times New Roman" w:cstheme="majorBidi"/>
       <w:b/>
@@ -37772,7 +37858,7 @@
     <w:basedOn w:val="DefaultParagraphFont"/>
     <w:link w:val="Heading2"/>
     <w:uiPriority w:val="6"/>
-    <w:rsid w:val="008E455B"/>
+    <w:rsid w:val="00553303"/>
     <w:rPr>
       <w:rFonts w:ascii="Times New Roman" w:eastAsiaTheme="majorEastAsia" w:hAnsi="Times New Roman" w:cstheme="majorBidi"/>
       <w:b/>
@@ -37784,7 +37870,7 @@
     <w:basedOn w:val="DefaultParagraphFont"/>
     <w:link w:val="Heading3"/>
     <w:uiPriority w:val="6"/>
-    <w:rsid w:val="008E455B"/>
+    <w:rsid w:val="00553303"/>
     <w:rPr>
       <w:rFonts w:ascii="Times New Roman" w:eastAsiaTheme="majorEastAsia" w:hAnsi="Times New Roman" w:cstheme="majorBidi"/>
       <w:sz w:val="24"/>
@@ -37795,7 +37881,7 @@
     <w:basedOn w:val="DefaultParagraphFont"/>
     <w:link w:val="Heading4"/>
     <w:uiPriority w:val="6"/>
-    <w:rsid w:val="008E455B"/>
+    <w:rsid w:val="00553303"/>
     <w:rPr>
       <w:rFonts w:ascii="Times New Roman" w:hAnsi="Times New Roman" w:cstheme="majorBidi"/>
       <w:sz w:val="24"/>
@@ -37806,7 +37892,7 @@
     <w:basedOn w:val="DefaultParagraphFont"/>
     <w:link w:val="Heading5"/>
     <w:uiPriority w:val="6"/>
-    <w:rsid w:val="008E455B"/>
+    <w:rsid w:val="00553303"/>
     <w:rPr>
       <w:rFonts w:ascii="Times New Roman" w:hAnsi="Times New Roman" w:cstheme="majorBidi"/>
       <w:sz w:val="24"/>
@@ -37817,7 +37903,7 @@
     <w:basedOn w:val="DefaultParagraphFont"/>
     <w:link w:val="Heading6"/>
     <w:uiPriority w:val="6"/>
-    <w:rsid w:val="008E455B"/>
+    <w:rsid w:val="00553303"/>
     <w:rPr>
       <w:rFonts w:ascii="Times New Roman" w:hAnsi="Times New Roman" w:cstheme="majorBidi"/>
       <w:sz w:val="24"/>
@@ -37828,7 +37914,7 @@
     <w:basedOn w:val="DefaultParagraphFont"/>
     <w:link w:val="Heading7"/>
     <w:uiPriority w:val="6"/>
-    <w:rsid w:val="008E455B"/>
+    <w:rsid w:val="00553303"/>
     <w:rPr>
       <w:rFonts w:ascii="Times New Roman" w:hAnsi="Times New Roman" w:cstheme="majorBidi"/>
       <w:sz w:val="24"/>
@@ -37839,7 +37925,7 @@
     <w:basedOn w:val="DefaultParagraphFont"/>
     <w:link w:val="Heading8"/>
     <w:uiPriority w:val="6"/>
-    <w:rsid w:val="008E455B"/>
+    <w:rsid w:val="00553303"/>
     <w:rPr>
       <w:rFonts w:ascii="Times New Roman" w:hAnsi="Times New Roman" w:cstheme="majorBidi"/>
       <w:sz w:val="24"/>
@@ -37850,7 +37936,7 @@
     <w:basedOn w:val="DefaultParagraphFont"/>
     <w:link w:val="Heading9"/>
     <w:uiPriority w:val="6"/>
-    <w:rsid w:val="008E455B"/>
+    <w:rsid w:val="00553303"/>
     <w:rPr>
       <w:rFonts w:ascii="Times New Roman" w:eastAsiaTheme="majorEastAsia" w:hAnsi="Times New Roman" w:cstheme="majorBidi"/>
       <w:sz w:val="24"/>
@@ -37861,7 +37947,7 @@
     <w:basedOn w:val="DefaultParagraphFont"/>
     <w:link w:val="Title"/>
     <w:uiPriority w:val="4"/>
-    <w:rsid w:val="008E455B"/>
+    <w:rsid w:val="00553303"/>
     <w:rPr>
       <w:rFonts w:ascii="Arial" w:eastAsiaTheme="majorEastAsia" w:hAnsi="Arial" w:cs="Arial"/>
       <w:b/>
@@ -37876,7 +37962,7 @@
     <w:basedOn w:val="DefaultParagraphFont"/>
     <w:link w:val="Subtitle"/>
     <w:uiPriority w:val="4"/>
-    <w:rsid w:val="008E455B"/>
+    <w:rsid w:val="00553303"/>
     <w:rPr>
       <w:rFonts w:ascii="Arial" w:eastAsiaTheme="majorEastAsia" w:hAnsi="Arial" w:cs="Arial"/>
       <w:sz w:val="28"/>
@@ -37891,7 +37977,7 @@
     <w:semiHidden/>
     <w:unhideWhenUsed/>
     <w:qFormat/>
-    <w:rsid w:val="008E455B"/>
+    <w:rsid w:val="00553303"/>
     <w:pPr>
       <w:numPr>
         <w:numId w:val="0"/>
@@ -37915,7 +38001,7 @@
     <w:uiPriority w:val="99"/>
     <w:semiHidden/>
     <w:unhideWhenUsed/>
-    <w:rsid w:val="008E455B"/>
+    <w:rsid w:val="00553303"/>
     <w:pPr>
       <w:spacing w:before="0"/>
     </w:pPr>
@@ -37931,7 +38017,7 @@
     <w:link w:val="BalloonText"/>
     <w:uiPriority w:val="99"/>
     <w:semiHidden/>
-    <w:rsid w:val="008E455B"/>
+    <w:rsid w:val="00553303"/>
     <w:rPr>
       <w:rFonts w:ascii="Tahoma" w:hAnsi="Tahoma" w:cs="Tahoma"/>
       <w:sz w:val="16"/>
@@ -37945,7 +38031,7 @@
     <w:uiPriority w:val="99"/>
     <w:semiHidden/>
     <w:unhideWhenUsed/>
-    <w:rsid w:val="008E455B"/>
+    <w:rsid w:val="00553303"/>
     <w:pPr>
       <w:spacing w:before="0"/>
     </w:pPr>
@@ -37961,7 +38047,7 @@
     <w:link w:val="DocumentMap"/>
     <w:uiPriority w:val="99"/>
     <w:semiHidden/>
-    <w:rsid w:val="008E455B"/>
+    <w:rsid w:val="00553303"/>
     <w:rPr>
       <w:rFonts w:ascii="Tahoma" w:hAnsi="Tahoma" w:cs="Tahoma"/>
       <w:sz w:val="16"/>
@@ -37973,7 +38059,7 @@
     <w:basedOn w:val="DefaultParagraphFont"/>
     <w:link w:val="BodyText"/>
     <w:semiHidden/>
-    <w:rsid w:val="008E455B"/>
+    <w:rsid w:val="00553303"/>
     <w:rPr>
       <w:rFonts w:ascii="Times New Roman" w:hAnsi="Times New Roman"/>
       <w:sz w:val="24"/>
@@ -37984,7 +38070,7 @@
     <w:basedOn w:val="DefaultParagraphFont"/>
     <w:uiPriority w:val="1"/>
     <w:qFormat/>
-    <w:rsid w:val="008E455B"/>
+    <w:rsid w:val="00553303"/>
     <w:rPr>
       <w:u w:val="words"/>
     </w:rPr>
@@ -37993,7 +38079,7 @@
     <w:name w:val="abstract"/>
     <w:uiPriority w:val="1"/>
     <w:qFormat/>
-    <w:rsid w:val="008E455B"/>
+    <w:rsid w:val="00553303"/>
     <w:rPr>
       <w:rFonts w:ascii="Swis721 BdOul BT" w:hAnsi="Swis721 BdOul BT"/>
       <w:b/>
@@ -38003,7 +38089,7 @@
     <w:name w:val="rep"/>
     <w:uiPriority w:val="1"/>
     <w:qFormat/>
-    <w:rsid w:val="008E455B"/>
+    <w:rsid w:val="00553303"/>
     <w:rPr>
       <w:rFonts w:ascii="Arial" w:hAnsi="Arial"/>
     </w:rPr>
@@ -38012,7 +38098,7 @@
     <w:name w:val="rel"/>
     <w:uiPriority w:val="1"/>
     <w:qFormat/>
-    <w:rsid w:val="008E455B"/>
+    <w:rsid w:val="00553303"/>
     <w:rPr>
       <w:rFonts w:ascii="Times New Roman" w:hAnsi="Times New Roman" w:cs="Arial"/>
     </w:rPr>
@@ -38022,14 +38108,14 @@
     <w:basedOn w:val="Normal"/>
     <w:link w:val="CommentTextChar"/>
     <w:semiHidden/>
-    <w:rsid w:val="008E455B"/>
+    <w:rsid w:val="00553303"/>
   </w:style>
   <w:style w:type="character" w:customStyle="1" w:styleId="CommentTextChar">
     <w:name w:val="Comment Text Char"/>
     <w:basedOn w:val="DefaultParagraphFont"/>
     <w:link w:val="CommentText"/>
     <w:semiHidden/>
-    <w:rsid w:val="008E455B"/>
+    <w:rsid w:val="00553303"/>
     <w:rPr>
       <w:rFonts w:ascii="Times New Roman" w:hAnsi="Times New Roman"/>
       <w:sz w:val="24"/>
@@ -38039,7 +38125,7 @@
     <w:name w:val="annotation reference"/>
     <w:basedOn w:val="DefaultParagraphFont"/>
     <w:semiHidden/>
-    <w:rsid w:val="008E455B"/>
+    <w:rsid w:val="00553303"/>
     <w:rPr>
       <w:sz w:val="24"/>
       <w:szCs w:val="16"/>
@@ -38050,7 +38136,7 @@
     <w:basedOn w:val="Normal"/>
     <w:uiPriority w:val="99"/>
     <w:semiHidden/>
-    <w:rsid w:val="008E455B"/>
+    <w:rsid w:val="00553303"/>
     <w:pPr>
       <w:spacing w:before="100" w:beforeAutospacing="1" w:after="115"/>
     </w:pPr>
@@ -38066,7 +38152,7 @@
     <w:uiPriority w:val="99"/>
     <w:semiHidden/>
     <w:unhideWhenUsed/>
-    <w:rsid w:val="008E455B"/>
+    <w:rsid w:val="00553303"/>
     <w:rPr>
       <w:b/>
       <w:bCs/>
@@ -38078,7 +38164,7 @@
     <w:link w:val="CommentSubject"/>
     <w:uiPriority w:val="99"/>
     <w:semiHidden/>
-    <w:rsid w:val="008E455B"/>
+    <w:rsid w:val="00553303"/>
     <w:rPr>
       <w:rFonts w:ascii="Times New Roman" w:hAnsi="Times New Roman"/>
       <w:b/>
@@ -38092,7 +38178,7 @@
     <w:next w:val="Normal"/>
     <w:uiPriority w:val="5"/>
     <w:qFormat/>
-    <w:rsid w:val="008E455B"/>
+    <w:rsid w:val="00553303"/>
     <w:rPr>
       <w:u w:val="single"/>
     </w:rPr>
@@ -38116,7 +38202,7 @@
     <w:basedOn w:val="DefaultParagraphFont"/>
     <w:uiPriority w:val="99"/>
     <w:unhideWhenUsed/>
-    <w:rsid w:val="008E455B"/>
+    <w:rsid w:val="00553303"/>
     <w:rPr>
       <w:color w:val="0000FF"/>
       <w:u w:val="single"/>
@@ -38125,7 +38211,7 @@
   <w:style w:type="character" w:customStyle="1" w:styleId="mlabel">
     <w:name w:val="mlabel"/>
     <w:basedOn w:val="DefaultParagraphFont"/>
-    <w:rsid w:val="008E455B"/>
+    <w:rsid w:val="00553303"/>
   </w:style>
   <w:style w:type="paragraph" w:customStyle="1" w:styleId="code">
     <w:name w:val="code"/>
@@ -38160,7 +38246,7 @@
     <w:basedOn w:val="Normal"/>
     <w:uiPriority w:val="5"/>
     <w:qFormat/>
-    <w:rsid w:val="008E455B"/>
+    <w:rsid w:val="00553303"/>
     <w:pPr>
       <w:numPr>
         <w:numId w:val="5"/>
@@ -38177,7 +38263,7 @@
     <w:basedOn w:val="Normal"/>
     <w:uiPriority w:val="5"/>
     <w:qFormat/>
-    <w:rsid w:val="008E455B"/>
+    <w:rsid w:val="00553303"/>
     <w:rPr>
       <w:rFonts w:asciiTheme="minorHAnsi" w:hAnsiTheme="minorHAnsi"/>
       <w:b/>
@@ -38190,7 +38276,7 @@
     <w:basedOn w:val="Normal"/>
     <w:uiPriority w:val="5"/>
     <w:qFormat/>
-    <w:rsid w:val="008E455B"/>
+    <w:rsid w:val="00553303"/>
     <w:pPr>
       <w:spacing w:before="120"/>
       <w:ind w:left="288"/>
@@ -38218,9 +38304,8 @@
     <w:name w:val="Table Grid"/>
     <w:basedOn w:val="TableNormal"/>
     <w:uiPriority w:val="59"/>
-    <w:rsid w:val="008E455B"/>
+    <w:rsid w:val="00553303"/>
     <w:tblPr>
-      <w:tblInd w:w="0" w:type="dxa"/>
       <w:tblBorders>
         <w:top w:val="single" w:sz="4" w:space="0" w:color="auto"/>
         <w:left w:val="single" w:sz="4" w:space="0" w:color="auto"/>
@@ -38229,19 +38314,13 @@
         <w:insideH w:val="single" w:sz="4" w:space="0" w:color="auto"/>
         <w:insideV w:val="single" w:sz="4" w:space="0" w:color="auto"/>
       </w:tblBorders>
-      <w:tblCellMar>
-        <w:top w:w="0" w:type="dxa"/>
-        <w:left w:w="108" w:type="dxa"/>
-        <w:bottom w:w="0" w:type="dxa"/>
-        <w:right w:w="108" w:type="dxa"/>
-      </w:tblCellMar>
     </w:tblPr>
   </w:style>
   <w:style w:type="character" w:customStyle="1" w:styleId="abs">
     <w:name w:val="abs"/>
     <w:uiPriority w:val="1"/>
     <w:qFormat/>
-    <w:rsid w:val="008E455B"/>
+    <w:rsid w:val="00553303"/>
     <w:rPr>
       <w:rFonts w:ascii="Swis721 BdOul BT" w:hAnsi="Swis721 BdOul BT"/>
       <w:b/>
@@ -38252,7 +38331,7 @@
     <w:basedOn w:val="Normal"/>
     <w:uiPriority w:val="5"/>
     <w:qFormat/>
-    <w:rsid w:val="008E455B"/>
+    <w:rsid w:val="00553303"/>
     <w:pPr>
       <w:spacing w:before="0"/>
     </w:pPr>
@@ -38262,7 +38341,7 @@
     <w:basedOn w:val="Normal"/>
     <w:uiPriority w:val="5"/>
     <w:qFormat/>
-    <w:rsid w:val="008E455B"/>
+    <w:rsid w:val="00553303"/>
     <w:pPr>
       <w:ind w:left="288"/>
     </w:pPr>
@@ -38302,7 +38381,7 @@
     <w:name w:val="hidden"/>
     <w:basedOn w:val="DefaultParagraphFont"/>
     <w:uiPriority w:val="1"/>
-    <w:rsid w:val="008E455B"/>
+    <w:rsid w:val="00553303"/>
     <w:rPr>
       <w:vanish/>
     </w:rPr>
@@ -38311,7 +38390,7 @@
     <w:name w:val="dbc_heading_continuation"/>
     <w:basedOn w:val="dbcheading"/>
     <w:uiPriority w:val="5"/>
-    <w:rsid w:val="008E455B"/>
+    <w:rsid w:val="00553303"/>
     <w:pPr>
       <w:spacing w:before="0"/>
     </w:pPr>
@@ -38320,7 +38399,7 @@
     <w:name w:val="cpp_character"/>
     <w:basedOn w:val="DefaultParagraphFont"/>
     <w:uiPriority w:val="4"/>
-    <w:rsid w:val="008E455B"/>
+    <w:rsid w:val="00553303"/>
     <w:rPr>
       <w:rFonts w:ascii="Courier New" w:hAnsi="Courier New" w:cs="Courier New"/>
       <w:sz w:val="20"/>
@@ -38332,7 +38411,7 @@
     <w:next w:val="cppcodecontinuation"/>
     <w:uiPriority w:val="4"/>
     <w:qFormat/>
-    <w:rsid w:val="008E455B"/>
+    <w:rsid w:val="00553303"/>
     <w:pPr>
       <w:keepNext/>
       <w:jc w:val="left"/>
@@ -38348,7 +38427,7 @@
     <w:next w:val="cshcodecontinuation"/>
     <w:uiPriority w:val="5"/>
     <w:qFormat/>
-    <w:rsid w:val="008E455B"/>
+    <w:rsid w:val="00553303"/>
     <w:rPr>
       <w:rFonts w:ascii="Arial" w:hAnsi="Arial"/>
       <w:sz w:val="20"/>
@@ -38359,7 +38438,7 @@
     <w:basedOn w:val="cshcode"/>
     <w:uiPriority w:val="5"/>
     <w:qFormat/>
-    <w:rsid w:val="008E455B"/>
+    <w:rsid w:val="00553303"/>
     <w:pPr>
       <w:spacing w:before="0"/>
     </w:pPr>
@@ -38369,7 +38448,7 @@
     <w:basedOn w:val="cppcode"/>
     <w:uiPriority w:val="4"/>
     <w:qFormat/>
-    <w:rsid w:val="008E455B"/>
+    <w:rsid w:val="00553303"/>
     <w:pPr>
       <w:keepNext w:val="0"/>
       <w:spacing w:before="0"/>
@@ -38419,10 +38498,21 @@
     <w:next w:val="Normal"/>
     <w:uiPriority w:val="37"/>
     <w:unhideWhenUsed/>
-    <w:rsid w:val="008E455B"/>
+    <w:rsid w:val="00553303"/>
     <w:pPr>
       <w:jc w:val="left"/>
     </w:pPr>
+  </w:style>
+  <w:style w:type="character" w:customStyle="1" w:styleId="FooterChar">
+    <w:name w:val="Footer Char"/>
+    <w:basedOn w:val="DefaultParagraphFont"/>
+    <w:link w:val="Footer"/>
+    <w:uiPriority w:val="99"/>
+    <w:rsid w:val="00553303"/>
+    <w:rPr>
+      <w:rFonts w:ascii="Times New Roman" w:hAnsi="Times New Roman"/>
+      <w:sz w:val="24"/>
+    </w:rPr>
   </w:style>
 </w:styles>
 </file>
@@ -38462,7 +38552,6 @@
     <w:lsdException w:name="footnote text" w:uiPriority="0"/>
     <w:lsdException w:name="annotation text" w:uiPriority="0"/>
     <w:lsdException w:name="header" w:uiPriority="0"/>
-    <w:lsdException w:name="footer" w:uiPriority="0"/>
     <w:lsdException w:name="caption" w:semiHidden="0" w:uiPriority="4" w:unhideWhenUsed="0" w:qFormat="1"/>
     <w:lsdException w:name="footnote reference" w:uiPriority="0"/>
     <w:lsdException w:name="annotation reference" w:uiPriority="0"/>
@@ -38593,7 +38682,7 @@
     <w:name w:val="Normal"/>
     <w:uiPriority w:val="5"/>
     <w:qFormat/>
-    <w:rsid w:val="008E455B"/>
+    <w:rsid w:val="00553303"/>
     <w:pPr>
       <w:spacing w:before="240"/>
       <w:jc w:val="both"/>
@@ -38608,7 +38697,7 @@
     <w:basedOn w:val="heading"/>
     <w:link w:val="Heading1Char"/>
     <w:uiPriority w:val="6"/>
-    <w:rsid w:val="008E455B"/>
+    <w:rsid w:val="00553303"/>
     <w:pPr>
       <w:numPr>
         <w:numId w:val="11"/>
@@ -38626,7 +38715,7 @@
     <w:basedOn w:val="heading"/>
     <w:link w:val="Heading2Char"/>
     <w:uiPriority w:val="6"/>
-    <w:rsid w:val="008E455B"/>
+    <w:rsid w:val="00553303"/>
     <w:pPr>
       <w:numPr>
         <w:ilvl w:val="1"/>
@@ -38644,7 +38733,7 @@
     <w:basedOn w:val="heading"/>
     <w:link w:val="Heading3Char"/>
     <w:uiPriority w:val="6"/>
-    <w:rsid w:val="008E455B"/>
+    <w:rsid w:val="00553303"/>
     <w:pPr>
       <w:numPr>
         <w:ilvl w:val="2"/>
@@ -38661,7 +38750,7 @@
     <w:basedOn w:val="heading"/>
     <w:link w:val="Heading4Char"/>
     <w:uiPriority w:val="6"/>
-    <w:rsid w:val="008E455B"/>
+    <w:rsid w:val="00553303"/>
     <w:pPr>
       <w:numPr>
         <w:ilvl w:val="3"/>
@@ -38678,7 +38767,7 @@
     <w:basedOn w:val="heading"/>
     <w:link w:val="Heading5Char"/>
     <w:uiPriority w:val="6"/>
-    <w:rsid w:val="008E455B"/>
+    <w:rsid w:val="00553303"/>
     <w:pPr>
       <w:numPr>
         <w:ilvl w:val="4"/>
@@ -38695,7 +38784,7 @@
     <w:basedOn w:val="heading"/>
     <w:link w:val="Heading6Char"/>
     <w:uiPriority w:val="6"/>
-    <w:rsid w:val="008E455B"/>
+    <w:rsid w:val="00553303"/>
     <w:pPr>
       <w:numPr>
         <w:ilvl w:val="5"/>
@@ -38712,7 +38801,7 @@
     <w:basedOn w:val="heading"/>
     <w:link w:val="Heading7Char"/>
     <w:uiPriority w:val="6"/>
-    <w:rsid w:val="008E455B"/>
+    <w:rsid w:val="00553303"/>
     <w:pPr>
       <w:numPr>
         <w:ilvl w:val="6"/>
@@ -38729,7 +38818,7 @@
     <w:basedOn w:val="heading"/>
     <w:link w:val="Heading8Char"/>
     <w:uiPriority w:val="6"/>
-    <w:rsid w:val="008E455B"/>
+    <w:rsid w:val="00553303"/>
     <w:pPr>
       <w:numPr>
         <w:ilvl w:val="7"/>
@@ -38746,7 +38835,7 @@
     <w:basedOn w:val="heading"/>
     <w:link w:val="Heading9Char"/>
     <w:uiPriority w:val="6"/>
-    <w:rsid w:val="008E455B"/>
+    <w:rsid w:val="00553303"/>
     <w:pPr>
       <w:numPr>
         <w:ilvl w:val="8"/>
@@ -38761,9 +38850,8 @@
   <w:style w:type="character" w:default="1" w:styleId="DefaultParagraphFont">
     <w:name w:val="Default Paragraph Font"/>
     <w:uiPriority w:val="1"/>
-    <w:semiHidden/>
     <w:unhideWhenUsed/>
-    <w:rsid w:val="008E455B"/>
+    <w:rsid w:val="00553303"/>
   </w:style>
   <w:style w:type="table" w:default="1" w:styleId="TableNormal">
     <w:name w:val="Normal Table"/>
@@ -38785,12 +38873,12 @@
     <w:uiPriority w:val="99"/>
     <w:semiHidden/>
     <w:unhideWhenUsed/>
-    <w:rsid w:val="008E455B"/>
+    <w:rsid w:val="00553303"/>
   </w:style>
   <w:style w:type="paragraph" w:customStyle="1" w:styleId="heading">
     <w:name w:val="heading"/>
     <w:basedOn w:val="Normal"/>
-    <w:rsid w:val="008E455B"/>
+    <w:rsid w:val="00553303"/>
     <w:pPr>
       <w:keepNext/>
     </w:pPr>
@@ -38798,8 +38886,9 @@
   <w:style w:type="paragraph" w:styleId="Footer">
     <w:name w:val="footer"/>
     <w:basedOn w:val="Normal"/>
-    <w:semiHidden/>
-    <w:rsid w:val="008E455B"/>
+    <w:link w:val="FooterChar"/>
+    <w:uiPriority w:val="99"/>
+    <w:rsid w:val="00553303"/>
     <w:pPr>
       <w:tabs>
         <w:tab w:val="center" w:pos="4320"/>
@@ -38811,7 +38900,7 @@
     <w:name w:val="header"/>
     <w:basedOn w:val="Normal"/>
     <w:semiHidden/>
-    <w:rsid w:val="008E455B"/>
+    <w:rsid w:val="00553303"/>
     <w:pPr>
       <w:tabs>
         <w:tab w:val="center" w:pos="4320"/>
@@ -38823,7 +38912,7 @@
     <w:name w:val="footnote reference"/>
     <w:basedOn w:val="DefaultParagraphFont"/>
     <w:semiHidden/>
-    <w:rsid w:val="008E455B"/>
+    <w:rsid w:val="00553303"/>
     <w:rPr>
       <w:position w:val="6"/>
       <w:sz w:val="16"/>
@@ -38833,7 +38922,7 @@
     <w:name w:val="footnote text"/>
     <w:basedOn w:val="Normal"/>
     <w:semiHidden/>
-    <w:rsid w:val="008E455B"/>
+    <w:rsid w:val="00553303"/>
     <w:rPr>
       <w:sz w:val="20"/>
     </w:rPr>
@@ -38842,7 +38931,7 @@
     <w:name w:val="Normal Indent"/>
     <w:basedOn w:val="Normal"/>
     <w:semiHidden/>
-    <w:rsid w:val="008E455B"/>
+    <w:rsid w:val="00553303"/>
     <w:pPr>
       <w:ind w:left="720"/>
     </w:pPr>
@@ -38852,7 +38941,7 @@
     <w:basedOn w:val="Normal"/>
     <w:next w:val="authoraffiliation"/>
     <w:uiPriority w:val="4"/>
-    <w:rsid w:val="008E455B"/>
+    <w:rsid w:val="00553303"/>
     <w:pPr>
       <w:spacing w:before="480"/>
       <w:jc w:val="center"/>
@@ -38862,7 +38951,7 @@
     <w:name w:val="author affiliation"/>
     <w:basedOn w:val="Normal"/>
     <w:uiPriority w:val="4"/>
-    <w:rsid w:val="008E455B"/>
+    <w:rsid w:val="00553303"/>
     <w:pPr>
       <w:spacing w:before="120"/>
       <w:jc w:val="center"/>
@@ -38872,7 +38961,7 @@
     <w:name w:val="summary"/>
     <w:basedOn w:val="Normal"/>
     <w:uiPriority w:val="4"/>
-    <w:rsid w:val="008E455B"/>
+    <w:rsid w:val="00553303"/>
     <w:pPr>
       <w:ind w:left="1440" w:right="1440"/>
     </w:pPr>
@@ -38882,7 +38971,7 @@
     <w:basedOn w:val="Normal"/>
     <w:next w:val="summary"/>
     <w:uiPriority w:val="4"/>
-    <w:rsid w:val="008E455B"/>
+    <w:rsid w:val="00553303"/>
     <w:pPr>
       <w:spacing w:before="480"/>
       <w:ind w:left="1440" w:right="1440"/>
@@ -38897,7 +38986,7 @@
     <w:basedOn w:val="Heading1"/>
     <w:next w:val="BlockText"/>
     <w:autoRedefine/>
-    <w:rsid w:val="008E455B"/>
+    <w:rsid w:val="00553303"/>
     <w:pPr>
       <w:numPr>
         <w:numId w:val="0"/>
@@ -38909,7 +38998,7 @@
     <w:basedOn w:val="Normal"/>
     <w:next w:val="Normal"/>
     <w:qFormat/>
-    <w:rsid w:val="008E455B"/>
+    <w:rsid w:val="00553303"/>
     <w:pPr>
       <w:keepNext/>
       <w:widowControl w:val="0"/>
@@ -38920,7 +39009,7 @@
     <w:name w:val="Block Text"/>
     <w:basedOn w:val="Normal"/>
     <w:semiHidden/>
-    <w:rsid w:val="008E455B"/>
+    <w:rsid w:val="00553303"/>
     <w:pPr>
       <w:spacing w:after="120"/>
       <w:ind w:left="1440" w:right="1440"/>
@@ -38930,13 +39019,13 @@
     <w:name w:val="page number"/>
     <w:basedOn w:val="DefaultParagraphFont"/>
     <w:semiHidden/>
-    <w:rsid w:val="008E455B"/>
+    <w:rsid w:val="00553303"/>
   </w:style>
   <w:style w:type="character" w:styleId="EndnoteReference">
     <w:name w:val="endnote reference"/>
     <w:basedOn w:val="DefaultParagraphFont"/>
     <w:semiHidden/>
-    <w:rsid w:val="008E455B"/>
+    <w:rsid w:val="00553303"/>
     <w:rPr>
       <w:vertAlign w:val="baseline"/>
     </w:rPr>
@@ -38945,13 +39034,13 @@
     <w:name w:val="endnote text"/>
     <w:basedOn w:val="Normal"/>
     <w:semiHidden/>
-    <w:rsid w:val="008E455B"/>
+    <w:rsid w:val="00553303"/>
   </w:style>
   <w:style w:type="character" w:customStyle="1" w:styleId="definition">
     <w:name w:val="definition"/>
     <w:basedOn w:val="DefaultParagraphFont"/>
     <w:qFormat/>
-    <w:rsid w:val="008E455B"/>
+    <w:rsid w:val="00553303"/>
     <w:rPr>
       <w:u w:val="words"/>
     </w:rPr>
@@ -38961,7 +39050,7 @@
     <w:basedOn w:val="DefaultParagraphFont"/>
     <w:uiPriority w:val="20"/>
     <w:qFormat/>
-    <w:rsid w:val="008E455B"/>
+    <w:rsid w:val="00553303"/>
     <w:rPr>
       <w:i/>
     </w:rPr>
@@ -38971,7 +39060,7 @@
     <w:basedOn w:val="Normal"/>
     <w:uiPriority w:val="4"/>
     <w:qFormat/>
-    <w:rsid w:val="008E455B"/>
+    <w:rsid w:val="00553303"/>
     <w:pPr>
       <w:tabs>
         <w:tab w:val="right" w:pos="8640"/>
@@ -38985,7 +39074,7 @@
     <w:basedOn w:val="DefaultParagraphFont"/>
     <w:uiPriority w:val="3"/>
     <w:qFormat/>
-    <w:rsid w:val="008E455B"/>
+    <w:rsid w:val="00553303"/>
     <w:rPr>
       <w:rFonts w:ascii="MathematicalPi 2" w:hAnsi="MathematicalPi 2"/>
     </w:rPr>
@@ -38993,7 +39082,7 @@
   <w:style w:type="character" w:customStyle="1" w:styleId="subscript">
     <w:name w:val="subscript"/>
     <w:qFormat/>
-    <w:rsid w:val="008E455B"/>
+    <w:rsid w:val="00553303"/>
     <w:rPr>
       <w:spacing w:val="0"/>
       <w:w w:val="100"/>
@@ -39005,7 +39094,7 @@
   <w:style w:type="character" w:customStyle="1" w:styleId="superscript">
     <w:name w:val="superscript"/>
     <w:qFormat/>
-    <w:rsid w:val="008E455B"/>
+    <w:rsid w:val="00553303"/>
     <w:rPr>
       <w:spacing w:val="0"/>
       <w:w w:val="100"/>
@@ -39019,7 +39108,7 @@
     <w:basedOn w:val="DefaultParagraphFont"/>
     <w:uiPriority w:val="1"/>
     <w:qFormat/>
-    <w:rsid w:val="008E455B"/>
+    <w:rsid w:val="00553303"/>
     <w:rPr>
       <w:rFonts w:ascii="Symbol" w:hAnsi="Symbol"/>
     </w:rPr>
@@ -39029,7 +39118,7 @@
     <w:basedOn w:val="DefaultParagraphFont"/>
     <w:uiPriority w:val="1"/>
     <w:qFormat/>
-    <w:rsid w:val="008E455B"/>
+    <w:rsid w:val="00553303"/>
     <w:rPr>
       <w:rFonts w:ascii="Times New Roman" w:hAnsi="Times New Roman"/>
       <w:i/>
@@ -39040,7 +39129,7 @@
     <w:basedOn w:val="DefaultParagraphFont"/>
     <w:uiPriority w:val="3"/>
     <w:qFormat/>
-    <w:rsid w:val="008E455B"/>
+    <w:rsid w:val="00553303"/>
     <w:rPr>
       <w:rFonts w:ascii="MathematicalPi 2" w:hAnsi="MathematicalPi 2"/>
     </w:rPr>
@@ -39049,7 +39138,7 @@
     <w:name w:val="lattice"/>
     <w:uiPriority w:val="1"/>
     <w:qFormat/>
-    <w:rsid w:val="008E455B"/>
+    <w:rsid w:val="00553303"/>
     <w:rPr>
       <w:rFonts w:ascii="French Script MT" w:hAnsi="French Script MT"/>
       <w:b w:val="0"/>
@@ -39062,7 +39151,7 @@
     <w:next w:val="Normal"/>
     <w:uiPriority w:val="4"/>
     <w:qFormat/>
-    <w:rsid w:val="008E455B"/>
+    <w:rsid w:val="00553303"/>
     <w:pPr>
       <w:spacing w:before="120" w:after="120"/>
       <w:jc w:val="center"/>
@@ -39076,7 +39165,7 @@
     <w:basedOn w:val="DefaultParagraphFont"/>
     <w:uiPriority w:val="1"/>
     <w:qFormat/>
-    <w:rsid w:val="008E455B"/>
+    <w:rsid w:val="00553303"/>
     <w:rPr>
       <w:b/>
     </w:rPr>
@@ -39086,7 +39175,7 @@
     <w:basedOn w:val="DefaultParagraphFont"/>
     <w:uiPriority w:val="3"/>
     <w:qFormat/>
-    <w:rsid w:val="008E455B"/>
+    <w:rsid w:val="00553303"/>
     <w:rPr>
       <w:rFonts w:ascii="Monotype Corsiva" w:hAnsi="Monotype Corsiva"/>
     </w:rPr>
@@ -39124,7 +39213,7 @@
     <w:basedOn w:val="Heading1"/>
     <w:next w:val="Normal"/>
     <w:uiPriority w:val="7"/>
-    <w:rsid w:val="008E455B"/>
+    <w:rsid w:val="00553303"/>
     <w:pPr>
       <w:numPr>
         <w:numId w:val="3"/>
@@ -39137,7 +39226,7 @@
     <w:next w:val="Subtitle"/>
     <w:link w:val="TitleChar"/>
     <w:uiPriority w:val="4"/>
-    <w:rsid w:val="008E455B"/>
+    <w:rsid w:val="00553303"/>
     <w:pPr>
       <w:spacing w:before="480"/>
       <w:jc w:val="center"/>
@@ -39156,7 +39245,7 @@
     <w:basedOn w:val="Normal"/>
     <w:link w:val="SubtitleChar"/>
     <w:uiPriority w:val="4"/>
-    <w:rsid w:val="008E455B"/>
+    <w:rsid w:val="00553303"/>
     <w:pPr>
       <w:spacing w:before="480"/>
       <w:jc w:val="center"/>
@@ -39172,7 +39261,7 @@
     <w:basedOn w:val="Normal"/>
     <w:link w:val="BodyTextChar"/>
     <w:semiHidden/>
-    <w:rsid w:val="008E455B"/>
+    <w:rsid w:val="00553303"/>
     <w:pPr>
       <w:spacing w:after="120"/>
     </w:pPr>
@@ -39182,7 +39271,7 @@
     <w:basedOn w:val="Heading2"/>
     <w:next w:val="Normal"/>
     <w:uiPriority w:val="7"/>
-    <w:rsid w:val="008E455B"/>
+    <w:rsid w:val="00553303"/>
     <w:pPr>
       <w:numPr>
         <w:numId w:val="3"/>
@@ -39197,7 +39286,7 @@
     <w:basedOn w:val="Heading3"/>
     <w:next w:val="Normal"/>
     <w:uiPriority w:val="7"/>
-    <w:rsid w:val="008E455B"/>
+    <w:rsid w:val="00553303"/>
     <w:pPr>
       <w:numPr>
         <w:numId w:val="3"/>
@@ -39209,7 +39298,7 @@
     <w:basedOn w:val="Heading4"/>
     <w:next w:val="Normal"/>
     <w:uiPriority w:val="7"/>
-    <w:rsid w:val="008E455B"/>
+    <w:rsid w:val="00553303"/>
     <w:pPr>
       <w:numPr>
         <w:numId w:val="3"/>
@@ -39221,7 +39310,7 @@
     <w:basedOn w:val="Heading5"/>
     <w:next w:val="Normal"/>
     <w:uiPriority w:val="7"/>
-    <w:rsid w:val="008E455B"/>
+    <w:rsid w:val="00553303"/>
     <w:pPr>
       <w:numPr>
         <w:numId w:val="3"/>
@@ -39233,7 +39322,7 @@
     <w:basedOn w:val="Heading6"/>
     <w:next w:val="Normal"/>
     <w:uiPriority w:val="7"/>
-    <w:rsid w:val="008E455B"/>
+    <w:rsid w:val="00553303"/>
     <w:pPr>
       <w:numPr>
         <w:numId w:val="3"/>
@@ -39245,7 +39334,7 @@
     <w:basedOn w:val="Heading7"/>
     <w:next w:val="Normal"/>
     <w:uiPriority w:val="7"/>
-    <w:rsid w:val="008E455B"/>
+    <w:rsid w:val="00553303"/>
     <w:pPr>
       <w:numPr>
         <w:numId w:val="3"/>
@@ -39257,7 +39346,7 @@
     <w:basedOn w:val="Heading8"/>
     <w:next w:val="Normal"/>
     <w:uiPriority w:val="7"/>
-    <w:rsid w:val="008E455B"/>
+    <w:rsid w:val="00553303"/>
     <w:pPr>
       <w:numPr>
         <w:numId w:val="3"/>
@@ -39269,7 +39358,7 @@
     <w:basedOn w:val="Heading9"/>
     <w:next w:val="Normal"/>
     <w:uiPriority w:val="7"/>
-    <w:rsid w:val="008E455B"/>
+    <w:rsid w:val="00553303"/>
     <w:pPr>
       <w:numPr>
         <w:numId w:val="3"/>
@@ -39280,7 +39369,7 @@
     <w:name w:val="antichain"/>
     <w:basedOn w:val="poset"/>
     <w:uiPriority w:val="3"/>
-    <w:rsid w:val="008E455B"/>
+    <w:rsid w:val="00553303"/>
     <w:rPr>
       <w:rFonts w:ascii="Swis721 BlkOul BT" w:hAnsi="Swis721 BlkOul BT"/>
       <w:i/>
@@ -39290,7 +39379,7 @@
     <w:name w:val="List Paragraph"/>
     <w:basedOn w:val="Normal"/>
     <w:uiPriority w:val="5"/>
-    <w:rsid w:val="008E455B"/>
+    <w:rsid w:val="00553303"/>
     <w:pPr>
       <w:ind w:left="720"/>
     </w:pPr>
@@ -39299,7 +39388,7 @@
     <w:name w:val="Book Title"/>
     <w:basedOn w:val="DefaultParagraphFont"/>
     <w:uiPriority w:val="33"/>
-    <w:rsid w:val="008E455B"/>
+    <w:rsid w:val="00553303"/>
     <w:rPr>
       <w:b/>
       <w:bCs/>
@@ -39311,7 +39400,7 @@
     <w:name w:val="Intense Emphasis"/>
     <w:basedOn w:val="DefaultParagraphFont"/>
     <w:uiPriority w:val="21"/>
-    <w:rsid w:val="008E455B"/>
+    <w:rsid w:val="00553303"/>
     <w:rPr>
       <w:b/>
       <w:bCs/>
@@ -39324,7 +39413,7 @@
     <w:name w:val="Intense Reference"/>
     <w:basedOn w:val="DefaultParagraphFont"/>
     <w:uiPriority w:val="32"/>
-    <w:rsid w:val="008E455B"/>
+    <w:rsid w:val="00553303"/>
     <w:rPr>
       <w:b/>
       <w:bCs/>
@@ -39338,7 +39427,7 @@
     <w:name w:val="Strong"/>
     <w:basedOn w:val="DefaultParagraphFont"/>
     <w:uiPriority w:val="22"/>
-    <w:rsid w:val="008E455B"/>
+    <w:rsid w:val="00553303"/>
     <w:rPr>
       <w:b/>
       <w:bCs/>
@@ -39350,7 +39439,7 @@
     <w:next w:val="Normal"/>
     <w:link w:val="QuoteChar"/>
     <w:uiPriority w:val="29"/>
-    <w:rsid w:val="008E455B"/>
+    <w:rsid w:val="00553303"/>
     <w:rPr>
       <w:i/>
       <w:iCs/>
@@ -39362,7 +39451,7 @@
     <w:basedOn w:val="DefaultParagraphFont"/>
     <w:link w:val="Quote"/>
     <w:uiPriority w:val="29"/>
-    <w:rsid w:val="008E455B"/>
+    <w:rsid w:val="00553303"/>
     <w:rPr>
       <w:rFonts w:ascii="Times New Roman" w:hAnsi="Times New Roman"/>
       <w:i/>
@@ -39377,7 +39466,7 @@
     <w:next w:val="Normal"/>
     <w:link w:val="IntenseQuoteChar"/>
     <w:uiPriority w:val="30"/>
-    <w:rsid w:val="008E455B"/>
+    <w:rsid w:val="00553303"/>
     <w:pPr>
       <w:pBdr>
         <w:bottom w:val="single" w:sz="4" w:space="4" w:color="4F81BD" w:themeColor="accent1"/>
@@ -39398,7 +39487,7 @@
     <w:basedOn w:val="DefaultParagraphFont"/>
     <w:link w:val="IntenseQuote"/>
     <w:uiPriority w:val="30"/>
-    <w:rsid w:val="008E455B"/>
+    <w:rsid w:val="00553303"/>
     <w:rPr>
       <w:rFonts w:ascii="Times New Roman" w:hAnsi="Times New Roman"/>
       <w:b/>
@@ -39413,7 +39502,7 @@
     <w:name w:val="Subtle Reference"/>
     <w:basedOn w:val="DefaultParagraphFont"/>
     <w:uiPriority w:val="31"/>
-    <w:rsid w:val="008E455B"/>
+    <w:rsid w:val="00553303"/>
     <w:rPr>
       <w:smallCaps/>
       <w:color w:val="C0504D" w:themeColor="accent2"/>
@@ -39423,7 +39512,7 @@
   <w:style w:type="character" w:styleId="SubtleEmphasis">
     <w:name w:val="Subtle Emphasis"/>
     <w:uiPriority w:val="19"/>
-    <w:rsid w:val="008E455B"/>
+    <w:rsid w:val="00553303"/>
     <w:rPr>
       <w:i/>
       <w:iCs/>
@@ -39434,7 +39523,7 @@
     <w:name w:val="No Spacing"/>
     <w:basedOn w:val="Normal"/>
     <w:uiPriority w:val="1"/>
-    <w:rsid w:val="008E455B"/>
+    <w:rsid w:val="00553303"/>
     <w:pPr>
       <w:spacing w:before="0"/>
     </w:pPr>
@@ -39444,7 +39533,7 @@
     <w:basedOn w:val="DefaultParagraphFont"/>
     <w:link w:val="Heading1"/>
     <w:uiPriority w:val="6"/>
-    <w:rsid w:val="008E455B"/>
+    <w:rsid w:val="00553303"/>
     <w:rPr>
       <w:rFonts w:ascii="Times New Roman" w:eastAsiaTheme="majorEastAsia" w:hAnsi="Times New Roman" w:cstheme="majorBidi"/>
       <w:b/>
@@ -39457,7 +39546,7 @@
     <w:basedOn w:val="DefaultParagraphFont"/>
     <w:link w:val="Heading2"/>
     <w:uiPriority w:val="6"/>
-    <w:rsid w:val="008E455B"/>
+    <w:rsid w:val="00553303"/>
     <w:rPr>
       <w:rFonts w:ascii="Times New Roman" w:eastAsiaTheme="majorEastAsia" w:hAnsi="Times New Roman" w:cstheme="majorBidi"/>
       <w:b/>
@@ -39469,7 +39558,7 @@
     <w:basedOn w:val="DefaultParagraphFont"/>
     <w:link w:val="Heading3"/>
     <w:uiPriority w:val="6"/>
-    <w:rsid w:val="008E455B"/>
+    <w:rsid w:val="00553303"/>
     <w:rPr>
       <w:rFonts w:ascii="Times New Roman" w:eastAsiaTheme="majorEastAsia" w:hAnsi="Times New Roman" w:cstheme="majorBidi"/>
       <w:sz w:val="24"/>
@@ -39480,7 +39569,7 @@
     <w:basedOn w:val="DefaultParagraphFont"/>
     <w:link w:val="Heading4"/>
     <w:uiPriority w:val="6"/>
-    <w:rsid w:val="008E455B"/>
+    <w:rsid w:val="00553303"/>
     <w:rPr>
       <w:rFonts w:ascii="Times New Roman" w:hAnsi="Times New Roman" w:cstheme="majorBidi"/>
       <w:sz w:val="24"/>
@@ -39491,7 +39580,7 @@
     <w:basedOn w:val="DefaultParagraphFont"/>
     <w:link w:val="Heading5"/>
     <w:uiPriority w:val="6"/>
-    <w:rsid w:val="008E455B"/>
+    <w:rsid w:val="00553303"/>
     <w:rPr>
       <w:rFonts w:ascii="Times New Roman" w:hAnsi="Times New Roman" w:cstheme="majorBidi"/>
       <w:sz w:val="24"/>
@@ -39502,7 +39591,7 @@
     <w:basedOn w:val="DefaultParagraphFont"/>
     <w:link w:val="Heading6"/>
     <w:uiPriority w:val="6"/>
-    <w:rsid w:val="008E455B"/>
+    <w:rsid w:val="00553303"/>
     <w:rPr>
       <w:rFonts w:ascii="Times New Roman" w:hAnsi="Times New Roman" w:cstheme="majorBidi"/>
       <w:sz w:val="24"/>
@@ -39513,7 +39602,7 @@
     <w:basedOn w:val="DefaultParagraphFont"/>
     <w:link w:val="Heading7"/>
     <w:uiPriority w:val="6"/>
-    <w:rsid w:val="008E455B"/>
+    <w:rsid w:val="00553303"/>
     <w:rPr>
       <w:rFonts w:ascii="Times New Roman" w:hAnsi="Times New Roman" w:cstheme="majorBidi"/>
       <w:sz w:val="24"/>
@@ -39524,7 +39613,7 @@
     <w:basedOn w:val="DefaultParagraphFont"/>
     <w:link w:val="Heading8"/>
     <w:uiPriority w:val="6"/>
-    <w:rsid w:val="008E455B"/>
+    <w:rsid w:val="00553303"/>
     <w:rPr>
       <w:rFonts w:ascii="Times New Roman" w:hAnsi="Times New Roman" w:cstheme="majorBidi"/>
       <w:sz w:val="24"/>
@@ -39535,7 +39624,7 @@
     <w:basedOn w:val="DefaultParagraphFont"/>
     <w:link w:val="Heading9"/>
     <w:uiPriority w:val="6"/>
-    <w:rsid w:val="008E455B"/>
+    <w:rsid w:val="00553303"/>
     <w:rPr>
       <w:rFonts w:ascii="Times New Roman" w:eastAsiaTheme="majorEastAsia" w:hAnsi="Times New Roman" w:cstheme="majorBidi"/>
       <w:sz w:val="24"/>
@@ -39546,7 +39635,7 @@
     <w:basedOn w:val="DefaultParagraphFont"/>
     <w:link w:val="Title"/>
     <w:uiPriority w:val="4"/>
-    <w:rsid w:val="008E455B"/>
+    <w:rsid w:val="00553303"/>
     <w:rPr>
       <w:rFonts w:ascii="Arial" w:eastAsiaTheme="majorEastAsia" w:hAnsi="Arial" w:cs="Arial"/>
       <w:b/>
@@ -39561,7 +39650,7 @@
     <w:basedOn w:val="DefaultParagraphFont"/>
     <w:link w:val="Subtitle"/>
     <w:uiPriority w:val="4"/>
-    <w:rsid w:val="008E455B"/>
+    <w:rsid w:val="00553303"/>
     <w:rPr>
       <w:rFonts w:ascii="Arial" w:eastAsiaTheme="majorEastAsia" w:hAnsi="Arial" w:cs="Arial"/>
       <w:sz w:val="28"/>
@@ -39576,7 +39665,7 @@
     <w:semiHidden/>
     <w:unhideWhenUsed/>
     <w:qFormat/>
-    <w:rsid w:val="008E455B"/>
+    <w:rsid w:val="00553303"/>
     <w:pPr>
       <w:numPr>
         <w:numId w:val="0"/>
@@ -39600,7 +39689,7 @@
     <w:uiPriority w:val="99"/>
     <w:semiHidden/>
     <w:unhideWhenUsed/>
-    <w:rsid w:val="008E455B"/>
+    <w:rsid w:val="00553303"/>
     <w:pPr>
       <w:spacing w:before="0"/>
     </w:pPr>
@@ -39616,7 +39705,7 @@
     <w:link w:val="BalloonText"/>
     <w:uiPriority w:val="99"/>
     <w:semiHidden/>
-    <w:rsid w:val="008E455B"/>
+    <w:rsid w:val="00553303"/>
     <w:rPr>
       <w:rFonts w:ascii="Tahoma" w:hAnsi="Tahoma" w:cs="Tahoma"/>
       <w:sz w:val="16"/>
@@ -39630,7 +39719,7 @@
     <w:uiPriority w:val="99"/>
     <w:semiHidden/>
     <w:unhideWhenUsed/>
-    <w:rsid w:val="008E455B"/>
+    <w:rsid w:val="00553303"/>
     <w:pPr>
       <w:spacing w:before="0"/>
     </w:pPr>
@@ -39646,7 +39735,7 @@
     <w:link w:val="DocumentMap"/>
     <w:uiPriority w:val="99"/>
     <w:semiHidden/>
-    <w:rsid w:val="008E455B"/>
+    <w:rsid w:val="00553303"/>
     <w:rPr>
       <w:rFonts w:ascii="Tahoma" w:hAnsi="Tahoma" w:cs="Tahoma"/>
       <w:sz w:val="16"/>
@@ -39658,7 +39747,7 @@
     <w:basedOn w:val="DefaultParagraphFont"/>
     <w:link w:val="BodyText"/>
     <w:semiHidden/>
-    <w:rsid w:val="008E455B"/>
+    <w:rsid w:val="00553303"/>
     <w:rPr>
       <w:rFonts w:ascii="Times New Roman" w:hAnsi="Times New Roman"/>
       <w:sz w:val="24"/>
@@ -39669,7 +39758,7 @@
     <w:basedOn w:val="DefaultParagraphFont"/>
     <w:uiPriority w:val="1"/>
     <w:qFormat/>
-    <w:rsid w:val="008E455B"/>
+    <w:rsid w:val="00553303"/>
     <w:rPr>
       <w:u w:val="words"/>
     </w:rPr>
@@ -39678,7 +39767,7 @@
     <w:name w:val="abstract"/>
     <w:uiPriority w:val="1"/>
     <w:qFormat/>
-    <w:rsid w:val="008E455B"/>
+    <w:rsid w:val="00553303"/>
     <w:rPr>
       <w:rFonts w:ascii="Swis721 BdOul BT" w:hAnsi="Swis721 BdOul BT"/>
       <w:b/>
@@ -39688,7 +39777,7 @@
     <w:name w:val="rep"/>
     <w:uiPriority w:val="1"/>
     <w:qFormat/>
-    <w:rsid w:val="008E455B"/>
+    <w:rsid w:val="00553303"/>
     <w:rPr>
       <w:rFonts w:ascii="Arial" w:hAnsi="Arial"/>
     </w:rPr>
@@ -39697,7 +39786,7 @@
     <w:name w:val="rel"/>
     <w:uiPriority w:val="1"/>
     <w:qFormat/>
-    <w:rsid w:val="008E455B"/>
+    <w:rsid w:val="00553303"/>
     <w:rPr>
       <w:rFonts w:ascii="Times New Roman" w:hAnsi="Times New Roman" w:cs="Arial"/>
     </w:rPr>
@@ -39707,14 +39796,14 @@
     <w:basedOn w:val="Normal"/>
     <w:link w:val="CommentTextChar"/>
     <w:semiHidden/>
-    <w:rsid w:val="008E455B"/>
+    <w:rsid w:val="00553303"/>
   </w:style>
   <w:style w:type="character" w:customStyle="1" w:styleId="CommentTextChar">
     <w:name w:val="Comment Text Char"/>
     <w:basedOn w:val="DefaultParagraphFont"/>
     <w:link w:val="CommentText"/>
     <w:semiHidden/>
-    <w:rsid w:val="008E455B"/>
+    <w:rsid w:val="00553303"/>
     <w:rPr>
       <w:rFonts w:ascii="Times New Roman" w:hAnsi="Times New Roman"/>
       <w:sz w:val="24"/>
@@ -39724,7 +39813,7 @@
     <w:name w:val="annotation reference"/>
     <w:basedOn w:val="DefaultParagraphFont"/>
     <w:semiHidden/>
-    <w:rsid w:val="008E455B"/>
+    <w:rsid w:val="00553303"/>
     <w:rPr>
       <w:sz w:val="24"/>
       <w:szCs w:val="16"/>
@@ -39735,7 +39824,7 @@
     <w:basedOn w:val="Normal"/>
     <w:uiPriority w:val="99"/>
     <w:semiHidden/>
-    <w:rsid w:val="008E455B"/>
+    <w:rsid w:val="00553303"/>
     <w:pPr>
       <w:spacing w:before="100" w:beforeAutospacing="1" w:after="115"/>
     </w:pPr>
@@ -39751,7 +39840,7 @@
     <w:uiPriority w:val="99"/>
     <w:semiHidden/>
     <w:unhideWhenUsed/>
-    <w:rsid w:val="008E455B"/>
+    <w:rsid w:val="00553303"/>
     <w:rPr>
       <w:b/>
       <w:bCs/>
@@ -39763,7 +39852,7 @@
     <w:link w:val="CommentSubject"/>
     <w:uiPriority w:val="99"/>
     <w:semiHidden/>
-    <w:rsid w:val="008E455B"/>
+    <w:rsid w:val="00553303"/>
     <w:rPr>
       <w:rFonts w:ascii="Times New Roman" w:hAnsi="Times New Roman"/>
       <w:b/>
@@ -39777,7 +39866,7 @@
     <w:next w:val="Normal"/>
     <w:uiPriority w:val="5"/>
     <w:qFormat/>
-    <w:rsid w:val="008E455B"/>
+    <w:rsid w:val="00553303"/>
     <w:rPr>
       <w:u w:val="single"/>
     </w:rPr>
@@ -39801,7 +39890,7 @@
     <w:basedOn w:val="DefaultParagraphFont"/>
     <w:uiPriority w:val="99"/>
     <w:unhideWhenUsed/>
-    <w:rsid w:val="008E455B"/>
+    <w:rsid w:val="00553303"/>
     <w:rPr>
       <w:color w:val="0000FF"/>
       <w:u w:val="single"/>
@@ -39810,7 +39899,7 @@
   <w:style w:type="character" w:customStyle="1" w:styleId="mlabel">
     <w:name w:val="mlabel"/>
     <w:basedOn w:val="DefaultParagraphFont"/>
-    <w:rsid w:val="008E455B"/>
+    <w:rsid w:val="00553303"/>
   </w:style>
   <w:style w:type="paragraph" w:customStyle="1" w:styleId="code">
     <w:name w:val="code"/>
@@ -39845,7 +39934,7 @@
     <w:basedOn w:val="Normal"/>
     <w:uiPriority w:val="5"/>
     <w:qFormat/>
-    <w:rsid w:val="008E455B"/>
+    <w:rsid w:val="00553303"/>
     <w:pPr>
       <w:numPr>
         <w:numId w:val="5"/>
@@ -39862,7 +39951,7 @@
     <w:basedOn w:val="Normal"/>
     <w:uiPriority w:val="5"/>
     <w:qFormat/>
-    <w:rsid w:val="008E455B"/>
+    <w:rsid w:val="00553303"/>
     <w:rPr>
       <w:rFonts w:asciiTheme="minorHAnsi" w:hAnsiTheme="minorHAnsi"/>
       <w:b/>
@@ -39875,7 +39964,7 @@
     <w:basedOn w:val="Normal"/>
     <w:uiPriority w:val="5"/>
     <w:qFormat/>
-    <w:rsid w:val="008E455B"/>
+    <w:rsid w:val="00553303"/>
     <w:pPr>
       <w:spacing w:before="120"/>
       <w:ind w:left="288"/>
@@ -39903,9 +39992,8 @@
     <w:name w:val="Table Grid"/>
     <w:basedOn w:val="TableNormal"/>
     <w:uiPriority w:val="59"/>
-    <w:rsid w:val="008E455B"/>
+    <w:rsid w:val="00553303"/>
     <w:tblPr>
-      <w:tblInd w:w="0" w:type="dxa"/>
       <w:tblBorders>
         <w:top w:val="single" w:sz="4" w:space="0" w:color="auto"/>
         <w:left w:val="single" w:sz="4" w:space="0" w:color="auto"/>
@@ -39914,19 +40002,13 @@
         <w:insideH w:val="single" w:sz="4" w:space="0" w:color="auto"/>
         <w:insideV w:val="single" w:sz="4" w:space="0" w:color="auto"/>
       </w:tblBorders>
-      <w:tblCellMar>
-        <w:top w:w="0" w:type="dxa"/>
-        <w:left w:w="108" w:type="dxa"/>
-        <w:bottom w:w="0" w:type="dxa"/>
-        <w:right w:w="108" w:type="dxa"/>
-      </w:tblCellMar>
     </w:tblPr>
   </w:style>
   <w:style w:type="character" w:customStyle="1" w:styleId="abs">
     <w:name w:val="abs"/>
     <w:uiPriority w:val="1"/>
     <w:qFormat/>
-    <w:rsid w:val="008E455B"/>
+    <w:rsid w:val="00553303"/>
     <w:rPr>
       <w:rFonts w:ascii="Swis721 BdOul BT" w:hAnsi="Swis721 BdOul BT"/>
       <w:b/>
@@ -39937,7 +40019,7 @@
     <w:basedOn w:val="Normal"/>
     <w:uiPriority w:val="5"/>
     <w:qFormat/>
-    <w:rsid w:val="008E455B"/>
+    <w:rsid w:val="00553303"/>
     <w:pPr>
       <w:spacing w:before="0"/>
     </w:pPr>
@@ -39947,7 +40029,7 @@
     <w:basedOn w:val="Normal"/>
     <w:uiPriority w:val="5"/>
     <w:qFormat/>
-    <w:rsid w:val="008E455B"/>
+    <w:rsid w:val="00553303"/>
     <w:pPr>
       <w:ind w:left="288"/>
     </w:pPr>
@@ -39987,7 +40069,7 @@
     <w:name w:val="hidden"/>
     <w:basedOn w:val="DefaultParagraphFont"/>
     <w:uiPriority w:val="1"/>
-    <w:rsid w:val="008E455B"/>
+    <w:rsid w:val="00553303"/>
     <w:rPr>
       <w:vanish/>
     </w:rPr>
@@ -39996,7 +40078,7 @@
     <w:name w:val="dbc_heading_continuation"/>
     <w:basedOn w:val="dbcheading"/>
     <w:uiPriority w:val="5"/>
-    <w:rsid w:val="008E455B"/>
+    <w:rsid w:val="00553303"/>
     <w:pPr>
       <w:spacing w:before="0"/>
     </w:pPr>
@@ -40005,7 +40087,7 @@
     <w:name w:val="cpp_character"/>
     <w:basedOn w:val="DefaultParagraphFont"/>
     <w:uiPriority w:val="4"/>
-    <w:rsid w:val="008E455B"/>
+    <w:rsid w:val="00553303"/>
     <w:rPr>
       <w:rFonts w:ascii="Courier New" w:hAnsi="Courier New" w:cs="Courier New"/>
       <w:sz w:val="20"/>
@@ -40017,7 +40099,7 @@
     <w:next w:val="cppcodecontinuation"/>
     <w:uiPriority w:val="4"/>
     <w:qFormat/>
-    <w:rsid w:val="008E455B"/>
+    <w:rsid w:val="00553303"/>
     <w:pPr>
       <w:keepNext/>
       <w:jc w:val="left"/>
@@ -40033,7 +40115,7 @@
     <w:next w:val="cshcodecontinuation"/>
     <w:uiPriority w:val="5"/>
     <w:qFormat/>
-    <w:rsid w:val="008E455B"/>
+    <w:rsid w:val="00553303"/>
     <w:rPr>
       <w:rFonts w:ascii="Arial" w:hAnsi="Arial"/>
       <w:sz w:val="20"/>
@@ -40044,7 +40126,7 @@
     <w:basedOn w:val="cshcode"/>
     <w:uiPriority w:val="5"/>
     <w:qFormat/>
-    <w:rsid w:val="008E455B"/>
+    <w:rsid w:val="00553303"/>
     <w:pPr>
       <w:spacing w:before="0"/>
     </w:pPr>
@@ -40054,7 +40136,7 @@
     <w:basedOn w:val="cppcode"/>
     <w:uiPriority w:val="4"/>
     <w:qFormat/>
-    <w:rsid w:val="008E455B"/>
+    <w:rsid w:val="00553303"/>
     <w:pPr>
       <w:keepNext w:val="0"/>
       <w:spacing w:before="0"/>
@@ -40104,10 +40186,21 @@
     <w:next w:val="Normal"/>
     <w:uiPriority w:val="37"/>
     <w:unhideWhenUsed/>
-    <w:rsid w:val="008E455B"/>
+    <w:rsid w:val="00553303"/>
     <w:pPr>
       <w:jc w:val="left"/>
     </w:pPr>
+  </w:style>
+  <w:style w:type="character" w:customStyle="1" w:styleId="FooterChar">
+    <w:name w:val="Footer Char"/>
+    <w:basedOn w:val="DefaultParagraphFont"/>
+    <w:link w:val="Footer"/>
+    <w:uiPriority w:val="99"/>
+    <w:rsid w:val="00553303"/>
+    <w:rPr>
+      <w:rFonts w:ascii="Times New Roman" w:hAnsi="Times New Roman"/>
+      <w:sz w:val="24"/>
+    </w:rPr>
   </w:style>
 </w:styles>
 </file>
@@ -40400,7 +40493,7 @@
 </file>
 
 <file path=customXml/itemProps1.xml><?xml version="1.0" encoding="utf-8"?>
-<ds:datastoreItem xmlns:ds="http://schemas.openxmlformats.org/officeDocument/2006/customXml" ds:itemID="{BF531B50-0650-4793-AD2A-3031A98A15BB}">
+<ds:datastoreItem xmlns:ds="http://schemas.openxmlformats.org/officeDocument/2006/customXml" ds:itemID="{866962E0-6061-4D5C-8BA4-38D73721244B}">
   <ds:schemaRefs>
     <ds:schemaRef ds:uri="http://schemas.openxmlformats.org/officeDocument/2006/bibliography"/>
   </ds:schemaRefs>

</xml_diff>